<commit_message>
Agregamos parte de restricciones!!
</commit_message>
<xml_diff>
--- a/Formulario de Requerimientos.docx
+++ b/Formulario de Requerimientos.docx
@@ -272,10 +272,7 @@
         </w:numPr>
       </w:pPr>
       <w:r>
-        <w:t xml:space="preserve">Usuario del sistema: es el encargado de gestionar los pedidos, con </w:t>
-      </w:r>
-      <w:r>
-        <w:t>una previa capacitación por parte de la entidad.</w:t>
+        <w:t>Usuario del sistema: es el encargado de gestionar los pedidos, con una previa capacitación por parte de la entidad.</w:t>
       </w:r>
     </w:p>
     <w:p>
@@ -288,9 +285,244 @@
       </w:pPr>
       <w:r>
         <w:t xml:space="preserve">Cliente: </w:t>
+      </w:r>
+      <w:r>
+        <w:t xml:space="preserve">usuario visitante que solita los pedidos, debe contar con un conocimiento básico sobre el manejo de </w:t>
+      </w:r>
+      <w:r>
+        <w:t>páginas</w:t>
+      </w:r>
+      <w:r>
+        <w:t xml:space="preserve"> web.</w:t>
+      </w:r>
+    </w:p>
+    <w:p/>
+    <w:p>
+      <w:pPr>
+        <w:pStyle w:val="Prrafodelista"/>
+        <w:numPr>
+          <w:ilvl w:val="0"/>
+          <w:numId w:val="1"/>
+        </w:numPr>
+      </w:pPr>
+      <w:r>
+        <w:t>Restricciones</w:t>
+      </w:r>
+    </w:p>
+    <w:p>
+      <w:pPr>
+        <w:pStyle w:val="Prrafodelista"/>
+      </w:pPr>
+    </w:p>
+    <w:p>
+      <w:pPr>
+        <w:pStyle w:val="Prrafodelista"/>
+        <w:numPr>
+          <w:ilvl w:val="0"/>
+          <w:numId w:val="4"/>
+        </w:numPr>
+      </w:pPr>
+      <w:r>
+        <w:t>Políticas de la empresa:</w:t>
+      </w:r>
+      <w:r>
+        <w:t xml:space="preserve"> L aplicación se desarrollara mediante software de licencia abierta por lo tanto no se deberá pagar por el uso</w:t>
+      </w:r>
+      <w:r>
+        <w:t xml:space="preserve"> del servidor web(apache), sistema de gestión de base de datos (</w:t>
+      </w:r>
+      <w:proofErr w:type="spellStart"/>
+      <w:r>
+        <w:t>MySQL</w:t>
+      </w:r>
+      <w:proofErr w:type="spellEnd"/>
+      <w:r>
+        <w:t xml:space="preserve">) y el lenguaje de programación </w:t>
+      </w:r>
+      <w:proofErr w:type="spellStart"/>
+      <w:r>
+        <w:t>RoR</w:t>
+      </w:r>
+      <w:proofErr w:type="spellEnd"/>
+      <w:r>
+        <w:t>, por lo tanto la utilización de estos programas se harán mediantes las políticas establecidas por este tipo de licenciamiento.</w:t>
+      </w:r>
+    </w:p>
+    <w:p>
+      <w:pPr>
+        <w:pStyle w:val="Prrafodelista"/>
+        <w:numPr>
+          <w:ilvl w:val="0"/>
+          <w:numId w:val="4"/>
+        </w:numPr>
+      </w:pPr>
+      <w:r>
+        <w:t>Limitaciones del hardware:</w:t>
+      </w:r>
+      <w:r>
+        <w:t xml:space="preserve"> para esta aplicación será necesaria un computador servidor en el cual se instalara el servidor web apache, </w:t>
+      </w:r>
+      <w:proofErr w:type="spellStart"/>
+      <w:r>
+        <w:t>MySQl</w:t>
+      </w:r>
+      <w:proofErr w:type="spellEnd"/>
+      <w:r>
+        <w:t xml:space="preserve">, </w:t>
+      </w:r>
+      <w:proofErr w:type="spellStart"/>
+      <w:r>
+        <w:t>RoR</w:t>
+      </w:r>
+      <w:proofErr w:type="spellEnd"/>
+      <w:r>
+        <w:t xml:space="preserve"> y la aplicación DeliverYApp.</w:t>
+      </w:r>
+    </w:p>
+    <w:p>
+      <w:pPr>
+        <w:pStyle w:val="Prrafodelista"/>
+        <w:numPr>
+          <w:ilvl w:val="0"/>
+          <w:numId w:val="4"/>
+        </w:numPr>
+      </w:pPr>
+      <w:r>
+        <w:t>Interfaces con otras aplicaciones:</w:t>
+      </w:r>
+      <w:r>
+        <w:t xml:space="preserve"> Debido a que el sistema no </w:t>
+      </w:r>
+      <w:r>
+        <w:t>interactúa</w:t>
+      </w:r>
+      <w:r>
+        <w:t xml:space="preserve"> con otro sistema y es autónomo no se desarrollaran interfaces con otras aplicaciones. Las </w:t>
+      </w:r>
+      <w:r>
+        <w:t>conexiones</w:t>
+      </w:r>
+      <w:r>
+        <w:t xml:space="preserve"> necesarias </w:t>
+      </w:r>
+      <w:r>
+        <w:t>para</w:t>
+      </w:r>
+      <w:r>
+        <w:t xml:space="preserve"> la utilización del servidor web, </w:t>
+      </w:r>
+      <w:proofErr w:type="spellStart"/>
+      <w:r>
+        <w:t>MySQL</w:t>
+      </w:r>
+      <w:proofErr w:type="spellEnd"/>
+      <w:r>
+        <w:t xml:space="preserve">, </w:t>
+      </w:r>
+      <w:proofErr w:type="spellStart"/>
+      <w:r>
+        <w:t>RoR</w:t>
+      </w:r>
+      <w:proofErr w:type="spellEnd"/>
+      <w:r>
+        <w:t xml:space="preserve"> y un DNS</w:t>
+      </w:r>
+      <w:r>
+        <w:t xml:space="preserve"> será por medio de la configuración de estos programas.</w:t>
+      </w:r>
+    </w:p>
+    <w:p>
+      <w:pPr>
+        <w:pStyle w:val="Prrafodelista"/>
+        <w:numPr>
+          <w:ilvl w:val="0"/>
+          <w:numId w:val="4"/>
+        </w:numPr>
+      </w:pPr>
+      <w:r>
+        <w:t>Funciones de control:</w:t>
+      </w:r>
+      <w:r>
+        <w:t xml:space="preserve"> El sistema debe controlar los permisos que tiene los usuarios para su accesibilidad de una manera correcta, de tal forma que pueda acceder la información que le corresponde de acuerdo a su rol. Debe tener controles adecuados para la validación de datos.</w:t>
+      </w:r>
+    </w:p>
+    <w:p>
+      <w:pPr>
+        <w:pStyle w:val="Prrafodelista"/>
+        <w:numPr>
+          <w:ilvl w:val="0"/>
+          <w:numId w:val="4"/>
+        </w:numPr>
+      </w:pPr>
+      <w:r>
+        <w:lastRenderedPageBreak/>
+        <w:t>Lenguaje de programación:</w:t>
+      </w:r>
+      <w:r>
+        <w:t xml:space="preserve"> </w:t>
+      </w:r>
+    </w:p>
+    <w:p>
+      <w:pPr>
+        <w:pStyle w:val="Prrafodelista"/>
+        <w:numPr>
+          <w:ilvl w:val="0"/>
+          <w:numId w:val="4"/>
+        </w:numPr>
+      </w:pPr>
+      <w:r>
+        <w:t>Protocolo de comunicación:</w:t>
+      </w:r>
+      <w:r>
+        <w:t xml:space="preserve"> Se usar los protocolos TCP/IP, HTTP.</w:t>
+      </w:r>
+    </w:p>
+    <w:p>
+      <w:pPr>
+        <w:pStyle w:val="Prrafodelista"/>
+        <w:numPr>
+          <w:ilvl w:val="0"/>
+          <w:numId w:val="4"/>
+        </w:numPr>
+      </w:pPr>
+      <w:r>
+        <w:t>Requisitos de habilidad:</w:t>
+      </w:r>
+      <w:r>
+        <w:t xml:space="preserve"> </w:t>
       </w:r>
       <w:bookmarkStart w:id="0" w:name="_GoBack"/>
       <w:bookmarkEnd w:id="0"/>
+    </w:p>
+    <w:p>
+      <w:pPr>
+        <w:pStyle w:val="Prrafodelista"/>
+        <w:numPr>
+          <w:ilvl w:val="0"/>
+          <w:numId w:val="4"/>
+        </w:numPr>
+      </w:pPr>
+      <w:r>
+        <w:t>Criticidad</w:t>
+      </w:r>
+      <w:r>
+        <w:t xml:space="preserve"> en la aplicación:</w:t>
+      </w:r>
+    </w:p>
+    <w:p>
+      <w:pPr>
+        <w:pStyle w:val="Prrafodelista"/>
+        <w:numPr>
+          <w:ilvl w:val="0"/>
+          <w:numId w:val="4"/>
+        </w:numPr>
+      </w:pPr>
+      <w:r>
+        <w:t>Consideració</w:t>
+      </w:r>
+      <w:r>
+        <w:t>n acerca de la seguridad:</w:t>
+      </w:r>
     </w:p>
     <w:p/>
     <w:p/>
@@ -509,6 +741,119 @@
     </w:lvl>
   </w:abstractNum>
   <w:abstractNum w:abstractNumId="2">
+    <w:nsid w:val="5F5D3329"/>
+    <w:multiLevelType w:val="hybridMultilevel"/>
+    <w:tmpl w:val="F89ADB06"/>
+    <w:lvl w:ilvl="0" w:tplc="0C0A000B">
+      <w:start w:val="1"/>
+      <w:numFmt w:val="bullet"/>
+      <w:lvlText w:val=""/>
+      <w:lvlJc w:val="left"/>
+      <w:pPr>
+        <w:ind w:left="1440" w:hanging="360"/>
+      </w:pPr>
+      <w:rPr>
+        <w:rFonts w:ascii="Wingdings" w:hAnsi="Wingdings" w:hint="default"/>
+      </w:rPr>
+    </w:lvl>
+    <w:lvl w:ilvl="1" w:tplc="0C0A0003" w:tentative="1">
+      <w:start w:val="1"/>
+      <w:numFmt w:val="bullet"/>
+      <w:lvlText w:val="o"/>
+      <w:lvlJc w:val="left"/>
+      <w:pPr>
+        <w:ind w:left="2160" w:hanging="360"/>
+      </w:pPr>
+      <w:rPr>
+        <w:rFonts w:ascii="Courier New" w:hAnsi="Courier New" w:cs="Courier New" w:hint="default"/>
+      </w:rPr>
+    </w:lvl>
+    <w:lvl w:ilvl="2" w:tplc="0C0A0005" w:tentative="1">
+      <w:start w:val="1"/>
+      <w:numFmt w:val="bullet"/>
+      <w:lvlText w:val=""/>
+      <w:lvlJc w:val="left"/>
+      <w:pPr>
+        <w:ind w:left="2880" w:hanging="360"/>
+      </w:pPr>
+      <w:rPr>
+        <w:rFonts w:ascii="Wingdings" w:hAnsi="Wingdings" w:hint="default"/>
+      </w:rPr>
+    </w:lvl>
+    <w:lvl w:ilvl="3" w:tplc="0C0A0001" w:tentative="1">
+      <w:start w:val="1"/>
+      <w:numFmt w:val="bullet"/>
+      <w:lvlText w:val=""/>
+      <w:lvlJc w:val="left"/>
+      <w:pPr>
+        <w:ind w:left="3600" w:hanging="360"/>
+      </w:pPr>
+      <w:rPr>
+        <w:rFonts w:ascii="Symbol" w:hAnsi="Symbol" w:hint="default"/>
+      </w:rPr>
+    </w:lvl>
+    <w:lvl w:ilvl="4" w:tplc="0C0A0003" w:tentative="1">
+      <w:start w:val="1"/>
+      <w:numFmt w:val="bullet"/>
+      <w:lvlText w:val="o"/>
+      <w:lvlJc w:val="left"/>
+      <w:pPr>
+        <w:ind w:left="4320" w:hanging="360"/>
+      </w:pPr>
+      <w:rPr>
+        <w:rFonts w:ascii="Courier New" w:hAnsi="Courier New" w:cs="Courier New" w:hint="default"/>
+      </w:rPr>
+    </w:lvl>
+    <w:lvl w:ilvl="5" w:tplc="0C0A0005" w:tentative="1">
+      <w:start w:val="1"/>
+      <w:numFmt w:val="bullet"/>
+      <w:lvlText w:val=""/>
+      <w:lvlJc w:val="left"/>
+      <w:pPr>
+        <w:ind w:left="5040" w:hanging="360"/>
+      </w:pPr>
+      <w:rPr>
+        <w:rFonts w:ascii="Wingdings" w:hAnsi="Wingdings" w:hint="default"/>
+      </w:rPr>
+    </w:lvl>
+    <w:lvl w:ilvl="6" w:tplc="0C0A0001" w:tentative="1">
+      <w:start w:val="1"/>
+      <w:numFmt w:val="bullet"/>
+      <w:lvlText w:val=""/>
+      <w:lvlJc w:val="left"/>
+      <w:pPr>
+        <w:ind w:left="5760" w:hanging="360"/>
+      </w:pPr>
+      <w:rPr>
+        <w:rFonts w:ascii="Symbol" w:hAnsi="Symbol" w:hint="default"/>
+      </w:rPr>
+    </w:lvl>
+    <w:lvl w:ilvl="7" w:tplc="0C0A0003" w:tentative="1">
+      <w:start w:val="1"/>
+      <w:numFmt w:val="bullet"/>
+      <w:lvlText w:val="o"/>
+      <w:lvlJc w:val="left"/>
+      <w:pPr>
+        <w:ind w:left="6480" w:hanging="360"/>
+      </w:pPr>
+      <w:rPr>
+        <w:rFonts w:ascii="Courier New" w:hAnsi="Courier New" w:cs="Courier New" w:hint="default"/>
+      </w:rPr>
+    </w:lvl>
+    <w:lvl w:ilvl="8" w:tplc="0C0A0005" w:tentative="1">
+      <w:start w:val="1"/>
+      <w:numFmt w:val="bullet"/>
+      <w:lvlText w:val=""/>
+      <w:lvlJc w:val="left"/>
+      <w:pPr>
+        <w:ind w:left="7200" w:hanging="360"/>
+      </w:pPr>
+      <w:rPr>
+        <w:rFonts w:ascii="Wingdings" w:hAnsi="Wingdings" w:hint="default"/>
+      </w:rPr>
+    </w:lvl>
+  </w:abstractNum>
+  <w:abstractNum w:abstractNumId="3">
     <w:nsid w:val="7B454D42"/>
     <w:multiLevelType w:val="hybridMultilevel"/>
     <w:tmpl w:val="652CA85E"/>
@@ -598,13 +943,16 @@
     </w:lvl>
   </w:abstractNum>
   <w:num w:numId="1">
-    <w:abstractNumId w:val="2"/>
+    <w:abstractNumId w:val="3"/>
   </w:num>
   <w:num w:numId="2">
     <w:abstractNumId w:val="0"/>
   </w:num>
   <w:num w:numId="3">
     <w:abstractNumId w:val="1"/>
+  </w:num>
+  <w:num w:numId="4">
+    <w:abstractNumId w:val="2"/>
   </w:num>
 </w:numbering>
 </file>

</xml_diff>

<commit_message>
Rellene algunos puntos del Requrimiento
</commit_message>
<xml_diff>
--- a/Formulario de Requerimientos.docx
+++ b/Formulario de Requerimientos.docx
@@ -7,13 +7,7 @@
         <w:jc w:val="center"/>
       </w:pPr>
       <w:r>
-        <w:t>Especificación</w:t>
-      </w:r>
-      <w:r>
-        <w:t xml:space="preserve"> de Requerimientos</w:t>
-      </w:r>
-      <w:r>
-        <w:t xml:space="preserve"> del Sistema (ERS)</w:t>
+        <w:t>Especificación de Requerimientos del Sistema (ERS)</w:t>
       </w:r>
     </w:p>
     <w:p>
@@ -67,13 +61,7 @@
         <w:jc w:val="both"/>
       </w:pPr>
       <w:r>
-        <w:t xml:space="preserve">Este documento tiene como propósito definir las especificaciones funcionales, no funcionales  del sistema para la implementación de una aplicación WEB que permitirá </w:t>
-      </w:r>
-      <w:r>
-        <w:t xml:space="preserve">al cliente </w:t>
-      </w:r>
-      <w:r>
-        <w:t xml:space="preserve">realizar los pedidos de </w:t>
+        <w:t xml:space="preserve">Este documento tiene como propósito definir las especificaciones funcionales, no funcionales  del sistema para la implementación de una aplicación WEB que permitirá al cliente realizar los pedidos de </w:t>
       </w:r>
       <w:proofErr w:type="spellStart"/>
       <w:r>
@@ -118,30 +106,69 @@
     </w:p>
     <w:p>
       <w:pPr>
-        <w:pStyle w:val="Prrafodelista"/>
-        <w:jc w:val="both"/>
-      </w:pPr>
-      <w:r>
-        <w:t>Este documento tiene como objetivo dar conocer al cliente la descripción, los requerimientos las funcionalidades del sistema.</w:t>
-      </w:r>
-    </w:p>
-    <w:p>
-      <w:pPr>
-        <w:pStyle w:val="Prrafodelista"/>
-        <w:jc w:val="both"/>
-      </w:pPr>
-      <w:r>
-        <w:t>DeliverYApp estará diseñado para efectuar pedidos de comidas del menú seleccionado por el cliente, una vez confirmado el pedido el recepcionista recibe las notificaciones de los pedidos y los procesa. No contara con la funcionalidad de facturación y contabilidad.</w:t>
-      </w:r>
-    </w:p>
-    <w:p>
-      <w:pPr>
-        <w:pStyle w:val="Prrafodelista"/>
-        <w:jc w:val="both"/>
-      </w:pPr>
-      <w:r>
-        <w:t xml:space="preserve">Los objetivos del sistema son minimizar los problemas referentes a la gestión de pedidos de los clientes, optimizar la gestión de ventas. El beneficio con que cuenta el sistema es el de agilizar los pedidos de tal forma que no se pierda tiempo con las llamadas. </w:t>
-      </w:r>
+        <w:ind w:left="710"/>
+        <w:jc w:val="both"/>
+      </w:pPr>
+      <w:r>
+        <w:t>Diseño, desarrollo e implementación del Sistema  “</w:t>
+      </w:r>
+      <w:proofErr w:type="spellStart"/>
+      <w:r>
+        <w:t>DeliverYApp</w:t>
+      </w:r>
+      <w:proofErr w:type="spellEnd"/>
+      <w:r>
+        <w:t xml:space="preserve">”. </w:t>
+      </w:r>
+    </w:p>
+    <w:p>
+      <w:pPr>
+        <w:ind w:left="710"/>
+        <w:jc w:val="both"/>
+        <w:rPr>
+          <w:b/>
+          <w:sz w:val="24"/>
+          <w:szCs w:val="24"/>
+        </w:rPr>
+      </w:pPr>
+      <w:proofErr w:type="spellStart"/>
+      <w:r>
+        <w:t>DeliverYApp</w:t>
+      </w:r>
+      <w:proofErr w:type="spellEnd"/>
+      <w:r>
+        <w:t xml:space="preserve"> será un entorno web que permitirá efectuar pedidos de comidas del menú seleccionado por el cliente, una vez confirmado el pedido el recepcionista recibe las notificaciones de los pedidos y los procesa. No contara con la funcionalidad de facturación y contabilidad.</w:t>
+      </w:r>
+    </w:p>
+    <w:p>
+      <w:pPr>
+        <w:pStyle w:val="Prrafodelista"/>
+        <w:jc w:val="both"/>
+      </w:pPr>
+      <w:r>
+        <w:t xml:space="preserve">Los objetivos del sistema son minimizar los problemas referentes a la gestión de pedidos de los clientes, optimizar la gestión de ventas. </w:t>
+      </w:r>
+    </w:p>
+    <w:p>
+      <w:pPr>
+        <w:pStyle w:val="Prrafodelista"/>
+        <w:jc w:val="both"/>
+      </w:pPr>
+    </w:p>
+    <w:p>
+      <w:pPr>
+        <w:pStyle w:val="Prrafodelista"/>
+        <w:jc w:val="both"/>
+      </w:pPr>
+      <w:r>
+        <w:t xml:space="preserve">El beneficio con que cuenta el sistema es el de agilizar los pedidos de tal forma que no se pierda tiempo con las llamadas. </w:t>
+      </w:r>
+    </w:p>
+    <w:p>
+      <w:pPr>
+        <w:pStyle w:val="Prrafodelista"/>
+        <w:jc w:val="both"/>
+      </w:pPr>
     </w:p>
     <w:p>
       <w:pPr>
@@ -190,11 +217,784 @@
     </w:p>
     <w:p>
       <w:pPr>
-        <w:ind w:left="708"/>
-        <w:rPr>
-          <w:b/>
-        </w:rPr>
-      </w:pPr>
+        <w:pStyle w:val="Prrafodelista"/>
+        <w:numPr>
+          <w:ilvl w:val="2"/>
+          <w:numId w:val="5"/>
+        </w:numPr>
+        <w:ind w:left="1713"/>
+        <w:rPr>
+          <w:b/>
+          <w:sz w:val="24"/>
+          <w:szCs w:val="24"/>
+        </w:rPr>
+      </w:pPr>
+      <w:r>
+        <w:rPr>
+          <w:b/>
+          <w:sz w:val="24"/>
+          <w:szCs w:val="24"/>
+        </w:rPr>
+        <w:t>Del Negocio</w:t>
+      </w:r>
+    </w:p>
+    <w:p>
+      <w:pPr>
+        <w:pStyle w:val="Prrafodelista"/>
+        <w:numPr>
+          <w:ilvl w:val="0"/>
+          <w:numId w:val="6"/>
+        </w:numPr>
+        <w:jc w:val="both"/>
+        <w:rPr>
+          <w:b/>
+          <w:sz w:val="24"/>
+          <w:szCs w:val="24"/>
+        </w:rPr>
+      </w:pPr>
+      <w:r>
+        <w:rPr>
+          <w:b/>
+          <w:sz w:val="24"/>
+          <w:szCs w:val="24"/>
+        </w:rPr>
+        <w:t xml:space="preserve">Registrarse: </w:t>
+      </w:r>
+      <w:r>
+        <w:rPr>
+          <w:sz w:val="24"/>
+          <w:szCs w:val="24"/>
+        </w:rPr>
+        <w:t>Proceso en el cual</w:t>
+      </w:r>
+      <w:r>
+        <w:rPr>
+          <w:b/>
+          <w:sz w:val="24"/>
+          <w:szCs w:val="24"/>
+        </w:rPr>
+        <w:t xml:space="preserve"> </w:t>
+      </w:r>
+      <w:r>
+        <w:rPr>
+          <w:sz w:val="24"/>
+          <w:szCs w:val="24"/>
+        </w:rPr>
+        <w:t>el usuario deberá de registrarse antes con la cuenta de Facebook para poder utilizarla.</w:t>
+      </w:r>
+    </w:p>
+    <w:p>
+      <w:pPr>
+        <w:pStyle w:val="Prrafodelista"/>
+        <w:numPr>
+          <w:ilvl w:val="0"/>
+          <w:numId w:val="6"/>
+        </w:numPr>
+        <w:jc w:val="both"/>
+        <w:rPr>
+          <w:b/>
+          <w:sz w:val="24"/>
+          <w:szCs w:val="24"/>
+        </w:rPr>
+      </w:pPr>
+      <w:r>
+        <w:rPr>
+          <w:b/>
+          <w:sz w:val="24"/>
+          <w:szCs w:val="24"/>
+        </w:rPr>
+        <w:t xml:space="preserve">Pedido/s: </w:t>
+      </w:r>
+      <w:r>
+        <w:rPr>
+          <w:sz w:val="24"/>
+          <w:szCs w:val="24"/>
+        </w:rPr>
+        <w:t>Proceso en el que una persona va seleccionando uno o varios platos de comida.</w:t>
+      </w:r>
+    </w:p>
+    <w:p>
+      <w:pPr>
+        <w:pStyle w:val="Prrafodelista"/>
+        <w:numPr>
+          <w:ilvl w:val="0"/>
+          <w:numId w:val="6"/>
+        </w:numPr>
+        <w:jc w:val="both"/>
+        <w:rPr>
+          <w:b/>
+          <w:sz w:val="24"/>
+          <w:szCs w:val="24"/>
+        </w:rPr>
+      </w:pPr>
+      <w:r>
+        <w:rPr>
+          <w:b/>
+          <w:sz w:val="24"/>
+          <w:szCs w:val="24"/>
+        </w:rPr>
+        <w:t xml:space="preserve">Confirmación: </w:t>
+      </w:r>
+      <w:r>
+        <w:rPr>
+          <w:sz w:val="24"/>
+          <w:szCs w:val="24"/>
+        </w:rPr>
+        <w:t>Proceso en el que una persona confirma su pedido a través de la Web.</w:t>
+      </w:r>
+    </w:p>
+    <w:p>
+      <w:pPr>
+        <w:pStyle w:val="Prrafodelista"/>
+        <w:numPr>
+          <w:ilvl w:val="0"/>
+          <w:numId w:val="6"/>
+        </w:numPr>
+        <w:jc w:val="both"/>
+        <w:rPr>
+          <w:b/>
+          <w:sz w:val="24"/>
+          <w:szCs w:val="24"/>
+        </w:rPr>
+      </w:pPr>
+      <w:r>
+        <w:rPr>
+          <w:b/>
+          <w:sz w:val="24"/>
+          <w:szCs w:val="24"/>
+        </w:rPr>
+        <w:t xml:space="preserve">Cancelación de Pedido: </w:t>
+      </w:r>
+      <w:r>
+        <w:rPr>
+          <w:sz w:val="24"/>
+          <w:szCs w:val="24"/>
+        </w:rPr>
+        <w:t>Proceso en el cual una persona cancela su pedido.</w:t>
+      </w:r>
+    </w:p>
+    <w:p>
+      <w:pPr>
+        <w:pStyle w:val="Prrafodelista"/>
+        <w:numPr>
+          <w:ilvl w:val="0"/>
+          <w:numId w:val="6"/>
+        </w:numPr>
+        <w:jc w:val="both"/>
+        <w:rPr>
+          <w:b/>
+          <w:sz w:val="24"/>
+          <w:szCs w:val="24"/>
+        </w:rPr>
+      </w:pPr>
+      <w:r>
+        <w:rPr>
+          <w:b/>
+          <w:sz w:val="24"/>
+          <w:szCs w:val="24"/>
+        </w:rPr>
+        <w:t xml:space="preserve">Recepcionista: </w:t>
+      </w:r>
+      <w:r>
+        <w:rPr>
+          <w:sz w:val="24"/>
+          <w:szCs w:val="24"/>
+        </w:rPr>
+        <w:t>Persona encargada de recibir los pedidos y procesarla.</w:t>
+      </w:r>
+    </w:p>
+    <w:p>
+      <w:pPr>
+        <w:pStyle w:val="Prrafodelista"/>
+        <w:numPr>
+          <w:ilvl w:val="2"/>
+          <w:numId w:val="5"/>
+        </w:numPr>
+        <w:ind w:left="1713"/>
+        <w:jc w:val="both"/>
+        <w:rPr>
+          <w:b/>
+          <w:sz w:val="24"/>
+          <w:szCs w:val="24"/>
+        </w:rPr>
+      </w:pPr>
+      <w:r>
+        <w:rPr>
+          <w:b/>
+          <w:sz w:val="24"/>
+          <w:szCs w:val="24"/>
+        </w:rPr>
+        <w:t>Del Sistema</w:t>
+      </w:r>
+    </w:p>
+    <w:p>
+      <w:pPr>
+        <w:pStyle w:val="Prrafodelista"/>
+        <w:numPr>
+          <w:ilvl w:val="0"/>
+          <w:numId w:val="7"/>
+        </w:numPr>
+        <w:jc w:val="both"/>
+        <w:rPr>
+          <w:b/>
+          <w:sz w:val="24"/>
+          <w:szCs w:val="24"/>
+        </w:rPr>
+      </w:pPr>
+      <w:r>
+        <w:rPr>
+          <w:b/>
+          <w:sz w:val="24"/>
+          <w:szCs w:val="24"/>
+        </w:rPr>
+        <w:t xml:space="preserve">Administrar: </w:t>
+      </w:r>
+      <w:r>
+        <w:rPr>
+          <w:sz w:val="24"/>
+          <w:szCs w:val="24"/>
+        </w:rPr>
+        <w:t>acción de agregar, modificar, eliminar y consultar la información de un determinado objeto o persona.</w:t>
+      </w:r>
+    </w:p>
+    <w:p>
+      <w:pPr>
+        <w:pStyle w:val="Prrafodelista"/>
+        <w:numPr>
+          <w:ilvl w:val="0"/>
+          <w:numId w:val="7"/>
+        </w:numPr>
+        <w:jc w:val="both"/>
+        <w:rPr>
+          <w:b/>
+          <w:sz w:val="24"/>
+          <w:szCs w:val="24"/>
+        </w:rPr>
+      </w:pPr>
+      <w:r>
+        <w:rPr>
+          <w:b/>
+          <w:sz w:val="24"/>
+          <w:szCs w:val="24"/>
+        </w:rPr>
+        <w:t xml:space="preserve">Usuario: </w:t>
+      </w:r>
+      <w:r>
+        <w:rPr>
+          <w:sz w:val="24"/>
+          <w:szCs w:val="24"/>
+        </w:rPr>
+        <w:t>persona que puede ingresar a la parte privada del Sistema utilizando su usuario y contraseña.</w:t>
+      </w:r>
+    </w:p>
+    <w:p>
+      <w:pPr>
+        <w:pStyle w:val="Prrafodelista"/>
+        <w:numPr>
+          <w:ilvl w:val="0"/>
+          <w:numId w:val="7"/>
+        </w:numPr>
+        <w:jc w:val="both"/>
+        <w:rPr>
+          <w:b/>
+          <w:sz w:val="24"/>
+          <w:szCs w:val="24"/>
+        </w:rPr>
+      </w:pPr>
+      <w:r>
+        <w:rPr>
+          <w:b/>
+          <w:sz w:val="24"/>
+          <w:szCs w:val="24"/>
+        </w:rPr>
+        <w:t xml:space="preserve">Rol: </w:t>
+      </w:r>
+      <w:r>
+        <w:rPr>
+          <w:sz w:val="24"/>
+          <w:szCs w:val="24"/>
+        </w:rPr>
+        <w:t>conjunto de permiso que pueden asignarse a un usuario.</w:t>
+      </w:r>
+    </w:p>
+    <w:p>
+      <w:pPr>
+        <w:pStyle w:val="Prrafodelista"/>
+        <w:numPr>
+          <w:ilvl w:val="0"/>
+          <w:numId w:val="7"/>
+        </w:numPr>
+        <w:jc w:val="both"/>
+        <w:rPr>
+          <w:b/>
+          <w:sz w:val="24"/>
+          <w:szCs w:val="24"/>
+        </w:rPr>
+      </w:pPr>
+      <w:r>
+        <w:rPr>
+          <w:b/>
+          <w:sz w:val="24"/>
+          <w:szCs w:val="24"/>
+        </w:rPr>
+        <w:t xml:space="preserve">Administrador del Sistema: </w:t>
+      </w:r>
+      <w:r>
+        <w:rPr>
+          <w:sz w:val="24"/>
+          <w:szCs w:val="24"/>
+        </w:rPr>
+        <w:t>encargado del soporte técnico y operativo del Sistema.</w:t>
+      </w:r>
+    </w:p>
+    <w:p>
+      <w:pPr>
+        <w:pStyle w:val="Prrafodelista"/>
+        <w:numPr>
+          <w:ilvl w:val="0"/>
+          <w:numId w:val="7"/>
+        </w:numPr>
+        <w:jc w:val="both"/>
+        <w:rPr>
+          <w:b/>
+          <w:sz w:val="24"/>
+          <w:szCs w:val="24"/>
+        </w:rPr>
+      </w:pPr>
+      <w:r>
+        <w:rPr>
+          <w:b/>
+          <w:sz w:val="24"/>
+          <w:szCs w:val="24"/>
+        </w:rPr>
+        <w:t xml:space="preserve">Pruebas: </w:t>
+      </w:r>
+      <w:r>
+        <w:rPr>
+          <w:sz w:val="24"/>
+          <w:szCs w:val="24"/>
+        </w:rPr>
+        <w:t>Proceso mediante el cual se realizan pruebas para el perfecto funcionamiento del Sistema.</w:t>
+      </w:r>
+    </w:p>
+    <w:p>
+      <w:pPr>
+        <w:pStyle w:val="Prrafodelista"/>
+        <w:ind w:left="1713"/>
+        <w:rPr>
+          <w:b/>
+          <w:sz w:val="24"/>
+          <w:szCs w:val="24"/>
+        </w:rPr>
+      </w:pPr>
+    </w:p>
+    <w:p>
+      <w:pPr>
+        <w:pStyle w:val="Prrafodelista"/>
+        <w:numPr>
+          <w:ilvl w:val="2"/>
+          <w:numId w:val="5"/>
+        </w:numPr>
+        <w:ind w:left="1713"/>
+        <w:rPr>
+          <w:b/>
+          <w:sz w:val="24"/>
+          <w:szCs w:val="24"/>
+        </w:rPr>
+      </w:pPr>
+      <w:r>
+        <w:rPr>
+          <w:b/>
+          <w:sz w:val="24"/>
+          <w:szCs w:val="24"/>
+        </w:rPr>
+        <w:t xml:space="preserve">De Tecnología </w:t>
+      </w:r>
+    </w:p>
+    <w:p>
+      <w:pPr>
+        <w:pStyle w:val="Prrafodelista"/>
+        <w:numPr>
+          <w:ilvl w:val="0"/>
+          <w:numId w:val="8"/>
+        </w:numPr>
+        <w:jc w:val="both"/>
+        <w:rPr>
+          <w:b/>
+          <w:sz w:val="24"/>
+          <w:szCs w:val="24"/>
+        </w:rPr>
+      </w:pPr>
+      <w:r>
+        <w:rPr>
+          <w:b/>
+          <w:sz w:val="24"/>
+          <w:szCs w:val="24"/>
+        </w:rPr>
+        <w:t xml:space="preserve">Servidor web: </w:t>
+      </w:r>
+      <w:r>
+        <w:rPr>
+          <w:sz w:val="24"/>
+          <w:szCs w:val="24"/>
+        </w:rPr>
+        <w:t xml:space="preserve">es un programa que implementa el protocolo HTTP. Este protocolo está diseñado para transferir lo que llamamos hipertextos, pagina Web o páginas HTML. </w:t>
+      </w:r>
+    </w:p>
+    <w:p>
+      <w:pPr>
+        <w:pStyle w:val="Prrafodelista"/>
+        <w:numPr>
+          <w:ilvl w:val="0"/>
+          <w:numId w:val="8"/>
+        </w:numPr>
+        <w:jc w:val="both"/>
+        <w:rPr>
+          <w:b/>
+          <w:sz w:val="24"/>
+          <w:szCs w:val="24"/>
+        </w:rPr>
+      </w:pPr>
+      <w:r>
+        <w:rPr>
+          <w:b/>
+          <w:sz w:val="24"/>
+          <w:szCs w:val="24"/>
+        </w:rPr>
+        <w:t xml:space="preserve">HTTP: </w:t>
+      </w:r>
+      <w:r>
+        <w:rPr>
+          <w:sz w:val="24"/>
+          <w:szCs w:val="24"/>
+        </w:rPr>
+        <w:t>Protocolo de transferencia de hipertexto (</w:t>
+      </w:r>
+      <w:proofErr w:type="spellStart"/>
+      <w:r>
+        <w:rPr>
+          <w:sz w:val="24"/>
+          <w:szCs w:val="24"/>
+        </w:rPr>
+        <w:t>HiperText</w:t>
+      </w:r>
+      <w:proofErr w:type="spellEnd"/>
+      <w:r>
+        <w:rPr>
+          <w:sz w:val="24"/>
+          <w:szCs w:val="24"/>
+        </w:rPr>
+        <w:t xml:space="preserve"> Transfer </w:t>
+      </w:r>
+      <w:proofErr w:type="spellStart"/>
+      <w:r>
+        <w:rPr>
+          <w:sz w:val="24"/>
+          <w:szCs w:val="24"/>
+        </w:rPr>
+        <w:t>Protocol</w:t>
+      </w:r>
+      <w:proofErr w:type="spellEnd"/>
+      <w:r>
+        <w:rPr>
+          <w:sz w:val="24"/>
+          <w:szCs w:val="24"/>
+        </w:rPr>
+        <w:t xml:space="preserve">) es el protocolo usado en cada transacción. </w:t>
+      </w:r>
+    </w:p>
+    <w:p>
+      <w:pPr>
+        <w:pStyle w:val="Prrafodelista"/>
+        <w:numPr>
+          <w:ilvl w:val="0"/>
+          <w:numId w:val="8"/>
+        </w:numPr>
+        <w:jc w:val="both"/>
+        <w:rPr>
+          <w:b/>
+          <w:sz w:val="24"/>
+          <w:szCs w:val="24"/>
+        </w:rPr>
+      </w:pPr>
+      <w:r>
+        <w:rPr>
+          <w:b/>
+          <w:sz w:val="24"/>
+          <w:szCs w:val="24"/>
+        </w:rPr>
+        <w:t xml:space="preserve">Sistema de Gestión de Base de Datos (SGBD): </w:t>
+      </w:r>
+      <w:r>
+        <w:rPr>
+          <w:sz w:val="24"/>
+          <w:szCs w:val="24"/>
+        </w:rPr>
+        <w:t>Son un tipo de software muy específico, dedicado a servir de interfaz entre la base de datos, el usuario y las aplicaciones que la utilizan.</w:t>
+      </w:r>
+    </w:p>
+    <w:p>
+      <w:pPr>
+        <w:pStyle w:val="Prrafodelista"/>
+        <w:numPr>
+          <w:ilvl w:val="0"/>
+          <w:numId w:val="8"/>
+        </w:numPr>
+        <w:jc w:val="both"/>
+        <w:rPr>
+          <w:b/>
+          <w:sz w:val="24"/>
+          <w:szCs w:val="24"/>
+        </w:rPr>
+      </w:pPr>
+      <w:r>
+        <w:rPr>
+          <w:b/>
+          <w:sz w:val="24"/>
+          <w:szCs w:val="24"/>
+        </w:rPr>
+        <w:t xml:space="preserve">Base de Datos: </w:t>
+      </w:r>
+      <w:r>
+        <w:rPr>
+          <w:sz w:val="24"/>
+          <w:szCs w:val="24"/>
+        </w:rPr>
+        <w:t>es un conjunto de datos que pertenecen al mismo contexto almacenados sistemáticamente para su posterio</w:t>
+      </w:r>
+      <w:bookmarkStart w:id="0" w:name="_GoBack"/>
+      <w:bookmarkEnd w:id="0"/>
+      <w:r>
+        <w:rPr>
+          <w:sz w:val="24"/>
+          <w:szCs w:val="24"/>
+        </w:rPr>
+        <w:t>r uso.</w:t>
+      </w:r>
+    </w:p>
+    <w:p>
+      <w:pPr>
+        <w:pStyle w:val="Prrafodelista"/>
+        <w:numPr>
+          <w:ilvl w:val="0"/>
+          <w:numId w:val="8"/>
+        </w:numPr>
+        <w:jc w:val="both"/>
+        <w:rPr>
+          <w:b/>
+          <w:sz w:val="24"/>
+          <w:szCs w:val="24"/>
+        </w:rPr>
+      </w:pPr>
+      <w:r>
+        <w:rPr>
+          <w:b/>
+          <w:sz w:val="24"/>
+          <w:szCs w:val="24"/>
+        </w:rPr>
+        <w:t xml:space="preserve">Aplicación: </w:t>
+      </w:r>
+      <w:r>
+        <w:rPr>
+          <w:sz w:val="24"/>
+          <w:szCs w:val="24"/>
+        </w:rPr>
+        <w:t>es un programa informático para facilitar al usuario la realización de un determinado trabajo.</w:t>
+      </w:r>
+    </w:p>
+    <w:p>
+      <w:pPr>
+        <w:pStyle w:val="Prrafodelista"/>
+        <w:numPr>
+          <w:ilvl w:val="0"/>
+          <w:numId w:val="8"/>
+        </w:numPr>
+        <w:jc w:val="both"/>
+        <w:rPr>
+          <w:b/>
+          <w:sz w:val="24"/>
+          <w:szCs w:val="24"/>
+        </w:rPr>
+      </w:pPr>
+      <w:proofErr w:type="spellStart"/>
+      <w:r>
+        <w:rPr>
+          <w:b/>
+          <w:sz w:val="24"/>
+          <w:szCs w:val="24"/>
+        </w:rPr>
+        <w:t>MySQL</w:t>
+      </w:r>
+      <w:proofErr w:type="spellEnd"/>
+      <w:r>
+        <w:rPr>
+          <w:b/>
+          <w:sz w:val="24"/>
+          <w:szCs w:val="24"/>
+        </w:rPr>
+        <w:t xml:space="preserve">: </w:t>
+      </w:r>
+      <w:r>
+        <w:rPr>
+          <w:sz w:val="24"/>
+          <w:szCs w:val="24"/>
+        </w:rPr>
+        <w:t>Sistema de Gestión de Base de Datos relacional.</w:t>
+      </w:r>
+    </w:p>
+    <w:p>
+      <w:pPr>
+        <w:pStyle w:val="Prrafodelista"/>
+        <w:numPr>
+          <w:ilvl w:val="0"/>
+          <w:numId w:val="8"/>
+        </w:numPr>
+        <w:jc w:val="both"/>
+        <w:rPr>
+          <w:b/>
+          <w:sz w:val="24"/>
+          <w:szCs w:val="24"/>
+        </w:rPr>
+      </w:pPr>
+      <w:proofErr w:type="spellStart"/>
+      <w:r>
+        <w:rPr>
+          <w:b/>
+          <w:sz w:val="24"/>
+          <w:szCs w:val="24"/>
+        </w:rPr>
+        <w:t>RoR</w:t>
+      </w:r>
+      <w:proofErr w:type="spellEnd"/>
+      <w:r>
+        <w:rPr>
+          <w:b/>
+          <w:sz w:val="24"/>
+          <w:szCs w:val="24"/>
+        </w:rPr>
+        <w:t xml:space="preserve"> (Ruby </w:t>
+      </w:r>
+      <w:proofErr w:type="spellStart"/>
+      <w:r>
+        <w:rPr>
+          <w:b/>
+          <w:sz w:val="24"/>
+          <w:szCs w:val="24"/>
+        </w:rPr>
+        <w:t>on</w:t>
+      </w:r>
+      <w:proofErr w:type="spellEnd"/>
+      <w:r>
+        <w:rPr>
+          <w:b/>
+          <w:sz w:val="24"/>
+          <w:szCs w:val="24"/>
+        </w:rPr>
+        <w:t xml:space="preserve"> </w:t>
+      </w:r>
+      <w:proofErr w:type="spellStart"/>
+      <w:r>
+        <w:rPr>
+          <w:b/>
+          <w:sz w:val="24"/>
+          <w:szCs w:val="24"/>
+        </w:rPr>
+        <w:t>Rails</w:t>
+      </w:r>
+      <w:proofErr w:type="spellEnd"/>
+      <w:r>
+        <w:rPr>
+          <w:b/>
+          <w:sz w:val="24"/>
+          <w:szCs w:val="24"/>
+        </w:rPr>
+        <w:t xml:space="preserve">): </w:t>
+      </w:r>
+      <w:r>
+        <w:rPr>
+          <w:sz w:val="24"/>
+          <w:szCs w:val="24"/>
+        </w:rPr>
+        <w:t>Lenguaje de programación usado para la creación de aplicación.</w:t>
+      </w:r>
+    </w:p>
+    <w:p>
+      <w:pPr>
+        <w:pStyle w:val="Prrafodelista"/>
+        <w:numPr>
+          <w:ilvl w:val="0"/>
+          <w:numId w:val="8"/>
+        </w:numPr>
+        <w:jc w:val="both"/>
+        <w:rPr>
+          <w:b/>
+          <w:sz w:val="24"/>
+          <w:szCs w:val="24"/>
+        </w:rPr>
+      </w:pPr>
+      <w:r>
+        <w:rPr>
+          <w:b/>
+          <w:sz w:val="24"/>
+          <w:szCs w:val="24"/>
+        </w:rPr>
+        <w:t xml:space="preserve">Apache: </w:t>
+      </w:r>
+      <w:r>
+        <w:rPr>
+          <w:sz w:val="24"/>
+          <w:szCs w:val="24"/>
+        </w:rPr>
+        <w:t>servidor Web de código abierto.</w:t>
+      </w:r>
+    </w:p>
+    <w:p>
+      <w:pPr>
+        <w:pStyle w:val="Prrafodelista"/>
+        <w:numPr>
+          <w:ilvl w:val="0"/>
+          <w:numId w:val="8"/>
+        </w:numPr>
+        <w:jc w:val="both"/>
+        <w:rPr>
+          <w:b/>
+          <w:sz w:val="24"/>
+          <w:szCs w:val="24"/>
+        </w:rPr>
+      </w:pPr>
+      <w:r>
+        <w:rPr>
+          <w:b/>
+          <w:sz w:val="24"/>
+          <w:szCs w:val="24"/>
+        </w:rPr>
+        <w:t xml:space="preserve">Dirección IP (Internet </w:t>
+      </w:r>
+      <w:proofErr w:type="spellStart"/>
+      <w:r>
+        <w:rPr>
+          <w:b/>
+          <w:sz w:val="24"/>
+          <w:szCs w:val="24"/>
+        </w:rPr>
+        <w:t>Protocol</w:t>
+      </w:r>
+      <w:proofErr w:type="spellEnd"/>
+      <w:r>
+        <w:rPr>
+          <w:b/>
+          <w:sz w:val="24"/>
+          <w:szCs w:val="24"/>
+        </w:rPr>
+        <w:t xml:space="preserve">): </w:t>
+      </w:r>
+      <w:r>
+        <w:rPr>
+          <w:sz w:val="24"/>
+          <w:szCs w:val="24"/>
+        </w:rPr>
+        <w:t xml:space="preserve">número que identifica de manera lógica y jerárquica a una interfaz de un dispositivo dentro de una red que utilice el protocolo IP. </w:t>
+      </w:r>
     </w:p>
     <w:p>
       <w:pPr>
@@ -220,11 +1020,39 @@
     </w:p>
     <w:p>
       <w:pPr>
-        <w:ind w:left="708"/>
-        <w:rPr>
-          <w:b/>
-        </w:rPr>
-      </w:pPr>
+        <w:pStyle w:val="Prrafodelista"/>
+        <w:numPr>
+          <w:ilvl w:val="0"/>
+          <w:numId w:val="9"/>
+        </w:numPr>
+        <w:rPr>
+          <w:sz w:val="24"/>
+          <w:szCs w:val="24"/>
+        </w:rPr>
+      </w:pPr>
+      <w:r>
+        <w:rPr>
+          <w:sz w:val="24"/>
+          <w:szCs w:val="24"/>
+        </w:rPr>
+        <w:t xml:space="preserve">Especificación de Requisitos según el estándar de IEEE 830 – IEEE </w:t>
+      </w:r>
+      <w:proofErr w:type="spellStart"/>
+      <w:r>
+        <w:rPr>
+          <w:sz w:val="24"/>
+          <w:szCs w:val="24"/>
+        </w:rPr>
+        <w:t>Std</w:t>
+      </w:r>
+      <w:proofErr w:type="spellEnd"/>
+      <w:r>
+        <w:rPr>
+          <w:sz w:val="24"/>
+          <w:szCs w:val="24"/>
+        </w:rPr>
+        <w:t xml:space="preserve">. 830-1998. </w:t>
+      </w:r>
     </w:p>
     <w:p>
       <w:pPr>
@@ -245,18 +1073,18 @@
           <w:sz w:val="24"/>
           <w:szCs w:val="24"/>
         </w:rPr>
-        <w:t>Visión General del documento (Descripción del resto del documento)</w:t>
-      </w:r>
-      <w:r>
-        <w:rPr>
-          <w:b/>
-          <w:sz w:val="24"/>
-          <w:szCs w:val="24"/>
-        </w:rPr>
-        <w:t xml:space="preserve"> </w:t>
-      </w:r>
-    </w:p>
-    <w:p/>
+        <w:t xml:space="preserve">Visión General del documento (Descripción del resto del documento) </w:t>
+      </w:r>
+    </w:p>
+    <w:p>
+      <w:pPr>
+        <w:ind w:left="708"/>
+        <w:jc w:val="both"/>
+      </w:pPr>
+      <w:r>
+        <w:t xml:space="preserve">En este documento se encontrara las características del sistema, interfaces del sistema, interfaces del usuario, características de los usuarios, descripción de los requerimientos funcionales, no funcionales y del sistema. </w:t>
+      </w:r>
+    </w:p>
     <w:p>
       <w:pPr>
         <w:pStyle w:val="Prrafodelista"/>
@@ -307,7 +1135,21 @@
         <w:jc w:val="both"/>
       </w:pPr>
       <w:r>
-        <w:t>El sistema DeliverYApp será un producto diseñado para trabajar en entornos web, lo que permitirá su utilización de forma descentralizada, además trabajara de manera independiente por lo tanto no interactuara con otro sistemas.</w:t>
+        <w:t xml:space="preserve">El sistema </w:t>
+      </w:r>
+      <w:proofErr w:type="spellStart"/>
+      <w:r>
+        <w:t>DeliverYApp</w:t>
+      </w:r>
+      <w:proofErr w:type="spellEnd"/>
+      <w:r>
+        <w:t xml:space="preserve"> será un producto diseñado para trabajar en entornos web, lo que permitirá su utilización de forma descentralizada, a</w:t>
+      </w:r>
+      <w:r>
+        <w:rPr>
+          <w:highlight w:val="yellow"/>
+        </w:rPr>
+        <w:t>demás trabajara de manera independiente por lo tanto no interactuara con otro sistemas.</w:t>
       </w:r>
     </w:p>
     <w:p>
@@ -346,9 +1188,11 @@
       <w:r>
         <w:t xml:space="preserve">El sistema </w:t>
       </w:r>
+      <w:proofErr w:type="spellStart"/>
       <w:r>
         <w:t>DeliverYApp</w:t>
       </w:r>
+      <w:proofErr w:type="spellEnd"/>
       <w:r>
         <w:t xml:space="preserve"> permitirá realizar las siguientes funciones:</w:t>
       </w:r>
@@ -381,25 +1225,10 @@
         <w:rPr>
           <w:b/>
         </w:rPr>
-        <w:t xml:space="preserve"> - Empresa</w:t>
-      </w:r>
-      <w:r>
-        <w:rPr>
-          <w:b/>
-        </w:rPr>
-        <w:t>)</w:t>
-      </w:r>
-      <w:r>
-        <w:rPr>
-          <w:b/>
-        </w:rPr>
-        <w:t>:</w:t>
-      </w:r>
-      <w:r>
-        <w:t xml:space="preserve"> Se le proveerá de un usuario y contraseña para que pueda acceder  y tener control de los servicios que provee el sistema</w:t>
-      </w:r>
-      <w:r>
-        <w:t>.</w:t>
+        <w:t xml:space="preserve"> - Empresa):</w:t>
+      </w:r>
+      <w:r>
+        <w:t xml:space="preserve"> Se le proveerá de un usuario y contraseña para que pueda acceder  y tener control de los servicios que provee el sistema.</w:t>
       </w:r>
     </w:p>
     <w:p>
@@ -419,10 +1248,7 @@
         <w:t>Gestión de menú:</w:t>
       </w:r>
       <w:r>
-        <w:t xml:space="preserve"> Este contendrá un formulario</w:t>
-      </w:r>
-      <w:r>
-        <w:t xml:space="preserve"> para el registro de los datos del producto, platos, precios, foto, etc.</w:t>
+        <w:t xml:space="preserve"> Este contendrá un formulario para el registro de los datos del producto, platos, precios, foto, etc.</w:t>
       </w:r>
     </w:p>
     <w:p>
@@ -442,10 +1268,7 @@
         <w:t>Gestión de pedidos:</w:t>
       </w:r>
       <w:r>
-        <w:t xml:space="preserve"> </w:t>
-      </w:r>
-      <w:r>
-        <w:t>Este contendrá opciones para manejar los estados de los pedidos.</w:t>
+        <w:t xml:space="preserve"> Este contendrá opciones para manejar los estados de los pedidos.</w:t>
       </w:r>
     </w:p>
     <w:p>
@@ -563,9 +1386,16 @@
           <w:ilvl w:val="0"/>
           <w:numId w:val="3"/>
         </w:numPr>
-      </w:pPr>
-      <w:r>
-        <w:t>Administrador del sistema: usuario con gran conocimiento en el manejo del sistema, con una previa capacitación por parte de la entidad.</w:t>
+        <w:jc w:val="both"/>
+      </w:pPr>
+      <w:r>
+        <w:rPr>
+          <w:b/>
+        </w:rPr>
+        <w:t>Administrador del sistema:</w:t>
+      </w:r>
+      <w:r>
+        <w:t xml:space="preserve"> usuario con gran conocimiento en el manejo del sistema, con una previa capacitación por parte de la entidad.</w:t>
       </w:r>
     </w:p>
     <w:p>
@@ -575,9 +1405,16 @@
           <w:ilvl w:val="0"/>
           <w:numId w:val="3"/>
         </w:numPr>
-      </w:pPr>
-      <w:r>
-        <w:t>Usuario del sistema: es el encargado de gestionar los pedidos, con una previa capacitación por parte de la entidad.</w:t>
+        <w:jc w:val="both"/>
+      </w:pPr>
+      <w:r>
+        <w:rPr>
+          <w:b/>
+        </w:rPr>
+        <w:t xml:space="preserve">Usuario del sistema: </w:t>
+      </w:r>
+      <w:r>
+        <w:t>es el encargado de gestionar los pedidos, con una previa capacitación por parte de la entidad.</w:t>
       </w:r>
     </w:p>
     <w:p>
@@ -587,18 +1424,19 @@
           <w:ilvl w:val="0"/>
           <w:numId w:val="3"/>
         </w:numPr>
-      </w:pPr>
-      <w:r>
-        <w:t xml:space="preserve">Cliente: </w:t>
-      </w:r>
-      <w:r>
-        <w:t xml:space="preserve">usuario visitante que solita los pedidos, debe contar con un conocimiento básico sobre el manejo de </w:t>
-      </w:r>
-      <w:r>
-        <w:t>páginas</w:t>
-      </w:r>
-      <w:r>
-        <w:t xml:space="preserve"> web.</w:t>
+        <w:jc w:val="both"/>
+      </w:pPr>
+      <w:r>
+        <w:rPr>
+          <w:b/>
+        </w:rPr>
+        <w:t>Cliente:</w:t>
+      </w:r>
+      <w:r>
+        <w:t xml:space="preserve"> </w:t>
+      </w:r>
+      <w:r>
+        <w:t>usuario visitante que solita los pedidos, debe contar con un conocimiento básico sobre el manejo de páginas web.</w:t>
       </w:r>
     </w:p>
     <w:p/>
@@ -645,16 +1483,7 @@
         <w:t>Políticas de la empresa:</w:t>
       </w:r>
       <w:r>
-        <w:t xml:space="preserve"> L</w:t>
-      </w:r>
-      <w:r>
-        <w:t>a</w:t>
-      </w:r>
-      <w:r>
-        <w:t xml:space="preserve"> aplicación se desarrollara mediante software de licencia abierta por lo tanto no se deberá pagar por el uso</w:t>
-      </w:r>
-      <w:r>
-        <w:t xml:space="preserve"> del servidor web(apache), sistema de gestión de base de datos (</w:t>
+        <w:t xml:space="preserve"> La aplicación se desarrollara mediante software de licencia abierta por lo tanto no se deberá pagar por el uso del servidor web(apache), sistema de gestión de base de datos (</w:t>
       </w:r>
       <w:proofErr w:type="spellStart"/>
       <w:r>
@@ -705,7 +1534,15 @@
       </w:r>
       <w:proofErr w:type="spellEnd"/>
       <w:r>
-        <w:t xml:space="preserve"> y la aplicación DeliverYApp.</w:t>
+        <w:t xml:space="preserve"> y la aplicación </w:t>
+      </w:r>
+      <w:proofErr w:type="spellStart"/>
+      <w:r>
+        <w:t>DeliverYApp</w:t>
+      </w:r>
+      <w:proofErr w:type="spellEnd"/>
+      <w:r>
+        <w:t>.</w:t>
       </w:r>
     </w:p>
     <w:p>
@@ -724,25 +1561,7 @@
         <w:t>Interfaces con otras aplicaciones:</w:t>
       </w:r>
       <w:r>
-        <w:t xml:space="preserve"> Debido a que el sistema no </w:t>
-      </w:r>
-      <w:r>
-        <w:t>interactúa</w:t>
-      </w:r>
-      <w:r>
-        <w:t xml:space="preserve"> con otro sistema y es autónomo no se desarrollaran interfaces con otras aplicaciones. Las </w:t>
-      </w:r>
-      <w:r>
-        <w:t>conexiones</w:t>
-      </w:r>
-      <w:r>
-        <w:t xml:space="preserve"> necesarias </w:t>
-      </w:r>
-      <w:r>
-        <w:t>para</w:t>
-      </w:r>
-      <w:r>
-        <w:t xml:space="preserve"> la utilización del servidor web, </w:t>
+        <w:t xml:space="preserve"> Debido a que el sistema no interactúa con otro sistema y es autónomo no se desarrollaran interfaces con otras aplicaciones. Las conexiones necesarias para la utilización del servidor web, </w:t>
       </w:r>
       <w:proofErr w:type="spellStart"/>
       <w:r>
@@ -758,10 +1577,7 @@
       </w:r>
       <w:proofErr w:type="spellEnd"/>
       <w:r>
-        <w:t xml:space="preserve"> y un DNS</w:t>
-      </w:r>
-      <w:r>
-        <w:t xml:space="preserve"> será por medio de la configuración de estos programas.</w:t>
+        <w:t xml:space="preserve"> y un DNS será por medio de la configuración de estos programas.</w:t>
       </w:r>
     </w:p>
     <w:p>
@@ -799,13 +1615,7 @@
         <w:rPr>
           <w:b/>
         </w:rPr>
-        <w:t>Lenguaje de programación:</w:t>
-      </w:r>
-      <w:r>
-        <w:rPr>
-          <w:b/>
-        </w:rPr>
-        <w:t xml:space="preserve"> </w:t>
+        <w:t xml:space="preserve">Lenguaje de programación: </w:t>
       </w:r>
     </w:p>
     <w:p>
@@ -843,13 +1653,7 @@
         <w:rPr>
           <w:b/>
         </w:rPr>
-        <w:t>Requisitos de habilidad:</w:t>
-      </w:r>
-      <w:r>
-        <w:rPr>
-          <w:b/>
-        </w:rPr>
-        <w:t xml:space="preserve"> </w:t>
+        <w:t xml:space="preserve">Requisitos de habilidad: </w:t>
       </w:r>
     </w:p>
     <w:p>
@@ -868,13 +1672,7 @@
         <w:rPr>
           <w:b/>
         </w:rPr>
-        <w:t>Criticidad</w:t>
-      </w:r>
-      <w:r>
-        <w:rPr>
-          <w:b/>
-        </w:rPr>
-        <w:t xml:space="preserve"> en la aplicación:</w:t>
+        <w:t>Criticidad en la aplicación:</w:t>
       </w:r>
     </w:p>
     <w:p>
@@ -893,13 +1691,7 @@
         <w:rPr>
           <w:b/>
         </w:rPr>
-        <w:t>Consideració</w:t>
-      </w:r>
-      <w:r>
-        <w:rPr>
-          <w:b/>
-        </w:rPr>
-        <w:t>n acerca de la seguridad:</w:t>
+        <w:t>Consideración acerca de la seguridad:</w:t>
       </w:r>
     </w:p>
     <w:p>
@@ -1133,6 +1925,7 @@
         <w:t xml:space="preserve">Apéndice </w:t>
       </w:r>
     </w:p>
+    <w:p/>
     <w:p>
       <w:pPr>
         <w:jc w:val="both"/>
@@ -1142,38 +1935,19 @@
           <w:szCs w:val="28"/>
         </w:rPr>
       </w:pPr>
-    </w:p>
-    <w:p>
-      <w:pPr>
-        <w:jc w:val="both"/>
+      <w:r>
         <w:rPr>
           <w:b/>
           <w:sz w:val="28"/>
           <w:szCs w:val="28"/>
         </w:rPr>
-      </w:pPr>
-    </w:p>
-    <w:p>
-      <w:pPr>
-        <w:jc w:val="both"/>
-        <w:rPr>
-          <w:b/>
-          <w:sz w:val="28"/>
-          <w:szCs w:val="28"/>
-        </w:rPr>
-      </w:pPr>
-      <w:r>
-        <w:rPr>
-          <w:b/>
-          <w:sz w:val="28"/>
-          <w:szCs w:val="28"/>
-        </w:rPr>
-        <w:t>-Descripción Escrita del Modelado de negocio</w:t>
+        <w:t>Descripción Escrita del Modelado de negocio</w:t>
       </w:r>
     </w:p>
     <w:p>
       <w:pPr>
         <w:ind w:firstLine="708"/>
+        <w:jc w:val="both"/>
       </w:pPr>
       <w:r>
         <w:t>El cliente llama al negocio, el recepcionista o encargado atiende la llamada y le consulta sobre su necesidad, el cliente si no conoce el menú o lo que le gustaría consumir le pregunta al encargado sobre el menú vigente, el encargado le dicta el menú posteriormente el cliente elige según su preferencia, el encargado pregunta si está satisfecho con su pedido o si le gustaría agregar algo más, el cliente pide algo mas o solo confirma el pedido, el encargado solicita los datos personales del cliente como: nombre, número de teléfono y dirección, una vez obtenido los datos el encargado le comunica al cliente el tiempo estimado en que le llegara el pedido y finaliza la llamada, el pedido es pasado de la recepción a la cocina en donde es procesada donde luego de elaborar completamente el pedido, esta es remitida al cliente en cuestión.</w:t>
@@ -1222,7 +1996,7 @@
         <mc:AlternateContent>
           <mc:Choice Requires="wps">
             <w:drawing>
-              <wp:anchor distT="0" distB="0" distL="114300" distR="114300" simplePos="0" relativeHeight="251662336" behindDoc="1" locked="0" layoutInCell="1" allowOverlap="1" wp14:anchorId="2ADF8859" wp14:editId="5C7E8B5B">
+              <wp:anchor distT="0" distB="0" distL="114300" distR="114300" simplePos="0" relativeHeight="251661312" behindDoc="1" locked="0" layoutInCell="1" allowOverlap="1" wp14:anchorId="338E7E7C" wp14:editId="7C973602">
                 <wp:simplePos x="0" y="0"/>
                 <wp:positionH relativeFrom="column">
                   <wp:posOffset>3215640</wp:posOffset>
@@ -1294,7 +2068,7 @@
           </mc:Choice>
           <mc:Fallback>
             <w:pict>
-              <v:oval id="2 Elipse" o:spid="_x0000_s1026" style="position:absolute;margin-left:253.2pt;margin-top:14.2pt;width:150pt;height:81pt;z-index:-251654144;visibility:visible;mso-wrap-style:square;mso-width-percent:0;mso-height-percent:0;mso-wrap-distance-left:9pt;mso-wrap-distance-top:0;mso-wrap-distance-right:9pt;mso-wrap-distance-bottom:0;mso-position-horizontal:absolute;mso-position-horizontal-relative:text;mso-position-vertical:absolute;mso-position-vertical-relative:text;mso-width-percent:0;mso-height-percent:0;mso-width-relative:margin;mso-height-relative:margin;v-text-anchor:middle" o:gfxdata="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" fillcolor="white [3201]" strokecolor="black [3200]" strokeweight="1pt">
+              <v:oval id="2 Elipse" o:spid="_x0000_s1026" style="position:absolute;margin-left:253.2pt;margin-top:14.2pt;width:150pt;height:81pt;z-index:-251655168;visibility:visible;mso-wrap-style:square;mso-width-percent:0;mso-height-percent:0;mso-wrap-distance-left:9pt;mso-wrap-distance-top:0;mso-wrap-distance-right:9pt;mso-wrap-distance-bottom:0;mso-position-horizontal:absolute;mso-position-horizontal-relative:text;mso-position-vertical:absolute;mso-position-vertical-relative:text;mso-width-percent:0;mso-height-percent:0;mso-width-relative:margin;mso-height-relative:margin;v-text-anchor:middle" o:gfxdata="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" fillcolor="white [3201]" strokecolor="black [3200]" strokeweight="1pt">
                 <v:stroke joinstyle="miter"/>
                 <v:textbox>
                   <w:txbxContent>
@@ -1321,7 +2095,7 @@
         <mc:AlternateContent>
           <mc:Choice Requires="wps">
             <w:drawing>
-              <wp:anchor distT="0" distB="0" distL="114300" distR="114300" simplePos="0" relativeHeight="251659264" behindDoc="1" locked="0" layoutInCell="1" allowOverlap="1" wp14:anchorId="651590CD" wp14:editId="0760E28A">
+              <wp:anchor distT="0" distB="0" distL="114300" distR="114300" simplePos="0" relativeHeight="251659264" behindDoc="1" locked="0" layoutInCell="1" allowOverlap="1" wp14:anchorId="4FFFD832" wp14:editId="2515DE8B">
                 <wp:simplePos x="0" y="0"/>
                 <wp:positionH relativeFrom="column">
                   <wp:posOffset>615315</wp:posOffset>
@@ -1368,10 +2142,7 @@
                               <w:jc w:val="center"/>
                             </w:pPr>
                             <w:r>
-                              <w:t xml:space="preserve">Es la que se encarga de Recibir los pedidos de </w:t>
-                            </w:r>
-                            <w:r>
-                              <w:t xml:space="preserve">pasar el pedido  a la </w:t>
+                              <w:t xml:space="preserve">Es la que se encarga de Recibir los pedidos de pasar el pedido  a la </w:t>
                             </w:r>
                             <w:proofErr w:type="spellStart"/>
                             <w:r>
@@ -1410,10 +2181,7 @@
                         <w:jc w:val="center"/>
                       </w:pPr>
                       <w:r>
-                        <w:t xml:space="preserve">Es la que se encarga de Recibir los pedidos de </w:t>
-                      </w:r>
-                      <w:r>
-                        <w:t xml:space="preserve">pasar el pedido  a la </w:t>
+                        <w:t xml:space="preserve">Es la que se encarga de Recibir los pedidos de pasar el pedido  a la </w:t>
                       </w:r>
                       <w:proofErr w:type="spellStart"/>
                       <w:r>
@@ -1441,7 +2209,7 @@
         <mc:AlternateContent>
           <mc:Choice Requires="wps">
             <w:drawing>
-              <wp:anchor distT="0" distB="0" distL="114300" distR="114300" simplePos="0" relativeHeight="251664384" behindDoc="0" locked="0" layoutInCell="1" allowOverlap="1" wp14:anchorId="1D518D13" wp14:editId="5C9DDFC0">
+              <wp:anchor distT="0" distB="0" distL="114300" distR="114300" simplePos="0" relativeHeight="251663360" behindDoc="0" locked="0" layoutInCell="1" allowOverlap="1" wp14:anchorId="53072EF2" wp14:editId="55A0D972">
                 <wp:simplePos x="0" y="0"/>
                 <wp:positionH relativeFrom="column">
                   <wp:posOffset>196215</wp:posOffset>
@@ -1496,7 +2264,7 @@
           </mc:Choice>
           <mc:Fallback>
             <w:pict>
-              <v:line id="3 Conector recto" o:spid="_x0000_s1026" style="position:absolute;flip:y;z-index:251664384;visibility:visible;mso-wrap-style:square;mso-width-percent:0;mso-height-percent:0;mso-wrap-distance-left:9pt;mso-wrap-distance-top:0;mso-wrap-distance-right:9pt;mso-wrap-distance-bottom:0;mso-position-horizontal:absolute;mso-position-horizontal-relative:text;mso-position-vertical:absolute;mso-position-vertical-relative:text;mso-width-percent:0;mso-height-percent:0;mso-width-relative:margin;mso-height-relative:margin" from="15.45pt,10.5pt" to="112.95pt,98.95pt" o:gfxdata="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" strokecolor="black [3200]" strokeweight=".5pt">
+              <v:line id="3 Conector recto" o:spid="_x0000_s1026" style="position:absolute;flip:y;z-index:251663360;visibility:visible;mso-wrap-style:square;mso-width-percent:0;mso-height-percent:0;mso-wrap-distance-left:9pt;mso-wrap-distance-top:0;mso-wrap-distance-right:9pt;mso-wrap-distance-bottom:0;mso-position-horizontal:absolute;mso-position-horizontal-relative:text;mso-position-vertical:absolute;mso-position-vertical-relative:text;mso-width-percent:0;mso-height-percent:0;mso-width-relative:margin;mso-height-relative:margin" from="15.45pt,10.5pt" to="112.95pt,98.95pt" o:gfxdata="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" strokecolor="black [3200]" strokeweight=".5pt">
                 <v:stroke joinstyle="miter"/>
               </v:line>
             </w:pict>
@@ -1511,7 +2279,7 @@
         <mc:AlternateContent>
           <mc:Choice Requires="wps">
             <w:drawing>
-              <wp:anchor distT="0" distB="0" distL="114300" distR="114300" simplePos="0" relativeHeight="251666432" behindDoc="0" locked="0" layoutInCell="1" allowOverlap="1" wp14:anchorId="368058CC" wp14:editId="74DB54CF">
+              <wp:anchor distT="0" distB="0" distL="114300" distR="114300" simplePos="0" relativeHeight="251664384" behindDoc="0" locked="0" layoutInCell="1" allowOverlap="1" wp14:anchorId="16C2DAF6" wp14:editId="4C56BC19">
                 <wp:simplePos x="0" y="0"/>
                 <wp:positionH relativeFrom="column">
                   <wp:posOffset>4291965</wp:posOffset>
@@ -1566,7 +2334,7 @@
           </mc:Choice>
           <mc:Fallback>
             <w:pict>
-              <v:line id="4 Conector recto" o:spid="_x0000_s1026" style="position:absolute;flip:x y;z-index:251666432;visibility:visible;mso-wrap-style:square;mso-width-percent:0;mso-height-percent:0;mso-wrap-distance-left:9pt;mso-wrap-distance-top:0;mso-wrap-distance-right:9pt;mso-wrap-distance-bottom:0;mso-position-horizontal:absolute;mso-position-horizontal-relative:text;mso-position-vertical:absolute;mso-position-vertical-relative:text;mso-width-percent:0;mso-height-percent:0;mso-width-relative:margin;mso-height-relative:margin" from="337.95pt,5.25pt" to="422.7pt,94.5pt" o:gfxdata="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" strokecolor="black [3200]" strokeweight=".5pt">
+              <v:line id="4 Conector recto" o:spid="_x0000_s1026" style="position:absolute;flip:x y;z-index:251664384;visibility:visible;mso-wrap-style:square;mso-width-percent:0;mso-height-percent:0;mso-wrap-distance-left:9pt;mso-wrap-distance-top:0;mso-wrap-distance-right:9pt;mso-wrap-distance-bottom:0;mso-position-horizontal:absolute;mso-position-horizontal-relative:text;mso-position-vertical:absolute;mso-position-vertical-relative:text;mso-width-percent:0;mso-height-percent:0;mso-width-relative:margin;mso-height-relative:margin" from="337.95pt,5.25pt" to="422.7pt,94.5pt" o:gfxdata="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" strokecolor="black [3200]" strokeweight=".5pt">
                 <v:stroke joinstyle="miter"/>
               </v:line>
             </w:pict>
@@ -1581,7 +2349,7 @@
           <w:lang w:eastAsia="es-ES"/>
         </w:rPr>
         <w:drawing>
-          <wp:anchor distT="0" distB="0" distL="114300" distR="114300" simplePos="0" relativeHeight="251663360" behindDoc="1" locked="0" layoutInCell="1" allowOverlap="1" wp14:anchorId="7A7EB26E" wp14:editId="69902ABB">
+          <wp:anchor distT="0" distB="0" distL="114300" distR="114300" simplePos="0" relativeHeight="251662336" behindDoc="1" locked="0" layoutInCell="1" allowOverlap="1" wp14:anchorId="367AF5C8" wp14:editId="2633C64F">
             <wp:simplePos x="0" y="0"/>
             <wp:positionH relativeFrom="column">
               <wp:posOffset>5063490</wp:posOffset>
@@ -1642,7 +2410,7 @@
           <w:lang w:eastAsia="es-ES"/>
         </w:rPr>
         <w:drawing>
-          <wp:anchor distT="0" distB="0" distL="114300" distR="114300" simplePos="0" relativeHeight="251660288" behindDoc="1" locked="0" layoutInCell="1" allowOverlap="1" wp14:anchorId="3C90F05A" wp14:editId="1F61802B">
+          <wp:anchor distT="0" distB="0" distL="114300" distR="114300" simplePos="0" relativeHeight="251660288" behindDoc="1" locked="0" layoutInCell="1" allowOverlap="1" wp14:anchorId="2B4B9792" wp14:editId="0E0291D6">
             <wp:simplePos x="0" y="0"/>
             <wp:positionH relativeFrom="column">
               <wp:posOffset>-764540</wp:posOffset>
@@ -1700,9 +2468,9 @@
       <w:r>
         <w:br w:type="textWrapping" w:clear="all"/>
       </w:r>
-      <w:bookmarkStart w:id="0" w:name="_GoBack"/>
-      <w:bookmarkEnd w:id="0"/>
-    </w:p>
+    </w:p>
+    <w:p/>
+    <w:p/>
     <w:sectPr>
       <w:pgSz w:w="11906" w:h="16838"/>
       <w:pgMar w:top="1417" w:right="1701" w:bottom="1417" w:left="1701" w:header="708" w:footer="708" w:gutter="0"/>
@@ -1716,6 +2484,95 @@
 <file path=word/numbering.xml><?xml version="1.0" encoding="utf-8"?>
 <w:numbering xmlns:wpc="http://schemas.microsoft.com/office/word/2010/wordprocessingCanvas" xmlns:mc="http://schemas.openxmlformats.org/markup-compatibility/2006" xmlns:o="urn:schemas-microsoft-com:office:office" xmlns:r="http://schemas.openxmlformats.org/officeDocument/2006/relationships" xmlns:m="http://schemas.openxmlformats.org/officeDocument/2006/math" xmlns:v="urn:schemas-microsoft-com:vml" xmlns:wp14="http://schemas.microsoft.com/office/word/2010/wordprocessingDrawing" xmlns:wp="http://schemas.openxmlformats.org/drawingml/2006/wordprocessingDrawing" xmlns:w10="urn:schemas-microsoft-com:office:word" xmlns:w="http://schemas.openxmlformats.org/wordprocessingml/2006/main" xmlns:w14="http://schemas.microsoft.com/office/word/2010/wordml" xmlns:wpg="http://schemas.microsoft.com/office/word/2010/wordprocessingGroup" xmlns:wpi="http://schemas.microsoft.com/office/word/2010/wordprocessingInk" xmlns:wne="http://schemas.microsoft.com/office/word/2006/wordml" xmlns:wps="http://schemas.microsoft.com/office/word/2010/wordprocessingShape" mc:Ignorable="w14 wp14">
   <w:abstractNum w:abstractNumId="0">
+    <w:nsid w:val="3E3A05FA"/>
+    <w:multiLevelType w:val="hybridMultilevel"/>
+    <w:tmpl w:val="3A0ADDD0"/>
+    <w:lvl w:ilvl="0" w:tplc="5CA0DAD8">
+      <w:start w:val="1"/>
+      <w:numFmt w:val="lowerLetter"/>
+      <w:lvlText w:val="%1-"/>
+      <w:lvlJc w:val="left"/>
+      <w:pPr>
+        <w:ind w:left="2073" w:hanging="360"/>
+      </w:pPr>
+      <w:rPr>
+        <w:rFonts w:hint="default"/>
+      </w:rPr>
+    </w:lvl>
+    <w:lvl w:ilvl="1" w:tplc="0C0A0019" w:tentative="1">
+      <w:start w:val="1"/>
+      <w:numFmt w:val="lowerLetter"/>
+      <w:lvlText w:val="%2."/>
+      <w:lvlJc w:val="left"/>
+      <w:pPr>
+        <w:ind w:left="2793" w:hanging="360"/>
+      </w:pPr>
+    </w:lvl>
+    <w:lvl w:ilvl="2" w:tplc="0C0A001B" w:tentative="1">
+      <w:start w:val="1"/>
+      <w:numFmt w:val="lowerRoman"/>
+      <w:lvlText w:val="%3."/>
+      <w:lvlJc w:val="right"/>
+      <w:pPr>
+        <w:ind w:left="3513" w:hanging="180"/>
+      </w:pPr>
+    </w:lvl>
+    <w:lvl w:ilvl="3" w:tplc="0C0A000F" w:tentative="1">
+      <w:start w:val="1"/>
+      <w:numFmt w:val="decimal"/>
+      <w:lvlText w:val="%4."/>
+      <w:lvlJc w:val="left"/>
+      <w:pPr>
+        <w:ind w:left="4233" w:hanging="360"/>
+      </w:pPr>
+    </w:lvl>
+    <w:lvl w:ilvl="4" w:tplc="0C0A0019" w:tentative="1">
+      <w:start w:val="1"/>
+      <w:numFmt w:val="lowerLetter"/>
+      <w:lvlText w:val="%5."/>
+      <w:lvlJc w:val="left"/>
+      <w:pPr>
+        <w:ind w:left="4953" w:hanging="360"/>
+      </w:pPr>
+    </w:lvl>
+    <w:lvl w:ilvl="5" w:tplc="0C0A001B" w:tentative="1">
+      <w:start w:val="1"/>
+      <w:numFmt w:val="lowerRoman"/>
+      <w:lvlText w:val="%6."/>
+      <w:lvlJc w:val="right"/>
+      <w:pPr>
+        <w:ind w:left="5673" w:hanging="180"/>
+      </w:pPr>
+    </w:lvl>
+    <w:lvl w:ilvl="6" w:tplc="0C0A000F" w:tentative="1">
+      <w:start w:val="1"/>
+      <w:numFmt w:val="decimal"/>
+      <w:lvlText w:val="%7."/>
+      <w:lvlJc w:val="left"/>
+      <w:pPr>
+        <w:ind w:left="6393" w:hanging="360"/>
+      </w:pPr>
+    </w:lvl>
+    <w:lvl w:ilvl="7" w:tplc="0C0A0019" w:tentative="1">
+      <w:start w:val="1"/>
+      <w:numFmt w:val="lowerLetter"/>
+      <w:lvlText w:val="%8."/>
+      <w:lvlJc w:val="left"/>
+      <w:pPr>
+        <w:ind w:left="7113" w:hanging="360"/>
+      </w:pPr>
+    </w:lvl>
+    <w:lvl w:ilvl="8" w:tplc="0C0A001B" w:tentative="1">
+      <w:start w:val="1"/>
+      <w:numFmt w:val="lowerRoman"/>
+      <w:lvlText w:val="%9."/>
+      <w:lvlJc w:val="right"/>
+      <w:pPr>
+        <w:ind w:left="7833" w:hanging="180"/>
+      </w:pPr>
+    </w:lvl>
+  </w:abstractNum>
+  <w:abstractNum w:abstractNumId="1">
     <w:nsid w:val="401359A4"/>
     <w:multiLevelType w:val="hybridMultilevel"/>
     <w:tmpl w:val="7C5898BC"/>
@@ -1805,7 +2662,209 @@
       </w:pPr>
     </w:lvl>
   </w:abstractNum>
-  <w:abstractNum w:abstractNumId="1">
+  <w:abstractNum w:abstractNumId="2">
+    <w:nsid w:val="4D921A53"/>
+    <w:multiLevelType w:val="hybridMultilevel"/>
+    <w:tmpl w:val="A18C173C"/>
+    <w:lvl w:ilvl="0" w:tplc="F4C6F5EA">
+      <w:start w:val="1"/>
+      <w:numFmt w:val="lowerLetter"/>
+      <w:lvlText w:val="%1-"/>
+      <w:lvlJc w:val="left"/>
+      <w:pPr>
+        <w:ind w:left="2073" w:hanging="360"/>
+      </w:pPr>
+      <w:rPr>
+        <w:rFonts w:hint="default"/>
+      </w:rPr>
+    </w:lvl>
+    <w:lvl w:ilvl="1" w:tplc="0C0A0019" w:tentative="1">
+      <w:start w:val="1"/>
+      <w:numFmt w:val="lowerLetter"/>
+      <w:lvlText w:val="%2."/>
+      <w:lvlJc w:val="left"/>
+      <w:pPr>
+        <w:ind w:left="2793" w:hanging="360"/>
+      </w:pPr>
+    </w:lvl>
+    <w:lvl w:ilvl="2" w:tplc="0C0A001B" w:tentative="1">
+      <w:start w:val="1"/>
+      <w:numFmt w:val="lowerRoman"/>
+      <w:lvlText w:val="%3."/>
+      <w:lvlJc w:val="right"/>
+      <w:pPr>
+        <w:ind w:left="3513" w:hanging="180"/>
+      </w:pPr>
+    </w:lvl>
+    <w:lvl w:ilvl="3" w:tplc="0C0A000F" w:tentative="1">
+      <w:start w:val="1"/>
+      <w:numFmt w:val="decimal"/>
+      <w:lvlText w:val="%4."/>
+      <w:lvlJc w:val="left"/>
+      <w:pPr>
+        <w:ind w:left="4233" w:hanging="360"/>
+      </w:pPr>
+    </w:lvl>
+    <w:lvl w:ilvl="4" w:tplc="0C0A0019" w:tentative="1">
+      <w:start w:val="1"/>
+      <w:numFmt w:val="lowerLetter"/>
+      <w:lvlText w:val="%5."/>
+      <w:lvlJc w:val="left"/>
+      <w:pPr>
+        <w:ind w:left="4953" w:hanging="360"/>
+      </w:pPr>
+    </w:lvl>
+    <w:lvl w:ilvl="5" w:tplc="0C0A001B" w:tentative="1">
+      <w:start w:val="1"/>
+      <w:numFmt w:val="lowerRoman"/>
+      <w:lvlText w:val="%6."/>
+      <w:lvlJc w:val="right"/>
+      <w:pPr>
+        <w:ind w:left="5673" w:hanging="180"/>
+      </w:pPr>
+    </w:lvl>
+    <w:lvl w:ilvl="6" w:tplc="0C0A000F" w:tentative="1">
+      <w:start w:val="1"/>
+      <w:numFmt w:val="decimal"/>
+      <w:lvlText w:val="%7."/>
+      <w:lvlJc w:val="left"/>
+      <w:pPr>
+        <w:ind w:left="6393" w:hanging="360"/>
+      </w:pPr>
+    </w:lvl>
+    <w:lvl w:ilvl="7" w:tplc="0C0A0019" w:tentative="1">
+      <w:start w:val="1"/>
+      <w:numFmt w:val="lowerLetter"/>
+      <w:lvlText w:val="%8."/>
+      <w:lvlJc w:val="left"/>
+      <w:pPr>
+        <w:ind w:left="7113" w:hanging="360"/>
+      </w:pPr>
+    </w:lvl>
+    <w:lvl w:ilvl="8" w:tplc="0C0A001B" w:tentative="1">
+      <w:start w:val="1"/>
+      <w:numFmt w:val="lowerRoman"/>
+      <w:lvlText w:val="%9."/>
+      <w:lvlJc w:val="right"/>
+      <w:pPr>
+        <w:ind w:left="7833" w:hanging="180"/>
+      </w:pPr>
+    </w:lvl>
+  </w:abstractNum>
+  <w:abstractNum w:abstractNumId="3">
+    <w:nsid w:val="54DE7D55"/>
+    <w:multiLevelType w:val="hybridMultilevel"/>
+    <w:tmpl w:val="25221556"/>
+    <w:lvl w:ilvl="0" w:tplc="1334070E">
+      <w:start w:val="1"/>
+      <w:numFmt w:val="bullet"/>
+      <w:lvlText w:val="-"/>
+      <w:lvlJc w:val="left"/>
+      <w:pPr>
+        <w:ind w:left="1430" w:hanging="360"/>
+      </w:pPr>
+      <w:rPr>
+        <w:rFonts w:ascii="Calibri" w:eastAsiaTheme="minorHAnsi" w:hAnsi="Calibri" w:cstheme="minorBidi" w:hint="default"/>
+      </w:rPr>
+    </w:lvl>
+    <w:lvl w:ilvl="1" w:tplc="0C0A0003" w:tentative="1">
+      <w:start w:val="1"/>
+      <w:numFmt w:val="bullet"/>
+      <w:lvlText w:val="o"/>
+      <w:lvlJc w:val="left"/>
+      <w:pPr>
+        <w:ind w:left="2150" w:hanging="360"/>
+      </w:pPr>
+      <w:rPr>
+        <w:rFonts w:ascii="Courier New" w:hAnsi="Courier New" w:cs="Courier New" w:hint="default"/>
+      </w:rPr>
+    </w:lvl>
+    <w:lvl w:ilvl="2" w:tplc="0C0A0005" w:tentative="1">
+      <w:start w:val="1"/>
+      <w:numFmt w:val="bullet"/>
+      <w:lvlText w:val=""/>
+      <w:lvlJc w:val="left"/>
+      <w:pPr>
+        <w:ind w:left="2870" w:hanging="360"/>
+      </w:pPr>
+      <w:rPr>
+        <w:rFonts w:ascii="Wingdings" w:hAnsi="Wingdings" w:hint="default"/>
+      </w:rPr>
+    </w:lvl>
+    <w:lvl w:ilvl="3" w:tplc="0C0A0001" w:tentative="1">
+      <w:start w:val="1"/>
+      <w:numFmt w:val="bullet"/>
+      <w:lvlText w:val=""/>
+      <w:lvlJc w:val="left"/>
+      <w:pPr>
+        <w:ind w:left="3590" w:hanging="360"/>
+      </w:pPr>
+      <w:rPr>
+        <w:rFonts w:ascii="Symbol" w:hAnsi="Symbol" w:hint="default"/>
+      </w:rPr>
+    </w:lvl>
+    <w:lvl w:ilvl="4" w:tplc="0C0A0003" w:tentative="1">
+      <w:start w:val="1"/>
+      <w:numFmt w:val="bullet"/>
+      <w:lvlText w:val="o"/>
+      <w:lvlJc w:val="left"/>
+      <w:pPr>
+        <w:ind w:left="4310" w:hanging="360"/>
+      </w:pPr>
+      <w:rPr>
+        <w:rFonts w:ascii="Courier New" w:hAnsi="Courier New" w:cs="Courier New" w:hint="default"/>
+      </w:rPr>
+    </w:lvl>
+    <w:lvl w:ilvl="5" w:tplc="0C0A0005" w:tentative="1">
+      <w:start w:val="1"/>
+      <w:numFmt w:val="bullet"/>
+      <w:lvlText w:val=""/>
+      <w:lvlJc w:val="left"/>
+      <w:pPr>
+        <w:ind w:left="5030" w:hanging="360"/>
+      </w:pPr>
+      <w:rPr>
+        <w:rFonts w:ascii="Wingdings" w:hAnsi="Wingdings" w:hint="default"/>
+      </w:rPr>
+    </w:lvl>
+    <w:lvl w:ilvl="6" w:tplc="0C0A0001" w:tentative="1">
+      <w:start w:val="1"/>
+      <w:numFmt w:val="bullet"/>
+      <w:lvlText w:val=""/>
+      <w:lvlJc w:val="left"/>
+      <w:pPr>
+        <w:ind w:left="5750" w:hanging="360"/>
+      </w:pPr>
+      <w:rPr>
+        <w:rFonts w:ascii="Symbol" w:hAnsi="Symbol" w:hint="default"/>
+      </w:rPr>
+    </w:lvl>
+    <w:lvl w:ilvl="7" w:tplc="0C0A0003" w:tentative="1">
+      <w:start w:val="1"/>
+      <w:numFmt w:val="bullet"/>
+      <w:lvlText w:val="o"/>
+      <w:lvlJc w:val="left"/>
+      <w:pPr>
+        <w:ind w:left="6470" w:hanging="360"/>
+      </w:pPr>
+      <w:rPr>
+        <w:rFonts w:ascii="Courier New" w:hAnsi="Courier New" w:cs="Courier New" w:hint="default"/>
+      </w:rPr>
+    </w:lvl>
+    <w:lvl w:ilvl="8" w:tplc="0C0A0005" w:tentative="1">
+      <w:start w:val="1"/>
+      <w:numFmt w:val="bullet"/>
+      <w:lvlText w:val=""/>
+      <w:lvlJc w:val="left"/>
+      <w:pPr>
+        <w:ind w:left="7190" w:hanging="360"/>
+      </w:pPr>
+      <w:rPr>
+        <w:rFonts w:ascii="Wingdings" w:hAnsi="Wingdings" w:hint="default"/>
+      </w:rPr>
+    </w:lvl>
+  </w:abstractNum>
+  <w:abstractNum w:abstractNumId="4">
     <w:nsid w:val="55225098"/>
     <w:multiLevelType w:val="multilevel"/>
     <w:tmpl w:val="B75A9F3C"/>
@@ -1931,7 +2990,7 @@
       </w:rPr>
     </w:lvl>
   </w:abstractNum>
-  <w:abstractNum w:abstractNumId="2">
+  <w:abstractNum w:abstractNumId="5">
     <w:nsid w:val="583710FE"/>
     <w:multiLevelType w:val="hybridMultilevel"/>
     <w:tmpl w:val="05FE5FE6"/>
@@ -2044,7 +3103,7 @@
       </w:rPr>
     </w:lvl>
   </w:abstractNum>
-  <w:abstractNum w:abstractNumId="3">
+  <w:abstractNum w:abstractNumId="6">
     <w:nsid w:val="5F5D3329"/>
     <w:multiLevelType w:val="hybridMultilevel"/>
     <w:tmpl w:val="357A1AD6"/>
@@ -2157,7 +3216,96 @@
       </w:rPr>
     </w:lvl>
   </w:abstractNum>
-  <w:abstractNum w:abstractNumId="4">
+  <w:abstractNum w:abstractNumId="7">
+    <w:nsid w:val="7AF96B97"/>
+    <w:multiLevelType w:val="hybridMultilevel"/>
+    <w:tmpl w:val="3800E794"/>
+    <w:lvl w:ilvl="0" w:tplc="4C829E30">
+      <w:start w:val="1"/>
+      <w:numFmt w:val="lowerLetter"/>
+      <w:lvlText w:val="%1-"/>
+      <w:lvlJc w:val="left"/>
+      <w:pPr>
+        <w:ind w:left="2073" w:hanging="360"/>
+      </w:pPr>
+      <w:rPr>
+        <w:rFonts w:hint="default"/>
+      </w:rPr>
+    </w:lvl>
+    <w:lvl w:ilvl="1" w:tplc="0C0A0019" w:tentative="1">
+      <w:start w:val="1"/>
+      <w:numFmt w:val="lowerLetter"/>
+      <w:lvlText w:val="%2."/>
+      <w:lvlJc w:val="left"/>
+      <w:pPr>
+        <w:ind w:left="2793" w:hanging="360"/>
+      </w:pPr>
+    </w:lvl>
+    <w:lvl w:ilvl="2" w:tplc="0C0A001B" w:tentative="1">
+      <w:start w:val="1"/>
+      <w:numFmt w:val="lowerRoman"/>
+      <w:lvlText w:val="%3."/>
+      <w:lvlJc w:val="right"/>
+      <w:pPr>
+        <w:ind w:left="3513" w:hanging="180"/>
+      </w:pPr>
+    </w:lvl>
+    <w:lvl w:ilvl="3" w:tplc="0C0A000F" w:tentative="1">
+      <w:start w:val="1"/>
+      <w:numFmt w:val="decimal"/>
+      <w:lvlText w:val="%4."/>
+      <w:lvlJc w:val="left"/>
+      <w:pPr>
+        <w:ind w:left="4233" w:hanging="360"/>
+      </w:pPr>
+    </w:lvl>
+    <w:lvl w:ilvl="4" w:tplc="0C0A0019" w:tentative="1">
+      <w:start w:val="1"/>
+      <w:numFmt w:val="lowerLetter"/>
+      <w:lvlText w:val="%5."/>
+      <w:lvlJc w:val="left"/>
+      <w:pPr>
+        <w:ind w:left="4953" w:hanging="360"/>
+      </w:pPr>
+    </w:lvl>
+    <w:lvl w:ilvl="5" w:tplc="0C0A001B" w:tentative="1">
+      <w:start w:val="1"/>
+      <w:numFmt w:val="lowerRoman"/>
+      <w:lvlText w:val="%6."/>
+      <w:lvlJc w:val="right"/>
+      <w:pPr>
+        <w:ind w:left="5673" w:hanging="180"/>
+      </w:pPr>
+    </w:lvl>
+    <w:lvl w:ilvl="6" w:tplc="0C0A000F" w:tentative="1">
+      <w:start w:val="1"/>
+      <w:numFmt w:val="decimal"/>
+      <w:lvlText w:val="%7."/>
+      <w:lvlJc w:val="left"/>
+      <w:pPr>
+        <w:ind w:left="6393" w:hanging="360"/>
+      </w:pPr>
+    </w:lvl>
+    <w:lvl w:ilvl="7" w:tplc="0C0A0019" w:tentative="1">
+      <w:start w:val="1"/>
+      <w:numFmt w:val="lowerLetter"/>
+      <w:lvlText w:val="%8."/>
+      <w:lvlJc w:val="left"/>
+      <w:pPr>
+        <w:ind w:left="7113" w:hanging="360"/>
+      </w:pPr>
+    </w:lvl>
+    <w:lvl w:ilvl="8" w:tplc="0C0A001B" w:tentative="1">
+      <w:start w:val="1"/>
+      <w:numFmt w:val="lowerRoman"/>
+      <w:lvlText w:val="%9."/>
+      <w:lvlJc w:val="right"/>
+      <w:pPr>
+        <w:ind w:left="7833" w:hanging="180"/>
+      </w:pPr>
+    </w:lvl>
+  </w:abstractNum>
+  <w:abstractNum w:abstractNumId="8">
     <w:nsid w:val="7B454D42"/>
     <w:multiLevelType w:val="hybridMultilevel"/>
     <w:tmpl w:val="652CA85E"/>
@@ -2247,19 +3395,31 @@
     </w:lvl>
   </w:abstractNum>
   <w:num w:numId="1">
+    <w:abstractNumId w:val="8"/>
+  </w:num>
+  <w:num w:numId="2">
+    <w:abstractNumId w:val="1"/>
+  </w:num>
+  <w:num w:numId="3">
+    <w:abstractNumId w:val="5"/>
+  </w:num>
+  <w:num w:numId="4">
+    <w:abstractNumId w:val="6"/>
+  </w:num>
+  <w:num w:numId="5">
     <w:abstractNumId w:val="4"/>
   </w:num>
-  <w:num w:numId="2">
+  <w:num w:numId="6">
     <w:abstractNumId w:val="0"/>
   </w:num>
-  <w:num w:numId="3">
+  <w:num w:numId="7">
     <w:abstractNumId w:val="2"/>
   </w:num>
-  <w:num w:numId="4">
+  <w:num w:numId="8">
+    <w:abstractNumId w:val="7"/>
+  </w:num>
+  <w:num w:numId="9">
     <w:abstractNumId w:val="3"/>
-  </w:num>
-  <w:num w:numId="5">
-    <w:abstractNumId w:val="1"/>
   </w:num>
 </w:numbering>
 </file>

</xml_diff>

<commit_message>
agregando algunos itenes mas..
</commit_message>
<xml_diff>
--- a/Formulario de Requerimientos.docx
+++ b/Formulario de Requerimientos.docx
@@ -1,6 +1,6 @@
 
 <file path=word/document.xml><?xml version="1.0" encoding="utf-8"?>
-<w:document xmlns:wpc="http://schemas.microsoft.com/office/word/2010/wordprocessingCanvas" xmlns:mc="http://schemas.openxmlformats.org/markup-compatibility/2006" xmlns:o="urn:schemas-microsoft-com:office:office" xmlns:r="http://schemas.openxmlformats.org/officeDocument/2006/relationships" xmlns:m="http://schemas.openxmlformats.org/officeDocument/2006/math" xmlns:v="urn:schemas-microsoft-com:vml" xmlns:wp14="http://schemas.microsoft.com/office/word/2010/wordprocessingDrawing" xmlns:wp="http://schemas.openxmlformats.org/drawingml/2006/wordprocessingDrawing" xmlns:w10="urn:schemas-microsoft-com:office:word" xmlns:w="http://schemas.openxmlformats.org/wordprocessingml/2006/main" xmlns:w14="http://schemas.microsoft.com/office/word/2010/wordml" xmlns:w15="http://schemas.microsoft.com/office/word/2012/wordml" xmlns:wpg="http://schemas.microsoft.com/office/word/2010/wordprocessingGroup" xmlns:wpi="http://schemas.microsoft.com/office/word/2010/wordprocessingInk" xmlns:wne="http://schemas.microsoft.com/office/word/2006/wordml" xmlns:wps="http://schemas.microsoft.com/office/word/2010/wordprocessingShape" mc:Ignorable="w14 w15 wp14">
+<w:document xmlns:wpc="http://schemas.microsoft.com/office/word/2010/wordprocessingCanvas" xmlns:mc="http://schemas.openxmlformats.org/markup-compatibility/2006" xmlns:o="urn:schemas-microsoft-com:office:office" xmlns:r="http://schemas.openxmlformats.org/officeDocument/2006/relationships" xmlns:m="http://schemas.openxmlformats.org/officeDocument/2006/math" xmlns:v="urn:schemas-microsoft-com:vml" xmlns:wp14="http://schemas.microsoft.com/office/word/2010/wordprocessingDrawing" xmlns:wp="http://schemas.openxmlformats.org/drawingml/2006/wordprocessingDrawing" xmlns:w10="urn:schemas-microsoft-com:office:word" xmlns:w="http://schemas.openxmlformats.org/wordprocessingml/2006/main" xmlns:w14="http://schemas.microsoft.com/office/word/2010/wordml" xmlns:wpg="http://schemas.microsoft.com/office/word/2010/wordprocessingGroup" xmlns:wpi="http://schemas.microsoft.com/office/word/2010/wordprocessingInk" xmlns:wne="http://schemas.microsoft.com/office/word/2006/wordml" xmlns:wps="http://schemas.microsoft.com/office/word/2010/wordprocessingShape" mc:Ignorable="w14 wp14">
   <w:body>
     <w:p>
       <w:pPr>
@@ -1877,6 +1877,241 @@
         </w:rPr>
         <w:t>Funciones del Sistema</w:t>
       </w:r>
+    </w:p>
+    <w:p>
+      <w:pPr>
+        <w:pStyle w:val="Prrafodelista"/>
+        <w:numPr>
+          <w:ilvl w:val="0"/>
+          <w:numId w:val="9"/>
+        </w:numPr>
+        <w:jc w:val="both"/>
+      </w:pPr>
+      <w:r>
+        <w:t>E</w:t>
+      </w:r>
+      <w:r>
+        <w:t xml:space="preserve">l cliente </w:t>
+      </w:r>
+      <w:r>
+        <w:t xml:space="preserve">primeramente </w:t>
+      </w:r>
+      <w:r>
+        <w:t>debe</w:t>
+      </w:r>
+      <w:r>
+        <w:t>rá</w:t>
+      </w:r>
+      <w:r>
+        <w:t xml:space="preserve"> registrarse para hacer su pedido</w:t>
+      </w:r>
+      <w:r>
+        <w:t xml:space="preserve">. </w:t>
+      </w:r>
+      <w:r>
+        <w:t xml:space="preserve"> </w:t>
+      </w:r>
+    </w:p>
+    <w:p>
+      <w:pPr>
+        <w:pStyle w:val="Prrafodelista"/>
+        <w:numPr>
+          <w:ilvl w:val="0"/>
+          <w:numId w:val="9"/>
+        </w:numPr>
+        <w:jc w:val="both"/>
+      </w:pPr>
+      <w:r>
+        <w:t xml:space="preserve">Deberá contar con los módulos </w:t>
+      </w:r>
+      <w:r>
+        <w:t xml:space="preserve"> citados más arriba.</w:t>
+      </w:r>
+    </w:p>
+    <w:p>
+      <w:pPr>
+        <w:pStyle w:val="Prrafodelista"/>
+        <w:numPr>
+          <w:ilvl w:val="0"/>
+          <w:numId w:val="9"/>
+        </w:numPr>
+        <w:jc w:val="both"/>
+      </w:pPr>
+      <w:r>
+        <w:t>Contará con módulos  de reportes estadísticos de los pedidos realizados.</w:t>
+      </w:r>
+    </w:p>
+    <w:p>
+      <w:pPr>
+        <w:pStyle w:val="Prrafodelista"/>
+        <w:numPr>
+          <w:ilvl w:val="1"/>
+          <w:numId w:val="5"/>
+        </w:numPr>
+        <w:jc w:val="both"/>
+        <w:rPr>
+          <w:b/>
+          <w:sz w:val="24"/>
+          <w:szCs w:val="24"/>
+        </w:rPr>
+      </w:pPr>
+      <w:r>
+        <w:rPr>
+          <w:b/>
+          <w:sz w:val="24"/>
+          <w:szCs w:val="24"/>
+        </w:rPr>
+        <w:t xml:space="preserve"> Rendimiento del sistema</w:t>
+      </w:r>
+    </w:p>
+    <w:p>
+      <w:pPr>
+        <w:pStyle w:val="Prrafodelista"/>
+        <w:numPr>
+          <w:ilvl w:val="0"/>
+          <w:numId w:val="9"/>
+        </w:numPr>
+        <w:jc w:val="both"/>
+      </w:pPr>
+      <w:r>
+        <w:t xml:space="preserve">El computador del usuario deberá contar con un navegador web como puede ser Google </w:t>
+      </w:r>
+      <w:proofErr w:type="spellStart"/>
+      <w:r>
+        <w:t>Chrome</w:t>
+      </w:r>
+      <w:proofErr w:type="spellEnd"/>
+      <w:r>
+        <w:t>, Firefox, Internet Explorer.</w:t>
+      </w:r>
+    </w:p>
+    <w:p>
+      <w:pPr>
+        <w:pStyle w:val="Prrafodelista"/>
+        <w:numPr>
+          <w:ilvl w:val="0"/>
+          <w:numId w:val="9"/>
+        </w:numPr>
+        <w:jc w:val="both"/>
+      </w:pPr>
+      <w:r>
+        <w:t xml:space="preserve">Conexión </w:t>
+      </w:r>
+      <w:r>
+        <w:t>a internet de un 1mb</w:t>
+      </w:r>
+      <w:r>
+        <w:t>.</w:t>
+      </w:r>
+    </w:p>
+    <w:p>
+      <w:pPr>
+        <w:pStyle w:val="Prrafodelista"/>
+        <w:numPr>
+          <w:ilvl w:val="0"/>
+          <w:numId w:val="9"/>
+        </w:numPr>
+        <w:jc w:val="both"/>
+      </w:pPr>
+      <w:r>
+        <w:t xml:space="preserve">Necesitará una terminal </w:t>
+      </w:r>
+      <w:r>
+        <w:t>como mínimo.</w:t>
+      </w:r>
+    </w:p>
+    <w:p>
+      <w:pPr>
+        <w:pStyle w:val="Prrafodelista"/>
+        <w:numPr>
+          <w:ilvl w:val="1"/>
+          <w:numId w:val="5"/>
+        </w:numPr>
+        <w:jc w:val="both"/>
+        <w:rPr>
+          <w:b/>
+          <w:sz w:val="24"/>
+          <w:szCs w:val="24"/>
+        </w:rPr>
+      </w:pPr>
+      <w:r>
+        <w:rPr>
+          <w:b/>
+          <w:sz w:val="24"/>
+          <w:szCs w:val="24"/>
+        </w:rPr>
+        <w:t>Requerimientos lógicos del sistema de base de datos</w:t>
+      </w:r>
+    </w:p>
+    <w:p>
+      <w:pPr>
+        <w:pStyle w:val="Prrafodelista"/>
+        <w:numPr>
+          <w:ilvl w:val="0"/>
+          <w:numId w:val="9"/>
+        </w:numPr>
+        <w:jc w:val="both"/>
+      </w:pPr>
+      <w:r>
+        <w:t xml:space="preserve">El sistema debe permitir </w:t>
+      </w:r>
+      <w:proofErr w:type="gramStart"/>
+      <w:r>
+        <w:t>el</w:t>
+      </w:r>
+      <w:proofErr w:type="gramEnd"/>
+      <w:r>
+        <w:t xml:space="preserve"> retención de datos para guardar un registro de ellos para posterior reportes.</w:t>
+      </w:r>
+    </w:p>
+    <w:p>
+      <w:pPr>
+        <w:pStyle w:val="Prrafodelista"/>
+        <w:numPr>
+          <w:ilvl w:val="0"/>
+          <w:numId w:val="9"/>
+        </w:numPr>
+        <w:jc w:val="both"/>
+      </w:pPr>
+      <w:r>
+        <w:t>El sistema debe tener en cuenta que información solo puede ser eliminada y cual es de gran importancia.</w:t>
+      </w:r>
+    </w:p>
+    <w:p>
+      <w:pPr>
+        <w:pStyle w:val="Prrafodelista"/>
+        <w:numPr>
+          <w:ilvl w:val="0"/>
+          <w:numId w:val="9"/>
+        </w:numPr>
+        <w:jc w:val="both"/>
+      </w:pPr>
+      <w:r>
+        <w:t>La infraestructura debe ser capaz de soportar estos procedimientos.</w:t>
+      </w:r>
+    </w:p>
+    <w:p>
+      <w:pPr>
+        <w:pStyle w:val="Prrafodelista"/>
+        <w:numPr>
+          <w:ilvl w:val="1"/>
+          <w:numId w:val="5"/>
+        </w:numPr>
+        <w:jc w:val="both"/>
+        <w:rPr>
+          <w:b/>
+          <w:sz w:val="24"/>
+          <w:szCs w:val="24"/>
+        </w:rPr>
+      </w:pPr>
+      <w:r>
+        <w:rPr>
+          <w:b/>
+          <w:sz w:val="24"/>
+          <w:szCs w:val="24"/>
+        </w:rPr>
+        <w:t>Restricciones del Diseño</w:t>
+      </w:r>
       <w:bookmarkStart w:id="0" w:name="_GoBack"/>
       <w:bookmarkEnd w:id="0"/>
     </w:p>
@@ -1900,7 +2135,7 @@
           <w:sz w:val="24"/>
           <w:szCs w:val="24"/>
         </w:rPr>
-        <w:t xml:space="preserve"> Rendimiento del sistema</w:t>
+        <w:t>Propiedades emergentes del Sistema</w:t>
       </w:r>
     </w:p>
     <w:p>
@@ -1923,75 +2158,6 @@
           <w:sz w:val="24"/>
           <w:szCs w:val="24"/>
         </w:rPr>
-        <w:t>Requerimientos lógicos del sistema de base de datos</w:t>
-      </w:r>
-    </w:p>
-    <w:p>
-      <w:pPr>
-        <w:pStyle w:val="Prrafodelista"/>
-        <w:numPr>
-          <w:ilvl w:val="1"/>
-          <w:numId w:val="5"/>
-        </w:numPr>
-        <w:jc w:val="both"/>
-        <w:rPr>
-          <w:b/>
-          <w:sz w:val="24"/>
-          <w:szCs w:val="24"/>
-        </w:rPr>
-      </w:pPr>
-      <w:r>
-        <w:rPr>
-          <w:b/>
-          <w:sz w:val="24"/>
-          <w:szCs w:val="24"/>
-        </w:rPr>
-        <w:t>Restricciones del Diseño</w:t>
-      </w:r>
-    </w:p>
-    <w:p>
-      <w:pPr>
-        <w:pStyle w:val="Prrafodelista"/>
-        <w:numPr>
-          <w:ilvl w:val="1"/>
-          <w:numId w:val="5"/>
-        </w:numPr>
-        <w:jc w:val="both"/>
-        <w:rPr>
-          <w:b/>
-          <w:sz w:val="24"/>
-          <w:szCs w:val="24"/>
-        </w:rPr>
-      </w:pPr>
-      <w:r>
-        <w:rPr>
-          <w:b/>
-          <w:sz w:val="24"/>
-          <w:szCs w:val="24"/>
-        </w:rPr>
-        <w:t>Propiedades emergentes del Sistema</w:t>
-      </w:r>
-    </w:p>
-    <w:p>
-      <w:pPr>
-        <w:pStyle w:val="Prrafodelista"/>
-        <w:numPr>
-          <w:ilvl w:val="1"/>
-          <w:numId w:val="5"/>
-        </w:numPr>
-        <w:jc w:val="both"/>
-        <w:rPr>
-          <w:b/>
-          <w:sz w:val="24"/>
-          <w:szCs w:val="24"/>
-        </w:rPr>
-      </w:pPr>
-      <w:r>
-        <w:rPr>
-          <w:b/>
-          <w:sz w:val="24"/>
-          <w:szCs w:val="24"/>
-        </w:rPr>
         <w:t xml:space="preserve">Características de calidad </w:t>
       </w:r>
     </w:p>
@@ -2084,7 +2250,7 @@
       <w:r>
         <w:rPr>
           <w:noProof/>
-          <w:lang w:eastAsia="es-ES"/>
+          <w:lang w:val="es-PY" w:eastAsia="es-PY"/>
         </w:rPr>
         <mc:AlternateContent>
           <mc:Choice Requires="wps">
@@ -2159,7 +2325,7 @@
               </wp:anchor>
             </w:drawing>
           </mc:Choice>
-          <mc:Fallback>
+          <mc:Fallback xmlns:w15="http://schemas.microsoft.com/office/word/2012/wordml">
             <w:pict>
               <v:oval w14:anchorId="338E7E7C" id="2 Elipse" o:spid="_x0000_s1026" style="position:absolute;margin-left:253.2pt;margin-top:14.2pt;width:150pt;height:81pt;z-index:-251655168;visibility:visible;mso-wrap-style:square;mso-width-percent:0;mso-height-percent:0;mso-wrap-distance-left:9pt;mso-wrap-distance-top:0;mso-wrap-distance-right:9pt;mso-wrap-distance-bottom:0;mso-position-horizontal:absolute;mso-position-horizontal-relative:text;mso-position-vertical:absolute;mso-position-vertical-relative:text;mso-width-percent:0;mso-height-percent:0;mso-width-relative:margin;mso-height-relative:margin;v-text-anchor:middle" o:gfxdata="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" fillcolor="white [3201]" strokecolor="black [3200]" strokeweight="1pt">
                 <v:stroke joinstyle="miter"/>
@@ -2183,7 +2349,7 @@
       <w:r>
         <w:rPr>
           <w:noProof/>
-          <w:lang w:eastAsia="es-ES"/>
+          <w:lang w:val="es-PY" w:eastAsia="es-PY"/>
         </w:rPr>
         <mc:AlternateContent>
           <mc:Choice Requires="wps">
@@ -2263,7 +2429,7 @@
               </wp:anchor>
             </w:drawing>
           </mc:Choice>
-          <mc:Fallback>
+          <mc:Fallback xmlns:w15="http://schemas.microsoft.com/office/word/2012/wordml">
             <w:pict>
               <v:oval w14:anchorId="4FFFD832" id="1 Elipse" o:spid="_x0000_s1027" style="position:absolute;margin-left:48.45pt;margin-top:14.2pt;width:171pt;height:86.25pt;z-index:-251657216;visibility:visible;mso-wrap-style:square;mso-width-percent:0;mso-height-percent:0;mso-wrap-distance-left:9pt;mso-wrap-distance-top:0;mso-wrap-distance-right:9pt;mso-wrap-distance-bottom:0;mso-position-horizontal:absolute;mso-position-horizontal-relative:text;mso-position-vertical:absolute;mso-position-vertical-relative:text;mso-width-percent:0;mso-height-percent:0;mso-width-relative:margin;mso-height-relative:margin;v-text-anchor:middle" o:gfxdata="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" fillcolor="white [3201]" strokecolor="black [3200]" strokeweight="1pt">
                 <v:stroke joinstyle="miter"/>
@@ -2297,7 +2463,7 @@
       <w:r>
         <w:rPr>
           <w:noProof/>
-          <w:lang w:eastAsia="es-ES"/>
+          <w:lang w:val="es-PY" w:eastAsia="es-PY"/>
         </w:rPr>
         <mc:AlternateContent>
           <mc:Choice Requires="wps">
@@ -2355,7 +2521,7 @@
               </wp:anchor>
             </w:drawing>
           </mc:Choice>
-          <mc:Fallback>
+          <mc:Fallback xmlns:w15="http://schemas.microsoft.com/office/word/2012/wordml">
             <w:pict>
               <v:line w14:anchorId="565C3A13" id="3 Conector recto" o:spid="_x0000_s1026" style="position:absolute;flip:y;z-index:251663360;visibility:visible;mso-wrap-style:square;mso-width-percent:0;mso-height-percent:0;mso-wrap-distance-left:9pt;mso-wrap-distance-top:0;mso-wrap-distance-right:9pt;mso-wrap-distance-bottom:0;mso-position-horizontal:absolute;mso-position-horizontal-relative:text;mso-position-vertical:absolute;mso-position-vertical-relative:text;mso-width-percent:0;mso-height-percent:0;mso-width-relative:margin;mso-height-relative:margin" from="15.45pt,10.5pt" to="112.95pt,98.95pt" o:gfxdata="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" strokecolor="black [3200]" strokeweight=".5pt">
                 <v:stroke joinstyle="miter"/>
@@ -2367,7 +2533,7 @@
       <w:r>
         <w:rPr>
           <w:noProof/>
-          <w:lang w:eastAsia="es-ES"/>
+          <w:lang w:val="es-PY" w:eastAsia="es-PY"/>
         </w:rPr>
         <mc:AlternateContent>
           <mc:Choice Requires="wps">
@@ -2425,7 +2591,7 @@
               </wp:anchor>
             </w:drawing>
           </mc:Choice>
-          <mc:Fallback>
+          <mc:Fallback xmlns:w15="http://schemas.microsoft.com/office/word/2012/wordml">
             <w:pict>
               <v:line w14:anchorId="30D4B8BC" id="4 Conector recto" o:spid="_x0000_s1026" style="position:absolute;flip:x y;z-index:251664384;visibility:visible;mso-wrap-style:square;mso-width-percent:0;mso-height-percent:0;mso-wrap-distance-left:9pt;mso-wrap-distance-top:0;mso-wrap-distance-right:9pt;mso-wrap-distance-bottom:0;mso-position-horizontal:absolute;mso-position-horizontal-relative:text;mso-position-vertical:absolute;mso-position-vertical-relative:text;mso-width-percent:0;mso-height-percent:0;mso-width-relative:margin;mso-height-relative:margin" from="337.95pt,5.25pt" to="422.7pt,94.5pt" o:gfxdata="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" strokecolor="black [3200]" strokeweight=".5pt">
                 <v:stroke joinstyle="miter"/>
@@ -2439,7 +2605,7 @@
       <w:r>
         <w:rPr>
           <w:noProof/>
-          <w:lang w:eastAsia="es-ES"/>
+          <w:lang w:val="es-PY" w:eastAsia="es-PY"/>
         </w:rPr>
         <w:drawing>
           <wp:anchor distT="0" distB="0" distL="114300" distR="114300" simplePos="0" relativeHeight="251662336" behindDoc="1" locked="0" layoutInCell="1" allowOverlap="1" wp14:anchorId="367AF5C8" wp14:editId="2633C64F">
@@ -2465,7 +2631,7 @@
                     <pic:cNvPicPr/>
                   </pic:nvPicPr>
                   <pic:blipFill>
-                    <a:blip r:embed="rId5">
+                    <a:blip r:embed="rId6">
                       <a:extLst>
                         <a:ext uri="{28A0092B-C50C-407E-A947-70E740481C1C}">
                           <a14:useLocalDpi xmlns:a14="http://schemas.microsoft.com/office/drawing/2010/main" val="0"/>
@@ -2500,7 +2666,7 @@
       <w:r>
         <w:rPr>
           <w:noProof/>
-          <w:lang w:eastAsia="es-ES"/>
+          <w:lang w:val="es-PY" w:eastAsia="es-PY"/>
         </w:rPr>
         <w:drawing>
           <wp:anchor distT="0" distB="0" distL="114300" distR="114300" simplePos="0" relativeHeight="251660288" behindDoc="1" locked="0" layoutInCell="1" allowOverlap="1" wp14:anchorId="2B4B9792" wp14:editId="0E0291D6">
@@ -2526,7 +2692,7 @@
                     <pic:cNvPicPr/>
                   </pic:nvPicPr>
                   <pic:blipFill>
-                    <a:blip r:embed="rId6">
+                    <a:blip r:embed="rId7">
                       <a:extLst>
                         <a:ext uri="{28A0092B-C50C-407E-A947-70E740481C1C}">
                           <a14:useLocalDpi xmlns:a14="http://schemas.microsoft.com/office/drawing/2010/main" val="0"/>
@@ -2575,7 +2741,7 @@
 </file>
 
 <file path=word/numbering.xml><?xml version="1.0" encoding="utf-8"?>
-<w:numbering xmlns:wpc="http://schemas.microsoft.com/office/word/2010/wordprocessingCanvas" xmlns:mc="http://schemas.openxmlformats.org/markup-compatibility/2006" xmlns:o="urn:schemas-microsoft-com:office:office" xmlns:r="http://schemas.openxmlformats.org/officeDocument/2006/relationships" xmlns:m="http://schemas.openxmlformats.org/officeDocument/2006/math" xmlns:v="urn:schemas-microsoft-com:vml" xmlns:wp14="http://schemas.microsoft.com/office/word/2010/wordprocessingDrawing" xmlns:wp="http://schemas.openxmlformats.org/drawingml/2006/wordprocessingDrawing" xmlns:w10="urn:schemas-microsoft-com:office:word" xmlns:w="http://schemas.openxmlformats.org/wordprocessingml/2006/main" xmlns:w14="http://schemas.microsoft.com/office/word/2010/wordml" xmlns:w15="http://schemas.microsoft.com/office/word/2012/wordml" xmlns:wpg="http://schemas.microsoft.com/office/word/2010/wordprocessingGroup" xmlns:wpi="http://schemas.microsoft.com/office/word/2010/wordprocessingInk" xmlns:wne="http://schemas.microsoft.com/office/word/2006/wordml" xmlns:wps="http://schemas.microsoft.com/office/word/2010/wordprocessingShape" mc:Ignorable="w14 w15 wp14">
+<w:numbering xmlns:wpc="http://schemas.microsoft.com/office/word/2010/wordprocessingCanvas" xmlns:mc="http://schemas.openxmlformats.org/markup-compatibility/2006" xmlns:o="urn:schemas-microsoft-com:office:office" xmlns:r="http://schemas.openxmlformats.org/officeDocument/2006/relationships" xmlns:m="http://schemas.openxmlformats.org/officeDocument/2006/math" xmlns:v="urn:schemas-microsoft-com:vml" xmlns:wp14="http://schemas.microsoft.com/office/word/2010/wordprocessingDrawing" xmlns:wp="http://schemas.openxmlformats.org/drawingml/2006/wordprocessingDrawing" xmlns:w10="urn:schemas-microsoft-com:office:word" xmlns:w="http://schemas.openxmlformats.org/wordprocessingml/2006/main" xmlns:w14="http://schemas.microsoft.com/office/word/2010/wordml" xmlns:wpg="http://schemas.microsoft.com/office/word/2010/wordprocessingGroup" xmlns:wpi="http://schemas.microsoft.com/office/word/2010/wordprocessingInk" xmlns:wne="http://schemas.microsoft.com/office/word/2006/wordml" xmlns:wps="http://schemas.microsoft.com/office/word/2010/wordprocessingShape" mc:Ignorable="w14 wp14">
   <w:abstractNum w:abstractNumId="0">
     <w:nsid w:val="3E3A05FA"/>
     <w:multiLevelType w:val="hybridMultilevel"/>
@@ -3750,7 +3916,7 @@
 </file>
 
 <file path=word/styles.xml><?xml version="1.0" encoding="utf-8"?>
-<w:styles xmlns:mc="http://schemas.openxmlformats.org/markup-compatibility/2006" xmlns:r="http://schemas.openxmlformats.org/officeDocument/2006/relationships" xmlns:w="http://schemas.openxmlformats.org/wordprocessingml/2006/main" xmlns:w14="http://schemas.microsoft.com/office/word/2010/wordml" xmlns:w15="http://schemas.microsoft.com/office/word/2012/wordml" mc:Ignorable="w14 w15">
+<w:styles xmlns:mc="http://schemas.openxmlformats.org/markup-compatibility/2006" xmlns:r="http://schemas.openxmlformats.org/officeDocument/2006/relationships" xmlns:w="http://schemas.openxmlformats.org/wordprocessingml/2006/main" xmlns:w14="http://schemas.microsoft.com/office/word/2010/wordml" mc:Ignorable="w14">
   <w:docDefaults>
     <w:rPrDefault>
       <w:rPr>
@@ -3766,378 +3932,375 @@
       </w:pPr>
     </w:pPrDefault>
   </w:docDefaults>
-  <w:latentStyles w:defLockedState="0" w:defUIPriority="99" w:defSemiHidden="0" w:defUnhideWhenUsed="0" w:defQFormat="0" w:count="371">
-    <w:lsdException w:name="Normal" w:uiPriority="0" w:qFormat="1"/>
-    <w:lsdException w:name="heading 1" w:uiPriority="9" w:qFormat="1"/>
-    <w:lsdException w:name="heading 2" w:semiHidden="1" w:uiPriority="9" w:unhideWhenUsed="1" w:qFormat="1"/>
-    <w:lsdException w:name="heading 3" w:semiHidden="1" w:uiPriority="9" w:unhideWhenUsed="1" w:qFormat="1"/>
-    <w:lsdException w:name="heading 4" w:semiHidden="1" w:uiPriority="9" w:unhideWhenUsed="1" w:qFormat="1"/>
-    <w:lsdException w:name="heading 5" w:semiHidden="1" w:uiPriority="9" w:unhideWhenUsed="1" w:qFormat="1"/>
-    <w:lsdException w:name="heading 6" w:semiHidden="1" w:uiPriority="9" w:unhideWhenUsed="1" w:qFormat="1"/>
-    <w:lsdException w:name="heading 7" w:semiHidden="1" w:uiPriority="9" w:unhideWhenUsed="1" w:qFormat="1"/>
-    <w:lsdException w:name="heading 8" w:semiHidden="1" w:uiPriority="9" w:unhideWhenUsed="1" w:qFormat="1"/>
-    <w:lsdException w:name="heading 9" w:semiHidden="1" w:uiPriority="9" w:unhideWhenUsed="1" w:qFormat="1"/>
-    <w:lsdException w:name="index 1" w:semiHidden="1" w:unhideWhenUsed="1"/>
-    <w:lsdException w:name="index 2" w:semiHidden="1" w:unhideWhenUsed="1"/>
-    <w:lsdException w:name="index 3" w:semiHidden="1" w:unhideWhenUsed="1"/>
-    <w:lsdException w:name="index 4" w:semiHidden="1" w:unhideWhenUsed="1"/>
-    <w:lsdException w:name="index 5" w:semiHidden="1" w:unhideWhenUsed="1"/>
-    <w:lsdException w:name="index 6" w:semiHidden="1" w:unhideWhenUsed="1"/>
-    <w:lsdException w:name="index 7" w:semiHidden="1" w:unhideWhenUsed="1"/>
-    <w:lsdException w:name="index 8" w:semiHidden="1" w:unhideWhenUsed="1"/>
-    <w:lsdException w:name="index 9" w:semiHidden="1" w:unhideWhenUsed="1"/>
-    <w:lsdException w:name="toc 1" w:semiHidden="1" w:uiPriority="39" w:unhideWhenUsed="1"/>
-    <w:lsdException w:name="toc 2" w:semiHidden="1" w:uiPriority="39" w:unhideWhenUsed="1"/>
-    <w:lsdException w:name="toc 3" w:semiHidden="1" w:uiPriority="39" w:unhideWhenUsed="1"/>
-    <w:lsdException w:name="toc 4" w:semiHidden="1" w:uiPriority="39" w:unhideWhenUsed="1"/>
-    <w:lsdException w:name="toc 5" w:semiHidden="1" w:uiPriority="39" w:unhideWhenUsed="1"/>
-    <w:lsdException w:name="toc 6" w:semiHidden="1" w:uiPriority="39" w:unhideWhenUsed="1"/>
-    <w:lsdException w:name="toc 7" w:semiHidden="1" w:uiPriority="39" w:unhideWhenUsed="1"/>
-    <w:lsdException w:name="toc 8" w:semiHidden="1" w:uiPriority="39" w:unhideWhenUsed="1"/>
-    <w:lsdException w:name="toc 9" w:semiHidden="1" w:uiPriority="39" w:unhideWhenUsed="1"/>
-    <w:lsdException w:name="Normal Indent" w:semiHidden="1" w:unhideWhenUsed="1"/>
-    <w:lsdException w:name="footnote text" w:semiHidden="1" w:unhideWhenUsed="1"/>
-    <w:lsdException w:name="annotation text" w:semiHidden="1" w:unhideWhenUsed="1"/>
-    <w:lsdException w:name="header" w:semiHidden="1" w:unhideWhenUsed="1"/>
-    <w:lsdException w:name="footer" w:semiHidden="1" w:unhideWhenUsed="1"/>
-    <w:lsdException w:name="index heading" w:semiHidden="1" w:unhideWhenUsed="1"/>
-    <w:lsdException w:name="caption" w:semiHidden="1" w:uiPriority="35" w:unhideWhenUsed="1" w:qFormat="1"/>
-    <w:lsdException w:name="table of figures" w:semiHidden="1" w:unhideWhenUsed="1"/>
-    <w:lsdException w:name="envelope address" w:semiHidden="1" w:unhideWhenUsed="1"/>
-    <w:lsdException w:name="envelope return" w:semiHidden="1" w:unhideWhenUsed="1"/>
-    <w:lsdException w:name="footnote reference" w:semiHidden="1" w:unhideWhenUsed="1"/>
-    <w:lsdException w:name="annotation reference" w:semiHidden="1" w:unhideWhenUsed="1"/>
-    <w:lsdException w:name="line number" w:semiHidden="1" w:unhideWhenUsed="1"/>
-    <w:lsdException w:name="page number" w:semiHidden="1" w:unhideWhenUsed="1"/>
-    <w:lsdException w:name="endnote reference" w:semiHidden="1" w:unhideWhenUsed="1"/>
-    <w:lsdException w:name="endnote text" w:semiHidden="1" w:unhideWhenUsed="1"/>
-    <w:lsdException w:name="table of authorities" w:semiHidden="1" w:unhideWhenUsed="1"/>
-    <w:lsdException w:name="macro" w:semiHidden="1" w:unhideWhenUsed="1"/>
-    <w:lsdException w:name="toa heading" w:semiHidden="1" w:unhideWhenUsed="1"/>
-    <w:lsdException w:name="List" w:semiHidden="1" w:unhideWhenUsed="1"/>
-    <w:lsdException w:name="List Bullet" w:semiHidden="1" w:unhideWhenUsed="1"/>
-    <w:lsdException w:name="List Number" w:semiHidden="1" w:unhideWhenUsed="1"/>
-    <w:lsdException w:name="List 2" w:semiHidden="1" w:unhideWhenUsed="1"/>
-    <w:lsdException w:name="List 3" w:semiHidden="1" w:unhideWhenUsed="1"/>
-    <w:lsdException w:name="List 4" w:semiHidden="1" w:unhideWhenUsed="1"/>
-    <w:lsdException w:name="List 5" w:semiHidden="1" w:unhideWhenUsed="1"/>
-    <w:lsdException w:name="List Bullet 2" w:semiHidden="1" w:unhideWhenUsed="1"/>
-    <w:lsdException w:name="List Bullet 3" w:semiHidden="1" w:unhideWhenUsed="1"/>
-    <w:lsdException w:name="List Bullet 4" w:semiHidden="1" w:unhideWhenUsed="1"/>
-    <w:lsdException w:name="List Bullet 5" w:semiHidden="1" w:unhideWhenUsed="1"/>
-    <w:lsdException w:name="List Number 2" w:semiHidden="1" w:unhideWhenUsed="1"/>
-    <w:lsdException w:name="List Number 3" w:semiHidden="1" w:unhideWhenUsed="1"/>
-    <w:lsdException w:name="List Number 4" w:semiHidden="1" w:unhideWhenUsed="1"/>
-    <w:lsdException w:name="List Number 5" w:semiHidden="1" w:unhideWhenUsed="1"/>
-    <w:lsdException w:name="Title" w:uiPriority="10" w:qFormat="1"/>
-    <w:lsdException w:name="Closing" w:semiHidden="1" w:unhideWhenUsed="1"/>
-    <w:lsdException w:name="Signature" w:semiHidden="1" w:unhideWhenUsed="1"/>
-    <w:lsdException w:name="Default Paragraph Font" w:semiHidden="1" w:uiPriority="1" w:unhideWhenUsed="1"/>
-    <w:lsdException w:name="Body Text" w:semiHidden="1" w:unhideWhenUsed="1"/>
-    <w:lsdException w:name="Body Text Indent" w:semiHidden="1" w:unhideWhenUsed="1"/>
-    <w:lsdException w:name="List Continue" w:semiHidden="1" w:unhideWhenUsed="1"/>
-    <w:lsdException w:name="List Continue 2" w:semiHidden="1" w:unhideWhenUsed="1"/>
-    <w:lsdException w:name="List Continue 3" w:semiHidden="1" w:unhideWhenUsed="1"/>
-    <w:lsdException w:name="List Continue 4" w:semiHidden="1" w:unhideWhenUsed="1"/>
-    <w:lsdException w:name="List Continue 5" w:semiHidden="1" w:unhideWhenUsed="1"/>
-    <w:lsdException w:name="Message Header" w:semiHidden="1" w:unhideWhenUsed="1"/>
-    <w:lsdException w:name="Subtitle" w:uiPriority="11" w:qFormat="1"/>
-    <w:lsdException w:name="Salutation" w:semiHidden="1" w:unhideWhenUsed="1"/>
-    <w:lsdException w:name="Date" w:semiHidden="1" w:unhideWhenUsed="1"/>
-    <w:lsdException w:name="Body Text First Indent" w:semiHidden="1" w:unhideWhenUsed="1"/>
-    <w:lsdException w:name="Body Text First Indent 2" w:semiHidden="1" w:unhideWhenUsed="1"/>
-    <w:lsdException w:name="Note Heading" w:semiHidden="1" w:unhideWhenUsed="1"/>
-    <w:lsdException w:name="Body Text 2" w:semiHidden="1" w:unhideWhenUsed="1"/>
-    <w:lsdException w:name="Body Text 3" w:semiHidden="1" w:unhideWhenUsed="1"/>
-    <w:lsdException w:name="Body Text Indent 2" w:semiHidden="1" w:unhideWhenUsed="1"/>
-    <w:lsdException w:name="Body Text Indent 3" w:semiHidden="1" w:unhideWhenUsed="1"/>
-    <w:lsdException w:name="Block Text" w:semiHidden="1" w:unhideWhenUsed="1"/>
-    <w:lsdException w:name="Hyperlink" w:semiHidden="1" w:unhideWhenUsed="1"/>
-    <w:lsdException w:name="FollowedHyperlink" w:semiHidden="1" w:unhideWhenUsed="1"/>
-    <w:lsdException w:name="Strong" w:uiPriority="22" w:qFormat="1"/>
-    <w:lsdException w:name="Emphasis" w:uiPriority="20" w:qFormat="1"/>
-    <w:lsdException w:name="Document Map" w:semiHidden="1" w:unhideWhenUsed="1"/>
-    <w:lsdException w:name="Plain Text" w:semiHidden="1" w:unhideWhenUsed="1"/>
-    <w:lsdException w:name="E-mail Signature" w:semiHidden="1" w:unhideWhenUsed="1"/>
-    <w:lsdException w:name="HTML Top of Form" w:semiHidden="1" w:unhideWhenUsed="1"/>
-    <w:lsdException w:name="HTML Bottom of Form" w:semiHidden="1" w:unhideWhenUsed="1"/>
-    <w:lsdException w:name="Normal (Web)" w:semiHidden="1" w:unhideWhenUsed="1"/>
-    <w:lsdException w:name="HTML Acronym" w:semiHidden="1" w:unhideWhenUsed="1"/>
-    <w:lsdException w:name="HTML Address" w:semiHidden="1" w:unhideWhenUsed="1"/>
-    <w:lsdException w:name="HTML Cite" w:semiHidden="1" w:unhideWhenUsed="1"/>
-    <w:lsdException w:name="HTML Code" w:semiHidden="1" w:unhideWhenUsed="1"/>
-    <w:lsdException w:name="HTML Definition" w:semiHidden="1" w:unhideWhenUsed="1"/>
-    <w:lsdException w:name="HTML Keyboard" w:semiHidden="1" w:unhideWhenUsed="1"/>
-    <w:lsdException w:name="HTML Preformatted" w:semiHidden="1" w:unhideWhenUsed="1"/>
-    <w:lsdException w:name="HTML Sample" w:semiHidden="1" w:unhideWhenUsed="1"/>
-    <w:lsdException w:name="HTML Typewriter" w:semiHidden="1" w:unhideWhenUsed="1"/>
-    <w:lsdException w:name="HTML Variable" w:semiHidden="1" w:unhideWhenUsed="1"/>
-    <w:lsdException w:name="Normal Table" w:semiHidden="1" w:unhideWhenUsed="1"/>
-    <w:lsdException w:name="annotation subject" w:semiHidden="1" w:unhideWhenUsed="1"/>
-    <w:lsdException w:name="No List" w:semiHidden="1" w:unhideWhenUsed="1"/>
-    <w:lsdException w:name="Outline List 1" w:semiHidden="1" w:unhideWhenUsed="1"/>
-    <w:lsdException w:name="Outline List 2" w:semiHidden="1" w:unhideWhenUsed="1"/>
-    <w:lsdException w:name="Outline List 3" w:semiHidden="1" w:unhideWhenUsed="1"/>
-    <w:lsdException w:name="Table Simple 1" w:semiHidden="1" w:unhideWhenUsed="1"/>
-    <w:lsdException w:name="Table Simple 2" w:semiHidden="1" w:unhideWhenUsed="1"/>
-    <w:lsdException w:name="Table Simple 3" w:semiHidden="1" w:unhideWhenUsed="1"/>
-    <w:lsdException w:name="Table Classic 1" w:semiHidden="1" w:unhideWhenUsed="1"/>
-    <w:lsdException w:name="Table Classic 2" w:semiHidden="1" w:unhideWhenUsed="1"/>
-    <w:lsdException w:name="Table Classic 3" w:semiHidden="1" w:unhideWhenUsed="1"/>
-    <w:lsdException w:name="Table Classic 4" w:semiHidden="1" w:unhideWhenUsed="1"/>
-    <w:lsdException w:name="Table Colorful 1" w:semiHidden="1" w:unhideWhenUsed="1"/>
-    <w:lsdException w:name="Table Colorful 2" w:semiHidden="1" w:unhideWhenUsed="1"/>
-    <w:lsdException w:name="Table Colorful 3" w:semiHidden="1" w:unhideWhenUsed="1"/>
-    <w:lsdException w:name="Table Columns 1" w:semiHidden="1" w:unhideWhenUsed="1"/>
-    <w:lsdException w:name="Table Columns 2" w:semiHidden="1" w:unhideWhenUsed="1"/>
-    <w:lsdException w:name="Table Columns 3" w:semiHidden="1" w:unhideWhenUsed="1"/>
-    <w:lsdException w:name="Table Columns 4" w:semiHidden="1" w:unhideWhenUsed="1"/>
-    <w:lsdException w:name="Table Columns 5" w:semiHidden="1" w:unhideWhenUsed="1"/>
-    <w:lsdException w:name="Table Grid 1" w:semiHidden="1" w:unhideWhenUsed="1"/>
-    <w:lsdException w:name="Table Grid 2" w:semiHidden="1" w:unhideWhenUsed="1"/>
-    <w:lsdException w:name="Table Grid 3" w:semiHidden="1" w:unhideWhenUsed="1"/>
-    <w:lsdException w:name="Table Grid 4" w:semiHidden="1" w:unhideWhenUsed="1"/>
-    <w:lsdException w:name="Table Grid 5" w:semiHidden="1" w:unhideWhenUsed="1"/>
-    <w:lsdException w:name="Table Grid 6" w:semiHidden="1" w:unhideWhenUsed="1"/>
-    <w:lsdException w:name="Table Grid 7" w:semiHidden="1" w:unhideWhenUsed="1"/>
-    <w:lsdException w:name="Table Grid 8" w:semiHidden="1" w:unhideWhenUsed="1"/>
-    <w:lsdException w:name="Table List 1" w:semiHidden="1" w:unhideWhenUsed="1"/>
-    <w:lsdException w:name="Table List 2" w:semiHidden="1" w:unhideWhenUsed="1"/>
-    <w:lsdException w:name="Table List 3" w:semiHidden="1" w:unhideWhenUsed="1"/>
-    <w:lsdException w:name="Table List 4" w:semiHidden="1" w:unhideWhenUsed="1"/>
-    <w:lsdException w:name="Table List 5" w:semiHidden="1" w:unhideWhenUsed="1"/>
-    <w:lsdException w:name="Table List 6" w:semiHidden="1" w:unhideWhenUsed="1"/>
-    <w:lsdException w:name="Table List 7" w:semiHidden="1" w:unhideWhenUsed="1"/>
-    <w:lsdException w:name="Table List 8" w:semiHidden="1" w:unhideWhenUsed="1"/>
-    <w:lsdException w:name="Table 3D effects 1" w:semiHidden="1" w:unhideWhenUsed="1"/>
-    <w:lsdException w:name="Table 3D effects 2" w:semiHidden="1" w:unhideWhenUsed="1"/>
-    <w:lsdException w:name="Table 3D effects 3" w:semiHidden="1" w:unhideWhenUsed="1"/>
-    <w:lsdException w:name="Table Contemporary" w:semiHidden="1" w:unhideWhenUsed="1"/>
-    <w:lsdException w:name="Table Elegant" w:semiHidden="1" w:unhideWhenUsed="1"/>
-    <w:lsdException w:name="Table Professional" w:semiHidden="1" w:unhideWhenUsed="1"/>
-    <w:lsdException w:name="Table Subtle 1" w:semiHidden="1" w:unhideWhenUsed="1"/>
-    <w:lsdException w:name="Table Subtle 2" w:semiHidden="1" w:unhideWhenUsed="1"/>
-    <w:lsdException w:name="Table Web 1" w:semiHidden="1" w:unhideWhenUsed="1"/>
-    <w:lsdException w:name="Table Web 2" w:semiHidden="1" w:unhideWhenUsed="1"/>
-    <w:lsdException w:name="Table Web 3" w:semiHidden="1" w:unhideWhenUsed="1"/>
-    <w:lsdException w:name="Balloon Text" w:semiHidden="1" w:unhideWhenUsed="1"/>
-    <w:lsdException w:name="Table Grid" w:uiPriority="39"/>
-    <w:lsdException w:name="Table Theme" w:semiHidden="1" w:unhideWhenUsed="1"/>
-    <w:lsdException w:name="Placeholder Text" w:semiHidden="1"/>
-    <w:lsdException w:name="No Spacing" w:uiPriority="1" w:qFormat="1"/>
-    <w:lsdException w:name="Light Shading" w:uiPriority="60"/>
-    <w:lsdException w:name="Light List" w:uiPriority="61"/>
-    <w:lsdException w:name="Light Grid" w:uiPriority="62"/>
-    <w:lsdException w:name="Medium Shading 1" w:uiPriority="63"/>
-    <w:lsdException w:name="Medium Shading 2" w:uiPriority="64"/>
-    <w:lsdException w:name="Medium List 1" w:uiPriority="65"/>
-    <w:lsdException w:name="Medium List 2" w:uiPriority="66"/>
-    <w:lsdException w:name="Medium Grid 1" w:uiPriority="67"/>
-    <w:lsdException w:name="Medium Grid 2" w:uiPriority="68"/>
-    <w:lsdException w:name="Medium Grid 3" w:uiPriority="69"/>
-    <w:lsdException w:name="Dark List" w:uiPriority="70"/>
-    <w:lsdException w:name="Colorful Shading" w:uiPriority="71"/>
-    <w:lsdException w:name="Colorful List" w:uiPriority="72"/>
-    <w:lsdException w:name="Colorful Grid" w:uiPriority="73"/>
-    <w:lsdException w:name="Light Shading Accent 1" w:uiPriority="60"/>
-    <w:lsdException w:name="Light List Accent 1" w:uiPriority="61"/>
-    <w:lsdException w:name="Light Grid Accent 1" w:uiPriority="62"/>
-    <w:lsdException w:name="Medium Shading 1 Accent 1" w:uiPriority="63"/>
-    <w:lsdException w:name="Medium Shading 2 Accent 1" w:uiPriority="64"/>
-    <w:lsdException w:name="Medium List 1 Accent 1" w:uiPriority="65"/>
-    <w:lsdException w:name="Revision" w:semiHidden="1"/>
-    <w:lsdException w:name="List Paragraph" w:uiPriority="34" w:qFormat="1"/>
-    <w:lsdException w:name="Quote" w:uiPriority="29" w:qFormat="1"/>
-    <w:lsdException w:name="Intense Quote" w:uiPriority="30" w:qFormat="1"/>
-    <w:lsdException w:name="Medium List 2 Accent 1" w:uiPriority="66"/>
-    <w:lsdException w:name="Medium Grid 1 Accent 1" w:uiPriority="67"/>
-    <w:lsdException w:name="Medium Grid 2 Accent 1" w:uiPriority="68"/>
-    <w:lsdException w:name="Medium Grid 3 Accent 1" w:uiPriority="69"/>
-    <w:lsdException w:name="Dark List Accent 1" w:uiPriority="70"/>
-    <w:lsdException w:name="Colorful Shading Accent 1" w:uiPriority="71"/>
-    <w:lsdException w:name="Colorful List Accent 1" w:uiPriority="72"/>
-    <w:lsdException w:name="Colorful Grid Accent 1" w:uiPriority="73"/>
-    <w:lsdException w:name="Light Shading Accent 2" w:uiPriority="60"/>
-    <w:lsdException w:name="Light List Accent 2" w:uiPriority="61"/>
-    <w:lsdException w:name="Light Grid Accent 2" w:uiPriority="62"/>
-    <w:lsdException w:name="Medium Shading 1 Accent 2" w:uiPriority="63"/>
-    <w:lsdException w:name="Medium Shading 2 Accent 2" w:uiPriority="64"/>
-    <w:lsdException w:name="Medium List 1 Accent 2" w:uiPriority="65"/>
-    <w:lsdException w:name="Medium List 2 Accent 2" w:uiPriority="66"/>
-    <w:lsdException w:name="Medium Grid 1 Accent 2" w:uiPriority="67"/>
-    <w:lsdException w:name="Medium Grid 2 Accent 2" w:uiPriority="68"/>
-    <w:lsdException w:name="Medium Grid 3 Accent 2" w:uiPriority="69"/>
-    <w:lsdException w:name="Dark List Accent 2" w:uiPriority="70"/>
-    <w:lsdException w:name="Colorful Shading Accent 2" w:uiPriority="71"/>
-    <w:lsdException w:name="Colorful List Accent 2" w:uiPriority="72"/>
-    <w:lsdException w:name="Colorful Grid Accent 2" w:uiPriority="73"/>
-    <w:lsdException w:name="Light Shading Accent 3" w:uiPriority="60"/>
-    <w:lsdException w:name="Light List Accent 3" w:uiPriority="61"/>
-    <w:lsdException w:name="Light Grid Accent 3" w:uiPriority="62"/>
-    <w:lsdException w:name="Medium Shading 1 Accent 3" w:uiPriority="63"/>
-    <w:lsdException w:name="Medium Shading 2 Accent 3" w:uiPriority="64"/>
-    <w:lsdException w:name="Medium List 1 Accent 3" w:uiPriority="65"/>
-    <w:lsdException w:name="Medium List 2 Accent 3" w:uiPriority="66"/>
-    <w:lsdException w:name="Medium Grid 1 Accent 3" w:uiPriority="67"/>
-    <w:lsdException w:name="Medium Grid 2 Accent 3" w:uiPriority="68"/>
-    <w:lsdException w:name="Medium Grid 3 Accent 3" w:uiPriority="69"/>
-    <w:lsdException w:name="Dark List Accent 3" w:uiPriority="70"/>
-    <w:lsdException w:name="Colorful Shading Accent 3" w:uiPriority="71"/>
-    <w:lsdException w:name="Colorful List Accent 3" w:uiPriority="72"/>
-    <w:lsdException w:name="Colorful Grid Accent 3" w:uiPriority="73"/>
-    <w:lsdException w:name="Light Shading Accent 4" w:uiPriority="60"/>
-    <w:lsdException w:name="Light List Accent 4" w:uiPriority="61"/>
-    <w:lsdException w:name="Light Grid Accent 4" w:uiPriority="62"/>
-    <w:lsdException w:name="Medium Shading 1 Accent 4" w:uiPriority="63"/>
-    <w:lsdException w:name="Medium Shading 2 Accent 4" w:uiPriority="64"/>
-    <w:lsdException w:name="Medium List 1 Accent 4" w:uiPriority="65"/>
-    <w:lsdException w:name="Medium List 2 Accent 4" w:uiPriority="66"/>
-    <w:lsdException w:name="Medium Grid 1 Accent 4" w:uiPriority="67"/>
-    <w:lsdException w:name="Medium Grid 2 Accent 4" w:uiPriority="68"/>
-    <w:lsdException w:name="Medium Grid 3 Accent 4" w:uiPriority="69"/>
-    <w:lsdException w:name="Dark List Accent 4" w:uiPriority="70"/>
-    <w:lsdException w:name="Colorful Shading Accent 4" w:uiPriority="71"/>
-    <w:lsdException w:name="Colorful List Accent 4" w:uiPriority="72"/>
-    <w:lsdException w:name="Colorful Grid Accent 4" w:uiPriority="73"/>
-    <w:lsdException w:name="Light Shading Accent 5" w:uiPriority="60"/>
-    <w:lsdException w:name="Light List Accent 5" w:uiPriority="61"/>
-    <w:lsdException w:name="Light Grid Accent 5" w:uiPriority="62"/>
-    <w:lsdException w:name="Medium Shading 1 Accent 5" w:uiPriority="63"/>
-    <w:lsdException w:name="Medium Shading 2 Accent 5" w:uiPriority="64"/>
-    <w:lsdException w:name="Medium List 1 Accent 5" w:uiPriority="65"/>
-    <w:lsdException w:name="Medium List 2 Accent 5" w:uiPriority="66"/>
-    <w:lsdException w:name="Medium Grid 1 Accent 5" w:uiPriority="67"/>
-    <w:lsdException w:name="Medium Grid 2 Accent 5" w:uiPriority="68"/>
-    <w:lsdException w:name="Medium Grid 3 Accent 5" w:uiPriority="69"/>
-    <w:lsdException w:name="Dark List Accent 5" w:uiPriority="70"/>
-    <w:lsdException w:name="Colorful Shading Accent 5" w:uiPriority="71"/>
-    <w:lsdException w:name="Colorful List Accent 5" w:uiPriority="72"/>
-    <w:lsdException w:name="Colorful Grid Accent 5" w:uiPriority="73"/>
-    <w:lsdException w:name="Light Shading Accent 6" w:uiPriority="60"/>
-    <w:lsdException w:name="Light List Accent 6" w:uiPriority="61"/>
-    <w:lsdException w:name="Light Grid Accent 6" w:uiPriority="62"/>
-    <w:lsdException w:name="Medium Shading 1 Accent 6" w:uiPriority="63"/>
-    <w:lsdException w:name="Medium Shading 2 Accent 6" w:uiPriority="64"/>
-    <w:lsdException w:name="Medium List 1 Accent 6" w:uiPriority="65"/>
-    <w:lsdException w:name="Medium List 2 Accent 6" w:uiPriority="66"/>
-    <w:lsdException w:name="Medium Grid 1 Accent 6" w:uiPriority="67"/>
-    <w:lsdException w:name="Medium Grid 2 Accent 6" w:uiPriority="68"/>
-    <w:lsdException w:name="Medium Grid 3 Accent 6" w:uiPriority="69"/>
-    <w:lsdException w:name="Dark List Accent 6" w:uiPriority="70"/>
-    <w:lsdException w:name="Colorful Shading Accent 6" w:uiPriority="71"/>
-    <w:lsdException w:name="Colorful List Accent 6" w:uiPriority="72"/>
-    <w:lsdException w:name="Colorful Grid Accent 6" w:uiPriority="73"/>
-    <w:lsdException w:name="Subtle Emphasis" w:uiPriority="19" w:qFormat="1"/>
-    <w:lsdException w:name="Intense Emphasis" w:uiPriority="21" w:qFormat="1"/>
-    <w:lsdException w:name="Subtle Reference" w:uiPriority="31" w:qFormat="1"/>
-    <w:lsdException w:name="Intense Reference" w:uiPriority="32" w:qFormat="1"/>
-    <w:lsdException w:name="Book Title" w:uiPriority="33" w:qFormat="1"/>
-    <w:lsdException w:name="Bibliography" w:semiHidden="1" w:uiPriority="37" w:unhideWhenUsed="1"/>
-    <w:lsdException w:name="TOC Heading" w:semiHidden="1" w:uiPriority="39" w:unhideWhenUsed="1" w:qFormat="1"/>
-    <w:lsdException w:name="Plain Table 1" w:uiPriority="41"/>
-    <w:lsdException w:name="Plain Table 2" w:uiPriority="42"/>
-    <w:lsdException w:name="Plain Table 3" w:uiPriority="43"/>
-    <w:lsdException w:name="Plain Table 4" w:uiPriority="44"/>
-    <w:lsdException w:name="Plain Table 5" w:uiPriority="45"/>
-    <w:lsdException w:name="Grid Table Light" w:uiPriority="40"/>
-    <w:lsdException w:name="Grid Table 1 Light" w:uiPriority="46"/>
-    <w:lsdException w:name="Grid Table 2" w:uiPriority="47"/>
-    <w:lsdException w:name="Grid Table 3" w:uiPriority="48"/>
-    <w:lsdException w:name="Grid Table 4" w:uiPriority="49"/>
-    <w:lsdException w:name="Grid Table 5 Dark" w:uiPriority="50"/>
-    <w:lsdException w:name="Grid Table 6 Colorful" w:uiPriority="51"/>
-    <w:lsdException w:name="Grid Table 7 Colorful" w:uiPriority="52"/>
-    <w:lsdException w:name="Grid Table 1 Light Accent 1" w:uiPriority="46"/>
-    <w:lsdException w:name="Grid Table 2 Accent 1" w:uiPriority="47"/>
-    <w:lsdException w:name="Grid Table 3 Accent 1" w:uiPriority="48"/>
-    <w:lsdException w:name="Grid Table 4 Accent 1" w:uiPriority="49"/>
-    <w:lsdException w:name="Grid Table 5 Dark Accent 1" w:uiPriority="50"/>
-    <w:lsdException w:name="Grid Table 6 Colorful Accent 1" w:uiPriority="51"/>
-    <w:lsdException w:name="Grid Table 7 Colorful Accent 1" w:uiPriority="52"/>
-    <w:lsdException w:name="Grid Table 1 Light Accent 2" w:uiPriority="46"/>
-    <w:lsdException w:name="Grid Table 2 Accent 2" w:uiPriority="47"/>
-    <w:lsdException w:name="Grid Table 3 Accent 2" w:uiPriority="48"/>
-    <w:lsdException w:name="Grid Table 4 Accent 2" w:uiPriority="49"/>
-    <w:lsdException w:name="Grid Table 5 Dark Accent 2" w:uiPriority="50"/>
-    <w:lsdException w:name="Grid Table 6 Colorful Accent 2" w:uiPriority="51"/>
-    <w:lsdException w:name="Grid Table 7 Colorful Accent 2" w:uiPriority="52"/>
-    <w:lsdException w:name="Grid Table 1 Light Accent 3" w:uiPriority="46"/>
-    <w:lsdException w:name="Grid Table 2 Accent 3" w:uiPriority="47"/>
-    <w:lsdException w:name="Grid Table 3 Accent 3" w:uiPriority="48"/>
-    <w:lsdException w:name="Grid Table 4 Accent 3" w:uiPriority="49"/>
-    <w:lsdException w:name="Grid Table 5 Dark Accent 3" w:uiPriority="50"/>
-    <w:lsdException w:name="Grid Table 6 Colorful Accent 3" w:uiPriority="51"/>
-    <w:lsdException w:name="Grid Table 7 Colorful Accent 3" w:uiPriority="52"/>
-    <w:lsdException w:name="Grid Table 1 Light Accent 4" w:uiPriority="46"/>
-    <w:lsdException w:name="Grid Table 2 Accent 4" w:uiPriority="47"/>
-    <w:lsdException w:name="Grid Table 3 Accent 4" w:uiPriority="48"/>
-    <w:lsdException w:name="Grid Table 4 Accent 4" w:uiPriority="49"/>
-    <w:lsdException w:name="Grid Table 5 Dark Accent 4" w:uiPriority="50"/>
-    <w:lsdException w:name="Grid Table 6 Colorful Accent 4" w:uiPriority="51"/>
-    <w:lsdException w:name="Grid Table 7 Colorful Accent 4" w:uiPriority="52"/>
-    <w:lsdException w:name="Grid Table 1 Light Accent 5" w:uiPriority="46"/>
-    <w:lsdException w:name="Grid Table 2 Accent 5" w:uiPriority="47"/>
-    <w:lsdException w:name="Grid Table 3 Accent 5" w:uiPriority="48"/>
-    <w:lsdException w:name="Grid Table 4 Accent 5" w:uiPriority="49"/>
-    <w:lsdException w:name="Grid Table 5 Dark Accent 5" w:uiPriority="50"/>
-    <w:lsdException w:name="Grid Table 6 Colorful Accent 5" w:uiPriority="51"/>
-    <w:lsdException w:name="Grid Table 7 Colorful Accent 5" w:uiPriority="52"/>
-    <w:lsdException w:name="Grid Table 1 Light Accent 6" w:uiPriority="46"/>
-    <w:lsdException w:name="Grid Table 2 Accent 6" w:uiPriority="47"/>
-    <w:lsdException w:name="Grid Table 3 Accent 6" w:uiPriority="48"/>
-    <w:lsdException w:name="Grid Table 4 Accent 6" w:uiPriority="49"/>
-    <w:lsdException w:name="Grid Table 5 Dark Accent 6" w:uiPriority="50"/>
-    <w:lsdException w:name="Grid Table 6 Colorful Accent 6" w:uiPriority="51"/>
-    <w:lsdException w:name="Grid Table 7 Colorful Accent 6" w:uiPriority="52"/>
-    <w:lsdException w:name="List Table 1 Light" w:uiPriority="46"/>
-    <w:lsdException w:name="List Table 2" w:uiPriority="47"/>
-    <w:lsdException w:name="List Table 3" w:uiPriority="48"/>
-    <w:lsdException w:name="List Table 4" w:uiPriority="49"/>
-    <w:lsdException w:name="List Table 5 Dark" w:uiPriority="50"/>
-    <w:lsdException w:name="List Table 6 Colorful" w:uiPriority="51"/>
-    <w:lsdException w:name="List Table 7 Colorful" w:uiPriority="52"/>
-    <w:lsdException w:name="List Table 1 Light Accent 1" w:uiPriority="46"/>
-    <w:lsdException w:name="List Table 2 Accent 1" w:uiPriority="47"/>
-    <w:lsdException w:name="List Table 3 Accent 1" w:uiPriority="48"/>
-    <w:lsdException w:name="List Table 4 Accent 1" w:uiPriority="49"/>
-    <w:lsdException w:name="List Table 5 Dark Accent 1" w:uiPriority="50"/>
-    <w:lsdException w:name="List Table 6 Colorful Accent 1" w:uiPriority="51"/>
-    <w:lsdException w:name="List Table 7 Colorful Accent 1" w:uiPriority="52"/>
-    <w:lsdException w:name="List Table 1 Light Accent 2" w:uiPriority="46"/>
-    <w:lsdException w:name="List Table 2 Accent 2" w:uiPriority="47"/>
-    <w:lsdException w:name="List Table 3 Accent 2" w:uiPriority="48"/>
-    <w:lsdException w:name="List Table 4 Accent 2" w:uiPriority="49"/>
-    <w:lsdException w:name="List Table 5 Dark Accent 2" w:uiPriority="50"/>
-    <w:lsdException w:name="List Table 6 Colorful Accent 2" w:uiPriority="51"/>
-    <w:lsdException w:name="List Table 7 Colorful Accent 2" w:uiPriority="52"/>
-    <w:lsdException w:name="List Table 1 Light Accent 3" w:uiPriority="46"/>
-    <w:lsdException w:name="List Table 2 Accent 3" w:uiPriority="47"/>
-    <w:lsdException w:name="List Table 3 Accent 3" w:uiPriority="48"/>
-    <w:lsdException w:name="List Table 4 Accent 3" w:uiPriority="49"/>
-    <w:lsdException w:name="List Table 5 Dark Accent 3" w:uiPriority="50"/>
-    <w:lsdException w:name="List Table 6 Colorful Accent 3" w:uiPriority="51"/>
-    <w:lsdException w:name="List Table 7 Colorful Accent 3" w:uiPriority="52"/>
-    <w:lsdException w:name="List Table 1 Light Accent 4" w:uiPriority="46"/>
-    <w:lsdException w:name="List Table 2 Accent 4" w:uiPriority="47"/>
-    <w:lsdException w:name="List Table 3 Accent 4" w:uiPriority="48"/>
-    <w:lsdException w:name="List Table 4 Accent 4" w:uiPriority="49"/>
-    <w:lsdException w:name="List Table 5 Dark Accent 4" w:uiPriority="50"/>
-    <w:lsdException w:name="List Table 6 Colorful Accent 4" w:uiPriority="51"/>
-    <w:lsdException w:name="List Table 7 Colorful Accent 4" w:uiPriority="52"/>
-    <w:lsdException w:name="List Table 1 Light Accent 5" w:uiPriority="46"/>
-    <w:lsdException w:name="List Table 2 Accent 5" w:uiPriority="47"/>
-    <w:lsdException w:name="List Table 3 Accent 5" w:uiPriority="48"/>
-    <w:lsdException w:name="List Table 4 Accent 5" w:uiPriority="49"/>
-    <w:lsdException w:name="List Table 5 Dark Accent 5" w:uiPriority="50"/>
-    <w:lsdException w:name="List Table 6 Colorful Accent 5" w:uiPriority="51"/>
-    <w:lsdException w:name="List Table 7 Colorful Accent 5" w:uiPriority="52"/>
-    <w:lsdException w:name="List Table 1 Light Accent 6" w:uiPriority="46"/>
-    <w:lsdException w:name="List Table 2 Accent 6" w:uiPriority="47"/>
-    <w:lsdException w:name="List Table 3 Accent 6" w:uiPriority="48"/>
-    <w:lsdException w:name="List Table 4 Accent 6" w:uiPriority="49"/>
-    <w:lsdException w:name="List Table 5 Dark Accent 6" w:uiPriority="50"/>
-    <w:lsdException w:name="List Table 6 Colorful Accent 6" w:uiPriority="51"/>
-    <w:lsdException w:name="List Table 7 Colorful Accent 6" w:uiPriority="52"/>
+  <w:latentStyles w:defLockedState="0" w:defUIPriority="99" w:defSemiHidden="1" w:defUnhideWhenUsed="1" w:defQFormat="0" w:count="267">
+    <w:lsdException w:name="Normal" w:semiHidden="0" w:uiPriority="0" w:unhideWhenUsed="0" w:qFormat="1"/>
+    <w:lsdException w:name="heading 1" w:semiHidden="0" w:uiPriority="9" w:unhideWhenUsed="0" w:qFormat="1"/>
+    <w:lsdException w:name="heading 2" w:uiPriority="9" w:qFormat="1"/>
+    <w:lsdException w:name="heading 3" w:uiPriority="9" w:qFormat="1"/>
+    <w:lsdException w:name="heading 4" w:uiPriority="9" w:qFormat="1"/>
+    <w:lsdException w:name="heading 5" w:uiPriority="9" w:qFormat="1"/>
+    <w:lsdException w:name="heading 6" w:uiPriority="9" w:qFormat="1"/>
+    <w:lsdException w:name="heading 7" w:uiPriority="9" w:qFormat="1"/>
+    <w:lsdException w:name="heading 8" w:uiPriority="9" w:qFormat="1"/>
+    <w:lsdException w:name="heading 9" w:uiPriority="9" w:qFormat="1"/>
+    <w:lsdException w:name="toc 1" w:uiPriority="39"/>
+    <w:lsdException w:name="toc 2" w:uiPriority="39"/>
+    <w:lsdException w:name="toc 3" w:uiPriority="39"/>
+    <w:lsdException w:name="toc 4" w:uiPriority="39"/>
+    <w:lsdException w:name="toc 5" w:uiPriority="39"/>
+    <w:lsdException w:name="toc 6" w:uiPriority="39"/>
+    <w:lsdException w:name="toc 7" w:uiPriority="39"/>
+    <w:lsdException w:name="toc 8" w:uiPriority="39"/>
+    <w:lsdException w:name="toc 9" w:uiPriority="39"/>
+    <w:lsdException w:name="caption" w:uiPriority="35" w:qFormat="1"/>
+    <w:lsdException w:name="Title" w:semiHidden="0" w:uiPriority="10" w:unhideWhenUsed="0" w:qFormat="1"/>
+    <w:lsdException w:name="Default Paragraph Font" w:uiPriority="1"/>
+    <w:lsdException w:name="Subtitle" w:semiHidden="0" w:uiPriority="11" w:unhideWhenUsed="0" w:qFormat="1"/>
+    <w:lsdException w:name="Strong" w:semiHidden="0" w:uiPriority="22" w:unhideWhenUsed="0" w:qFormat="1"/>
+    <w:lsdException w:name="Emphasis" w:semiHidden="0" w:uiPriority="20" w:unhideWhenUsed="0" w:qFormat="1"/>
+    <w:lsdException w:name="Table Grid" w:semiHidden="0" w:uiPriority="39" w:unhideWhenUsed="0"/>
+    <w:lsdException w:name="Placeholder Text" w:unhideWhenUsed="0"/>
+    <w:lsdException w:name="No Spacing" w:semiHidden="0" w:uiPriority="1" w:unhideWhenUsed="0" w:qFormat="1"/>
+    <w:lsdException w:name="Light Shading" w:semiHidden="0" w:uiPriority="60" w:unhideWhenUsed="0"/>
+    <w:lsdException w:name="Light List" w:semiHidden="0" w:uiPriority="61" w:unhideWhenUsed="0"/>
+    <w:lsdException w:name="Light Grid" w:semiHidden="0" w:uiPriority="62" w:unhideWhenUsed="0"/>
+    <w:lsdException w:name="Medium Shading 1" w:semiHidden="0" w:uiPriority="63" w:unhideWhenUsed="0"/>
+    <w:lsdException w:name="Medium Shading 2" w:semiHidden="0" w:uiPriority="64" w:unhideWhenUsed="0"/>
+    <w:lsdException w:name="Medium List 1" w:semiHidden="0" w:uiPriority="65" w:unhideWhenUsed="0"/>
+    <w:lsdException w:name="Medium List 2" w:semiHidden="0" w:uiPriority="66" w:unhideWhenUsed="0"/>
+    <w:lsdException w:name="Medium Grid 1" w:semiHidden="0" w:uiPriority="67" w:unhideWhenUsed="0"/>
+    <w:lsdException w:name="Medium Grid 2" w:semiHidden="0" w:uiPriority="68" w:unhideWhenUsed="0"/>
+    <w:lsdException w:name="Medium Grid 3" w:semiHidden="0" w:uiPriority="69" w:unhideWhenUsed="0"/>
+    <w:lsdException w:name="Dark List" w:semiHidden="0" w:uiPriority="70" w:unhideWhenUsed="0"/>
+    <w:lsdException w:name="Colorful Shading" w:semiHidden="0" w:uiPriority="71" w:unhideWhenUsed="0"/>
+    <w:lsdException w:name="Colorful List" w:semiHidden="0" w:uiPriority="72" w:unhideWhenUsed="0"/>
+    <w:lsdException w:name="Colorful Grid" w:semiHidden="0" w:uiPriority="73" w:unhideWhenUsed="0"/>
+    <w:lsdException w:name="Light Shading Accent 1" w:semiHidden="0" w:uiPriority="60" w:unhideWhenUsed="0"/>
+    <w:lsdException w:name="Light List Accent 1" w:semiHidden="0" w:uiPriority="61" w:unhideWhenUsed="0"/>
+    <w:lsdException w:name="Light Grid Accent 1" w:semiHidden="0" w:uiPriority="62" w:unhideWhenUsed="0"/>
+    <w:lsdException w:name="Medium Shading 1 Accent 1" w:semiHidden="0" w:uiPriority="63" w:unhideWhenUsed="0"/>
+    <w:lsdException w:name="Medium Shading 2 Accent 1" w:semiHidden="0" w:uiPriority="64" w:unhideWhenUsed="0"/>
+    <w:lsdException w:name="Medium List 1 Accent 1" w:semiHidden="0" w:uiPriority="65" w:unhideWhenUsed="0"/>
+    <w:lsdException w:name="Revision" w:unhideWhenUsed="0"/>
+    <w:lsdException w:name="List Paragraph" w:semiHidden="0" w:uiPriority="34" w:unhideWhenUsed="0" w:qFormat="1"/>
+    <w:lsdException w:name="Quote" w:semiHidden="0" w:uiPriority="29" w:unhideWhenUsed="0" w:qFormat="1"/>
+    <w:lsdException w:name="Intense Quote" w:semiHidden="0" w:uiPriority="30" w:unhideWhenUsed="0" w:qFormat="1"/>
+    <w:lsdException w:name="Medium List 2 Accent 1" w:semiHidden="0" w:uiPriority="66" w:unhideWhenUsed="0"/>
+    <w:lsdException w:name="Medium Grid 1 Accent 1" w:semiHidden="0" w:uiPriority="67" w:unhideWhenUsed="0"/>
+    <w:lsdException w:name="Medium Grid 2 Accent 1" w:semiHidden="0" w:uiPriority="68" w:unhideWhenUsed="0"/>
+    <w:lsdException w:name="Medium Grid 3 Accent 1" w:semiHidden="0" w:uiPriority="69" w:unhideWhenUsed="0"/>
+    <w:lsdException w:name="Dark List Accent 1" w:semiHidden="0" w:uiPriority="70" w:unhideWhenUsed="0"/>
+    <w:lsdException w:name="Colorful Shading Accent 1" w:semiHidden="0" w:uiPriority="71" w:unhideWhenUsed="0"/>
+    <w:lsdException w:name="Colorful List Accent 1" w:semiHidden="0" w:uiPriority="72" w:unhideWhenUsed="0"/>
+    <w:lsdException w:name="Colorful Grid Accent 1" w:semiHidden="0" w:uiPriority="73" w:unhideWhenUsed="0"/>
+    <w:lsdException w:name="Light Shading Accent 2" w:semiHidden="0" w:uiPriority="60" w:unhideWhenUsed="0"/>
+    <w:lsdException w:name="Light List Accent 2" w:semiHidden="0" w:uiPriority="61" w:unhideWhenUsed="0"/>
+    <w:lsdException w:name="Light Grid Accent 2" w:semiHidden="0" w:uiPriority="62" w:unhideWhenUsed="0"/>
+    <w:lsdException w:name="Medium Shading 1 Accent 2" w:semiHidden="0" w:uiPriority="63" w:unhideWhenUsed="0"/>
+    <w:lsdException w:name="Medium Shading 2 Accent 2" w:semiHidden="0" w:uiPriority="64" w:unhideWhenUsed="0"/>
+    <w:lsdException w:name="Medium List 1 Accent 2" w:semiHidden="0" w:uiPriority="65" w:unhideWhenUsed="0"/>
+    <w:lsdException w:name="Medium List 2 Accent 2" w:semiHidden="0" w:uiPriority="66" w:unhideWhenUsed="0"/>
+    <w:lsdException w:name="Medium Grid 1 Accent 2" w:semiHidden="0" w:uiPriority="67" w:unhideWhenUsed="0"/>
+    <w:lsdException w:name="Medium Grid 2 Accent 2" w:semiHidden="0" w:uiPriority="68" w:unhideWhenUsed="0"/>
+    <w:lsdException w:name="Medium Grid 3 Accent 2" w:semiHidden="0" w:uiPriority="69" w:unhideWhenUsed="0"/>
+    <w:lsdException w:name="Dark List Accent 2" w:semiHidden="0" w:uiPriority="70" w:unhideWhenUsed="0"/>
+    <w:lsdException w:name="Colorful Shading Accent 2" w:semiHidden="0" w:uiPriority="71" w:unhideWhenUsed="0"/>
+    <w:lsdException w:name="Colorful List Accent 2" w:semiHidden="0" w:uiPriority="72" w:unhideWhenUsed="0"/>
+    <w:lsdException w:name="Colorful Grid Accent 2" w:semiHidden="0" w:uiPriority="73" w:unhideWhenUsed="0"/>
+    <w:lsdException w:name="Light Shading Accent 3" w:semiHidden="0" w:uiPriority="60" w:unhideWhenUsed="0"/>
+    <w:lsdException w:name="Light List Accent 3" w:semiHidden="0" w:uiPriority="61" w:unhideWhenUsed="0"/>
+    <w:lsdException w:name="Light Grid Accent 3" w:semiHidden="0" w:uiPriority="62" w:unhideWhenUsed="0"/>
+    <w:lsdException w:name="Medium Shading 1 Accent 3" w:semiHidden="0" w:uiPriority="63" w:unhideWhenUsed="0"/>
+    <w:lsdException w:name="Medium Shading 2 Accent 3" w:semiHidden="0" w:uiPriority="64" w:unhideWhenUsed="0"/>
+    <w:lsdException w:name="Medium List 1 Accent 3" w:semiHidden="0" w:uiPriority="65" w:unhideWhenUsed="0"/>
+    <w:lsdException w:name="Medium List 2 Accent 3" w:semiHidden="0" w:uiPriority="66" w:unhideWhenUsed="0"/>
+    <w:lsdException w:name="Medium Grid 1 Accent 3" w:semiHidden="0" w:uiPriority="67" w:unhideWhenUsed="0"/>
+    <w:lsdException w:name="Medium Grid 2 Accent 3" w:semiHidden="0" w:uiPriority="68" w:unhideWhenUsed="0"/>
+    <w:lsdException w:name="Medium Grid 3 Accent 3" w:semiHidden="0" w:uiPriority="69" w:unhideWhenUsed="0"/>
+    <w:lsdException w:name="Dark List Accent 3" w:semiHidden="0" w:uiPriority="70" w:unhideWhenUsed="0"/>
+    <w:lsdException w:name="Colorful Shading Accent 3" w:semiHidden="0" w:uiPriority="71" w:unhideWhenUsed="0"/>
+    <w:lsdException w:name="Colorful List Accent 3" w:semiHidden="0" w:uiPriority="72" w:unhideWhenUsed="0"/>
+    <w:lsdException w:name="Colorful Grid Accent 3" w:semiHidden="0" w:uiPriority="73" w:unhideWhenUsed="0"/>
+    <w:lsdException w:name="Light Shading Accent 4" w:semiHidden="0" w:uiPriority="60" w:unhideWhenUsed="0"/>
+    <w:lsdException w:name="Light List Accent 4" w:semiHidden="0" w:uiPriority="61" w:unhideWhenUsed="0"/>
+    <w:lsdException w:name="Light Grid Accent 4" w:semiHidden="0" w:uiPriority="62" w:unhideWhenUsed="0"/>
+    <w:lsdException w:name="Medium Shading 1 Accent 4" w:semiHidden="0" w:uiPriority="63" w:unhideWhenUsed="0"/>
+    <w:lsdException w:name="Medium Shading 2 Accent 4" w:semiHidden="0" w:uiPriority="64" w:unhideWhenUsed="0"/>
+    <w:lsdException w:name="Medium List 1 Accent 4" w:semiHidden="0" w:uiPriority="65" w:unhideWhenUsed="0"/>
+    <w:lsdException w:name="Medium List 2 Accent 4" w:semiHidden="0" w:uiPriority="66" w:unhideWhenUsed="0"/>
+    <w:lsdException w:name="Medium Grid 1 Accent 4" w:semiHidden="0" w:uiPriority="67" w:unhideWhenUsed="0"/>
+    <w:lsdException w:name="Medium Grid 2 Accent 4" w:semiHidden="0" w:uiPriority="68" w:unhideWhenUsed="0"/>
+    <w:lsdException w:name="Medium Grid 3 Accent 4" w:semiHidden="0" w:uiPriority="69" w:unhideWhenUsed="0"/>
+    <w:lsdException w:name="Dark List Accent 4" w:semiHidden="0" w:uiPriority="70" w:unhideWhenUsed="0"/>
+    <w:lsdException w:name="Colorful Shading Accent 4" w:semiHidden="0" w:uiPriority="71" w:unhideWhenUsed="0"/>
+    <w:lsdException w:name="Colorful List Accent 4" w:semiHidden="0" w:uiPriority="72" w:unhideWhenUsed="0"/>
+    <w:lsdException w:name="Colorful Grid Accent 4" w:semiHidden="0" w:uiPriority="73" w:unhideWhenUsed="0"/>
+    <w:lsdException w:name="Light Shading Accent 5" w:semiHidden="0" w:uiPriority="60" w:unhideWhenUsed="0"/>
+    <w:lsdException w:name="Light List Accent 5" w:semiHidden="0" w:uiPriority="61" w:unhideWhenUsed="0"/>
+    <w:lsdException w:name="Light Grid Accent 5" w:semiHidden="0" w:uiPriority="62" w:unhideWhenUsed="0"/>
+    <w:lsdException w:name="Medium Shading 1 Accent 5" w:semiHidden="0" w:uiPriority="63" w:unhideWhenUsed="0"/>
+    <w:lsdException w:name="Medium Shading 2 Accent 5" w:semiHidden="0" w:uiPriority="64" w:unhideWhenUsed="0"/>
+    <w:lsdException w:name="Medium List 1 Accent 5" w:semiHidden="0" w:uiPriority="65" w:unhideWhenUsed="0"/>
+    <w:lsdException w:name="Medium List 2 Accent 5" w:semiHidden="0" w:uiPriority="66" w:unhideWhenUsed="0"/>
+    <w:lsdException w:name="Medium Grid 1 Accent 5" w:semiHidden="0" w:uiPriority="67" w:unhideWhenUsed="0"/>
+    <w:lsdException w:name="Medium Grid 2 Accent 5" w:semiHidden="0" w:uiPriority="68" w:unhideWhenUsed="0"/>
+    <w:lsdException w:name="Medium Grid 3 Accent 5" w:semiHidden="0" w:uiPriority="69" w:unhideWhenUsed="0"/>
+    <w:lsdException w:name="Dark List Accent 5" w:semiHidden="0" w:uiPriority="70" w:unhideWhenUsed="0"/>
+    <w:lsdException w:name="Colorful Shading Accent 5" w:semiHidden="0" w:uiPriority="71" w:unhideWhenUsed="0"/>
+    <w:lsdException w:name="Colorful List Accent 5" w:semiHidden="0" w:uiPriority="72" w:unhideWhenUsed="0"/>
+    <w:lsdException w:name="Colorful Grid Accent 5" w:semiHidden="0" w:uiPriority="73" w:unhideWhenUsed="0"/>
+    <w:lsdException w:name="Light Shading Accent 6" w:semiHidden="0" w:uiPriority="60" w:unhideWhenUsed="0"/>
+    <w:lsdException w:name="Light List Accent 6" w:semiHidden="0" w:uiPriority="61" w:unhideWhenUsed="0"/>
+    <w:lsdException w:name="Light Grid Accent 6" w:semiHidden="0" w:uiPriority="62" w:unhideWhenUsed="0"/>
+    <w:lsdException w:name="Medium Shading 1 Accent 6" w:semiHidden="0" w:uiPriority="63" w:unhideWhenUsed="0"/>
+    <w:lsdException w:name="Medium Shading 2 Accent 6" w:semiHidden="0" w:uiPriority="64" w:unhideWhenUsed="0"/>
+    <w:lsdException w:name="Medium List 1 Accent 6" w:semiHidden="0" w:uiPriority="65" w:unhideWhenUsed="0"/>
+    <w:lsdException w:name="Medium List 2 Accent 6" w:semiHidden="0" w:uiPriority="66" w:unhideWhenUsed="0"/>
+    <w:lsdException w:name="Medium Grid 1 Accent 6" w:semiHidden="0" w:uiPriority="67" w:unhideWhenUsed="0"/>
+    <w:lsdException w:name="Medium Grid 2 Accent 6" w:semiHidden="0" w:uiPriority="68" w:unhideWhenUsed="0"/>
+    <w:lsdException w:name="Medium Grid 3 Accent 6" w:semiHidden="0" w:uiPriority="69" w:unhideWhenUsed="0"/>
+    <w:lsdException w:name="Dark List Accent 6" w:semiHidden="0" w:uiPriority="70" w:unhideWhenUsed="0"/>
+    <w:lsdException w:name="Colorful Shading Accent 6" w:semiHidden="0" w:uiPriority="71" w:unhideWhenUsed="0"/>
+    <w:lsdException w:name="Colorful List Accent 6" w:semiHidden="0" w:uiPriority="72" w:unhideWhenUsed="0"/>
+    <w:lsdException w:name="Colorful Grid Accent 6" w:semiHidden="0" w:uiPriority="73" w:unhideWhenUsed="0"/>
+    <w:lsdException w:name="Subtle Emphasis" w:semiHidden="0" w:uiPriority="19" w:unhideWhenUsed="0" w:qFormat="1"/>
+    <w:lsdException w:name="Intense Emphasis" w:semiHidden="0" w:uiPriority="21" w:unhideWhenUsed="0" w:qFormat="1"/>
+    <w:lsdException w:name="Subtle Reference" w:semiHidden="0" w:uiPriority="31" w:unhideWhenUsed="0" w:qFormat="1"/>
+    <w:lsdException w:name="Intense Reference" w:semiHidden="0" w:uiPriority="32" w:unhideWhenUsed="0" w:qFormat="1"/>
+    <w:lsdException w:name="Book Title" w:semiHidden="0" w:uiPriority="33" w:unhideWhenUsed="0" w:qFormat="1"/>
+    <w:lsdException w:name="Bibliography" w:uiPriority="37"/>
+    <w:lsdException w:name="TOC Heading" w:uiPriority="39" w:qFormat="1"/>
+  </w:latentStyles>
+  <w:style w:type="paragraph" w:default="1" w:styleId="Normal">
+    <w:name w:val="Normal"/>
+    <w:qFormat/>
+  </w:style>
+  <w:style w:type="character" w:default="1" w:styleId="Fuentedeprrafopredeter">
+    <w:name w:val="Default Paragraph Font"/>
+    <w:uiPriority w:val="1"/>
+    <w:semiHidden/>
+    <w:unhideWhenUsed/>
+  </w:style>
+  <w:style w:type="table" w:default="1" w:styleId="Tablanormal">
+    <w:name w:val="Normal Table"/>
+    <w:uiPriority w:val="99"/>
+    <w:semiHidden/>
+    <w:unhideWhenUsed/>
+    <w:tblPr>
+      <w:tblInd w:w="0" w:type="dxa"/>
+      <w:tblCellMar>
+        <w:top w:w="0" w:type="dxa"/>
+        <w:left w:w="108" w:type="dxa"/>
+        <w:bottom w:w="0" w:type="dxa"/>
+        <w:right w:w="108" w:type="dxa"/>
+      </w:tblCellMar>
+    </w:tblPr>
+  </w:style>
+  <w:style w:type="numbering" w:default="1" w:styleId="Sinlista">
+    <w:name w:val="No List"/>
+    <w:uiPriority w:val="99"/>
+    <w:semiHidden/>
+    <w:unhideWhenUsed/>
+  </w:style>
+  <w:style w:type="paragraph" w:styleId="Prrafodelista">
+    <w:name w:val="List Paragraph"/>
+    <w:basedOn w:val="Normal"/>
+    <w:uiPriority w:val="34"/>
+    <w:qFormat/>
+    <w:rsid w:val="00EE3A3A"/>
+    <w:pPr>
+      <w:ind w:left="720"/>
+      <w:contextualSpacing/>
+    </w:pPr>
+  </w:style>
+  <w:style w:type="paragraph" w:styleId="Textodeglobo">
+    <w:name w:val="Balloon Text"/>
+    <w:basedOn w:val="Normal"/>
+    <w:link w:val="TextodegloboCar"/>
+    <w:uiPriority w:val="99"/>
+    <w:semiHidden/>
+    <w:unhideWhenUsed/>
+    <w:rsid w:val="005542FA"/>
+    <w:pPr>
+      <w:spacing w:after="0" w:line="240" w:lineRule="auto"/>
+    </w:pPr>
+    <w:rPr>
+      <w:rFonts w:ascii="Tahoma" w:hAnsi="Tahoma" w:cs="Tahoma"/>
+      <w:sz w:val="16"/>
+      <w:szCs w:val="16"/>
+    </w:rPr>
+  </w:style>
+  <w:style w:type="character" w:customStyle="1" w:styleId="TextodegloboCar">
+    <w:name w:val="Texto de globo Car"/>
+    <w:basedOn w:val="Fuentedeprrafopredeter"/>
+    <w:link w:val="Textodeglobo"/>
+    <w:uiPriority w:val="99"/>
+    <w:semiHidden/>
+    <w:rsid w:val="005542FA"/>
+    <w:rPr>
+      <w:rFonts w:ascii="Tahoma" w:hAnsi="Tahoma" w:cs="Tahoma"/>
+      <w:sz w:val="16"/>
+      <w:szCs w:val="16"/>
+    </w:rPr>
+  </w:style>
+</w:styles>
+</file>
+
+<file path=word/stylesWithEffects.xml><?xml version="1.0" encoding="utf-8"?>
+<w:styles xmlns:wpc="http://schemas.microsoft.com/office/word/2010/wordprocessingCanvas" xmlns:mc="http://schemas.openxmlformats.org/markup-compatibility/2006" xmlns:o="urn:schemas-microsoft-com:office:office" xmlns:r="http://schemas.openxmlformats.org/officeDocument/2006/relationships" xmlns:m="http://schemas.openxmlformats.org/officeDocument/2006/math" xmlns:v="urn:schemas-microsoft-com:vml" xmlns:wp14="http://schemas.microsoft.com/office/word/2010/wordprocessingDrawing" xmlns:wp="http://schemas.openxmlformats.org/drawingml/2006/wordprocessingDrawing" xmlns:w10="urn:schemas-microsoft-com:office:word" xmlns:w="http://schemas.openxmlformats.org/wordprocessingml/2006/main" xmlns:w14="http://schemas.microsoft.com/office/word/2010/wordml" xmlns:wpg="http://schemas.microsoft.com/office/word/2010/wordprocessingGroup" xmlns:wpi="http://schemas.microsoft.com/office/word/2010/wordprocessingInk" xmlns:wne="http://schemas.microsoft.com/office/word/2006/wordml" xmlns:wps="http://schemas.microsoft.com/office/word/2010/wordprocessingShape" mc:Ignorable="w14 wp14">
+  <w:docDefaults>
+    <w:rPrDefault>
+      <w:rPr>
+        <w:rFonts w:asciiTheme="minorHAnsi" w:eastAsiaTheme="minorHAnsi" w:hAnsiTheme="minorHAnsi" w:cstheme="minorBidi"/>
+        <w:sz w:val="22"/>
+        <w:szCs w:val="22"/>
+        <w:lang w:val="es-ES" w:eastAsia="en-US" w:bidi="ar-SA"/>
+      </w:rPr>
+    </w:rPrDefault>
+    <w:pPrDefault>
+      <w:pPr>
+        <w:spacing w:after="160" w:line="259" w:lineRule="auto"/>
+      </w:pPr>
+    </w:pPrDefault>
+  </w:docDefaults>
+  <w:latentStyles w:defLockedState="0" w:defUIPriority="99" w:defSemiHidden="1" w:defUnhideWhenUsed="1" w:defQFormat="0" w:count="267">
+    <w:lsdException w:name="Normal" w:semiHidden="0" w:uiPriority="0" w:unhideWhenUsed="0" w:qFormat="1"/>
+    <w:lsdException w:name="heading 1" w:semiHidden="0" w:uiPriority="9" w:unhideWhenUsed="0" w:qFormat="1"/>
+    <w:lsdException w:name="heading 2" w:uiPriority="9" w:qFormat="1"/>
+    <w:lsdException w:name="heading 3" w:uiPriority="9" w:qFormat="1"/>
+    <w:lsdException w:name="heading 4" w:uiPriority="9" w:qFormat="1"/>
+    <w:lsdException w:name="heading 5" w:uiPriority="9" w:qFormat="1"/>
+    <w:lsdException w:name="heading 6" w:uiPriority="9" w:qFormat="1"/>
+    <w:lsdException w:name="heading 7" w:uiPriority="9" w:qFormat="1"/>
+    <w:lsdException w:name="heading 8" w:uiPriority="9" w:qFormat="1"/>
+    <w:lsdException w:name="heading 9" w:uiPriority="9" w:qFormat="1"/>
+    <w:lsdException w:name="toc 1" w:uiPriority="39"/>
+    <w:lsdException w:name="toc 2" w:uiPriority="39"/>
+    <w:lsdException w:name="toc 3" w:uiPriority="39"/>
+    <w:lsdException w:name="toc 4" w:uiPriority="39"/>
+    <w:lsdException w:name="toc 5" w:uiPriority="39"/>
+    <w:lsdException w:name="toc 6" w:uiPriority="39"/>
+    <w:lsdException w:name="toc 7" w:uiPriority="39"/>
+    <w:lsdException w:name="toc 8" w:uiPriority="39"/>
+    <w:lsdException w:name="toc 9" w:uiPriority="39"/>
+    <w:lsdException w:name="caption" w:uiPriority="35" w:qFormat="1"/>
+    <w:lsdException w:name="Title" w:semiHidden="0" w:uiPriority="10" w:unhideWhenUsed="0" w:qFormat="1"/>
+    <w:lsdException w:name="Default Paragraph Font" w:uiPriority="1"/>
+    <w:lsdException w:name="Subtitle" w:semiHidden="0" w:uiPriority="11" w:unhideWhenUsed="0" w:qFormat="1"/>
+    <w:lsdException w:name="Strong" w:semiHidden="0" w:uiPriority="22" w:unhideWhenUsed="0" w:qFormat="1"/>
+    <w:lsdException w:name="Emphasis" w:semiHidden="0" w:uiPriority="20" w:unhideWhenUsed="0" w:qFormat="1"/>
+    <w:lsdException w:name="Table Grid" w:semiHidden="0" w:uiPriority="39" w:unhideWhenUsed="0"/>
+    <w:lsdException w:name="Placeholder Text" w:unhideWhenUsed="0"/>
+    <w:lsdException w:name="No Spacing" w:semiHidden="0" w:uiPriority="1" w:unhideWhenUsed="0" w:qFormat="1"/>
+    <w:lsdException w:name="Light Shading" w:semiHidden="0" w:uiPriority="60" w:unhideWhenUsed="0"/>
+    <w:lsdException w:name="Light List" w:semiHidden="0" w:uiPriority="61" w:unhideWhenUsed="0"/>
+    <w:lsdException w:name="Light Grid" w:semiHidden="0" w:uiPriority="62" w:unhideWhenUsed="0"/>
+    <w:lsdException w:name="Medium Shading 1" w:semiHidden="0" w:uiPriority="63" w:unhideWhenUsed="0"/>
+    <w:lsdException w:name="Medium Shading 2" w:semiHidden="0" w:uiPriority="64" w:unhideWhenUsed="0"/>
+    <w:lsdException w:name="Medium List 1" w:semiHidden="0" w:uiPriority="65" w:unhideWhenUsed="0"/>
+    <w:lsdException w:name="Medium List 2" w:semiHidden="0" w:uiPriority="66" w:unhideWhenUsed="0"/>
+    <w:lsdException w:name="Medium Grid 1" w:semiHidden="0" w:uiPriority="67" w:unhideWhenUsed="0"/>
+    <w:lsdException w:name="Medium Grid 2" w:semiHidden="0" w:uiPriority="68" w:unhideWhenUsed="0"/>
+    <w:lsdException w:name="Medium Grid 3" w:semiHidden="0" w:uiPriority="69" w:unhideWhenUsed="0"/>
+    <w:lsdException w:name="Dark List" w:semiHidden="0" w:uiPriority="70" w:unhideWhenUsed="0"/>
+    <w:lsdException w:name="Colorful Shading" w:semiHidden="0" w:uiPriority="71" w:unhideWhenUsed="0"/>
+    <w:lsdException w:name="Colorful List" w:semiHidden="0" w:uiPriority="72" w:unhideWhenUsed="0"/>
+    <w:lsdException w:name="Colorful Grid" w:semiHidden="0" w:uiPriority="73" w:unhideWhenUsed="0"/>
+    <w:lsdException w:name="Light Shading Accent 1" w:semiHidden="0" w:uiPriority="60" w:unhideWhenUsed="0"/>
+    <w:lsdException w:name="Light List Accent 1" w:semiHidden="0" w:uiPriority="61" w:unhideWhenUsed="0"/>
+    <w:lsdException w:name="Light Grid Accent 1" w:semiHidden="0" w:uiPriority="62" w:unhideWhenUsed="0"/>
+    <w:lsdException w:name="Medium Shading 1 Accent 1" w:semiHidden="0" w:uiPriority="63" w:unhideWhenUsed="0"/>
+    <w:lsdException w:name="Medium Shading 2 Accent 1" w:semiHidden="0" w:uiPriority="64" w:unhideWhenUsed="0"/>
+    <w:lsdException w:name="Medium List 1 Accent 1" w:semiHidden="0" w:uiPriority="65" w:unhideWhenUsed="0"/>
+    <w:lsdException w:name="Revision" w:unhideWhenUsed="0"/>
+    <w:lsdException w:name="List Paragraph" w:semiHidden="0" w:uiPriority="34" w:unhideWhenUsed="0" w:qFormat="1"/>
+    <w:lsdException w:name="Quote" w:semiHidden="0" w:uiPriority="29" w:unhideWhenUsed="0" w:qFormat="1"/>
+    <w:lsdException w:name="Intense Quote" w:semiHidden="0" w:uiPriority="30" w:unhideWhenUsed="0" w:qFormat="1"/>
+    <w:lsdException w:name="Medium List 2 Accent 1" w:semiHidden="0" w:uiPriority="66" w:unhideWhenUsed="0"/>
+    <w:lsdException w:name="Medium Grid 1 Accent 1" w:semiHidden="0" w:uiPriority="67" w:unhideWhenUsed="0"/>
+    <w:lsdException w:name="Medium Grid 2 Accent 1" w:semiHidden="0" w:uiPriority="68" w:unhideWhenUsed="0"/>
+    <w:lsdException w:name="Medium Grid 3 Accent 1" w:semiHidden="0" w:uiPriority="69" w:unhideWhenUsed="0"/>
+    <w:lsdException w:name="Dark List Accent 1" w:semiHidden="0" w:uiPriority="70" w:unhideWhenUsed="0"/>
+    <w:lsdException w:name="Colorful Shading Accent 1" w:semiHidden="0" w:uiPriority="71" w:unhideWhenUsed="0"/>
+    <w:lsdException w:name="Colorful List Accent 1" w:semiHidden="0" w:uiPriority="72" w:unhideWhenUsed="0"/>
+    <w:lsdException w:name="Colorful Grid Accent 1" w:semiHidden="0" w:uiPriority="73" w:unhideWhenUsed="0"/>
+    <w:lsdException w:name="Light Shading Accent 2" w:semiHidden="0" w:uiPriority="60" w:unhideWhenUsed="0"/>
+    <w:lsdException w:name="Light List Accent 2" w:semiHidden="0" w:uiPriority="61" w:unhideWhenUsed="0"/>
+    <w:lsdException w:name="Light Grid Accent 2" w:semiHidden="0" w:uiPriority="62" w:unhideWhenUsed="0"/>
+    <w:lsdException w:name="Medium Shading 1 Accent 2" w:semiHidden="0" w:uiPriority="63" w:unhideWhenUsed="0"/>
+    <w:lsdException w:name="Medium Shading 2 Accent 2" w:semiHidden="0" w:uiPriority="64" w:unhideWhenUsed="0"/>
+    <w:lsdException w:name="Medium List 1 Accent 2" w:semiHidden="0" w:uiPriority="65" w:unhideWhenUsed="0"/>
+    <w:lsdException w:name="Medium List 2 Accent 2" w:semiHidden="0" w:uiPriority="66" w:unhideWhenUsed="0"/>
+    <w:lsdException w:name="Medium Grid 1 Accent 2" w:semiHidden="0" w:uiPriority="67" w:unhideWhenUsed="0"/>
+    <w:lsdException w:name="Medium Grid 2 Accent 2" w:semiHidden="0" w:uiPriority="68" w:unhideWhenUsed="0"/>
+    <w:lsdException w:name="Medium Grid 3 Accent 2" w:semiHidden="0" w:uiPriority="69" w:unhideWhenUsed="0"/>
+    <w:lsdException w:name="Dark List Accent 2" w:semiHidden="0" w:uiPriority="70" w:unhideWhenUsed="0"/>
+    <w:lsdException w:name="Colorful Shading Accent 2" w:semiHidden="0" w:uiPriority="71" w:unhideWhenUsed="0"/>
+    <w:lsdException w:name="Colorful List Accent 2" w:semiHidden="0" w:uiPriority="72" w:unhideWhenUsed="0"/>
+    <w:lsdException w:name="Colorful Grid Accent 2" w:semiHidden="0" w:uiPriority="73" w:unhideWhenUsed="0"/>
+    <w:lsdException w:name="Light Shading Accent 3" w:semiHidden="0" w:uiPriority="60" w:unhideWhenUsed="0"/>
+    <w:lsdException w:name="Light List Accent 3" w:semiHidden="0" w:uiPriority="61" w:unhideWhenUsed="0"/>
+    <w:lsdException w:name="Light Grid Accent 3" w:semiHidden="0" w:uiPriority="62" w:unhideWhenUsed="0"/>
+    <w:lsdException w:name="Medium Shading 1 Accent 3" w:semiHidden="0" w:uiPriority="63" w:unhideWhenUsed="0"/>
+    <w:lsdException w:name="Medium Shading 2 Accent 3" w:semiHidden="0" w:uiPriority="64" w:unhideWhenUsed="0"/>
+    <w:lsdException w:name="Medium List 1 Accent 3" w:semiHidden="0" w:uiPriority="65" w:unhideWhenUsed="0"/>
+    <w:lsdException w:name="Medium List 2 Accent 3" w:semiHidden="0" w:uiPriority="66" w:unhideWhenUsed="0"/>
+    <w:lsdException w:name="Medium Grid 1 Accent 3" w:semiHidden="0" w:uiPriority="67" w:unhideWhenUsed="0"/>
+    <w:lsdException w:name="Medium Grid 2 Accent 3" w:semiHidden="0" w:uiPriority="68" w:unhideWhenUsed="0"/>
+    <w:lsdException w:name="Medium Grid 3 Accent 3" w:semiHidden="0" w:uiPriority="69" w:unhideWhenUsed="0"/>
+    <w:lsdException w:name="Dark List Accent 3" w:semiHidden="0" w:uiPriority="70" w:unhideWhenUsed="0"/>
+    <w:lsdException w:name="Colorful Shading Accent 3" w:semiHidden="0" w:uiPriority="71" w:unhideWhenUsed="0"/>
+    <w:lsdException w:name="Colorful List Accent 3" w:semiHidden="0" w:uiPriority="72" w:unhideWhenUsed="0"/>
+    <w:lsdException w:name="Colorful Grid Accent 3" w:semiHidden="0" w:uiPriority="73" w:unhideWhenUsed="0"/>
+    <w:lsdException w:name="Light Shading Accent 4" w:semiHidden="0" w:uiPriority="60" w:unhideWhenUsed="0"/>
+    <w:lsdException w:name="Light List Accent 4" w:semiHidden="0" w:uiPriority="61" w:unhideWhenUsed="0"/>
+    <w:lsdException w:name="Light Grid Accent 4" w:semiHidden="0" w:uiPriority="62" w:unhideWhenUsed="0"/>
+    <w:lsdException w:name="Medium Shading 1 Accent 4" w:semiHidden="0" w:uiPriority="63" w:unhideWhenUsed="0"/>
+    <w:lsdException w:name="Medium Shading 2 Accent 4" w:semiHidden="0" w:uiPriority="64" w:unhideWhenUsed="0"/>
+    <w:lsdException w:name="Medium List 1 Accent 4" w:semiHidden="0" w:uiPriority="65" w:unhideWhenUsed="0"/>
+    <w:lsdException w:name="Medium List 2 Accent 4" w:semiHidden="0" w:uiPriority="66" w:unhideWhenUsed="0"/>
+    <w:lsdException w:name="Medium Grid 1 Accent 4" w:semiHidden="0" w:uiPriority="67" w:unhideWhenUsed="0"/>
+    <w:lsdException w:name="Medium Grid 2 Accent 4" w:semiHidden="0" w:uiPriority="68" w:unhideWhenUsed="0"/>
+    <w:lsdException w:name="Medium Grid 3 Accent 4" w:semiHidden="0" w:uiPriority="69" w:unhideWhenUsed="0"/>
+    <w:lsdException w:name="Dark List Accent 4" w:semiHidden="0" w:uiPriority="70" w:unhideWhenUsed="0"/>
+    <w:lsdException w:name="Colorful Shading Accent 4" w:semiHidden="0" w:uiPriority="71" w:unhideWhenUsed="0"/>
+    <w:lsdException w:name="Colorful List Accent 4" w:semiHidden="0" w:uiPriority="72" w:unhideWhenUsed="0"/>
+    <w:lsdException w:name="Colorful Grid Accent 4" w:semiHidden="0" w:uiPriority="73" w:unhideWhenUsed="0"/>
+    <w:lsdException w:name="Light Shading Accent 5" w:semiHidden="0" w:uiPriority="60" w:unhideWhenUsed="0"/>
+    <w:lsdException w:name="Light List Accent 5" w:semiHidden="0" w:uiPriority="61" w:unhideWhenUsed="0"/>
+    <w:lsdException w:name="Light Grid Accent 5" w:semiHidden="0" w:uiPriority="62" w:unhideWhenUsed="0"/>
+    <w:lsdException w:name="Medium Shading 1 Accent 5" w:semiHidden="0" w:uiPriority="63" w:unhideWhenUsed="0"/>
+    <w:lsdException w:name="Medium Shading 2 Accent 5" w:semiHidden="0" w:uiPriority="64" w:unhideWhenUsed="0"/>
+    <w:lsdException w:name="Medium List 1 Accent 5" w:semiHidden="0" w:uiPriority="65" w:unhideWhenUsed="0"/>
+    <w:lsdException w:name="Medium List 2 Accent 5" w:semiHidden="0" w:uiPriority="66" w:unhideWhenUsed="0"/>
+    <w:lsdException w:name="Medium Grid 1 Accent 5" w:semiHidden="0" w:uiPriority="67" w:unhideWhenUsed="0"/>
+    <w:lsdException w:name="Medium Grid 2 Accent 5" w:semiHidden="0" w:uiPriority="68" w:unhideWhenUsed="0"/>
+    <w:lsdException w:name="Medium Grid 3 Accent 5" w:semiHidden="0" w:uiPriority="69" w:unhideWhenUsed="0"/>
+    <w:lsdException w:name="Dark List Accent 5" w:semiHidden="0" w:uiPriority="70" w:unhideWhenUsed="0"/>
+    <w:lsdException w:name="Colorful Shading Accent 5" w:semiHidden="0" w:uiPriority="71" w:unhideWhenUsed="0"/>
+    <w:lsdException w:name="Colorful List Accent 5" w:semiHidden="0" w:uiPriority="72" w:unhideWhenUsed="0"/>
+    <w:lsdException w:name="Colorful Grid Accent 5" w:semiHidden="0" w:uiPriority="73" w:unhideWhenUsed="0"/>
+    <w:lsdException w:name="Light Shading Accent 6" w:semiHidden="0" w:uiPriority="60" w:unhideWhenUsed="0"/>
+    <w:lsdException w:name="Light List Accent 6" w:semiHidden="0" w:uiPriority="61" w:unhideWhenUsed="0"/>
+    <w:lsdException w:name="Light Grid Accent 6" w:semiHidden="0" w:uiPriority="62" w:unhideWhenUsed="0"/>
+    <w:lsdException w:name="Medium Shading 1 Accent 6" w:semiHidden="0" w:uiPriority="63" w:unhideWhenUsed="0"/>
+    <w:lsdException w:name="Medium Shading 2 Accent 6" w:semiHidden="0" w:uiPriority="64" w:unhideWhenUsed="0"/>
+    <w:lsdException w:name="Medium List 1 Accent 6" w:semiHidden="0" w:uiPriority="65" w:unhideWhenUsed="0"/>
+    <w:lsdException w:name="Medium List 2 Accent 6" w:semiHidden="0" w:uiPriority="66" w:unhideWhenUsed="0"/>
+    <w:lsdException w:name="Medium Grid 1 Accent 6" w:semiHidden="0" w:uiPriority="67" w:unhideWhenUsed="0"/>
+    <w:lsdException w:name="Medium Grid 2 Accent 6" w:semiHidden="0" w:uiPriority="68" w:unhideWhenUsed="0"/>
+    <w:lsdException w:name="Medium Grid 3 Accent 6" w:semiHidden="0" w:uiPriority="69" w:unhideWhenUsed="0"/>
+    <w:lsdException w:name="Dark List Accent 6" w:semiHidden="0" w:uiPriority="70" w:unhideWhenUsed="0"/>
+    <w:lsdException w:name="Colorful Shading Accent 6" w:semiHidden="0" w:uiPriority="71" w:unhideWhenUsed="0"/>
+    <w:lsdException w:name="Colorful List Accent 6" w:semiHidden="0" w:uiPriority="72" w:unhideWhenUsed="0"/>
+    <w:lsdException w:name="Colorful Grid Accent 6" w:semiHidden="0" w:uiPriority="73" w:unhideWhenUsed="0"/>
+    <w:lsdException w:name="Subtle Emphasis" w:semiHidden="0" w:uiPriority="19" w:unhideWhenUsed="0" w:qFormat="1"/>
+    <w:lsdException w:name="Intense Emphasis" w:semiHidden="0" w:uiPriority="21" w:unhideWhenUsed="0" w:qFormat="1"/>
+    <w:lsdException w:name="Subtle Reference" w:semiHidden="0" w:uiPriority="31" w:unhideWhenUsed="0" w:qFormat="1"/>
+    <w:lsdException w:name="Intense Reference" w:semiHidden="0" w:uiPriority="32" w:unhideWhenUsed="0" w:qFormat="1"/>
+    <w:lsdException w:name="Book Title" w:semiHidden="0" w:uiPriority="33" w:unhideWhenUsed="0" w:qFormat="1"/>
+    <w:lsdException w:name="Bibliography" w:uiPriority="37"/>
+    <w:lsdException w:name="TOC Heading" w:uiPriority="39" w:qFormat="1"/>
   </w:latentStyles>
   <w:style w:type="paragraph" w:default="1" w:styleId="Normal">
     <w:name w:val="Normal"/>
@@ -4469,7 +4632,7 @@
   <a:extraClrSchemeLst/>
   <a:extLst>
     <a:ext uri="{05A4C25C-085E-4340-85A3-A5531E510DB2}">
-      <thm15:themeFamily xmlns:thm15="http://schemas.microsoft.com/office/thememl/2012/main" name="Office Theme" id="{62F939B6-93AF-4DB8-9C6B-D6C7DFDC589F}" vid="{4A3C46E8-61CC-4603-A589-7422A47A8E4A}"/>
+      <thm15:themeFamily xmlns:thm15="http://schemas.microsoft.com/office/thememl/2012/main" xmlns="" name="Office Theme" id="{62F939B6-93AF-4DB8-9C6B-D6C7DFDC589F}" vid="{4A3C46E8-61CC-4603-A589-7422A47A8E4A}"/>
     </a:ext>
   </a:extLst>
 </a:theme>

</xml_diff>

<commit_message>
Corrección de Imagen (recepcionista por usuario)
</commit_message>
<xml_diff>
--- a/Formulario de Requerimientos.docx
+++ b/Formulario de Requerimientos.docx
@@ -2112,8 +2112,6 @@
         </w:rPr>
         <w:t>Restricciones del Diseño</w:t>
       </w:r>
-      <w:bookmarkStart w:id="0" w:name="_GoBack"/>
-      <w:bookmarkEnd w:id="0"/>
     </w:p>
     <w:p>
       <w:pPr>
@@ -2250,12 +2248,153 @@
       <w:r>
         <w:rPr>
           <w:noProof/>
-          <w:lang w:val="es-PY" w:eastAsia="es-PY"/>
+          <w:lang w:eastAsia="es-ES"/>
         </w:rPr>
         <mc:AlternateContent>
           <mc:Choice Requires="wps">
             <w:drawing>
-              <wp:anchor distT="0" distB="0" distL="114300" distR="114300" simplePos="0" relativeHeight="251661312" behindDoc="1" locked="0" layoutInCell="1" allowOverlap="1" wp14:anchorId="338E7E7C" wp14:editId="7C973602">
+              <wp:anchor distT="0" distB="0" distL="114300" distR="114300" simplePos="0" relativeHeight="251659264" behindDoc="1" locked="0" layoutInCell="1" allowOverlap="1" wp14:anchorId="6C6C6F64" wp14:editId="16FA4A4A">
+                <wp:simplePos x="0" y="0"/>
+                <wp:positionH relativeFrom="column">
+                  <wp:posOffset>619125</wp:posOffset>
+                </wp:positionH>
+                <wp:positionV relativeFrom="paragraph">
+                  <wp:posOffset>181610</wp:posOffset>
+                </wp:positionV>
+                <wp:extent cx="2171700" cy="1163955"/>
+                <wp:effectExtent l="0" t="0" r="19050" b="17145"/>
+                <wp:wrapNone/>
+                <wp:docPr id="1" name="1 Elipse"/>
+                <wp:cNvGraphicFramePr/>
+                <a:graphic xmlns:a="http://schemas.openxmlformats.org/drawingml/2006/main">
+                  <a:graphicData uri="http://schemas.microsoft.com/office/word/2010/wordprocessingShape">
+                    <wps:wsp>
+                      <wps:cNvSpPr/>
+                      <wps:spPr>
+                        <a:xfrm>
+                          <a:off x="0" y="0"/>
+                          <a:ext cx="2171700" cy="1163955"/>
+                        </a:xfrm>
+                        <a:prstGeom prst="ellipse">
+                          <a:avLst/>
+                        </a:prstGeom>
+                      </wps:spPr>
+                      <wps:style>
+                        <a:lnRef idx="2">
+                          <a:schemeClr val="dk1"/>
+                        </a:lnRef>
+                        <a:fillRef idx="1">
+                          <a:schemeClr val="lt1"/>
+                        </a:fillRef>
+                        <a:effectRef idx="0">
+                          <a:schemeClr val="dk1"/>
+                        </a:effectRef>
+                        <a:fontRef idx="minor">
+                          <a:schemeClr val="dk1"/>
+                        </a:fontRef>
+                      </wps:style>
+                      <wps:txbx>
+                        <w:txbxContent>
+                          <w:p>
+                            <w:pPr>
+                              <w:jc w:val="center"/>
+                            </w:pPr>
+                            <w:r>
+                              <w:t>Es el que se encargado</w:t>
+                            </w:r>
+                            <w:r>
+                              <w:t xml:space="preserve"> de Recibir los pedidos</w:t>
+                            </w:r>
+                            <w:r>
+                              <w:t xml:space="preserve"> y </w:t>
+                            </w:r>
+                            <w:r>
+                              <w:t xml:space="preserve">pasar los </w:t>
+                            </w:r>
+                            <w:r>
+                              <w:t>pedido</w:t>
+                            </w:r>
+                            <w:r>
+                              <w:t>s</w:t>
+                            </w:r>
+                            <w:r>
+                              <w:t xml:space="preserve"> a la coci</w:t>
+                            </w:r>
+                            <w:r>
+                              <w:t>na</w:t>
+                            </w:r>
+                          </w:p>
+                        </w:txbxContent>
+                      </wps:txbx>
+                      <wps:bodyPr rot="0" spcFirstLastPara="0" vertOverflow="overflow" horzOverflow="overflow" vert="horz" wrap="square" lIns="91440" tIns="45720" rIns="91440" bIns="45720" numCol="1" spcCol="0" rtlCol="0" fromWordArt="0" anchor="ctr" anchorCtr="0" forceAA="0" compatLnSpc="1">
+                        <a:prstTxWarp prst="textNoShape">
+                          <a:avLst/>
+                        </a:prstTxWarp>
+                        <a:noAutofit/>
+                      </wps:bodyPr>
+                    </wps:wsp>
+                  </a:graphicData>
+                </a:graphic>
+                <wp14:sizeRelH relativeFrom="margin">
+                  <wp14:pctWidth>0</wp14:pctWidth>
+                </wp14:sizeRelH>
+                <wp14:sizeRelV relativeFrom="margin">
+                  <wp14:pctHeight>0</wp14:pctHeight>
+                </wp14:sizeRelV>
+              </wp:anchor>
+            </w:drawing>
+          </mc:Choice>
+          <mc:Fallback>
+            <w:pict>
+              <v:oval id="1 Elipse" o:spid="_x0000_s1026" style="position:absolute;margin-left:48.75pt;margin-top:14.3pt;width:171pt;height:91.65pt;z-index:-251657216;visibility:visible;mso-wrap-style:square;mso-width-percent:0;mso-height-percent:0;mso-wrap-distance-left:9pt;mso-wrap-distance-top:0;mso-wrap-distance-right:9pt;mso-wrap-distance-bottom:0;mso-position-horizontal:absolute;mso-position-horizontal-relative:text;mso-position-vertical:absolute;mso-position-vertical-relative:text;mso-width-percent:0;mso-height-percent:0;mso-width-relative:margin;mso-height-relative:margin;v-text-anchor:middle" o:gfxdata="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" fillcolor="white [3201]" strokecolor="black [3200]" strokeweight="1pt">
+                <v:stroke joinstyle="miter"/>
+                <v:textbox>
+                  <w:txbxContent>
+                    <w:p>
+                      <w:pPr>
+                        <w:jc w:val="center"/>
+                      </w:pPr>
+                      <w:r>
+                        <w:t>Es el que se encargado</w:t>
+                      </w:r>
+                      <w:r>
+                        <w:t xml:space="preserve"> de Recibir los pedidos</w:t>
+                      </w:r>
+                      <w:r>
+                        <w:t xml:space="preserve"> y </w:t>
+                      </w:r>
+                      <w:r>
+                        <w:t xml:space="preserve">pasar los </w:t>
+                      </w:r>
+                      <w:r>
+                        <w:t>pedido</w:t>
+                      </w:r>
+                      <w:r>
+                        <w:t>s</w:t>
+                      </w:r>
+                      <w:r>
+                        <w:t xml:space="preserve"> a la coci</w:t>
+                      </w:r>
+                      <w:r>
+                        <w:t>na</w:t>
+                      </w:r>
+                    </w:p>
+                  </w:txbxContent>
+                </v:textbox>
+              </v:oval>
+            </w:pict>
+          </mc:Fallback>
+        </mc:AlternateContent>
+      </w:r>
+      <w:r>
+        <w:rPr>
+          <w:noProof/>
+          <w:lang w:eastAsia="es-ES"/>
+        </w:rPr>
+        <mc:AlternateContent>
+          <mc:Choice Requires="wps">
+            <w:drawing>
+              <wp:anchor distT="0" distB="0" distL="114300" distR="114300" simplePos="0" relativeHeight="251661312" behindDoc="1" locked="0" layoutInCell="1" allowOverlap="1" wp14:anchorId="302CA51F" wp14:editId="3BC76B4E">
                 <wp:simplePos x="0" y="0"/>
                 <wp:positionH relativeFrom="column">
                   <wp:posOffset>3215640</wp:posOffset>
@@ -2302,7 +2441,12 @@
                               <w:jc w:val="center"/>
                             </w:pPr>
                             <w:r>
-                              <w:t>El que Realiza Pedidos</w:t>
+                              <w:t>El que Rea</w:t>
+                            </w:r>
+                            <w:bookmarkStart w:id="0" w:name="_GoBack"/>
+                            <w:bookmarkEnd w:id="0"/>
+                            <w:r>
+                              <w:t>liza Pedidos</w:t>
                             </w:r>
                           </w:p>
                         </w:txbxContent>
@@ -2325,9 +2469,9 @@
               </wp:anchor>
             </w:drawing>
           </mc:Choice>
-          <mc:Fallback xmlns:w15="http://schemas.microsoft.com/office/word/2012/wordml">
+          <mc:Fallback>
             <w:pict>
-              <v:oval w14:anchorId="338E7E7C" id="2 Elipse" o:spid="_x0000_s1026" style="position:absolute;margin-left:253.2pt;margin-top:14.2pt;width:150pt;height:81pt;z-index:-251655168;visibility:visible;mso-wrap-style:square;mso-width-percent:0;mso-height-percent:0;mso-wrap-distance-left:9pt;mso-wrap-distance-top:0;mso-wrap-distance-right:9pt;mso-wrap-distance-bottom:0;mso-position-horizontal:absolute;mso-position-horizontal-relative:text;mso-position-vertical:absolute;mso-position-vertical-relative:text;mso-width-percent:0;mso-height-percent:0;mso-width-relative:margin;mso-height-relative:margin;v-text-anchor:middle" o:gfxdata="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" fillcolor="white [3201]" strokecolor="black [3200]" strokeweight="1pt">
+              <v:oval id="2 Elipse" o:spid="_x0000_s1027" style="position:absolute;margin-left:253.2pt;margin-top:14.2pt;width:150pt;height:81pt;z-index:-251655168;visibility:visible;mso-wrap-style:square;mso-width-percent:0;mso-height-percent:0;mso-wrap-distance-left:9pt;mso-wrap-distance-top:0;mso-wrap-distance-right:9pt;mso-wrap-distance-bottom:0;mso-position-horizontal:absolute;mso-position-horizontal-relative:text;mso-position-vertical:absolute;mso-position-vertical-relative:text;mso-width-percent:0;mso-height-percent:0;mso-width-relative:margin;mso-height-relative:margin;v-text-anchor:middle" o:gfxdata="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" fillcolor="white [3201]" strokecolor="black [3200]" strokeweight="1pt">
                 <v:stroke joinstyle="miter"/>
                 <v:textbox>
                   <w:txbxContent>
@@ -2336,7 +2480,12 @@
                         <w:jc w:val="center"/>
                       </w:pPr>
                       <w:r>
-                        <w:t>El que Realiza Pedidos</w:t>
+                        <w:t>El que Rea</w:t>
+                      </w:r>
+                      <w:bookmarkStart w:id="1" w:name="_GoBack"/>
+                      <w:bookmarkEnd w:id="1"/>
+                      <w:r>
+                        <w:t>liza Pedidos</w:t>
                       </w:r>
                     </w:p>
                   </w:txbxContent>
@@ -2346,138 +2495,29 @@
           </mc:Fallback>
         </mc:AlternateContent>
       </w:r>
+    </w:p>
+    <w:p/>
+    <w:p/>
+    <w:p/>
+    <w:p>
       <w:r>
         <w:rPr>
           <w:noProof/>
-          <w:lang w:val="es-PY" w:eastAsia="es-PY"/>
+          <w:lang w:eastAsia="es-ES"/>
         </w:rPr>
         <mc:AlternateContent>
           <mc:Choice Requires="wps">
             <w:drawing>
-              <wp:anchor distT="0" distB="0" distL="114300" distR="114300" simplePos="0" relativeHeight="251659264" behindDoc="1" locked="0" layoutInCell="1" allowOverlap="1" wp14:anchorId="4FFFD832" wp14:editId="2515DE8B">
+              <wp:anchor distT="0" distB="0" distL="114300" distR="114300" simplePos="0" relativeHeight="251663360" behindDoc="0" locked="0" layoutInCell="1" allowOverlap="1" wp14:anchorId="66CD228E" wp14:editId="66B39413">
                 <wp:simplePos x="0" y="0"/>
                 <wp:positionH relativeFrom="column">
-                  <wp:posOffset>615315</wp:posOffset>
+                  <wp:posOffset>196574</wp:posOffset>
                 </wp:positionH>
                 <wp:positionV relativeFrom="paragraph">
-                  <wp:posOffset>180339</wp:posOffset>
+                  <wp:posOffset>203512</wp:posOffset>
                 </wp:positionV>
-                <wp:extent cx="2171700" cy="1095375"/>
-                <wp:effectExtent l="0" t="0" r="19050" b="28575"/>
-                <wp:wrapNone/>
-                <wp:docPr id="1" name="1 Elipse"/>
-                <wp:cNvGraphicFramePr/>
-                <a:graphic xmlns:a="http://schemas.openxmlformats.org/drawingml/2006/main">
-                  <a:graphicData uri="http://schemas.microsoft.com/office/word/2010/wordprocessingShape">
-                    <wps:wsp>
-                      <wps:cNvSpPr/>
-                      <wps:spPr>
-                        <a:xfrm>
-                          <a:off x="0" y="0"/>
-                          <a:ext cx="2171700" cy="1095375"/>
-                        </a:xfrm>
-                        <a:prstGeom prst="ellipse">
-                          <a:avLst/>
-                        </a:prstGeom>
-                      </wps:spPr>
-                      <wps:style>
-                        <a:lnRef idx="2">
-                          <a:schemeClr val="dk1"/>
-                        </a:lnRef>
-                        <a:fillRef idx="1">
-                          <a:schemeClr val="lt1"/>
-                        </a:fillRef>
-                        <a:effectRef idx="0">
-                          <a:schemeClr val="dk1"/>
-                        </a:effectRef>
-                        <a:fontRef idx="minor">
-                          <a:schemeClr val="dk1"/>
-                        </a:fontRef>
-                      </wps:style>
-                      <wps:txbx>
-                        <w:txbxContent>
-                          <w:p>
-                            <w:pPr>
-                              <w:jc w:val="center"/>
-                            </w:pPr>
-                            <w:r>
-                              <w:t xml:space="preserve">Es la que se encarga de Recibir los pedidos de pasar el pedido  a la </w:t>
-                            </w:r>
-                            <w:proofErr w:type="spellStart"/>
-                            <w:r>
-                              <w:t>cociina</w:t>
-                            </w:r>
-                            <w:proofErr w:type="spellEnd"/>
-                          </w:p>
-                        </w:txbxContent>
-                      </wps:txbx>
-                      <wps:bodyPr rot="0" spcFirstLastPara="0" vertOverflow="overflow" horzOverflow="overflow" vert="horz" wrap="square" lIns="91440" tIns="45720" rIns="91440" bIns="45720" numCol="1" spcCol="0" rtlCol="0" fromWordArt="0" anchor="ctr" anchorCtr="0" forceAA="0" compatLnSpc="1">
-                        <a:prstTxWarp prst="textNoShape">
-                          <a:avLst/>
-                        </a:prstTxWarp>
-                        <a:noAutofit/>
-                      </wps:bodyPr>
-                    </wps:wsp>
-                  </a:graphicData>
-                </a:graphic>
-                <wp14:sizeRelH relativeFrom="margin">
-                  <wp14:pctWidth>0</wp14:pctWidth>
-                </wp14:sizeRelH>
-                <wp14:sizeRelV relativeFrom="margin">
-                  <wp14:pctHeight>0</wp14:pctHeight>
-                </wp14:sizeRelV>
-              </wp:anchor>
-            </w:drawing>
-          </mc:Choice>
-          <mc:Fallback xmlns:w15="http://schemas.microsoft.com/office/word/2012/wordml">
-            <w:pict>
-              <v:oval w14:anchorId="4FFFD832" id="1 Elipse" o:spid="_x0000_s1027" style="position:absolute;margin-left:48.45pt;margin-top:14.2pt;width:171pt;height:86.25pt;z-index:-251657216;visibility:visible;mso-wrap-style:square;mso-width-percent:0;mso-height-percent:0;mso-wrap-distance-left:9pt;mso-wrap-distance-top:0;mso-wrap-distance-right:9pt;mso-wrap-distance-bottom:0;mso-position-horizontal:absolute;mso-position-horizontal-relative:text;mso-position-vertical:absolute;mso-position-vertical-relative:text;mso-width-percent:0;mso-height-percent:0;mso-width-relative:margin;mso-height-relative:margin;v-text-anchor:middle" o:gfxdata="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" fillcolor="white [3201]" strokecolor="black [3200]" strokeweight="1pt">
-                <v:stroke joinstyle="miter"/>
-                <v:textbox>
-                  <w:txbxContent>
-                    <w:p>
-                      <w:pPr>
-                        <w:jc w:val="center"/>
-                      </w:pPr>
-                      <w:r>
-                        <w:t xml:space="preserve">Es la que se encarga de Recibir los pedidos de pasar el pedido  a la </w:t>
-                      </w:r>
-                      <w:proofErr w:type="spellStart"/>
-                      <w:r>
-                        <w:t>cociina</w:t>
-                      </w:r>
-                      <w:proofErr w:type="spellEnd"/>
-                    </w:p>
-                  </w:txbxContent>
-                </v:textbox>
-              </v:oval>
-            </w:pict>
-          </mc:Fallback>
-        </mc:AlternateContent>
-      </w:r>
-    </w:p>
-    <w:p/>
-    <w:p/>
-    <w:p/>
-    <w:p>
-      <w:r>
-        <w:rPr>
-          <w:noProof/>
-          <w:lang w:val="es-PY" w:eastAsia="es-PY"/>
-        </w:rPr>
-        <mc:AlternateContent>
-          <mc:Choice Requires="wps">
-            <w:drawing>
-              <wp:anchor distT="0" distB="0" distL="114300" distR="114300" simplePos="0" relativeHeight="251663360" behindDoc="0" locked="0" layoutInCell="1" allowOverlap="1" wp14:anchorId="53072EF2" wp14:editId="55A0D972">
-                <wp:simplePos x="0" y="0"/>
-                <wp:positionH relativeFrom="column">
-                  <wp:posOffset>196215</wp:posOffset>
-                </wp:positionH>
-                <wp:positionV relativeFrom="paragraph">
-                  <wp:posOffset>133350</wp:posOffset>
-                </wp:positionV>
-                <wp:extent cx="1238250" cy="1123315"/>
-                <wp:effectExtent l="0" t="0" r="19050" b="19685"/>
+                <wp:extent cx="1190446" cy="1054915"/>
+                <wp:effectExtent l="0" t="0" r="29210" b="31115"/>
                 <wp:wrapNone/>
                 <wp:docPr id="3" name="3 Conector recto"/>
                 <wp:cNvGraphicFramePr/>
@@ -2488,7 +2528,7 @@
                       <wps:spPr>
                         <a:xfrm flipV="1">
                           <a:off x="0" y="0"/>
-                          <a:ext cx="1238250" cy="1123315"/>
+                          <a:ext cx="1190446" cy="1054915"/>
                         </a:xfrm>
                         <a:prstGeom prst="line">
                           <a:avLst/>
@@ -2521,9 +2561,9 @@
               </wp:anchor>
             </w:drawing>
           </mc:Choice>
-          <mc:Fallback xmlns:w15="http://schemas.microsoft.com/office/word/2012/wordml">
+          <mc:Fallback>
             <w:pict>
-              <v:line w14:anchorId="565C3A13" id="3 Conector recto" o:spid="_x0000_s1026" style="position:absolute;flip:y;z-index:251663360;visibility:visible;mso-wrap-style:square;mso-width-percent:0;mso-height-percent:0;mso-wrap-distance-left:9pt;mso-wrap-distance-top:0;mso-wrap-distance-right:9pt;mso-wrap-distance-bottom:0;mso-position-horizontal:absolute;mso-position-horizontal-relative:text;mso-position-vertical:absolute;mso-position-vertical-relative:text;mso-width-percent:0;mso-height-percent:0;mso-width-relative:margin;mso-height-relative:margin" from="15.45pt,10.5pt" to="112.95pt,98.95pt" o:gfxdata="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" strokecolor="black [3200]" strokeweight=".5pt">
+              <v:line id="3 Conector recto" o:spid="_x0000_s1026" style="position:absolute;flip:y;z-index:251663360;visibility:visible;mso-wrap-style:square;mso-width-percent:0;mso-height-percent:0;mso-wrap-distance-left:9pt;mso-wrap-distance-top:0;mso-wrap-distance-right:9pt;mso-wrap-distance-bottom:0;mso-position-horizontal:absolute;mso-position-horizontal-relative:text;mso-position-vertical:absolute;mso-position-vertical-relative:text;mso-width-percent:0;mso-height-percent:0;mso-width-relative:margin;mso-height-relative:margin" from="15.5pt,16pt" to="109.25pt,99.05pt" o:gfxdata="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" strokecolor="black [3200]" strokeweight=".5pt">
                 <v:stroke joinstyle="miter"/>
               </v:line>
             </w:pict>
@@ -2533,12 +2573,12 @@
       <w:r>
         <w:rPr>
           <w:noProof/>
-          <w:lang w:val="es-PY" w:eastAsia="es-PY"/>
+          <w:lang w:eastAsia="es-ES"/>
         </w:rPr>
         <mc:AlternateContent>
           <mc:Choice Requires="wps">
             <w:drawing>
-              <wp:anchor distT="0" distB="0" distL="114300" distR="114300" simplePos="0" relativeHeight="251664384" behindDoc="0" locked="0" layoutInCell="1" allowOverlap="1" wp14:anchorId="16C2DAF6" wp14:editId="4C56BC19">
+              <wp:anchor distT="0" distB="0" distL="114300" distR="114300" simplePos="0" relativeHeight="251664384" behindDoc="0" locked="0" layoutInCell="1" allowOverlap="1" wp14:anchorId="12448BB9" wp14:editId="6AB1047B">
                 <wp:simplePos x="0" y="0"/>
                 <wp:positionH relativeFrom="column">
                   <wp:posOffset>4291965</wp:posOffset>
@@ -2605,10 +2645,71 @@
       <w:r>
         <w:rPr>
           <w:noProof/>
-          <w:lang w:val="es-PY" w:eastAsia="es-PY"/>
+          <w:lang w:eastAsia="es-ES"/>
         </w:rPr>
         <w:drawing>
-          <wp:anchor distT="0" distB="0" distL="114300" distR="114300" simplePos="0" relativeHeight="251662336" behindDoc="1" locked="0" layoutInCell="1" allowOverlap="1" wp14:anchorId="367AF5C8" wp14:editId="2633C64F">
+          <wp:anchor distT="0" distB="0" distL="114300" distR="114300" simplePos="0" relativeHeight="251665408" behindDoc="1" locked="0" layoutInCell="1" allowOverlap="1" wp14:anchorId="62BB2A9C" wp14:editId="415E9AC8">
+            <wp:simplePos x="0" y="0"/>
+            <wp:positionH relativeFrom="column">
+              <wp:posOffset>-740781</wp:posOffset>
+            </wp:positionH>
+            <wp:positionV relativeFrom="paragraph">
+              <wp:posOffset>443865</wp:posOffset>
+            </wp:positionV>
+            <wp:extent cx="1466215" cy="1792605"/>
+            <wp:effectExtent l="0" t="0" r="635" b="0"/>
+            <wp:wrapNone/>
+            <wp:docPr id="5" name="0 Imagen"/>
+            <wp:cNvGraphicFramePr>
+              <a:graphicFrameLocks xmlns:a="http://schemas.openxmlformats.org/drawingml/2006/main" noChangeAspect="1"/>
+            </wp:cNvGraphicFramePr>
+            <a:graphic xmlns:a="http://schemas.openxmlformats.org/drawingml/2006/main">
+              <a:graphicData uri="http://schemas.openxmlformats.org/drawingml/2006/picture">
+                <pic:pic xmlns:pic="http://schemas.openxmlformats.org/drawingml/2006/picture">
+                  <pic:nvPicPr>
+                    <pic:cNvPr id="0" name="usuario.png"/>
+                    <pic:cNvPicPr/>
+                  </pic:nvPicPr>
+                  <pic:blipFill>
+                    <a:blip r:embed="rId6">
+                      <a:extLst>
+                        <a:ext uri="{28A0092B-C50C-407E-A947-70E740481C1C}">
+                          <a14:useLocalDpi xmlns:a14="http://schemas.microsoft.com/office/drawing/2010/main" val="0"/>
+                        </a:ext>
+                      </a:extLst>
+                    </a:blip>
+                    <a:stretch>
+                      <a:fillRect/>
+                    </a:stretch>
+                  </pic:blipFill>
+                  <pic:spPr>
+                    <a:xfrm>
+                      <a:off x="0" y="0"/>
+                      <a:ext cx="1466215" cy="1792605"/>
+                    </a:xfrm>
+                    <a:prstGeom prst="rect">
+                      <a:avLst/>
+                    </a:prstGeom>
+                  </pic:spPr>
+                </pic:pic>
+              </a:graphicData>
+            </a:graphic>
+            <wp14:sizeRelH relativeFrom="page">
+              <wp14:pctWidth>0</wp14:pctWidth>
+            </wp14:sizeRelH>
+            <wp14:sizeRelV relativeFrom="page">
+              <wp14:pctHeight>0</wp14:pctHeight>
+            </wp14:sizeRelV>
+          </wp:anchor>
+        </w:drawing>
+      </w:r>
+      <w:r>
+        <w:rPr>
+          <w:noProof/>
+          <w:lang w:eastAsia="es-ES"/>
+        </w:rPr>
+        <w:drawing>
+          <wp:anchor distT="0" distB="0" distL="114300" distR="114300" simplePos="0" relativeHeight="251662336" behindDoc="1" locked="0" layoutInCell="1" allowOverlap="1" wp14:anchorId="35BFF586" wp14:editId="203AD812">
             <wp:simplePos x="0" y="0"/>
             <wp:positionH relativeFrom="column">
               <wp:posOffset>5063490</wp:posOffset>
@@ -2631,7 +2732,7 @@
                     <pic:cNvPicPr/>
                   </pic:nvPicPr>
                   <pic:blipFill>
-                    <a:blip r:embed="rId6">
+                    <a:blip r:embed="rId7">
                       <a:extLst>
                         <a:ext uri="{28A0092B-C50C-407E-A947-70E740481C1C}">
                           <a14:useLocalDpi xmlns:a14="http://schemas.microsoft.com/office/drawing/2010/main" val="0"/>
@@ -2658,67 +2759,6 @@
               <wp14:pctWidth>0</wp14:pctWidth>
             </wp14:sizeRelH>
             <wp14:sizeRelV relativeFrom="page">
-              <wp14:pctHeight>0</wp14:pctHeight>
-            </wp14:sizeRelV>
-          </wp:anchor>
-        </w:drawing>
-      </w:r>
-      <w:r>
-        <w:rPr>
-          <w:noProof/>
-          <w:lang w:val="es-PY" w:eastAsia="es-PY"/>
-        </w:rPr>
-        <w:drawing>
-          <wp:anchor distT="0" distB="0" distL="114300" distR="114300" simplePos="0" relativeHeight="251660288" behindDoc="1" locked="0" layoutInCell="1" allowOverlap="1" wp14:anchorId="2B4B9792" wp14:editId="0E0291D6">
-            <wp:simplePos x="0" y="0"/>
-            <wp:positionH relativeFrom="column">
-              <wp:posOffset>-764540</wp:posOffset>
-            </wp:positionH>
-            <wp:positionV relativeFrom="paragraph">
-              <wp:posOffset>549910</wp:posOffset>
-            </wp:positionV>
-            <wp:extent cx="1337945" cy="1371600"/>
-            <wp:effectExtent l="0" t="0" r="0" b="0"/>
-            <wp:wrapNone/>
-            <wp:docPr id="14" name="0 Imagen"/>
-            <wp:cNvGraphicFramePr>
-              <a:graphicFrameLocks xmlns:a="http://schemas.openxmlformats.org/drawingml/2006/main" noChangeAspect="1"/>
-            </wp:cNvGraphicFramePr>
-            <a:graphic xmlns:a="http://schemas.openxmlformats.org/drawingml/2006/main">
-              <a:graphicData uri="http://schemas.openxmlformats.org/drawingml/2006/picture">
-                <pic:pic xmlns:pic="http://schemas.openxmlformats.org/drawingml/2006/picture">
-                  <pic:nvPicPr>
-                    <pic:cNvPr id="0" name="Sin título.png"/>
-                    <pic:cNvPicPr/>
-                  </pic:nvPicPr>
-                  <pic:blipFill>
-                    <a:blip r:embed="rId7">
-                      <a:extLst>
-                        <a:ext uri="{28A0092B-C50C-407E-A947-70E740481C1C}">
-                          <a14:useLocalDpi xmlns:a14="http://schemas.microsoft.com/office/drawing/2010/main" val="0"/>
-                        </a:ext>
-                      </a:extLst>
-                    </a:blip>
-                    <a:stretch>
-                      <a:fillRect/>
-                    </a:stretch>
-                  </pic:blipFill>
-                  <pic:spPr>
-                    <a:xfrm>
-                      <a:off x="0" y="0"/>
-                      <a:ext cx="1337945" cy="1371600"/>
-                    </a:xfrm>
-                    <a:prstGeom prst="rect">
-                      <a:avLst/>
-                    </a:prstGeom>
-                  </pic:spPr>
-                </pic:pic>
-              </a:graphicData>
-            </a:graphic>
-            <wp14:sizeRelH relativeFrom="margin">
-              <wp14:pctWidth>0</wp14:pctWidth>
-            </wp14:sizeRelH>
-            <wp14:sizeRelV relativeFrom="margin">
               <wp14:pctHeight>0</wp14:pctHeight>
             </wp14:sizeRelV>
           </wp:anchor>
@@ -4632,7 +4672,7 @@
   <a:extraClrSchemeLst/>
   <a:extLst>
     <a:ext uri="{05A4C25C-085E-4340-85A3-A5531E510DB2}">
-      <thm15:themeFamily xmlns:thm15="http://schemas.microsoft.com/office/thememl/2012/main" xmlns="" name="Office Theme" id="{62F939B6-93AF-4DB8-9C6B-D6C7DFDC589F}" vid="{4A3C46E8-61CC-4603-A589-7422A47A8E4A}"/>
+      <thm15:themeFamily xmlns="" xmlns:thm15="http://schemas.microsoft.com/office/thememl/2012/main" name="Office Theme" id="{62F939B6-93AF-4DB8-9C6B-D6C7DFDC589F}" vid="{4A3C46E8-61CC-4603-A589-7422A47A8E4A}"/>
     </a:ext>
   </a:extLst>
 </a:theme>

</xml_diff>

<commit_message>
Vista de casos de uso para cliente
</commit_message>
<xml_diff>
--- a/Formulario de Requerimientos.docx
+++ b/Formulario de Requerimientos.docx
@@ -2441,12 +2441,7 @@
                               <w:jc w:val="center"/>
                             </w:pPr>
                             <w:r>
-                              <w:t>El que Rea</w:t>
-                            </w:r>
-                            <w:bookmarkStart w:id="0" w:name="_GoBack"/>
-                            <w:bookmarkEnd w:id="0"/>
-                            <w:r>
-                              <w:t>liza Pedidos</w:t>
+                              <w:t>El que Realiza Pedidos</w:t>
                             </w:r>
                           </w:p>
                         </w:txbxContent>
@@ -2770,6 +2765,74 @@
     </w:p>
     <w:p/>
     <w:p/>
+    <w:p/>
+    <w:p/>
+    <w:p/>
+    <w:p/>
+    <w:p/>
+    <w:p>
+      <w:r>
+        <w:rPr>
+          <w:noProof/>
+          <w:lang w:eastAsia="es-ES"/>
+        </w:rPr>
+        <w:drawing>
+          <wp:inline distT="0" distB="0" distL="0" distR="0" wp14:anchorId="1B8D4135" wp14:editId="75AF06BD">
+            <wp:extent cx="5995358" cy="2503831"/>
+            <wp:effectExtent l="0" t="0" r="5715" b="0"/>
+            <wp:docPr id="6" name="Imagen 6"/>
+            <wp:cNvGraphicFramePr>
+              <a:graphicFrameLocks xmlns:a="http://schemas.openxmlformats.org/drawingml/2006/main" noChangeAspect="1"/>
+            </wp:cNvGraphicFramePr>
+            <a:graphic xmlns:a="http://schemas.openxmlformats.org/drawingml/2006/main">
+              <a:graphicData uri="http://schemas.openxmlformats.org/drawingml/2006/picture">
+                <pic:pic xmlns:pic="http://schemas.openxmlformats.org/drawingml/2006/picture">
+                  <pic:nvPicPr>
+                    <pic:cNvPr id="0" name=""/>
+                    <pic:cNvPicPr/>
+                  </pic:nvPicPr>
+                  <pic:blipFill>
+                    <a:blip r:embed="rId8"/>
+                    <a:stretch>
+                      <a:fillRect/>
+                    </a:stretch>
+                  </pic:blipFill>
+                  <pic:spPr>
+                    <a:xfrm>
+                      <a:off x="0" y="0"/>
+                      <a:ext cx="6005250" cy="2507962"/>
+                    </a:xfrm>
+                    <a:prstGeom prst="rect">
+                      <a:avLst/>
+                    </a:prstGeom>
+                  </pic:spPr>
+                </pic:pic>
+              </a:graphicData>
+            </a:graphic>
+          </wp:inline>
+        </w:drawing>
+      </w:r>
+    </w:p>
+    <w:p>
+      <w:r>
+        <w:rPr>
+          <w:rFonts w:ascii="Calibri" w:hAnsi="Calibri" w:cs="Calibri"/>
+          <w:b/>
+          <w:bCs/>
+        </w:rPr>
+        <w:t>Vista de casos de uso para cliente</w:t>
+      </w:r>
+      <w:r>
+        <w:rPr>
+          <w:rFonts w:ascii="Calibri" w:hAnsi="Calibri" w:cs="Calibri"/>
+          <w:b/>
+          <w:bCs/>
+        </w:rPr>
+        <w:t>.</w:t>
+      </w:r>
+      <w:bookmarkStart w:id="0" w:name="_GoBack"/>
+      <w:bookmarkEnd w:id="0"/>
+    </w:p>
     <w:sectPr>
       <w:pgSz w:w="11906" w:h="16838"/>
       <w:pgMar w:top="1417" w:right="1701" w:bottom="1417" w:left="1701" w:header="708" w:footer="708" w:gutter="0"/>
@@ -4672,7 +4735,7 @@
   <a:extraClrSchemeLst/>
   <a:extLst>
     <a:ext uri="{05A4C25C-085E-4340-85A3-A5531E510DB2}">
-      <thm15:themeFamily xmlns="" xmlns:thm15="http://schemas.microsoft.com/office/thememl/2012/main" name="Office Theme" id="{62F939B6-93AF-4DB8-9C6B-D6C7DFDC589F}" vid="{4A3C46E8-61CC-4603-A589-7422A47A8E4A}"/>
+      <thm15:themeFamily xmlns:thm15="http://schemas.microsoft.com/office/thememl/2012/main" xmlns="" name="Office Theme" id="{62F939B6-93AF-4DB8-9C6B-D6C7DFDC589F}" vid="{4A3C46E8-61CC-4603-A589-7422A47A8E4A}"/>
     </a:ext>
   </a:extLst>
 </a:theme>

</xml_diff>

<commit_message>
Agregue Tabla de Caso de uso - Requerimiento (Corrijan )
</commit_message>
<xml_diff>
--- a/Formulario de Requerimientos.docx
+++ b/Formulario de Requerimientos.docx
@@ -2475,12 +2475,7 @@
                         <w:jc w:val="center"/>
                       </w:pPr>
                       <w:r>
-                        <w:t>El que Rea</w:t>
-                      </w:r>
-                      <w:bookmarkStart w:id="1" w:name="_GoBack"/>
-                      <w:bookmarkEnd w:id="1"/>
-                      <w:r>
-                        <w:t>liza Pedidos</w:t>
+                        <w:t>El que Realiza Pedidos</w:t>
                       </w:r>
                     </w:p>
                   </w:txbxContent>
@@ -2814,25 +2809,987 @@
       </w:r>
     </w:p>
     <w:p>
-      <w:r>
+      <w:pPr>
         <w:rPr>
           <w:rFonts w:ascii="Calibri" w:hAnsi="Calibri" w:cs="Calibri"/>
           <w:b/>
           <w:bCs/>
         </w:rPr>
-        <w:t>Vista de casos de uso para cliente</w:t>
-      </w:r>
+      </w:pPr>
       <w:r>
         <w:rPr>
           <w:rFonts w:ascii="Calibri" w:hAnsi="Calibri" w:cs="Calibri"/>
           <w:b/>
           <w:bCs/>
         </w:rPr>
-        <w:t>.</w:t>
-      </w:r>
+        <w:t>Vista de casos de uso para cliente.</w:t>
+      </w:r>
+    </w:p>
+    <w:p>
+      <w:pPr>
+        <w:rPr>
+          <w:rFonts w:ascii="Calibri" w:hAnsi="Calibri" w:cs="Calibri"/>
+          <w:b/>
+          <w:bCs/>
+        </w:rPr>
+      </w:pPr>
+    </w:p>
+    <w:p>
+      <w:pPr>
+        <w:rPr>
+          <w:rFonts w:ascii="Calibri" w:hAnsi="Calibri" w:cs="Calibri"/>
+          <w:b/>
+          <w:bCs/>
+        </w:rPr>
+      </w:pPr>
+    </w:p>
+    <w:p>
+      <w:pPr>
+        <w:jc w:val="center"/>
+        <w:rPr>
+          <w:rFonts w:ascii="Calibri" w:hAnsi="Calibri" w:cs="Calibri"/>
+          <w:b/>
+          <w:bCs/>
+          <w:sz w:val="28"/>
+        </w:rPr>
+      </w:pPr>
+      <w:r>
+        <w:rPr>
+          <w:rFonts w:ascii="Calibri" w:hAnsi="Calibri" w:cs="Calibri"/>
+          <w:b/>
+          <w:bCs/>
+          <w:sz w:val="28"/>
+        </w:rPr>
+        <w:lastRenderedPageBreak/>
+        <w:t>Modelado de Requerimiento</w:t>
+      </w:r>
+    </w:p>
+    <w:p>
+      <w:pPr>
+        <w:jc w:val="center"/>
+        <w:rPr>
+          <w:rFonts w:ascii="Calibri" w:hAnsi="Calibri" w:cs="Calibri"/>
+          <w:b/>
+          <w:bCs/>
+          <w:sz w:val="24"/>
+        </w:rPr>
+      </w:pPr>
       <w:bookmarkStart w:id="0" w:name="_GoBack"/>
       <w:bookmarkEnd w:id="0"/>
-    </w:p>
+      <w:r>
+        <w:rPr>
+          <w:rFonts w:ascii="Calibri" w:hAnsi="Calibri" w:cs="Calibri"/>
+          <w:b/>
+          <w:bCs/>
+          <w:sz w:val="28"/>
+        </w:rPr>
+        <w:t>*</w:t>
+      </w:r>
+      <w:r>
+        <w:rPr>
+          <w:rFonts w:ascii="Calibri" w:hAnsi="Calibri" w:cs="Calibri"/>
+          <w:b/>
+          <w:bCs/>
+          <w:sz w:val="24"/>
+        </w:rPr>
+        <w:t>Descripción Escrita</w:t>
+      </w:r>
+    </w:p>
+    <w:p>
+      <w:pPr>
+        <w:jc w:val="center"/>
+        <w:rPr>
+          <w:rFonts w:ascii="Calibri" w:hAnsi="Calibri" w:cs="Calibri"/>
+          <w:b/>
+          <w:bCs/>
+          <w:sz w:val="24"/>
+        </w:rPr>
+      </w:pPr>
+      <w:r>
+        <w:rPr>
+          <w:rFonts w:ascii="Calibri" w:hAnsi="Calibri" w:cs="Calibri"/>
+          <w:b/>
+          <w:bCs/>
+          <w:sz w:val="24"/>
+        </w:rPr>
+        <w:t>*Grafico de caso de uso general</w:t>
+      </w:r>
+    </w:p>
+    <w:p>
+      <w:pPr>
+        <w:jc w:val="center"/>
+        <w:rPr>
+          <w:rFonts w:ascii="Calibri" w:hAnsi="Calibri" w:cs="Calibri"/>
+          <w:b/>
+          <w:bCs/>
+          <w:sz w:val="24"/>
+        </w:rPr>
+      </w:pPr>
+      <w:r>
+        <w:rPr>
+          <w:rFonts w:ascii="Calibri" w:hAnsi="Calibri" w:cs="Calibri"/>
+          <w:b/>
+          <w:bCs/>
+          <w:sz w:val="24"/>
+        </w:rPr>
+        <w:t>Tabla de Caso de Uso</w:t>
+      </w:r>
+    </w:p>
+    <w:tbl>
+      <w:tblPr>
+        <w:tblStyle w:val="Tablaconcuadrcula"/>
+        <w:tblW w:w="0" w:type="auto"/>
+        <w:tblLook w:val="04A0" w:firstRow="1" w:lastRow="0" w:firstColumn="1" w:lastColumn="0" w:noHBand="0" w:noVBand="1"/>
+      </w:tblPr>
+      <w:tblGrid>
+        <w:gridCol w:w="1951"/>
+        <w:gridCol w:w="6693"/>
+      </w:tblGrid>
+      <w:tr>
+        <w:tc>
+          <w:tcPr>
+            <w:tcW w:w="1951" w:type="dxa"/>
+          </w:tcPr>
+          <w:p>
+            <w:pPr>
+              <w:rPr>
+                <w:rFonts w:ascii="Times New Roman" w:hAnsi="Times New Roman"/>
+                <w:b/>
+                <w:sz w:val="24"/>
+                <w:szCs w:val="24"/>
+              </w:rPr>
+            </w:pPr>
+            <w:r>
+              <w:rPr>
+                <w:rFonts w:ascii="Times New Roman" w:hAnsi="Times New Roman"/>
+                <w:b/>
+                <w:sz w:val="24"/>
+                <w:szCs w:val="24"/>
+              </w:rPr>
+              <w:t xml:space="preserve">Nombre </w:t>
+            </w:r>
+          </w:p>
+        </w:tc>
+        <w:tc>
+          <w:tcPr>
+            <w:tcW w:w="6693" w:type="dxa"/>
+          </w:tcPr>
+          <w:p>
+            <w:pPr>
+              <w:rPr>
+                <w:rFonts w:ascii="Times New Roman" w:hAnsi="Times New Roman"/>
+                <w:sz w:val="24"/>
+                <w:szCs w:val="24"/>
+              </w:rPr>
+            </w:pPr>
+            <w:r>
+              <w:rPr>
+                <w:rFonts w:ascii="Times New Roman" w:hAnsi="Times New Roman"/>
+                <w:sz w:val="24"/>
+                <w:szCs w:val="24"/>
+              </w:rPr>
+              <w:t xml:space="preserve">Grupo </w:t>
+            </w:r>
+            <w:proofErr w:type="spellStart"/>
+            <w:r>
+              <w:rPr>
+                <w:rFonts w:ascii="Times New Roman" w:hAnsi="Times New Roman"/>
+                <w:sz w:val="24"/>
+                <w:szCs w:val="24"/>
+              </w:rPr>
+              <w:t>DeliverYApp</w:t>
+            </w:r>
+            <w:proofErr w:type="spellEnd"/>
+          </w:p>
+        </w:tc>
+      </w:tr>
+      <w:tr>
+        <w:tc>
+          <w:tcPr>
+            <w:tcW w:w="1951" w:type="dxa"/>
+          </w:tcPr>
+          <w:p>
+            <w:pPr>
+              <w:rPr>
+                <w:rFonts w:ascii="Times New Roman" w:hAnsi="Times New Roman"/>
+                <w:b/>
+                <w:sz w:val="24"/>
+                <w:szCs w:val="24"/>
+              </w:rPr>
+            </w:pPr>
+            <w:r>
+              <w:rPr>
+                <w:rFonts w:ascii="Times New Roman" w:hAnsi="Times New Roman"/>
+                <w:b/>
+                <w:sz w:val="24"/>
+                <w:szCs w:val="24"/>
+              </w:rPr>
+              <w:t>Autores:</w:t>
+            </w:r>
+          </w:p>
+        </w:tc>
+        <w:tc>
+          <w:tcPr>
+            <w:tcW w:w="6693" w:type="dxa"/>
+          </w:tcPr>
+          <w:p>
+            <w:pPr>
+              <w:rPr>
+                <w:rFonts w:ascii="Times New Roman" w:hAnsi="Times New Roman"/>
+                <w:sz w:val="24"/>
+                <w:szCs w:val="24"/>
+              </w:rPr>
+            </w:pPr>
+            <w:proofErr w:type="spellStart"/>
+            <w:r>
+              <w:rPr>
+                <w:rFonts w:ascii="Times New Roman" w:hAnsi="Times New Roman"/>
+                <w:sz w:val="24"/>
+                <w:szCs w:val="24"/>
+              </w:rPr>
+              <w:t>Cliente,Sistema</w:t>
+            </w:r>
+            <w:proofErr w:type="spellEnd"/>
+            <w:r>
+              <w:rPr>
+                <w:rFonts w:ascii="Times New Roman" w:hAnsi="Times New Roman"/>
+                <w:sz w:val="24"/>
+                <w:szCs w:val="24"/>
+              </w:rPr>
+              <w:t xml:space="preserve"> Autor</w:t>
+            </w:r>
+          </w:p>
+        </w:tc>
+      </w:tr>
+      <w:tr>
+        <w:tc>
+          <w:tcPr>
+            <w:tcW w:w="1951" w:type="dxa"/>
+          </w:tcPr>
+          <w:p>
+            <w:pPr>
+              <w:rPr>
+                <w:rFonts w:ascii="Times New Roman" w:hAnsi="Times New Roman"/>
+                <w:b/>
+                <w:sz w:val="24"/>
+                <w:szCs w:val="24"/>
+              </w:rPr>
+            </w:pPr>
+            <w:r>
+              <w:rPr>
+                <w:rFonts w:ascii="Times New Roman" w:hAnsi="Times New Roman"/>
+                <w:b/>
+                <w:sz w:val="24"/>
+                <w:szCs w:val="24"/>
+              </w:rPr>
+              <w:t>Fecha</w:t>
+            </w:r>
+            <w:r>
+              <w:rPr>
+                <w:rFonts w:ascii="Times New Roman" w:hAnsi="Times New Roman"/>
+                <w:b/>
+                <w:sz w:val="24"/>
+                <w:szCs w:val="24"/>
+              </w:rPr>
+              <w:t>:</w:t>
+            </w:r>
+          </w:p>
+        </w:tc>
+        <w:tc>
+          <w:tcPr>
+            <w:tcW w:w="6693" w:type="dxa"/>
+          </w:tcPr>
+          <w:p>
+            <w:pPr>
+              <w:rPr>
+                <w:rFonts w:ascii="Times New Roman" w:hAnsi="Times New Roman"/>
+                <w:sz w:val="24"/>
+                <w:szCs w:val="24"/>
+              </w:rPr>
+            </w:pPr>
+            <w:r>
+              <w:rPr>
+                <w:rFonts w:ascii="Times New Roman" w:hAnsi="Times New Roman"/>
+                <w:sz w:val="24"/>
+                <w:szCs w:val="24"/>
+              </w:rPr>
+              <w:t>06-04-2016</w:t>
+            </w:r>
+          </w:p>
+        </w:tc>
+      </w:tr>
+      <w:tr>
+        <w:tc>
+          <w:tcPr>
+            <w:tcW w:w="1951" w:type="dxa"/>
+          </w:tcPr>
+          <w:p>
+            <w:pPr>
+              <w:rPr>
+                <w:rFonts w:ascii="Times New Roman" w:hAnsi="Times New Roman"/>
+                <w:b/>
+                <w:sz w:val="24"/>
+                <w:szCs w:val="24"/>
+              </w:rPr>
+            </w:pPr>
+            <w:r>
+              <w:rPr>
+                <w:rFonts w:ascii="Times New Roman" w:hAnsi="Times New Roman"/>
+                <w:b/>
+                <w:sz w:val="24"/>
+                <w:szCs w:val="24"/>
+              </w:rPr>
+              <w:t>Descripción</w:t>
+            </w:r>
+            <w:r>
+              <w:rPr>
+                <w:rFonts w:ascii="Times New Roman" w:hAnsi="Times New Roman"/>
+                <w:b/>
+                <w:sz w:val="24"/>
+                <w:szCs w:val="24"/>
+              </w:rPr>
+              <w:t>:</w:t>
+            </w:r>
+          </w:p>
+        </w:tc>
+        <w:tc>
+          <w:tcPr>
+            <w:tcW w:w="6693" w:type="dxa"/>
+          </w:tcPr>
+          <w:p>
+            <w:pPr>
+              <w:rPr>
+                <w:rFonts w:ascii="Times New Roman" w:hAnsi="Times New Roman"/>
+                <w:sz w:val="24"/>
+                <w:szCs w:val="24"/>
+              </w:rPr>
+            </w:pPr>
+            <w:r>
+              <w:rPr>
+                <w:rFonts w:ascii="Times New Roman" w:hAnsi="Times New Roman"/>
+                <w:sz w:val="24"/>
+                <w:szCs w:val="24"/>
+              </w:rPr>
+              <w:t xml:space="preserve">Permite hacer pedido de </w:t>
+            </w:r>
+            <w:proofErr w:type="spellStart"/>
+            <w:r>
+              <w:rPr>
+                <w:rFonts w:ascii="Times New Roman" w:hAnsi="Times New Roman"/>
+                <w:sz w:val="24"/>
+                <w:szCs w:val="24"/>
+              </w:rPr>
+              <w:t>Delivery</w:t>
+            </w:r>
+            <w:proofErr w:type="spellEnd"/>
+            <w:r>
+              <w:rPr>
+                <w:rFonts w:ascii="Times New Roman" w:hAnsi="Times New Roman"/>
+                <w:sz w:val="24"/>
+                <w:szCs w:val="24"/>
+              </w:rPr>
+              <w:t xml:space="preserve"> </w:t>
+            </w:r>
+          </w:p>
+        </w:tc>
+      </w:tr>
+      <w:tr>
+        <w:tc>
+          <w:tcPr>
+            <w:tcW w:w="1951" w:type="dxa"/>
+          </w:tcPr>
+          <w:p>
+            <w:pPr>
+              <w:rPr>
+                <w:rFonts w:ascii="Times New Roman" w:hAnsi="Times New Roman"/>
+                <w:b/>
+                <w:sz w:val="24"/>
+                <w:szCs w:val="24"/>
+              </w:rPr>
+            </w:pPr>
+            <w:r>
+              <w:rPr>
+                <w:rFonts w:ascii="Times New Roman" w:hAnsi="Times New Roman"/>
+                <w:b/>
+                <w:sz w:val="24"/>
+                <w:szCs w:val="24"/>
+              </w:rPr>
+              <w:t>Precondiciones</w:t>
+            </w:r>
+          </w:p>
+        </w:tc>
+        <w:tc>
+          <w:tcPr>
+            <w:tcW w:w="6693" w:type="dxa"/>
+          </w:tcPr>
+          <w:p>
+            <w:pPr>
+              <w:rPr>
+                <w:rFonts w:ascii="Times New Roman" w:hAnsi="Times New Roman"/>
+                <w:sz w:val="24"/>
+                <w:szCs w:val="24"/>
+              </w:rPr>
+            </w:pPr>
+            <w:r>
+              <w:rPr>
+                <w:rFonts w:ascii="Times New Roman" w:hAnsi="Times New Roman"/>
+                <w:sz w:val="24"/>
+                <w:szCs w:val="24"/>
+              </w:rPr>
+              <w:t xml:space="preserve">El Cliente debe de estar </w:t>
+            </w:r>
+            <w:proofErr w:type="spellStart"/>
+            <w:r>
+              <w:rPr>
+                <w:rFonts w:ascii="Times New Roman" w:hAnsi="Times New Roman"/>
+                <w:sz w:val="24"/>
+                <w:szCs w:val="24"/>
+              </w:rPr>
+              <w:t>logueado</w:t>
+            </w:r>
+            <w:proofErr w:type="spellEnd"/>
+          </w:p>
+        </w:tc>
+      </w:tr>
+      <w:tr>
+        <w:tc>
+          <w:tcPr>
+            <w:tcW w:w="8644" w:type="dxa"/>
+            <w:gridSpan w:val="2"/>
+          </w:tcPr>
+          <w:p>
+            <w:pPr>
+              <w:jc w:val="center"/>
+              <w:rPr>
+                <w:rFonts w:ascii="Times New Roman" w:hAnsi="Times New Roman"/>
+                <w:b/>
+                <w:sz w:val="24"/>
+                <w:szCs w:val="24"/>
+              </w:rPr>
+            </w:pPr>
+            <w:r>
+              <w:rPr>
+                <w:rFonts w:ascii="Times New Roman" w:hAnsi="Times New Roman"/>
+                <w:b/>
+                <w:sz w:val="24"/>
+                <w:szCs w:val="24"/>
+              </w:rPr>
+              <w:t>Flujo normal</w:t>
+            </w:r>
+          </w:p>
+        </w:tc>
+      </w:tr>
+      <w:tr>
+        <w:tc>
+          <w:tcPr>
+            <w:tcW w:w="8644" w:type="dxa"/>
+            <w:gridSpan w:val="2"/>
+          </w:tcPr>
+          <w:p>
+            <w:pPr>
+              <w:pStyle w:val="Prrafodelista"/>
+              <w:numPr>
+                <w:ilvl w:val="0"/>
+                <w:numId w:val="12"/>
+              </w:numPr>
+              <w:rPr>
+                <w:sz w:val="24"/>
+              </w:rPr>
+            </w:pPr>
+            <w:r>
+              <w:rPr>
+                <w:sz w:val="24"/>
+              </w:rPr>
+              <w:t xml:space="preserve">El cliente entra a la aplicación de </w:t>
+            </w:r>
+            <w:proofErr w:type="spellStart"/>
+            <w:r>
+              <w:rPr>
+                <w:sz w:val="24"/>
+              </w:rPr>
+              <w:t>DeliverYApp</w:t>
+            </w:r>
+            <w:proofErr w:type="spellEnd"/>
+            <w:r>
+              <w:rPr>
+                <w:sz w:val="24"/>
+              </w:rPr>
+              <w:t xml:space="preserve"> se </w:t>
+            </w:r>
+            <w:r>
+              <w:rPr>
+                <w:sz w:val="24"/>
+              </w:rPr>
+              <w:t xml:space="preserve"> </w:t>
+            </w:r>
+            <w:proofErr w:type="spellStart"/>
+            <w:r>
+              <w:rPr>
+                <w:sz w:val="24"/>
+              </w:rPr>
+              <w:t>loguea</w:t>
+            </w:r>
+            <w:proofErr w:type="spellEnd"/>
+            <w:r>
+              <w:rPr>
+                <w:sz w:val="24"/>
+              </w:rPr>
+              <w:t xml:space="preserve"> </w:t>
+            </w:r>
+          </w:p>
+          <w:p>
+            <w:pPr>
+              <w:pStyle w:val="Prrafodelista"/>
+              <w:numPr>
+                <w:ilvl w:val="0"/>
+                <w:numId w:val="12"/>
+              </w:numPr>
+              <w:rPr>
+                <w:sz w:val="24"/>
+              </w:rPr>
+            </w:pPr>
+            <w:r>
+              <w:rPr>
+                <w:sz w:val="24"/>
+              </w:rPr>
+              <w:t xml:space="preserve">La aplicación le da la bienvenida y  la opción de elegir restaurante    </w:t>
+            </w:r>
+          </w:p>
+          <w:p>
+            <w:pPr>
+              <w:pStyle w:val="Prrafodelista"/>
+              <w:numPr>
+                <w:ilvl w:val="0"/>
+                <w:numId w:val="12"/>
+              </w:numPr>
+              <w:rPr>
+                <w:sz w:val="24"/>
+              </w:rPr>
+            </w:pPr>
+            <w:r>
+              <w:rPr>
+                <w:sz w:val="24"/>
+              </w:rPr>
+              <w:t>Una vez que el cliente elige el restaurante  tiene las opciones de Menú ,</w:t>
+            </w:r>
+            <w:r>
+              <w:rPr>
+                <w:sz w:val="24"/>
+              </w:rPr>
+              <w:t xml:space="preserve"> Bebidas, </w:t>
+            </w:r>
+            <w:r>
+              <w:rPr>
+                <w:sz w:val="24"/>
+              </w:rPr>
+              <w:t xml:space="preserve"> Ofertas del </w:t>
+            </w:r>
+            <w:proofErr w:type="spellStart"/>
+            <w:r>
+              <w:rPr>
+                <w:sz w:val="24"/>
+              </w:rPr>
+              <w:t>dia</w:t>
+            </w:r>
+            <w:proofErr w:type="spellEnd"/>
+            <w:r>
+              <w:rPr>
+                <w:sz w:val="24"/>
+              </w:rPr>
+              <w:t xml:space="preserve"> , Combo </w:t>
+            </w:r>
+            <w:proofErr w:type="spellStart"/>
+            <w:r>
+              <w:rPr>
+                <w:sz w:val="24"/>
+              </w:rPr>
+              <w:t>etc</w:t>
+            </w:r>
+            <w:proofErr w:type="spellEnd"/>
+          </w:p>
+          <w:p>
+            <w:pPr>
+              <w:pStyle w:val="Prrafodelista"/>
+              <w:numPr>
+                <w:ilvl w:val="0"/>
+                <w:numId w:val="12"/>
+              </w:numPr>
+              <w:rPr>
+                <w:sz w:val="24"/>
+              </w:rPr>
+            </w:pPr>
+            <w:r>
+              <w:rPr>
+                <w:sz w:val="24"/>
+              </w:rPr>
+              <w:t xml:space="preserve">El cliente elige unas de las opciones  aparece la foto de las comidas y debajo de cada foto de comida el precio y los detalles </w:t>
+            </w:r>
+          </w:p>
+          <w:p>
+            <w:pPr>
+              <w:pStyle w:val="Prrafodelista"/>
+              <w:numPr>
+                <w:ilvl w:val="0"/>
+                <w:numId w:val="12"/>
+              </w:numPr>
+              <w:rPr>
+                <w:sz w:val="24"/>
+              </w:rPr>
+            </w:pPr>
+            <w:r>
+              <w:rPr>
+                <w:sz w:val="24"/>
+              </w:rPr>
+              <w:t xml:space="preserve">El cliente selecciona  el menú que desea  una vez que esté satisfecho con el pedido ,Presiona la opción de Realizar pedido </w:t>
+            </w:r>
+          </w:p>
+          <w:p>
+            <w:pPr>
+              <w:pStyle w:val="Prrafodelista"/>
+              <w:numPr>
+                <w:ilvl w:val="0"/>
+                <w:numId w:val="12"/>
+              </w:numPr>
+              <w:rPr>
+                <w:sz w:val="24"/>
+              </w:rPr>
+            </w:pPr>
+            <w:r>
+              <w:rPr>
+                <w:sz w:val="24"/>
+              </w:rPr>
+              <w:t>En el Sistema a</w:t>
+            </w:r>
+            <w:r>
+              <w:rPr>
+                <w:sz w:val="24"/>
+              </w:rPr>
+              <w:t xml:space="preserve">parece la opción de elegir si el pedido realizado se va a enviar o se va a ir a buscar  ,ya  seleccionado una de estas opciones  aparece los datos personales  y la lista de pedido que el cliente ha seleccionado  y el monto total que va a alcanzar </w:t>
+            </w:r>
+          </w:p>
+          <w:p>
+            <w:pPr>
+              <w:pStyle w:val="Prrafodelista"/>
+              <w:numPr>
+                <w:ilvl w:val="0"/>
+                <w:numId w:val="12"/>
+              </w:numPr>
+              <w:rPr>
+                <w:sz w:val="24"/>
+              </w:rPr>
+            </w:pPr>
+            <w:r>
+              <w:rPr>
+                <w:sz w:val="24"/>
+              </w:rPr>
+              <w:t>S</w:t>
+            </w:r>
+            <w:r>
+              <w:rPr>
+                <w:sz w:val="24"/>
+              </w:rPr>
+              <w:t>i el cliente está de acuerdo presiona el botón  Confirmar Pedido</w:t>
+            </w:r>
+          </w:p>
+          <w:p>
+            <w:pPr>
+              <w:pStyle w:val="Prrafodelista"/>
+              <w:numPr>
+                <w:ilvl w:val="0"/>
+                <w:numId w:val="12"/>
+              </w:numPr>
+              <w:rPr>
+                <w:sz w:val="24"/>
+              </w:rPr>
+            </w:pPr>
+            <w:r>
+              <w:rPr>
+                <w:sz w:val="24"/>
+              </w:rPr>
+              <w:t xml:space="preserve"> Y  aparece un mensaje “solicitud de pedido de </w:t>
+            </w:r>
+            <w:proofErr w:type="spellStart"/>
+            <w:r>
+              <w:rPr>
+                <w:sz w:val="24"/>
+              </w:rPr>
+              <w:t>DeliveYApp</w:t>
+            </w:r>
+            <w:proofErr w:type="spellEnd"/>
+            <w:r>
+              <w:rPr>
+                <w:sz w:val="24"/>
+              </w:rPr>
+              <w:t xml:space="preserve">  Enviado “</w:t>
+            </w:r>
+          </w:p>
+          <w:p>
+            <w:pPr>
+              <w:ind w:left="720"/>
+              <w:rPr>
+                <w:sz w:val="24"/>
+              </w:rPr>
+            </w:pPr>
+            <w:r>
+              <w:rPr>
+                <w:sz w:val="24"/>
+              </w:rPr>
+              <w:t>“</w:t>
+            </w:r>
+            <w:r>
+              <w:rPr>
+                <w:sz w:val="24"/>
+              </w:rPr>
+              <w:t>Su Pedido le llegara</w:t>
+            </w:r>
+            <w:r>
+              <w:rPr>
+                <w:sz w:val="24"/>
+              </w:rPr>
+              <w:t xml:space="preserve"> en -----(</w:t>
+            </w:r>
+            <w:proofErr w:type="spellStart"/>
+            <w:r>
+              <w:rPr>
+                <w:sz w:val="24"/>
+              </w:rPr>
+              <w:t>hora,minutos</w:t>
+            </w:r>
+            <w:proofErr w:type="spellEnd"/>
+            <w:r>
+              <w:rPr>
+                <w:sz w:val="24"/>
+              </w:rPr>
+              <w:t>)</w:t>
+            </w:r>
+          </w:p>
+          <w:p>
+            <w:pPr>
+              <w:pStyle w:val="Prrafodelista"/>
+              <w:numPr>
+                <w:ilvl w:val="0"/>
+                <w:numId w:val="12"/>
+              </w:numPr>
+              <w:rPr>
+                <w:sz w:val="24"/>
+              </w:rPr>
+            </w:pPr>
+            <w:r>
+              <w:rPr>
+                <w:sz w:val="24"/>
+              </w:rPr>
+              <w:t>El usuario Recibe la notificación de pedido del cliente</w:t>
+            </w:r>
+          </w:p>
+          <w:p>
+            <w:pPr>
+              <w:pStyle w:val="Prrafodelista"/>
+              <w:numPr>
+                <w:ilvl w:val="0"/>
+                <w:numId w:val="12"/>
+              </w:numPr>
+              <w:rPr>
+                <w:sz w:val="24"/>
+              </w:rPr>
+            </w:pPr>
+            <w:r>
+              <w:rPr>
+                <w:sz w:val="24"/>
+              </w:rPr>
+              <w:t xml:space="preserve">El usuario pasa el pedido a la cocina  </w:t>
+            </w:r>
+          </w:p>
+          <w:p>
+            <w:pPr>
+              <w:pStyle w:val="Prrafodelista"/>
+              <w:rPr>
+                <w:rFonts w:ascii="Times New Roman" w:hAnsi="Times New Roman"/>
+                <w:sz w:val="24"/>
+                <w:szCs w:val="24"/>
+              </w:rPr>
+            </w:pPr>
+          </w:p>
+        </w:tc>
+      </w:tr>
+      <w:tr>
+        <w:tc>
+          <w:tcPr>
+            <w:tcW w:w="8644" w:type="dxa"/>
+            <w:gridSpan w:val="2"/>
+          </w:tcPr>
+          <w:p>
+            <w:pPr>
+              <w:pStyle w:val="Prrafodelista"/>
+              <w:jc w:val="center"/>
+              <w:rPr>
+                <w:rFonts w:ascii="Times New Roman" w:hAnsi="Times New Roman"/>
+                <w:b/>
+                <w:sz w:val="24"/>
+                <w:szCs w:val="24"/>
+              </w:rPr>
+            </w:pPr>
+            <w:r>
+              <w:rPr>
+                <w:rFonts w:ascii="Times New Roman" w:hAnsi="Times New Roman"/>
+                <w:b/>
+                <w:sz w:val="24"/>
+                <w:szCs w:val="24"/>
+              </w:rPr>
+              <w:t>Flujo</w:t>
+            </w:r>
+            <w:r>
+              <w:rPr>
+                <w:rFonts w:ascii="Times New Roman" w:hAnsi="Times New Roman"/>
+                <w:b/>
+                <w:sz w:val="24"/>
+                <w:szCs w:val="24"/>
+              </w:rPr>
+              <w:t xml:space="preserve"> alternativo </w:t>
+            </w:r>
+          </w:p>
+        </w:tc>
+      </w:tr>
+      <w:tr>
+        <w:tc>
+          <w:tcPr>
+            <w:tcW w:w="8644" w:type="dxa"/>
+            <w:gridSpan w:val="2"/>
+          </w:tcPr>
+          <w:p>
+            <w:pPr>
+              <w:rPr>
+                <w:sz w:val="24"/>
+              </w:rPr>
+            </w:pPr>
+            <w:r>
+              <w:rPr>
+                <w:sz w:val="24"/>
+              </w:rPr>
+              <w:t xml:space="preserve">7- </w:t>
+            </w:r>
+            <w:r>
+              <w:rPr>
+                <w:sz w:val="24"/>
+              </w:rPr>
+              <w:t xml:space="preserve"> cancela</w:t>
+            </w:r>
+            <w:r>
+              <w:rPr>
+                <w:sz w:val="24"/>
+              </w:rPr>
+              <w:t>r  pedido le lleva al paso 2</w:t>
+            </w:r>
+          </w:p>
+          <w:p>
+            <w:pPr>
+              <w:pStyle w:val="Prrafodelista"/>
+              <w:rPr>
+                <w:rFonts w:ascii="Times New Roman" w:hAnsi="Times New Roman"/>
+                <w:sz w:val="24"/>
+                <w:szCs w:val="24"/>
+              </w:rPr>
+            </w:pPr>
+          </w:p>
+        </w:tc>
+      </w:tr>
+      <w:tr>
+        <w:trPr>
+          <w:trHeight w:val="917"/>
+        </w:trPr>
+        <w:tc>
+          <w:tcPr>
+            <w:tcW w:w="8644" w:type="dxa"/>
+            <w:gridSpan w:val="2"/>
+          </w:tcPr>
+          <w:p>
+            <w:pPr>
+              <w:rPr>
+                <w:rFonts w:ascii="Times New Roman" w:hAnsi="Times New Roman"/>
+                <w:b/>
+                <w:sz w:val="24"/>
+                <w:szCs w:val="24"/>
+              </w:rPr>
+            </w:pPr>
+            <w:r>
+              <w:rPr>
+                <w:rFonts w:ascii="Times New Roman" w:hAnsi="Times New Roman"/>
+                <w:b/>
+                <w:sz w:val="24"/>
+                <w:szCs w:val="24"/>
+              </w:rPr>
+              <w:t xml:space="preserve">Precondiciones: </w:t>
+            </w:r>
+            <w:r>
+              <w:rPr>
+                <w:rFonts w:ascii="Times New Roman" w:hAnsi="Times New Roman"/>
+                <w:b/>
+                <w:sz w:val="24"/>
+                <w:szCs w:val="24"/>
+              </w:rPr>
+              <w:t xml:space="preserve"> Se realiza pedido de (menú)</w:t>
+            </w:r>
+          </w:p>
+          <w:p>
+            <w:pPr>
+              <w:tabs>
+                <w:tab w:val="left" w:pos="3076"/>
+              </w:tabs>
+              <w:rPr>
+                <w:rFonts w:ascii="Times New Roman" w:hAnsi="Times New Roman"/>
+                <w:sz w:val="24"/>
+                <w:szCs w:val="24"/>
+              </w:rPr>
+            </w:pPr>
+            <w:r>
+              <w:rPr>
+                <w:rFonts w:ascii="Times New Roman" w:hAnsi="Times New Roman"/>
+                <w:sz w:val="24"/>
+                <w:szCs w:val="24"/>
+              </w:rPr>
+              <w:tab/>
+            </w:r>
+          </w:p>
+          <w:p>
+            <w:pPr>
+              <w:tabs>
+                <w:tab w:val="left" w:pos="3076"/>
+              </w:tabs>
+              <w:rPr>
+                <w:rFonts w:ascii="Times New Roman" w:hAnsi="Times New Roman"/>
+                <w:sz w:val="24"/>
+                <w:szCs w:val="24"/>
+              </w:rPr>
+            </w:pPr>
+          </w:p>
+          <w:p>
+            <w:pPr>
+              <w:tabs>
+                <w:tab w:val="left" w:pos="3076"/>
+              </w:tabs>
+              <w:rPr>
+                <w:rFonts w:ascii="Times New Roman" w:hAnsi="Times New Roman"/>
+                <w:sz w:val="24"/>
+                <w:szCs w:val="24"/>
+              </w:rPr>
+            </w:pPr>
+          </w:p>
+          <w:p>
+            <w:pPr>
+              <w:tabs>
+                <w:tab w:val="left" w:pos="3076"/>
+              </w:tabs>
+              <w:rPr>
+                <w:rFonts w:ascii="Times New Roman" w:hAnsi="Times New Roman"/>
+                <w:b/>
+                <w:sz w:val="24"/>
+                <w:szCs w:val="24"/>
+              </w:rPr>
+            </w:pPr>
+          </w:p>
+        </w:tc>
+      </w:tr>
+    </w:tbl>
+    <w:p/>
     <w:sectPr>
       <w:pgSz w:w="11906" w:h="16838"/>
       <w:pgMar w:top="1417" w:right="1701" w:bottom="1417" w:left="1701" w:header="708" w:footer="708" w:gutter="0"/>
@@ -2846,6 +3803,95 @@
 <file path=word/numbering.xml><?xml version="1.0" encoding="utf-8"?>
 <w:numbering xmlns:wpc="http://schemas.microsoft.com/office/word/2010/wordprocessingCanvas" xmlns:mc="http://schemas.openxmlformats.org/markup-compatibility/2006" xmlns:o="urn:schemas-microsoft-com:office:office" xmlns:r="http://schemas.openxmlformats.org/officeDocument/2006/relationships" xmlns:m="http://schemas.openxmlformats.org/officeDocument/2006/math" xmlns:v="urn:schemas-microsoft-com:vml" xmlns:wp14="http://schemas.microsoft.com/office/word/2010/wordprocessingDrawing" xmlns:wp="http://schemas.openxmlformats.org/drawingml/2006/wordprocessingDrawing" xmlns:w10="urn:schemas-microsoft-com:office:word" xmlns:w="http://schemas.openxmlformats.org/wordprocessingml/2006/main" xmlns:w14="http://schemas.microsoft.com/office/word/2010/wordml" xmlns:wpg="http://schemas.microsoft.com/office/word/2010/wordprocessingGroup" xmlns:wpi="http://schemas.microsoft.com/office/word/2010/wordprocessingInk" xmlns:wne="http://schemas.microsoft.com/office/word/2006/wordml" xmlns:wps="http://schemas.microsoft.com/office/word/2010/wordprocessingShape" mc:Ignorable="w14 wp14">
   <w:abstractNum w:abstractNumId="0">
+    <w:nsid w:val="02D378D5"/>
+    <w:multiLevelType w:val="hybridMultilevel"/>
+    <w:tmpl w:val="04185F0E"/>
+    <w:lvl w:ilvl="0" w:tplc="33188A9C">
+      <w:start w:val="1"/>
+      <w:numFmt w:val="decimal"/>
+      <w:lvlText w:val="%1-"/>
+      <w:lvlJc w:val="left"/>
+      <w:pPr>
+        <w:ind w:left="720" w:hanging="360"/>
+      </w:pPr>
+      <w:rPr>
+        <w:rFonts w:hint="default"/>
+      </w:rPr>
+    </w:lvl>
+    <w:lvl w:ilvl="1" w:tplc="0C0A0019" w:tentative="1">
+      <w:start w:val="1"/>
+      <w:numFmt w:val="lowerLetter"/>
+      <w:lvlText w:val="%2."/>
+      <w:lvlJc w:val="left"/>
+      <w:pPr>
+        <w:ind w:left="1440" w:hanging="360"/>
+      </w:pPr>
+    </w:lvl>
+    <w:lvl w:ilvl="2" w:tplc="0C0A001B" w:tentative="1">
+      <w:start w:val="1"/>
+      <w:numFmt w:val="lowerRoman"/>
+      <w:lvlText w:val="%3."/>
+      <w:lvlJc w:val="right"/>
+      <w:pPr>
+        <w:ind w:left="2160" w:hanging="180"/>
+      </w:pPr>
+    </w:lvl>
+    <w:lvl w:ilvl="3" w:tplc="0C0A000F" w:tentative="1">
+      <w:start w:val="1"/>
+      <w:numFmt w:val="decimal"/>
+      <w:lvlText w:val="%4."/>
+      <w:lvlJc w:val="left"/>
+      <w:pPr>
+        <w:ind w:left="2880" w:hanging="360"/>
+      </w:pPr>
+    </w:lvl>
+    <w:lvl w:ilvl="4" w:tplc="0C0A0019" w:tentative="1">
+      <w:start w:val="1"/>
+      <w:numFmt w:val="lowerLetter"/>
+      <w:lvlText w:val="%5."/>
+      <w:lvlJc w:val="left"/>
+      <w:pPr>
+        <w:ind w:left="3600" w:hanging="360"/>
+      </w:pPr>
+    </w:lvl>
+    <w:lvl w:ilvl="5" w:tplc="0C0A001B" w:tentative="1">
+      <w:start w:val="1"/>
+      <w:numFmt w:val="lowerRoman"/>
+      <w:lvlText w:val="%6."/>
+      <w:lvlJc w:val="right"/>
+      <w:pPr>
+        <w:ind w:left="4320" w:hanging="180"/>
+      </w:pPr>
+    </w:lvl>
+    <w:lvl w:ilvl="6" w:tplc="0C0A000F" w:tentative="1">
+      <w:start w:val="1"/>
+      <w:numFmt w:val="decimal"/>
+      <w:lvlText w:val="%7."/>
+      <w:lvlJc w:val="left"/>
+      <w:pPr>
+        <w:ind w:left="5040" w:hanging="360"/>
+      </w:pPr>
+    </w:lvl>
+    <w:lvl w:ilvl="7" w:tplc="0C0A0019" w:tentative="1">
+      <w:start w:val="1"/>
+      <w:numFmt w:val="lowerLetter"/>
+      <w:lvlText w:val="%8."/>
+      <w:lvlJc w:val="left"/>
+      <w:pPr>
+        <w:ind w:left="5760" w:hanging="360"/>
+      </w:pPr>
+    </w:lvl>
+    <w:lvl w:ilvl="8" w:tplc="0C0A001B" w:tentative="1">
+      <w:start w:val="1"/>
+      <w:numFmt w:val="lowerRoman"/>
+      <w:lvlText w:val="%9."/>
+      <w:lvlJc w:val="right"/>
+      <w:pPr>
+        <w:ind w:left="6480" w:hanging="180"/>
+      </w:pPr>
+    </w:lvl>
+  </w:abstractNum>
+  <w:abstractNum w:abstractNumId="1">
     <w:nsid w:val="3E3A05FA"/>
     <w:multiLevelType w:val="hybridMultilevel"/>
     <w:tmpl w:val="3A0ADDD0"/>
@@ -2934,7 +3980,7 @@
       </w:pPr>
     </w:lvl>
   </w:abstractNum>
-  <w:abstractNum w:abstractNumId="1">
+  <w:abstractNum w:abstractNumId="2">
     <w:nsid w:val="401359A4"/>
     <w:multiLevelType w:val="hybridMultilevel"/>
     <w:tmpl w:val="7C5898BC"/>
@@ -3024,7 +4070,7 @@
       </w:pPr>
     </w:lvl>
   </w:abstractNum>
-  <w:abstractNum w:abstractNumId="2">
+  <w:abstractNum w:abstractNumId="3">
     <w:nsid w:val="4D921A53"/>
     <w:multiLevelType w:val="hybridMultilevel"/>
     <w:tmpl w:val="A18C173C"/>
@@ -3113,7 +4159,7 @@
       </w:pPr>
     </w:lvl>
   </w:abstractNum>
-  <w:abstractNum w:abstractNumId="3">
+  <w:abstractNum w:abstractNumId="4">
     <w:nsid w:val="54DE7D55"/>
     <w:multiLevelType w:val="hybridMultilevel"/>
     <w:tmpl w:val="25221556"/>
@@ -3226,7 +4272,7 @@
       </w:rPr>
     </w:lvl>
   </w:abstractNum>
-  <w:abstractNum w:abstractNumId="4">
+  <w:abstractNum w:abstractNumId="5">
     <w:nsid w:val="55225098"/>
     <w:multiLevelType w:val="multilevel"/>
     <w:tmpl w:val="B75A9F3C"/>
@@ -3352,7 +4398,7 @@
       </w:rPr>
     </w:lvl>
   </w:abstractNum>
-  <w:abstractNum w:abstractNumId="5">
+  <w:abstractNum w:abstractNumId="6">
     <w:nsid w:val="583710FE"/>
     <w:multiLevelType w:val="hybridMultilevel"/>
     <w:tmpl w:val="05FE5FE6"/>
@@ -3465,7 +4511,7 @@
       </w:rPr>
     </w:lvl>
   </w:abstractNum>
-  <w:abstractNum w:abstractNumId="6">
+  <w:abstractNum w:abstractNumId="7">
     <w:nsid w:val="5F5D3329"/>
     <w:multiLevelType w:val="hybridMultilevel"/>
     <w:tmpl w:val="357A1AD6"/>
@@ -3578,7 +4624,7 @@
       </w:rPr>
     </w:lvl>
   </w:abstractNum>
-  <w:abstractNum w:abstractNumId="7">
+  <w:abstractNum w:abstractNumId="8">
     <w:nsid w:val="62454465"/>
     <w:multiLevelType w:val="hybridMultilevel"/>
     <w:tmpl w:val="451CB2F8"/>
@@ -3691,7 +4737,7 @@
       </w:rPr>
     </w:lvl>
   </w:abstractNum>
-  <w:abstractNum w:abstractNumId="8">
+  <w:abstractNum w:abstractNumId="9">
     <w:nsid w:val="7AF96B97"/>
     <w:multiLevelType w:val="hybridMultilevel"/>
     <w:tmpl w:val="3800E794"/>
@@ -3780,7 +4826,7 @@
       </w:pPr>
     </w:lvl>
   </w:abstractNum>
-  <w:abstractNum w:abstractNumId="9">
+  <w:abstractNum w:abstractNumId="10">
     <w:nsid w:val="7B454D42"/>
     <w:multiLevelType w:val="hybridMultilevel"/>
     <w:tmpl w:val="652CA85E"/>
@@ -3869,7 +4915,7 @@
       </w:pPr>
     </w:lvl>
   </w:abstractNum>
-  <w:abstractNum w:abstractNumId="10">
+  <w:abstractNum w:abstractNumId="11">
     <w:nsid w:val="7EC3467E"/>
     <w:multiLevelType w:val="hybridMultilevel"/>
     <w:tmpl w:val="19B0CB1A"/>
@@ -3983,37 +5029,40 @@
     </w:lvl>
   </w:abstractNum>
   <w:num w:numId="1">
+    <w:abstractNumId w:val="10"/>
+  </w:num>
+  <w:num w:numId="2">
+    <w:abstractNumId w:val="2"/>
+  </w:num>
+  <w:num w:numId="3">
+    <w:abstractNumId w:val="6"/>
+  </w:num>
+  <w:num w:numId="4">
+    <w:abstractNumId w:val="7"/>
+  </w:num>
+  <w:num w:numId="5">
+    <w:abstractNumId w:val="5"/>
+  </w:num>
+  <w:num w:numId="6">
+    <w:abstractNumId w:val="1"/>
+  </w:num>
+  <w:num w:numId="7">
+    <w:abstractNumId w:val="3"/>
+  </w:num>
+  <w:num w:numId="8">
     <w:abstractNumId w:val="9"/>
   </w:num>
-  <w:num w:numId="2">
-    <w:abstractNumId w:val="1"/>
-  </w:num>
-  <w:num w:numId="3">
-    <w:abstractNumId w:val="5"/>
-  </w:num>
-  <w:num w:numId="4">
-    <w:abstractNumId w:val="6"/>
-  </w:num>
-  <w:num w:numId="5">
+  <w:num w:numId="9">
     <w:abstractNumId w:val="4"/>
   </w:num>
-  <w:num w:numId="6">
-    <w:abstractNumId w:val="0"/>
+  <w:num w:numId="10">
+    <w:abstractNumId w:val="11"/>
   </w:num>
-  <w:num w:numId="7">
-    <w:abstractNumId w:val="2"/>
-  </w:num>
-  <w:num w:numId="8">
+  <w:num w:numId="11">
     <w:abstractNumId w:val="8"/>
   </w:num>
-  <w:num w:numId="9">
-    <w:abstractNumId w:val="3"/>
-  </w:num>
-  <w:num w:numId="10">
-    <w:abstractNumId w:val="10"/>
-  </w:num>
-  <w:num w:numId="11">
-    <w:abstractNumId w:val="7"/>
+  <w:num w:numId="12">
+    <w:abstractNumId w:val="0"/>
   </w:num>
 </w:numbering>
 </file>
@@ -4061,7 +5110,7 @@
     <w:lsdException w:name="Subtitle" w:semiHidden="0" w:uiPriority="11" w:unhideWhenUsed="0" w:qFormat="1"/>
     <w:lsdException w:name="Strong" w:semiHidden="0" w:uiPriority="22" w:unhideWhenUsed="0" w:qFormat="1"/>
     <w:lsdException w:name="Emphasis" w:semiHidden="0" w:uiPriority="20" w:unhideWhenUsed="0" w:qFormat="1"/>
-    <w:lsdException w:name="Table Grid" w:semiHidden="0" w:uiPriority="39" w:unhideWhenUsed="0"/>
+    <w:lsdException w:name="Table Grid" w:semiHidden="0" w:uiPriority="0" w:unhideWhenUsed="0"/>
     <w:lsdException w:name="Placeholder Text" w:unhideWhenUsed="0"/>
     <w:lsdException w:name="No Spacing" w:semiHidden="0" w:uiPriority="1" w:unhideWhenUsed="0" w:qFormat="1"/>
     <w:lsdException w:name="Light Shading" w:semiHidden="0" w:uiPriority="60" w:unhideWhenUsed="0"/>
@@ -4246,6 +5295,37 @@
       <w:szCs w:val="16"/>
     </w:rPr>
   </w:style>
+  <w:style w:type="table" w:styleId="Tablaconcuadrcula">
+    <w:name w:val="Table Grid"/>
+    <w:basedOn w:val="Tablanormal"/>
+    <w:rsid w:val="00B13F05"/>
+    <w:pPr>
+      <w:spacing w:after="0" w:line="240" w:lineRule="auto"/>
+    </w:pPr>
+    <w:rPr>
+      <w:rFonts w:ascii="New York" w:eastAsia="Times New Roman" w:hAnsi="New York" w:cs="Times New Roman"/>
+      <w:sz w:val="20"/>
+      <w:szCs w:val="20"/>
+      <w:lang w:eastAsia="es-ES"/>
+    </w:rPr>
+    <w:tblPr>
+      <w:tblInd w:w="0" w:type="dxa"/>
+      <w:tblBorders>
+        <w:top w:val="single" w:sz="4" w:space="0" w:color="000000" w:themeColor="text1"/>
+        <w:left w:val="single" w:sz="4" w:space="0" w:color="000000" w:themeColor="text1"/>
+        <w:bottom w:val="single" w:sz="4" w:space="0" w:color="000000" w:themeColor="text1"/>
+        <w:right w:val="single" w:sz="4" w:space="0" w:color="000000" w:themeColor="text1"/>
+        <w:insideH w:val="single" w:sz="4" w:space="0" w:color="000000" w:themeColor="text1"/>
+        <w:insideV w:val="single" w:sz="4" w:space="0" w:color="000000" w:themeColor="text1"/>
+      </w:tblBorders>
+      <w:tblCellMar>
+        <w:top w:w="0" w:type="dxa"/>
+        <w:left w:w="108" w:type="dxa"/>
+        <w:bottom w:w="0" w:type="dxa"/>
+        <w:right w:w="108" w:type="dxa"/>
+      </w:tblCellMar>
+    </w:tblPr>
+  </w:style>
 </w:styles>
 </file>
 
@@ -4292,7 +5372,7 @@
     <w:lsdException w:name="Subtitle" w:semiHidden="0" w:uiPriority="11" w:unhideWhenUsed="0" w:qFormat="1"/>
     <w:lsdException w:name="Strong" w:semiHidden="0" w:uiPriority="22" w:unhideWhenUsed="0" w:qFormat="1"/>
     <w:lsdException w:name="Emphasis" w:semiHidden="0" w:uiPriority="20" w:unhideWhenUsed="0" w:qFormat="1"/>
-    <w:lsdException w:name="Table Grid" w:semiHidden="0" w:uiPriority="39" w:unhideWhenUsed="0"/>
+    <w:lsdException w:name="Table Grid" w:semiHidden="0" w:uiPriority="0" w:unhideWhenUsed="0"/>
     <w:lsdException w:name="Placeholder Text" w:unhideWhenUsed="0"/>
     <w:lsdException w:name="No Spacing" w:semiHidden="0" w:uiPriority="1" w:unhideWhenUsed="0" w:qFormat="1"/>
     <w:lsdException w:name="Light Shading" w:semiHidden="0" w:uiPriority="60" w:unhideWhenUsed="0"/>
@@ -4476,6 +5556,37 @@
       <w:sz w:val="16"/>
       <w:szCs w:val="16"/>
     </w:rPr>
+  </w:style>
+  <w:style w:type="table" w:styleId="Tablaconcuadrcula">
+    <w:name w:val="Table Grid"/>
+    <w:basedOn w:val="Tablanormal"/>
+    <w:rsid w:val="00B13F05"/>
+    <w:pPr>
+      <w:spacing w:after="0" w:line="240" w:lineRule="auto"/>
+    </w:pPr>
+    <w:rPr>
+      <w:rFonts w:ascii="New York" w:eastAsia="Times New Roman" w:hAnsi="New York" w:cs="Times New Roman"/>
+      <w:sz w:val="20"/>
+      <w:szCs w:val="20"/>
+      <w:lang w:eastAsia="es-ES"/>
+    </w:rPr>
+    <w:tblPr>
+      <w:tblInd w:w="0" w:type="dxa"/>
+      <w:tblBorders>
+        <w:top w:val="single" w:sz="4" w:space="0" w:color="000000" w:themeColor="text1"/>
+        <w:left w:val="single" w:sz="4" w:space="0" w:color="000000" w:themeColor="text1"/>
+        <w:bottom w:val="single" w:sz="4" w:space="0" w:color="000000" w:themeColor="text1"/>
+        <w:right w:val="single" w:sz="4" w:space="0" w:color="000000" w:themeColor="text1"/>
+        <w:insideH w:val="single" w:sz="4" w:space="0" w:color="000000" w:themeColor="text1"/>
+        <w:insideV w:val="single" w:sz="4" w:space="0" w:color="000000" w:themeColor="text1"/>
+      </w:tblBorders>
+      <w:tblCellMar>
+        <w:top w:w="0" w:type="dxa"/>
+        <w:left w:w="108" w:type="dxa"/>
+        <w:bottom w:w="0" w:type="dxa"/>
+        <w:right w:w="108" w:type="dxa"/>
+      </w:tblCellMar>
+    </w:tblPr>
   </w:style>
 </w:styles>
 </file>

</xml_diff>

<commit_message>
corrigiendo indices y otros..
</commit_message>
<xml_diff>
--- a/Formulario de Requerimientos.docx
+++ b/Formulario de Requerimientos.docx
@@ -76,10 +76,7 @@
         <w:t xml:space="preserve"> </w:t>
       </w:r>
       <w:r>
-        <w:t xml:space="preserve">capaz de </w:t>
-      </w:r>
-      <w:r>
-        <w:t xml:space="preserve"> </w:t>
+        <w:t xml:space="preserve">capaz de  </w:t>
       </w:r>
       <w:r>
         <w:t>gestionar</w:t>
@@ -122,7 +119,7 @@
         <w:pStyle w:val="Prrafodelista"/>
         <w:numPr>
           <w:ilvl w:val="1"/>
-          <w:numId w:val="13"/>
+          <w:numId w:val="5"/>
         </w:numPr>
         <w:rPr>
           <w:b/>
@@ -145,7 +142,15 @@
         <w:jc w:val="both"/>
       </w:pPr>
       <w:r>
-        <w:t xml:space="preserve">Diseño, desarrollo e implementación del Sistema  “DeliverYApp”. </w:t>
+        <w:t>Diseño, desarrollo e implementación del Sistema  “</w:t>
+      </w:r>
+      <w:proofErr w:type="spellStart"/>
+      <w:r>
+        <w:t>DeliverYApp</w:t>
+      </w:r>
+      <w:proofErr w:type="spellEnd"/>
+      <w:r>
+        <w:t xml:space="preserve">”. </w:t>
       </w:r>
     </w:p>
     <w:p>
@@ -158,8 +163,13 @@
           <w:szCs w:val="24"/>
         </w:rPr>
       </w:pPr>
-      <w:r>
-        <w:t xml:space="preserve">DeliverYApp será un entorno web que permitirá efectuar pedidos de comidas del menú seleccionado por el cliente, una vez confirmado el pedido el </w:t>
+      <w:proofErr w:type="spellStart"/>
+      <w:r>
+        <w:t>DeliverYApp</w:t>
+      </w:r>
+      <w:proofErr w:type="spellEnd"/>
+      <w:r>
+        <w:t xml:space="preserve"> será un entorno web que permitirá efectuar pedidos de comidas del menú seleccionado por el cliente, una vez confirmado el pedido el </w:t>
       </w:r>
       <w:r>
         <w:t>usuario</w:t>
@@ -210,7 +220,15 @@
         <w:jc w:val="both"/>
       </w:pPr>
       <w:r>
-        <w:t>La meta a alcanzar es aumentar las ventas y mejorar el servicio de delivery.</w:t>
+        <w:t xml:space="preserve">La meta a alcanzar es aumentar las ventas y mejorar el servicio de </w:t>
+      </w:r>
+      <w:proofErr w:type="spellStart"/>
+      <w:r>
+        <w:t>delivery</w:t>
+      </w:r>
+      <w:proofErr w:type="spellEnd"/>
+      <w:r>
+        <w:t>.</w:t>
       </w:r>
     </w:p>
     <w:p>
@@ -224,7 +242,7 @@
         <w:pStyle w:val="Prrafodelista"/>
         <w:numPr>
           <w:ilvl w:val="1"/>
-          <w:numId w:val="13"/>
+          <w:numId w:val="5"/>
         </w:numPr>
         <w:rPr>
           <w:b/>
@@ -246,7 +264,7 @@
         <w:pStyle w:val="Prrafodelista"/>
         <w:numPr>
           <w:ilvl w:val="2"/>
-          <w:numId w:val="13"/>
+          <w:numId w:val="5"/>
         </w:numPr>
         <w:ind w:left="1713"/>
         <w:rPr>
@@ -446,7 +464,7 @@
         <w:pStyle w:val="Prrafodelista"/>
         <w:numPr>
           <w:ilvl w:val="2"/>
-          <w:numId w:val="13"/>
+          <w:numId w:val="5"/>
         </w:numPr>
         <w:ind w:left="1713"/>
         <w:jc w:val="both"/>
@@ -631,7 +649,7 @@
         <w:pStyle w:val="Prrafodelista"/>
         <w:numPr>
           <w:ilvl w:val="2"/>
-          <w:numId w:val="13"/>
+          <w:numId w:val="5"/>
         </w:numPr>
         <w:ind w:left="1713"/>
         <w:rPr>
@@ -706,7 +724,39 @@
           <w:sz w:val="24"/>
           <w:szCs w:val="24"/>
         </w:rPr>
-        <w:t xml:space="preserve">Protocolo de transferencia de hipertexto (HiperText Transfer Protocol) es el protocolo usado en cada transacción. </w:t>
+        <w:t>Protocolo de transferencia de hipertexto (</w:t>
+      </w:r>
+      <w:proofErr w:type="spellStart"/>
+      <w:r>
+        <w:rPr>
+          <w:sz w:val="24"/>
+          <w:szCs w:val="24"/>
+        </w:rPr>
+        <w:t>HiperText</w:t>
+      </w:r>
+      <w:proofErr w:type="spellEnd"/>
+      <w:r>
+        <w:rPr>
+          <w:sz w:val="24"/>
+          <w:szCs w:val="24"/>
+        </w:rPr>
+        <w:t xml:space="preserve"> Transfer </w:t>
+      </w:r>
+      <w:proofErr w:type="spellStart"/>
+      <w:r>
+        <w:rPr>
+          <w:sz w:val="24"/>
+          <w:szCs w:val="24"/>
+        </w:rPr>
+        <w:t>Protocol</w:t>
+      </w:r>
+      <w:proofErr w:type="spellEnd"/>
+      <w:r>
+        <w:rPr>
+          <w:sz w:val="24"/>
+          <w:szCs w:val="24"/>
+        </w:rPr>
+        <w:t xml:space="preserve">) es el protocolo usado en cada transacción. </w:t>
       </w:r>
     </w:p>
     <w:p>
@@ -813,13 +863,23 @@
           <w:szCs w:val="24"/>
         </w:rPr>
       </w:pPr>
-      <w:r>
-        <w:rPr>
-          <w:b/>
-          <w:sz w:val="24"/>
-          <w:szCs w:val="24"/>
-        </w:rPr>
-        <w:t xml:space="preserve">MySQL: </w:t>
+      <w:proofErr w:type="spellStart"/>
+      <w:r>
+        <w:rPr>
+          <w:b/>
+          <w:sz w:val="24"/>
+          <w:szCs w:val="24"/>
+        </w:rPr>
+        <w:t>MySQL</w:t>
+      </w:r>
+      <w:proofErr w:type="spellEnd"/>
+      <w:r>
+        <w:rPr>
+          <w:b/>
+          <w:sz w:val="24"/>
+          <w:szCs w:val="24"/>
+        </w:rPr>
+        <w:t xml:space="preserve">: </w:t>
       </w:r>
       <w:r>
         <w:rPr>
@@ -843,13 +903,59 @@
           <w:szCs w:val="24"/>
         </w:rPr>
       </w:pPr>
-      <w:r>
-        <w:rPr>
-          <w:b/>
-          <w:sz w:val="24"/>
-          <w:szCs w:val="24"/>
-        </w:rPr>
-        <w:t xml:space="preserve">RoR (Ruby on Rails): </w:t>
+      <w:proofErr w:type="spellStart"/>
+      <w:r>
+        <w:rPr>
+          <w:b/>
+          <w:sz w:val="24"/>
+          <w:szCs w:val="24"/>
+        </w:rPr>
+        <w:t>RoR</w:t>
+      </w:r>
+      <w:proofErr w:type="spellEnd"/>
+      <w:r>
+        <w:rPr>
+          <w:b/>
+          <w:sz w:val="24"/>
+          <w:szCs w:val="24"/>
+        </w:rPr>
+        <w:t xml:space="preserve"> (Ruby </w:t>
+      </w:r>
+      <w:proofErr w:type="spellStart"/>
+      <w:r>
+        <w:rPr>
+          <w:b/>
+          <w:sz w:val="24"/>
+          <w:szCs w:val="24"/>
+        </w:rPr>
+        <w:t>on</w:t>
+      </w:r>
+      <w:proofErr w:type="spellEnd"/>
+      <w:r>
+        <w:rPr>
+          <w:b/>
+          <w:sz w:val="24"/>
+          <w:szCs w:val="24"/>
+        </w:rPr>
+        <w:t xml:space="preserve"> </w:t>
+      </w:r>
+      <w:proofErr w:type="spellStart"/>
+      <w:r>
+        <w:rPr>
+          <w:b/>
+          <w:sz w:val="24"/>
+          <w:szCs w:val="24"/>
+        </w:rPr>
+        <w:t>Rails</w:t>
+      </w:r>
+      <w:proofErr w:type="spellEnd"/>
+      <w:r>
+        <w:rPr>
+          <w:b/>
+          <w:sz w:val="24"/>
+          <w:szCs w:val="24"/>
+        </w:rPr>
+        <w:t xml:space="preserve">): </w:t>
       </w:r>
       <w:r>
         <w:rPr>
@@ -909,7 +1015,25 @@
           <w:sz w:val="24"/>
           <w:szCs w:val="24"/>
         </w:rPr>
-        <w:t xml:space="preserve">Dirección IP (Internet Protocol): </w:t>
+        <w:t xml:space="preserve">Dirección IP (Internet </w:t>
+      </w:r>
+      <w:proofErr w:type="spellStart"/>
+      <w:r>
+        <w:rPr>
+          <w:b/>
+          <w:sz w:val="24"/>
+          <w:szCs w:val="24"/>
+        </w:rPr>
+        <w:t>Protocol</w:t>
+      </w:r>
+      <w:proofErr w:type="spellEnd"/>
+      <w:r>
+        <w:rPr>
+          <w:b/>
+          <w:sz w:val="24"/>
+          <w:szCs w:val="24"/>
+        </w:rPr>
+        <w:t xml:space="preserve">): </w:t>
       </w:r>
       <w:r>
         <w:rPr>
@@ -924,7 +1048,7 @@
         <w:pStyle w:val="Prrafodelista"/>
         <w:numPr>
           <w:ilvl w:val="1"/>
-          <w:numId w:val="13"/>
+          <w:numId w:val="5"/>
         </w:numPr>
         <w:rPr>
           <w:b/>
@@ -958,7 +1082,23 @@
           <w:sz w:val="24"/>
           <w:szCs w:val="24"/>
         </w:rPr>
-        <w:t xml:space="preserve">Especificación de Requisitos según el estándar de IEEE 830 – IEEE Std. 830-1998. </w:t>
+        <w:t xml:space="preserve">Especificación de Requisitos según el estándar de IEEE 830 – IEEE </w:t>
+      </w:r>
+      <w:proofErr w:type="spellStart"/>
+      <w:r>
+        <w:rPr>
+          <w:sz w:val="24"/>
+          <w:szCs w:val="24"/>
+        </w:rPr>
+        <w:t>Std</w:t>
+      </w:r>
+      <w:proofErr w:type="spellEnd"/>
+      <w:r>
+        <w:rPr>
+          <w:sz w:val="24"/>
+          <w:szCs w:val="24"/>
+        </w:rPr>
+        <w:t xml:space="preserve">. 830-1998. </w:t>
       </w:r>
     </w:p>
     <w:p>
@@ -966,7 +1106,7 @@
         <w:pStyle w:val="Prrafodelista"/>
         <w:numPr>
           <w:ilvl w:val="1"/>
-          <w:numId w:val="13"/>
+          <w:numId w:val="5"/>
         </w:numPr>
         <w:rPr>
           <w:b/>
@@ -1000,7 +1140,7 @@
         <w:pStyle w:val="Prrafodelista"/>
         <w:numPr>
           <w:ilvl w:val="0"/>
-          <w:numId w:val="13"/>
+          <w:numId w:val="5"/>
         </w:numPr>
         <w:rPr>
           <w:b/>
@@ -1022,7 +1162,7 @@
         <w:pStyle w:val="Prrafodelista"/>
         <w:numPr>
           <w:ilvl w:val="1"/>
-          <w:numId w:val="13"/>
+          <w:numId w:val="5"/>
         </w:numPr>
         <w:rPr>
           <w:b/>
@@ -1045,7 +1185,15 @@
         <w:jc w:val="both"/>
       </w:pPr>
       <w:r>
-        <w:t>El sistema DeliverYApp será un producto diseñado para trabajar en entornos web, lo que permitirá su utilización de forma descentralizada, a</w:t>
+        <w:t xml:space="preserve">El sistema </w:t>
+      </w:r>
+      <w:proofErr w:type="spellStart"/>
+      <w:r>
+        <w:t>DeliverYApp</w:t>
+      </w:r>
+      <w:proofErr w:type="spellEnd"/>
+      <w:r>
+        <w:t xml:space="preserve"> será un producto diseñado para trabajar en entornos web, lo que permitirá su utilización de forma descentralizada, a</w:t>
       </w:r>
       <w:r>
         <w:t>demás trabajará</w:t>
@@ -1065,7 +1213,7 @@
         <w:pStyle w:val="Prrafodelista"/>
         <w:numPr>
           <w:ilvl w:val="1"/>
-          <w:numId w:val="13"/>
+          <w:numId w:val="5"/>
         </w:numPr>
         <w:rPr>
           <w:sz w:val="24"/>
@@ -1094,7 +1242,15 @@
         <w:jc w:val="both"/>
       </w:pPr>
       <w:r>
-        <w:t>El sistema DeliverYApp permitirá realizar las siguientes funciones:</w:t>
+        <w:t xml:space="preserve">El sistema </w:t>
+      </w:r>
+      <w:proofErr w:type="spellStart"/>
+      <w:r>
+        <w:t>DeliverYApp</w:t>
+      </w:r>
+      <w:proofErr w:type="spellEnd"/>
+      <w:r>
+        <w:t xml:space="preserve"> permitirá realizar las siguientes funciones:</w:t>
       </w:r>
     </w:p>
     <w:p>
@@ -1123,7 +1279,21 @@
         <w:rPr>
           <w:b/>
         </w:rPr>
-        <w:t xml:space="preserve"> (Login - Empresa):</w:t>
+        <w:t xml:space="preserve"> (</w:t>
+      </w:r>
+      <w:proofErr w:type="spellStart"/>
+      <w:r>
+        <w:rPr>
+          <w:b/>
+        </w:rPr>
+        <w:t>Login</w:t>
+      </w:r>
+      <w:proofErr w:type="spellEnd"/>
+      <w:r>
+        <w:rPr>
+          <w:b/>
+        </w:rPr>
+        <w:t xml:space="preserve"> - Empresa):</w:t>
       </w:r>
       <w:r>
         <w:t xml:space="preserve"> Se le proveerá de un usuario y contraseña para que pueda acceder  y tener control de los servicios que provee el sistema.</w:t>
@@ -1161,10 +1331,7 @@
         <w:t>:</w:t>
       </w:r>
       <w:r>
-        <w:t xml:space="preserve"> </w:t>
-      </w:r>
-      <w:r>
-        <w:t>Se especificará los niveles de accesos del sistema.</w:t>
+        <w:t xml:space="preserve"> Se especificará los niveles de accesos del sistema.</w:t>
       </w:r>
       <w:r>
         <w:t xml:space="preserve"> </w:t>
@@ -1184,28 +1351,11 @@
         <w:rPr>
           <w:b/>
         </w:rPr>
-        <w:t xml:space="preserve">Gestión de </w:t>
-      </w:r>
-      <w:r>
-        <w:rPr>
-          <w:b/>
-        </w:rPr>
-        <w:t>usuario</w:t>
-      </w:r>
-      <w:r>
-        <w:rPr>
-          <w:b/>
-        </w:rPr>
-        <w:t>:</w:t>
-      </w:r>
-      <w:r>
-        <w:t xml:space="preserve"> </w:t>
-      </w:r>
-      <w:r>
-        <w:t>Se crearan los diferentes usuarios del sistema indicando sus roles.</w:t>
-      </w:r>
-      <w:bookmarkStart w:id="0" w:name="_GoBack"/>
-      <w:bookmarkEnd w:id="0"/>
+        <w:t>Gestión de usuario:</w:t>
+      </w:r>
+      <w:r>
+        <w:t xml:space="preserve"> Se crearan los diferentes usuarios del sistema indicando sus roles.</w:t>
+      </w:r>
     </w:p>
     <w:p>
       <w:pPr>
@@ -1297,7 +1447,21 @@
         <w:rPr>
           <w:b/>
         </w:rPr>
-        <w:t xml:space="preserve"> (Login - cliente):</w:t>
+        <w:t xml:space="preserve"> (</w:t>
+      </w:r>
+      <w:proofErr w:type="spellStart"/>
+      <w:r>
+        <w:rPr>
+          <w:b/>
+        </w:rPr>
+        <w:t>Login</w:t>
+      </w:r>
+      <w:proofErr w:type="spellEnd"/>
+      <w:r>
+        <w:rPr>
+          <w:b/>
+        </w:rPr>
+        <w:t xml:space="preserve"> - cliente):</w:t>
       </w:r>
       <w:r>
         <w:t xml:space="preserve"> El cliente deberá registrarse antes de solicitar el pedido.</w:t>
@@ -1333,7 +1497,7 @@
         <w:pStyle w:val="Prrafodelista"/>
         <w:numPr>
           <w:ilvl w:val="1"/>
-          <w:numId w:val="13"/>
+          <w:numId w:val="5"/>
         </w:numPr>
         <w:rPr>
           <w:sz w:val="24"/>
@@ -1422,7 +1586,7 @@
         <w:pStyle w:val="Prrafodelista"/>
         <w:numPr>
           <w:ilvl w:val="1"/>
-          <w:numId w:val="13"/>
+          <w:numId w:val="5"/>
         </w:numPr>
         <w:rPr>
           <w:b/>
@@ -1460,7 +1624,23 @@
         <w:t>Políticas de la empresa:</w:t>
       </w:r>
       <w:r>
-        <w:t xml:space="preserve"> La aplicación se desarrollara mediante software de licencia abierta por lo tanto no se deberá pagar por el uso del servidor web(apache), sistema de gestión de base de datos (MySQL) y el lenguaje de programación RoR, por lo tanto la utilización de estos programas se harán mediantes las políticas establecidas por este tipo de licenciamiento.</w:t>
+        <w:t xml:space="preserve"> La aplicación se desarrollara mediante software de licencia abierta por lo tanto no se deberá pagar por el uso del servidor web(apache), sistema de gestión de base de datos (</w:t>
+      </w:r>
+      <w:proofErr w:type="spellStart"/>
+      <w:r>
+        <w:t>MySQL</w:t>
+      </w:r>
+      <w:proofErr w:type="spellEnd"/>
+      <w:r>
+        <w:t xml:space="preserve">) y el lenguaje de programación </w:t>
+      </w:r>
+      <w:proofErr w:type="spellStart"/>
+      <w:r>
+        <w:t>RoR</w:t>
+      </w:r>
+      <w:proofErr w:type="spellEnd"/>
+      <w:r>
+        <w:t>, por lo tanto la utilización de estos programas se harán mediantes las políticas establecidas por este tipo de licenciamiento.</w:t>
       </w:r>
     </w:p>
     <w:p>
@@ -1479,7 +1659,31 @@
         <w:t>Limitaciones del hardware:</w:t>
       </w:r>
       <w:r>
-        <w:t xml:space="preserve"> para esta aplicación será necesaria un computador servidor en el cual se instalara el servidor web apache, MySQl, RoR y la aplicación DeliverYApp.</w:t>
+        <w:t xml:space="preserve"> para esta aplicación será necesaria un computador servidor en el cual se instalara el servidor web apache, </w:t>
+      </w:r>
+      <w:proofErr w:type="spellStart"/>
+      <w:r>
+        <w:t>MySQl</w:t>
+      </w:r>
+      <w:proofErr w:type="spellEnd"/>
+      <w:r>
+        <w:t xml:space="preserve">, </w:t>
+      </w:r>
+      <w:proofErr w:type="spellStart"/>
+      <w:r>
+        <w:t>RoR</w:t>
+      </w:r>
+      <w:proofErr w:type="spellEnd"/>
+      <w:r>
+        <w:t xml:space="preserve"> y la aplicación </w:t>
+      </w:r>
+      <w:proofErr w:type="spellStart"/>
+      <w:r>
+        <w:t>DeliverYApp</w:t>
+      </w:r>
+      <w:proofErr w:type="spellEnd"/>
+      <w:r>
+        <w:t>.</w:t>
       </w:r>
     </w:p>
     <w:p>
@@ -1498,7 +1702,23 @@
         <w:t>Interfaces con otras aplicaciones:</w:t>
       </w:r>
       <w:r>
-        <w:t xml:space="preserve"> Debido a que el sistema no interactúa con otro sistema y es autónomo no se desarrollaran interfaces con otras aplicaciones. Las conexiones necesarias para la utilización del servidor web, MySQL, RoR y un DNS será por medio de la configuración de estos programas.</w:t>
+        <w:t xml:space="preserve"> Debido a que el sistema no interactúa con otro sistema y es autónomo no se desarrollaran interfaces con otras aplicaciones. Las conexiones necesarias para la utilización del servidor web, </w:t>
+      </w:r>
+      <w:proofErr w:type="spellStart"/>
+      <w:r>
+        <w:t>MySQL</w:t>
+      </w:r>
+      <w:proofErr w:type="spellEnd"/>
+      <w:r>
+        <w:t xml:space="preserve">, </w:t>
+      </w:r>
+      <w:proofErr w:type="spellStart"/>
+      <w:r>
+        <w:t>RoR</w:t>
+      </w:r>
+      <w:proofErr w:type="spellEnd"/>
+      <w:r>
+        <w:t xml:space="preserve"> y un DNS será por medio de la configuración de estos programas.</w:t>
       </w:r>
     </w:p>
     <w:p>
@@ -1701,7 +1921,7 @@
         <w:pStyle w:val="Prrafodelista"/>
         <w:numPr>
           <w:ilvl w:val="1"/>
-          <w:numId w:val="13"/>
+          <w:numId w:val="5"/>
         </w:numPr>
         <w:jc w:val="both"/>
         <w:rPr>
@@ -1776,7 +1996,7 @@
         <w:pStyle w:val="Prrafodelista"/>
         <w:numPr>
           <w:ilvl w:val="0"/>
-          <w:numId w:val="13"/>
+          <w:numId w:val="5"/>
         </w:numPr>
         <w:jc w:val="both"/>
         <w:rPr>
@@ -1799,7 +2019,7 @@
         <w:pStyle w:val="Prrafodelista"/>
         <w:numPr>
           <w:ilvl w:val="1"/>
-          <w:numId w:val="13"/>
+          <w:numId w:val="5"/>
         </w:numPr>
         <w:jc w:val="both"/>
         <w:rPr>
@@ -1822,7 +2042,15 @@
         <w:ind w:left="851"/>
       </w:pPr>
       <w:r>
-        <w:t>El sistema DeliverYApp no tendrá interconexión con otros sistemas informáticos por lo tanto no es necesario la utilización de interfaces específicas para este punto.</w:t>
+        <w:t xml:space="preserve">El sistema </w:t>
+      </w:r>
+      <w:proofErr w:type="spellStart"/>
+      <w:r>
+        <w:t>DeliverYApp</w:t>
+      </w:r>
+      <w:proofErr w:type="spellEnd"/>
+      <w:r>
+        <w:t xml:space="preserve"> no tendrá interconexión con otros sistemas informáticos por lo tanto no es necesario la utilización de interfaces específicas para este punto.</w:t>
       </w:r>
     </w:p>
     <w:p>
@@ -1830,7 +2058,7 @@
         <w:pStyle w:val="Prrafodelista"/>
         <w:numPr>
           <w:ilvl w:val="1"/>
-          <w:numId w:val="13"/>
+          <w:numId w:val="5"/>
         </w:numPr>
         <w:jc w:val="both"/>
         <w:rPr>
@@ -1916,7 +2144,7 @@
         <w:pStyle w:val="Prrafodelista"/>
         <w:numPr>
           <w:ilvl w:val="1"/>
-          <w:numId w:val="13"/>
+          <w:numId w:val="5"/>
         </w:numPr>
         <w:jc w:val="both"/>
         <w:rPr>
@@ -1944,7 +2172,15 @@
         <w:jc w:val="both"/>
       </w:pPr>
       <w:r>
-        <w:t>El computador del usuario deberá contar con un navegador web como puede ser Google Chrome, Firefox, Internet Explorer.</w:t>
+        <w:t xml:space="preserve">El computador del usuario deberá contar con un navegador web como puede ser Google </w:t>
+      </w:r>
+      <w:proofErr w:type="spellStart"/>
+      <w:r>
+        <w:t>Chrome</w:t>
+      </w:r>
+      <w:proofErr w:type="spellEnd"/>
+      <w:r>
+        <w:t>, Firefox, Internet Explorer.</w:t>
       </w:r>
     </w:p>
     <w:p>
@@ -1987,7 +2223,7 @@
         <w:pStyle w:val="Prrafodelista"/>
         <w:numPr>
           <w:ilvl w:val="1"/>
-          <w:numId w:val="13"/>
+          <w:numId w:val="5"/>
         </w:numPr>
         <w:jc w:val="both"/>
         <w:rPr>
@@ -2015,7 +2251,15 @@
         <w:jc w:val="both"/>
       </w:pPr>
       <w:r>
-        <w:t>El sistema debe permitir el retención de datos para guardar un registro de ellos para posterior reportes.</w:t>
+        <w:t xml:space="preserve">El sistema debe permitir </w:t>
+      </w:r>
+      <w:proofErr w:type="gramStart"/>
+      <w:r>
+        <w:t>el</w:t>
+      </w:r>
+      <w:proofErr w:type="gramEnd"/>
+      <w:r>
+        <w:t xml:space="preserve"> retención de datos para guardar un registro de ellos para posterior reportes.</w:t>
       </w:r>
     </w:p>
     <w:p>
@@ -2049,22 +2293,63 @@
         <w:pStyle w:val="Prrafodelista"/>
         <w:numPr>
           <w:ilvl w:val="1"/>
-          <w:numId w:val="13"/>
-        </w:numPr>
-        <w:jc w:val="both"/>
-        <w:rPr>
-          <w:b/>
-          <w:sz w:val="24"/>
-          <w:szCs w:val="24"/>
-        </w:rPr>
-      </w:pPr>
-      <w:r>
-        <w:rPr>
-          <w:b/>
-          <w:sz w:val="24"/>
-          <w:szCs w:val="24"/>
-        </w:rPr>
-        <w:t>Restricciones del Diseño</w:t>
+          <w:numId w:val="5"/>
+        </w:numPr>
+        <w:jc w:val="both"/>
+        <w:rPr>
+          <w:b/>
+          <w:sz w:val="24"/>
+          <w:szCs w:val="24"/>
+        </w:rPr>
+      </w:pPr>
+      <w:r>
+        <w:rPr>
+          <w:b/>
+          <w:sz w:val="24"/>
+          <w:szCs w:val="24"/>
+        </w:rPr>
+        <w:t>Propiedades emergentes del Sistema</w:t>
+      </w:r>
+    </w:p>
+    <w:p>
+      <w:pPr>
+        <w:pStyle w:val="Prrafodelista"/>
+        <w:numPr>
+          <w:ilvl w:val="0"/>
+          <w:numId w:val="9"/>
+        </w:numPr>
+        <w:jc w:val="both"/>
+      </w:pPr>
+      <w:r>
+        <w:t>Seguridad: será por me</w:t>
+      </w:r>
+      <w:r>
+        <w:t>dio de un usuario y una contraseña</w:t>
+      </w:r>
+      <w:r>
+        <w:t xml:space="preserve">, el encargado de la asignación de tal tarea será </w:t>
+      </w:r>
+      <w:r>
+        <w:t>el administrador del sistema teniendo en cuenta el nivel de acceso a cada usuario.</w:t>
+      </w:r>
+    </w:p>
+    <w:p>
+      <w:pPr>
+        <w:pStyle w:val="Prrafodelista"/>
+        <w:numPr>
+          <w:ilvl w:val="0"/>
+          <w:numId w:val="9"/>
+        </w:numPr>
+        <w:jc w:val="both"/>
+      </w:pPr>
+      <w:r>
+        <w:t xml:space="preserve">Portabilidad: </w:t>
+      </w:r>
+      <w:r>
+        <w:t>porque funcionara con cualquier plataforma web</w:t>
+      </w:r>
+      <w:r>
+        <w:t>.</w:t>
       </w:r>
     </w:p>
     <w:p>
@@ -2072,30 +2357,7 @@
         <w:pStyle w:val="Prrafodelista"/>
         <w:numPr>
           <w:ilvl w:val="1"/>
-          <w:numId w:val="13"/>
-        </w:numPr>
-        <w:jc w:val="both"/>
-        <w:rPr>
-          <w:b/>
-          <w:sz w:val="24"/>
-          <w:szCs w:val="24"/>
-        </w:rPr>
-      </w:pPr>
-      <w:r>
-        <w:rPr>
-          <w:b/>
-          <w:sz w:val="24"/>
-          <w:szCs w:val="24"/>
-        </w:rPr>
-        <w:t>Propiedades emergentes del Sistema</w:t>
-      </w:r>
-    </w:p>
-    <w:p>
-      <w:pPr>
-        <w:pStyle w:val="Prrafodelista"/>
-        <w:numPr>
-          <w:ilvl w:val="1"/>
-          <w:numId w:val="13"/>
+          <w:numId w:val="5"/>
         </w:numPr>
         <w:jc w:val="both"/>
         <w:rPr>
@@ -2118,7 +2380,7 @@
         <w:pStyle w:val="Prrafodelista"/>
         <w:numPr>
           <w:ilvl w:val="0"/>
-          <w:numId w:val="13"/>
+          <w:numId w:val="5"/>
         </w:numPr>
         <w:jc w:val="both"/>
         <w:rPr>
@@ -2161,11 +2423,8 @@
         <w:jc w:val="both"/>
       </w:pPr>
       <w:r>
-        <w:t xml:space="preserve">El cliente llama al negocio, el recepcionista o encargado atiende la llamada y le consulta sobre su necesidad, el cliente si no conoce el menú o lo que le gustaría consumir le pregunta al encargado sobre el menú vigente, el encargado le dicta el menú posteriormente el cliente elige según su preferencia, el encargado pregunta si está satisfecho con su pedido o si </w:t>
-      </w:r>
-      <w:r>
         <w:lastRenderedPageBreak/>
-        <w:t>le gustaría agregar algo más, el cliente pide algo mas o solo confirma el pedido, el encargado solicita los datos personales del cliente como: nombre, número de teléfono y dirección, una vez obtenido los datos el encargado le comunica al cliente el tiempo estimado en que le llegara el pedido y finaliza la llamada, el pedido es pasado de la recepción a la cocina en donde es procesada donde luego de elaborar completamente el pedido, esta es remitida al cliente en cuestión.</w:t>
+        <w:t>El cliente llama al negocio, el recepcionista o encargado atiende la llamada y le consulta sobre su necesidad, el cliente si no conoce el menú o lo que le gustaría consumir le pregunta al encargado sobre el menú vigente, el encargado le dicta el menú posteriormente el cliente elige según su preferencia, el encargado pregunta si está satisfecho con su pedido o si le gustaría agregar algo más, el cliente pide algo mas o solo confirma el pedido, el encargado solicita los datos personales del cliente como: nombre, número de teléfono y dirección, una vez obtenido los datos el encargado le comunica al cliente el tiempo estimado en que le llegara el pedido y finaliza la llamada, el pedido es pasado de la recepción a la cocina en donde es procesada donde luego de elaborar completamente el pedido, esta es remitida al cliente en cuestión.</w:t>
       </w:r>
     </w:p>
     <w:p>
@@ -2206,7 +2465,7 @@
       <w:r>
         <w:rPr>
           <w:noProof/>
-          <w:lang w:eastAsia="es-ES"/>
+          <w:lang w:val="es-PY" w:eastAsia="es-PY"/>
         </w:rPr>
         <mc:AlternateContent>
           <mc:Choice Requires="wps">
@@ -2347,7 +2606,7 @@
       <w:r>
         <w:rPr>
           <w:noProof/>
-          <w:lang w:eastAsia="es-ES"/>
+          <w:lang w:val="es-PY" w:eastAsia="es-PY"/>
         </w:rPr>
         <mc:AlternateContent>
           <mc:Choice Requires="wps">
@@ -2451,7 +2710,7 @@
       <w:r>
         <w:rPr>
           <w:noProof/>
-          <w:lang w:eastAsia="es-ES"/>
+          <w:lang w:val="es-PY" w:eastAsia="es-PY"/>
         </w:rPr>
         <mc:AlternateContent>
           <mc:Choice Requires="wps">
@@ -2521,7 +2780,7 @@
       <w:r>
         <w:rPr>
           <w:noProof/>
-          <w:lang w:eastAsia="es-ES"/>
+          <w:lang w:val="es-PY" w:eastAsia="es-PY"/>
         </w:rPr>
         <mc:AlternateContent>
           <mc:Choice Requires="wps">
@@ -2593,7 +2852,7 @@
       <w:r>
         <w:rPr>
           <w:noProof/>
-          <w:lang w:eastAsia="es-ES"/>
+          <w:lang w:val="es-PY" w:eastAsia="es-PY"/>
         </w:rPr>
         <w:drawing>
           <wp:anchor distT="0" distB="0" distL="114300" distR="114300" simplePos="0" relativeHeight="251665408" behindDoc="1" locked="0" layoutInCell="1" allowOverlap="1" wp14:anchorId="62BB2A9C" wp14:editId="415E9AC8">
@@ -2654,7 +2913,7 @@
       <w:r>
         <w:rPr>
           <w:noProof/>
-          <w:lang w:eastAsia="es-ES"/>
+          <w:lang w:val="es-PY" w:eastAsia="es-PY"/>
         </w:rPr>
         <w:drawing>
           <wp:anchor distT="0" distB="0" distL="114300" distR="114300" simplePos="0" relativeHeight="251662336" behindDoc="1" locked="0" layoutInCell="1" allowOverlap="1" wp14:anchorId="35BFF586" wp14:editId="203AD812">
@@ -2727,7 +2986,7 @@
       <w:r>
         <w:rPr>
           <w:noProof/>
-          <w:lang w:eastAsia="es-ES"/>
+          <w:lang w:val="es-PY" w:eastAsia="es-PY"/>
         </w:rPr>
         <w:lastRenderedPageBreak/>
         <w:drawing>
@@ -2944,8 +3203,18 @@
                 <w:sz w:val="24"/>
                 <w:szCs w:val="24"/>
               </w:rPr>
-              <w:t>Grupo DeliverYApp</w:t>
+              <w:t xml:space="preserve">Grupo </w:t>
             </w:r>
+            <w:proofErr w:type="spellStart"/>
+            <w:r>
+              <w:rPr>
+                <w:rFonts w:ascii="Times New Roman" w:hAnsi="Times New Roman"/>
+                <w:sz w:val="24"/>
+                <w:szCs w:val="24"/>
+              </w:rPr>
+              <w:t>DeliverYApp</w:t>
+            </w:r>
+            <w:proofErr w:type="spellEnd"/>
           </w:p>
         </w:tc>
       </w:tr>
@@ -2986,13 +3255,23 @@
                 <w:szCs w:val="24"/>
               </w:rPr>
             </w:pPr>
+            <w:proofErr w:type="spellStart"/>
             <w:r>
               <w:rPr>
                 <w:rFonts w:ascii="Times New Roman" w:hAnsi="Times New Roman"/>
                 <w:sz w:val="24"/>
                 <w:szCs w:val="24"/>
               </w:rPr>
-              <w:t>Cliente,Sistema Autor</w:t>
+              <w:t>Cliente,Sistema</w:t>
+            </w:r>
+            <w:proofErr w:type="spellEnd"/>
+            <w:r>
+              <w:rPr>
+                <w:rFonts w:ascii="Times New Roman" w:hAnsi="Times New Roman"/>
+                <w:sz w:val="24"/>
+                <w:szCs w:val="24"/>
+              </w:rPr>
+              <w:t xml:space="preserve"> Autor</w:t>
             </w:r>
           </w:p>
         </w:tc>
@@ -3106,7 +3385,15 @@
                 <w:sz w:val="24"/>
                 <w:szCs w:val="24"/>
               </w:rPr>
-              <w:t xml:space="preserve">Permite hacer pedido de Delivery </w:t>
+              <w:t>P</w:t>
+            </w:r>
+            <w:r>
+              <w:rPr>
+                <w:rFonts w:ascii="Times New Roman" w:hAnsi="Times New Roman"/>
+                <w:sz w:val="24"/>
+                <w:szCs w:val="24"/>
+              </w:rPr>
+              <w:t>ermite hacer el pedido de su restaurant preferido.</w:t>
             </w:r>
           </w:p>
         </w:tc>
@@ -3154,8 +3441,18 @@
                 <w:sz w:val="24"/>
                 <w:szCs w:val="24"/>
               </w:rPr>
-              <w:t>El Cliente debe de estar logueado</w:t>
+              <w:t xml:space="preserve">El Cliente debe de estar </w:t>
             </w:r>
+            <w:proofErr w:type="spellStart"/>
+            <w:r>
+              <w:rPr>
+                <w:rFonts w:ascii="Times New Roman" w:hAnsi="Times New Roman"/>
+                <w:sz w:val="24"/>
+                <w:szCs w:val="24"/>
+              </w:rPr>
+              <w:t>logueado</w:t>
+            </w:r>
+            <w:proofErr w:type="spellEnd"/>
           </w:p>
         </w:tc>
       </w:tr>
@@ -3208,13 +3505,47 @@
               <w:rPr>
                 <w:sz w:val="24"/>
               </w:rPr>
-              <w:t xml:space="preserve">El cliente entra a la aplicación de DeliverYApp se </w:t>
+              <w:t xml:space="preserve">El cliente entra a la aplicación de </w:t>
+            </w:r>
+            <w:proofErr w:type="spellStart"/>
+            <w:r>
+              <w:rPr>
+                <w:sz w:val="24"/>
+              </w:rPr>
+              <w:t>DeliverYApp</w:t>
+            </w:r>
+            <w:proofErr w:type="spellEnd"/>
+            <w:r>
+              <w:rPr>
+                <w:sz w:val="24"/>
+              </w:rPr>
+              <w:t xml:space="preserve"> se </w:t>
             </w:r>
             <w:r>
               <w:rPr>
                 <w:sz w:val="24"/>
               </w:rPr>
-              <w:t xml:space="preserve"> loguea </w:t>
+              <w:t xml:space="preserve"> </w:t>
+            </w:r>
+            <w:proofErr w:type="spellStart"/>
+            <w:r>
+              <w:rPr>
+                <w:sz w:val="24"/>
+              </w:rPr>
+              <w:t>loguea</w:t>
+            </w:r>
+            <w:proofErr w:type="spellEnd"/>
+            <w:r>
+              <w:rPr>
+                <w:sz w:val="24"/>
+              </w:rPr>
+              <w:t>.</w:t>
+            </w:r>
+            <w:r>
+              <w:rPr>
+                <w:sz w:val="24"/>
+              </w:rPr>
+              <w:t xml:space="preserve"> </w:t>
             </w:r>
           </w:p>
           <w:p>
@@ -3232,7 +3563,27 @@
               <w:rPr>
                 <w:sz w:val="24"/>
               </w:rPr>
-              <w:t xml:space="preserve">La aplicación le da la bienvenida y  la opción de elegir restaurante    </w:t>
+              <w:t xml:space="preserve">La aplicación le da la bienvenida y  la opción de elegir </w:t>
+            </w:r>
+            <w:proofErr w:type="gramStart"/>
+            <w:r>
+              <w:rPr>
+                <w:sz w:val="24"/>
+              </w:rPr>
+              <w:t xml:space="preserve">restaurante  </w:t>
+            </w:r>
+            <w:r>
+              <w:rPr>
+                <w:sz w:val="24"/>
+              </w:rPr>
+              <w:t>.</w:t>
+            </w:r>
+            <w:proofErr w:type="gramEnd"/>
+            <w:r>
+              <w:rPr>
+                <w:sz w:val="24"/>
+              </w:rPr>
+              <w:t xml:space="preserve">  </w:t>
             </w:r>
           </w:p>
           <w:p>
@@ -3250,8 +3601,16 @@
               <w:rPr>
                 <w:sz w:val="24"/>
               </w:rPr>
-              <w:t>Una vez que el cliente elige el restaurante  tiene las opciones de Menú ,</w:t>
+              <w:t xml:space="preserve">Una vez que el cliente elige el restaurante  tiene las opciones de </w:t>
             </w:r>
+            <w:proofErr w:type="gramStart"/>
+            <w:r>
+              <w:rPr>
+                <w:sz w:val="24"/>
+              </w:rPr>
+              <w:t>Menú ,</w:t>
+            </w:r>
+            <w:proofErr w:type="gramEnd"/>
             <w:r>
               <w:rPr>
                 <w:sz w:val="24"/>
@@ -3262,7 +3621,25 @@
               <w:rPr>
                 <w:sz w:val="24"/>
               </w:rPr>
-              <w:t xml:space="preserve"> Ofertas del dia , Combo etc</w:t>
+              <w:t xml:space="preserve"> Ofertas del </w:t>
+            </w:r>
+            <w:r>
+              <w:rPr>
+                <w:sz w:val="24"/>
+              </w:rPr>
+              <w:t>día</w:t>
+            </w:r>
+            <w:r>
+              <w:rPr>
+                <w:sz w:val="24"/>
+              </w:rPr>
+              <w:t xml:space="preserve"> , Combo </w:t>
+            </w:r>
+            <w:r>
+              <w:rPr>
+                <w:sz w:val="24"/>
+              </w:rPr>
+              <w:t>etc.</w:t>
             </w:r>
           </w:p>
           <w:p>
@@ -3280,7 +3657,13 @@
               <w:rPr>
                 <w:sz w:val="24"/>
               </w:rPr>
-              <w:t xml:space="preserve">El cliente elige unas de las opciones  aparece la foto de las comidas y debajo de cada foto de comida el precio y los detalles </w:t>
+              <w:t xml:space="preserve">El cliente elige unas de las opciones  aparece la foto de las comidas y debajo de cada foto de </w:t>
+            </w:r>
+            <w:r>
+              <w:rPr>
+                <w:sz w:val="24"/>
+              </w:rPr>
+              <w:t>comida el precio y los detalles.</w:t>
             </w:r>
           </w:p>
           <w:p>
@@ -3364,33 +3747,41 @@
               <w:rPr>
                 <w:sz w:val="24"/>
               </w:rPr>
-              <w:t xml:space="preserve"> Y  aparece un mensaje “solicitud de pedido de DeliveYApp  Enviado “</w:t>
+              <w:t xml:space="preserve">Muestra un mensaje de </w:t>
             </w:r>
-          </w:p>
-          <w:p>
-            <w:pPr>
-              <w:ind w:left="720"/>
-              <w:rPr>
-                <w:sz w:val="24"/>
-              </w:rPr>
-            </w:pPr>
+            <w:proofErr w:type="spellStart"/>
             <w:r>
               <w:rPr>
                 <w:sz w:val="24"/>
               </w:rPr>
-              <w:t>“</w:t>
+              <w:t>confirmacion</w:t>
+            </w:r>
+            <w:proofErr w:type="spellEnd"/>
+            <w:r>
+              <w:rPr>
+                <w:sz w:val="24"/>
+              </w:rPr>
+              <w:t xml:space="preserve"> “solicitud de pedido </w:t>
             </w:r>
             <w:r>
               <w:rPr>
                 <w:sz w:val="24"/>
               </w:rPr>
-              <w:t>Su Pedido le llegara</w:t>
+              <w:t xml:space="preserve"> </w:t>
             </w:r>
+            <w:proofErr w:type="spellStart"/>
             <w:r>
               <w:rPr>
                 <w:sz w:val="24"/>
               </w:rPr>
-              <w:t xml:space="preserve"> en -----(hora,minutos)</w:t>
+              <w:t>DeliveYApp</w:t>
+            </w:r>
+            <w:proofErr w:type="spellEnd"/>
+            <w:r>
+              <w:rPr>
+                <w:sz w:val="24"/>
+              </w:rPr>
+              <w:t xml:space="preserve">  Enviado “</w:t>
             </w:r>
           </w:p>
           <w:p>
@@ -3426,7 +3817,15 @@
               <w:rPr>
                 <w:sz w:val="24"/>
               </w:rPr>
-              <w:t xml:space="preserve">El usuario pasa el pedido a la cocina  </w:t>
+              <w:t xml:space="preserve">El usuario pasa el pedido a la cocina </w:t>
+            </w:r>
+            <w:bookmarkStart w:id="0" w:name="_GoBack"/>
+            <w:bookmarkEnd w:id="0"/>
+            <w:r>
+              <w:rPr>
+                <w:sz w:val="24"/>
+              </w:rPr>
+              <w:t xml:space="preserve"> </w:t>
             </w:r>
           </w:p>
           <w:p>
@@ -5806,7 +6205,7 @@
   <a:extraClrSchemeLst/>
   <a:extLst>
     <a:ext uri="{05A4C25C-085E-4340-85A3-A5531E510DB2}">
-      <thm15:themeFamily xmlns="" xmlns:thm15="http://schemas.microsoft.com/office/thememl/2012/main" name="Office Theme" id="{62F939B6-93AF-4DB8-9C6B-D6C7DFDC589F}" vid="{4A3C46E8-61CC-4603-A589-7422A47A8E4A}"/>
+      <thm15:themeFamily xmlns:thm15="http://schemas.microsoft.com/office/thememl/2012/main" xmlns="" name="Office Theme" id="{62F939B6-93AF-4DB8-9C6B-D6C7DFDC589F}" vid="{4A3C46E8-61CC-4603-A589-7422A47A8E4A}"/>
     </a:ext>
   </a:extLst>
 </a:theme>
@@ -5817,7 +6216,7 @@
 </file>
 
 <file path=customXml/itemProps1.xml><?xml version="1.0" encoding="utf-8"?>
-<ds:datastoreItem xmlns:ds="http://schemas.openxmlformats.org/officeDocument/2006/customXml" ds:itemID="{58F1433B-B6F8-4B05-AC8E-4E68F1A4B655}">
+<ds:datastoreItem xmlns:ds="http://schemas.openxmlformats.org/officeDocument/2006/customXml" ds:itemID="{D784C286-7B8D-4732-94E7-2AFBED75A812}">
   <ds:schemaRefs>
     <ds:schemaRef ds:uri="http://schemas.openxmlformats.org/officeDocument/2006/bibliography"/>
   </ds:schemaRefs>

</xml_diff>

<commit_message>
Cambios en la tabla de caso de uso!
</commit_message>
<xml_diff>
--- a/Formulario de Requerimientos.docx
+++ b/Formulario de Requerimientos.docx
@@ -5,8 +5,18 @@
     <w:p>
       <w:pPr>
         <w:jc w:val="center"/>
-      </w:pPr>
-      <w:r>
+        <w:rPr>
+          <w:b/>
+          <w:sz w:val="32"/>
+          <w:u w:val="single"/>
+        </w:rPr>
+      </w:pPr>
+      <w:r>
+        <w:rPr>
+          <w:b/>
+          <w:sz w:val="32"/>
+          <w:u w:val="single"/>
+        </w:rPr>
         <w:t>Especificación de Requerimientos del Sistema (ERS)</w:t>
       </w:r>
     </w:p>
@@ -623,6 +633,7 @@
           <w:sz w:val="24"/>
           <w:szCs w:val="24"/>
         </w:rPr>
+        <w:lastRenderedPageBreak/>
         <w:t xml:space="preserve">Pruebas: </w:t>
       </w:r>
       <w:r>
@@ -1371,6 +1382,7 @@
         <w:rPr>
           <w:b/>
         </w:rPr>
+        <w:lastRenderedPageBreak/>
         <w:t>Gestión de menú:</w:t>
       </w:r>
       <w:r>
@@ -1391,7 +1403,6 @@
         <w:rPr>
           <w:b/>
         </w:rPr>
-        <w:lastRenderedPageBreak/>
         <w:t>Gestión de pedidos:</w:t>
       </w:r>
       <w:r>
@@ -1864,7 +1875,11 @@
         <w:t>E</w:t>
       </w:r>
       <w:r>
-        <w:t>l sistema deberá ser sometida a una seria de pruebas para establecer que se encuentra conforme a los requerimiento que se plasman en el documento, en tanto en la consistencia de datos com</w:t>
+        <w:t xml:space="preserve">l sistema deberá ser sometida a una seria de pruebas para establecer que se encuentra conforme a los requerimiento que </w:t>
+      </w:r>
+      <w:r>
+        <w:lastRenderedPageBreak/>
+        <w:t>se plasman en el documento, en tanto en la consistencia de datos com</w:t>
       </w:r>
       <w:r>
         <w:t>o el rendimiento de la aplicació</w:t>
@@ -1892,7 +1907,6 @@
         <w:rPr>
           <w:b/>
         </w:rPr>
-        <w:lastRenderedPageBreak/>
         <w:t>Consideración acerca de la seguridad:</w:t>
       </w:r>
       <w:r>
@@ -2399,9 +2413,33 @@
       </w:r>
     </w:p>
     <w:p/>
-    <w:p>
-      <w:pPr>
-        <w:jc w:val="both"/>
+    <w:p/>
+    <w:p>
+      <w:pPr>
+        <w:jc w:val="center"/>
+        <w:rPr>
+          <w:b/>
+          <w:i/>
+          <w:sz w:val="32"/>
+          <w:szCs w:val="28"/>
+          <w:u w:val="single"/>
+        </w:rPr>
+      </w:pPr>
+      <w:r>
+        <w:rPr>
+          <w:b/>
+          <w:i/>
+          <w:sz w:val="32"/>
+          <w:szCs w:val="28"/>
+          <w:u w:val="single"/>
+        </w:rPr>
+        <w:lastRenderedPageBreak/>
+        <w:t>Modelado de Negocio</w:t>
+      </w:r>
+    </w:p>
+    <w:p>
+      <w:pPr>
+        <w:jc w:val="center"/>
         <w:rPr>
           <w:b/>
           <w:sz w:val="28"/>
@@ -2423,54 +2461,921 @@
         <w:jc w:val="both"/>
       </w:pPr>
       <w:r>
+        <w:t>El cliente llama al negocio, el recepcionista o encargado atiende la llamada y le consulta sobre su necesidad, el cliente si no conoce el menú o lo que le gustaría consumir le pregunta al encargado sobre el menú vigente, el encargado le dicta el menú posteriormente el cliente elige según su preferencia, el encargado pregunta si está satisfecho con su pedido o si le gustaría agregar algo más, el cliente pide algo mas o solo confirma el pedido, el encargado solicita los datos personales del cliente como: nombre, número de teléfono y dirección, una vez obtenido los datos el encargado le comunica al cliente el tiempo estimado en que le llegara el pedido y finaliza la llamada, el pedido es pasado de la recepción a la cocina en donde es procesada donde luego de elaborar completamente el pedido, esta es remitida al cliente en cuestión.</w:t>
+      </w:r>
+    </w:p>
+    <w:p>
+      <w:pPr>
+        <w:jc w:val="center"/>
+        <w:rPr>
+          <w:rFonts w:ascii="Calibri" w:hAnsi="Calibri" w:cs="Calibri"/>
+          <w:b/>
+          <w:bCs/>
+          <w:sz w:val="28"/>
+          <w:szCs w:val="28"/>
+        </w:rPr>
+      </w:pPr>
+      <w:r>
+        <w:rPr>
+          <w:rFonts w:ascii="Calibri" w:hAnsi="Calibri" w:cs="Calibri"/>
+          <w:b/>
+          <w:bCs/>
+          <w:sz w:val="28"/>
+          <w:szCs w:val="28"/>
+        </w:rPr>
+        <w:t>Tabla de Caso de Uso</w:t>
+      </w:r>
+    </w:p>
+    <w:tbl>
+      <w:tblPr>
+        <w:tblStyle w:val="Tablaconcuadrcula"/>
+        <w:tblW w:w="0" w:type="auto"/>
+        <w:tblLook w:val="04A0" w:firstRow="1" w:lastRow="0" w:firstColumn="1" w:lastColumn="0" w:noHBand="0" w:noVBand="1"/>
+      </w:tblPr>
+      <w:tblGrid>
+        <w:gridCol w:w="1951"/>
+        <w:gridCol w:w="6693"/>
+      </w:tblGrid>
+      <w:tr>
+        <w:tc>
+          <w:tcPr>
+            <w:tcW w:w="1951" w:type="dxa"/>
+          </w:tcPr>
+          <w:p>
+            <w:pPr>
+              <w:rPr>
+                <w:rFonts w:ascii="Times New Roman" w:hAnsi="Times New Roman"/>
+                <w:b/>
+                <w:sz w:val="24"/>
+                <w:szCs w:val="24"/>
+              </w:rPr>
+            </w:pPr>
+            <w:r>
+              <w:rPr>
+                <w:rFonts w:ascii="Times New Roman" w:hAnsi="Times New Roman"/>
+                <w:b/>
+                <w:sz w:val="24"/>
+                <w:szCs w:val="24"/>
+              </w:rPr>
+              <w:t xml:space="preserve">Nombre </w:t>
+            </w:r>
+          </w:p>
+        </w:tc>
+        <w:tc>
+          <w:tcPr>
+            <w:tcW w:w="6693" w:type="dxa"/>
+          </w:tcPr>
+          <w:p>
+            <w:pPr>
+              <w:rPr>
+                <w:rFonts w:ascii="Times New Roman" w:hAnsi="Times New Roman"/>
+                <w:sz w:val="24"/>
+                <w:szCs w:val="24"/>
+              </w:rPr>
+            </w:pPr>
+            <w:r>
+              <w:rPr>
+                <w:rFonts w:ascii="Times New Roman" w:hAnsi="Times New Roman"/>
+                <w:sz w:val="24"/>
+                <w:szCs w:val="24"/>
+              </w:rPr>
+              <w:t xml:space="preserve">Grupo </w:t>
+            </w:r>
+            <w:proofErr w:type="spellStart"/>
+            <w:r>
+              <w:rPr>
+                <w:rFonts w:ascii="Times New Roman" w:hAnsi="Times New Roman"/>
+                <w:sz w:val="24"/>
+                <w:szCs w:val="24"/>
+              </w:rPr>
+              <w:t>DeliverYapp</w:t>
+            </w:r>
+            <w:proofErr w:type="spellEnd"/>
+          </w:p>
+        </w:tc>
+      </w:tr>
+      <w:tr>
+        <w:tc>
+          <w:tcPr>
+            <w:tcW w:w="1951" w:type="dxa"/>
+          </w:tcPr>
+          <w:p>
+            <w:pPr>
+              <w:rPr>
+                <w:rFonts w:ascii="Times New Roman" w:hAnsi="Times New Roman"/>
+                <w:b/>
+                <w:sz w:val="24"/>
+                <w:szCs w:val="24"/>
+              </w:rPr>
+            </w:pPr>
+            <w:r>
+              <w:rPr>
+                <w:rFonts w:ascii="Times New Roman" w:hAnsi="Times New Roman"/>
+                <w:b/>
+                <w:sz w:val="24"/>
+                <w:szCs w:val="24"/>
+              </w:rPr>
+              <w:t>Autores:</w:t>
+            </w:r>
+          </w:p>
+        </w:tc>
+        <w:tc>
+          <w:tcPr>
+            <w:tcW w:w="6693" w:type="dxa"/>
+          </w:tcPr>
+          <w:p>
+            <w:pPr>
+              <w:rPr>
+                <w:rFonts w:ascii="Times New Roman" w:hAnsi="Times New Roman"/>
+                <w:sz w:val="24"/>
+                <w:szCs w:val="24"/>
+              </w:rPr>
+            </w:pPr>
+            <w:proofErr w:type="spellStart"/>
+            <w:r>
+              <w:rPr>
+                <w:rFonts w:ascii="Times New Roman" w:hAnsi="Times New Roman"/>
+                <w:sz w:val="24"/>
+                <w:szCs w:val="24"/>
+              </w:rPr>
+              <w:t>Cliente,Usuario</w:t>
+            </w:r>
+            <w:proofErr w:type="spellEnd"/>
+          </w:p>
+        </w:tc>
+      </w:tr>
+      <w:tr>
+        <w:tc>
+          <w:tcPr>
+            <w:tcW w:w="1951" w:type="dxa"/>
+          </w:tcPr>
+          <w:p>
+            <w:pPr>
+              <w:rPr>
+                <w:rFonts w:ascii="Times New Roman" w:hAnsi="Times New Roman"/>
+                <w:b/>
+                <w:sz w:val="24"/>
+                <w:szCs w:val="24"/>
+              </w:rPr>
+            </w:pPr>
+            <w:r>
+              <w:rPr>
+                <w:rFonts w:ascii="Times New Roman" w:hAnsi="Times New Roman"/>
+                <w:b/>
+                <w:sz w:val="24"/>
+                <w:szCs w:val="24"/>
+              </w:rPr>
+              <w:t>Fecha</w:t>
+            </w:r>
+            <w:r>
+              <w:rPr>
+                <w:rFonts w:ascii="Times New Roman" w:hAnsi="Times New Roman"/>
+                <w:b/>
+                <w:sz w:val="24"/>
+                <w:szCs w:val="24"/>
+              </w:rPr>
+              <w:t>:</w:t>
+            </w:r>
+          </w:p>
+        </w:tc>
+        <w:tc>
+          <w:tcPr>
+            <w:tcW w:w="6693" w:type="dxa"/>
+          </w:tcPr>
+          <w:p>
+            <w:pPr>
+              <w:rPr>
+                <w:rFonts w:ascii="Times New Roman" w:hAnsi="Times New Roman"/>
+                <w:sz w:val="24"/>
+                <w:szCs w:val="24"/>
+              </w:rPr>
+            </w:pPr>
+            <w:r>
+              <w:rPr>
+                <w:rFonts w:ascii="Times New Roman" w:hAnsi="Times New Roman"/>
+                <w:sz w:val="24"/>
+                <w:szCs w:val="24"/>
+              </w:rPr>
+              <w:t>06-04-2016</w:t>
+            </w:r>
+          </w:p>
+        </w:tc>
+      </w:tr>
+      <w:tr>
+        <w:tc>
+          <w:tcPr>
+            <w:tcW w:w="1951" w:type="dxa"/>
+          </w:tcPr>
+          <w:p>
+            <w:pPr>
+              <w:rPr>
+                <w:rFonts w:ascii="Times New Roman" w:hAnsi="Times New Roman"/>
+                <w:b/>
+                <w:sz w:val="24"/>
+                <w:szCs w:val="24"/>
+              </w:rPr>
+            </w:pPr>
+            <w:r>
+              <w:rPr>
+                <w:rFonts w:ascii="Times New Roman" w:hAnsi="Times New Roman"/>
+                <w:b/>
+                <w:sz w:val="24"/>
+                <w:szCs w:val="24"/>
+              </w:rPr>
+              <w:t>Descripción</w:t>
+            </w:r>
+            <w:r>
+              <w:rPr>
+                <w:rFonts w:ascii="Times New Roman" w:hAnsi="Times New Roman"/>
+                <w:b/>
+                <w:sz w:val="24"/>
+                <w:szCs w:val="24"/>
+              </w:rPr>
+              <w:t>:</w:t>
+            </w:r>
+          </w:p>
+        </w:tc>
+        <w:tc>
+          <w:tcPr>
+            <w:tcW w:w="6693" w:type="dxa"/>
+          </w:tcPr>
+          <w:p>
+            <w:pPr>
+              <w:rPr>
+                <w:rFonts w:ascii="Times New Roman" w:hAnsi="Times New Roman"/>
+                <w:sz w:val="24"/>
+                <w:szCs w:val="24"/>
+              </w:rPr>
+            </w:pPr>
+            <w:r>
+              <w:rPr>
+                <w:rFonts w:ascii="Times New Roman" w:hAnsi="Times New Roman"/>
+                <w:sz w:val="24"/>
+                <w:szCs w:val="24"/>
+              </w:rPr>
+              <w:t xml:space="preserve">Proceso de Pedido de </w:t>
+            </w:r>
+            <w:proofErr w:type="spellStart"/>
+            <w:r>
+              <w:rPr>
+                <w:rFonts w:ascii="Times New Roman" w:hAnsi="Times New Roman"/>
+                <w:sz w:val="24"/>
+                <w:szCs w:val="24"/>
+              </w:rPr>
+              <w:t>Delivery</w:t>
+            </w:r>
+            <w:proofErr w:type="spellEnd"/>
+          </w:p>
+        </w:tc>
+      </w:tr>
+      <w:tr>
+        <w:tc>
+          <w:tcPr>
+            <w:tcW w:w="1951" w:type="dxa"/>
+          </w:tcPr>
+          <w:p>
+            <w:pPr>
+              <w:rPr>
+                <w:rFonts w:ascii="Times New Roman" w:hAnsi="Times New Roman"/>
+                <w:b/>
+                <w:sz w:val="24"/>
+                <w:szCs w:val="24"/>
+              </w:rPr>
+            </w:pPr>
+            <w:r>
+              <w:rPr>
+                <w:rFonts w:ascii="Times New Roman" w:hAnsi="Times New Roman"/>
+                <w:b/>
+                <w:sz w:val="24"/>
+                <w:szCs w:val="24"/>
+              </w:rPr>
+              <w:t>Precondiciones</w:t>
+            </w:r>
+          </w:p>
+        </w:tc>
+        <w:tc>
+          <w:tcPr>
+            <w:tcW w:w="6693" w:type="dxa"/>
+          </w:tcPr>
+          <w:p>
+            <w:pPr>
+              <w:rPr>
+                <w:rFonts w:ascii="Times New Roman" w:hAnsi="Times New Roman"/>
+                <w:sz w:val="24"/>
+                <w:szCs w:val="24"/>
+              </w:rPr>
+            </w:pPr>
+            <w:r>
+              <w:rPr>
+                <w:rFonts w:ascii="Times New Roman" w:hAnsi="Times New Roman"/>
+                <w:sz w:val="24"/>
+                <w:szCs w:val="24"/>
+              </w:rPr>
+              <w:t>*El cliente debe de dar sus datos personales solicitados</w:t>
+            </w:r>
+          </w:p>
+        </w:tc>
+      </w:tr>
+      <w:tr>
+        <w:tc>
+          <w:tcPr>
+            <w:tcW w:w="8644" w:type="dxa"/>
+            <w:gridSpan w:val="2"/>
+          </w:tcPr>
+          <w:p>
+            <w:pPr>
+              <w:jc w:val="center"/>
+              <w:rPr>
+                <w:rFonts w:ascii="Times New Roman" w:hAnsi="Times New Roman"/>
+                <w:b/>
+                <w:sz w:val="24"/>
+                <w:szCs w:val="24"/>
+              </w:rPr>
+            </w:pPr>
+            <w:r>
+              <w:rPr>
+                <w:rFonts w:ascii="Times New Roman" w:hAnsi="Times New Roman"/>
+                <w:b/>
+                <w:sz w:val="24"/>
+                <w:szCs w:val="24"/>
+              </w:rPr>
+              <w:t>Flujo normal</w:t>
+            </w:r>
+          </w:p>
+        </w:tc>
+      </w:tr>
+      <w:tr>
+        <w:tc>
+          <w:tcPr>
+            <w:tcW w:w="8644" w:type="dxa"/>
+            <w:gridSpan w:val="2"/>
+          </w:tcPr>
+          <w:p>
+            <w:pPr>
+              <w:pStyle w:val="Prrafodelista"/>
+              <w:numPr>
+                <w:ilvl w:val="0"/>
+                <w:numId w:val="14"/>
+              </w:numPr>
+              <w:rPr>
+                <w:rFonts w:ascii="Times New Roman" w:hAnsi="Times New Roman"/>
+                <w:sz w:val="24"/>
+                <w:szCs w:val="24"/>
+              </w:rPr>
+            </w:pPr>
+            <w:r>
+              <w:rPr>
+                <w:rFonts w:ascii="Times New Roman" w:hAnsi="Times New Roman"/>
+                <w:sz w:val="24"/>
+                <w:szCs w:val="24"/>
+              </w:rPr>
+              <w:t xml:space="preserve"> El Cliente llama por teléfono al restaurante</w:t>
+            </w:r>
+          </w:p>
+          <w:p>
+            <w:pPr>
+              <w:pStyle w:val="Prrafodelista"/>
+              <w:numPr>
+                <w:ilvl w:val="0"/>
+                <w:numId w:val="14"/>
+              </w:numPr>
+              <w:rPr>
+                <w:rFonts w:ascii="Times New Roman" w:hAnsi="Times New Roman"/>
+                <w:sz w:val="24"/>
+                <w:szCs w:val="24"/>
+              </w:rPr>
+            </w:pPr>
+            <w:r>
+              <w:rPr>
+                <w:rFonts w:ascii="Times New Roman" w:hAnsi="Times New Roman"/>
+                <w:sz w:val="24"/>
+                <w:szCs w:val="24"/>
+              </w:rPr>
+              <w:t>El usuario contesta la llamada y pregunta que se le ofrece</w:t>
+            </w:r>
+          </w:p>
+          <w:p>
+            <w:pPr>
+              <w:pStyle w:val="Prrafodelista"/>
+              <w:numPr>
+                <w:ilvl w:val="0"/>
+                <w:numId w:val="14"/>
+              </w:numPr>
+              <w:rPr>
+                <w:rFonts w:ascii="Times New Roman" w:hAnsi="Times New Roman"/>
+                <w:sz w:val="24"/>
+                <w:szCs w:val="24"/>
+              </w:rPr>
+            </w:pPr>
+            <w:r>
+              <w:rPr>
+                <w:rFonts w:ascii="Times New Roman" w:hAnsi="Times New Roman"/>
+                <w:sz w:val="24"/>
+                <w:szCs w:val="24"/>
+              </w:rPr>
+              <w:t>El usuario consulta las opciones de  comidas.( en caso de que el cliente ya sabe lo que quiere pasamos al paso 5)</w:t>
+            </w:r>
+          </w:p>
+          <w:p>
+            <w:pPr>
+              <w:pStyle w:val="Prrafodelista"/>
+              <w:numPr>
+                <w:ilvl w:val="0"/>
+                <w:numId w:val="14"/>
+              </w:numPr>
+              <w:rPr>
+                <w:rFonts w:ascii="Times New Roman" w:hAnsi="Times New Roman"/>
+                <w:sz w:val="24"/>
+                <w:szCs w:val="24"/>
+              </w:rPr>
+            </w:pPr>
+            <w:r>
+              <w:rPr>
+                <w:rFonts w:ascii="Times New Roman" w:hAnsi="Times New Roman"/>
+                <w:sz w:val="24"/>
+                <w:szCs w:val="24"/>
+              </w:rPr>
+              <w:t xml:space="preserve">El usuario le dicta el </w:t>
+            </w:r>
+            <w:r>
+              <w:rPr>
+                <w:rFonts w:ascii="Times New Roman" w:hAnsi="Times New Roman"/>
+                <w:sz w:val="24"/>
+                <w:szCs w:val="24"/>
+              </w:rPr>
+              <w:t>menú</w:t>
+            </w:r>
+          </w:p>
+          <w:p>
+            <w:pPr>
+              <w:pStyle w:val="Prrafodelista"/>
+              <w:numPr>
+                <w:ilvl w:val="0"/>
+                <w:numId w:val="14"/>
+              </w:numPr>
+              <w:rPr>
+                <w:rFonts w:ascii="Times New Roman" w:hAnsi="Times New Roman"/>
+                <w:sz w:val="24"/>
+                <w:szCs w:val="24"/>
+              </w:rPr>
+            </w:pPr>
+            <w:r>
+              <w:rPr>
+                <w:rFonts w:ascii="Times New Roman" w:hAnsi="Times New Roman"/>
+                <w:sz w:val="24"/>
+                <w:szCs w:val="24"/>
+              </w:rPr>
+              <w:t xml:space="preserve">El usuario elige el </w:t>
+            </w:r>
+            <w:r>
+              <w:rPr>
+                <w:rFonts w:ascii="Times New Roman" w:hAnsi="Times New Roman"/>
+                <w:sz w:val="24"/>
+                <w:szCs w:val="24"/>
+              </w:rPr>
+              <w:t>menú</w:t>
+            </w:r>
+          </w:p>
+          <w:p>
+            <w:pPr>
+              <w:pStyle w:val="Prrafodelista"/>
+              <w:numPr>
+                <w:ilvl w:val="0"/>
+                <w:numId w:val="14"/>
+              </w:numPr>
+              <w:rPr>
+                <w:rFonts w:ascii="Times New Roman" w:hAnsi="Times New Roman"/>
+                <w:sz w:val="24"/>
+                <w:szCs w:val="24"/>
+              </w:rPr>
+            </w:pPr>
+            <w:r>
+              <w:rPr>
+                <w:rFonts w:ascii="Times New Roman" w:hAnsi="Times New Roman"/>
+                <w:sz w:val="24"/>
+                <w:szCs w:val="24"/>
+              </w:rPr>
+              <w:t>El usuario anota al cliente su pedido</w:t>
+            </w:r>
+          </w:p>
+          <w:p>
+            <w:pPr>
+              <w:pStyle w:val="Prrafodelista"/>
+              <w:numPr>
+                <w:ilvl w:val="0"/>
+                <w:numId w:val="14"/>
+              </w:numPr>
+              <w:rPr>
+                <w:rFonts w:ascii="Times New Roman" w:hAnsi="Times New Roman"/>
+                <w:sz w:val="24"/>
+                <w:szCs w:val="24"/>
+              </w:rPr>
+            </w:pPr>
+            <w:r>
+              <w:rPr>
+                <w:rFonts w:ascii="Times New Roman" w:hAnsi="Times New Roman"/>
+                <w:sz w:val="24"/>
+                <w:szCs w:val="24"/>
+              </w:rPr>
+              <w:t>El usuario Pregunta si quiere agregar algo más  a su pedido</w:t>
+            </w:r>
+          </w:p>
+          <w:p>
+            <w:pPr>
+              <w:pStyle w:val="Prrafodelista"/>
+              <w:numPr>
+                <w:ilvl w:val="0"/>
+                <w:numId w:val="14"/>
+              </w:numPr>
+              <w:rPr>
+                <w:rFonts w:ascii="Times New Roman" w:hAnsi="Times New Roman"/>
+                <w:sz w:val="24"/>
+                <w:szCs w:val="24"/>
+              </w:rPr>
+            </w:pPr>
+            <w:r>
+              <w:rPr>
+                <w:rFonts w:ascii="Calibri" w:hAnsi="Calibri" w:cs="Calibri"/>
+                <w:color w:val="000000"/>
+                <w:sz w:val="24"/>
+              </w:rPr>
+              <w:t>En caso d que el cliente ya  esté satisfecho con su pedido solo confirma  o si desea algo más volvemos al paso 5</w:t>
+            </w:r>
+          </w:p>
+          <w:p>
+            <w:pPr>
+              <w:pStyle w:val="Prrafodelista"/>
+              <w:numPr>
+                <w:ilvl w:val="0"/>
+                <w:numId w:val="14"/>
+              </w:numPr>
+              <w:rPr>
+                <w:rFonts w:ascii="Times New Roman" w:hAnsi="Times New Roman"/>
+                <w:sz w:val="24"/>
+                <w:szCs w:val="24"/>
+              </w:rPr>
+            </w:pPr>
+            <w:r>
+              <w:rPr>
+                <w:rFonts w:ascii="Calibri" w:hAnsi="Calibri" w:cs="Calibri"/>
+                <w:color w:val="000000"/>
+                <w:sz w:val="24"/>
+              </w:rPr>
+              <w:t>El  usuario solicita los datos personales al cliente(nombre,</w:t>
+            </w:r>
+            <w:r>
+              <w:rPr>
+                <w:rFonts w:ascii="Calibri" w:hAnsi="Calibri" w:cs="Calibri"/>
+                <w:color w:val="000000"/>
+                <w:sz w:val="24"/>
+              </w:rPr>
+              <w:t xml:space="preserve"> </w:t>
+            </w:r>
+            <w:r>
+              <w:rPr>
+                <w:rFonts w:ascii="Calibri" w:hAnsi="Calibri" w:cs="Calibri"/>
+                <w:color w:val="000000"/>
+                <w:sz w:val="24"/>
+              </w:rPr>
+              <w:t>apellido,</w:t>
+            </w:r>
+            <w:r>
+              <w:rPr>
+                <w:rFonts w:ascii="Calibri" w:hAnsi="Calibri" w:cs="Calibri"/>
+                <w:color w:val="000000"/>
+                <w:sz w:val="24"/>
+              </w:rPr>
+              <w:t xml:space="preserve"> </w:t>
+            </w:r>
+            <w:r>
+              <w:rPr>
+                <w:rFonts w:ascii="Calibri" w:hAnsi="Calibri" w:cs="Calibri"/>
+                <w:color w:val="000000"/>
+                <w:sz w:val="24"/>
+              </w:rPr>
+              <w:t>dirección,</w:t>
+            </w:r>
+            <w:r>
+              <w:rPr>
+                <w:rFonts w:ascii="Calibri" w:hAnsi="Calibri" w:cs="Calibri"/>
+                <w:color w:val="000000"/>
+                <w:sz w:val="24"/>
+              </w:rPr>
+              <w:t xml:space="preserve"> </w:t>
+            </w:r>
+            <w:r>
+              <w:rPr>
+                <w:rFonts w:ascii="Calibri" w:hAnsi="Calibri" w:cs="Calibri"/>
+                <w:color w:val="000000"/>
+                <w:sz w:val="24"/>
+              </w:rPr>
+              <w:t>número teléfono)</w:t>
+            </w:r>
+          </w:p>
+          <w:p>
+            <w:pPr>
+              <w:pStyle w:val="Prrafodelista"/>
+              <w:numPr>
+                <w:ilvl w:val="0"/>
+                <w:numId w:val="14"/>
+              </w:numPr>
+              <w:rPr>
+                <w:rFonts w:ascii="Times New Roman" w:hAnsi="Times New Roman"/>
+                <w:sz w:val="24"/>
+                <w:szCs w:val="24"/>
+              </w:rPr>
+            </w:pPr>
+            <w:r>
+              <w:rPr>
+                <w:rFonts w:ascii="Calibri" w:hAnsi="Calibri" w:cs="Calibri"/>
+                <w:color w:val="000000"/>
+                <w:sz w:val="24"/>
+              </w:rPr>
+              <w:t>El usuario comunica el tiempo estimado en que llegara el pedido  finaliza la llamada</w:t>
+            </w:r>
+          </w:p>
+          <w:p>
+            <w:pPr>
+              <w:pStyle w:val="Prrafodelista"/>
+              <w:numPr>
+                <w:ilvl w:val="0"/>
+                <w:numId w:val="14"/>
+              </w:numPr>
+              <w:rPr>
+                <w:rFonts w:ascii="Times New Roman" w:hAnsi="Times New Roman"/>
+                <w:sz w:val="24"/>
+                <w:szCs w:val="24"/>
+              </w:rPr>
+            </w:pPr>
+            <w:r>
+              <w:rPr>
+                <w:rFonts w:ascii="Calibri" w:hAnsi="Calibri" w:cs="Calibri"/>
+                <w:color w:val="000000"/>
+                <w:sz w:val="24"/>
+              </w:rPr>
+              <w:t>El cliente le da su Ok y finaliza la llamada</w:t>
+            </w:r>
+          </w:p>
+          <w:p>
+            <w:pPr>
+              <w:pStyle w:val="Prrafodelista"/>
+              <w:numPr>
+                <w:ilvl w:val="0"/>
+                <w:numId w:val="14"/>
+              </w:numPr>
+              <w:rPr>
+                <w:rFonts w:ascii="Times New Roman" w:hAnsi="Times New Roman"/>
+                <w:sz w:val="24"/>
+                <w:szCs w:val="24"/>
+              </w:rPr>
+            </w:pPr>
+            <w:r>
+              <w:rPr>
+                <w:rFonts w:ascii="Calibri" w:hAnsi="Calibri" w:cs="Calibri"/>
+                <w:color w:val="000000"/>
+                <w:sz w:val="24"/>
+              </w:rPr>
+              <w:t>El usuario pasa el pedido a la cocina</w:t>
+            </w:r>
+          </w:p>
+          <w:p>
+            <w:pPr>
+              <w:pStyle w:val="Prrafodelista"/>
+              <w:rPr>
+                <w:rFonts w:ascii="Times New Roman" w:hAnsi="Times New Roman"/>
+                <w:sz w:val="24"/>
+                <w:szCs w:val="24"/>
+              </w:rPr>
+            </w:pPr>
+          </w:p>
+        </w:tc>
+      </w:tr>
+      <w:tr>
+        <w:tc>
+          <w:tcPr>
+            <w:tcW w:w="8644" w:type="dxa"/>
+            <w:gridSpan w:val="2"/>
+          </w:tcPr>
+          <w:p>
+            <w:pPr>
+              <w:pStyle w:val="Prrafodelista"/>
+              <w:jc w:val="center"/>
+              <w:rPr>
+                <w:rFonts w:ascii="Times New Roman" w:hAnsi="Times New Roman"/>
+                <w:b/>
+                <w:sz w:val="24"/>
+                <w:szCs w:val="24"/>
+              </w:rPr>
+            </w:pPr>
+            <w:r>
+              <w:rPr>
+                <w:rFonts w:ascii="Times New Roman" w:hAnsi="Times New Roman"/>
+                <w:b/>
+                <w:sz w:val="24"/>
+                <w:szCs w:val="24"/>
+              </w:rPr>
+              <w:t>Flujo</w:t>
+            </w:r>
+            <w:r>
+              <w:rPr>
+                <w:rFonts w:ascii="Times New Roman" w:hAnsi="Times New Roman"/>
+                <w:b/>
+                <w:sz w:val="24"/>
+                <w:szCs w:val="24"/>
+              </w:rPr>
+              <w:t xml:space="preserve"> alternativo </w:t>
+            </w:r>
+          </w:p>
+        </w:tc>
+      </w:tr>
+      <w:tr>
+        <w:tc>
+          <w:tcPr>
+            <w:tcW w:w="8644" w:type="dxa"/>
+            <w:gridSpan w:val="2"/>
+          </w:tcPr>
+          <w:p>
+            <w:pPr>
+              <w:rPr>
+                <w:rFonts w:ascii="Times New Roman" w:hAnsi="Times New Roman"/>
+                <w:sz w:val="24"/>
+                <w:szCs w:val="24"/>
+              </w:rPr>
+            </w:pPr>
+          </w:p>
+        </w:tc>
+      </w:tr>
+      <w:tr>
+        <w:trPr>
+          <w:trHeight w:val="917"/>
+        </w:trPr>
+        <w:tc>
+          <w:tcPr>
+            <w:tcW w:w="8644" w:type="dxa"/>
+            <w:gridSpan w:val="2"/>
+          </w:tcPr>
+          <w:p>
+            <w:pPr>
+              <w:rPr>
+                <w:rFonts w:ascii="Times New Roman" w:hAnsi="Times New Roman"/>
+                <w:b/>
+                <w:sz w:val="24"/>
+                <w:szCs w:val="24"/>
+              </w:rPr>
+            </w:pPr>
+            <w:r>
+              <w:rPr>
+                <w:rFonts w:ascii="Times New Roman" w:hAnsi="Times New Roman"/>
+                <w:b/>
+                <w:sz w:val="24"/>
+                <w:szCs w:val="24"/>
+              </w:rPr>
+              <w:t xml:space="preserve">Precondiciones: </w:t>
+            </w:r>
+            <w:r>
+              <w:rPr>
+                <w:rFonts w:ascii="Times New Roman" w:hAnsi="Times New Roman"/>
+                <w:b/>
+                <w:sz w:val="24"/>
+                <w:szCs w:val="24"/>
+              </w:rPr>
+              <w:t xml:space="preserve"> </w:t>
+            </w:r>
+            <w:r>
+              <w:rPr>
+                <w:rFonts w:ascii="Times New Roman" w:hAnsi="Times New Roman"/>
+                <w:b/>
+                <w:sz w:val="24"/>
+                <w:szCs w:val="24"/>
+              </w:rPr>
+              <w:t>Se generó</w:t>
+            </w:r>
+            <w:r>
+              <w:rPr>
+                <w:rFonts w:ascii="Times New Roman" w:hAnsi="Times New Roman"/>
+                <w:b/>
+                <w:sz w:val="24"/>
+                <w:szCs w:val="24"/>
+              </w:rPr>
+              <w:t xml:space="preserve"> pedido de </w:t>
+            </w:r>
+            <w:proofErr w:type="spellStart"/>
+            <w:r>
+              <w:rPr>
+                <w:rFonts w:ascii="Times New Roman" w:hAnsi="Times New Roman"/>
+                <w:b/>
+                <w:sz w:val="24"/>
+                <w:szCs w:val="24"/>
+              </w:rPr>
+              <w:t>deliver</w:t>
+            </w:r>
+            <w:r>
+              <w:rPr>
+                <w:rFonts w:ascii="Times New Roman" w:hAnsi="Times New Roman"/>
+                <w:b/>
+                <w:sz w:val="24"/>
+                <w:szCs w:val="24"/>
+              </w:rPr>
+              <w:t>y</w:t>
+            </w:r>
+            <w:proofErr w:type="spellEnd"/>
+          </w:p>
+          <w:p>
+            <w:pPr>
+              <w:tabs>
+                <w:tab w:val="left" w:pos="3076"/>
+              </w:tabs>
+              <w:rPr>
+                <w:rFonts w:ascii="Times New Roman" w:hAnsi="Times New Roman"/>
+                <w:sz w:val="24"/>
+                <w:szCs w:val="24"/>
+              </w:rPr>
+            </w:pPr>
+            <w:r>
+              <w:rPr>
+                <w:rFonts w:ascii="Times New Roman" w:hAnsi="Times New Roman"/>
+                <w:sz w:val="24"/>
+                <w:szCs w:val="24"/>
+              </w:rPr>
+              <w:tab/>
+            </w:r>
+          </w:p>
+          <w:p>
+            <w:pPr>
+              <w:tabs>
+                <w:tab w:val="left" w:pos="3076"/>
+              </w:tabs>
+              <w:rPr>
+                <w:rFonts w:ascii="Times New Roman" w:hAnsi="Times New Roman"/>
+                <w:sz w:val="24"/>
+                <w:szCs w:val="24"/>
+              </w:rPr>
+            </w:pPr>
+          </w:p>
+          <w:p>
+            <w:pPr>
+              <w:tabs>
+                <w:tab w:val="left" w:pos="3076"/>
+              </w:tabs>
+              <w:rPr>
+                <w:rFonts w:ascii="Times New Roman" w:hAnsi="Times New Roman"/>
+                <w:sz w:val="24"/>
+                <w:szCs w:val="24"/>
+              </w:rPr>
+            </w:pPr>
+          </w:p>
+          <w:p>
+            <w:pPr>
+              <w:tabs>
+                <w:tab w:val="left" w:pos="3076"/>
+              </w:tabs>
+              <w:rPr>
+                <w:rFonts w:ascii="Times New Roman" w:hAnsi="Times New Roman"/>
+                <w:b/>
+                <w:sz w:val="24"/>
+                <w:szCs w:val="24"/>
+              </w:rPr>
+            </w:pPr>
+          </w:p>
+        </w:tc>
+      </w:tr>
+    </w:tbl>
+    <w:p>
+      <w:pPr>
+        <w:jc w:val="center"/>
+        <w:rPr>
+          <w:b/>
+          <w:sz w:val="52"/>
+        </w:rPr>
+      </w:pPr>
+    </w:p>
+    <w:p>
+      <w:pPr>
+        <w:jc w:val="center"/>
+        <w:rPr>
+          <w:b/>
+          <w:sz w:val="36"/>
+        </w:rPr>
+      </w:pPr>
+      <w:r>
+        <w:rPr>
+          <w:b/>
+          <w:sz w:val="36"/>
+        </w:rPr>
         <w:lastRenderedPageBreak/>
-        <w:t>El cliente llama al negocio, el recepcionista o encargado atiende la llamada y le consulta sobre su necesidad, el cliente si no conoce el menú o lo que le gustaría consumir le pregunta al encargado sobre el menú vigente, el encargado le dicta el menú posteriormente el cliente elige según su preferencia, el encargado pregunta si está satisfecho con su pedido o si le gustaría agregar algo más, el cliente pide algo mas o solo confirma el pedido, el encargado solicita los datos personales del cliente como: nombre, número de teléfono y dirección, una vez obtenido los datos el encargado le comunica al cliente el tiempo estimado en que le llegara el pedido y finaliza la llamada, el pedido es pasado de la recepción a la cocina en donde es procesada donde luego de elaborar completamente el pedido, esta es remitida al cliente en cuestión.</w:t>
-      </w:r>
-    </w:p>
-    <w:p>
-      <w:pPr>
-        <w:jc w:val="center"/>
-        <w:rPr>
-          <w:b/>
-          <w:sz w:val="52"/>
-        </w:rPr>
-      </w:pPr>
-    </w:p>
-    <w:p>
-      <w:pPr>
-        <w:jc w:val="center"/>
-        <w:rPr>
-          <w:b/>
-          <w:sz w:val="52"/>
-        </w:rPr>
-      </w:pPr>
-      <w:r>
-        <w:rPr>
-          <w:b/>
-          <w:sz w:val="52"/>
-        </w:rPr>
         <w:t>Grafico</w:t>
       </w:r>
     </w:p>
     <w:p>
-      <w:pPr>
-        <w:jc w:val="center"/>
-        <w:rPr>
-          <w:b/>
-          <w:sz w:val="52"/>
-        </w:rPr>
-      </w:pPr>
-    </w:p>
-    <w:p>
       <w:r>
         <w:rPr>
           <w:noProof/>
-          <w:lang w:val="es-PY" w:eastAsia="es-PY"/>
+          <w:lang w:eastAsia="es-ES"/>
         </w:rPr>
         <mc:AlternateContent>
           <mc:Choice Requires="wps">
             <w:drawing>
-              <wp:anchor distT="0" distB="0" distL="114300" distR="114300" simplePos="0" relativeHeight="251659264" behindDoc="1" locked="0" layoutInCell="1" allowOverlap="1" wp14:anchorId="6C6C6F64" wp14:editId="16FA4A4A">
+              <wp:anchor distT="0" distB="0" distL="114300" distR="114300" simplePos="0" relativeHeight="251659264" behindDoc="1" locked="0" layoutInCell="1" allowOverlap="1" wp14:anchorId="727B7F8D" wp14:editId="06D9349E">
                 <wp:simplePos x="0" y="0"/>
                 <wp:positionH relativeFrom="column">
                   <wp:posOffset>619125</wp:posOffset>
@@ -2606,12 +3511,12 @@
       <w:r>
         <w:rPr>
           <w:noProof/>
-          <w:lang w:val="es-PY" w:eastAsia="es-PY"/>
+          <w:lang w:eastAsia="es-ES"/>
         </w:rPr>
         <mc:AlternateContent>
           <mc:Choice Requires="wps">
             <w:drawing>
-              <wp:anchor distT="0" distB="0" distL="114300" distR="114300" simplePos="0" relativeHeight="251661312" behindDoc="1" locked="0" layoutInCell="1" allowOverlap="1" wp14:anchorId="302CA51F" wp14:editId="3BC76B4E">
+              <wp:anchor distT="0" distB="0" distL="114300" distR="114300" simplePos="0" relativeHeight="251661312" behindDoc="1" locked="0" layoutInCell="1" allowOverlap="1" wp14:anchorId="55C4568E" wp14:editId="68397886">
                 <wp:simplePos x="0" y="0"/>
                 <wp:positionH relativeFrom="column">
                   <wp:posOffset>3215640</wp:posOffset>
@@ -2710,7 +3615,7 @@
       <w:r>
         <w:rPr>
           <w:noProof/>
-          <w:lang w:val="es-PY" w:eastAsia="es-PY"/>
+          <w:lang w:eastAsia="es-ES"/>
         </w:rPr>
         <mc:AlternateContent>
           <mc:Choice Requires="wps">
@@ -2780,7 +3685,7 @@
       <w:r>
         <w:rPr>
           <w:noProof/>
-          <w:lang w:val="es-PY" w:eastAsia="es-PY"/>
+          <w:lang w:eastAsia="es-ES"/>
         </w:rPr>
         <mc:AlternateContent>
           <mc:Choice Requires="wps">
@@ -2852,7 +3757,7 @@
       <w:r>
         <w:rPr>
           <w:noProof/>
-          <w:lang w:val="es-PY" w:eastAsia="es-PY"/>
+          <w:lang w:eastAsia="es-ES"/>
         </w:rPr>
         <w:drawing>
           <wp:anchor distT="0" distB="0" distL="114300" distR="114300" simplePos="0" relativeHeight="251665408" behindDoc="1" locked="0" layoutInCell="1" allowOverlap="1" wp14:anchorId="62BB2A9C" wp14:editId="415E9AC8">
@@ -2913,7 +3818,7 @@
       <w:r>
         <w:rPr>
           <w:noProof/>
-          <w:lang w:val="es-PY" w:eastAsia="es-PY"/>
+          <w:lang w:eastAsia="es-ES"/>
         </w:rPr>
         <w:drawing>
           <wp:anchor distT="0" distB="0" distL="114300" distR="114300" simplePos="0" relativeHeight="251662336" behindDoc="1" locked="0" layoutInCell="1" allowOverlap="1" wp14:anchorId="35BFF586" wp14:editId="203AD812">
@@ -2986,9 +3891,8 @@
       <w:r>
         <w:rPr>
           <w:noProof/>
-          <w:lang w:val="es-PY" w:eastAsia="es-PY"/>
-        </w:rPr>
-        <w:lastRenderedPageBreak/>
+          <w:lang w:eastAsia="es-ES"/>
+        </w:rPr>
         <w:drawing>
           <wp:inline distT="0" distB="0" distL="0" distR="0" wp14:anchorId="1B8D4135" wp14:editId="75AF06BD">
             <wp:extent cx="5995358" cy="2503831"/>
@@ -3071,13 +3975,47 @@
           <w:sz w:val="28"/>
         </w:rPr>
       </w:pPr>
-      <w:r>
+    </w:p>
+    <w:p>
+      <w:pPr>
+        <w:jc w:val="center"/>
         <w:rPr>
           <w:rFonts w:ascii="Calibri" w:hAnsi="Calibri" w:cs="Calibri"/>
           <w:b/>
           <w:bCs/>
           <w:sz w:val="28"/>
         </w:rPr>
+      </w:pPr>
+    </w:p>
+    <w:p>
+      <w:pPr>
+        <w:jc w:val="center"/>
+        <w:rPr>
+          <w:rFonts w:ascii="Calibri" w:hAnsi="Calibri" w:cs="Calibri"/>
+          <w:b/>
+          <w:bCs/>
+          <w:sz w:val="28"/>
+        </w:rPr>
+      </w:pPr>
+    </w:p>
+    <w:p>
+      <w:pPr>
+        <w:jc w:val="center"/>
+        <w:rPr>
+          <w:rFonts w:ascii="Calibri" w:hAnsi="Calibri" w:cs="Calibri"/>
+          <w:b/>
+          <w:bCs/>
+          <w:sz w:val="28"/>
+        </w:rPr>
+      </w:pPr>
+      <w:r>
+        <w:rPr>
+          <w:rFonts w:ascii="Calibri" w:hAnsi="Calibri" w:cs="Calibri"/>
+          <w:b/>
+          <w:bCs/>
+          <w:sz w:val="28"/>
+        </w:rPr>
+        <w:lastRenderedPageBreak/>
         <w:t>Modelado de Requerimiento</w:t>
       </w:r>
     </w:p>
@@ -3255,16 +4193,14 @@
                 <w:szCs w:val="24"/>
               </w:rPr>
             </w:pPr>
-            <w:proofErr w:type="spellStart"/>
-            <w:r>
-              <w:rPr>
-                <w:rFonts w:ascii="Times New Roman" w:hAnsi="Times New Roman"/>
-                <w:sz w:val="24"/>
-                <w:szCs w:val="24"/>
-              </w:rPr>
-              <w:t>Cliente,Sistema</w:t>
-            </w:r>
-            <w:proofErr w:type="spellEnd"/>
+            <w:r>
+              <w:rPr>
+                <w:rFonts w:ascii="Times New Roman" w:hAnsi="Times New Roman"/>
+                <w:sz w:val="24"/>
+                <w:szCs w:val="24"/>
+              </w:rPr>
+              <w:t>Cliente, Sistema</w:t>
+            </w:r>
             <w:r>
               <w:rPr>
                 <w:rFonts w:ascii="Times New Roman" w:hAnsi="Times New Roman"/>
@@ -3565,20 +4501,12 @@
               </w:rPr>
               <w:t xml:space="preserve">La aplicación le da la bienvenida y  la opción de elegir </w:t>
             </w:r>
-            <w:proofErr w:type="gramStart"/>
-            <w:r>
-              <w:rPr>
-                <w:sz w:val="24"/>
-              </w:rPr>
-              <w:t xml:space="preserve">restaurante  </w:t>
-            </w:r>
-            <w:r>
-              <w:rPr>
-                <w:sz w:val="24"/>
-              </w:rPr>
-              <w:t>.</w:t>
-            </w:r>
-            <w:proofErr w:type="gramEnd"/>
+            <w:r>
+              <w:rPr>
+                <w:sz w:val="24"/>
+              </w:rPr>
+              <w:t>restaurante.</w:t>
+            </w:r>
             <w:r>
               <w:rPr>
                 <w:sz w:val="24"/>
@@ -3603,14 +4531,12 @@
               </w:rPr>
               <w:t xml:space="preserve">Una vez que el cliente elige el restaurante  tiene las opciones de </w:t>
             </w:r>
-            <w:proofErr w:type="gramStart"/>
-            <w:r>
-              <w:rPr>
-                <w:sz w:val="24"/>
-              </w:rPr>
-              <w:t>Menú ,</w:t>
-            </w:r>
-            <w:proofErr w:type="gramEnd"/>
+            <w:r>
+              <w:rPr>
+                <w:sz w:val="24"/>
+              </w:rPr>
+              <w:t>Menú,</w:t>
+            </w:r>
             <w:r>
               <w:rPr>
                 <w:sz w:val="24"/>
@@ -3627,13 +4553,13 @@
               <w:rPr>
                 <w:sz w:val="24"/>
               </w:rPr>
-              <w:t>día</w:t>
-            </w:r>
-            <w:r>
-              <w:rPr>
-                <w:sz w:val="24"/>
-              </w:rPr>
-              <w:t xml:space="preserve"> , Combo </w:t>
+              <w:t>día,</w:t>
+            </w:r>
+            <w:r>
+              <w:rPr>
+                <w:sz w:val="24"/>
+              </w:rPr>
+              <w:t xml:space="preserve"> Combo </w:t>
             </w:r>
             <w:r>
               <w:rPr>
@@ -3749,14 +4675,12 @@
               </w:rPr>
               <w:t xml:space="preserve">Muestra un mensaje de </w:t>
             </w:r>
-            <w:proofErr w:type="spellStart"/>
-            <w:r>
-              <w:rPr>
-                <w:sz w:val="24"/>
-              </w:rPr>
-              <w:t>confirmacion</w:t>
-            </w:r>
-            <w:proofErr w:type="spellEnd"/>
+            <w:r>
+              <w:rPr>
+                <w:sz w:val="24"/>
+              </w:rPr>
+              <w:t>confirmación</w:t>
+            </w:r>
             <w:r>
               <w:rPr>
                 <w:sz w:val="24"/>
@@ -3817,15 +4741,7 @@
               <w:rPr>
                 <w:sz w:val="24"/>
               </w:rPr>
-              <w:t xml:space="preserve">El usuario pasa el pedido a la cocina </w:t>
-            </w:r>
-            <w:bookmarkStart w:id="0" w:name="_GoBack"/>
-            <w:bookmarkEnd w:id="0"/>
-            <w:r>
-              <w:rPr>
-                <w:sz w:val="24"/>
-              </w:rPr>
-              <w:t xml:space="preserve"> </w:t>
+              <w:t xml:space="preserve">El usuario pasa el pedido a la cocina  </w:t>
             </w:r>
           </w:p>
           <w:p>
@@ -3864,7 +4780,6 @@
                 <w:sz w:val="24"/>
                 <w:szCs w:val="24"/>
               </w:rPr>
-              <w:lastRenderedPageBreak/>
               <w:t>Flujo</w:t>
             </w:r>
             <w:r>
@@ -3956,7 +4871,18 @@
                 <w:sz w:val="24"/>
                 <w:szCs w:val="24"/>
               </w:rPr>
-              <w:t xml:space="preserve"> Se realiza pedido de (menú)</w:t>
+              <w:t xml:space="preserve"> Se realiza pedi</w:t>
+            </w:r>
+            <w:bookmarkStart w:id="0" w:name="_GoBack"/>
+            <w:bookmarkEnd w:id="0"/>
+            <w:r>
+              <w:rPr>
+                <w:rFonts w:ascii="Times New Roman" w:hAnsi="Times New Roman"/>
+                <w:b/>
+                <w:sz w:val="24"/>
+                <w:szCs w:val="24"/>
+              </w:rPr>
+              <w:t>do de (menú)</w:t>
             </w:r>
           </w:p>
           <w:p>
@@ -4122,6 +5048,95 @@
     </w:lvl>
   </w:abstractNum>
   <w:abstractNum w:abstractNumId="1">
+    <w:nsid w:val="178C7FBD"/>
+    <w:multiLevelType w:val="hybridMultilevel"/>
+    <w:tmpl w:val="30B4D740"/>
+    <w:lvl w:ilvl="0" w:tplc="83C461D8">
+      <w:start w:val="1"/>
+      <w:numFmt w:val="decimal"/>
+      <w:lvlText w:val="%1-"/>
+      <w:lvlJc w:val="left"/>
+      <w:pPr>
+        <w:ind w:left="720" w:hanging="360"/>
+      </w:pPr>
+      <w:rPr>
+        <w:rFonts w:hint="default"/>
+      </w:rPr>
+    </w:lvl>
+    <w:lvl w:ilvl="1" w:tplc="0C0A0019" w:tentative="1">
+      <w:start w:val="1"/>
+      <w:numFmt w:val="lowerLetter"/>
+      <w:lvlText w:val="%2."/>
+      <w:lvlJc w:val="left"/>
+      <w:pPr>
+        <w:ind w:left="1440" w:hanging="360"/>
+      </w:pPr>
+    </w:lvl>
+    <w:lvl w:ilvl="2" w:tplc="0C0A001B" w:tentative="1">
+      <w:start w:val="1"/>
+      <w:numFmt w:val="lowerRoman"/>
+      <w:lvlText w:val="%3."/>
+      <w:lvlJc w:val="right"/>
+      <w:pPr>
+        <w:ind w:left="2160" w:hanging="180"/>
+      </w:pPr>
+    </w:lvl>
+    <w:lvl w:ilvl="3" w:tplc="0C0A000F" w:tentative="1">
+      <w:start w:val="1"/>
+      <w:numFmt w:val="decimal"/>
+      <w:lvlText w:val="%4."/>
+      <w:lvlJc w:val="left"/>
+      <w:pPr>
+        <w:ind w:left="2880" w:hanging="360"/>
+      </w:pPr>
+    </w:lvl>
+    <w:lvl w:ilvl="4" w:tplc="0C0A0019" w:tentative="1">
+      <w:start w:val="1"/>
+      <w:numFmt w:val="lowerLetter"/>
+      <w:lvlText w:val="%5."/>
+      <w:lvlJc w:val="left"/>
+      <w:pPr>
+        <w:ind w:left="3600" w:hanging="360"/>
+      </w:pPr>
+    </w:lvl>
+    <w:lvl w:ilvl="5" w:tplc="0C0A001B" w:tentative="1">
+      <w:start w:val="1"/>
+      <w:numFmt w:val="lowerRoman"/>
+      <w:lvlText w:val="%6."/>
+      <w:lvlJc w:val="right"/>
+      <w:pPr>
+        <w:ind w:left="4320" w:hanging="180"/>
+      </w:pPr>
+    </w:lvl>
+    <w:lvl w:ilvl="6" w:tplc="0C0A000F" w:tentative="1">
+      <w:start w:val="1"/>
+      <w:numFmt w:val="decimal"/>
+      <w:lvlText w:val="%7."/>
+      <w:lvlJc w:val="left"/>
+      <w:pPr>
+        <w:ind w:left="5040" w:hanging="360"/>
+      </w:pPr>
+    </w:lvl>
+    <w:lvl w:ilvl="7" w:tplc="0C0A0019" w:tentative="1">
+      <w:start w:val="1"/>
+      <w:numFmt w:val="lowerLetter"/>
+      <w:lvlText w:val="%8."/>
+      <w:lvlJc w:val="left"/>
+      <w:pPr>
+        <w:ind w:left="5760" w:hanging="360"/>
+      </w:pPr>
+    </w:lvl>
+    <w:lvl w:ilvl="8" w:tplc="0C0A001B" w:tentative="1">
+      <w:start w:val="1"/>
+      <w:numFmt w:val="lowerRoman"/>
+      <w:lvlText w:val="%9."/>
+      <w:lvlJc w:val="right"/>
+      <w:pPr>
+        <w:ind w:left="6480" w:hanging="180"/>
+      </w:pPr>
+    </w:lvl>
+  </w:abstractNum>
+  <w:abstractNum w:abstractNumId="2">
     <w:nsid w:val="320D6105"/>
     <w:multiLevelType w:val="multilevel"/>
     <w:tmpl w:val="B75A9F3C"/>
@@ -4247,7 +5262,7 @@
       </w:rPr>
     </w:lvl>
   </w:abstractNum>
-  <w:abstractNum w:abstractNumId="2">
+  <w:abstractNum w:abstractNumId="3">
     <w:nsid w:val="3E3A05FA"/>
     <w:multiLevelType w:val="hybridMultilevel"/>
     <w:tmpl w:val="3A0ADDD0"/>
@@ -4336,7 +5351,7 @@
       </w:pPr>
     </w:lvl>
   </w:abstractNum>
-  <w:abstractNum w:abstractNumId="3">
+  <w:abstractNum w:abstractNumId="4">
     <w:nsid w:val="401359A4"/>
     <w:multiLevelType w:val="hybridMultilevel"/>
     <w:tmpl w:val="7C5898BC"/>
@@ -4426,7 +5441,7 @@
       </w:pPr>
     </w:lvl>
   </w:abstractNum>
-  <w:abstractNum w:abstractNumId="4">
+  <w:abstractNum w:abstractNumId="5">
     <w:nsid w:val="4D921A53"/>
     <w:multiLevelType w:val="hybridMultilevel"/>
     <w:tmpl w:val="A18C173C"/>
@@ -4515,7 +5530,7 @@
       </w:pPr>
     </w:lvl>
   </w:abstractNum>
-  <w:abstractNum w:abstractNumId="5">
+  <w:abstractNum w:abstractNumId="6">
     <w:nsid w:val="54DE7D55"/>
     <w:multiLevelType w:val="hybridMultilevel"/>
     <w:tmpl w:val="25221556"/>
@@ -4628,7 +5643,7 @@
       </w:rPr>
     </w:lvl>
   </w:abstractNum>
-  <w:abstractNum w:abstractNumId="6">
+  <w:abstractNum w:abstractNumId="7">
     <w:nsid w:val="55225098"/>
     <w:multiLevelType w:val="multilevel"/>
     <w:tmpl w:val="B75A9F3C"/>
@@ -4754,7 +5769,7 @@
       </w:rPr>
     </w:lvl>
   </w:abstractNum>
-  <w:abstractNum w:abstractNumId="7">
+  <w:abstractNum w:abstractNumId="8">
     <w:nsid w:val="583710FE"/>
     <w:multiLevelType w:val="hybridMultilevel"/>
     <w:tmpl w:val="05FE5FE6"/>
@@ -4867,7 +5882,7 @@
       </w:rPr>
     </w:lvl>
   </w:abstractNum>
-  <w:abstractNum w:abstractNumId="8">
+  <w:abstractNum w:abstractNumId="9">
     <w:nsid w:val="5F5D3329"/>
     <w:multiLevelType w:val="hybridMultilevel"/>
     <w:tmpl w:val="357A1AD6"/>
@@ -4980,7 +5995,7 @@
       </w:rPr>
     </w:lvl>
   </w:abstractNum>
-  <w:abstractNum w:abstractNumId="9">
+  <w:abstractNum w:abstractNumId="10">
     <w:nsid w:val="62454465"/>
     <w:multiLevelType w:val="hybridMultilevel"/>
     <w:tmpl w:val="451CB2F8"/>
@@ -5093,7 +6108,7 @@
       </w:rPr>
     </w:lvl>
   </w:abstractNum>
-  <w:abstractNum w:abstractNumId="10">
+  <w:abstractNum w:abstractNumId="11">
     <w:nsid w:val="7AF96B97"/>
     <w:multiLevelType w:val="hybridMultilevel"/>
     <w:tmpl w:val="3800E794"/>
@@ -5182,7 +6197,7 @@
       </w:pPr>
     </w:lvl>
   </w:abstractNum>
-  <w:abstractNum w:abstractNumId="11">
+  <w:abstractNum w:abstractNumId="12">
     <w:nsid w:val="7B454D42"/>
     <w:multiLevelType w:val="hybridMultilevel"/>
     <w:tmpl w:val="652CA85E"/>
@@ -5271,7 +6286,7 @@
       </w:pPr>
     </w:lvl>
   </w:abstractNum>
-  <w:abstractNum w:abstractNumId="12">
+  <w:abstractNum w:abstractNumId="13">
     <w:nsid w:val="7EC3467E"/>
     <w:multiLevelType w:val="hybridMultilevel"/>
     <w:tmpl w:val="19B0CB1A"/>
@@ -5385,42 +6400,45 @@
     </w:lvl>
   </w:abstractNum>
   <w:num w:numId="1">
+    <w:abstractNumId w:val="12"/>
+  </w:num>
+  <w:num w:numId="2">
+    <w:abstractNumId w:val="4"/>
+  </w:num>
+  <w:num w:numId="3">
+    <w:abstractNumId w:val="8"/>
+  </w:num>
+  <w:num w:numId="4">
+    <w:abstractNumId w:val="9"/>
+  </w:num>
+  <w:num w:numId="5">
+    <w:abstractNumId w:val="7"/>
+  </w:num>
+  <w:num w:numId="6">
+    <w:abstractNumId w:val="3"/>
+  </w:num>
+  <w:num w:numId="7">
+    <w:abstractNumId w:val="5"/>
+  </w:num>
+  <w:num w:numId="8">
     <w:abstractNumId w:val="11"/>
   </w:num>
-  <w:num w:numId="2">
-    <w:abstractNumId w:val="3"/>
-  </w:num>
-  <w:num w:numId="3">
-    <w:abstractNumId w:val="7"/>
-  </w:num>
-  <w:num w:numId="4">
-    <w:abstractNumId w:val="8"/>
-  </w:num>
-  <w:num w:numId="5">
+  <w:num w:numId="9">
     <w:abstractNumId w:val="6"/>
   </w:num>
-  <w:num w:numId="6">
-    <w:abstractNumId w:val="2"/>
-  </w:num>
-  <w:num w:numId="7">
-    <w:abstractNumId w:val="4"/>
-  </w:num>
-  <w:num w:numId="8">
-    <w:abstractNumId w:val="10"/>
-  </w:num>
-  <w:num w:numId="9">
-    <w:abstractNumId w:val="5"/>
-  </w:num>
   <w:num w:numId="10">
-    <w:abstractNumId w:val="12"/>
+    <w:abstractNumId w:val="13"/>
   </w:num>
   <w:num w:numId="11">
-    <w:abstractNumId w:val="9"/>
+    <w:abstractNumId w:val="10"/>
   </w:num>
   <w:num w:numId="12">
     <w:abstractNumId w:val="0"/>
   </w:num>
   <w:num w:numId="13">
+    <w:abstractNumId w:val="2"/>
+  </w:num>
+  <w:num w:numId="14">
     <w:abstractNumId w:val="1"/>
   </w:num>
 </w:numbering>
@@ -6216,7 +7234,7 @@
 </file>
 
 <file path=customXml/itemProps1.xml><?xml version="1.0" encoding="utf-8"?>
-<ds:datastoreItem xmlns:ds="http://schemas.openxmlformats.org/officeDocument/2006/customXml" ds:itemID="{D784C286-7B8D-4732-94E7-2AFBED75A812}">
+<ds:datastoreItem xmlns:ds="http://schemas.openxmlformats.org/officeDocument/2006/customXml" ds:itemID="{A915B2A2-32D7-4364-AB4D-81CF513AE152}">
   <ds:schemaRefs>
     <ds:schemaRef ds:uri="http://schemas.openxmlformats.org/officeDocument/2006/bibliography"/>
   </ds:schemaRefs>

</xml_diff>

<commit_message>
le agregue modificaciones al documento y la descripcion de modelado del sistema.
</commit_message>
<xml_diff>
--- a/Formulario de Requerimientos.docx
+++ b/Formulario de Requerimientos.docx
@@ -71,40 +71,7 @@
         <w:jc w:val="both"/>
       </w:pPr>
       <w:r>
-        <w:t>Este documento tiene como propósito definir l</w:t>
-      </w:r>
-      <w:r>
-        <w:t>as especificaciones funcionales y no funcionales</w:t>
-      </w:r>
-      <w:r>
-        <w:t xml:space="preserve"> del sistema para la implementación de una aplicación WEB</w:t>
-      </w:r>
-      <w:r>
-        <w:t>,</w:t>
-      </w:r>
-      <w:r>
-        <w:t xml:space="preserve"> </w:t>
-      </w:r>
-      <w:r>
-        <w:t xml:space="preserve">capaz de  </w:t>
-      </w:r>
-      <w:r>
-        <w:t>gestionar</w:t>
-      </w:r>
-      <w:r>
-        <w:t xml:space="preserve"> los pedidos de </w:t>
-      </w:r>
-      <w:r>
-        <w:t xml:space="preserve">los </w:t>
-      </w:r>
-      <w:r>
-        <w:t>restaurante</w:t>
-      </w:r>
-      <w:r>
-        <w:t>s</w:t>
-      </w:r>
-      <w:r>
-        <w:t>.</w:t>
+        <w:t>Este documento tiene como propósito definir las especificaciones funcionales y no funcionales del sistema para la implementación de una aplicación WEB, capaz de  gestionar los pedidos de los restaurantes.</w:t>
       </w:r>
     </w:p>
     <w:p>
@@ -152,55 +119,34 @@
         <w:jc w:val="both"/>
       </w:pPr>
       <w:r>
-        <w:t>Diseño, desarrollo e implementación del Sistema  “</w:t>
-      </w:r>
-      <w:proofErr w:type="spellStart"/>
-      <w:r>
-        <w:t>DeliverYApp</w:t>
-      </w:r>
-      <w:proofErr w:type="spellEnd"/>
-      <w:r>
-        <w:t xml:space="preserve">”. </w:t>
+        <w:t xml:space="preserve">Diseño, desarrollo e implementación del Sistema  “DeliverYApp”. </w:t>
       </w:r>
     </w:p>
     <w:p>
       <w:pPr>
         <w:ind w:left="710"/>
         <w:jc w:val="both"/>
-        <w:rPr>
-          <w:b/>
-          <w:sz w:val="24"/>
-          <w:szCs w:val="24"/>
-        </w:rPr>
-      </w:pPr>
-      <w:proofErr w:type="spellStart"/>
-      <w:r>
-        <w:t>DeliverYApp</w:t>
-      </w:r>
-      <w:proofErr w:type="spellEnd"/>
-      <w:r>
-        <w:t xml:space="preserve"> será un entorno web que permitirá efectuar pedidos de comidas del menú seleccionado por el cliente, una vez confirmado el pedido el </w:t>
-      </w:r>
-      <w:r>
-        <w:t>usuario</w:t>
-      </w:r>
-      <w:r>
-        <w:t xml:space="preserve"> recibe las notificaciones de los pedidos y los procesa.</w:t>
-      </w:r>
-      <w:r>
-        <w:t xml:space="preserve"> No contará</w:t>
-      </w:r>
-      <w:r>
-        <w:t xml:space="preserve"> con la funcionalidad de facturación y contabilidad.</w:t>
-      </w:r>
-    </w:p>
-    <w:p>
-      <w:pPr>
-        <w:pStyle w:val="Prrafodelista"/>
-        <w:jc w:val="both"/>
-      </w:pPr>
-      <w:r>
-        <w:t xml:space="preserve">Los objetivos del sistema son minimizar los problemas referentes a la gestión de pedidos de los clientes, optimizar la gestión de ventas. </w:t>
+      </w:pPr>
+      <w:r>
+        <w:t xml:space="preserve">DeliverYApp será un entorno web en el que se podrán registrar las empresas gastronómicas y así de esa forma poder ofrecer el servicio de delivery dicho sistema permitirá efectuar pedidos  del menú seleccionado por el cliente, una vez confirmado el pedido el usuario recibe las notificaciones de los pedidos y los procesa. </w:t>
+      </w:r>
+    </w:p>
+    <w:p>
+      <w:pPr>
+        <w:ind w:left="710"/>
+        <w:jc w:val="both"/>
+      </w:pPr>
+      <w:r>
+        <w:t>No contará con la funcionalidad de facturación y contabilidad.</w:t>
+      </w:r>
+    </w:p>
+    <w:p>
+      <w:pPr>
+        <w:pStyle w:val="Prrafodelista"/>
+        <w:jc w:val="both"/>
+      </w:pPr>
+      <w:r>
+        <w:t xml:space="preserve">Los objetivos del sistema son minimizar los problemas referentes a la gestión de pedidos de parte del cliente, optimizar la gestión de ventas. </w:t>
       </w:r>
     </w:p>
     <w:p>
@@ -230,15 +176,7 @@
         <w:jc w:val="both"/>
       </w:pPr>
       <w:r>
-        <w:t xml:space="preserve">La meta a alcanzar es aumentar las ventas y mejorar el servicio de </w:t>
-      </w:r>
-      <w:proofErr w:type="spellStart"/>
-      <w:r>
-        <w:t>delivery</w:t>
-      </w:r>
-      <w:proofErr w:type="spellEnd"/>
-      <w:r>
-        <w:t>.</w:t>
+        <w:t>La meta a alcanzar es mejorar el servicio de delivery y aumentar las ventas.</w:t>
       </w:r>
     </w:p>
     <w:p>
@@ -334,21 +272,7 @@
           <w:sz w:val="24"/>
           <w:szCs w:val="24"/>
         </w:rPr>
-        <w:t xml:space="preserve">el usuario deberá de registrarse </w:t>
-      </w:r>
-      <w:r>
-        <w:rPr>
-          <w:sz w:val="24"/>
-          <w:szCs w:val="24"/>
-        </w:rPr>
-        <w:t>por medio de un formulario o por medio de las cuentas de redes sociales</w:t>
-      </w:r>
-      <w:r>
-        <w:rPr>
-          <w:sz w:val="24"/>
-          <w:szCs w:val="24"/>
-        </w:rPr>
-        <w:t>.</w:t>
+        <w:t>el usuario deberá de registrarse por medio de un formulario o por medio de las cuentas de redes sociales.</w:t>
       </w:r>
     </w:p>
     <w:p>
@@ -378,7 +302,7 @@
           <w:sz w:val="24"/>
           <w:szCs w:val="24"/>
         </w:rPr>
-        <w:t>Proceso en el que un cliente confirmado su pedido de comida.</w:t>
+        <w:t>Proceso en el que el cliente confirma su pedido del menú.</w:t>
       </w:r>
     </w:p>
     <w:p>
@@ -408,14 +332,7 @@
           <w:sz w:val="24"/>
           <w:szCs w:val="24"/>
         </w:rPr>
-        <w:t xml:space="preserve">Proceso en el cual un cliente </w:t>
-      </w:r>
-      <w:r>
-        <w:rPr>
-          <w:sz w:val="24"/>
-          <w:szCs w:val="24"/>
-        </w:rPr>
-        <w:t>cancela su pedido.</w:t>
+        <w:t>Proceso en el cual el cliente cancela su pedido.</w:t>
       </w:r>
     </w:p>
     <w:p>
@@ -445,28 +362,7 @@
           <w:sz w:val="24"/>
           <w:szCs w:val="24"/>
         </w:rPr>
-        <w:t>Usuario</w:t>
-      </w:r>
-      <w:r>
-        <w:rPr>
-          <w:sz w:val="24"/>
-          <w:szCs w:val="24"/>
-        </w:rPr>
-        <w:t xml:space="preserve"> </w:t>
-      </w:r>
-      <w:r>
-        <w:rPr>
-          <w:sz w:val="24"/>
-          <w:szCs w:val="24"/>
-        </w:rPr>
-        <w:t>encargado</w:t>
-      </w:r>
-      <w:r>
-        <w:rPr>
-          <w:sz w:val="24"/>
-          <w:szCs w:val="24"/>
-        </w:rPr>
-        <w:t xml:space="preserve"> de recibir los pedidos y procesarla.</w:t>
+        <w:t>Usuario encargado de recibir los pedidos y procesarla.</w:t>
       </w:r>
     </w:p>
     <w:p>
@@ -735,39 +631,7 @@
           <w:sz w:val="24"/>
           <w:szCs w:val="24"/>
         </w:rPr>
-        <w:t>Protocolo de transferencia de hipertexto (</w:t>
-      </w:r>
-      <w:proofErr w:type="spellStart"/>
-      <w:r>
-        <w:rPr>
-          <w:sz w:val="24"/>
-          <w:szCs w:val="24"/>
-        </w:rPr>
-        <w:t>HiperText</w:t>
-      </w:r>
-      <w:proofErr w:type="spellEnd"/>
-      <w:r>
-        <w:rPr>
-          <w:sz w:val="24"/>
-          <w:szCs w:val="24"/>
-        </w:rPr>
-        <w:t xml:space="preserve"> Transfer </w:t>
-      </w:r>
-      <w:proofErr w:type="spellStart"/>
-      <w:r>
-        <w:rPr>
-          <w:sz w:val="24"/>
-          <w:szCs w:val="24"/>
-        </w:rPr>
-        <w:t>Protocol</w:t>
-      </w:r>
-      <w:proofErr w:type="spellEnd"/>
-      <w:r>
-        <w:rPr>
-          <w:sz w:val="24"/>
-          <w:szCs w:val="24"/>
-        </w:rPr>
-        <w:t xml:space="preserve">) es el protocolo usado en cada transacción. </w:t>
+        <w:t xml:space="preserve">Protocolo de transferencia de hipertexto (HiperText Transfer Protocol) es el protocolo usado en cada transacción. </w:t>
       </w:r>
     </w:p>
     <w:p>
@@ -874,23 +738,13 @@
           <w:szCs w:val="24"/>
         </w:rPr>
       </w:pPr>
-      <w:proofErr w:type="spellStart"/>
-      <w:r>
-        <w:rPr>
-          <w:b/>
-          <w:sz w:val="24"/>
-          <w:szCs w:val="24"/>
-        </w:rPr>
-        <w:t>MySQL</w:t>
-      </w:r>
-      <w:proofErr w:type="spellEnd"/>
-      <w:r>
-        <w:rPr>
-          <w:b/>
-          <w:sz w:val="24"/>
-          <w:szCs w:val="24"/>
-        </w:rPr>
-        <w:t xml:space="preserve">: </w:t>
+      <w:r>
+        <w:rPr>
+          <w:b/>
+          <w:sz w:val="24"/>
+          <w:szCs w:val="24"/>
+        </w:rPr>
+        <w:t xml:space="preserve">MySQL: </w:t>
       </w:r>
       <w:r>
         <w:rPr>
@@ -914,59 +768,13 @@
           <w:szCs w:val="24"/>
         </w:rPr>
       </w:pPr>
-      <w:proofErr w:type="spellStart"/>
-      <w:r>
-        <w:rPr>
-          <w:b/>
-          <w:sz w:val="24"/>
-          <w:szCs w:val="24"/>
-        </w:rPr>
-        <w:t>RoR</w:t>
-      </w:r>
-      <w:proofErr w:type="spellEnd"/>
-      <w:r>
-        <w:rPr>
-          <w:b/>
-          <w:sz w:val="24"/>
-          <w:szCs w:val="24"/>
-        </w:rPr>
-        <w:t xml:space="preserve"> (Ruby </w:t>
-      </w:r>
-      <w:proofErr w:type="spellStart"/>
-      <w:r>
-        <w:rPr>
-          <w:b/>
-          <w:sz w:val="24"/>
-          <w:szCs w:val="24"/>
-        </w:rPr>
-        <w:t>on</w:t>
-      </w:r>
-      <w:proofErr w:type="spellEnd"/>
-      <w:r>
-        <w:rPr>
-          <w:b/>
-          <w:sz w:val="24"/>
-          <w:szCs w:val="24"/>
-        </w:rPr>
-        <w:t xml:space="preserve"> </w:t>
-      </w:r>
-      <w:proofErr w:type="spellStart"/>
-      <w:r>
-        <w:rPr>
-          <w:b/>
-          <w:sz w:val="24"/>
-          <w:szCs w:val="24"/>
-        </w:rPr>
-        <w:t>Rails</w:t>
-      </w:r>
-      <w:proofErr w:type="spellEnd"/>
-      <w:r>
-        <w:rPr>
-          <w:b/>
-          <w:sz w:val="24"/>
-          <w:szCs w:val="24"/>
-        </w:rPr>
-        <w:t xml:space="preserve">): </w:t>
+      <w:r>
+        <w:rPr>
+          <w:b/>
+          <w:sz w:val="24"/>
+          <w:szCs w:val="24"/>
+        </w:rPr>
+        <w:t xml:space="preserve">RoR (Ruby on Rails): </w:t>
       </w:r>
       <w:r>
         <w:rPr>
@@ -1026,25 +834,7 @@
           <w:sz w:val="24"/>
           <w:szCs w:val="24"/>
         </w:rPr>
-        <w:t xml:space="preserve">Dirección IP (Internet </w:t>
-      </w:r>
-      <w:proofErr w:type="spellStart"/>
-      <w:r>
-        <w:rPr>
-          <w:b/>
-          <w:sz w:val="24"/>
-          <w:szCs w:val="24"/>
-        </w:rPr>
-        <w:t>Protocol</w:t>
-      </w:r>
-      <w:proofErr w:type="spellEnd"/>
-      <w:r>
-        <w:rPr>
-          <w:b/>
-          <w:sz w:val="24"/>
-          <w:szCs w:val="24"/>
-        </w:rPr>
-        <w:t xml:space="preserve">): </w:t>
+        <w:t xml:space="preserve">Dirección IP (Internet Protocol): </w:t>
       </w:r>
       <w:r>
         <w:rPr>
@@ -1093,23 +883,7 @@
           <w:sz w:val="24"/>
           <w:szCs w:val="24"/>
         </w:rPr>
-        <w:t xml:space="preserve">Especificación de Requisitos según el estándar de IEEE 830 – IEEE </w:t>
-      </w:r>
-      <w:proofErr w:type="spellStart"/>
-      <w:r>
-        <w:rPr>
-          <w:sz w:val="24"/>
-          <w:szCs w:val="24"/>
-        </w:rPr>
-        <w:t>Std</w:t>
-      </w:r>
-      <w:proofErr w:type="spellEnd"/>
-      <w:r>
-        <w:rPr>
-          <w:sz w:val="24"/>
-          <w:szCs w:val="24"/>
-        </w:rPr>
-        <w:t xml:space="preserve">. 830-1998. </w:t>
+        <w:t xml:space="preserve">Especificación de Requisitos según el estándar de IEEE 830 – IEEE Std. 830-1998. </w:t>
       </w:r>
     </w:p>
     <w:p>
@@ -1140,10 +914,7 @@
         <w:jc w:val="both"/>
       </w:pPr>
       <w:r>
-        <w:t>En este documento se encontrará</w:t>
-      </w:r>
-      <w:r>
-        <w:t xml:space="preserve"> las características del sistema, interfaces del sistema, interfaces del usuario, características de los usuarios, descripción de los requerimientos funcionales, no funcionales y del sistema. </w:t>
+        <w:t xml:space="preserve">En este documento se encontrará las características del sistema, interfaces del sistema, interfaces del usuario, características de los usuarios, descripción de los requerimientos funcionales, no funcionales y del sistema. </w:t>
       </w:r>
     </w:p>
     <w:p>
@@ -1196,18 +967,7 @@
         <w:jc w:val="both"/>
       </w:pPr>
       <w:r>
-        <w:t xml:space="preserve">El sistema </w:t>
-      </w:r>
-      <w:proofErr w:type="spellStart"/>
-      <w:r>
-        <w:t>DeliverYApp</w:t>
-      </w:r>
-      <w:proofErr w:type="spellEnd"/>
-      <w:r>
-        <w:t xml:space="preserve"> será un producto diseñado para trabajar en entornos web, lo que permitirá su utilización de forma descentralizada, a</w:t>
-      </w:r>
-      <w:r>
-        <w:t>demás trabajará</w:t>
+        <w:t>El sistema DeliverYApp será un producto diseñado para trabajar en entornos web, lo que permitirá su utilización de forma descentralizada, además trabajará</w:t>
       </w:r>
       <w:r>
         <w:t xml:space="preserve"> de manera independie</w:t>
@@ -1253,15 +1013,7 @@
         <w:jc w:val="both"/>
       </w:pPr>
       <w:r>
-        <w:t xml:space="preserve">El sistema </w:t>
-      </w:r>
-      <w:proofErr w:type="spellStart"/>
-      <w:r>
-        <w:t>DeliverYApp</w:t>
-      </w:r>
-      <w:proofErr w:type="spellEnd"/>
-      <w:r>
-        <w:t xml:space="preserve"> permitirá realizar las siguientes funciones:</w:t>
+        <w:t>El sistema DeliverYApp permitirá realizar las siguientes funciones:</w:t>
       </w:r>
     </w:p>
     <w:p>
@@ -1290,21 +1042,7 @@
         <w:rPr>
           <w:b/>
         </w:rPr>
-        <w:t xml:space="preserve"> (</w:t>
-      </w:r>
-      <w:proofErr w:type="spellStart"/>
-      <w:r>
-        <w:rPr>
-          <w:b/>
-        </w:rPr>
-        <w:t>Login</w:t>
-      </w:r>
-      <w:proofErr w:type="spellEnd"/>
-      <w:r>
-        <w:rPr>
-          <w:b/>
-        </w:rPr>
-        <w:t xml:space="preserve"> - Empresa):</w:t>
+        <w:t xml:space="preserve"> (Login - Empresa):</w:t>
       </w:r>
       <w:r>
         <w:t xml:space="preserve"> Se le proveerá de un usuario y contraseña para que pueda acceder  y tener control de los servicios que provee el sistema.</w:t>
@@ -1426,10 +1164,7 @@
         <w:t>Gestión de informes</w:t>
       </w:r>
       <w:r>
-        <w:t>: Este contendrá opción para</w:t>
-      </w:r>
-      <w:r>
-        <w:t xml:space="preserve"> generar informes estadísticos.</w:t>
+        <w:t>: Este contendrá opción para generar informes estadísticos.</w:t>
       </w:r>
     </w:p>
     <w:p>
@@ -1458,21 +1193,7 @@
         <w:rPr>
           <w:b/>
         </w:rPr>
-        <w:t xml:space="preserve"> (</w:t>
-      </w:r>
-      <w:proofErr w:type="spellStart"/>
-      <w:r>
-        <w:rPr>
-          <w:b/>
-        </w:rPr>
-        <w:t>Login</w:t>
-      </w:r>
-      <w:proofErr w:type="spellEnd"/>
-      <w:r>
-        <w:rPr>
-          <w:b/>
-        </w:rPr>
-        <w:t xml:space="preserve"> - cliente):</w:t>
+        <w:t xml:space="preserve"> (Login - cliente):</w:t>
       </w:r>
       <w:r>
         <w:t xml:space="preserve"> El cliente deberá registrarse antes de solicitar el pedido.</w:t>
@@ -1495,7 +1216,7 @@
         <w:t>Elección y confirmación del pedido:</w:t>
       </w:r>
       <w:r>
-        <w:t xml:space="preserve"> Este contendrá opciones de elección de los diferentes tipos platos que a su vez deberá ser confirmado.</w:t>
+        <w:t xml:space="preserve"> Este contendrá opciones de elección de los diferentes tipos de platos que a su vez deberá ser confirmado.</w:t>
       </w:r>
     </w:p>
     <w:p>
@@ -1591,7 +1312,6 @@
         <w:t>usuario visitante que solita los pedidos, debe contar con un conocimiento básico sobre el manejo de páginas web.</w:t>
       </w:r>
     </w:p>
-    <w:p/>
     <w:p>
       <w:pPr>
         <w:pStyle w:val="Prrafodelista"/>
@@ -1635,23 +1355,7 @@
         <w:t>Políticas de la empresa:</w:t>
       </w:r>
       <w:r>
-        <w:t xml:space="preserve"> La aplicación se desarrollara mediante software de licencia abierta por lo tanto no se deberá pagar por el uso del servidor web(apache), sistema de gestión de base de datos (</w:t>
-      </w:r>
-      <w:proofErr w:type="spellStart"/>
-      <w:r>
-        <w:t>MySQL</w:t>
-      </w:r>
-      <w:proofErr w:type="spellEnd"/>
-      <w:r>
-        <w:t xml:space="preserve">) y el lenguaje de programación </w:t>
-      </w:r>
-      <w:proofErr w:type="spellStart"/>
-      <w:r>
-        <w:t>RoR</w:t>
-      </w:r>
-      <w:proofErr w:type="spellEnd"/>
-      <w:r>
-        <w:t>, por lo tanto la utilización de estos programas se harán mediantes las políticas establecidas por este tipo de licenciamiento.</w:t>
+        <w:t xml:space="preserve"> La aplicación se desarrollara mediante software de licencia abierta por lo tanto no se deberá pagar por el uso del servidor web(apache), sistema de gestión de base de datos (MySQL) y el lenguaje de programación RoR, por lo tanto la utilización de estos programas se harán mediantes las políticas establecidas por este tipo de licenciamiento.</w:t>
       </w:r>
     </w:p>
     <w:p>
@@ -1670,31 +1374,7 @@
         <w:t>Limitaciones del hardware:</w:t>
       </w:r>
       <w:r>
-        <w:t xml:space="preserve"> para esta aplicación será necesaria un computador servidor en el cual se instalara el servidor web apache, </w:t>
-      </w:r>
-      <w:proofErr w:type="spellStart"/>
-      <w:r>
-        <w:t>MySQl</w:t>
-      </w:r>
-      <w:proofErr w:type="spellEnd"/>
-      <w:r>
-        <w:t xml:space="preserve">, </w:t>
-      </w:r>
-      <w:proofErr w:type="spellStart"/>
-      <w:r>
-        <w:t>RoR</w:t>
-      </w:r>
-      <w:proofErr w:type="spellEnd"/>
-      <w:r>
-        <w:t xml:space="preserve"> y la aplicación </w:t>
-      </w:r>
-      <w:proofErr w:type="spellStart"/>
-      <w:r>
-        <w:t>DeliverYApp</w:t>
-      </w:r>
-      <w:proofErr w:type="spellEnd"/>
-      <w:r>
-        <w:t>.</w:t>
+        <w:t xml:space="preserve"> para esta aplicación será necesaria un computador servidor en el cual se instalara el servidor web apache, MySQl, RoR y la aplicación DeliverYApp.</w:t>
       </w:r>
     </w:p>
     <w:p>
@@ -1713,23 +1393,7 @@
         <w:t>Interfaces con otras aplicaciones:</w:t>
       </w:r>
       <w:r>
-        <w:t xml:space="preserve"> Debido a que el sistema no interactúa con otro sistema y es autónomo no se desarrollaran interfaces con otras aplicaciones. Las conexiones necesarias para la utilización del servidor web, </w:t>
-      </w:r>
-      <w:proofErr w:type="spellStart"/>
-      <w:r>
-        <w:t>MySQL</w:t>
-      </w:r>
-      <w:proofErr w:type="spellEnd"/>
-      <w:r>
-        <w:t xml:space="preserve">, </w:t>
-      </w:r>
-      <w:proofErr w:type="spellStart"/>
-      <w:r>
-        <w:t>RoR</w:t>
-      </w:r>
-      <w:proofErr w:type="spellEnd"/>
-      <w:r>
-        <w:t xml:space="preserve"> y un DNS será por medio de la configuración de estos programas.</w:t>
+        <w:t xml:space="preserve"> Debido a que el sistema no interactúa con otro sistema y es autónomo no se desarrollaran interfaces con otras aplicaciones. Las conexiones necesarias para la utilización del servidor web, MySQL, RoR y un DNS será por medio de la configuración de estos programas.</w:t>
       </w:r>
     </w:p>
     <w:p>
@@ -1829,16 +1493,7 @@
         <w:t xml:space="preserve">Requisitos de habilidad: </w:t>
       </w:r>
       <w:r>
-        <w:t>La información c</w:t>
-      </w:r>
-      <w:r>
-        <w:t xml:space="preserve">orrespondiente al pedido como numero de documento, nombre, dirección, teléfono y elección de menú  deben estar ajustado a la realidad para evitar inconvenientes y garantizar </w:t>
-      </w:r>
-      <w:r>
-        <w:t>el pedido.</w:t>
-      </w:r>
-      <w:r>
-        <w:t xml:space="preserve"> </w:t>
+        <w:t xml:space="preserve">La información correspondiente al pedido como numero de documento, nombre, dirección, teléfono y elección de menú  deben estar ajustado a la realidad para evitar inconvenientes y garantizar el pedido. </w:t>
       </w:r>
     </w:p>
     <w:p>
@@ -1875,20 +1530,13 @@
         <w:t>E</w:t>
       </w:r>
       <w:r>
-        <w:t xml:space="preserve">l sistema deberá ser sometida a una seria de pruebas para establecer que se encuentra conforme a los requerimiento que </w:t>
-      </w:r>
-      <w:r>
-        <w:lastRenderedPageBreak/>
-        <w:t>se plasman en el documento, en tanto en la consistencia de datos com</w:t>
-      </w:r>
-      <w:r>
-        <w:t>o el rendimiento de la aplicació</w:t>
-      </w:r>
-      <w:r>
-        <w:t>n</w:t>
-      </w:r>
-      <w:r>
-        <w:t>, tales como tiempo de respuesta.</w:t>
+        <w:t>l sistema</w:t>
+      </w:r>
+      <w:r>
+        <w:t xml:space="preserve"> deberá ser sometida a una serie</w:t>
+      </w:r>
+      <w:r>
+        <w:t xml:space="preserve"> de pruebas para establecer que se encuentra conforme a los requerimiento que se plasman en el documento, en tanto en la consistencia de datos como el rendimiento de la aplicación, tales como tiempo de respuesta.</w:t>
       </w:r>
     </w:p>
     <w:p>
@@ -1907,6 +1555,7 @@
         <w:rPr>
           <w:b/>
         </w:rPr>
+        <w:lastRenderedPageBreak/>
         <w:t>Consideración acerca de la seguridad:</w:t>
       </w:r>
       <w:r>
@@ -1961,24 +1610,17 @@
           <w:numId w:val="11"/>
         </w:numPr>
         <w:ind w:left="1560"/>
-      </w:pPr>
-      <w:r>
-        <w:t>La red interna deberá estar configurada para el m</w:t>
-      </w:r>
-      <w:r>
-        <w:t>anejo de protocolos TCP/IP, HTTP</w:t>
-      </w:r>
-      <w:r>
-        <w:t>, DNS principalmente todo lo relacionado a desempeño y seguridad</w:t>
-      </w:r>
-      <w:r>
-        <w:t>.</w:t>
+        <w:jc w:val="both"/>
+      </w:pPr>
+      <w:r>
+        <w:t>La red interna deberá estar configurada para el manejo de protocolos TCP/IP, HTTP, DNS principalmente todo lo relacionado a desempeño y seguridad.</w:t>
       </w:r>
     </w:p>
     <w:p>
       <w:pPr>
         <w:pStyle w:val="Prrafodelista"/>
         <w:ind w:left="1560"/>
+        <w:jc w:val="both"/>
       </w:pPr>
     </w:p>
     <w:p>
@@ -1989,15 +1631,11 @@
           <w:numId w:val="11"/>
         </w:numPr>
         <w:ind w:left="1560"/>
+        <w:jc w:val="both"/>
       </w:pPr>
       <w:r>
         <w:t>Debe realzarse una capacitación adecuada y acorde a lo que cada usuario va a realizar. Su capacitación se hará en el momento que sea necesario y a las personas indicadas.</w:t>
       </w:r>
-    </w:p>
-    <w:p>
-      <w:pPr>
-        <w:pStyle w:val="Prrafodelista"/>
-      </w:pPr>
     </w:p>
     <w:p>
       <w:pPr>
@@ -2054,17 +1692,10 @@
     <w:p>
       <w:pPr>
         <w:ind w:left="851"/>
-      </w:pPr>
-      <w:r>
-        <w:t xml:space="preserve">El sistema </w:t>
-      </w:r>
-      <w:proofErr w:type="spellStart"/>
-      <w:r>
-        <w:t>DeliverYApp</w:t>
-      </w:r>
-      <w:proofErr w:type="spellEnd"/>
-      <w:r>
-        <w:t xml:space="preserve"> no tendrá interconexión con otros sistemas informáticos por lo tanto no es necesario la utilización de interfaces específicas para este punto.</w:t>
+        <w:jc w:val="both"/>
+      </w:pPr>
+      <w:r>
+        <w:t>El sistema DeliverYApp no tendrá interconexión con otros sistemas informáticos por lo tanto no es necesario la utilización de interfaces específicas para este punto.</w:t>
       </w:r>
     </w:p>
     <w:p>
@@ -2115,7 +1746,13 @@
         <w:t>rá</w:t>
       </w:r>
       <w:r>
-        <w:t xml:space="preserve"> registrarse para hacer su pedido</w:t>
+        <w:t xml:space="preserve"> registrarse para </w:t>
+      </w:r>
+      <w:r>
+        <w:t>realizar</w:t>
+      </w:r>
+      <w:r>
+        <w:t xml:space="preserve"> su pedido</w:t>
       </w:r>
       <w:r>
         <w:t xml:space="preserve">. </w:t>
@@ -2134,10 +1771,7 @@
         <w:jc w:val="both"/>
       </w:pPr>
       <w:r>
-        <w:t xml:space="preserve">Deberá contar con los módulos </w:t>
-      </w:r>
-      <w:r>
-        <w:t xml:space="preserve"> citados más arriba.</w:t>
+        <w:t>Deberá contar con los módulos  citados más arriba.</w:t>
       </w:r>
     </w:p>
     <w:p>
@@ -2186,15 +1820,7 @@
         <w:jc w:val="both"/>
       </w:pPr>
       <w:r>
-        <w:t xml:space="preserve">El computador del usuario deberá contar con un navegador web como puede ser Google </w:t>
-      </w:r>
-      <w:proofErr w:type="spellStart"/>
-      <w:r>
-        <w:t>Chrome</w:t>
-      </w:r>
-      <w:proofErr w:type="spellEnd"/>
-      <w:r>
-        <w:t>, Firefox, Internet Explorer.</w:t>
+        <w:t>Necesitará una terminal como mínimo.</w:t>
       </w:r>
     </w:p>
     <w:p>
@@ -2207,10 +1833,16 @@
         <w:jc w:val="both"/>
       </w:pPr>
       <w:r>
-        <w:t xml:space="preserve">Conexión </w:t>
-      </w:r>
-      <w:r>
-        <w:t>a internet de un 1mb</w:t>
+        <w:t xml:space="preserve">El computador del usuario deberá contar con un navegador web </w:t>
+      </w:r>
+      <w:r>
+        <w:t>(</w:t>
+      </w:r>
+      <w:r>
+        <w:t>Google Chrome, Firefox, Internet Explorer</w:t>
+      </w:r>
+      <w:r>
+        <w:t>)</w:t>
       </w:r>
       <w:r>
         <w:t>.</w:t>
@@ -2226,10 +1858,13 @@
         <w:jc w:val="both"/>
       </w:pPr>
       <w:r>
-        <w:t xml:space="preserve">Necesitará una terminal </w:t>
-      </w:r>
-      <w:r>
-        <w:t>como mínimo.</w:t>
+        <w:t xml:space="preserve">Conexión </w:t>
+      </w:r>
+      <w:r>
+        <w:t>a internet</w:t>
+      </w:r>
+      <w:r>
+        <w:t>.</w:t>
       </w:r>
     </w:p>
     <w:p>
@@ -2265,15 +1900,7 @@
         <w:jc w:val="both"/>
       </w:pPr>
       <w:r>
-        <w:t xml:space="preserve">El sistema debe permitir </w:t>
-      </w:r>
-      <w:proofErr w:type="gramStart"/>
-      <w:r>
-        <w:t>el</w:t>
-      </w:r>
-      <w:proofErr w:type="gramEnd"/>
-      <w:r>
-        <w:t xml:space="preserve"> retención de datos para guardar un registro de ellos para posterior reportes.</w:t>
+        <w:t>El sistema debe permitir la retención de datos para guardar un registro de ellos para posterior reportes.</w:t>
       </w:r>
     </w:p>
     <w:p>
@@ -2335,16 +1962,7 @@
         <w:jc w:val="both"/>
       </w:pPr>
       <w:r>
-        <w:t>Seguridad: será por me</w:t>
-      </w:r>
-      <w:r>
-        <w:t>dio de un usuario y una contraseña</w:t>
-      </w:r>
-      <w:r>
-        <w:t xml:space="preserve">, el encargado de la asignación de tal tarea será </w:t>
-      </w:r>
-      <w:r>
-        <w:t>el administrador del sistema teniendo en cuenta el nivel de acceso a cada usuario.</w:t>
+        <w:t>Seguridad: será por medio de un usuario y una contraseña, el encargado de la asignación de tal tarea será el administrador del sistema teniendo en cuenta el nivel de acceso a cada usuario.</w:t>
       </w:r>
     </w:p>
     <w:p>
@@ -2357,10 +1975,7 @@
         <w:jc w:val="both"/>
       </w:pPr>
       <w:r>
-        <w:t xml:space="preserve">Portabilidad: </w:t>
-      </w:r>
-      <w:r>
-        <w:t>porque funcionara con cualquier plataforma web</w:t>
+        <w:t>Portabilidad: puesto que funcionara con cualquier plataforma web</w:t>
       </w:r>
       <w:r>
         <w:t>.</w:t>
@@ -2412,6 +2027,9 @@
         <w:t xml:space="preserve">Apéndice </w:t>
       </w:r>
     </w:p>
+    <w:p/>
+    <w:p/>
+    <w:p/>
     <w:p/>
     <w:p/>
     <w:p>
@@ -2433,7 +2051,6 @@
           <w:szCs w:val="28"/>
           <w:u w:val="single"/>
         </w:rPr>
-        <w:lastRenderedPageBreak/>
         <w:t>Modelado de Negocio</w:t>
       </w:r>
     </w:p>
@@ -2457,11 +2074,10 @@
     </w:p>
     <w:p>
       <w:pPr>
-        <w:ind w:firstLine="708"/>
-        <w:jc w:val="both"/>
-      </w:pPr>
-      <w:r>
-        <w:t>El cliente llama al negocio, el recepcionista o encargado atiende la llamada y le consulta sobre su necesidad, el cliente si no conoce el menú o lo que le gustaría consumir le pregunta al encargado sobre el menú vigente, el encargado le dicta el menú posteriormente el cliente elige según su preferencia, el encargado pregunta si está satisfecho con su pedido o si le gustaría agregar algo más, el cliente pide algo mas o solo confirma el pedido, el encargado solicita los datos personales del cliente como: nombre, número de teléfono y dirección, una vez obtenido los datos el encargado le comunica al cliente el tiempo estimado en que le llegara el pedido y finaliza la llamada, el pedido es pasado de la recepción a la cocina en donde es procesada donde luego de elaborar completamente el pedido, esta es remitida al cliente en cuestión.</w:t>
+        <w:jc w:val="both"/>
+      </w:pPr>
+      <w:r>
+        <w:t>El cliente llama al negocio, el recepcionista o encargado atiende la llamada y le consulta sobre su necesidad, el cliente si no conoce el menú o lo que le gustaría consumir le pregunta al encargado sobre el menú vigente, el encargado le dicta el menú posteriormente el cliente elige según su preferencia, el encargado pregunta si está satisfecho con su pedido o si le gustaría agregar algo más, el cliente pide algo mas o solo confirma el pedido, el encargado solicita los datos personales del cliente como: nombre, número de teléfono y dirección, una vez obtenido los datos el encargado le comunica al cliente el tiempo estimado en el que le llegara el pedido y finaliza la llamada, el pedido es pasado de la recepción a la cocina en donde es procesada donde luego de elaborar completamente el pedido, esta es remitida al cliente en cuestión.</w:t>
       </w:r>
     </w:p>
     <w:p>
@@ -2539,18 +2155,8 @@
                 <w:sz w:val="24"/>
                 <w:szCs w:val="24"/>
               </w:rPr>
-              <w:t xml:space="preserve">Grupo </w:t>
-            </w:r>
-            <w:proofErr w:type="spellStart"/>
-            <w:r>
-              <w:rPr>
-                <w:rFonts w:ascii="Times New Roman" w:hAnsi="Times New Roman"/>
-                <w:sz w:val="24"/>
-                <w:szCs w:val="24"/>
-              </w:rPr>
-              <w:t>DeliverYapp</w:t>
-            </w:r>
-            <w:proofErr w:type="spellEnd"/>
+              <w:t>Grupo DeliverYapp</w:t>
+            </w:r>
           </w:p>
         </w:tc>
       </w:tr>
@@ -2591,16 +2197,14 @@
                 <w:szCs w:val="24"/>
               </w:rPr>
             </w:pPr>
-            <w:proofErr w:type="spellStart"/>
-            <w:r>
-              <w:rPr>
-                <w:rFonts w:ascii="Times New Roman" w:hAnsi="Times New Roman"/>
-                <w:sz w:val="24"/>
-                <w:szCs w:val="24"/>
-              </w:rPr>
-              <w:t>Cliente,Usuario</w:t>
-            </w:r>
-            <w:proofErr w:type="spellEnd"/>
+            <w:r>
+              <w:rPr>
+                <w:rFonts w:ascii="Times New Roman" w:hAnsi="Times New Roman"/>
+                <w:sz w:val="24"/>
+                <w:szCs w:val="24"/>
+              </w:rPr>
+              <w:t>Cliente, Usuario</w:t>
+            </w:r>
           </w:p>
         </w:tc>
       </w:tr>
@@ -2713,18 +2317,8 @@
                 <w:sz w:val="24"/>
                 <w:szCs w:val="24"/>
               </w:rPr>
-              <w:t xml:space="preserve">Proceso de Pedido de </w:t>
-            </w:r>
-            <w:proofErr w:type="spellStart"/>
-            <w:r>
-              <w:rPr>
-                <w:rFonts w:ascii="Times New Roman" w:hAnsi="Times New Roman"/>
-                <w:sz w:val="24"/>
-                <w:szCs w:val="24"/>
-              </w:rPr>
-              <w:t>Delivery</w:t>
-            </w:r>
-            <w:proofErr w:type="spellEnd"/>
+              <w:t>Proceso de Pedido de Delivery</w:t>
+            </w:r>
           </w:p>
         </w:tc>
       </w:tr>
@@ -2771,7 +2365,15 @@
                 <w:sz w:val="24"/>
                 <w:szCs w:val="24"/>
               </w:rPr>
-              <w:t>*El cliente debe de dar sus datos personales solicitados</w:t>
+              <w:t>El cliente debe de proporcionar sus datos personales solicitados</w:t>
+            </w:r>
+            <w:r>
+              <w:rPr>
+                <w:rFonts w:ascii="Times New Roman" w:hAnsi="Times New Roman"/>
+                <w:sz w:val="24"/>
+                <w:szCs w:val="24"/>
+              </w:rPr>
+              <w:t>.</w:t>
             </w:r>
           </w:p>
         </w:tc>
@@ -2817,6 +2419,7 @@
                 <w:ilvl w:val="0"/>
                 <w:numId w:val="14"/>
               </w:numPr>
+              <w:jc w:val="both"/>
               <w:rPr>
                 <w:rFonts w:ascii="Times New Roman" w:hAnsi="Times New Roman"/>
                 <w:sz w:val="24"/>
@@ -2829,7 +2432,7 @@
                 <w:sz w:val="24"/>
                 <w:szCs w:val="24"/>
               </w:rPr>
-              <w:t xml:space="preserve"> El Cliente llama por teléfono al restaurante</w:t>
+              <w:t>El Cliente llama por teléfono al restaurante</w:t>
             </w:r>
           </w:p>
           <w:p>
@@ -2839,6 +2442,7 @@
                 <w:ilvl w:val="0"/>
                 <w:numId w:val="14"/>
               </w:numPr>
+              <w:jc w:val="both"/>
               <w:rPr>
                 <w:rFonts w:ascii="Times New Roman" w:hAnsi="Times New Roman"/>
                 <w:sz w:val="24"/>
@@ -2861,6 +2465,7 @@
                 <w:ilvl w:val="0"/>
                 <w:numId w:val="14"/>
               </w:numPr>
+              <w:jc w:val="both"/>
               <w:rPr>
                 <w:rFonts w:ascii="Times New Roman" w:hAnsi="Times New Roman"/>
                 <w:sz w:val="24"/>
@@ -2883,6 +2488,7 @@
                 <w:ilvl w:val="0"/>
                 <w:numId w:val="14"/>
               </w:numPr>
+              <w:jc w:val="both"/>
               <w:rPr>
                 <w:rFonts w:ascii="Times New Roman" w:hAnsi="Times New Roman"/>
                 <w:sz w:val="24"/>
@@ -2895,15 +2501,7 @@
                 <w:sz w:val="24"/>
                 <w:szCs w:val="24"/>
               </w:rPr>
-              <w:t xml:space="preserve">El usuario le dicta el </w:t>
-            </w:r>
-            <w:r>
-              <w:rPr>
-                <w:rFonts w:ascii="Times New Roman" w:hAnsi="Times New Roman"/>
-                <w:sz w:val="24"/>
-                <w:szCs w:val="24"/>
-              </w:rPr>
-              <w:t>menú</w:t>
+              <w:t>El usuario le dicta el menú</w:t>
             </w:r>
           </w:p>
           <w:p>
@@ -2913,6 +2511,7 @@
                 <w:ilvl w:val="0"/>
                 <w:numId w:val="14"/>
               </w:numPr>
+              <w:jc w:val="both"/>
               <w:rPr>
                 <w:rFonts w:ascii="Times New Roman" w:hAnsi="Times New Roman"/>
                 <w:sz w:val="24"/>
@@ -2925,15 +2524,7 @@
                 <w:sz w:val="24"/>
                 <w:szCs w:val="24"/>
               </w:rPr>
-              <w:t xml:space="preserve">El usuario elige el </w:t>
-            </w:r>
-            <w:r>
-              <w:rPr>
-                <w:rFonts w:ascii="Times New Roman" w:hAnsi="Times New Roman"/>
-                <w:sz w:val="24"/>
-                <w:szCs w:val="24"/>
-              </w:rPr>
-              <w:t>menú</w:t>
+              <w:t>El usuario elige el menú</w:t>
             </w:r>
           </w:p>
           <w:p>
@@ -2943,6 +2534,7 @@
                 <w:ilvl w:val="0"/>
                 <w:numId w:val="14"/>
               </w:numPr>
+              <w:jc w:val="both"/>
               <w:rPr>
                 <w:rFonts w:ascii="Times New Roman" w:hAnsi="Times New Roman"/>
                 <w:sz w:val="24"/>
@@ -2965,6 +2557,7 @@
                 <w:ilvl w:val="0"/>
                 <w:numId w:val="14"/>
               </w:numPr>
+              <w:jc w:val="both"/>
               <w:rPr>
                 <w:rFonts w:ascii="Times New Roman" w:hAnsi="Times New Roman"/>
                 <w:sz w:val="24"/>
@@ -2987,6 +2580,7 @@
                 <w:ilvl w:val="0"/>
                 <w:numId w:val="14"/>
               </w:numPr>
+              <w:jc w:val="both"/>
               <w:rPr>
                 <w:rFonts w:ascii="Times New Roman" w:hAnsi="Times New Roman"/>
                 <w:sz w:val="24"/>
@@ -2995,7 +2589,7 @@
             </w:pPr>
             <w:r>
               <w:rPr>
-                <w:rFonts w:ascii="Calibri" w:hAnsi="Calibri" w:cs="Calibri"/>
+                <w:rFonts w:ascii="Times New Roman" w:hAnsi="Times New Roman"/>
                 <w:color w:val="000000"/>
                 <w:sz w:val="24"/>
               </w:rPr>
@@ -3009,6 +2603,7 @@
                 <w:ilvl w:val="0"/>
                 <w:numId w:val="14"/>
               </w:numPr>
+              <w:jc w:val="both"/>
               <w:rPr>
                 <w:rFonts w:ascii="Times New Roman" w:hAnsi="Times New Roman"/>
                 <w:sz w:val="24"/>
@@ -3017,59 +2612,11 @@
             </w:pPr>
             <w:r>
               <w:rPr>
-                <w:rFonts w:ascii="Calibri" w:hAnsi="Calibri" w:cs="Calibri"/>
+                <w:rFonts w:ascii="Times New Roman" w:hAnsi="Times New Roman"/>
                 <w:color w:val="000000"/>
                 <w:sz w:val="24"/>
               </w:rPr>
-              <w:t>El  usuario solicita los datos personales al cliente(nombre,</w:t>
-            </w:r>
-            <w:r>
-              <w:rPr>
-                <w:rFonts w:ascii="Calibri" w:hAnsi="Calibri" w:cs="Calibri"/>
-                <w:color w:val="000000"/>
-                <w:sz w:val="24"/>
-              </w:rPr>
-              <w:t xml:space="preserve"> </w:t>
-            </w:r>
-            <w:r>
-              <w:rPr>
-                <w:rFonts w:ascii="Calibri" w:hAnsi="Calibri" w:cs="Calibri"/>
-                <w:color w:val="000000"/>
-                <w:sz w:val="24"/>
-              </w:rPr>
-              <w:t>apellido,</w:t>
-            </w:r>
-            <w:r>
-              <w:rPr>
-                <w:rFonts w:ascii="Calibri" w:hAnsi="Calibri" w:cs="Calibri"/>
-                <w:color w:val="000000"/>
-                <w:sz w:val="24"/>
-              </w:rPr>
-              <w:t xml:space="preserve"> </w:t>
-            </w:r>
-            <w:r>
-              <w:rPr>
-                <w:rFonts w:ascii="Calibri" w:hAnsi="Calibri" w:cs="Calibri"/>
-                <w:color w:val="000000"/>
-                <w:sz w:val="24"/>
-              </w:rPr>
-              <w:t>dirección,</w:t>
-            </w:r>
-            <w:r>
-              <w:rPr>
-                <w:rFonts w:ascii="Calibri" w:hAnsi="Calibri" w:cs="Calibri"/>
-                <w:color w:val="000000"/>
-                <w:sz w:val="24"/>
-              </w:rPr>
-              <w:t xml:space="preserve"> </w:t>
-            </w:r>
-            <w:r>
-              <w:rPr>
-                <w:rFonts w:ascii="Calibri" w:hAnsi="Calibri" w:cs="Calibri"/>
-                <w:color w:val="000000"/>
-                <w:sz w:val="24"/>
-              </w:rPr>
-              <w:t>número teléfono)</w:t>
+              <w:t>El  usuario solicita los datos personales al cliente(nombre, apellido, dirección, número teléfono)</w:t>
             </w:r>
           </w:p>
           <w:p>
@@ -3079,6 +2626,7 @@
                 <w:ilvl w:val="0"/>
                 <w:numId w:val="14"/>
               </w:numPr>
+              <w:jc w:val="both"/>
               <w:rPr>
                 <w:rFonts w:ascii="Times New Roman" w:hAnsi="Times New Roman"/>
                 <w:sz w:val="24"/>
@@ -3087,7 +2635,7 @@
             </w:pPr>
             <w:r>
               <w:rPr>
-                <w:rFonts w:ascii="Calibri" w:hAnsi="Calibri" w:cs="Calibri"/>
+                <w:rFonts w:ascii="Times New Roman" w:hAnsi="Times New Roman"/>
                 <w:color w:val="000000"/>
                 <w:sz w:val="24"/>
               </w:rPr>
@@ -3101,6 +2649,7 @@
                 <w:ilvl w:val="0"/>
                 <w:numId w:val="14"/>
               </w:numPr>
+              <w:jc w:val="both"/>
               <w:rPr>
                 <w:rFonts w:ascii="Times New Roman" w:hAnsi="Times New Roman"/>
                 <w:sz w:val="24"/>
@@ -3109,7 +2658,7 @@
             </w:pPr>
             <w:r>
               <w:rPr>
-                <w:rFonts w:ascii="Calibri" w:hAnsi="Calibri" w:cs="Calibri"/>
+                <w:rFonts w:ascii="Times New Roman" w:hAnsi="Times New Roman"/>
                 <w:color w:val="000000"/>
                 <w:sz w:val="24"/>
               </w:rPr>
@@ -3123,6 +2672,7 @@
                 <w:ilvl w:val="0"/>
                 <w:numId w:val="14"/>
               </w:numPr>
+              <w:jc w:val="both"/>
               <w:rPr>
                 <w:rFonts w:ascii="Times New Roman" w:hAnsi="Times New Roman"/>
                 <w:sz w:val="24"/>
@@ -3131,7 +2681,7 @@
             </w:pPr>
             <w:r>
               <w:rPr>
-                <w:rFonts w:ascii="Calibri" w:hAnsi="Calibri" w:cs="Calibri"/>
+                <w:rFonts w:ascii="Times New Roman" w:hAnsi="Times New Roman"/>
                 <w:color w:val="000000"/>
                 <w:sz w:val="24"/>
               </w:rPr>
@@ -3257,9 +2807,8 @@
                 <w:sz w:val="24"/>
                 <w:szCs w:val="24"/>
               </w:rPr>
-              <w:t xml:space="preserve"> pedido de </w:t>
-            </w:r>
-            <w:proofErr w:type="spellStart"/>
+              <w:t xml:space="preserve"> pedido de deliver</w:t>
+            </w:r>
             <w:r>
               <w:rPr>
                 <w:rFonts w:ascii="Times New Roman" w:hAnsi="Times New Roman"/>
@@ -3267,18 +2816,8 @@
                 <w:sz w:val="24"/>
                 <w:szCs w:val="24"/>
               </w:rPr>
-              <w:t>deliver</w:t>
-            </w:r>
-            <w:r>
-              <w:rPr>
-                <w:rFonts w:ascii="Times New Roman" w:hAnsi="Times New Roman"/>
-                <w:b/>
-                <w:sz w:val="24"/>
-                <w:szCs w:val="24"/>
-              </w:rPr>
               <w:t>y</w:t>
             </w:r>
-            <w:proofErr w:type="spellEnd"/>
           </w:p>
           <w:p>
             <w:pPr>
@@ -3375,7 +2914,7 @@
         <mc:AlternateContent>
           <mc:Choice Requires="wps">
             <w:drawing>
-              <wp:anchor distT="0" distB="0" distL="114300" distR="114300" simplePos="0" relativeHeight="251659264" behindDoc="1" locked="0" layoutInCell="1" allowOverlap="1" wp14:anchorId="727B7F8D" wp14:editId="06D9349E">
+              <wp:anchor distT="0" distB="0" distL="114300" distR="114300" simplePos="0" relativeHeight="251659264" behindDoc="1" locked="0" layoutInCell="1" allowOverlap="1" wp14:anchorId="0F7B908E" wp14:editId="12654525">
                 <wp:simplePos x="0" y="0"/>
                 <wp:positionH relativeFrom="column">
                   <wp:posOffset>619125</wp:posOffset>
@@ -3422,28 +2961,7 @@
                               <w:jc w:val="center"/>
                             </w:pPr>
                             <w:r>
-                              <w:t>Es el que se encargado</w:t>
-                            </w:r>
-                            <w:r>
-                              <w:t xml:space="preserve"> de Recibir los pedidos</w:t>
-                            </w:r>
-                            <w:r>
-                              <w:t xml:space="preserve"> y </w:t>
-                            </w:r>
-                            <w:r>
-                              <w:t xml:space="preserve">pasar los </w:t>
-                            </w:r>
-                            <w:r>
-                              <w:t>pedido</w:t>
-                            </w:r>
-                            <w:r>
-                              <w:t>s</w:t>
-                            </w:r>
-                            <w:r>
-                              <w:t xml:space="preserve"> a la coci</w:t>
-                            </w:r>
-                            <w:r>
-                              <w:t>na</w:t>
+                              <w:t>Es el que se encargado de Recibir los pedidos y pasar los pedidos a la cocina</w:t>
                             </w:r>
                           </w:p>
                         </w:txbxContent>
@@ -3477,28 +2995,7 @@
                         <w:jc w:val="center"/>
                       </w:pPr>
                       <w:r>
-                        <w:t>Es el que se encargado</w:t>
-                      </w:r>
-                      <w:r>
-                        <w:t xml:space="preserve"> de Recibir los pedidos</w:t>
-                      </w:r>
-                      <w:r>
-                        <w:t xml:space="preserve"> y </w:t>
-                      </w:r>
-                      <w:r>
-                        <w:t xml:space="preserve">pasar los </w:t>
-                      </w:r>
-                      <w:r>
-                        <w:t>pedido</w:t>
-                      </w:r>
-                      <w:r>
-                        <w:t>s</w:t>
-                      </w:r>
-                      <w:r>
-                        <w:t xml:space="preserve"> a la coci</w:t>
-                      </w:r>
-                      <w:r>
-                        <w:t>na</w:t>
+                        <w:t>Es el que se encargado de Recibir los pedidos y pasar los pedidos a la cocina</w:t>
                       </w:r>
                     </w:p>
                   </w:txbxContent>
@@ -3516,7 +3013,7 @@
         <mc:AlternateContent>
           <mc:Choice Requires="wps">
             <w:drawing>
-              <wp:anchor distT="0" distB="0" distL="114300" distR="114300" simplePos="0" relativeHeight="251661312" behindDoc="1" locked="0" layoutInCell="1" allowOverlap="1" wp14:anchorId="55C4568E" wp14:editId="68397886">
+              <wp:anchor distT="0" distB="0" distL="114300" distR="114300" simplePos="0" relativeHeight="251660288" behindDoc="1" locked="0" layoutInCell="1" allowOverlap="1" wp14:anchorId="521A60B3" wp14:editId="58FC9F13">
                 <wp:simplePos x="0" y="0"/>
                 <wp:positionH relativeFrom="column">
                   <wp:posOffset>3215640</wp:posOffset>
@@ -3588,7 +3085,7 @@
           </mc:Choice>
           <mc:Fallback>
             <w:pict>
-              <v:oval id="2 Elipse" o:spid="_x0000_s1027" style="position:absolute;margin-left:253.2pt;margin-top:14.2pt;width:150pt;height:81pt;z-index:-251655168;visibility:visible;mso-wrap-style:square;mso-width-percent:0;mso-height-percent:0;mso-wrap-distance-left:9pt;mso-wrap-distance-top:0;mso-wrap-distance-right:9pt;mso-wrap-distance-bottom:0;mso-position-horizontal:absolute;mso-position-horizontal-relative:text;mso-position-vertical:absolute;mso-position-vertical-relative:text;mso-width-percent:0;mso-height-percent:0;mso-width-relative:margin;mso-height-relative:margin;v-text-anchor:middle" o:gfxdata="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" fillcolor="white [3201]" strokecolor="black [3200]" strokeweight="1pt">
+              <v:oval id="2 Elipse" o:spid="_x0000_s1027" style="position:absolute;margin-left:253.2pt;margin-top:14.2pt;width:150pt;height:81pt;z-index:-251656192;visibility:visible;mso-wrap-style:square;mso-width-percent:0;mso-height-percent:0;mso-wrap-distance-left:9pt;mso-wrap-distance-top:0;mso-wrap-distance-right:9pt;mso-wrap-distance-bottom:0;mso-position-horizontal:absolute;mso-position-horizontal-relative:text;mso-position-vertical:absolute;mso-position-vertical-relative:text;mso-width-percent:0;mso-height-percent:0;mso-width-relative:margin;mso-height-relative:margin;v-text-anchor:middle" o:gfxdata="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" fillcolor="white [3201]" strokecolor="black [3200]" strokeweight="1pt">
                 <v:stroke joinstyle="miter"/>
                 <v:textbox>
                   <w:txbxContent>
@@ -3620,7 +3117,7 @@
         <mc:AlternateContent>
           <mc:Choice Requires="wps">
             <w:drawing>
-              <wp:anchor distT="0" distB="0" distL="114300" distR="114300" simplePos="0" relativeHeight="251663360" behindDoc="0" locked="0" layoutInCell="1" allowOverlap="1" wp14:anchorId="66CD228E" wp14:editId="66B39413">
+              <wp:anchor distT="0" distB="0" distL="114300" distR="114300" simplePos="0" relativeHeight="251662336" behindDoc="0" locked="0" layoutInCell="1" allowOverlap="1" wp14:anchorId="0C92E8CC" wp14:editId="7AF98F74">
                 <wp:simplePos x="0" y="0"/>
                 <wp:positionH relativeFrom="column">
                   <wp:posOffset>196574</wp:posOffset>
@@ -3675,7 +3172,7 @@
           </mc:Choice>
           <mc:Fallback>
             <w:pict>
-              <v:line id="3 Conector recto" o:spid="_x0000_s1026" style="position:absolute;flip:y;z-index:251663360;visibility:visible;mso-wrap-style:square;mso-width-percent:0;mso-height-percent:0;mso-wrap-distance-left:9pt;mso-wrap-distance-top:0;mso-wrap-distance-right:9pt;mso-wrap-distance-bottom:0;mso-position-horizontal:absolute;mso-position-horizontal-relative:text;mso-position-vertical:absolute;mso-position-vertical-relative:text;mso-width-percent:0;mso-height-percent:0;mso-width-relative:margin;mso-height-relative:margin" from="15.5pt,16pt" to="109.25pt,99.05pt" o:gfxdata="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" strokecolor="black [3200]" strokeweight=".5pt">
+              <v:line id="3 Conector recto" o:spid="_x0000_s1026" style="position:absolute;flip:y;z-index:251662336;visibility:visible;mso-wrap-style:square;mso-width-percent:0;mso-height-percent:0;mso-wrap-distance-left:9pt;mso-wrap-distance-top:0;mso-wrap-distance-right:9pt;mso-wrap-distance-bottom:0;mso-position-horizontal:absolute;mso-position-horizontal-relative:text;mso-position-vertical:absolute;mso-position-vertical-relative:text;mso-width-percent:0;mso-height-percent:0;mso-width-relative:margin;mso-height-relative:margin" from="15.5pt,16pt" to="109.25pt,99.05pt" o:gfxdata="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" strokecolor="black [3200]" strokeweight=".5pt">
                 <v:stroke joinstyle="miter"/>
               </v:line>
             </w:pict>
@@ -3690,7 +3187,7 @@
         <mc:AlternateContent>
           <mc:Choice Requires="wps">
             <w:drawing>
-              <wp:anchor distT="0" distB="0" distL="114300" distR="114300" simplePos="0" relativeHeight="251664384" behindDoc="0" locked="0" layoutInCell="1" allowOverlap="1" wp14:anchorId="12448BB9" wp14:editId="6AB1047B">
+              <wp:anchor distT="0" distB="0" distL="114300" distR="114300" simplePos="0" relativeHeight="251663360" behindDoc="0" locked="0" layoutInCell="1" allowOverlap="1" wp14:anchorId="530161EE" wp14:editId="7716CCFC">
                 <wp:simplePos x="0" y="0"/>
                 <wp:positionH relativeFrom="column">
                   <wp:posOffset>4291965</wp:posOffset>
@@ -3743,9 +3240,9 @@
               </wp:anchor>
             </w:drawing>
           </mc:Choice>
-          <mc:Fallback xmlns:w15="http://schemas.microsoft.com/office/word/2012/wordml">
+          <mc:Fallback>
             <w:pict>
-              <v:line w14:anchorId="30D4B8BC" id="4 Conector recto" o:spid="_x0000_s1026" style="position:absolute;flip:x y;z-index:251664384;visibility:visible;mso-wrap-style:square;mso-width-percent:0;mso-height-percent:0;mso-wrap-distance-left:9pt;mso-wrap-distance-top:0;mso-wrap-distance-right:9pt;mso-wrap-distance-bottom:0;mso-position-horizontal:absolute;mso-position-horizontal-relative:text;mso-position-vertical:absolute;mso-position-vertical-relative:text;mso-width-percent:0;mso-height-percent:0;mso-width-relative:margin;mso-height-relative:margin" from="337.95pt,5.25pt" to="422.7pt,94.5pt" o:gfxdata="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" strokecolor="black [3200]" strokeweight=".5pt">
+              <v:line id="4 Conector recto" o:spid="_x0000_s1026" style="position:absolute;flip:x y;z-index:251663360;visibility:visible;mso-wrap-style:square;mso-width-percent:0;mso-height-percent:0;mso-wrap-distance-left:9pt;mso-wrap-distance-top:0;mso-wrap-distance-right:9pt;mso-wrap-distance-bottom:0;mso-position-horizontal:absolute;mso-position-horizontal-relative:text;mso-position-vertical:absolute;mso-position-vertical-relative:text;mso-width-percent:0;mso-height-percent:0;mso-width-relative:margin;mso-height-relative:margin" from="337.95pt,5.25pt" to="422.7pt,94.5pt" o:gfxdata="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" strokecolor="black [3200]" strokeweight=".5pt">
                 <v:stroke joinstyle="miter"/>
               </v:line>
             </w:pict>
@@ -3760,7 +3257,7 @@
           <w:lang w:eastAsia="es-ES"/>
         </w:rPr>
         <w:drawing>
-          <wp:anchor distT="0" distB="0" distL="114300" distR="114300" simplePos="0" relativeHeight="251665408" behindDoc="1" locked="0" layoutInCell="1" allowOverlap="1" wp14:anchorId="62BB2A9C" wp14:editId="415E9AC8">
+          <wp:anchor distT="0" distB="0" distL="114300" distR="114300" simplePos="0" relativeHeight="251664384" behindDoc="1" locked="0" layoutInCell="1" allowOverlap="1" wp14:anchorId="0FC3B26D" wp14:editId="61A0C97A">
             <wp:simplePos x="0" y="0"/>
             <wp:positionH relativeFrom="column">
               <wp:posOffset>-740781</wp:posOffset>
@@ -3821,7 +3318,7 @@
           <w:lang w:eastAsia="es-ES"/>
         </w:rPr>
         <w:drawing>
-          <wp:anchor distT="0" distB="0" distL="114300" distR="114300" simplePos="0" relativeHeight="251662336" behindDoc="1" locked="0" layoutInCell="1" allowOverlap="1" wp14:anchorId="35BFF586" wp14:editId="203AD812">
+          <wp:anchor distT="0" distB="0" distL="114300" distR="114300" simplePos="0" relativeHeight="251661312" behindDoc="1" locked="0" layoutInCell="1" allowOverlap="1" wp14:anchorId="705E2AE7" wp14:editId="67A0DB19">
             <wp:simplePos x="0" y="0"/>
             <wp:positionH relativeFrom="column">
               <wp:posOffset>5063490</wp:posOffset>
@@ -3894,7 +3391,7 @@
           <w:lang w:eastAsia="es-ES"/>
         </w:rPr>
         <w:drawing>
-          <wp:inline distT="0" distB="0" distL="0" distR="0" wp14:anchorId="1B8D4135" wp14:editId="75AF06BD">
+          <wp:inline distT="0" distB="0" distL="0" distR="0" wp14:anchorId="5232EADE" wp14:editId="0669194C">
             <wp:extent cx="5995358" cy="2503831"/>
             <wp:effectExtent l="0" t="0" r="5715" b="0"/>
             <wp:docPr id="6" name="Imagen 6"/>
@@ -4006,6 +3503,7 @@
           <w:b/>
           <w:bCs/>
           <w:sz w:val="28"/>
+          <w:u w:val="single"/>
         </w:rPr>
       </w:pPr>
       <w:r>
@@ -4014,6 +3512,7 @@
           <w:b/>
           <w:bCs/>
           <w:sz w:val="28"/>
+          <w:u w:val="single"/>
         </w:rPr>
         <w:lastRenderedPageBreak/>
         <w:t>Modelado de Requerimiento</w:t>
@@ -4026,7 +3525,8 @@
           <w:rFonts w:ascii="Calibri" w:hAnsi="Calibri" w:cs="Calibri"/>
           <w:b/>
           <w:bCs/>
-          <w:sz w:val="24"/>
+          <w:sz w:val="28"/>
+          <w:szCs w:val="28"/>
         </w:rPr>
       </w:pPr>
       <w:r>
@@ -4035,17 +3535,25 @@
           <w:b/>
           <w:bCs/>
           <w:sz w:val="28"/>
-        </w:rPr>
-        <w:t>*</w:t>
-      </w:r>
-      <w:r>
+          <w:szCs w:val="28"/>
+        </w:rPr>
+        <w:t>Descripción Escrita del modelado del Sistema</w:t>
+      </w:r>
+    </w:p>
+    <w:p>
+      <w:pPr>
+        <w:jc w:val="both"/>
         <w:rPr>
           <w:rFonts w:ascii="Calibri" w:hAnsi="Calibri" w:cs="Calibri"/>
-          <w:b/>
           <w:bCs/>
-          <w:sz w:val="24"/>
-        </w:rPr>
-        <w:t>Descripción Escrita</w:t>
+        </w:rPr>
+      </w:pPr>
+      <w:r>
+        <w:rPr>
+          <w:rFonts w:ascii="Calibri" w:hAnsi="Calibri" w:cs="Calibri"/>
+          <w:bCs/>
+        </w:rPr>
+        <w:t xml:space="preserve">El cliente desde su navegador ingresa a la aplicacion “DeliverYApp” primeramente se debe registrar (Loguearse) con los datos requeridos por el sistema luego de eso podrá ver un mensaje de bienvenida y una lista de restaurantes en el cual tendrá la opción de elegir uno de ellos, una vez seleccionado  el restaurante se desplegará una interfaz con las opciones del menú donde el cliente por medio de imágenes con sus respectivas descripciones optara por su plato de preferencia. Una vez seleccionado el menú el cliente tiene como opción marcar si su pedido será a domicilio o si pasara a retirar. Realizado esto aparecerán los datos personales con la lista de pedido que ha hecho el cliente con sus respectivos precios y el monto total a abonar. Si el cliente está de acuerdo presiona el botón para confirmar su pedido y se le mostrara un mensaje de recepción y confirmación. </w:t>
       </w:r>
     </w:p>
     <w:p>
@@ -4063,27 +3571,8 @@
           <w:rFonts w:ascii="Calibri" w:hAnsi="Calibri" w:cs="Calibri"/>
           <w:b/>
           <w:bCs/>
-          <w:sz w:val="24"/>
-        </w:rPr>
-        <w:t>*Grafico de caso de uso general</w:t>
-      </w:r>
-    </w:p>
-    <w:p>
-      <w:pPr>
-        <w:jc w:val="center"/>
-        <w:rPr>
-          <w:rFonts w:ascii="Calibri" w:hAnsi="Calibri" w:cs="Calibri"/>
-          <w:b/>
-          <w:bCs/>
-          <w:sz w:val="24"/>
-        </w:rPr>
-      </w:pPr>
-      <w:r>
-        <w:rPr>
-          <w:rFonts w:ascii="Calibri" w:hAnsi="Calibri" w:cs="Calibri"/>
-          <w:b/>
-          <w:bCs/>
-          <w:sz w:val="24"/>
+          <w:sz w:val="28"/>
+          <w:szCs w:val="28"/>
         </w:rPr>
         <w:t>Tabla de Caso de Uso</w:t>
       </w:r>
@@ -4092,6 +3581,7 @@
       <w:tblPr>
         <w:tblStyle w:val="Tablaconcuadrcula"/>
         <w:tblW w:w="0" w:type="auto"/>
+        <w:jc w:val="center"/>
         <w:tblLook w:val="04A0" w:firstRow="1" w:lastRow="0" w:firstColumn="1" w:lastColumn="0" w:noHBand="0" w:noVBand="1"/>
       </w:tblPr>
       <w:tblGrid>
@@ -4099,6 +3589,9 @@
         <w:gridCol w:w="6693"/>
       </w:tblGrid>
       <w:tr>
+        <w:trPr>
+          <w:jc w:val="center"/>
+        </w:trPr>
         <w:tc>
           <w:tcPr>
             <w:tcW w:w="1951" w:type="dxa"/>
@@ -4141,22 +3634,15 @@
                 <w:sz w:val="24"/>
                 <w:szCs w:val="24"/>
               </w:rPr>
-              <w:t xml:space="preserve">Grupo </w:t>
-            </w:r>
-            <w:proofErr w:type="spellStart"/>
-            <w:r>
-              <w:rPr>
-                <w:rFonts w:ascii="Times New Roman" w:hAnsi="Times New Roman"/>
-                <w:sz w:val="24"/>
-                <w:szCs w:val="24"/>
-              </w:rPr>
-              <w:t>DeliverYApp</w:t>
-            </w:r>
-            <w:proofErr w:type="spellEnd"/>
+              <w:t>Grupo DeliverYApp</w:t>
+            </w:r>
           </w:p>
         </w:tc>
       </w:tr>
       <w:tr>
+        <w:trPr>
+          <w:jc w:val="center"/>
+        </w:trPr>
         <w:tc>
           <w:tcPr>
             <w:tcW w:w="1951" w:type="dxa"/>
@@ -4199,20 +3685,15 @@
                 <w:sz w:val="24"/>
                 <w:szCs w:val="24"/>
               </w:rPr>
-              <w:t>Cliente, Sistema</w:t>
-            </w:r>
-            <w:r>
-              <w:rPr>
-                <w:rFonts w:ascii="Times New Roman" w:hAnsi="Times New Roman"/>
-                <w:sz w:val="24"/>
-                <w:szCs w:val="24"/>
-              </w:rPr>
-              <w:t xml:space="preserve"> Autor</w:t>
+              <w:t>Cliente, Sistema Autor</w:t>
             </w:r>
           </w:p>
         </w:tc>
       </w:tr>
       <w:tr>
+        <w:trPr>
+          <w:jc w:val="center"/>
+        </w:trPr>
         <w:tc>
           <w:tcPr>
             <w:tcW w:w="1951" w:type="dxa"/>
@@ -4270,6 +3751,9 @@
         </w:tc>
       </w:tr>
       <w:tr>
+        <w:trPr>
+          <w:jc w:val="center"/>
+        </w:trPr>
         <w:tc>
           <w:tcPr>
             <w:tcW w:w="1951" w:type="dxa"/>
@@ -4321,20 +3805,15 @@
                 <w:sz w:val="24"/>
                 <w:szCs w:val="24"/>
               </w:rPr>
-              <w:t>P</w:t>
-            </w:r>
-            <w:r>
-              <w:rPr>
-                <w:rFonts w:ascii="Times New Roman" w:hAnsi="Times New Roman"/>
-                <w:sz w:val="24"/>
-                <w:szCs w:val="24"/>
-              </w:rPr>
-              <w:t>ermite hacer el pedido de su restaurant preferido.</w:t>
+              <w:t>Permite hacer el pedido de su restaurant preferido.</w:t>
             </w:r>
           </w:p>
         </w:tc>
       </w:tr>
       <w:tr>
+        <w:trPr>
+          <w:jc w:val="center"/>
+        </w:trPr>
         <w:tc>
           <w:tcPr>
             <w:tcW w:w="1951" w:type="dxa"/>
@@ -4377,22 +3856,15 @@
                 <w:sz w:val="24"/>
                 <w:szCs w:val="24"/>
               </w:rPr>
-              <w:t xml:space="preserve">El Cliente debe de estar </w:t>
-            </w:r>
-            <w:proofErr w:type="spellStart"/>
-            <w:r>
-              <w:rPr>
-                <w:rFonts w:ascii="Times New Roman" w:hAnsi="Times New Roman"/>
-                <w:sz w:val="24"/>
-                <w:szCs w:val="24"/>
-              </w:rPr>
-              <w:t>logueado</w:t>
-            </w:r>
-            <w:proofErr w:type="spellEnd"/>
+              <w:t>El Cliente debe de estar logueado</w:t>
+            </w:r>
           </w:p>
         </w:tc>
       </w:tr>
       <w:tr>
+        <w:trPr>
+          <w:jc w:val="center"/>
+        </w:trPr>
         <w:tc>
           <w:tcPr>
             <w:tcW w:w="8644" w:type="dxa"/>
@@ -4421,6 +3893,9 @@
         </w:tc>
       </w:tr>
       <w:tr>
+        <w:trPr>
+          <w:jc w:val="center"/>
+        </w:trPr>
         <w:tc>
           <w:tcPr>
             <w:tcW w:w="8644" w:type="dxa"/>
@@ -4441,47 +3916,25 @@
               <w:rPr>
                 <w:sz w:val="24"/>
               </w:rPr>
-              <w:t xml:space="preserve">El cliente entra a la aplicación de </w:t>
-            </w:r>
-            <w:proofErr w:type="spellStart"/>
-            <w:r>
-              <w:rPr>
-                <w:sz w:val="24"/>
-              </w:rPr>
-              <w:t>DeliverYApp</w:t>
-            </w:r>
-            <w:proofErr w:type="spellEnd"/>
-            <w:r>
-              <w:rPr>
-                <w:sz w:val="24"/>
-              </w:rPr>
-              <w:t xml:space="preserve"> se </w:t>
-            </w:r>
-            <w:r>
-              <w:rPr>
-                <w:sz w:val="24"/>
-              </w:rPr>
-              <w:t xml:space="preserve"> </w:t>
-            </w:r>
-            <w:proofErr w:type="spellStart"/>
-            <w:r>
-              <w:rPr>
-                <w:sz w:val="24"/>
-              </w:rPr>
-              <w:t>loguea</w:t>
-            </w:r>
-            <w:proofErr w:type="spellEnd"/>
-            <w:r>
-              <w:rPr>
-                <w:sz w:val="24"/>
-              </w:rPr>
-              <w:t>.</w:t>
-            </w:r>
-            <w:r>
-              <w:rPr>
-                <w:sz w:val="24"/>
-              </w:rPr>
-              <w:t xml:space="preserve"> </w:t>
+              <w:t xml:space="preserve">El cliente </w:t>
+            </w:r>
+            <w:r>
+              <w:rPr>
+                <w:sz w:val="24"/>
+              </w:rPr>
+              <w:t>ingresa</w:t>
+            </w:r>
+            <w:r>
+              <w:rPr>
+                <w:sz w:val="24"/>
+              </w:rPr>
+              <w:t xml:space="preserve"> a la aplicación de DeliverYApp se </w:t>
+            </w:r>
+            <w:r>
+              <w:rPr>
+                <w:sz w:val="24"/>
+              </w:rPr>
+              <w:t xml:space="preserve"> loguea. </w:t>
             </w:r>
           </w:p>
           <w:p>
@@ -4499,19 +3952,19 @@
               <w:rPr>
                 <w:sz w:val="24"/>
               </w:rPr>
-              <w:t xml:space="preserve">La aplicación le da la bienvenida y  la opción de elegir </w:t>
-            </w:r>
-            <w:r>
-              <w:rPr>
-                <w:sz w:val="24"/>
-              </w:rPr>
-              <w:t>restaurante.</w:t>
-            </w:r>
-            <w:r>
-              <w:rPr>
-                <w:sz w:val="24"/>
-              </w:rPr>
-              <w:t xml:space="preserve">  </w:t>
+              <w:t>La aplicación le da la bienvenida y  la opción de elegir</w:t>
+            </w:r>
+            <w:r>
+              <w:rPr>
+                <w:sz w:val="24"/>
+              </w:rPr>
+              <w:t xml:space="preserve"> el</w:t>
+            </w:r>
+            <w:r>
+              <w:rPr>
+                <w:sz w:val="24"/>
+              </w:rPr>
+              <w:t xml:space="preserve"> restaurante.  </w:t>
             </w:r>
           </w:p>
           <w:p>
@@ -4529,13 +3982,7 @@
               <w:rPr>
                 <w:sz w:val="24"/>
               </w:rPr>
-              <w:t xml:space="preserve">Una vez que el cliente elige el restaurante  tiene las opciones de </w:t>
-            </w:r>
-            <w:r>
-              <w:rPr>
-                <w:sz w:val="24"/>
-              </w:rPr>
-              <w:t>Menú,</w:t>
+              <w:t>Una vez que el cliente elige el restaurante  tiene las opciones de Menú,</w:t>
             </w:r>
             <w:r>
               <w:rPr>
@@ -4547,25 +3994,7 @@
               <w:rPr>
                 <w:sz w:val="24"/>
               </w:rPr>
-              <w:t xml:space="preserve"> Ofertas del </w:t>
-            </w:r>
-            <w:r>
-              <w:rPr>
-                <w:sz w:val="24"/>
-              </w:rPr>
-              <w:t>día,</w:t>
-            </w:r>
-            <w:r>
-              <w:rPr>
-                <w:sz w:val="24"/>
-              </w:rPr>
-              <w:t xml:space="preserve"> Combo </w:t>
-            </w:r>
-            <w:r>
-              <w:rPr>
-                <w:sz w:val="24"/>
-              </w:rPr>
-              <w:t>etc.</w:t>
+              <w:t xml:space="preserve"> Ofertas del día, Combo etc.</w:t>
             </w:r>
           </w:p>
           <w:p>
@@ -4631,7 +4060,19 @@
               <w:rPr>
                 <w:sz w:val="24"/>
               </w:rPr>
-              <w:t xml:space="preserve">parece la opción de elegir si el pedido realizado se va a enviar o se va a ir a buscar  ,ya  seleccionado una de estas opciones  aparece los datos personales  y la lista de pedido que el cliente ha seleccionado  y el monto total que va a alcanzar </w:t>
+              <w:t>parece</w:t>
+            </w:r>
+            <w:r>
+              <w:rPr>
+                <w:sz w:val="24"/>
+              </w:rPr>
+              <w:t>rá</w:t>
+            </w:r>
+            <w:r>
+              <w:rPr>
+                <w:sz w:val="24"/>
+              </w:rPr>
+              <w:t xml:space="preserve"> la opción de elegir si el pedido realizado se va a enviar o se va a ir a buscar  ,ya  seleccionado una de estas opciones  aparece los datos personales  y la lista de pedido que el cliente ha seleccionado  y el monto total que va a alcanzar </w:t>
             </w:r>
           </w:p>
           <w:p>
@@ -4655,7 +4096,25 @@
               <w:rPr>
                 <w:sz w:val="24"/>
               </w:rPr>
-              <w:t>i el cliente está de acuerdo presiona el botón  Confirmar Pedido</w:t>
+              <w:t xml:space="preserve">i el cliente está de acuerdo presiona el botón  </w:t>
+            </w:r>
+            <w:r>
+              <w:rPr>
+                <w:sz w:val="24"/>
+              </w:rPr>
+              <w:t>“</w:t>
+            </w:r>
+            <w:r>
+              <w:rPr>
+                <w:sz w:val="24"/>
+              </w:rPr>
+              <w:t>Confirmar Pedido</w:t>
+            </w:r>
+            <w:r>
+              <w:rPr>
+                <w:sz w:val="24"/>
+              </w:rPr>
+              <w:t xml:space="preserve">” </w:t>
             </w:r>
           </w:p>
           <w:p>
@@ -4673,39 +4132,13 @@
               <w:rPr>
                 <w:sz w:val="24"/>
               </w:rPr>
-              <w:t xml:space="preserve">Muestra un mensaje de </w:t>
-            </w:r>
-            <w:r>
-              <w:rPr>
-                <w:sz w:val="24"/>
-              </w:rPr>
-              <w:t>confirmación</w:t>
-            </w:r>
-            <w:r>
-              <w:rPr>
-                <w:sz w:val="24"/>
-              </w:rPr>
-              <w:t xml:space="preserve"> “solicitud de pedido </w:t>
-            </w:r>
-            <w:r>
-              <w:rPr>
-                <w:sz w:val="24"/>
-              </w:rPr>
-              <w:t xml:space="preserve"> </w:t>
-            </w:r>
-            <w:proofErr w:type="spellStart"/>
-            <w:r>
-              <w:rPr>
-                <w:sz w:val="24"/>
-              </w:rPr>
-              <w:t>DeliveYApp</w:t>
-            </w:r>
-            <w:proofErr w:type="spellEnd"/>
-            <w:r>
-              <w:rPr>
-                <w:sz w:val="24"/>
-              </w:rPr>
-              <w:t xml:space="preserve">  Enviado “</w:t>
+              <w:t xml:space="preserve">Se muestra un mensaje de confirmación “solicitud de pedido </w:t>
+            </w:r>
+            <w:r>
+              <w:rPr>
+                <w:sz w:val="24"/>
+              </w:rPr>
+              <w:t xml:space="preserve"> DeliveYApp  Enviado “</w:t>
             </w:r>
           </w:p>
           <w:p>
@@ -4757,6 +4190,9 @@
         </w:tc>
       </w:tr>
       <w:tr>
+        <w:trPr>
+          <w:jc w:val="center"/>
+        </w:trPr>
         <w:tc>
           <w:tcPr>
             <w:tcW w:w="8644" w:type="dxa"/>
@@ -4795,51 +4231,8 @@
         </w:tc>
       </w:tr>
       <w:tr>
-        <w:tc>
-          <w:tcPr>
-            <w:tcW w:w="8644" w:type="dxa"/>
-            <w:gridSpan w:val="2"/>
-          </w:tcPr>
-          <w:p>
-            <w:pPr>
-              <w:rPr>
-                <w:sz w:val="24"/>
-              </w:rPr>
-            </w:pPr>
-            <w:r>
-              <w:rPr>
-                <w:sz w:val="24"/>
-              </w:rPr>
-              <w:t xml:space="preserve">7- </w:t>
-            </w:r>
-            <w:r>
-              <w:rPr>
-                <w:sz w:val="24"/>
-              </w:rPr>
-              <w:t xml:space="preserve"> cancela</w:t>
-            </w:r>
-            <w:r>
-              <w:rPr>
-                <w:sz w:val="24"/>
-              </w:rPr>
-              <w:t>r  pedido le lleva al paso 2</w:t>
-            </w:r>
-          </w:p>
-          <w:p>
-            <w:pPr>
-              <w:pStyle w:val="Prrafodelista"/>
-              <w:rPr>
-                <w:rFonts w:ascii="Times New Roman" w:hAnsi="Times New Roman"/>
-                <w:sz w:val="24"/>
-                <w:szCs w:val="24"/>
-              </w:rPr>
-            </w:pPr>
-          </w:p>
-        </w:tc>
-      </w:tr>
-      <w:tr>
         <w:trPr>
-          <w:trHeight w:val="917"/>
+          <w:jc w:val="center"/>
         </w:trPr>
         <w:tc>
           <w:tcPr>
@@ -4849,40 +4242,84 @@
           <w:p>
             <w:pPr>
               <w:rPr>
-                <w:rFonts w:ascii="Times New Roman" w:hAnsi="Times New Roman"/>
-                <w:b/>
-                <w:sz w:val="24"/>
-                <w:szCs w:val="24"/>
+                <w:sz w:val="24"/>
               </w:rPr>
             </w:pPr>
             <w:r>
               <w:rPr>
-                <w:rFonts w:ascii="Times New Roman" w:hAnsi="Times New Roman"/>
-                <w:b/>
-                <w:sz w:val="24"/>
-                <w:szCs w:val="24"/>
-              </w:rPr>
-              <w:t xml:space="preserve">Precondiciones: </w:t>
-            </w:r>
-            <w:r>
-              <w:rPr>
-                <w:rFonts w:ascii="Times New Roman" w:hAnsi="Times New Roman"/>
-                <w:b/>
-                <w:sz w:val="24"/>
-                <w:szCs w:val="24"/>
-              </w:rPr>
-              <w:t xml:space="preserve"> Se realiza pedi</w:t>
+                <w:sz w:val="24"/>
+              </w:rPr>
+              <w:t xml:space="preserve">7- </w:t>
+            </w:r>
+            <w:r>
+              <w:rPr>
+                <w:sz w:val="24"/>
+              </w:rPr>
+              <w:t xml:space="preserve"> C</w:t>
             </w:r>
             <w:bookmarkStart w:id="0" w:name="_GoBack"/>
             <w:bookmarkEnd w:id="0"/>
             <w:r>
               <w:rPr>
+                <w:sz w:val="24"/>
+              </w:rPr>
+              <w:t>ancela</w:t>
+            </w:r>
+            <w:r>
+              <w:rPr>
+                <w:sz w:val="24"/>
+              </w:rPr>
+              <w:t>r  pedido le lleva al paso 2</w:t>
+            </w:r>
+          </w:p>
+          <w:p>
+            <w:pPr>
+              <w:pStyle w:val="Prrafodelista"/>
+              <w:rPr>
+                <w:rFonts w:ascii="Times New Roman" w:hAnsi="Times New Roman"/>
+                <w:sz w:val="24"/>
+                <w:szCs w:val="24"/>
+              </w:rPr>
+            </w:pPr>
+          </w:p>
+        </w:tc>
+      </w:tr>
+      <w:tr>
+        <w:trPr>
+          <w:trHeight w:val="917"/>
+          <w:jc w:val="center"/>
+        </w:trPr>
+        <w:tc>
+          <w:tcPr>
+            <w:tcW w:w="8644" w:type="dxa"/>
+            <w:gridSpan w:val="2"/>
+          </w:tcPr>
+          <w:p>
+            <w:pPr>
+              <w:rPr>
                 <w:rFonts w:ascii="Times New Roman" w:hAnsi="Times New Roman"/>
                 <w:b/>
                 <w:sz w:val="24"/>
                 <w:szCs w:val="24"/>
               </w:rPr>
-              <w:t>do de (menú)</w:t>
+            </w:pPr>
+            <w:r>
+              <w:rPr>
+                <w:rFonts w:ascii="Times New Roman" w:hAnsi="Times New Roman"/>
+                <w:b/>
+                <w:sz w:val="24"/>
+                <w:szCs w:val="24"/>
+              </w:rPr>
+              <w:t xml:space="preserve">Precondiciones: </w:t>
+            </w:r>
+            <w:r>
+              <w:rPr>
+                <w:rFonts w:ascii="Times New Roman" w:hAnsi="Times New Roman"/>
+                <w:b/>
+                <w:sz w:val="24"/>
+                <w:szCs w:val="24"/>
+              </w:rPr>
+              <w:t xml:space="preserve"> Se realiza pedido de (menú)</w:t>
             </w:r>
           </w:p>
           <w:p>
@@ -4945,6 +4382,43 @@
         </w:tc>
       </w:tr>
     </w:tbl>
+    <w:p>
+      <w:pPr>
+        <w:jc w:val="center"/>
+        <w:rPr>
+          <w:rFonts w:ascii="Calibri" w:hAnsi="Calibri" w:cs="Calibri"/>
+          <w:b/>
+          <w:bCs/>
+          <w:sz w:val="28"/>
+          <w:szCs w:val="28"/>
+        </w:rPr>
+      </w:pPr>
+    </w:p>
+    <w:p>
+      <w:pPr>
+        <w:jc w:val="center"/>
+        <w:rPr>
+          <w:rFonts w:ascii="Calibri" w:hAnsi="Calibri" w:cs="Calibri"/>
+          <w:b/>
+          <w:bCs/>
+          <w:sz w:val="28"/>
+          <w:szCs w:val="28"/>
+        </w:rPr>
+      </w:pPr>
+      <w:r>
+        <w:rPr>
+          <w:rFonts w:ascii="Calibri" w:hAnsi="Calibri" w:cs="Calibri"/>
+          <w:b/>
+          <w:bCs/>
+          <w:sz w:val="28"/>
+          <w:szCs w:val="28"/>
+        </w:rPr>
+        <w:lastRenderedPageBreak/>
+        <w:t>Gráfico de caso de uso general</w:t>
+      </w:r>
+    </w:p>
+    <w:p/>
+    <w:p/>
     <w:p/>
     <w:sectPr>
       <w:pgSz w:w="11906" w:h="16838"/>
@@ -6686,7 +6160,6 @@
       <w:lang w:eastAsia="es-ES"/>
     </w:rPr>
     <w:tblPr>
-      <w:tblInd w:w="0" w:type="dxa"/>
       <w:tblBorders>
         <w:top w:val="single" w:sz="4" w:space="0" w:color="000000" w:themeColor="text1"/>
         <w:left w:val="single" w:sz="4" w:space="0" w:color="000000" w:themeColor="text1"/>
@@ -6695,12 +6168,6 @@
         <w:insideH w:val="single" w:sz="4" w:space="0" w:color="000000" w:themeColor="text1"/>
         <w:insideV w:val="single" w:sz="4" w:space="0" w:color="000000" w:themeColor="text1"/>
       </w:tblBorders>
-      <w:tblCellMar>
-        <w:top w:w="0" w:type="dxa"/>
-        <w:left w:w="108" w:type="dxa"/>
-        <w:bottom w:w="0" w:type="dxa"/>
-        <w:right w:w="108" w:type="dxa"/>
-      </w:tblCellMar>
     </w:tblPr>
   </w:style>
 </w:styles>
@@ -6948,7 +6415,6 @@
       <w:lang w:eastAsia="es-ES"/>
     </w:rPr>
     <w:tblPr>
-      <w:tblInd w:w="0" w:type="dxa"/>
       <w:tblBorders>
         <w:top w:val="single" w:sz="4" w:space="0" w:color="000000" w:themeColor="text1"/>
         <w:left w:val="single" w:sz="4" w:space="0" w:color="000000" w:themeColor="text1"/>
@@ -6957,12 +6423,6 @@
         <w:insideH w:val="single" w:sz="4" w:space="0" w:color="000000" w:themeColor="text1"/>
         <w:insideV w:val="single" w:sz="4" w:space="0" w:color="000000" w:themeColor="text1"/>
       </w:tblBorders>
-      <w:tblCellMar>
-        <w:top w:w="0" w:type="dxa"/>
-        <w:left w:w="108" w:type="dxa"/>
-        <w:bottom w:w="0" w:type="dxa"/>
-        <w:right w:w="108" w:type="dxa"/>
-      </w:tblCellMar>
     </w:tblPr>
   </w:style>
 </w:styles>
@@ -7223,7 +6683,7 @@
   <a:extraClrSchemeLst/>
   <a:extLst>
     <a:ext uri="{05A4C25C-085E-4340-85A3-A5531E510DB2}">
-      <thm15:themeFamily xmlns:thm15="http://schemas.microsoft.com/office/thememl/2012/main" xmlns="" name="Office Theme" id="{62F939B6-93AF-4DB8-9C6B-D6C7DFDC589F}" vid="{4A3C46E8-61CC-4603-A589-7422A47A8E4A}"/>
+      <thm15:themeFamily xmlns="" xmlns:thm15="http://schemas.microsoft.com/office/thememl/2012/main" name="Office Theme" id="{62F939B6-93AF-4DB8-9C6B-D6C7DFDC589F}" vid="{4A3C46E8-61CC-4603-A589-7422A47A8E4A}"/>
     </a:ext>
   </a:extLst>
 </a:theme>
@@ -7234,7 +6694,7 @@
 </file>
 
 <file path=customXml/itemProps1.xml><?xml version="1.0" encoding="utf-8"?>
-<ds:datastoreItem xmlns:ds="http://schemas.openxmlformats.org/officeDocument/2006/customXml" ds:itemID="{A915B2A2-32D7-4364-AB4D-81CF513AE152}">
+<ds:datastoreItem xmlns:ds="http://schemas.openxmlformats.org/officeDocument/2006/customXml" ds:itemID="{21ED847E-0925-41EF-B9FD-1F8B019F0050}">
   <ds:schemaRefs>
     <ds:schemaRef ds:uri="http://schemas.openxmlformats.org/officeDocument/2006/bibliography"/>
   </ds:schemaRefs>

</xml_diff>

<commit_message>
correcciones del Formulario de Requerimientos
</commit_message>
<xml_diff>
--- a/Formulario de Requerimientos.docx
+++ b/Formulario de Requerimientos.docx
@@ -1,16 +1,35 @@
 
 <file path=word/document.xml><?xml version="1.0" encoding="utf-8"?>
-<w:document xmlns:wpc="http://schemas.microsoft.com/office/word/2010/wordprocessingCanvas" xmlns:mc="http://schemas.openxmlformats.org/markup-compatibility/2006" xmlns:o="urn:schemas-microsoft-com:office:office" xmlns:r="http://schemas.openxmlformats.org/officeDocument/2006/relationships" xmlns:m="http://schemas.openxmlformats.org/officeDocument/2006/math" xmlns:v="urn:schemas-microsoft-com:vml" xmlns:wp14="http://schemas.microsoft.com/office/word/2010/wordprocessingDrawing" xmlns:wp="http://schemas.openxmlformats.org/drawingml/2006/wordprocessingDrawing" xmlns:w10="urn:schemas-microsoft-com:office:word" xmlns:w="http://schemas.openxmlformats.org/wordprocessingml/2006/main" xmlns:w14="http://schemas.microsoft.com/office/word/2010/wordml" xmlns:wpg="http://schemas.microsoft.com/office/word/2010/wordprocessingGroup" xmlns:wpi="http://schemas.microsoft.com/office/word/2010/wordprocessingInk" xmlns:wne="http://schemas.microsoft.com/office/word/2006/wordml" xmlns:wps="http://schemas.microsoft.com/office/word/2010/wordprocessingShape" mc:Ignorable="w14 wp14">
+<w:document xmlns:wpc="http://schemas.microsoft.com/office/word/2010/wordprocessingCanvas" xmlns:mc="http://schemas.openxmlformats.org/markup-compatibility/2006" xmlns:o="urn:schemas-microsoft-com:office:office" xmlns:r="http://schemas.openxmlformats.org/officeDocument/2006/relationships" xmlns:m="http://schemas.openxmlformats.org/officeDocument/2006/math" xmlns:v="urn:schemas-microsoft-com:vml" xmlns:wp14="http://schemas.microsoft.com/office/word/2010/wordprocessingDrawing" xmlns:wp="http://schemas.openxmlformats.org/drawingml/2006/wordprocessingDrawing" xmlns:w10="urn:schemas-microsoft-com:office:word" xmlns:w="http://schemas.openxmlformats.org/wordprocessingml/2006/main" xmlns:w14="http://schemas.microsoft.com/office/word/2010/wordml" xmlns:w15="http://schemas.microsoft.com/office/word/2012/wordml" xmlns:wpg="http://schemas.microsoft.com/office/word/2010/wordprocessingGroup" xmlns:wpi="http://schemas.microsoft.com/office/word/2010/wordprocessingInk" xmlns:wne="http://schemas.microsoft.com/office/word/2006/wordml" xmlns:wps="http://schemas.microsoft.com/office/word/2010/wordprocessingShape" mc:Ignorable="w14 w15 wp14">
   <w:body>
     <w:p>
       <w:pPr>
-        <w:jc w:val="center"/>
+        <w:tabs>
+          <w:tab w:val="left" w:pos="735"/>
+          <w:tab w:val="center" w:pos="4252"/>
+        </w:tabs>
         <w:rPr>
           <w:b/>
           <w:sz w:val="32"/>
           <w:u w:val="single"/>
         </w:rPr>
       </w:pPr>
+      <w:r>
+        <w:rPr>
+          <w:b/>
+          <w:sz w:val="32"/>
+          <w:u w:val="single"/>
+        </w:rPr>
+        <w:tab/>
+      </w:r>
+      <w:r>
+        <w:rPr>
+          <w:b/>
+          <w:sz w:val="32"/>
+          <w:u w:val="single"/>
+        </w:rPr>
+        <w:tab/>
+      </w:r>
       <w:r>
         <w:rPr>
           <w:b/>
@@ -2914,7 +2933,7 @@
         <mc:AlternateContent>
           <mc:Choice Requires="wps">
             <w:drawing>
-              <wp:anchor distT="0" distB="0" distL="114300" distR="114300" simplePos="0" relativeHeight="251659264" behindDoc="1" locked="0" layoutInCell="1" allowOverlap="1" wp14:anchorId="0F7B908E" wp14:editId="12654525">
+              <wp:anchor distT="0" distB="0" distL="114300" distR="114300" simplePos="0" relativeHeight="251653120" behindDoc="1" locked="0" layoutInCell="1" allowOverlap="1" wp14:anchorId="41E124A0" wp14:editId="7546EEC8">
                 <wp:simplePos x="0" y="0"/>
                 <wp:positionH relativeFrom="column">
                   <wp:posOffset>619125</wp:posOffset>
@@ -2986,7 +3005,7 @@
           </mc:Choice>
           <mc:Fallback>
             <w:pict>
-              <v:oval id="1 Elipse" o:spid="_x0000_s1026" style="position:absolute;margin-left:48.75pt;margin-top:14.3pt;width:171pt;height:91.65pt;z-index:-251657216;visibility:visible;mso-wrap-style:square;mso-width-percent:0;mso-height-percent:0;mso-wrap-distance-left:9pt;mso-wrap-distance-top:0;mso-wrap-distance-right:9pt;mso-wrap-distance-bottom:0;mso-position-horizontal:absolute;mso-position-horizontal-relative:text;mso-position-vertical:absolute;mso-position-vertical-relative:text;mso-width-percent:0;mso-height-percent:0;mso-width-relative:margin;mso-height-relative:margin;v-text-anchor:middle" o:gfxdata="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" fillcolor="white [3201]" strokecolor="black [3200]" strokeweight="1pt">
+              <v:oval w14:anchorId="41E124A0" id="1 Elipse" o:spid="_x0000_s1026" style="position:absolute;margin-left:48.75pt;margin-top:14.3pt;width:171pt;height:91.65pt;z-index:-251663360;visibility:visible;mso-wrap-style:square;mso-width-percent:0;mso-height-percent:0;mso-wrap-distance-left:9pt;mso-wrap-distance-top:0;mso-wrap-distance-right:9pt;mso-wrap-distance-bottom:0;mso-position-horizontal:absolute;mso-position-horizontal-relative:text;mso-position-vertical:absolute;mso-position-vertical-relative:text;mso-width-percent:0;mso-height-percent:0;mso-width-relative:margin;mso-height-relative:margin;v-text-anchor:middle" o:gfxdata="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" fillcolor="white [3201]" strokecolor="black [3200]" strokeweight="1pt">
                 <v:stroke joinstyle="miter"/>
                 <v:textbox>
                   <w:txbxContent>
@@ -3013,7 +3032,7 @@
         <mc:AlternateContent>
           <mc:Choice Requires="wps">
             <w:drawing>
-              <wp:anchor distT="0" distB="0" distL="114300" distR="114300" simplePos="0" relativeHeight="251660288" behindDoc="1" locked="0" layoutInCell="1" allowOverlap="1" wp14:anchorId="521A60B3" wp14:editId="58FC9F13">
+              <wp:anchor distT="0" distB="0" distL="114300" distR="114300" simplePos="0" relativeHeight="251655168" behindDoc="1" locked="0" layoutInCell="1" allowOverlap="1" wp14:anchorId="3D4354A2" wp14:editId="5B12ACEE">
                 <wp:simplePos x="0" y="0"/>
                 <wp:positionH relativeFrom="column">
                   <wp:posOffset>3215640</wp:posOffset>
@@ -3085,7 +3104,7 @@
           </mc:Choice>
           <mc:Fallback>
             <w:pict>
-              <v:oval id="2 Elipse" o:spid="_x0000_s1027" style="position:absolute;margin-left:253.2pt;margin-top:14.2pt;width:150pt;height:81pt;z-index:-251656192;visibility:visible;mso-wrap-style:square;mso-width-percent:0;mso-height-percent:0;mso-wrap-distance-left:9pt;mso-wrap-distance-top:0;mso-wrap-distance-right:9pt;mso-wrap-distance-bottom:0;mso-position-horizontal:absolute;mso-position-horizontal-relative:text;mso-position-vertical:absolute;mso-position-vertical-relative:text;mso-width-percent:0;mso-height-percent:0;mso-width-relative:margin;mso-height-relative:margin;v-text-anchor:middle" o:gfxdata="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" fillcolor="white [3201]" strokecolor="black [3200]" strokeweight="1pt">
+              <v:oval w14:anchorId="3D4354A2" id="2 Elipse" o:spid="_x0000_s1027" style="position:absolute;margin-left:253.2pt;margin-top:14.2pt;width:150pt;height:81pt;z-index:-251661312;visibility:visible;mso-wrap-style:square;mso-width-percent:0;mso-height-percent:0;mso-wrap-distance-left:9pt;mso-wrap-distance-top:0;mso-wrap-distance-right:9pt;mso-wrap-distance-bottom:0;mso-position-horizontal:absolute;mso-position-horizontal-relative:text;mso-position-vertical:absolute;mso-position-vertical-relative:text;mso-width-percent:0;mso-height-percent:0;mso-width-relative:margin;mso-height-relative:margin;v-text-anchor:middle" o:gfxdata="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" fillcolor="white [3201]" strokecolor="black [3200]" strokeweight="1pt">
                 <v:stroke joinstyle="miter"/>
                 <v:textbox>
                   <w:txbxContent>
@@ -3117,7 +3136,7 @@
         <mc:AlternateContent>
           <mc:Choice Requires="wps">
             <w:drawing>
-              <wp:anchor distT="0" distB="0" distL="114300" distR="114300" simplePos="0" relativeHeight="251662336" behindDoc="0" locked="0" layoutInCell="1" allowOverlap="1" wp14:anchorId="0C92E8CC" wp14:editId="7AF98F74">
+              <wp:anchor distT="0" distB="0" distL="114300" distR="114300" simplePos="0" relativeHeight="251659264" behindDoc="0" locked="0" layoutInCell="1" allowOverlap="1" wp14:anchorId="76811DBE" wp14:editId="525F08D2">
                 <wp:simplePos x="0" y="0"/>
                 <wp:positionH relativeFrom="column">
                   <wp:posOffset>196574</wp:posOffset>
@@ -3172,7 +3191,7 @@
           </mc:Choice>
           <mc:Fallback>
             <w:pict>
-              <v:line id="3 Conector recto" o:spid="_x0000_s1026" style="position:absolute;flip:y;z-index:251662336;visibility:visible;mso-wrap-style:square;mso-width-percent:0;mso-height-percent:0;mso-wrap-distance-left:9pt;mso-wrap-distance-top:0;mso-wrap-distance-right:9pt;mso-wrap-distance-bottom:0;mso-position-horizontal:absolute;mso-position-horizontal-relative:text;mso-position-vertical:absolute;mso-position-vertical-relative:text;mso-width-percent:0;mso-height-percent:0;mso-width-relative:margin;mso-height-relative:margin" from="15.5pt,16pt" to="109.25pt,99.05pt" o:gfxdata="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" strokecolor="black [3200]" strokeweight=".5pt">
+              <v:line w14:anchorId="6A6112E5" id="3 Conector recto" o:spid="_x0000_s1026" style="position:absolute;flip:y;z-index:251659264;visibility:visible;mso-wrap-style:square;mso-width-percent:0;mso-height-percent:0;mso-wrap-distance-left:9pt;mso-wrap-distance-top:0;mso-wrap-distance-right:9pt;mso-wrap-distance-bottom:0;mso-position-horizontal:absolute;mso-position-horizontal-relative:text;mso-position-vertical:absolute;mso-position-vertical-relative:text;mso-width-percent:0;mso-height-percent:0;mso-width-relative:margin;mso-height-relative:margin" from="15.5pt,16pt" to="109.25pt,99.05pt" o:gfxdata="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" strokecolor="black [3200]" strokeweight=".5pt">
                 <v:stroke joinstyle="miter"/>
               </v:line>
             </w:pict>
@@ -3187,7 +3206,7 @@
         <mc:AlternateContent>
           <mc:Choice Requires="wps">
             <w:drawing>
-              <wp:anchor distT="0" distB="0" distL="114300" distR="114300" simplePos="0" relativeHeight="251663360" behindDoc="0" locked="0" layoutInCell="1" allowOverlap="1" wp14:anchorId="530161EE" wp14:editId="7716CCFC">
+              <wp:anchor distT="0" distB="0" distL="114300" distR="114300" simplePos="0" relativeHeight="251661312" behindDoc="0" locked="0" layoutInCell="1" allowOverlap="1" wp14:anchorId="22E23170" wp14:editId="5A8F64A9">
                 <wp:simplePos x="0" y="0"/>
                 <wp:positionH relativeFrom="column">
                   <wp:posOffset>4291965</wp:posOffset>
@@ -3242,7 +3261,7 @@
           </mc:Choice>
           <mc:Fallback>
             <w:pict>
-              <v:line id="4 Conector recto" o:spid="_x0000_s1026" style="position:absolute;flip:x y;z-index:251663360;visibility:visible;mso-wrap-style:square;mso-width-percent:0;mso-height-percent:0;mso-wrap-distance-left:9pt;mso-wrap-distance-top:0;mso-wrap-distance-right:9pt;mso-wrap-distance-bottom:0;mso-position-horizontal:absolute;mso-position-horizontal-relative:text;mso-position-vertical:absolute;mso-position-vertical-relative:text;mso-width-percent:0;mso-height-percent:0;mso-width-relative:margin;mso-height-relative:margin" from="337.95pt,5.25pt" to="422.7pt,94.5pt" o:gfxdata="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" strokecolor="black [3200]" strokeweight=".5pt">
+              <v:line w14:anchorId="5069D73C" id="4 Conector recto" o:spid="_x0000_s1026" style="position:absolute;flip:x y;z-index:251661312;visibility:visible;mso-wrap-style:square;mso-width-percent:0;mso-height-percent:0;mso-wrap-distance-left:9pt;mso-wrap-distance-top:0;mso-wrap-distance-right:9pt;mso-wrap-distance-bottom:0;mso-position-horizontal:absolute;mso-position-horizontal-relative:text;mso-position-vertical:absolute;mso-position-vertical-relative:text;mso-width-percent:0;mso-height-percent:0;mso-width-relative:margin;mso-height-relative:margin" from="337.95pt,5.25pt" to="422.7pt,94.5pt" o:gfxdata="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" strokecolor="black [3200]" strokeweight=".5pt">
                 <v:stroke joinstyle="miter"/>
               </v:line>
             </w:pict>
@@ -3257,7 +3276,7 @@
           <w:lang w:eastAsia="es-ES"/>
         </w:rPr>
         <w:drawing>
-          <wp:anchor distT="0" distB="0" distL="114300" distR="114300" simplePos="0" relativeHeight="251664384" behindDoc="1" locked="0" layoutInCell="1" allowOverlap="1" wp14:anchorId="0FC3B26D" wp14:editId="61A0C97A">
+          <wp:anchor distT="0" distB="0" distL="114300" distR="114300" simplePos="0" relativeHeight="251663360" behindDoc="1" locked="0" layoutInCell="1" allowOverlap="1" wp14:anchorId="4A159277" wp14:editId="38A0CEB9">
             <wp:simplePos x="0" y="0"/>
             <wp:positionH relativeFrom="column">
               <wp:posOffset>-740781</wp:posOffset>
@@ -3280,7 +3299,7 @@
                     <pic:cNvPicPr/>
                   </pic:nvPicPr>
                   <pic:blipFill>
-                    <a:blip r:embed="rId7">
+                    <a:blip r:embed="rId6">
                       <a:extLst>
                         <a:ext uri="{28A0092B-C50C-407E-A947-70E740481C1C}">
                           <a14:useLocalDpi xmlns:a14="http://schemas.microsoft.com/office/drawing/2010/main" val="0"/>
@@ -3318,7 +3337,7 @@
           <w:lang w:eastAsia="es-ES"/>
         </w:rPr>
         <w:drawing>
-          <wp:anchor distT="0" distB="0" distL="114300" distR="114300" simplePos="0" relativeHeight="251661312" behindDoc="1" locked="0" layoutInCell="1" allowOverlap="1" wp14:anchorId="705E2AE7" wp14:editId="67A0DB19">
+          <wp:anchor distT="0" distB="0" distL="114300" distR="114300" simplePos="0" relativeHeight="251657216" behindDoc="1" locked="0" layoutInCell="1" allowOverlap="1" wp14:anchorId="0C2773D7" wp14:editId="6093B068">
             <wp:simplePos x="0" y="0"/>
             <wp:positionH relativeFrom="column">
               <wp:posOffset>5063490</wp:posOffset>
@@ -3341,7 +3360,7 @@
                     <pic:cNvPicPr/>
                   </pic:nvPicPr>
                   <pic:blipFill>
-                    <a:blip r:embed="rId8">
+                    <a:blip r:embed="rId7">
                       <a:extLst>
                         <a:ext uri="{28A0092B-C50C-407E-A947-70E740481C1C}">
                           <a14:useLocalDpi xmlns:a14="http://schemas.microsoft.com/office/drawing/2010/main" val="0"/>
@@ -3384,49 +3403,7 @@
     <w:p/>
     <w:p/>
     <w:p/>
-    <w:p>
-      <w:r>
-        <w:rPr>
-          <w:noProof/>
-          <w:lang w:eastAsia="es-ES"/>
-        </w:rPr>
-        <w:drawing>
-          <wp:inline distT="0" distB="0" distL="0" distR="0" wp14:anchorId="5232EADE" wp14:editId="0669194C">
-            <wp:extent cx="5995358" cy="2503831"/>
-            <wp:effectExtent l="0" t="0" r="5715" b="0"/>
-            <wp:docPr id="6" name="Imagen 6"/>
-            <wp:cNvGraphicFramePr>
-              <a:graphicFrameLocks xmlns:a="http://schemas.openxmlformats.org/drawingml/2006/main" noChangeAspect="1"/>
-            </wp:cNvGraphicFramePr>
-            <a:graphic xmlns:a="http://schemas.openxmlformats.org/drawingml/2006/main">
-              <a:graphicData uri="http://schemas.openxmlformats.org/drawingml/2006/picture">
-                <pic:pic xmlns:pic="http://schemas.openxmlformats.org/drawingml/2006/picture">
-                  <pic:nvPicPr>
-                    <pic:cNvPr id="0" name=""/>
-                    <pic:cNvPicPr/>
-                  </pic:nvPicPr>
-                  <pic:blipFill>
-                    <a:blip r:embed="rId9"/>
-                    <a:stretch>
-                      <a:fillRect/>
-                    </a:stretch>
-                  </pic:blipFill>
-                  <pic:spPr>
-                    <a:xfrm>
-                      <a:off x="0" y="0"/>
-                      <a:ext cx="6005250" cy="2507962"/>
-                    </a:xfrm>
-                    <a:prstGeom prst="rect">
-                      <a:avLst/>
-                    </a:prstGeom>
-                  </pic:spPr>
-                </pic:pic>
-              </a:graphicData>
-            </a:graphic>
-          </wp:inline>
-        </w:drawing>
-      </w:r>
-    </w:p>
+    <w:p/>
     <w:p>
       <w:pPr>
         <w:rPr>
@@ -3435,30 +3412,101 @@
           <w:bCs/>
         </w:rPr>
       </w:pPr>
-      <w:r>
+    </w:p>
+    <w:p>
+      <w:pPr>
         <w:rPr>
           <w:rFonts w:ascii="Calibri" w:hAnsi="Calibri" w:cs="Calibri"/>
           <w:b/>
           <w:bCs/>
         </w:rPr>
-        <w:t>Vista de casos de uso para cliente.</w:t>
-      </w:r>
-    </w:p>
-    <w:p>
-      <w:pPr>
+      </w:pPr>
+    </w:p>
+    <w:p>
+      <w:pPr>
+        <w:jc w:val="center"/>
         <w:rPr>
           <w:rFonts w:ascii="Calibri" w:hAnsi="Calibri" w:cs="Calibri"/>
           <w:b/>
           <w:bCs/>
-        </w:rPr>
-      </w:pPr>
-    </w:p>
-    <w:p>
-      <w:pPr>
+          <w:sz w:val="28"/>
+        </w:rPr>
+      </w:pPr>
+    </w:p>
+    <w:p>
+      <w:pPr>
+        <w:jc w:val="center"/>
         <w:rPr>
           <w:rFonts w:ascii="Calibri" w:hAnsi="Calibri" w:cs="Calibri"/>
           <w:b/>
           <w:bCs/>
+          <w:sz w:val="28"/>
+        </w:rPr>
+      </w:pPr>
+    </w:p>
+    <w:p>
+      <w:pPr>
+        <w:jc w:val="center"/>
+        <w:rPr>
+          <w:rFonts w:ascii="Calibri" w:hAnsi="Calibri" w:cs="Calibri"/>
+          <w:b/>
+          <w:bCs/>
+          <w:sz w:val="28"/>
+        </w:rPr>
+      </w:pPr>
+    </w:p>
+    <w:p>
+      <w:pPr>
+        <w:jc w:val="center"/>
+        <w:rPr>
+          <w:rFonts w:ascii="Calibri" w:hAnsi="Calibri" w:cs="Calibri"/>
+          <w:b/>
+          <w:bCs/>
+          <w:sz w:val="28"/>
+        </w:rPr>
+      </w:pPr>
+    </w:p>
+    <w:p>
+      <w:pPr>
+        <w:jc w:val="center"/>
+        <w:rPr>
+          <w:rFonts w:ascii="Calibri" w:hAnsi="Calibri" w:cs="Calibri"/>
+          <w:b/>
+          <w:bCs/>
+          <w:sz w:val="28"/>
+        </w:rPr>
+      </w:pPr>
+    </w:p>
+    <w:p>
+      <w:pPr>
+        <w:jc w:val="center"/>
+        <w:rPr>
+          <w:rFonts w:ascii="Calibri" w:hAnsi="Calibri" w:cs="Calibri"/>
+          <w:b/>
+          <w:bCs/>
+          <w:sz w:val="28"/>
+        </w:rPr>
+      </w:pPr>
+    </w:p>
+    <w:p>
+      <w:pPr>
+        <w:jc w:val="center"/>
+        <w:rPr>
+          <w:rFonts w:ascii="Calibri" w:hAnsi="Calibri" w:cs="Calibri"/>
+          <w:b/>
+          <w:bCs/>
+          <w:sz w:val="28"/>
+        </w:rPr>
+      </w:pPr>
+    </w:p>
+    <w:p>
+      <w:pPr>
+        <w:jc w:val="center"/>
+        <w:rPr>
+          <w:rFonts w:ascii="Calibri" w:hAnsi="Calibri" w:cs="Calibri"/>
+          <w:b/>
+          <w:bCs/>
+          <w:sz w:val="28"/>
         </w:rPr>
       </w:pPr>
     </w:p>
@@ -4249,16 +4297,8 @@
               <w:rPr>
                 <w:sz w:val="24"/>
               </w:rPr>
-              <w:t xml:space="preserve">7- </w:t>
-            </w:r>
-            <w:r>
-              <w:rPr>
-                <w:sz w:val="24"/>
-              </w:rPr>
-              <w:t xml:space="preserve"> C</w:t>
-            </w:r>
-            <w:bookmarkStart w:id="0" w:name="_GoBack"/>
-            <w:bookmarkEnd w:id="0"/>
+              <w:t>7-  C</w:t>
+            </w:r>
             <w:r>
               <w:rPr>
                 <w:sz w:val="24"/>
@@ -4417,9 +4457,83 @@
         <w:t>Gráfico de caso de uso general</w:t>
       </w:r>
     </w:p>
+    <w:p>
+      <w:pPr>
+        <w:jc w:val="center"/>
+        <w:rPr>
+          <w:rFonts w:ascii="Calibri" w:hAnsi="Calibri" w:cs="Calibri"/>
+          <w:b/>
+          <w:bCs/>
+          <w:sz w:val="28"/>
+          <w:szCs w:val="28"/>
+        </w:rPr>
+      </w:pPr>
+      <w:r>
+        <w:rPr>
+          <w:noProof/>
+          <w:lang w:eastAsia="es-ES"/>
+        </w:rPr>
+        <w:drawing>
+          <wp:inline distT="0" distB="0" distL="0" distR="0" wp14:anchorId="1CE3738E" wp14:editId="5CD4C608">
+            <wp:extent cx="5400040" cy="2255307"/>
+            <wp:effectExtent l="0" t="0" r="0" b="0"/>
+            <wp:docPr id="6" name="Imagen 6"/>
+            <wp:cNvGraphicFramePr>
+              <a:graphicFrameLocks xmlns:a="http://schemas.openxmlformats.org/drawingml/2006/main" noChangeAspect="1"/>
+            </wp:cNvGraphicFramePr>
+            <a:graphic xmlns:a="http://schemas.openxmlformats.org/drawingml/2006/main">
+              <a:graphicData uri="http://schemas.openxmlformats.org/drawingml/2006/picture">
+                <pic:pic xmlns:pic="http://schemas.openxmlformats.org/drawingml/2006/picture">
+                  <pic:nvPicPr>
+                    <pic:cNvPr id="0" name=""/>
+                    <pic:cNvPicPr/>
+                  </pic:nvPicPr>
+                  <pic:blipFill>
+                    <a:blip r:embed="rId8"/>
+                    <a:stretch>
+                      <a:fillRect/>
+                    </a:stretch>
+                  </pic:blipFill>
+                  <pic:spPr>
+                    <a:xfrm>
+                      <a:off x="0" y="0"/>
+                      <a:ext cx="5400040" cy="2255307"/>
+                    </a:xfrm>
+                    <a:prstGeom prst="rect">
+                      <a:avLst/>
+                    </a:prstGeom>
+                  </pic:spPr>
+                </pic:pic>
+              </a:graphicData>
+            </a:graphic>
+          </wp:inline>
+        </w:drawing>
+      </w:r>
+    </w:p>
     <w:p/>
     <w:p/>
+    <w:p>
+      <w:pPr>
+        <w:rPr>
+          <w:rFonts w:ascii="Calibri" w:hAnsi="Calibri" w:cs="Calibri"/>
+          <w:b/>
+          <w:bCs/>
+        </w:rPr>
+      </w:pPr>
+      <w:r>
+        <w:rPr>
+          <w:rFonts w:ascii="Calibri" w:hAnsi="Calibri" w:cs="Calibri"/>
+          <w:b/>
+          <w:bCs/>
+        </w:rPr>
+        <w:t>Vista de casos de uso para cliente.</w:t>
+      </w:r>
+    </w:p>
     <w:p/>
+    <w:p>
+      <w:bookmarkStart w:id="0" w:name="_GoBack"/>
+      <w:bookmarkEnd w:id="0"/>
+    </w:p>
     <w:sectPr>
       <w:pgSz w:w="11906" w:h="16838"/>
       <w:pgMar w:top="1417" w:right="1701" w:bottom="1417" w:left="1701" w:header="708" w:footer="708" w:gutter="0"/>
@@ -4431,7 +4545,7 @@
 </file>
 
 <file path=word/numbering.xml><?xml version="1.0" encoding="utf-8"?>
-<w:numbering xmlns:wpc="http://schemas.microsoft.com/office/word/2010/wordprocessingCanvas" xmlns:mc="http://schemas.openxmlformats.org/markup-compatibility/2006" xmlns:o="urn:schemas-microsoft-com:office:office" xmlns:r="http://schemas.openxmlformats.org/officeDocument/2006/relationships" xmlns:m="http://schemas.openxmlformats.org/officeDocument/2006/math" xmlns:v="urn:schemas-microsoft-com:vml" xmlns:wp14="http://schemas.microsoft.com/office/word/2010/wordprocessingDrawing" xmlns:wp="http://schemas.openxmlformats.org/drawingml/2006/wordprocessingDrawing" xmlns:w10="urn:schemas-microsoft-com:office:word" xmlns:w="http://schemas.openxmlformats.org/wordprocessingml/2006/main" xmlns:w14="http://schemas.microsoft.com/office/word/2010/wordml" xmlns:wpg="http://schemas.microsoft.com/office/word/2010/wordprocessingGroup" xmlns:wpi="http://schemas.microsoft.com/office/word/2010/wordprocessingInk" xmlns:wne="http://schemas.microsoft.com/office/word/2006/wordml" xmlns:wps="http://schemas.microsoft.com/office/word/2010/wordprocessingShape" mc:Ignorable="w14 wp14">
+<w:numbering xmlns:wpc="http://schemas.microsoft.com/office/word/2010/wordprocessingCanvas" xmlns:mc="http://schemas.openxmlformats.org/markup-compatibility/2006" xmlns:o="urn:schemas-microsoft-com:office:office" xmlns:r="http://schemas.openxmlformats.org/officeDocument/2006/relationships" xmlns:m="http://schemas.openxmlformats.org/officeDocument/2006/math" xmlns:v="urn:schemas-microsoft-com:vml" xmlns:wp14="http://schemas.microsoft.com/office/word/2010/wordprocessingDrawing" xmlns:wp="http://schemas.openxmlformats.org/drawingml/2006/wordprocessingDrawing" xmlns:w10="urn:schemas-microsoft-com:office:word" xmlns:w="http://schemas.openxmlformats.org/wordprocessingml/2006/main" xmlns:w14="http://schemas.microsoft.com/office/word/2010/wordml" xmlns:w15="http://schemas.microsoft.com/office/word/2012/wordml" xmlns:wpg="http://schemas.microsoft.com/office/word/2010/wordprocessingGroup" xmlns:wpi="http://schemas.microsoft.com/office/word/2010/wordprocessingInk" xmlns:wne="http://schemas.microsoft.com/office/word/2006/wordml" xmlns:wps="http://schemas.microsoft.com/office/word/2010/wordprocessingShape" mc:Ignorable="w14 w15 wp14">
   <w:abstractNum w:abstractNumId="0">
     <w:nsid w:val="02D378D5"/>
     <w:multiLevelType w:val="hybridMultilevel"/>
@@ -5919,7 +6033,7 @@
 </file>
 
 <file path=word/styles.xml><?xml version="1.0" encoding="utf-8"?>
-<w:styles xmlns:mc="http://schemas.openxmlformats.org/markup-compatibility/2006" xmlns:r="http://schemas.openxmlformats.org/officeDocument/2006/relationships" xmlns:w="http://schemas.openxmlformats.org/wordprocessingml/2006/main" xmlns:w14="http://schemas.microsoft.com/office/word/2010/wordml" mc:Ignorable="w14">
+<w:styles xmlns:mc="http://schemas.openxmlformats.org/markup-compatibility/2006" xmlns:r="http://schemas.openxmlformats.org/officeDocument/2006/relationships" xmlns:w="http://schemas.openxmlformats.org/wordprocessingml/2006/main" xmlns:w14="http://schemas.microsoft.com/office/word/2010/wordml" xmlns:w15="http://schemas.microsoft.com/office/word/2012/wordml" mc:Ignorable="w14 w15">
   <w:docDefaults>
     <w:rPrDefault>
       <w:rPr>
@@ -5935,148 +6049,383 @@
       </w:pPr>
     </w:pPrDefault>
   </w:docDefaults>
-  <w:latentStyles w:defLockedState="0" w:defUIPriority="99" w:defSemiHidden="1" w:defUnhideWhenUsed="1" w:defQFormat="0" w:count="267">
-    <w:lsdException w:name="Normal" w:semiHidden="0" w:uiPriority="0" w:unhideWhenUsed="0" w:qFormat="1"/>
-    <w:lsdException w:name="heading 1" w:semiHidden="0" w:uiPriority="9" w:unhideWhenUsed="0" w:qFormat="1"/>
-    <w:lsdException w:name="heading 2" w:uiPriority="9" w:qFormat="1"/>
-    <w:lsdException w:name="heading 3" w:uiPriority="9" w:qFormat="1"/>
-    <w:lsdException w:name="heading 4" w:uiPriority="9" w:qFormat="1"/>
-    <w:lsdException w:name="heading 5" w:uiPriority="9" w:qFormat="1"/>
-    <w:lsdException w:name="heading 6" w:uiPriority="9" w:qFormat="1"/>
-    <w:lsdException w:name="heading 7" w:uiPriority="9" w:qFormat="1"/>
-    <w:lsdException w:name="heading 8" w:uiPriority="9" w:qFormat="1"/>
-    <w:lsdException w:name="heading 9" w:uiPriority="9" w:qFormat="1"/>
-    <w:lsdException w:name="toc 1" w:uiPriority="39"/>
-    <w:lsdException w:name="toc 2" w:uiPriority="39"/>
-    <w:lsdException w:name="toc 3" w:uiPriority="39"/>
-    <w:lsdException w:name="toc 4" w:uiPriority="39"/>
-    <w:lsdException w:name="toc 5" w:uiPriority="39"/>
-    <w:lsdException w:name="toc 6" w:uiPriority="39"/>
-    <w:lsdException w:name="toc 7" w:uiPriority="39"/>
-    <w:lsdException w:name="toc 8" w:uiPriority="39"/>
-    <w:lsdException w:name="toc 9" w:uiPriority="39"/>
-    <w:lsdException w:name="caption" w:uiPriority="35" w:qFormat="1"/>
-    <w:lsdException w:name="Title" w:semiHidden="0" w:uiPriority="10" w:unhideWhenUsed="0" w:qFormat="1"/>
-    <w:lsdException w:name="Default Paragraph Font" w:uiPriority="1"/>
-    <w:lsdException w:name="Subtitle" w:semiHidden="0" w:uiPriority="11" w:unhideWhenUsed="0" w:qFormat="1"/>
-    <w:lsdException w:name="Strong" w:semiHidden="0" w:uiPriority="22" w:unhideWhenUsed="0" w:qFormat="1"/>
-    <w:lsdException w:name="Emphasis" w:semiHidden="0" w:uiPriority="20" w:unhideWhenUsed="0" w:qFormat="1"/>
-    <w:lsdException w:name="Table Grid" w:semiHidden="0" w:uiPriority="0" w:unhideWhenUsed="0"/>
-    <w:lsdException w:name="Placeholder Text" w:unhideWhenUsed="0"/>
-    <w:lsdException w:name="No Spacing" w:semiHidden="0" w:uiPriority="1" w:unhideWhenUsed="0" w:qFormat="1"/>
-    <w:lsdException w:name="Light Shading" w:semiHidden="0" w:uiPriority="60" w:unhideWhenUsed="0"/>
-    <w:lsdException w:name="Light List" w:semiHidden="0" w:uiPriority="61" w:unhideWhenUsed="0"/>
-    <w:lsdException w:name="Light Grid" w:semiHidden="0" w:uiPriority="62" w:unhideWhenUsed="0"/>
-    <w:lsdException w:name="Medium Shading 1" w:semiHidden="0" w:uiPriority="63" w:unhideWhenUsed="0"/>
-    <w:lsdException w:name="Medium Shading 2" w:semiHidden="0" w:uiPriority="64" w:unhideWhenUsed="0"/>
-    <w:lsdException w:name="Medium List 1" w:semiHidden="0" w:uiPriority="65" w:unhideWhenUsed="0"/>
-    <w:lsdException w:name="Medium List 2" w:semiHidden="0" w:uiPriority="66" w:unhideWhenUsed="0"/>
-    <w:lsdException w:name="Medium Grid 1" w:semiHidden="0" w:uiPriority="67" w:unhideWhenUsed="0"/>
-    <w:lsdException w:name="Medium Grid 2" w:semiHidden="0" w:uiPriority="68" w:unhideWhenUsed="0"/>
-    <w:lsdException w:name="Medium Grid 3" w:semiHidden="0" w:uiPriority="69" w:unhideWhenUsed="0"/>
-    <w:lsdException w:name="Dark List" w:semiHidden="0" w:uiPriority="70" w:unhideWhenUsed="0"/>
-    <w:lsdException w:name="Colorful Shading" w:semiHidden="0" w:uiPriority="71" w:unhideWhenUsed="0"/>
-    <w:lsdException w:name="Colorful List" w:semiHidden="0" w:uiPriority="72" w:unhideWhenUsed="0"/>
-    <w:lsdException w:name="Colorful Grid" w:semiHidden="0" w:uiPriority="73" w:unhideWhenUsed="0"/>
-    <w:lsdException w:name="Light Shading Accent 1" w:semiHidden="0" w:uiPriority="60" w:unhideWhenUsed="0"/>
-    <w:lsdException w:name="Light List Accent 1" w:semiHidden="0" w:uiPriority="61" w:unhideWhenUsed="0"/>
-    <w:lsdException w:name="Light Grid Accent 1" w:semiHidden="0" w:uiPriority="62" w:unhideWhenUsed="0"/>
-    <w:lsdException w:name="Medium Shading 1 Accent 1" w:semiHidden="0" w:uiPriority="63" w:unhideWhenUsed="0"/>
-    <w:lsdException w:name="Medium Shading 2 Accent 1" w:semiHidden="0" w:uiPriority="64" w:unhideWhenUsed="0"/>
-    <w:lsdException w:name="Medium List 1 Accent 1" w:semiHidden="0" w:uiPriority="65" w:unhideWhenUsed="0"/>
-    <w:lsdException w:name="Revision" w:unhideWhenUsed="0"/>
-    <w:lsdException w:name="List Paragraph" w:semiHidden="0" w:uiPriority="34" w:unhideWhenUsed="0" w:qFormat="1"/>
-    <w:lsdException w:name="Quote" w:semiHidden="0" w:uiPriority="29" w:unhideWhenUsed="0" w:qFormat="1"/>
-    <w:lsdException w:name="Intense Quote" w:semiHidden="0" w:uiPriority="30" w:unhideWhenUsed="0" w:qFormat="1"/>
-    <w:lsdException w:name="Medium List 2 Accent 1" w:semiHidden="0" w:uiPriority="66" w:unhideWhenUsed="0"/>
-    <w:lsdException w:name="Medium Grid 1 Accent 1" w:semiHidden="0" w:uiPriority="67" w:unhideWhenUsed="0"/>
-    <w:lsdException w:name="Medium Grid 2 Accent 1" w:semiHidden="0" w:uiPriority="68" w:unhideWhenUsed="0"/>
-    <w:lsdException w:name="Medium Grid 3 Accent 1" w:semiHidden="0" w:uiPriority="69" w:unhideWhenUsed="0"/>
-    <w:lsdException w:name="Dark List Accent 1" w:semiHidden="0" w:uiPriority="70" w:unhideWhenUsed="0"/>
-    <w:lsdException w:name="Colorful Shading Accent 1" w:semiHidden="0" w:uiPriority="71" w:unhideWhenUsed="0"/>
-    <w:lsdException w:name="Colorful List Accent 1" w:semiHidden="0" w:uiPriority="72" w:unhideWhenUsed="0"/>
-    <w:lsdException w:name="Colorful Grid Accent 1" w:semiHidden="0" w:uiPriority="73" w:unhideWhenUsed="0"/>
-    <w:lsdException w:name="Light Shading Accent 2" w:semiHidden="0" w:uiPriority="60" w:unhideWhenUsed="0"/>
-    <w:lsdException w:name="Light List Accent 2" w:semiHidden="0" w:uiPriority="61" w:unhideWhenUsed="0"/>
-    <w:lsdException w:name="Light Grid Accent 2" w:semiHidden="0" w:uiPriority="62" w:unhideWhenUsed="0"/>
-    <w:lsdException w:name="Medium Shading 1 Accent 2" w:semiHidden="0" w:uiPriority="63" w:unhideWhenUsed="0"/>
-    <w:lsdException w:name="Medium Shading 2 Accent 2" w:semiHidden="0" w:uiPriority="64" w:unhideWhenUsed="0"/>
-    <w:lsdException w:name="Medium List 1 Accent 2" w:semiHidden="0" w:uiPriority="65" w:unhideWhenUsed="0"/>
-    <w:lsdException w:name="Medium List 2 Accent 2" w:semiHidden="0" w:uiPriority="66" w:unhideWhenUsed="0"/>
-    <w:lsdException w:name="Medium Grid 1 Accent 2" w:semiHidden="0" w:uiPriority="67" w:unhideWhenUsed="0"/>
-    <w:lsdException w:name="Medium Grid 2 Accent 2" w:semiHidden="0" w:uiPriority="68" w:unhideWhenUsed="0"/>
-    <w:lsdException w:name="Medium Grid 3 Accent 2" w:semiHidden="0" w:uiPriority="69" w:unhideWhenUsed="0"/>
-    <w:lsdException w:name="Dark List Accent 2" w:semiHidden="0" w:uiPriority="70" w:unhideWhenUsed="0"/>
-    <w:lsdException w:name="Colorful Shading Accent 2" w:semiHidden="0" w:uiPriority="71" w:unhideWhenUsed="0"/>
-    <w:lsdException w:name="Colorful List Accent 2" w:semiHidden="0" w:uiPriority="72" w:unhideWhenUsed="0"/>
-    <w:lsdException w:name="Colorful Grid Accent 2" w:semiHidden="0" w:uiPriority="73" w:unhideWhenUsed="0"/>
-    <w:lsdException w:name="Light Shading Accent 3" w:semiHidden="0" w:uiPriority="60" w:unhideWhenUsed="0"/>
-    <w:lsdException w:name="Light List Accent 3" w:semiHidden="0" w:uiPriority="61" w:unhideWhenUsed="0"/>
-    <w:lsdException w:name="Light Grid Accent 3" w:semiHidden="0" w:uiPriority="62" w:unhideWhenUsed="0"/>
-    <w:lsdException w:name="Medium Shading 1 Accent 3" w:semiHidden="0" w:uiPriority="63" w:unhideWhenUsed="0"/>
-    <w:lsdException w:name="Medium Shading 2 Accent 3" w:semiHidden="0" w:uiPriority="64" w:unhideWhenUsed="0"/>
-    <w:lsdException w:name="Medium List 1 Accent 3" w:semiHidden="0" w:uiPriority="65" w:unhideWhenUsed="0"/>
-    <w:lsdException w:name="Medium List 2 Accent 3" w:semiHidden="0" w:uiPriority="66" w:unhideWhenUsed="0"/>
-    <w:lsdException w:name="Medium Grid 1 Accent 3" w:semiHidden="0" w:uiPriority="67" w:unhideWhenUsed="0"/>
-    <w:lsdException w:name="Medium Grid 2 Accent 3" w:semiHidden="0" w:uiPriority="68" w:unhideWhenUsed="0"/>
-    <w:lsdException w:name="Medium Grid 3 Accent 3" w:semiHidden="0" w:uiPriority="69" w:unhideWhenUsed="0"/>
-    <w:lsdException w:name="Dark List Accent 3" w:semiHidden="0" w:uiPriority="70" w:unhideWhenUsed="0"/>
-    <w:lsdException w:name="Colorful Shading Accent 3" w:semiHidden="0" w:uiPriority="71" w:unhideWhenUsed="0"/>
-    <w:lsdException w:name="Colorful List Accent 3" w:semiHidden="0" w:uiPriority="72" w:unhideWhenUsed="0"/>
-    <w:lsdException w:name="Colorful Grid Accent 3" w:semiHidden="0" w:uiPriority="73" w:unhideWhenUsed="0"/>
-    <w:lsdException w:name="Light Shading Accent 4" w:semiHidden="0" w:uiPriority="60" w:unhideWhenUsed="0"/>
-    <w:lsdException w:name="Light List Accent 4" w:semiHidden="0" w:uiPriority="61" w:unhideWhenUsed="0"/>
-    <w:lsdException w:name="Light Grid Accent 4" w:semiHidden="0" w:uiPriority="62" w:unhideWhenUsed="0"/>
-    <w:lsdException w:name="Medium Shading 1 Accent 4" w:semiHidden="0" w:uiPriority="63" w:unhideWhenUsed="0"/>
-    <w:lsdException w:name="Medium Shading 2 Accent 4" w:semiHidden="0" w:uiPriority="64" w:unhideWhenUsed="0"/>
-    <w:lsdException w:name="Medium List 1 Accent 4" w:semiHidden="0" w:uiPriority="65" w:unhideWhenUsed="0"/>
-    <w:lsdException w:name="Medium List 2 Accent 4" w:semiHidden="0" w:uiPriority="66" w:unhideWhenUsed="0"/>
-    <w:lsdException w:name="Medium Grid 1 Accent 4" w:semiHidden="0" w:uiPriority="67" w:unhideWhenUsed="0"/>
-    <w:lsdException w:name="Medium Grid 2 Accent 4" w:semiHidden="0" w:uiPriority="68" w:unhideWhenUsed="0"/>
-    <w:lsdException w:name="Medium Grid 3 Accent 4" w:semiHidden="0" w:uiPriority="69" w:unhideWhenUsed="0"/>
-    <w:lsdException w:name="Dark List Accent 4" w:semiHidden="0" w:uiPriority="70" w:unhideWhenUsed="0"/>
-    <w:lsdException w:name="Colorful Shading Accent 4" w:semiHidden="0" w:uiPriority="71" w:unhideWhenUsed="0"/>
-    <w:lsdException w:name="Colorful List Accent 4" w:semiHidden="0" w:uiPriority="72" w:unhideWhenUsed="0"/>
-    <w:lsdException w:name="Colorful Grid Accent 4" w:semiHidden="0" w:uiPriority="73" w:unhideWhenUsed="0"/>
-    <w:lsdException w:name="Light Shading Accent 5" w:semiHidden="0" w:uiPriority="60" w:unhideWhenUsed="0"/>
-    <w:lsdException w:name="Light List Accent 5" w:semiHidden="0" w:uiPriority="61" w:unhideWhenUsed="0"/>
-    <w:lsdException w:name="Light Grid Accent 5" w:semiHidden="0" w:uiPriority="62" w:unhideWhenUsed="0"/>
-    <w:lsdException w:name="Medium Shading 1 Accent 5" w:semiHidden="0" w:uiPriority="63" w:unhideWhenUsed="0"/>
-    <w:lsdException w:name="Medium Shading 2 Accent 5" w:semiHidden="0" w:uiPriority="64" w:unhideWhenUsed="0"/>
-    <w:lsdException w:name="Medium List 1 Accent 5" w:semiHidden="0" w:uiPriority="65" w:unhideWhenUsed="0"/>
-    <w:lsdException w:name="Medium List 2 Accent 5" w:semiHidden="0" w:uiPriority="66" w:unhideWhenUsed="0"/>
-    <w:lsdException w:name="Medium Grid 1 Accent 5" w:semiHidden="0" w:uiPriority="67" w:unhideWhenUsed="0"/>
-    <w:lsdException w:name="Medium Grid 2 Accent 5" w:semiHidden="0" w:uiPriority="68" w:unhideWhenUsed="0"/>
-    <w:lsdException w:name="Medium Grid 3 Accent 5" w:semiHidden="0" w:uiPriority="69" w:unhideWhenUsed="0"/>
-    <w:lsdException w:name="Dark List Accent 5" w:semiHidden="0" w:uiPriority="70" w:unhideWhenUsed="0"/>
-    <w:lsdException w:name="Colorful Shading Accent 5" w:semiHidden="0" w:uiPriority="71" w:unhideWhenUsed="0"/>
-    <w:lsdException w:name="Colorful List Accent 5" w:semiHidden="0" w:uiPriority="72" w:unhideWhenUsed="0"/>
-    <w:lsdException w:name="Colorful Grid Accent 5" w:semiHidden="0" w:uiPriority="73" w:unhideWhenUsed="0"/>
-    <w:lsdException w:name="Light Shading Accent 6" w:semiHidden="0" w:uiPriority="60" w:unhideWhenUsed="0"/>
-    <w:lsdException w:name="Light List Accent 6" w:semiHidden="0" w:uiPriority="61" w:unhideWhenUsed="0"/>
-    <w:lsdException w:name="Light Grid Accent 6" w:semiHidden="0" w:uiPriority="62" w:unhideWhenUsed="0"/>
-    <w:lsdException w:name="Medium Shading 1 Accent 6" w:semiHidden="0" w:uiPriority="63" w:unhideWhenUsed="0"/>
-    <w:lsdException w:name="Medium Shading 2 Accent 6" w:semiHidden="0" w:uiPriority="64" w:unhideWhenUsed="0"/>
-    <w:lsdException w:name="Medium List 1 Accent 6" w:semiHidden="0" w:uiPriority="65" w:unhideWhenUsed="0"/>
-    <w:lsdException w:name="Medium List 2 Accent 6" w:semiHidden="0" w:uiPriority="66" w:unhideWhenUsed="0"/>
-    <w:lsdException w:name="Medium Grid 1 Accent 6" w:semiHidden="0" w:uiPriority="67" w:unhideWhenUsed="0"/>
-    <w:lsdException w:name="Medium Grid 2 Accent 6" w:semiHidden="0" w:uiPriority="68" w:unhideWhenUsed="0"/>
-    <w:lsdException w:name="Medium Grid 3 Accent 6" w:semiHidden="0" w:uiPriority="69" w:unhideWhenUsed="0"/>
-    <w:lsdException w:name="Dark List Accent 6" w:semiHidden="0" w:uiPriority="70" w:unhideWhenUsed="0"/>
-    <w:lsdException w:name="Colorful Shading Accent 6" w:semiHidden="0" w:uiPriority="71" w:unhideWhenUsed="0"/>
-    <w:lsdException w:name="Colorful List Accent 6" w:semiHidden="0" w:uiPriority="72" w:unhideWhenUsed="0"/>
-    <w:lsdException w:name="Colorful Grid Accent 6" w:semiHidden="0" w:uiPriority="73" w:unhideWhenUsed="0"/>
-    <w:lsdException w:name="Subtle Emphasis" w:semiHidden="0" w:uiPriority="19" w:unhideWhenUsed="0" w:qFormat="1"/>
-    <w:lsdException w:name="Intense Emphasis" w:semiHidden="0" w:uiPriority="21" w:unhideWhenUsed="0" w:qFormat="1"/>
-    <w:lsdException w:name="Subtle Reference" w:semiHidden="0" w:uiPriority="31" w:unhideWhenUsed="0" w:qFormat="1"/>
-    <w:lsdException w:name="Intense Reference" w:semiHidden="0" w:uiPriority="32" w:unhideWhenUsed="0" w:qFormat="1"/>
-    <w:lsdException w:name="Book Title" w:semiHidden="0" w:uiPriority="33" w:unhideWhenUsed="0" w:qFormat="1"/>
-    <w:lsdException w:name="Bibliography" w:uiPriority="37"/>
-    <w:lsdException w:name="TOC Heading" w:uiPriority="39" w:qFormat="1"/>
+  <w:latentStyles w:defLockedState="0" w:defUIPriority="99" w:defSemiHidden="0" w:defUnhideWhenUsed="0" w:defQFormat="0" w:count="371">
+    <w:lsdException w:name="Normal" w:uiPriority="0" w:qFormat="1"/>
+    <w:lsdException w:name="heading 1" w:uiPriority="9" w:qFormat="1"/>
+    <w:lsdException w:name="heading 2" w:semiHidden="1" w:uiPriority="9" w:unhideWhenUsed="1" w:qFormat="1"/>
+    <w:lsdException w:name="heading 3" w:semiHidden="1" w:uiPriority="9" w:unhideWhenUsed="1" w:qFormat="1"/>
+    <w:lsdException w:name="heading 4" w:semiHidden="1" w:uiPriority="9" w:unhideWhenUsed="1" w:qFormat="1"/>
+    <w:lsdException w:name="heading 5" w:semiHidden="1" w:uiPriority="9" w:unhideWhenUsed="1" w:qFormat="1"/>
+    <w:lsdException w:name="heading 6" w:semiHidden="1" w:uiPriority="9" w:unhideWhenUsed="1" w:qFormat="1"/>
+    <w:lsdException w:name="heading 7" w:semiHidden="1" w:uiPriority="9" w:unhideWhenUsed="1" w:qFormat="1"/>
+    <w:lsdException w:name="heading 8" w:semiHidden="1" w:uiPriority="9" w:unhideWhenUsed="1" w:qFormat="1"/>
+    <w:lsdException w:name="heading 9" w:semiHidden="1" w:uiPriority="9" w:unhideWhenUsed="1" w:qFormat="1"/>
+    <w:lsdException w:name="index 1" w:semiHidden="1" w:unhideWhenUsed="1"/>
+    <w:lsdException w:name="index 2" w:semiHidden="1" w:unhideWhenUsed="1"/>
+    <w:lsdException w:name="index 3" w:semiHidden="1" w:unhideWhenUsed="1"/>
+    <w:lsdException w:name="index 4" w:semiHidden="1" w:unhideWhenUsed="1"/>
+    <w:lsdException w:name="index 5" w:semiHidden="1" w:unhideWhenUsed="1"/>
+    <w:lsdException w:name="index 6" w:semiHidden="1" w:unhideWhenUsed="1"/>
+    <w:lsdException w:name="index 7" w:semiHidden="1" w:unhideWhenUsed="1"/>
+    <w:lsdException w:name="index 8" w:semiHidden="1" w:unhideWhenUsed="1"/>
+    <w:lsdException w:name="index 9" w:semiHidden="1" w:unhideWhenUsed="1"/>
+    <w:lsdException w:name="toc 1" w:semiHidden="1" w:uiPriority="39" w:unhideWhenUsed="1"/>
+    <w:lsdException w:name="toc 2" w:semiHidden="1" w:uiPriority="39" w:unhideWhenUsed="1"/>
+    <w:lsdException w:name="toc 3" w:semiHidden="1" w:uiPriority="39" w:unhideWhenUsed="1"/>
+    <w:lsdException w:name="toc 4" w:semiHidden="1" w:uiPriority="39" w:unhideWhenUsed="1"/>
+    <w:lsdException w:name="toc 5" w:semiHidden="1" w:uiPriority="39" w:unhideWhenUsed="1"/>
+    <w:lsdException w:name="toc 6" w:semiHidden="1" w:uiPriority="39" w:unhideWhenUsed="1"/>
+    <w:lsdException w:name="toc 7" w:semiHidden="1" w:uiPriority="39" w:unhideWhenUsed="1"/>
+    <w:lsdException w:name="toc 8" w:semiHidden="1" w:uiPriority="39" w:unhideWhenUsed="1"/>
+    <w:lsdException w:name="toc 9" w:semiHidden="1" w:uiPriority="39" w:unhideWhenUsed="1"/>
+    <w:lsdException w:name="Normal Indent" w:semiHidden="1" w:unhideWhenUsed="1"/>
+    <w:lsdException w:name="footnote text" w:semiHidden="1" w:unhideWhenUsed="1"/>
+    <w:lsdException w:name="annotation text" w:semiHidden="1" w:unhideWhenUsed="1"/>
+    <w:lsdException w:name="header" w:semiHidden="1" w:unhideWhenUsed="1"/>
+    <w:lsdException w:name="footer" w:semiHidden="1" w:unhideWhenUsed="1"/>
+    <w:lsdException w:name="index heading" w:semiHidden="1" w:unhideWhenUsed="1"/>
+    <w:lsdException w:name="caption" w:semiHidden="1" w:uiPriority="35" w:unhideWhenUsed="1" w:qFormat="1"/>
+    <w:lsdException w:name="table of figures" w:semiHidden="1" w:unhideWhenUsed="1"/>
+    <w:lsdException w:name="envelope address" w:semiHidden="1" w:unhideWhenUsed="1"/>
+    <w:lsdException w:name="envelope return" w:semiHidden="1" w:unhideWhenUsed="1"/>
+    <w:lsdException w:name="footnote reference" w:semiHidden="1" w:unhideWhenUsed="1"/>
+    <w:lsdException w:name="annotation reference" w:semiHidden="1" w:unhideWhenUsed="1"/>
+    <w:lsdException w:name="line number" w:semiHidden="1" w:unhideWhenUsed="1"/>
+    <w:lsdException w:name="page number" w:semiHidden="1" w:unhideWhenUsed="1"/>
+    <w:lsdException w:name="endnote reference" w:semiHidden="1" w:unhideWhenUsed="1"/>
+    <w:lsdException w:name="endnote text" w:semiHidden="1" w:unhideWhenUsed="1"/>
+    <w:lsdException w:name="table of authorities" w:semiHidden="1" w:unhideWhenUsed="1"/>
+    <w:lsdException w:name="macro" w:semiHidden="1" w:unhideWhenUsed="1"/>
+    <w:lsdException w:name="toa heading" w:semiHidden="1" w:unhideWhenUsed="1"/>
+    <w:lsdException w:name="List" w:semiHidden="1" w:unhideWhenUsed="1"/>
+    <w:lsdException w:name="List Bullet" w:semiHidden="1" w:unhideWhenUsed="1"/>
+    <w:lsdException w:name="List Number" w:semiHidden="1" w:unhideWhenUsed="1"/>
+    <w:lsdException w:name="List 2" w:semiHidden="1" w:unhideWhenUsed="1"/>
+    <w:lsdException w:name="List 3" w:semiHidden="1" w:unhideWhenUsed="1"/>
+    <w:lsdException w:name="List 4" w:semiHidden="1" w:unhideWhenUsed="1"/>
+    <w:lsdException w:name="List 5" w:semiHidden="1" w:unhideWhenUsed="1"/>
+    <w:lsdException w:name="List Bullet 2" w:semiHidden="1" w:unhideWhenUsed="1"/>
+    <w:lsdException w:name="List Bullet 3" w:semiHidden="1" w:unhideWhenUsed="1"/>
+    <w:lsdException w:name="List Bullet 4" w:semiHidden="1" w:unhideWhenUsed="1"/>
+    <w:lsdException w:name="List Bullet 5" w:semiHidden="1" w:unhideWhenUsed="1"/>
+    <w:lsdException w:name="List Number 2" w:semiHidden="1" w:unhideWhenUsed="1"/>
+    <w:lsdException w:name="List Number 3" w:semiHidden="1" w:unhideWhenUsed="1"/>
+    <w:lsdException w:name="List Number 4" w:semiHidden="1" w:unhideWhenUsed="1"/>
+    <w:lsdException w:name="List Number 5" w:semiHidden="1" w:unhideWhenUsed="1"/>
+    <w:lsdException w:name="Title" w:uiPriority="10" w:qFormat="1"/>
+    <w:lsdException w:name="Closing" w:semiHidden="1" w:unhideWhenUsed="1"/>
+    <w:lsdException w:name="Signature" w:semiHidden="1" w:unhideWhenUsed="1"/>
+    <w:lsdException w:name="Default Paragraph Font" w:semiHidden="1" w:uiPriority="1" w:unhideWhenUsed="1"/>
+    <w:lsdException w:name="Body Text" w:semiHidden="1" w:unhideWhenUsed="1"/>
+    <w:lsdException w:name="Body Text Indent" w:semiHidden="1" w:unhideWhenUsed="1"/>
+    <w:lsdException w:name="List Continue" w:semiHidden="1" w:unhideWhenUsed="1"/>
+    <w:lsdException w:name="List Continue 2" w:semiHidden="1" w:unhideWhenUsed="1"/>
+    <w:lsdException w:name="List Continue 3" w:semiHidden="1" w:unhideWhenUsed="1"/>
+    <w:lsdException w:name="List Continue 4" w:semiHidden="1" w:unhideWhenUsed="1"/>
+    <w:lsdException w:name="List Continue 5" w:semiHidden="1" w:unhideWhenUsed="1"/>
+    <w:lsdException w:name="Message Header" w:semiHidden="1" w:unhideWhenUsed="1"/>
+    <w:lsdException w:name="Subtitle" w:uiPriority="11" w:qFormat="1"/>
+    <w:lsdException w:name="Salutation" w:semiHidden="1" w:unhideWhenUsed="1"/>
+    <w:lsdException w:name="Date" w:semiHidden="1" w:unhideWhenUsed="1"/>
+    <w:lsdException w:name="Body Text First Indent" w:semiHidden="1" w:unhideWhenUsed="1"/>
+    <w:lsdException w:name="Body Text First Indent 2" w:semiHidden="1" w:unhideWhenUsed="1"/>
+    <w:lsdException w:name="Note Heading" w:semiHidden="1" w:unhideWhenUsed="1"/>
+    <w:lsdException w:name="Body Text 2" w:semiHidden="1" w:unhideWhenUsed="1"/>
+    <w:lsdException w:name="Body Text 3" w:semiHidden="1" w:unhideWhenUsed="1"/>
+    <w:lsdException w:name="Body Text Indent 2" w:semiHidden="1" w:unhideWhenUsed="1"/>
+    <w:lsdException w:name="Body Text Indent 3" w:semiHidden="1" w:unhideWhenUsed="1"/>
+    <w:lsdException w:name="Block Text" w:semiHidden="1" w:unhideWhenUsed="1"/>
+    <w:lsdException w:name="Hyperlink" w:semiHidden="1" w:unhideWhenUsed="1"/>
+    <w:lsdException w:name="FollowedHyperlink" w:semiHidden="1" w:unhideWhenUsed="1"/>
+    <w:lsdException w:name="Strong" w:uiPriority="22" w:qFormat="1"/>
+    <w:lsdException w:name="Emphasis" w:uiPriority="20" w:qFormat="1"/>
+    <w:lsdException w:name="Document Map" w:semiHidden="1" w:unhideWhenUsed="1"/>
+    <w:lsdException w:name="Plain Text" w:semiHidden="1" w:unhideWhenUsed="1"/>
+    <w:lsdException w:name="E-mail Signature" w:semiHidden="1" w:unhideWhenUsed="1"/>
+    <w:lsdException w:name="HTML Top of Form" w:semiHidden="1" w:unhideWhenUsed="1"/>
+    <w:lsdException w:name="HTML Bottom of Form" w:semiHidden="1" w:unhideWhenUsed="1"/>
+    <w:lsdException w:name="Normal (Web)" w:semiHidden="1" w:unhideWhenUsed="1"/>
+    <w:lsdException w:name="HTML Acronym" w:semiHidden="1" w:unhideWhenUsed="1"/>
+    <w:lsdException w:name="HTML Address" w:semiHidden="1" w:unhideWhenUsed="1"/>
+    <w:lsdException w:name="HTML Cite" w:semiHidden="1" w:unhideWhenUsed="1"/>
+    <w:lsdException w:name="HTML Code" w:semiHidden="1" w:unhideWhenUsed="1"/>
+    <w:lsdException w:name="HTML Definition" w:semiHidden="1" w:unhideWhenUsed="1"/>
+    <w:lsdException w:name="HTML Keyboard" w:semiHidden="1" w:unhideWhenUsed="1"/>
+    <w:lsdException w:name="HTML Preformatted" w:semiHidden="1" w:unhideWhenUsed="1"/>
+    <w:lsdException w:name="HTML Sample" w:semiHidden="1" w:unhideWhenUsed="1"/>
+    <w:lsdException w:name="HTML Typewriter" w:semiHidden="1" w:unhideWhenUsed="1"/>
+    <w:lsdException w:name="HTML Variable" w:semiHidden="1" w:unhideWhenUsed="1"/>
+    <w:lsdException w:name="Normal Table" w:semiHidden="1" w:unhideWhenUsed="1"/>
+    <w:lsdException w:name="annotation subject" w:semiHidden="1" w:unhideWhenUsed="1"/>
+    <w:lsdException w:name="No List" w:semiHidden="1" w:unhideWhenUsed="1"/>
+    <w:lsdException w:name="Outline List 1" w:semiHidden="1" w:unhideWhenUsed="1"/>
+    <w:lsdException w:name="Outline List 2" w:semiHidden="1" w:unhideWhenUsed="1"/>
+    <w:lsdException w:name="Outline List 3" w:semiHidden="1" w:unhideWhenUsed="1"/>
+    <w:lsdException w:name="Table Simple 1" w:semiHidden="1" w:unhideWhenUsed="1"/>
+    <w:lsdException w:name="Table Simple 2" w:semiHidden="1" w:unhideWhenUsed="1"/>
+    <w:lsdException w:name="Table Simple 3" w:semiHidden="1" w:unhideWhenUsed="1"/>
+    <w:lsdException w:name="Table Classic 1" w:semiHidden="1" w:unhideWhenUsed="1"/>
+    <w:lsdException w:name="Table Classic 2" w:semiHidden="1" w:unhideWhenUsed="1"/>
+    <w:lsdException w:name="Table Classic 3" w:semiHidden="1" w:unhideWhenUsed="1"/>
+    <w:lsdException w:name="Table Classic 4" w:semiHidden="1" w:unhideWhenUsed="1"/>
+    <w:lsdException w:name="Table Colorful 1" w:semiHidden="1" w:unhideWhenUsed="1"/>
+    <w:lsdException w:name="Table Colorful 2" w:semiHidden="1" w:unhideWhenUsed="1"/>
+    <w:lsdException w:name="Table Colorful 3" w:semiHidden="1" w:unhideWhenUsed="1"/>
+    <w:lsdException w:name="Table Columns 1" w:semiHidden="1" w:unhideWhenUsed="1"/>
+    <w:lsdException w:name="Table Columns 2" w:semiHidden="1" w:unhideWhenUsed="1"/>
+    <w:lsdException w:name="Table Columns 3" w:semiHidden="1" w:unhideWhenUsed="1"/>
+    <w:lsdException w:name="Table Columns 4" w:semiHidden="1" w:unhideWhenUsed="1"/>
+    <w:lsdException w:name="Table Columns 5" w:semiHidden="1" w:unhideWhenUsed="1"/>
+    <w:lsdException w:name="Table Grid 1" w:semiHidden="1" w:unhideWhenUsed="1"/>
+    <w:lsdException w:name="Table Grid 2" w:semiHidden="1" w:unhideWhenUsed="1"/>
+    <w:lsdException w:name="Table Grid 3" w:semiHidden="1" w:unhideWhenUsed="1"/>
+    <w:lsdException w:name="Table Grid 4" w:semiHidden="1" w:unhideWhenUsed="1"/>
+    <w:lsdException w:name="Table Grid 5" w:semiHidden="1" w:unhideWhenUsed="1"/>
+    <w:lsdException w:name="Table Grid 6" w:semiHidden="1" w:unhideWhenUsed="1"/>
+    <w:lsdException w:name="Table Grid 7" w:semiHidden="1" w:unhideWhenUsed="1"/>
+    <w:lsdException w:name="Table Grid 8" w:semiHidden="1" w:unhideWhenUsed="1"/>
+    <w:lsdException w:name="Table List 1" w:semiHidden="1" w:unhideWhenUsed="1"/>
+    <w:lsdException w:name="Table List 2" w:semiHidden="1" w:unhideWhenUsed="1"/>
+    <w:lsdException w:name="Table List 3" w:semiHidden="1" w:unhideWhenUsed="1"/>
+    <w:lsdException w:name="Table List 4" w:semiHidden="1" w:unhideWhenUsed="1"/>
+    <w:lsdException w:name="Table List 5" w:semiHidden="1" w:unhideWhenUsed="1"/>
+    <w:lsdException w:name="Table List 6" w:semiHidden="1" w:unhideWhenUsed="1"/>
+    <w:lsdException w:name="Table List 7" w:semiHidden="1" w:unhideWhenUsed="1"/>
+    <w:lsdException w:name="Table List 8" w:semiHidden="1" w:unhideWhenUsed="1"/>
+    <w:lsdException w:name="Table 3D effects 1" w:semiHidden="1" w:unhideWhenUsed="1"/>
+    <w:lsdException w:name="Table 3D effects 2" w:semiHidden="1" w:unhideWhenUsed="1"/>
+    <w:lsdException w:name="Table 3D effects 3" w:semiHidden="1" w:unhideWhenUsed="1"/>
+    <w:lsdException w:name="Table Contemporary" w:semiHidden="1" w:unhideWhenUsed="1"/>
+    <w:lsdException w:name="Table Elegant" w:semiHidden="1" w:unhideWhenUsed="1"/>
+    <w:lsdException w:name="Table Professional" w:semiHidden="1" w:unhideWhenUsed="1"/>
+    <w:lsdException w:name="Table Subtle 1" w:semiHidden="1" w:unhideWhenUsed="1"/>
+    <w:lsdException w:name="Table Subtle 2" w:semiHidden="1" w:unhideWhenUsed="1"/>
+    <w:lsdException w:name="Table Web 1" w:semiHidden="1" w:unhideWhenUsed="1"/>
+    <w:lsdException w:name="Table Web 2" w:semiHidden="1" w:unhideWhenUsed="1"/>
+    <w:lsdException w:name="Table Web 3" w:semiHidden="1" w:unhideWhenUsed="1"/>
+    <w:lsdException w:name="Balloon Text" w:semiHidden="1" w:unhideWhenUsed="1"/>
+    <w:lsdException w:name="Table Grid" w:uiPriority="0"/>
+    <w:lsdException w:name="Table Theme" w:semiHidden="1" w:unhideWhenUsed="1"/>
+    <w:lsdException w:name="Placeholder Text" w:semiHidden="1"/>
+    <w:lsdException w:name="No Spacing" w:uiPriority="1" w:qFormat="1"/>
+    <w:lsdException w:name="Light Shading" w:uiPriority="60"/>
+    <w:lsdException w:name="Light List" w:uiPriority="61"/>
+    <w:lsdException w:name="Light Grid" w:uiPriority="62"/>
+    <w:lsdException w:name="Medium Shading 1" w:uiPriority="63"/>
+    <w:lsdException w:name="Medium Shading 2" w:uiPriority="64"/>
+    <w:lsdException w:name="Medium List 1" w:uiPriority="65"/>
+    <w:lsdException w:name="Medium List 2" w:uiPriority="66"/>
+    <w:lsdException w:name="Medium Grid 1" w:uiPriority="67"/>
+    <w:lsdException w:name="Medium Grid 2" w:uiPriority="68"/>
+    <w:lsdException w:name="Medium Grid 3" w:uiPriority="69"/>
+    <w:lsdException w:name="Dark List" w:uiPriority="70"/>
+    <w:lsdException w:name="Colorful Shading" w:uiPriority="71"/>
+    <w:lsdException w:name="Colorful List" w:uiPriority="72"/>
+    <w:lsdException w:name="Colorful Grid" w:uiPriority="73"/>
+    <w:lsdException w:name="Light Shading Accent 1" w:uiPriority="60"/>
+    <w:lsdException w:name="Light List Accent 1" w:uiPriority="61"/>
+    <w:lsdException w:name="Light Grid Accent 1" w:uiPriority="62"/>
+    <w:lsdException w:name="Medium Shading 1 Accent 1" w:uiPriority="63"/>
+    <w:lsdException w:name="Medium Shading 2 Accent 1" w:uiPriority="64"/>
+    <w:lsdException w:name="Medium List 1 Accent 1" w:uiPriority="65"/>
+    <w:lsdException w:name="Revision" w:semiHidden="1"/>
+    <w:lsdException w:name="List Paragraph" w:uiPriority="34" w:qFormat="1"/>
+    <w:lsdException w:name="Quote" w:uiPriority="29" w:qFormat="1"/>
+    <w:lsdException w:name="Intense Quote" w:uiPriority="30" w:qFormat="1"/>
+    <w:lsdException w:name="Medium List 2 Accent 1" w:uiPriority="66"/>
+    <w:lsdException w:name="Medium Grid 1 Accent 1" w:uiPriority="67"/>
+    <w:lsdException w:name="Medium Grid 2 Accent 1" w:uiPriority="68"/>
+    <w:lsdException w:name="Medium Grid 3 Accent 1" w:uiPriority="69"/>
+    <w:lsdException w:name="Dark List Accent 1" w:uiPriority="70"/>
+    <w:lsdException w:name="Colorful Shading Accent 1" w:uiPriority="71"/>
+    <w:lsdException w:name="Colorful List Accent 1" w:uiPriority="72"/>
+    <w:lsdException w:name="Colorful Grid Accent 1" w:uiPriority="73"/>
+    <w:lsdException w:name="Light Shading Accent 2" w:uiPriority="60"/>
+    <w:lsdException w:name="Light List Accent 2" w:uiPriority="61"/>
+    <w:lsdException w:name="Light Grid Accent 2" w:uiPriority="62"/>
+    <w:lsdException w:name="Medium Shading 1 Accent 2" w:uiPriority="63"/>
+    <w:lsdException w:name="Medium Shading 2 Accent 2" w:uiPriority="64"/>
+    <w:lsdException w:name="Medium List 1 Accent 2" w:uiPriority="65"/>
+    <w:lsdException w:name="Medium List 2 Accent 2" w:uiPriority="66"/>
+    <w:lsdException w:name="Medium Grid 1 Accent 2" w:uiPriority="67"/>
+    <w:lsdException w:name="Medium Grid 2 Accent 2" w:uiPriority="68"/>
+    <w:lsdException w:name="Medium Grid 3 Accent 2" w:uiPriority="69"/>
+    <w:lsdException w:name="Dark List Accent 2" w:uiPriority="70"/>
+    <w:lsdException w:name="Colorful Shading Accent 2" w:uiPriority="71"/>
+    <w:lsdException w:name="Colorful List Accent 2" w:uiPriority="72"/>
+    <w:lsdException w:name="Colorful Grid Accent 2" w:uiPriority="73"/>
+    <w:lsdException w:name="Light Shading Accent 3" w:uiPriority="60"/>
+    <w:lsdException w:name="Light List Accent 3" w:uiPriority="61"/>
+    <w:lsdException w:name="Light Grid Accent 3" w:uiPriority="62"/>
+    <w:lsdException w:name="Medium Shading 1 Accent 3" w:uiPriority="63"/>
+    <w:lsdException w:name="Medium Shading 2 Accent 3" w:uiPriority="64"/>
+    <w:lsdException w:name="Medium List 1 Accent 3" w:uiPriority="65"/>
+    <w:lsdException w:name="Medium List 2 Accent 3" w:uiPriority="66"/>
+    <w:lsdException w:name="Medium Grid 1 Accent 3" w:uiPriority="67"/>
+    <w:lsdException w:name="Medium Grid 2 Accent 3" w:uiPriority="68"/>
+    <w:lsdException w:name="Medium Grid 3 Accent 3" w:uiPriority="69"/>
+    <w:lsdException w:name="Dark List Accent 3" w:uiPriority="70"/>
+    <w:lsdException w:name="Colorful Shading Accent 3" w:uiPriority="71"/>
+    <w:lsdException w:name="Colorful List Accent 3" w:uiPriority="72"/>
+    <w:lsdException w:name="Colorful Grid Accent 3" w:uiPriority="73"/>
+    <w:lsdException w:name="Light Shading Accent 4" w:uiPriority="60"/>
+    <w:lsdException w:name="Light List Accent 4" w:uiPriority="61"/>
+    <w:lsdException w:name="Light Grid Accent 4" w:uiPriority="62"/>
+    <w:lsdException w:name="Medium Shading 1 Accent 4" w:uiPriority="63"/>
+    <w:lsdException w:name="Medium Shading 2 Accent 4" w:uiPriority="64"/>
+    <w:lsdException w:name="Medium List 1 Accent 4" w:uiPriority="65"/>
+    <w:lsdException w:name="Medium List 2 Accent 4" w:uiPriority="66"/>
+    <w:lsdException w:name="Medium Grid 1 Accent 4" w:uiPriority="67"/>
+    <w:lsdException w:name="Medium Grid 2 Accent 4" w:uiPriority="68"/>
+    <w:lsdException w:name="Medium Grid 3 Accent 4" w:uiPriority="69"/>
+    <w:lsdException w:name="Dark List Accent 4" w:uiPriority="70"/>
+    <w:lsdException w:name="Colorful Shading Accent 4" w:uiPriority="71"/>
+    <w:lsdException w:name="Colorful List Accent 4" w:uiPriority="72"/>
+    <w:lsdException w:name="Colorful Grid Accent 4" w:uiPriority="73"/>
+    <w:lsdException w:name="Light Shading Accent 5" w:uiPriority="60"/>
+    <w:lsdException w:name="Light List Accent 5" w:uiPriority="61"/>
+    <w:lsdException w:name="Light Grid Accent 5" w:uiPriority="62"/>
+    <w:lsdException w:name="Medium Shading 1 Accent 5" w:uiPriority="63"/>
+    <w:lsdException w:name="Medium Shading 2 Accent 5" w:uiPriority="64"/>
+    <w:lsdException w:name="Medium List 1 Accent 5" w:uiPriority="65"/>
+    <w:lsdException w:name="Medium List 2 Accent 5" w:uiPriority="66"/>
+    <w:lsdException w:name="Medium Grid 1 Accent 5" w:uiPriority="67"/>
+    <w:lsdException w:name="Medium Grid 2 Accent 5" w:uiPriority="68"/>
+    <w:lsdException w:name="Medium Grid 3 Accent 5" w:uiPriority="69"/>
+    <w:lsdException w:name="Dark List Accent 5" w:uiPriority="70"/>
+    <w:lsdException w:name="Colorful Shading Accent 5" w:uiPriority="71"/>
+    <w:lsdException w:name="Colorful List Accent 5" w:uiPriority="72"/>
+    <w:lsdException w:name="Colorful Grid Accent 5" w:uiPriority="73"/>
+    <w:lsdException w:name="Light Shading Accent 6" w:uiPriority="60"/>
+    <w:lsdException w:name="Light List Accent 6" w:uiPriority="61"/>
+    <w:lsdException w:name="Light Grid Accent 6" w:uiPriority="62"/>
+    <w:lsdException w:name="Medium Shading 1 Accent 6" w:uiPriority="63"/>
+    <w:lsdException w:name="Medium Shading 2 Accent 6" w:uiPriority="64"/>
+    <w:lsdException w:name="Medium List 1 Accent 6" w:uiPriority="65"/>
+    <w:lsdException w:name="Medium List 2 Accent 6" w:uiPriority="66"/>
+    <w:lsdException w:name="Medium Grid 1 Accent 6" w:uiPriority="67"/>
+    <w:lsdException w:name="Medium Grid 2 Accent 6" w:uiPriority="68"/>
+    <w:lsdException w:name="Medium Grid 3 Accent 6" w:uiPriority="69"/>
+    <w:lsdException w:name="Dark List Accent 6" w:uiPriority="70"/>
+    <w:lsdException w:name="Colorful Shading Accent 6" w:uiPriority="71"/>
+    <w:lsdException w:name="Colorful List Accent 6" w:uiPriority="72"/>
+    <w:lsdException w:name="Colorful Grid Accent 6" w:uiPriority="73"/>
+    <w:lsdException w:name="Subtle Emphasis" w:uiPriority="19" w:qFormat="1"/>
+    <w:lsdException w:name="Intense Emphasis" w:uiPriority="21" w:qFormat="1"/>
+    <w:lsdException w:name="Subtle Reference" w:uiPriority="31" w:qFormat="1"/>
+    <w:lsdException w:name="Intense Reference" w:uiPriority="32" w:qFormat="1"/>
+    <w:lsdException w:name="Book Title" w:uiPriority="33" w:qFormat="1"/>
+    <w:lsdException w:name="Bibliography" w:semiHidden="1" w:uiPriority="37" w:unhideWhenUsed="1"/>
+    <w:lsdException w:name="TOC Heading" w:semiHidden="1" w:uiPriority="39" w:unhideWhenUsed="1" w:qFormat="1"/>
+    <w:lsdException w:name="Plain Table 1" w:uiPriority="41"/>
+    <w:lsdException w:name="Plain Table 2" w:uiPriority="42"/>
+    <w:lsdException w:name="Plain Table 3" w:uiPriority="43"/>
+    <w:lsdException w:name="Plain Table 4" w:uiPriority="44"/>
+    <w:lsdException w:name="Plain Table 5" w:uiPriority="45"/>
+    <w:lsdException w:name="Grid Table Light" w:uiPriority="40"/>
+    <w:lsdException w:name="Grid Table 1 Light" w:uiPriority="46"/>
+    <w:lsdException w:name="Grid Table 2" w:uiPriority="47"/>
+    <w:lsdException w:name="Grid Table 3" w:uiPriority="48"/>
+    <w:lsdException w:name="Grid Table 4" w:uiPriority="49"/>
+    <w:lsdException w:name="Grid Table 5 Dark" w:uiPriority="50"/>
+    <w:lsdException w:name="Grid Table 6 Colorful" w:uiPriority="51"/>
+    <w:lsdException w:name="Grid Table 7 Colorful" w:uiPriority="52"/>
+    <w:lsdException w:name="Grid Table 1 Light Accent 1" w:uiPriority="46"/>
+    <w:lsdException w:name="Grid Table 2 Accent 1" w:uiPriority="47"/>
+    <w:lsdException w:name="Grid Table 3 Accent 1" w:uiPriority="48"/>
+    <w:lsdException w:name="Grid Table 4 Accent 1" w:uiPriority="49"/>
+    <w:lsdException w:name="Grid Table 5 Dark Accent 1" w:uiPriority="50"/>
+    <w:lsdException w:name="Grid Table 6 Colorful Accent 1" w:uiPriority="51"/>
+    <w:lsdException w:name="Grid Table 7 Colorful Accent 1" w:uiPriority="52"/>
+    <w:lsdException w:name="Grid Table 1 Light Accent 2" w:uiPriority="46"/>
+    <w:lsdException w:name="Grid Table 2 Accent 2" w:uiPriority="47"/>
+    <w:lsdException w:name="Grid Table 3 Accent 2" w:uiPriority="48"/>
+    <w:lsdException w:name="Grid Table 4 Accent 2" w:uiPriority="49"/>
+    <w:lsdException w:name="Grid Table 5 Dark Accent 2" w:uiPriority="50"/>
+    <w:lsdException w:name="Grid Table 6 Colorful Accent 2" w:uiPriority="51"/>
+    <w:lsdException w:name="Grid Table 7 Colorful Accent 2" w:uiPriority="52"/>
+    <w:lsdException w:name="Grid Table 1 Light Accent 3" w:uiPriority="46"/>
+    <w:lsdException w:name="Grid Table 2 Accent 3" w:uiPriority="47"/>
+    <w:lsdException w:name="Grid Table 3 Accent 3" w:uiPriority="48"/>
+    <w:lsdException w:name="Grid Table 4 Accent 3" w:uiPriority="49"/>
+    <w:lsdException w:name="Grid Table 5 Dark Accent 3" w:uiPriority="50"/>
+    <w:lsdException w:name="Grid Table 6 Colorful Accent 3" w:uiPriority="51"/>
+    <w:lsdException w:name="Grid Table 7 Colorful Accent 3" w:uiPriority="52"/>
+    <w:lsdException w:name="Grid Table 1 Light Accent 4" w:uiPriority="46"/>
+    <w:lsdException w:name="Grid Table 2 Accent 4" w:uiPriority="47"/>
+    <w:lsdException w:name="Grid Table 3 Accent 4" w:uiPriority="48"/>
+    <w:lsdException w:name="Grid Table 4 Accent 4" w:uiPriority="49"/>
+    <w:lsdException w:name="Grid Table 5 Dark Accent 4" w:uiPriority="50"/>
+    <w:lsdException w:name="Grid Table 6 Colorful Accent 4" w:uiPriority="51"/>
+    <w:lsdException w:name="Grid Table 7 Colorful Accent 4" w:uiPriority="52"/>
+    <w:lsdException w:name="Grid Table 1 Light Accent 5" w:uiPriority="46"/>
+    <w:lsdException w:name="Grid Table 2 Accent 5" w:uiPriority="47"/>
+    <w:lsdException w:name="Grid Table 3 Accent 5" w:uiPriority="48"/>
+    <w:lsdException w:name="Grid Table 4 Accent 5" w:uiPriority="49"/>
+    <w:lsdException w:name="Grid Table 5 Dark Accent 5" w:uiPriority="50"/>
+    <w:lsdException w:name="Grid Table 6 Colorful Accent 5" w:uiPriority="51"/>
+    <w:lsdException w:name="Grid Table 7 Colorful Accent 5" w:uiPriority="52"/>
+    <w:lsdException w:name="Grid Table 1 Light Accent 6" w:uiPriority="46"/>
+    <w:lsdException w:name="Grid Table 2 Accent 6" w:uiPriority="47"/>
+    <w:lsdException w:name="Grid Table 3 Accent 6" w:uiPriority="48"/>
+    <w:lsdException w:name="Grid Table 4 Accent 6" w:uiPriority="49"/>
+    <w:lsdException w:name="Grid Table 5 Dark Accent 6" w:uiPriority="50"/>
+    <w:lsdException w:name="Grid Table 6 Colorful Accent 6" w:uiPriority="51"/>
+    <w:lsdException w:name="Grid Table 7 Colorful Accent 6" w:uiPriority="52"/>
+    <w:lsdException w:name="List Table 1 Light" w:uiPriority="46"/>
+    <w:lsdException w:name="List Table 2" w:uiPriority="47"/>
+    <w:lsdException w:name="List Table 3" w:uiPriority="48"/>
+    <w:lsdException w:name="List Table 4" w:uiPriority="49"/>
+    <w:lsdException w:name="List Table 5 Dark" w:uiPriority="50"/>
+    <w:lsdException w:name="List Table 6 Colorful" w:uiPriority="51"/>
+    <w:lsdException w:name="List Table 7 Colorful" w:uiPriority="52"/>
+    <w:lsdException w:name="List Table 1 Light Accent 1" w:uiPriority="46"/>
+    <w:lsdException w:name="List Table 2 Accent 1" w:uiPriority="47"/>
+    <w:lsdException w:name="List Table 3 Accent 1" w:uiPriority="48"/>
+    <w:lsdException w:name="List Table 4 Accent 1" w:uiPriority="49"/>
+    <w:lsdException w:name="List Table 5 Dark Accent 1" w:uiPriority="50"/>
+    <w:lsdException w:name="List Table 6 Colorful Accent 1" w:uiPriority="51"/>
+    <w:lsdException w:name="List Table 7 Colorful Accent 1" w:uiPriority="52"/>
+    <w:lsdException w:name="List Table 1 Light Accent 2" w:uiPriority="46"/>
+    <w:lsdException w:name="List Table 2 Accent 2" w:uiPriority="47"/>
+    <w:lsdException w:name="List Table 3 Accent 2" w:uiPriority="48"/>
+    <w:lsdException w:name="List Table 4 Accent 2" w:uiPriority="49"/>
+    <w:lsdException w:name="List Table 5 Dark Accent 2" w:uiPriority="50"/>
+    <w:lsdException w:name="List Table 6 Colorful Accent 2" w:uiPriority="51"/>
+    <w:lsdException w:name="List Table 7 Colorful Accent 2" w:uiPriority="52"/>
+    <w:lsdException w:name="List Table 1 Light Accent 3" w:uiPriority="46"/>
+    <w:lsdException w:name="List Table 2 Accent 3" w:uiPriority="47"/>
+    <w:lsdException w:name="List Table 3 Accent 3" w:uiPriority="48"/>
+    <w:lsdException w:name="List Table 4 Accent 3" w:uiPriority="49"/>
+    <w:lsdException w:name="List Table 5 Dark Accent 3" w:uiPriority="50"/>
+    <w:lsdException w:name="List Table 6 Colorful Accent 3" w:uiPriority="51"/>
+    <w:lsdException w:name="List Table 7 Colorful Accent 3" w:uiPriority="52"/>
+    <w:lsdException w:name="List Table 1 Light Accent 4" w:uiPriority="46"/>
+    <w:lsdException w:name="List Table 2 Accent 4" w:uiPriority="47"/>
+    <w:lsdException w:name="List Table 3 Accent 4" w:uiPriority="48"/>
+    <w:lsdException w:name="List Table 4 Accent 4" w:uiPriority="49"/>
+    <w:lsdException w:name="List Table 5 Dark Accent 4" w:uiPriority="50"/>
+    <w:lsdException w:name="List Table 6 Colorful Accent 4" w:uiPriority="51"/>
+    <w:lsdException w:name="List Table 7 Colorful Accent 4" w:uiPriority="52"/>
+    <w:lsdException w:name="List Table 1 Light Accent 5" w:uiPriority="46"/>
+    <w:lsdException w:name="List Table 2 Accent 5" w:uiPriority="47"/>
+    <w:lsdException w:name="List Table 3 Accent 5" w:uiPriority="48"/>
+    <w:lsdException w:name="List Table 4 Accent 5" w:uiPriority="49"/>
+    <w:lsdException w:name="List Table 5 Dark Accent 5" w:uiPriority="50"/>
+    <w:lsdException w:name="List Table 6 Colorful Accent 5" w:uiPriority="51"/>
+    <w:lsdException w:name="List Table 7 Colorful Accent 5" w:uiPriority="52"/>
+    <w:lsdException w:name="List Table 1 Light Accent 6" w:uiPriority="46"/>
+    <w:lsdException w:name="List Table 2 Accent 6" w:uiPriority="47"/>
+    <w:lsdException w:name="List Table 3 Accent 6" w:uiPriority="48"/>
+    <w:lsdException w:name="List Table 4 Accent 6" w:uiPriority="49"/>
+    <w:lsdException w:name="List Table 5 Dark Accent 6" w:uiPriority="50"/>
+    <w:lsdException w:name="List Table 6 Colorful Accent 6" w:uiPriority="51"/>
+    <w:lsdException w:name="List Table 7 Colorful Accent 6" w:uiPriority="52"/>
   </w:latentStyles>
   <w:style w:type="paragraph" w:default="1" w:styleId="Normal">
     <w:name w:val="Normal"/>
     <w:qFormat/>
+    <w:rsid w:val="00C63FAA"/>
   </w:style>
   <w:style w:type="character" w:default="1" w:styleId="Fuentedeprrafopredeter">
     <w:name w:val="Default Paragraph Font"/>
@@ -6160,6 +6509,7 @@
       <w:lang w:eastAsia="es-ES"/>
     </w:rPr>
     <w:tblPr>
+      <w:tblInd w:w="0" w:type="dxa"/>
       <w:tblBorders>
         <w:top w:val="single" w:sz="4" w:space="0" w:color="000000" w:themeColor="text1"/>
         <w:left w:val="single" w:sz="4" w:space="0" w:color="000000" w:themeColor="text1"/>
@@ -6168,261 +6518,12 @@
         <w:insideH w:val="single" w:sz="4" w:space="0" w:color="000000" w:themeColor="text1"/>
         <w:insideV w:val="single" w:sz="4" w:space="0" w:color="000000" w:themeColor="text1"/>
       </w:tblBorders>
-    </w:tblPr>
-  </w:style>
-</w:styles>
-</file>
-
-<file path=word/stylesWithEffects.xml><?xml version="1.0" encoding="utf-8"?>
-<w:styles xmlns:wpc="http://schemas.microsoft.com/office/word/2010/wordprocessingCanvas" xmlns:mc="http://schemas.openxmlformats.org/markup-compatibility/2006" xmlns:o="urn:schemas-microsoft-com:office:office" xmlns:r="http://schemas.openxmlformats.org/officeDocument/2006/relationships" xmlns:m="http://schemas.openxmlformats.org/officeDocument/2006/math" xmlns:v="urn:schemas-microsoft-com:vml" xmlns:wp14="http://schemas.microsoft.com/office/word/2010/wordprocessingDrawing" xmlns:wp="http://schemas.openxmlformats.org/drawingml/2006/wordprocessingDrawing" xmlns:w10="urn:schemas-microsoft-com:office:word" xmlns:w="http://schemas.openxmlformats.org/wordprocessingml/2006/main" xmlns:w14="http://schemas.microsoft.com/office/word/2010/wordml" xmlns:wpg="http://schemas.microsoft.com/office/word/2010/wordprocessingGroup" xmlns:wpi="http://schemas.microsoft.com/office/word/2010/wordprocessingInk" xmlns:wne="http://schemas.microsoft.com/office/word/2006/wordml" xmlns:wps="http://schemas.microsoft.com/office/word/2010/wordprocessingShape" mc:Ignorable="w14 wp14">
-  <w:docDefaults>
-    <w:rPrDefault>
-      <w:rPr>
-        <w:rFonts w:asciiTheme="minorHAnsi" w:eastAsiaTheme="minorHAnsi" w:hAnsiTheme="minorHAnsi" w:cstheme="minorBidi"/>
-        <w:sz w:val="22"/>
-        <w:szCs w:val="22"/>
-        <w:lang w:val="es-ES" w:eastAsia="en-US" w:bidi="ar-SA"/>
-      </w:rPr>
-    </w:rPrDefault>
-    <w:pPrDefault>
-      <w:pPr>
-        <w:spacing w:after="160" w:line="259" w:lineRule="auto"/>
-      </w:pPr>
-    </w:pPrDefault>
-  </w:docDefaults>
-  <w:latentStyles w:defLockedState="0" w:defUIPriority="99" w:defSemiHidden="1" w:defUnhideWhenUsed="1" w:defQFormat="0" w:count="267">
-    <w:lsdException w:name="Normal" w:semiHidden="0" w:uiPriority="0" w:unhideWhenUsed="0" w:qFormat="1"/>
-    <w:lsdException w:name="heading 1" w:semiHidden="0" w:uiPriority="9" w:unhideWhenUsed="0" w:qFormat="1"/>
-    <w:lsdException w:name="heading 2" w:uiPriority="9" w:qFormat="1"/>
-    <w:lsdException w:name="heading 3" w:uiPriority="9" w:qFormat="1"/>
-    <w:lsdException w:name="heading 4" w:uiPriority="9" w:qFormat="1"/>
-    <w:lsdException w:name="heading 5" w:uiPriority="9" w:qFormat="1"/>
-    <w:lsdException w:name="heading 6" w:uiPriority="9" w:qFormat="1"/>
-    <w:lsdException w:name="heading 7" w:uiPriority="9" w:qFormat="1"/>
-    <w:lsdException w:name="heading 8" w:uiPriority="9" w:qFormat="1"/>
-    <w:lsdException w:name="heading 9" w:uiPriority="9" w:qFormat="1"/>
-    <w:lsdException w:name="toc 1" w:uiPriority="39"/>
-    <w:lsdException w:name="toc 2" w:uiPriority="39"/>
-    <w:lsdException w:name="toc 3" w:uiPriority="39"/>
-    <w:lsdException w:name="toc 4" w:uiPriority="39"/>
-    <w:lsdException w:name="toc 5" w:uiPriority="39"/>
-    <w:lsdException w:name="toc 6" w:uiPriority="39"/>
-    <w:lsdException w:name="toc 7" w:uiPriority="39"/>
-    <w:lsdException w:name="toc 8" w:uiPriority="39"/>
-    <w:lsdException w:name="toc 9" w:uiPriority="39"/>
-    <w:lsdException w:name="caption" w:uiPriority="35" w:qFormat="1"/>
-    <w:lsdException w:name="Title" w:semiHidden="0" w:uiPriority="10" w:unhideWhenUsed="0" w:qFormat="1"/>
-    <w:lsdException w:name="Default Paragraph Font" w:uiPriority="1"/>
-    <w:lsdException w:name="Subtitle" w:semiHidden="0" w:uiPriority="11" w:unhideWhenUsed="0" w:qFormat="1"/>
-    <w:lsdException w:name="Strong" w:semiHidden="0" w:uiPriority="22" w:unhideWhenUsed="0" w:qFormat="1"/>
-    <w:lsdException w:name="Emphasis" w:semiHidden="0" w:uiPriority="20" w:unhideWhenUsed="0" w:qFormat="1"/>
-    <w:lsdException w:name="Table Grid" w:semiHidden="0" w:uiPriority="0" w:unhideWhenUsed="0"/>
-    <w:lsdException w:name="Placeholder Text" w:unhideWhenUsed="0"/>
-    <w:lsdException w:name="No Spacing" w:semiHidden="0" w:uiPriority="1" w:unhideWhenUsed="0" w:qFormat="1"/>
-    <w:lsdException w:name="Light Shading" w:semiHidden="0" w:uiPriority="60" w:unhideWhenUsed="0"/>
-    <w:lsdException w:name="Light List" w:semiHidden="0" w:uiPriority="61" w:unhideWhenUsed="0"/>
-    <w:lsdException w:name="Light Grid" w:semiHidden="0" w:uiPriority="62" w:unhideWhenUsed="0"/>
-    <w:lsdException w:name="Medium Shading 1" w:semiHidden="0" w:uiPriority="63" w:unhideWhenUsed="0"/>
-    <w:lsdException w:name="Medium Shading 2" w:semiHidden="0" w:uiPriority="64" w:unhideWhenUsed="0"/>
-    <w:lsdException w:name="Medium List 1" w:semiHidden="0" w:uiPriority="65" w:unhideWhenUsed="0"/>
-    <w:lsdException w:name="Medium List 2" w:semiHidden="0" w:uiPriority="66" w:unhideWhenUsed="0"/>
-    <w:lsdException w:name="Medium Grid 1" w:semiHidden="0" w:uiPriority="67" w:unhideWhenUsed="0"/>
-    <w:lsdException w:name="Medium Grid 2" w:semiHidden="0" w:uiPriority="68" w:unhideWhenUsed="0"/>
-    <w:lsdException w:name="Medium Grid 3" w:semiHidden="0" w:uiPriority="69" w:unhideWhenUsed="0"/>
-    <w:lsdException w:name="Dark List" w:semiHidden="0" w:uiPriority="70" w:unhideWhenUsed="0"/>
-    <w:lsdException w:name="Colorful Shading" w:semiHidden="0" w:uiPriority="71" w:unhideWhenUsed="0"/>
-    <w:lsdException w:name="Colorful List" w:semiHidden="0" w:uiPriority="72" w:unhideWhenUsed="0"/>
-    <w:lsdException w:name="Colorful Grid" w:semiHidden="0" w:uiPriority="73" w:unhideWhenUsed="0"/>
-    <w:lsdException w:name="Light Shading Accent 1" w:semiHidden="0" w:uiPriority="60" w:unhideWhenUsed="0"/>
-    <w:lsdException w:name="Light List Accent 1" w:semiHidden="0" w:uiPriority="61" w:unhideWhenUsed="0"/>
-    <w:lsdException w:name="Light Grid Accent 1" w:semiHidden="0" w:uiPriority="62" w:unhideWhenUsed="0"/>
-    <w:lsdException w:name="Medium Shading 1 Accent 1" w:semiHidden="0" w:uiPriority="63" w:unhideWhenUsed="0"/>
-    <w:lsdException w:name="Medium Shading 2 Accent 1" w:semiHidden="0" w:uiPriority="64" w:unhideWhenUsed="0"/>
-    <w:lsdException w:name="Medium List 1 Accent 1" w:semiHidden="0" w:uiPriority="65" w:unhideWhenUsed="0"/>
-    <w:lsdException w:name="Revision" w:unhideWhenUsed="0"/>
-    <w:lsdException w:name="List Paragraph" w:semiHidden="0" w:uiPriority="34" w:unhideWhenUsed="0" w:qFormat="1"/>
-    <w:lsdException w:name="Quote" w:semiHidden="0" w:uiPriority="29" w:unhideWhenUsed="0" w:qFormat="1"/>
-    <w:lsdException w:name="Intense Quote" w:semiHidden="0" w:uiPriority="30" w:unhideWhenUsed="0" w:qFormat="1"/>
-    <w:lsdException w:name="Medium List 2 Accent 1" w:semiHidden="0" w:uiPriority="66" w:unhideWhenUsed="0"/>
-    <w:lsdException w:name="Medium Grid 1 Accent 1" w:semiHidden="0" w:uiPriority="67" w:unhideWhenUsed="0"/>
-    <w:lsdException w:name="Medium Grid 2 Accent 1" w:semiHidden="0" w:uiPriority="68" w:unhideWhenUsed="0"/>
-    <w:lsdException w:name="Medium Grid 3 Accent 1" w:semiHidden="0" w:uiPriority="69" w:unhideWhenUsed="0"/>
-    <w:lsdException w:name="Dark List Accent 1" w:semiHidden="0" w:uiPriority="70" w:unhideWhenUsed="0"/>
-    <w:lsdException w:name="Colorful Shading Accent 1" w:semiHidden="0" w:uiPriority="71" w:unhideWhenUsed="0"/>
-    <w:lsdException w:name="Colorful List Accent 1" w:semiHidden="0" w:uiPriority="72" w:unhideWhenUsed="0"/>
-    <w:lsdException w:name="Colorful Grid Accent 1" w:semiHidden="0" w:uiPriority="73" w:unhideWhenUsed="0"/>
-    <w:lsdException w:name="Light Shading Accent 2" w:semiHidden="0" w:uiPriority="60" w:unhideWhenUsed="0"/>
-    <w:lsdException w:name="Light List Accent 2" w:semiHidden="0" w:uiPriority="61" w:unhideWhenUsed="0"/>
-    <w:lsdException w:name="Light Grid Accent 2" w:semiHidden="0" w:uiPriority="62" w:unhideWhenUsed="0"/>
-    <w:lsdException w:name="Medium Shading 1 Accent 2" w:semiHidden="0" w:uiPriority="63" w:unhideWhenUsed="0"/>
-    <w:lsdException w:name="Medium Shading 2 Accent 2" w:semiHidden="0" w:uiPriority="64" w:unhideWhenUsed="0"/>
-    <w:lsdException w:name="Medium List 1 Accent 2" w:semiHidden="0" w:uiPriority="65" w:unhideWhenUsed="0"/>
-    <w:lsdException w:name="Medium List 2 Accent 2" w:semiHidden="0" w:uiPriority="66" w:unhideWhenUsed="0"/>
-    <w:lsdException w:name="Medium Grid 1 Accent 2" w:semiHidden="0" w:uiPriority="67" w:unhideWhenUsed="0"/>
-    <w:lsdException w:name="Medium Grid 2 Accent 2" w:semiHidden="0" w:uiPriority="68" w:unhideWhenUsed="0"/>
-    <w:lsdException w:name="Medium Grid 3 Accent 2" w:semiHidden="0" w:uiPriority="69" w:unhideWhenUsed="0"/>
-    <w:lsdException w:name="Dark List Accent 2" w:semiHidden="0" w:uiPriority="70" w:unhideWhenUsed="0"/>
-    <w:lsdException w:name="Colorful Shading Accent 2" w:semiHidden="0" w:uiPriority="71" w:unhideWhenUsed="0"/>
-    <w:lsdException w:name="Colorful List Accent 2" w:semiHidden="0" w:uiPriority="72" w:unhideWhenUsed="0"/>
-    <w:lsdException w:name="Colorful Grid Accent 2" w:semiHidden="0" w:uiPriority="73" w:unhideWhenUsed="0"/>
-    <w:lsdException w:name="Light Shading Accent 3" w:semiHidden="0" w:uiPriority="60" w:unhideWhenUsed="0"/>
-    <w:lsdException w:name="Light List Accent 3" w:semiHidden="0" w:uiPriority="61" w:unhideWhenUsed="0"/>
-    <w:lsdException w:name="Light Grid Accent 3" w:semiHidden="0" w:uiPriority="62" w:unhideWhenUsed="0"/>
-    <w:lsdException w:name="Medium Shading 1 Accent 3" w:semiHidden="0" w:uiPriority="63" w:unhideWhenUsed="0"/>
-    <w:lsdException w:name="Medium Shading 2 Accent 3" w:semiHidden="0" w:uiPriority="64" w:unhideWhenUsed="0"/>
-    <w:lsdException w:name="Medium List 1 Accent 3" w:semiHidden="0" w:uiPriority="65" w:unhideWhenUsed="0"/>
-    <w:lsdException w:name="Medium List 2 Accent 3" w:semiHidden="0" w:uiPriority="66" w:unhideWhenUsed="0"/>
-    <w:lsdException w:name="Medium Grid 1 Accent 3" w:semiHidden="0" w:uiPriority="67" w:unhideWhenUsed="0"/>
-    <w:lsdException w:name="Medium Grid 2 Accent 3" w:semiHidden="0" w:uiPriority="68" w:unhideWhenUsed="0"/>
-    <w:lsdException w:name="Medium Grid 3 Accent 3" w:semiHidden="0" w:uiPriority="69" w:unhideWhenUsed="0"/>
-    <w:lsdException w:name="Dark List Accent 3" w:semiHidden="0" w:uiPriority="70" w:unhideWhenUsed="0"/>
-    <w:lsdException w:name="Colorful Shading Accent 3" w:semiHidden="0" w:uiPriority="71" w:unhideWhenUsed="0"/>
-    <w:lsdException w:name="Colorful List Accent 3" w:semiHidden="0" w:uiPriority="72" w:unhideWhenUsed="0"/>
-    <w:lsdException w:name="Colorful Grid Accent 3" w:semiHidden="0" w:uiPriority="73" w:unhideWhenUsed="0"/>
-    <w:lsdException w:name="Light Shading Accent 4" w:semiHidden="0" w:uiPriority="60" w:unhideWhenUsed="0"/>
-    <w:lsdException w:name="Light List Accent 4" w:semiHidden="0" w:uiPriority="61" w:unhideWhenUsed="0"/>
-    <w:lsdException w:name="Light Grid Accent 4" w:semiHidden="0" w:uiPriority="62" w:unhideWhenUsed="0"/>
-    <w:lsdException w:name="Medium Shading 1 Accent 4" w:semiHidden="0" w:uiPriority="63" w:unhideWhenUsed="0"/>
-    <w:lsdException w:name="Medium Shading 2 Accent 4" w:semiHidden="0" w:uiPriority="64" w:unhideWhenUsed="0"/>
-    <w:lsdException w:name="Medium List 1 Accent 4" w:semiHidden="0" w:uiPriority="65" w:unhideWhenUsed="0"/>
-    <w:lsdException w:name="Medium List 2 Accent 4" w:semiHidden="0" w:uiPriority="66" w:unhideWhenUsed="0"/>
-    <w:lsdException w:name="Medium Grid 1 Accent 4" w:semiHidden="0" w:uiPriority="67" w:unhideWhenUsed="0"/>
-    <w:lsdException w:name="Medium Grid 2 Accent 4" w:semiHidden="0" w:uiPriority="68" w:unhideWhenUsed="0"/>
-    <w:lsdException w:name="Medium Grid 3 Accent 4" w:semiHidden="0" w:uiPriority="69" w:unhideWhenUsed="0"/>
-    <w:lsdException w:name="Dark List Accent 4" w:semiHidden="0" w:uiPriority="70" w:unhideWhenUsed="0"/>
-    <w:lsdException w:name="Colorful Shading Accent 4" w:semiHidden="0" w:uiPriority="71" w:unhideWhenUsed="0"/>
-    <w:lsdException w:name="Colorful List Accent 4" w:semiHidden="0" w:uiPriority="72" w:unhideWhenUsed="0"/>
-    <w:lsdException w:name="Colorful Grid Accent 4" w:semiHidden="0" w:uiPriority="73" w:unhideWhenUsed="0"/>
-    <w:lsdException w:name="Light Shading Accent 5" w:semiHidden="0" w:uiPriority="60" w:unhideWhenUsed="0"/>
-    <w:lsdException w:name="Light List Accent 5" w:semiHidden="0" w:uiPriority="61" w:unhideWhenUsed="0"/>
-    <w:lsdException w:name="Light Grid Accent 5" w:semiHidden="0" w:uiPriority="62" w:unhideWhenUsed="0"/>
-    <w:lsdException w:name="Medium Shading 1 Accent 5" w:semiHidden="0" w:uiPriority="63" w:unhideWhenUsed="0"/>
-    <w:lsdException w:name="Medium Shading 2 Accent 5" w:semiHidden="0" w:uiPriority="64" w:unhideWhenUsed="0"/>
-    <w:lsdException w:name="Medium List 1 Accent 5" w:semiHidden="0" w:uiPriority="65" w:unhideWhenUsed="0"/>
-    <w:lsdException w:name="Medium List 2 Accent 5" w:semiHidden="0" w:uiPriority="66" w:unhideWhenUsed="0"/>
-    <w:lsdException w:name="Medium Grid 1 Accent 5" w:semiHidden="0" w:uiPriority="67" w:unhideWhenUsed="0"/>
-    <w:lsdException w:name="Medium Grid 2 Accent 5" w:semiHidden="0" w:uiPriority="68" w:unhideWhenUsed="0"/>
-    <w:lsdException w:name="Medium Grid 3 Accent 5" w:semiHidden="0" w:uiPriority="69" w:unhideWhenUsed="0"/>
-    <w:lsdException w:name="Dark List Accent 5" w:semiHidden="0" w:uiPriority="70" w:unhideWhenUsed="0"/>
-    <w:lsdException w:name="Colorful Shading Accent 5" w:semiHidden="0" w:uiPriority="71" w:unhideWhenUsed="0"/>
-    <w:lsdException w:name="Colorful List Accent 5" w:semiHidden="0" w:uiPriority="72" w:unhideWhenUsed="0"/>
-    <w:lsdException w:name="Colorful Grid Accent 5" w:semiHidden="0" w:uiPriority="73" w:unhideWhenUsed="0"/>
-    <w:lsdException w:name="Light Shading Accent 6" w:semiHidden="0" w:uiPriority="60" w:unhideWhenUsed="0"/>
-    <w:lsdException w:name="Light List Accent 6" w:semiHidden="0" w:uiPriority="61" w:unhideWhenUsed="0"/>
-    <w:lsdException w:name="Light Grid Accent 6" w:semiHidden="0" w:uiPriority="62" w:unhideWhenUsed="0"/>
-    <w:lsdException w:name="Medium Shading 1 Accent 6" w:semiHidden="0" w:uiPriority="63" w:unhideWhenUsed="0"/>
-    <w:lsdException w:name="Medium Shading 2 Accent 6" w:semiHidden="0" w:uiPriority="64" w:unhideWhenUsed="0"/>
-    <w:lsdException w:name="Medium List 1 Accent 6" w:semiHidden="0" w:uiPriority="65" w:unhideWhenUsed="0"/>
-    <w:lsdException w:name="Medium List 2 Accent 6" w:semiHidden="0" w:uiPriority="66" w:unhideWhenUsed="0"/>
-    <w:lsdException w:name="Medium Grid 1 Accent 6" w:semiHidden="0" w:uiPriority="67" w:unhideWhenUsed="0"/>
-    <w:lsdException w:name="Medium Grid 2 Accent 6" w:semiHidden="0" w:uiPriority="68" w:unhideWhenUsed="0"/>
-    <w:lsdException w:name="Medium Grid 3 Accent 6" w:semiHidden="0" w:uiPriority="69" w:unhideWhenUsed="0"/>
-    <w:lsdException w:name="Dark List Accent 6" w:semiHidden="0" w:uiPriority="70" w:unhideWhenUsed="0"/>
-    <w:lsdException w:name="Colorful Shading Accent 6" w:semiHidden="0" w:uiPriority="71" w:unhideWhenUsed="0"/>
-    <w:lsdException w:name="Colorful List Accent 6" w:semiHidden="0" w:uiPriority="72" w:unhideWhenUsed="0"/>
-    <w:lsdException w:name="Colorful Grid Accent 6" w:semiHidden="0" w:uiPriority="73" w:unhideWhenUsed="0"/>
-    <w:lsdException w:name="Subtle Emphasis" w:semiHidden="0" w:uiPriority="19" w:unhideWhenUsed="0" w:qFormat="1"/>
-    <w:lsdException w:name="Intense Emphasis" w:semiHidden="0" w:uiPriority="21" w:unhideWhenUsed="0" w:qFormat="1"/>
-    <w:lsdException w:name="Subtle Reference" w:semiHidden="0" w:uiPriority="31" w:unhideWhenUsed="0" w:qFormat="1"/>
-    <w:lsdException w:name="Intense Reference" w:semiHidden="0" w:uiPriority="32" w:unhideWhenUsed="0" w:qFormat="1"/>
-    <w:lsdException w:name="Book Title" w:semiHidden="0" w:uiPriority="33" w:unhideWhenUsed="0" w:qFormat="1"/>
-    <w:lsdException w:name="Bibliography" w:uiPriority="37"/>
-    <w:lsdException w:name="TOC Heading" w:uiPriority="39" w:qFormat="1"/>
-  </w:latentStyles>
-  <w:style w:type="paragraph" w:default="1" w:styleId="Normal">
-    <w:name w:val="Normal"/>
-    <w:qFormat/>
-  </w:style>
-  <w:style w:type="character" w:default="1" w:styleId="Fuentedeprrafopredeter">
-    <w:name w:val="Default Paragraph Font"/>
-    <w:uiPriority w:val="1"/>
-    <w:semiHidden/>
-    <w:unhideWhenUsed/>
-  </w:style>
-  <w:style w:type="table" w:default="1" w:styleId="Tablanormal">
-    <w:name w:val="Normal Table"/>
-    <w:uiPriority w:val="99"/>
-    <w:semiHidden/>
-    <w:unhideWhenUsed/>
-    <w:tblPr>
-      <w:tblInd w:w="0" w:type="dxa"/>
       <w:tblCellMar>
         <w:top w:w="0" w:type="dxa"/>
         <w:left w:w="108" w:type="dxa"/>
         <w:bottom w:w="0" w:type="dxa"/>
         <w:right w:w="108" w:type="dxa"/>
       </w:tblCellMar>
-    </w:tblPr>
-  </w:style>
-  <w:style w:type="numbering" w:default="1" w:styleId="Sinlista">
-    <w:name w:val="No List"/>
-    <w:uiPriority w:val="99"/>
-    <w:semiHidden/>
-    <w:unhideWhenUsed/>
-  </w:style>
-  <w:style w:type="paragraph" w:styleId="Prrafodelista">
-    <w:name w:val="List Paragraph"/>
-    <w:basedOn w:val="Normal"/>
-    <w:uiPriority w:val="34"/>
-    <w:qFormat/>
-    <w:rsid w:val="00EE3A3A"/>
-    <w:pPr>
-      <w:ind w:left="720"/>
-      <w:contextualSpacing/>
-    </w:pPr>
-  </w:style>
-  <w:style w:type="paragraph" w:styleId="Textodeglobo">
-    <w:name w:val="Balloon Text"/>
-    <w:basedOn w:val="Normal"/>
-    <w:link w:val="TextodegloboCar"/>
-    <w:uiPriority w:val="99"/>
-    <w:semiHidden/>
-    <w:unhideWhenUsed/>
-    <w:rsid w:val="005542FA"/>
-    <w:pPr>
-      <w:spacing w:after="0" w:line="240" w:lineRule="auto"/>
-    </w:pPr>
-    <w:rPr>
-      <w:rFonts w:ascii="Tahoma" w:hAnsi="Tahoma" w:cs="Tahoma"/>
-      <w:sz w:val="16"/>
-      <w:szCs w:val="16"/>
-    </w:rPr>
-  </w:style>
-  <w:style w:type="character" w:customStyle="1" w:styleId="TextodegloboCar">
-    <w:name w:val="Texto de globo Car"/>
-    <w:basedOn w:val="Fuentedeprrafopredeter"/>
-    <w:link w:val="Textodeglobo"/>
-    <w:uiPriority w:val="99"/>
-    <w:semiHidden/>
-    <w:rsid w:val="005542FA"/>
-    <w:rPr>
-      <w:rFonts w:ascii="Tahoma" w:hAnsi="Tahoma" w:cs="Tahoma"/>
-      <w:sz w:val="16"/>
-      <w:szCs w:val="16"/>
-    </w:rPr>
-  </w:style>
-  <w:style w:type="table" w:styleId="Tablaconcuadrcula">
-    <w:name w:val="Table Grid"/>
-    <w:basedOn w:val="Tablanormal"/>
-    <w:rsid w:val="00B13F05"/>
-    <w:pPr>
-      <w:spacing w:after="0" w:line="240" w:lineRule="auto"/>
-    </w:pPr>
-    <w:rPr>
-      <w:rFonts w:ascii="New York" w:eastAsia="Times New Roman" w:hAnsi="New York" w:cs="Times New Roman"/>
-      <w:sz w:val="20"/>
-      <w:szCs w:val="20"/>
-      <w:lang w:eastAsia="es-ES"/>
-    </w:rPr>
-    <w:tblPr>
-      <w:tblBorders>
-        <w:top w:val="single" w:sz="4" w:space="0" w:color="000000" w:themeColor="text1"/>
-        <w:left w:val="single" w:sz="4" w:space="0" w:color="000000" w:themeColor="text1"/>
-        <w:bottom w:val="single" w:sz="4" w:space="0" w:color="000000" w:themeColor="text1"/>
-        <w:right w:val="single" w:sz="4" w:space="0" w:color="000000" w:themeColor="text1"/>
-        <w:insideH w:val="single" w:sz="4" w:space="0" w:color="000000" w:themeColor="text1"/>
-        <w:insideV w:val="single" w:sz="4" w:space="0" w:color="000000" w:themeColor="text1"/>
-      </w:tblBorders>
     </w:tblPr>
   </w:style>
 </w:styles>
@@ -6683,7 +6784,7 @@
   <a:extraClrSchemeLst/>
   <a:extLst>
     <a:ext uri="{05A4C25C-085E-4340-85A3-A5531E510DB2}">
-      <thm15:themeFamily xmlns="" xmlns:thm15="http://schemas.microsoft.com/office/thememl/2012/main" name="Office Theme" id="{62F939B6-93AF-4DB8-9C6B-D6C7DFDC589F}" vid="{4A3C46E8-61CC-4603-A589-7422A47A8E4A}"/>
+      <thm15:themeFamily xmlns:thm15="http://schemas.microsoft.com/office/thememl/2012/main" name="Office Theme" id="{62F939B6-93AF-4DB8-9C6B-D6C7DFDC589F}" vid="{4A3C46E8-61CC-4603-A589-7422A47A8E4A}"/>
     </a:ext>
   </a:extLst>
 </a:theme>
@@ -6694,7 +6795,7 @@
 </file>
 
 <file path=customXml/itemProps1.xml><?xml version="1.0" encoding="utf-8"?>
-<ds:datastoreItem xmlns:ds="http://schemas.openxmlformats.org/officeDocument/2006/customXml" ds:itemID="{21ED847E-0925-41EF-B9FD-1F8B019F0050}">
+<ds:datastoreItem xmlns:ds="http://schemas.openxmlformats.org/officeDocument/2006/customXml" ds:itemID="{32952930-F6E8-4ECB-AC39-3972CAE74E41}">
   <ds:schemaRefs>
     <ds:schemaRef ds:uri="http://schemas.openxmlformats.org/officeDocument/2006/bibliography"/>
   </ds:schemaRefs>

</xml_diff>

<commit_message>
Algunas pequeñas correcciones y agregue estudio de viabilidad (modifiquen o agreguenle algo mas si es necesario)
</commit_message>
<xml_diff>
--- a/Formulario de Requerimientos.docx
+++ b/Formulario de Requerimientos.docx
@@ -1,6 +1,6 @@
 
 <file path=word/document.xml><?xml version="1.0" encoding="utf-8"?>
-<w:document xmlns:wpc="http://schemas.microsoft.com/office/word/2010/wordprocessingCanvas" xmlns:mc="http://schemas.openxmlformats.org/markup-compatibility/2006" xmlns:o="urn:schemas-microsoft-com:office:office" xmlns:r="http://schemas.openxmlformats.org/officeDocument/2006/relationships" xmlns:m="http://schemas.openxmlformats.org/officeDocument/2006/math" xmlns:v="urn:schemas-microsoft-com:vml" xmlns:wp14="http://schemas.microsoft.com/office/word/2010/wordprocessingDrawing" xmlns:wp="http://schemas.openxmlformats.org/drawingml/2006/wordprocessingDrawing" xmlns:w10="urn:schemas-microsoft-com:office:word" xmlns:w="http://schemas.openxmlformats.org/wordprocessingml/2006/main" xmlns:w14="http://schemas.microsoft.com/office/word/2010/wordml" xmlns:w15="http://schemas.microsoft.com/office/word/2012/wordml" xmlns:wpg="http://schemas.microsoft.com/office/word/2010/wordprocessingGroup" xmlns:wpi="http://schemas.microsoft.com/office/word/2010/wordprocessingInk" xmlns:wne="http://schemas.microsoft.com/office/word/2006/wordml" xmlns:wps="http://schemas.microsoft.com/office/word/2010/wordprocessingShape" mc:Ignorable="w14 w15 wp14">
+<w:document xmlns:wpc="http://schemas.microsoft.com/office/word/2010/wordprocessingCanvas" xmlns:mc="http://schemas.openxmlformats.org/markup-compatibility/2006" xmlns:o="urn:schemas-microsoft-com:office:office" xmlns:r="http://schemas.openxmlformats.org/officeDocument/2006/relationships" xmlns:m="http://schemas.openxmlformats.org/officeDocument/2006/math" xmlns:v="urn:schemas-microsoft-com:vml" xmlns:wp14="http://schemas.microsoft.com/office/word/2010/wordprocessingDrawing" xmlns:wp="http://schemas.openxmlformats.org/drawingml/2006/wordprocessingDrawing" xmlns:w10="urn:schemas-microsoft-com:office:word" xmlns:w="http://schemas.openxmlformats.org/wordprocessingml/2006/main" xmlns:w14="http://schemas.microsoft.com/office/word/2010/wordml" xmlns:wpg="http://schemas.microsoft.com/office/word/2010/wordprocessingGroup" xmlns:wpi="http://schemas.microsoft.com/office/word/2010/wordprocessingInk" xmlns:wne="http://schemas.microsoft.com/office/word/2006/wordml" xmlns:wps="http://schemas.microsoft.com/office/word/2010/wordprocessingShape" mc:Ignorable="w14 wp14">
   <w:body>
     <w:p>
       <w:pPr>
@@ -8,28 +8,13 @@
           <w:tab w:val="left" w:pos="735"/>
           <w:tab w:val="center" w:pos="4252"/>
         </w:tabs>
+        <w:jc w:val="center"/>
         <w:rPr>
           <w:b/>
           <w:sz w:val="32"/>
           <w:u w:val="single"/>
         </w:rPr>
       </w:pPr>
-      <w:r>
-        <w:rPr>
-          <w:b/>
-          <w:sz w:val="32"/>
-          <w:u w:val="single"/>
-        </w:rPr>
-        <w:tab/>
-      </w:r>
-      <w:r>
-        <w:rPr>
-          <w:b/>
-          <w:sz w:val="32"/>
-          <w:u w:val="single"/>
-        </w:rPr>
-        <w:tab/>
-      </w:r>
       <w:r>
         <w:rPr>
           <w:b/>
@@ -102,16 +87,6 @@
     </w:p>
     <w:p>
       <w:pPr>
-        <w:spacing w:after="0"/>
-        <w:ind w:left="708"/>
-        <w:jc w:val="both"/>
-      </w:pPr>
-      <w:r>
-        <w:t xml:space="preserve"> </w:t>
-      </w:r>
-    </w:p>
-    <w:p>
-      <w:pPr>
         <w:pStyle w:val="Prrafodelista"/>
         <w:numPr>
           <w:ilvl w:val="1"/>
@@ -134,24 +109,48 @@
     </w:p>
     <w:p>
       <w:pPr>
+        <w:spacing w:after="0" w:line="276" w:lineRule="auto"/>
         <w:ind w:left="710"/>
         <w:jc w:val="both"/>
       </w:pPr>
       <w:r>
-        <w:t xml:space="preserve">Diseño, desarrollo e implementación del Sistema  “DeliverYApp”. </w:t>
-      </w:r>
-    </w:p>
-    <w:p>
-      <w:pPr>
+        <w:t>Diseño, desarrollo e implementación del Sistema  “</w:t>
+      </w:r>
+      <w:proofErr w:type="spellStart"/>
+      <w:r>
+        <w:t>DeliverYApp</w:t>
+      </w:r>
+      <w:proofErr w:type="spellEnd"/>
+      <w:r>
+        <w:t xml:space="preserve">”. </w:t>
+      </w:r>
+    </w:p>
+    <w:p>
+      <w:pPr>
+        <w:spacing w:after="0" w:line="276" w:lineRule="auto"/>
         <w:ind w:left="710"/>
         <w:jc w:val="both"/>
       </w:pPr>
-      <w:r>
-        <w:t xml:space="preserve">DeliverYApp será un entorno web en el que se podrán registrar las empresas gastronómicas y así de esa forma poder ofrecer el servicio de delivery dicho sistema permitirá efectuar pedidos  del menú seleccionado por el cliente, una vez confirmado el pedido el usuario recibe las notificaciones de los pedidos y los procesa. </w:t>
-      </w:r>
-    </w:p>
-    <w:p>
-      <w:pPr>
+      <w:proofErr w:type="spellStart"/>
+      <w:r>
+        <w:t>DeliverYApp</w:t>
+      </w:r>
+      <w:proofErr w:type="spellEnd"/>
+      <w:r>
+        <w:t xml:space="preserve"> será un entorno web en el que se podrán registrar las empresas gastronómicas y así de esa forma poder ofrecer el servicio de </w:t>
+      </w:r>
+      <w:proofErr w:type="spellStart"/>
+      <w:r>
+        <w:t>delivery</w:t>
+      </w:r>
+      <w:proofErr w:type="spellEnd"/>
+      <w:r>
+        <w:t xml:space="preserve"> dicho sistema permitirá efectuar pedidos  del menú seleccionado por el cliente, una vez confirmado el pedido el usuario recibe las notificaciones de los pedidos y los procesa. </w:t>
+      </w:r>
+    </w:p>
+    <w:p>
+      <w:pPr>
+        <w:spacing w:after="0" w:line="276" w:lineRule="auto"/>
         <w:ind w:left="710"/>
         <w:jc w:val="both"/>
       </w:pPr>
@@ -162,6 +161,7 @@
     <w:p>
       <w:pPr>
         <w:pStyle w:val="Prrafodelista"/>
+        <w:spacing w:after="0" w:line="276" w:lineRule="auto"/>
         <w:jc w:val="both"/>
       </w:pPr>
       <w:r>
@@ -171,12 +171,7 @@
     <w:p>
       <w:pPr>
         <w:pStyle w:val="Prrafodelista"/>
-        <w:jc w:val="both"/>
-      </w:pPr>
-    </w:p>
-    <w:p>
-      <w:pPr>
-        <w:pStyle w:val="Prrafodelista"/>
+        <w:spacing w:line="276" w:lineRule="auto"/>
         <w:jc w:val="both"/>
       </w:pPr>
       <w:r>
@@ -186,16 +181,24 @@
     <w:p>
       <w:pPr>
         <w:pStyle w:val="Prrafodelista"/>
-        <w:jc w:val="both"/>
-      </w:pPr>
-    </w:p>
-    <w:p>
-      <w:pPr>
-        <w:pStyle w:val="Prrafodelista"/>
-        <w:jc w:val="both"/>
-      </w:pPr>
-      <w:r>
-        <w:t>La meta a alcanzar es mejorar el servicio de delivery y aumentar las ventas.</w:t>
+        <w:spacing w:line="276" w:lineRule="auto"/>
+        <w:jc w:val="both"/>
+      </w:pPr>
+      <w:r>
+        <w:t>La meta a alcanzar es mejora</w:t>
+      </w:r>
+      <w:bookmarkStart w:id="0" w:name="_GoBack"/>
+      <w:bookmarkEnd w:id="0"/>
+      <w:r>
+        <w:t xml:space="preserve">r el servicio de </w:t>
+      </w:r>
+      <w:proofErr w:type="spellStart"/>
+      <w:r>
+        <w:t>delivery</w:t>
+      </w:r>
+      <w:proofErr w:type="spellEnd"/>
+      <w:r>
+        <w:t xml:space="preserve"> y aumentar las ventas.</w:t>
       </w:r>
     </w:p>
     <w:p>
@@ -225,6 +228,17 @@
         </w:rPr>
         <w:t xml:space="preserve">Definiciones, acrónimos y abreviaturas </w:t>
       </w:r>
+    </w:p>
+    <w:p>
+      <w:pPr>
+        <w:pStyle w:val="Prrafodelista"/>
+        <w:ind w:left="1070"/>
+        <w:rPr>
+          <w:b/>
+          <w:sz w:val="24"/>
+          <w:szCs w:val="24"/>
+        </w:rPr>
+      </w:pPr>
     </w:p>
     <w:p>
       <w:pPr>
@@ -387,6 +401,18 @@
     <w:p>
       <w:pPr>
         <w:pStyle w:val="Prrafodelista"/>
+        <w:ind w:left="2073"/>
+        <w:jc w:val="both"/>
+        <w:rPr>
+          <w:b/>
+          <w:sz w:val="24"/>
+          <w:szCs w:val="24"/>
+        </w:rPr>
+      </w:pPr>
+    </w:p>
+    <w:p>
+      <w:pPr>
+        <w:pStyle w:val="Prrafodelista"/>
         <w:numPr>
           <w:ilvl w:val="2"/>
           <w:numId w:val="5"/>
@@ -548,7 +574,6 @@
           <w:sz w:val="24"/>
           <w:szCs w:val="24"/>
         </w:rPr>
-        <w:lastRenderedPageBreak/>
         <w:t xml:space="preserve">Pruebas: </w:t>
       </w:r>
       <w:r>
@@ -650,7 +675,39 @@
           <w:sz w:val="24"/>
           <w:szCs w:val="24"/>
         </w:rPr>
-        <w:t xml:space="preserve">Protocolo de transferencia de hipertexto (HiperText Transfer Protocol) es el protocolo usado en cada transacción. </w:t>
+        <w:t>Protocolo de transferencia de hipertexto (</w:t>
+      </w:r>
+      <w:proofErr w:type="spellStart"/>
+      <w:r>
+        <w:rPr>
+          <w:sz w:val="24"/>
+          <w:szCs w:val="24"/>
+        </w:rPr>
+        <w:t>HiperText</w:t>
+      </w:r>
+      <w:proofErr w:type="spellEnd"/>
+      <w:r>
+        <w:rPr>
+          <w:sz w:val="24"/>
+          <w:szCs w:val="24"/>
+        </w:rPr>
+        <w:t xml:space="preserve"> Transfer </w:t>
+      </w:r>
+      <w:proofErr w:type="spellStart"/>
+      <w:r>
+        <w:rPr>
+          <w:sz w:val="24"/>
+          <w:szCs w:val="24"/>
+        </w:rPr>
+        <w:t>Protocol</w:t>
+      </w:r>
+      <w:proofErr w:type="spellEnd"/>
+      <w:r>
+        <w:rPr>
+          <w:sz w:val="24"/>
+          <w:szCs w:val="24"/>
+        </w:rPr>
+        <w:t xml:space="preserve">) es el protocolo usado en cada transacción. </w:t>
       </w:r>
     </w:p>
     <w:p>
@@ -757,13 +814,23 @@
           <w:szCs w:val="24"/>
         </w:rPr>
       </w:pPr>
-      <w:r>
-        <w:rPr>
-          <w:b/>
-          <w:sz w:val="24"/>
-          <w:szCs w:val="24"/>
-        </w:rPr>
-        <w:t xml:space="preserve">MySQL: </w:t>
+      <w:proofErr w:type="spellStart"/>
+      <w:r>
+        <w:rPr>
+          <w:b/>
+          <w:sz w:val="24"/>
+          <w:szCs w:val="24"/>
+        </w:rPr>
+        <w:t>MySQL</w:t>
+      </w:r>
+      <w:proofErr w:type="spellEnd"/>
+      <w:r>
+        <w:rPr>
+          <w:b/>
+          <w:sz w:val="24"/>
+          <w:szCs w:val="24"/>
+        </w:rPr>
+        <w:t xml:space="preserve">: </w:t>
       </w:r>
       <w:r>
         <w:rPr>
@@ -787,13 +854,59 @@
           <w:szCs w:val="24"/>
         </w:rPr>
       </w:pPr>
-      <w:r>
-        <w:rPr>
-          <w:b/>
-          <w:sz w:val="24"/>
-          <w:szCs w:val="24"/>
-        </w:rPr>
-        <w:t xml:space="preserve">RoR (Ruby on Rails): </w:t>
+      <w:proofErr w:type="spellStart"/>
+      <w:r>
+        <w:rPr>
+          <w:b/>
+          <w:sz w:val="24"/>
+          <w:szCs w:val="24"/>
+        </w:rPr>
+        <w:t>RoR</w:t>
+      </w:r>
+      <w:proofErr w:type="spellEnd"/>
+      <w:r>
+        <w:rPr>
+          <w:b/>
+          <w:sz w:val="24"/>
+          <w:szCs w:val="24"/>
+        </w:rPr>
+        <w:t xml:space="preserve"> (Ruby </w:t>
+      </w:r>
+      <w:proofErr w:type="spellStart"/>
+      <w:r>
+        <w:rPr>
+          <w:b/>
+          <w:sz w:val="24"/>
+          <w:szCs w:val="24"/>
+        </w:rPr>
+        <w:t>on</w:t>
+      </w:r>
+      <w:proofErr w:type="spellEnd"/>
+      <w:r>
+        <w:rPr>
+          <w:b/>
+          <w:sz w:val="24"/>
+          <w:szCs w:val="24"/>
+        </w:rPr>
+        <w:t xml:space="preserve"> </w:t>
+      </w:r>
+      <w:proofErr w:type="spellStart"/>
+      <w:r>
+        <w:rPr>
+          <w:b/>
+          <w:sz w:val="24"/>
+          <w:szCs w:val="24"/>
+        </w:rPr>
+        <w:t>Rails</w:t>
+      </w:r>
+      <w:proofErr w:type="spellEnd"/>
+      <w:r>
+        <w:rPr>
+          <w:b/>
+          <w:sz w:val="24"/>
+          <w:szCs w:val="24"/>
+        </w:rPr>
+        <w:t xml:space="preserve">): </w:t>
       </w:r>
       <w:r>
         <w:rPr>
@@ -853,7 +966,25 @@
           <w:sz w:val="24"/>
           <w:szCs w:val="24"/>
         </w:rPr>
-        <w:t xml:space="preserve">Dirección IP (Internet Protocol): </w:t>
+        <w:t xml:space="preserve">Dirección IP (Internet </w:t>
+      </w:r>
+      <w:proofErr w:type="spellStart"/>
+      <w:r>
+        <w:rPr>
+          <w:b/>
+          <w:sz w:val="24"/>
+          <w:szCs w:val="24"/>
+        </w:rPr>
+        <w:t>Protocol</w:t>
+      </w:r>
+      <w:proofErr w:type="spellEnd"/>
+      <w:r>
+        <w:rPr>
+          <w:b/>
+          <w:sz w:val="24"/>
+          <w:szCs w:val="24"/>
+        </w:rPr>
+        <w:t xml:space="preserve">): </w:t>
       </w:r>
       <w:r>
         <w:rPr>
@@ -862,6 +993,18 @@
         </w:rPr>
         <w:t xml:space="preserve">número que identifica de manera lógica y jerárquica a una interfaz de un dispositivo dentro de una red que utilice el protocolo IP. </w:t>
       </w:r>
+    </w:p>
+    <w:p>
+      <w:pPr>
+        <w:pStyle w:val="Prrafodelista"/>
+        <w:ind w:left="2073"/>
+        <w:jc w:val="both"/>
+        <w:rPr>
+          <w:b/>
+          <w:sz w:val="24"/>
+          <w:szCs w:val="24"/>
+        </w:rPr>
+      </w:pPr>
     </w:p>
     <w:p>
       <w:pPr>
@@ -888,22 +1031,45 @@
     <w:p>
       <w:pPr>
         <w:pStyle w:val="Prrafodelista"/>
-        <w:numPr>
-          <w:ilvl w:val="0"/>
-          <w:numId w:val="9"/>
-        </w:numPr>
-        <w:rPr>
-          <w:sz w:val="24"/>
-          <w:szCs w:val="24"/>
-        </w:rPr>
-      </w:pPr>
-      <w:r>
-        <w:rPr>
-          <w:sz w:val="24"/>
-          <w:szCs w:val="24"/>
-        </w:rPr>
-        <w:t xml:space="preserve">Especificación de Requisitos según el estándar de IEEE 830 – IEEE Std. 830-1998. </w:t>
-      </w:r>
+        <w:ind w:left="1430"/>
+        <w:rPr>
+          <w:sz w:val="24"/>
+          <w:szCs w:val="24"/>
+        </w:rPr>
+      </w:pPr>
+      <w:r>
+        <w:rPr>
+          <w:sz w:val="24"/>
+          <w:szCs w:val="24"/>
+        </w:rPr>
+        <w:t xml:space="preserve">Especificación de Requisitos según el estándar de IEEE 830 – IEEE </w:t>
+      </w:r>
+      <w:proofErr w:type="spellStart"/>
+      <w:r>
+        <w:rPr>
+          <w:sz w:val="24"/>
+          <w:szCs w:val="24"/>
+        </w:rPr>
+        <w:t>Std</w:t>
+      </w:r>
+      <w:proofErr w:type="spellEnd"/>
+      <w:r>
+        <w:rPr>
+          <w:sz w:val="24"/>
+          <w:szCs w:val="24"/>
+        </w:rPr>
+        <w:t xml:space="preserve">. 830-1998. </w:t>
+      </w:r>
+    </w:p>
+    <w:p>
+      <w:pPr>
+        <w:pStyle w:val="Prrafodelista"/>
+        <w:ind w:left="1430"/>
+        <w:rPr>
+          <w:sz w:val="24"/>
+          <w:szCs w:val="24"/>
+        </w:rPr>
+      </w:pPr>
     </w:p>
     <w:p>
       <w:pPr>
@@ -929,12 +1095,23 @@
     </w:p>
     <w:p>
       <w:pPr>
-        <w:ind w:left="708"/>
-        <w:jc w:val="both"/>
+        <w:pStyle w:val="Prrafodelista"/>
+        <w:ind w:left="1070"/>
       </w:pPr>
       <w:r>
         <w:t xml:space="preserve">En este documento se encontrará las características del sistema, interfaces del sistema, interfaces del usuario, características de los usuarios, descripción de los requerimientos funcionales, no funcionales y del sistema. </w:t>
       </w:r>
+    </w:p>
+    <w:p>
+      <w:pPr>
+        <w:pStyle w:val="Prrafodelista"/>
+        <w:ind w:left="1070"/>
+        <w:rPr>
+          <w:b/>
+          <w:sz w:val="24"/>
+          <w:szCs w:val="24"/>
+        </w:rPr>
+      </w:pPr>
     </w:p>
     <w:p>
       <w:pPr>
@@ -961,10 +1138,21 @@
     <w:p>
       <w:pPr>
         <w:pStyle w:val="Prrafodelista"/>
+        <w:rPr>
+          <w:b/>
+          <w:sz w:val="28"/>
+          <w:szCs w:val="28"/>
+        </w:rPr>
+      </w:pPr>
+    </w:p>
+    <w:p>
+      <w:pPr>
+        <w:pStyle w:val="Prrafodelista"/>
         <w:numPr>
           <w:ilvl w:val="1"/>
           <w:numId w:val="5"/>
         </w:numPr>
+        <w:spacing w:after="0" w:line="276" w:lineRule="auto"/>
         <w:rPr>
           <w:b/>
           <w:sz w:val="24"/>
@@ -982,11 +1170,20 @@
     </w:p>
     <w:p>
       <w:pPr>
+        <w:spacing w:after="0" w:line="276" w:lineRule="auto"/>
         <w:ind w:left="708"/>
         <w:jc w:val="both"/>
       </w:pPr>
       <w:r>
-        <w:t>El sistema DeliverYApp será un producto diseñado para trabajar en entornos web, lo que permitirá su utilización de forma descentralizada, además trabajará</w:t>
+        <w:t xml:space="preserve">El sistema </w:t>
+      </w:r>
+      <w:proofErr w:type="spellStart"/>
+      <w:r>
+        <w:t>DeliverYApp</w:t>
+      </w:r>
+      <w:proofErr w:type="spellEnd"/>
+      <w:r>
+        <w:t xml:space="preserve"> será un producto diseñado para trabajar en entornos web, lo que permitirá su utilización de forma descentralizada, además trabajará</w:t>
       </w:r>
       <w:r>
         <w:t xml:space="preserve"> de manera independie</w:t>
@@ -997,6 +1194,13 @@
       <w:r>
         <w:t xml:space="preserve"> con otro sistemas.</w:t>
       </w:r>
+    </w:p>
+    <w:p>
+      <w:pPr>
+        <w:spacing w:after="0" w:line="276" w:lineRule="auto"/>
+        <w:ind w:left="708"/>
+        <w:jc w:val="both"/>
+      </w:pPr>
     </w:p>
     <w:p>
       <w:pPr>
@@ -1005,6 +1209,7 @@
           <w:ilvl w:val="1"/>
           <w:numId w:val="5"/>
         </w:numPr>
+        <w:spacing w:after="0" w:line="276" w:lineRule="auto"/>
         <w:rPr>
           <w:sz w:val="24"/>
           <w:szCs w:val="24"/>
@@ -1028,11 +1233,20 @@
     </w:p>
     <w:p>
       <w:pPr>
+        <w:spacing w:after="0" w:line="276" w:lineRule="auto"/>
         <w:ind w:left="360" w:firstLine="360"/>
         <w:jc w:val="both"/>
       </w:pPr>
       <w:r>
-        <w:t>El sistema DeliverYApp permitirá realizar las siguientes funciones:</w:t>
+        <w:t xml:space="preserve">El sistema </w:t>
+      </w:r>
+      <w:proofErr w:type="spellStart"/>
+      <w:r>
+        <w:t>DeliverYApp</w:t>
+      </w:r>
+      <w:proofErr w:type="spellEnd"/>
+      <w:r>
+        <w:t xml:space="preserve"> permitirá realizar las siguientes funciones:</w:t>
       </w:r>
     </w:p>
     <w:p>
@@ -1061,7 +1275,21 @@
         <w:rPr>
           <w:b/>
         </w:rPr>
-        <w:t xml:space="preserve"> (Login - Empresa):</w:t>
+        <w:t xml:space="preserve"> (</w:t>
+      </w:r>
+      <w:proofErr w:type="spellStart"/>
+      <w:r>
+        <w:rPr>
+          <w:b/>
+        </w:rPr>
+        <w:t>Login</w:t>
+      </w:r>
+      <w:proofErr w:type="spellEnd"/>
+      <w:r>
+        <w:rPr>
+          <w:b/>
+        </w:rPr>
+        <w:t xml:space="preserve"> - Empresa):</w:t>
       </w:r>
       <w:r>
         <w:t xml:space="preserve"> Se le proveerá de un usuario y contraseña para que pueda acceder  y tener control de los servicios que provee el sistema.</w:t>
@@ -1119,6 +1347,7 @@
         <w:rPr>
           <w:b/>
         </w:rPr>
+        <w:lastRenderedPageBreak/>
         <w:t>Gestión de usuario:</w:t>
       </w:r>
       <w:r>
@@ -1139,7 +1368,6 @@
         <w:rPr>
           <w:b/>
         </w:rPr>
-        <w:lastRenderedPageBreak/>
         <w:t>Gestión de menú:</w:t>
       </w:r>
       <w:r>
@@ -1212,7 +1440,21 @@
         <w:rPr>
           <w:b/>
         </w:rPr>
-        <w:t xml:space="preserve"> (Login - cliente):</w:t>
+        <w:t xml:space="preserve"> (</w:t>
+      </w:r>
+      <w:proofErr w:type="spellStart"/>
+      <w:r>
+        <w:rPr>
+          <w:b/>
+        </w:rPr>
+        <w:t>Login</w:t>
+      </w:r>
+      <w:proofErr w:type="spellEnd"/>
+      <w:r>
+        <w:rPr>
+          <w:b/>
+        </w:rPr>
+        <w:t xml:space="preserve"> - cliente):</w:t>
       </w:r>
       <w:r>
         <w:t xml:space="preserve"> El cliente deberá registrarse antes de solicitar el pedido.</w:t>
@@ -1334,6 +1576,13 @@
     <w:p>
       <w:pPr>
         <w:pStyle w:val="Prrafodelista"/>
+        <w:ind w:left="1440"/>
+        <w:jc w:val="both"/>
+      </w:pPr>
+    </w:p>
+    <w:p>
+      <w:pPr>
+        <w:pStyle w:val="Prrafodelista"/>
         <w:numPr>
           <w:ilvl w:val="1"/>
           <w:numId w:val="5"/>
@@ -1356,11 +1605,6 @@
     <w:p>
       <w:pPr>
         <w:pStyle w:val="Prrafodelista"/>
-      </w:pPr>
-    </w:p>
-    <w:p>
-      <w:pPr>
-        <w:pStyle w:val="Prrafodelista"/>
         <w:numPr>
           <w:ilvl w:val="0"/>
           <w:numId w:val="4"/>
@@ -1374,7 +1618,23 @@
         <w:t>Políticas de la empresa:</w:t>
       </w:r>
       <w:r>
-        <w:t xml:space="preserve"> La aplicación se desarrollara mediante software de licencia abierta por lo tanto no se deberá pagar por el uso del servidor web(apache), sistema de gestión de base de datos (MySQL) y el lenguaje de programación RoR, por lo tanto la utilización de estos programas se harán mediantes las políticas establecidas por este tipo de licenciamiento.</w:t>
+        <w:t xml:space="preserve"> La aplicación se desarrollara mediante software de licencia abierta por lo tanto no se deberá pagar por el uso del servidor web(apache), sistema de gestión de base de datos (</w:t>
+      </w:r>
+      <w:proofErr w:type="spellStart"/>
+      <w:r>
+        <w:t>MySQL</w:t>
+      </w:r>
+      <w:proofErr w:type="spellEnd"/>
+      <w:r>
+        <w:t xml:space="preserve">) y el lenguaje de programación </w:t>
+      </w:r>
+      <w:proofErr w:type="spellStart"/>
+      <w:r>
+        <w:t>RoR</w:t>
+      </w:r>
+      <w:proofErr w:type="spellEnd"/>
+      <w:r>
+        <w:t>, por lo tanto la utilización de estos programas se harán mediantes las políticas establecidas por este tipo de licenciamiento.</w:t>
       </w:r>
     </w:p>
     <w:p>
@@ -1393,7 +1653,31 @@
         <w:t>Limitaciones del hardware:</w:t>
       </w:r>
       <w:r>
-        <w:t xml:space="preserve"> para esta aplicación será necesaria un computador servidor en el cual se instalara el servidor web apache, MySQl, RoR y la aplicación DeliverYApp.</w:t>
+        <w:t xml:space="preserve"> para esta aplicación será necesaria un computador servidor en el cual se instalara el servidor web apache, </w:t>
+      </w:r>
+      <w:proofErr w:type="spellStart"/>
+      <w:r>
+        <w:t>MySQl</w:t>
+      </w:r>
+      <w:proofErr w:type="spellEnd"/>
+      <w:r>
+        <w:t xml:space="preserve">, </w:t>
+      </w:r>
+      <w:proofErr w:type="spellStart"/>
+      <w:r>
+        <w:t>RoR</w:t>
+      </w:r>
+      <w:proofErr w:type="spellEnd"/>
+      <w:r>
+        <w:t xml:space="preserve"> y la aplicación </w:t>
+      </w:r>
+      <w:proofErr w:type="spellStart"/>
+      <w:r>
+        <w:t>DeliverYApp</w:t>
+      </w:r>
+      <w:proofErr w:type="spellEnd"/>
+      <w:r>
+        <w:t>.</w:t>
       </w:r>
     </w:p>
     <w:p>
@@ -1412,7 +1696,23 @@
         <w:t>Interfaces con otras aplicaciones:</w:t>
       </w:r>
       <w:r>
-        <w:t xml:space="preserve"> Debido a que el sistema no interactúa con otro sistema y es autónomo no se desarrollaran interfaces con otras aplicaciones. Las conexiones necesarias para la utilización del servidor web, MySQL, RoR y un DNS será por medio de la configuración de estos programas.</w:t>
+        <w:t xml:space="preserve"> Debido a que el sistema no interactúa con otro sistema y es autónomo no se desarrollaran interfaces con otras aplicaciones. Las conexiones necesarias para la utilización del servidor web, </w:t>
+      </w:r>
+      <w:proofErr w:type="spellStart"/>
+      <w:r>
+        <w:t>MySQL</w:t>
+      </w:r>
+      <w:proofErr w:type="spellEnd"/>
+      <w:r>
+        <w:t xml:space="preserve">, </w:t>
+      </w:r>
+      <w:proofErr w:type="spellStart"/>
+      <w:r>
+        <w:t>RoR</w:t>
+      </w:r>
+      <w:proofErr w:type="spellEnd"/>
+      <w:r>
+        <w:t xml:space="preserve"> y un DNS será por medio de la configuración de estos programas.</w:t>
       </w:r>
     </w:p>
     <w:p>
@@ -1555,7 +1855,11 @@
         <w:t xml:space="preserve"> deberá ser sometida a una serie</w:t>
       </w:r>
       <w:r>
-        <w:t xml:space="preserve"> de pruebas para establecer que se encuentra conforme a los requerimiento que se plasman en el documento, en tanto en la consistencia de datos como el rendimiento de la aplicación, tales como tiempo de respuesta.</w:t>
+        <w:t xml:space="preserve"> de pruebas para establecer que se encuentra conforme a los requerimiento que </w:t>
+      </w:r>
+      <w:r>
+        <w:lastRenderedPageBreak/>
+        <w:t>se plasman en el documento, en tanto en la consistencia de datos como el rendimiento de la aplicación, tales como tiempo de respuesta.</w:t>
       </w:r>
     </w:p>
     <w:p>
@@ -1574,7 +1878,6 @@
         <w:rPr>
           <w:b/>
         </w:rPr>
-        <w:lastRenderedPageBreak/>
         <w:t>Consideración acerca de la seguridad:</w:t>
       </w:r>
       <w:r>
@@ -1688,6 +1991,17 @@
     <w:p>
       <w:pPr>
         <w:pStyle w:val="Prrafodelista"/>
+        <w:jc w:val="both"/>
+        <w:rPr>
+          <w:b/>
+          <w:sz w:val="28"/>
+          <w:szCs w:val="28"/>
+        </w:rPr>
+      </w:pPr>
+    </w:p>
+    <w:p>
+      <w:pPr>
+        <w:pStyle w:val="Prrafodelista"/>
         <w:numPr>
           <w:ilvl w:val="1"/>
           <w:numId w:val="5"/>
@@ -1714,7 +2028,15 @@
         <w:jc w:val="both"/>
       </w:pPr>
       <w:r>
-        <w:t>El sistema DeliverYApp no tendrá interconexión con otros sistemas informáticos por lo tanto no es necesario la utilización de interfaces específicas para este punto.</w:t>
+        <w:t xml:space="preserve">El sistema </w:t>
+      </w:r>
+      <w:proofErr w:type="spellStart"/>
+      <w:r>
+        <w:t>DeliverYApp</w:t>
+      </w:r>
+      <w:proofErr w:type="spellEnd"/>
+      <w:r>
+        <w:t xml:space="preserve"> no tendrá interconexión con otros sistemas informáticos por lo tanto no es necesario la utilización de interfaces específicas para este punto.</w:t>
       </w:r>
     </w:p>
     <w:p>
@@ -1858,7 +2180,15 @@
         <w:t>(</w:t>
       </w:r>
       <w:r>
-        <w:t>Google Chrome, Firefox, Internet Explorer</w:t>
+        <w:t xml:space="preserve">Google </w:t>
+      </w:r>
+      <w:proofErr w:type="spellStart"/>
+      <w:r>
+        <w:t>Chrome</w:t>
+      </w:r>
+      <w:proofErr w:type="spellEnd"/>
+      <w:r>
+        <w:t>, Firefox, Internet Explorer</w:t>
       </w:r>
       <w:r>
         <w:t>)</w:t>
@@ -2048,9 +2378,6 @@
     </w:p>
     <w:p/>
     <w:p/>
-    <w:p/>
-    <w:p/>
-    <w:p/>
     <w:p>
       <w:pPr>
         <w:jc w:val="center"/>
@@ -2070,6 +2397,7 @@
           <w:szCs w:val="28"/>
           <w:u w:val="single"/>
         </w:rPr>
+        <w:lastRenderedPageBreak/>
         <w:t>Modelado de Negocio</w:t>
       </w:r>
     </w:p>
@@ -2174,8 +2502,18 @@
                 <w:sz w:val="24"/>
                 <w:szCs w:val="24"/>
               </w:rPr>
-              <w:t>Grupo DeliverYapp</w:t>
-            </w:r>
+              <w:t xml:space="preserve">Grupo </w:t>
+            </w:r>
+            <w:proofErr w:type="spellStart"/>
+            <w:r>
+              <w:rPr>
+                <w:rFonts w:ascii="Times New Roman" w:hAnsi="Times New Roman"/>
+                <w:sz w:val="24"/>
+                <w:szCs w:val="24"/>
+              </w:rPr>
+              <w:t>DeliverYapp</w:t>
+            </w:r>
+            <w:proofErr w:type="spellEnd"/>
           </w:p>
         </w:tc>
       </w:tr>
@@ -2336,8 +2674,18 @@
                 <w:sz w:val="24"/>
                 <w:szCs w:val="24"/>
               </w:rPr>
-              <w:t>Proceso de Pedido de Delivery</w:t>
-            </w:r>
+              <w:t xml:space="preserve">Proceso de Pedido de </w:t>
+            </w:r>
+            <w:proofErr w:type="spellStart"/>
+            <w:r>
+              <w:rPr>
+                <w:rFonts w:ascii="Times New Roman" w:hAnsi="Times New Roman"/>
+                <w:sz w:val="24"/>
+                <w:szCs w:val="24"/>
+              </w:rPr>
+              <w:t>Delivery</w:t>
+            </w:r>
+            <w:proofErr w:type="spellEnd"/>
           </w:p>
         </w:tc>
       </w:tr>
@@ -2826,8 +3174,9 @@
                 <w:sz w:val="24"/>
                 <w:szCs w:val="24"/>
               </w:rPr>
-              <w:t xml:space="preserve"> pedido de deliver</w:t>
-            </w:r>
+              <w:t xml:space="preserve"> pedido de </w:t>
+            </w:r>
+            <w:proofErr w:type="spellStart"/>
             <w:r>
               <w:rPr>
                 <w:rFonts w:ascii="Times New Roman" w:hAnsi="Times New Roman"/>
@@ -2835,8 +3184,18 @@
                 <w:sz w:val="24"/>
                 <w:szCs w:val="24"/>
               </w:rPr>
+              <w:t>deliver</w:t>
+            </w:r>
+            <w:r>
+              <w:rPr>
+                <w:rFonts w:ascii="Times New Roman" w:hAnsi="Times New Roman"/>
+                <w:b/>
+                <w:sz w:val="24"/>
+                <w:szCs w:val="24"/>
+              </w:rPr>
               <w:t>y</w:t>
             </w:r>
+            <w:proofErr w:type="spellEnd"/>
           </w:p>
           <w:p>
             <w:pPr>
@@ -3005,7 +3364,7 @@
           </mc:Choice>
           <mc:Fallback>
             <w:pict>
-              <v:oval w14:anchorId="41E124A0" id="1 Elipse" o:spid="_x0000_s1026" style="position:absolute;margin-left:48.75pt;margin-top:14.3pt;width:171pt;height:91.65pt;z-index:-251663360;visibility:visible;mso-wrap-style:square;mso-width-percent:0;mso-height-percent:0;mso-wrap-distance-left:9pt;mso-wrap-distance-top:0;mso-wrap-distance-right:9pt;mso-wrap-distance-bottom:0;mso-position-horizontal:absolute;mso-position-horizontal-relative:text;mso-position-vertical:absolute;mso-position-vertical-relative:text;mso-width-percent:0;mso-height-percent:0;mso-width-relative:margin;mso-height-relative:margin;v-text-anchor:middle" o:gfxdata="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" fillcolor="white [3201]" strokecolor="black [3200]" strokeweight="1pt">
+              <v:oval id="1 Elipse" o:spid="_x0000_s1026" style="position:absolute;margin-left:48.75pt;margin-top:14.3pt;width:171pt;height:91.65pt;z-index:-251663360;visibility:visible;mso-wrap-style:square;mso-width-percent:0;mso-height-percent:0;mso-wrap-distance-left:9pt;mso-wrap-distance-top:0;mso-wrap-distance-right:9pt;mso-wrap-distance-bottom:0;mso-position-horizontal:absolute;mso-position-horizontal-relative:text;mso-position-vertical:absolute;mso-position-vertical-relative:text;mso-width-percent:0;mso-height-percent:0;mso-width-relative:margin;mso-height-relative:margin;v-text-anchor:middle" o:gfxdata="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" fillcolor="white [3201]" strokecolor="black [3200]" strokeweight="1pt">
                 <v:stroke joinstyle="miter"/>
                 <v:textbox>
                   <w:txbxContent>
@@ -3104,7 +3463,7 @@
           </mc:Choice>
           <mc:Fallback>
             <w:pict>
-              <v:oval w14:anchorId="3D4354A2" id="2 Elipse" o:spid="_x0000_s1027" style="position:absolute;margin-left:253.2pt;margin-top:14.2pt;width:150pt;height:81pt;z-index:-251661312;visibility:visible;mso-wrap-style:square;mso-width-percent:0;mso-height-percent:0;mso-wrap-distance-left:9pt;mso-wrap-distance-top:0;mso-wrap-distance-right:9pt;mso-wrap-distance-bottom:0;mso-position-horizontal:absolute;mso-position-horizontal-relative:text;mso-position-vertical:absolute;mso-position-vertical-relative:text;mso-width-percent:0;mso-height-percent:0;mso-width-relative:margin;mso-height-relative:margin;v-text-anchor:middle" o:gfxdata="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" fillcolor="white [3201]" strokecolor="black [3200]" strokeweight="1pt">
+              <v:oval id="2 Elipse" o:spid="_x0000_s1027" style="position:absolute;margin-left:253.2pt;margin-top:14.2pt;width:150pt;height:81pt;z-index:-251661312;visibility:visible;mso-wrap-style:square;mso-width-percent:0;mso-height-percent:0;mso-wrap-distance-left:9pt;mso-wrap-distance-top:0;mso-wrap-distance-right:9pt;mso-wrap-distance-bottom:0;mso-position-horizontal:absolute;mso-position-horizontal-relative:text;mso-position-vertical:absolute;mso-position-vertical-relative:text;mso-width-percent:0;mso-height-percent:0;mso-width-relative:margin;mso-height-relative:margin;v-text-anchor:middle" o:gfxdata="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" fillcolor="white [3201]" strokecolor="black [3200]" strokeweight="1pt">
                 <v:stroke joinstyle="miter"/>
                 <v:textbox>
                   <w:txbxContent>
@@ -3189,7 +3548,7 @@
               </wp:anchor>
             </w:drawing>
           </mc:Choice>
-          <mc:Fallback>
+          <mc:Fallback xmlns:w15="http://schemas.microsoft.com/office/word/2012/wordml">
             <w:pict>
               <v:line w14:anchorId="6A6112E5" id="3 Conector recto" o:spid="_x0000_s1026" style="position:absolute;flip:y;z-index:251659264;visibility:visible;mso-wrap-style:square;mso-width-percent:0;mso-height-percent:0;mso-wrap-distance-left:9pt;mso-wrap-distance-top:0;mso-wrap-distance-right:9pt;mso-wrap-distance-bottom:0;mso-position-horizontal:absolute;mso-position-horizontal-relative:text;mso-position-vertical:absolute;mso-position-vertical-relative:text;mso-width-percent:0;mso-height-percent:0;mso-width-relative:margin;mso-height-relative:margin" from="15.5pt,16pt" to="109.25pt,99.05pt" o:gfxdata="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" strokecolor="black [3200]" strokeweight=".5pt">
                 <v:stroke joinstyle="miter"/>
@@ -3259,7 +3618,7 @@
               </wp:anchor>
             </w:drawing>
           </mc:Choice>
-          <mc:Fallback>
+          <mc:Fallback xmlns:w15="http://schemas.microsoft.com/office/word/2012/wordml">
             <w:pict>
               <v:line w14:anchorId="5069D73C" id="4 Conector recto" o:spid="_x0000_s1026" style="position:absolute;flip:x y;z-index:251661312;visibility:visible;mso-wrap-style:square;mso-width-percent:0;mso-height-percent:0;mso-wrap-distance-left:9pt;mso-wrap-distance-top:0;mso-wrap-distance-right:9pt;mso-wrap-distance-bottom:0;mso-position-horizontal:absolute;mso-position-horizontal-relative:text;mso-position-vertical:absolute;mso-position-vertical-relative:text;mso-width-percent:0;mso-height-percent:0;mso-width-relative:margin;mso-height-relative:margin" from="337.95pt,5.25pt" to="422.7pt,94.5pt" o:gfxdata="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" strokecolor="black [3200]" strokeweight=".5pt">
                 <v:stroke joinstyle="miter"/>
@@ -3299,7 +3658,7 @@
                     <pic:cNvPicPr/>
                   </pic:nvPicPr>
                   <pic:blipFill>
-                    <a:blip r:embed="rId6">
+                    <a:blip r:embed="rId7">
                       <a:extLst>
                         <a:ext uri="{28A0092B-C50C-407E-A947-70E740481C1C}">
                           <a14:useLocalDpi xmlns:a14="http://schemas.microsoft.com/office/drawing/2010/main" val="0"/>
@@ -3360,7 +3719,7 @@
                     <pic:cNvPicPr/>
                   </pic:nvPicPr>
                   <pic:blipFill>
-                    <a:blip r:embed="rId7">
+                    <a:blip r:embed="rId8">
                       <a:extLst>
                         <a:ext uri="{28A0092B-C50C-407E-A947-70E740481C1C}">
                           <a14:useLocalDpi xmlns:a14="http://schemas.microsoft.com/office/drawing/2010/main" val="0"/>
@@ -3601,7 +3960,55 @@
           <w:rFonts w:ascii="Calibri" w:hAnsi="Calibri" w:cs="Calibri"/>
           <w:bCs/>
         </w:rPr>
-        <w:t xml:space="preserve">El cliente desde su navegador ingresa a la aplicacion “DeliverYApp” primeramente se debe registrar (Loguearse) con los datos requeridos por el sistema luego de eso podrá ver un mensaje de bienvenida y una lista de restaurantes en el cual tendrá la opción de elegir uno de ellos, una vez seleccionado  el restaurante se desplegará una interfaz con las opciones del menú donde el cliente por medio de imágenes con sus respectivas descripciones optara por su plato de preferencia. Una vez seleccionado el menú el cliente tiene como opción marcar si su pedido será a domicilio o si pasara a retirar. Realizado esto aparecerán los datos personales con la lista de pedido que ha hecho el cliente con sus respectivos precios y el monto total a abonar. Si el cliente está de acuerdo presiona el botón para confirmar su pedido y se le mostrara un mensaje de recepción y confirmación. </w:t>
+        <w:t xml:space="preserve">El cliente desde su navegador ingresa a la </w:t>
+      </w:r>
+      <w:proofErr w:type="spellStart"/>
+      <w:r>
+        <w:rPr>
+          <w:rFonts w:ascii="Calibri" w:hAnsi="Calibri" w:cs="Calibri"/>
+          <w:bCs/>
+        </w:rPr>
+        <w:t>aplicacion</w:t>
+      </w:r>
+      <w:proofErr w:type="spellEnd"/>
+      <w:r>
+        <w:rPr>
+          <w:rFonts w:ascii="Calibri" w:hAnsi="Calibri" w:cs="Calibri"/>
+          <w:bCs/>
+        </w:rPr>
+        <w:t xml:space="preserve"> “</w:t>
+      </w:r>
+      <w:proofErr w:type="spellStart"/>
+      <w:r>
+        <w:rPr>
+          <w:rFonts w:ascii="Calibri" w:hAnsi="Calibri" w:cs="Calibri"/>
+          <w:bCs/>
+        </w:rPr>
+        <w:t>DeliverYApp</w:t>
+      </w:r>
+      <w:proofErr w:type="spellEnd"/>
+      <w:r>
+        <w:rPr>
+          <w:rFonts w:ascii="Calibri" w:hAnsi="Calibri" w:cs="Calibri"/>
+          <w:bCs/>
+        </w:rPr>
+        <w:t>” primeramente se debe registrar (</w:t>
+      </w:r>
+      <w:proofErr w:type="spellStart"/>
+      <w:r>
+        <w:rPr>
+          <w:rFonts w:ascii="Calibri" w:hAnsi="Calibri" w:cs="Calibri"/>
+          <w:bCs/>
+        </w:rPr>
+        <w:t>Loguearse</w:t>
+      </w:r>
+      <w:proofErr w:type="spellEnd"/>
+      <w:r>
+        <w:rPr>
+          <w:rFonts w:ascii="Calibri" w:hAnsi="Calibri" w:cs="Calibri"/>
+          <w:bCs/>
+        </w:rPr>
+        <w:t xml:space="preserve">) con los datos requeridos por el sistema luego de eso podrá ver un mensaje de bienvenida y una lista de restaurantes en el cual tendrá la opción de elegir uno de ellos, una vez seleccionado  el restaurante se desplegará una interfaz con las opciones del menú donde el cliente por medio de imágenes con sus respectivas descripciones optara por su plato de preferencia. Una vez seleccionado el menú el cliente tiene como opción marcar si su pedido será a domicilio o si pasara a retirar. Realizado esto aparecerán los datos personales con la lista de pedido que ha hecho el cliente con sus respectivos precios y el monto total a abonar. Si el cliente está de acuerdo presiona el botón para confirmar su pedido y se le mostrara un mensaje de recepción y confirmación. </w:t>
       </w:r>
     </w:p>
     <w:p>
@@ -3682,8 +4089,18 @@
                 <w:sz w:val="24"/>
                 <w:szCs w:val="24"/>
               </w:rPr>
-              <w:t>Grupo DeliverYApp</w:t>
-            </w:r>
+              <w:t xml:space="preserve">Grupo </w:t>
+            </w:r>
+            <w:proofErr w:type="spellStart"/>
+            <w:r>
+              <w:rPr>
+                <w:rFonts w:ascii="Times New Roman" w:hAnsi="Times New Roman"/>
+                <w:sz w:val="24"/>
+                <w:szCs w:val="24"/>
+              </w:rPr>
+              <w:t>DeliverYApp</w:t>
+            </w:r>
+            <w:proofErr w:type="spellEnd"/>
           </w:p>
         </w:tc>
       </w:tr>
@@ -3904,8 +4321,18 @@
                 <w:sz w:val="24"/>
                 <w:szCs w:val="24"/>
               </w:rPr>
-              <w:t>El Cliente debe de estar logueado</w:t>
-            </w:r>
+              <w:t xml:space="preserve">El Cliente debe de estar </w:t>
+            </w:r>
+            <w:proofErr w:type="spellStart"/>
+            <w:r>
+              <w:rPr>
+                <w:rFonts w:ascii="Times New Roman" w:hAnsi="Times New Roman"/>
+                <w:sz w:val="24"/>
+                <w:szCs w:val="24"/>
+              </w:rPr>
+              <w:t>logueado</w:t>
+            </w:r>
+            <w:proofErr w:type="spellEnd"/>
           </w:p>
         </w:tc>
       </w:tr>
@@ -3976,13 +4403,41 @@
               <w:rPr>
                 <w:sz w:val="24"/>
               </w:rPr>
-              <w:t xml:space="preserve"> a la aplicación de DeliverYApp se </w:t>
-            </w:r>
-            <w:r>
-              <w:rPr>
-                <w:sz w:val="24"/>
-              </w:rPr>
-              <w:t xml:space="preserve"> loguea. </w:t>
+              <w:t xml:space="preserve"> a la aplicación de </w:t>
+            </w:r>
+            <w:proofErr w:type="spellStart"/>
+            <w:r>
+              <w:rPr>
+                <w:sz w:val="24"/>
+              </w:rPr>
+              <w:t>DeliverYApp</w:t>
+            </w:r>
+            <w:proofErr w:type="spellEnd"/>
+            <w:r>
+              <w:rPr>
+                <w:sz w:val="24"/>
+              </w:rPr>
+              <w:t xml:space="preserve"> se </w:t>
+            </w:r>
+            <w:r>
+              <w:rPr>
+                <w:sz w:val="24"/>
+              </w:rPr>
+              <w:t xml:space="preserve"> </w:t>
+            </w:r>
+            <w:proofErr w:type="spellStart"/>
+            <w:r>
+              <w:rPr>
+                <w:sz w:val="24"/>
+              </w:rPr>
+              <w:t>loguea</w:t>
+            </w:r>
+            <w:proofErr w:type="spellEnd"/>
+            <w:r>
+              <w:rPr>
+                <w:sz w:val="24"/>
+              </w:rPr>
+              <w:t xml:space="preserve">. </w:t>
             </w:r>
           </w:p>
           <w:p>
@@ -4186,7 +4641,21 @@
               <w:rPr>
                 <w:sz w:val="24"/>
               </w:rPr>
-              <w:t xml:space="preserve"> DeliveYApp  Enviado “</w:t>
+              <w:t xml:space="preserve"> </w:t>
+            </w:r>
+            <w:proofErr w:type="spellStart"/>
+            <w:r>
+              <w:rPr>
+                <w:sz w:val="24"/>
+              </w:rPr>
+              <w:t>DeliveYApp</w:t>
+            </w:r>
+            <w:proofErr w:type="spellEnd"/>
+            <w:r>
+              <w:rPr>
+                <w:sz w:val="24"/>
+              </w:rPr>
+              <w:t xml:space="preserve">  Enviado “</w:t>
             </w:r>
           </w:p>
           <w:p>
@@ -4474,7 +4943,7 @@
           <w:lang w:eastAsia="es-ES"/>
         </w:rPr>
         <w:drawing>
-          <wp:inline distT="0" distB="0" distL="0" distR="0" wp14:anchorId="1CE3738E" wp14:editId="5CD4C608">
+          <wp:inline distT="0" distB="0" distL="0" distR="0" wp14:anchorId="6254D490" wp14:editId="6B6B8EB3">
             <wp:extent cx="5400040" cy="2255307"/>
             <wp:effectExtent l="0" t="0" r="0" b="0"/>
             <wp:docPr id="6" name="Imagen 6"/>
@@ -4489,7 +4958,7 @@
                     <pic:cNvPicPr/>
                   </pic:nvPicPr>
                   <pic:blipFill>
-                    <a:blip r:embed="rId8"/>
+                    <a:blip r:embed="rId9"/>
                     <a:stretch>
                       <a:fillRect/>
                     </a:stretch>
@@ -4510,30 +4979,123 @@
         </w:drawing>
       </w:r>
     </w:p>
+    <w:p>
+      <w:r>
+        <w:t xml:space="preserve">  </w:t>
+      </w:r>
+    </w:p>
+    <w:p>
+      <w:pPr>
+        <w:pStyle w:val="Default"/>
+        <w:jc w:val="center"/>
+        <w:rPr>
+          <w:sz w:val="28"/>
+          <w:szCs w:val="23"/>
+        </w:rPr>
+      </w:pPr>
+      <w:r>
+        <w:rPr>
+          <w:b/>
+          <w:bCs/>
+          <w:sz w:val="28"/>
+          <w:szCs w:val="23"/>
+        </w:rPr>
+        <w:t xml:space="preserve">Estudio de </w:t>
+      </w:r>
+      <w:r>
+        <w:rPr>
+          <w:b/>
+          <w:bCs/>
+          <w:sz w:val="28"/>
+          <w:szCs w:val="23"/>
+        </w:rPr>
+        <w:t>Viabilidad</w:t>
+      </w:r>
+    </w:p>
+    <w:p>
+      <w:r>
+        <w:t xml:space="preserve">Después de realizar el análisis se </w:t>
+      </w:r>
+      <w:r>
+        <w:t>concluye</w:t>
+      </w:r>
+      <w:r>
+        <w:t xml:space="preserve"> que</w:t>
+      </w:r>
+      <w:r>
+        <w:t xml:space="preserve"> es viable</w:t>
+      </w:r>
+      <w:r>
+        <w:t xml:space="preserve"> el </w:t>
+      </w:r>
+      <w:r>
+        <w:t>desarrollo e implementación del Sistema  “</w:t>
+      </w:r>
+      <w:proofErr w:type="spellStart"/>
+      <w:r>
+        <w:t>DeliverYApp</w:t>
+      </w:r>
+      <w:proofErr w:type="spellEnd"/>
+      <w:r>
+        <w:t>.</w:t>
+      </w:r>
+    </w:p>
+    <w:p>
+      <w:pPr>
+        <w:jc w:val="center"/>
+        <w:rPr>
+          <w:b/>
+          <w:sz w:val="28"/>
+        </w:rPr>
+      </w:pPr>
+      <w:r>
+        <w:rPr>
+          <w:b/>
+          <w:sz w:val="28"/>
+        </w:rPr>
+        <w:t>Estigmatización</w:t>
+      </w:r>
+      <w:r>
+        <w:rPr>
+          <w:b/>
+          <w:sz w:val="28"/>
+        </w:rPr>
+        <w:t xml:space="preserve"> de </w:t>
+      </w:r>
+      <w:r>
+        <w:rPr>
+          <w:b/>
+          <w:sz w:val="28"/>
+        </w:rPr>
+        <w:t>Costo</w:t>
+      </w:r>
+    </w:p>
+    <w:p>
+      <w:pPr>
+        <w:jc w:val="center"/>
+        <w:rPr>
+          <w:b/>
+          <w:sz w:val="28"/>
+        </w:rPr>
+      </w:pPr>
+    </w:p>
+    <w:p>
+      <w:pPr>
+        <w:jc w:val="center"/>
+        <w:rPr>
+          <w:b/>
+          <w:sz w:val="28"/>
+        </w:rPr>
+      </w:pPr>
+      <w:r>
+        <w:rPr>
+          <w:b/>
+          <w:sz w:val="28"/>
+        </w:rPr>
+        <w:t>Calendarización</w:t>
+      </w:r>
+    </w:p>
     <w:p/>
-    <w:p/>
-    <w:p>
-      <w:pPr>
-        <w:rPr>
-          <w:rFonts w:ascii="Calibri" w:hAnsi="Calibri" w:cs="Calibri"/>
-          <w:b/>
-          <w:bCs/>
-        </w:rPr>
-      </w:pPr>
-      <w:r>
-        <w:rPr>
-          <w:rFonts w:ascii="Calibri" w:hAnsi="Calibri" w:cs="Calibri"/>
-          <w:b/>
-          <w:bCs/>
-        </w:rPr>
-        <w:t>Vista de casos de uso para cliente.</w:t>
-      </w:r>
-    </w:p>
-    <w:p/>
-    <w:p>
-      <w:bookmarkStart w:id="0" w:name="_GoBack"/>
-      <w:bookmarkEnd w:id="0"/>
-    </w:p>
     <w:sectPr>
       <w:pgSz w:w="11906" w:h="16838"/>
       <w:pgMar w:top="1417" w:right="1701" w:bottom="1417" w:left="1701" w:header="708" w:footer="708" w:gutter="0"/>
@@ -4545,7 +5107,7 @@
 </file>
 
 <file path=word/numbering.xml><?xml version="1.0" encoding="utf-8"?>
-<w:numbering xmlns:wpc="http://schemas.microsoft.com/office/word/2010/wordprocessingCanvas" xmlns:mc="http://schemas.openxmlformats.org/markup-compatibility/2006" xmlns:o="urn:schemas-microsoft-com:office:office" xmlns:r="http://schemas.openxmlformats.org/officeDocument/2006/relationships" xmlns:m="http://schemas.openxmlformats.org/officeDocument/2006/math" xmlns:v="urn:schemas-microsoft-com:vml" xmlns:wp14="http://schemas.microsoft.com/office/word/2010/wordprocessingDrawing" xmlns:wp="http://schemas.openxmlformats.org/drawingml/2006/wordprocessingDrawing" xmlns:w10="urn:schemas-microsoft-com:office:word" xmlns:w="http://schemas.openxmlformats.org/wordprocessingml/2006/main" xmlns:w14="http://schemas.microsoft.com/office/word/2010/wordml" xmlns:w15="http://schemas.microsoft.com/office/word/2012/wordml" xmlns:wpg="http://schemas.microsoft.com/office/word/2010/wordprocessingGroup" xmlns:wpi="http://schemas.microsoft.com/office/word/2010/wordprocessingInk" xmlns:wne="http://schemas.microsoft.com/office/word/2006/wordml" xmlns:wps="http://schemas.microsoft.com/office/word/2010/wordprocessingShape" mc:Ignorable="w14 w15 wp14">
+<w:numbering xmlns:wpc="http://schemas.microsoft.com/office/word/2010/wordprocessingCanvas" xmlns:mc="http://schemas.openxmlformats.org/markup-compatibility/2006" xmlns:o="urn:schemas-microsoft-com:office:office" xmlns:r="http://schemas.openxmlformats.org/officeDocument/2006/relationships" xmlns:m="http://schemas.openxmlformats.org/officeDocument/2006/math" xmlns:v="urn:schemas-microsoft-com:vml" xmlns:wp14="http://schemas.microsoft.com/office/word/2010/wordprocessingDrawing" xmlns:wp="http://schemas.openxmlformats.org/drawingml/2006/wordprocessingDrawing" xmlns:w10="urn:schemas-microsoft-com:office:word" xmlns:w="http://schemas.openxmlformats.org/wordprocessingml/2006/main" xmlns:w14="http://schemas.microsoft.com/office/word/2010/wordml" xmlns:wpg="http://schemas.microsoft.com/office/word/2010/wordprocessingGroup" xmlns:wpi="http://schemas.microsoft.com/office/word/2010/wordprocessingInk" xmlns:wne="http://schemas.microsoft.com/office/word/2006/wordml" xmlns:wps="http://schemas.microsoft.com/office/word/2010/wordprocessingShape" mc:Ignorable="w14 wp14">
   <w:abstractNum w:abstractNumId="0">
     <w:nsid w:val="02D378D5"/>
     <w:multiLevelType w:val="hybridMultilevel"/>
@@ -4636,6 +5198,95 @@
     </w:lvl>
   </w:abstractNum>
   <w:abstractNum w:abstractNumId="1">
+    <w:nsid w:val="0CB06B08"/>
+    <w:multiLevelType w:val="hybridMultilevel"/>
+    <w:tmpl w:val="E854971E"/>
+    <w:lvl w:ilvl="0" w:tplc="170EEA10">
+      <w:start w:val="1"/>
+      <w:numFmt w:val="upperLetter"/>
+      <w:lvlText w:val="%1-"/>
+      <w:lvlJc w:val="left"/>
+      <w:pPr>
+        <w:ind w:left="720" w:hanging="360"/>
+      </w:pPr>
+      <w:rPr>
+        <w:rFonts w:hint="default"/>
+      </w:rPr>
+    </w:lvl>
+    <w:lvl w:ilvl="1" w:tplc="0C0A0019" w:tentative="1">
+      <w:start w:val="1"/>
+      <w:numFmt w:val="lowerLetter"/>
+      <w:lvlText w:val="%2."/>
+      <w:lvlJc w:val="left"/>
+      <w:pPr>
+        <w:ind w:left="1440" w:hanging="360"/>
+      </w:pPr>
+    </w:lvl>
+    <w:lvl w:ilvl="2" w:tplc="0C0A001B" w:tentative="1">
+      <w:start w:val="1"/>
+      <w:numFmt w:val="lowerRoman"/>
+      <w:lvlText w:val="%3."/>
+      <w:lvlJc w:val="right"/>
+      <w:pPr>
+        <w:ind w:left="2160" w:hanging="180"/>
+      </w:pPr>
+    </w:lvl>
+    <w:lvl w:ilvl="3" w:tplc="0C0A000F" w:tentative="1">
+      <w:start w:val="1"/>
+      <w:numFmt w:val="decimal"/>
+      <w:lvlText w:val="%4."/>
+      <w:lvlJc w:val="left"/>
+      <w:pPr>
+        <w:ind w:left="2880" w:hanging="360"/>
+      </w:pPr>
+    </w:lvl>
+    <w:lvl w:ilvl="4" w:tplc="0C0A0019" w:tentative="1">
+      <w:start w:val="1"/>
+      <w:numFmt w:val="lowerLetter"/>
+      <w:lvlText w:val="%5."/>
+      <w:lvlJc w:val="left"/>
+      <w:pPr>
+        <w:ind w:left="3600" w:hanging="360"/>
+      </w:pPr>
+    </w:lvl>
+    <w:lvl w:ilvl="5" w:tplc="0C0A001B" w:tentative="1">
+      <w:start w:val="1"/>
+      <w:numFmt w:val="lowerRoman"/>
+      <w:lvlText w:val="%6."/>
+      <w:lvlJc w:val="right"/>
+      <w:pPr>
+        <w:ind w:left="4320" w:hanging="180"/>
+      </w:pPr>
+    </w:lvl>
+    <w:lvl w:ilvl="6" w:tplc="0C0A000F" w:tentative="1">
+      <w:start w:val="1"/>
+      <w:numFmt w:val="decimal"/>
+      <w:lvlText w:val="%7."/>
+      <w:lvlJc w:val="left"/>
+      <w:pPr>
+        <w:ind w:left="5040" w:hanging="360"/>
+      </w:pPr>
+    </w:lvl>
+    <w:lvl w:ilvl="7" w:tplc="0C0A0019" w:tentative="1">
+      <w:start w:val="1"/>
+      <w:numFmt w:val="lowerLetter"/>
+      <w:lvlText w:val="%8."/>
+      <w:lvlJc w:val="left"/>
+      <w:pPr>
+        <w:ind w:left="5760" w:hanging="360"/>
+      </w:pPr>
+    </w:lvl>
+    <w:lvl w:ilvl="8" w:tplc="0C0A001B" w:tentative="1">
+      <w:start w:val="1"/>
+      <w:numFmt w:val="lowerRoman"/>
+      <w:lvlText w:val="%9."/>
+      <w:lvlJc w:val="right"/>
+      <w:pPr>
+        <w:ind w:left="6480" w:hanging="180"/>
+      </w:pPr>
+    </w:lvl>
+  </w:abstractNum>
+  <w:abstractNum w:abstractNumId="2">
     <w:nsid w:val="178C7FBD"/>
     <w:multiLevelType w:val="hybridMultilevel"/>
     <w:tmpl w:val="30B4D740"/>
@@ -4724,7 +5375,96 @@
       </w:pPr>
     </w:lvl>
   </w:abstractNum>
-  <w:abstractNum w:abstractNumId="2">
+  <w:abstractNum w:abstractNumId="3">
+    <w:nsid w:val="1A1B45F2"/>
+    <w:multiLevelType w:val="hybridMultilevel"/>
+    <w:tmpl w:val="994EAD04"/>
+    <w:lvl w:ilvl="0" w:tplc="A1A85560">
+      <w:start w:val="1"/>
+      <w:numFmt w:val="lowerLetter"/>
+      <w:lvlText w:val="%1-"/>
+      <w:lvlJc w:val="left"/>
+      <w:pPr>
+        <w:ind w:left="720" w:hanging="360"/>
+      </w:pPr>
+      <w:rPr>
+        <w:rFonts w:hint="default"/>
+      </w:rPr>
+    </w:lvl>
+    <w:lvl w:ilvl="1" w:tplc="0C0A0019" w:tentative="1">
+      <w:start w:val="1"/>
+      <w:numFmt w:val="lowerLetter"/>
+      <w:lvlText w:val="%2."/>
+      <w:lvlJc w:val="left"/>
+      <w:pPr>
+        <w:ind w:left="1440" w:hanging="360"/>
+      </w:pPr>
+    </w:lvl>
+    <w:lvl w:ilvl="2" w:tplc="0C0A001B" w:tentative="1">
+      <w:start w:val="1"/>
+      <w:numFmt w:val="lowerRoman"/>
+      <w:lvlText w:val="%3."/>
+      <w:lvlJc w:val="right"/>
+      <w:pPr>
+        <w:ind w:left="2160" w:hanging="180"/>
+      </w:pPr>
+    </w:lvl>
+    <w:lvl w:ilvl="3" w:tplc="0C0A000F" w:tentative="1">
+      <w:start w:val="1"/>
+      <w:numFmt w:val="decimal"/>
+      <w:lvlText w:val="%4."/>
+      <w:lvlJc w:val="left"/>
+      <w:pPr>
+        <w:ind w:left="2880" w:hanging="360"/>
+      </w:pPr>
+    </w:lvl>
+    <w:lvl w:ilvl="4" w:tplc="0C0A0019" w:tentative="1">
+      <w:start w:val="1"/>
+      <w:numFmt w:val="lowerLetter"/>
+      <w:lvlText w:val="%5."/>
+      <w:lvlJc w:val="left"/>
+      <w:pPr>
+        <w:ind w:left="3600" w:hanging="360"/>
+      </w:pPr>
+    </w:lvl>
+    <w:lvl w:ilvl="5" w:tplc="0C0A001B" w:tentative="1">
+      <w:start w:val="1"/>
+      <w:numFmt w:val="lowerRoman"/>
+      <w:lvlText w:val="%6."/>
+      <w:lvlJc w:val="right"/>
+      <w:pPr>
+        <w:ind w:left="4320" w:hanging="180"/>
+      </w:pPr>
+    </w:lvl>
+    <w:lvl w:ilvl="6" w:tplc="0C0A000F" w:tentative="1">
+      <w:start w:val="1"/>
+      <w:numFmt w:val="decimal"/>
+      <w:lvlText w:val="%7."/>
+      <w:lvlJc w:val="left"/>
+      <w:pPr>
+        <w:ind w:left="5040" w:hanging="360"/>
+      </w:pPr>
+    </w:lvl>
+    <w:lvl w:ilvl="7" w:tplc="0C0A0019" w:tentative="1">
+      <w:start w:val="1"/>
+      <w:numFmt w:val="lowerLetter"/>
+      <w:lvlText w:val="%8."/>
+      <w:lvlJc w:val="left"/>
+      <w:pPr>
+        <w:ind w:left="5760" w:hanging="360"/>
+      </w:pPr>
+    </w:lvl>
+    <w:lvl w:ilvl="8" w:tplc="0C0A001B" w:tentative="1">
+      <w:start w:val="1"/>
+      <w:numFmt w:val="lowerRoman"/>
+      <w:lvlText w:val="%9."/>
+      <w:lvlJc w:val="right"/>
+      <w:pPr>
+        <w:ind w:left="6480" w:hanging="180"/>
+      </w:pPr>
+    </w:lvl>
+  </w:abstractNum>
+  <w:abstractNum w:abstractNumId="4">
     <w:nsid w:val="320D6105"/>
     <w:multiLevelType w:val="multilevel"/>
     <w:tmpl w:val="B75A9F3C"/>
@@ -4850,7 +5590,7 @@
       </w:rPr>
     </w:lvl>
   </w:abstractNum>
-  <w:abstractNum w:abstractNumId="3">
+  <w:abstractNum w:abstractNumId="5">
     <w:nsid w:val="3E3A05FA"/>
     <w:multiLevelType w:val="hybridMultilevel"/>
     <w:tmpl w:val="3A0ADDD0"/>
@@ -4939,7 +5679,7 @@
       </w:pPr>
     </w:lvl>
   </w:abstractNum>
-  <w:abstractNum w:abstractNumId="4">
+  <w:abstractNum w:abstractNumId="6">
     <w:nsid w:val="401359A4"/>
     <w:multiLevelType w:val="hybridMultilevel"/>
     <w:tmpl w:val="7C5898BC"/>
@@ -5029,7 +5769,7 @@
       </w:pPr>
     </w:lvl>
   </w:abstractNum>
-  <w:abstractNum w:abstractNumId="5">
+  <w:abstractNum w:abstractNumId="7">
     <w:nsid w:val="4D921A53"/>
     <w:multiLevelType w:val="hybridMultilevel"/>
     <w:tmpl w:val="A18C173C"/>
@@ -5118,7 +5858,7 @@
       </w:pPr>
     </w:lvl>
   </w:abstractNum>
-  <w:abstractNum w:abstractNumId="6">
+  <w:abstractNum w:abstractNumId="8">
     <w:nsid w:val="54DE7D55"/>
     <w:multiLevelType w:val="hybridMultilevel"/>
     <w:tmpl w:val="25221556"/>
@@ -5231,7 +5971,7 @@
       </w:rPr>
     </w:lvl>
   </w:abstractNum>
-  <w:abstractNum w:abstractNumId="7">
+  <w:abstractNum w:abstractNumId="9">
     <w:nsid w:val="55225098"/>
     <w:multiLevelType w:val="multilevel"/>
     <w:tmpl w:val="B75A9F3C"/>
@@ -5357,7 +6097,7 @@
       </w:rPr>
     </w:lvl>
   </w:abstractNum>
-  <w:abstractNum w:abstractNumId="8">
+  <w:abstractNum w:abstractNumId="10">
     <w:nsid w:val="583710FE"/>
     <w:multiLevelType w:val="hybridMultilevel"/>
     <w:tmpl w:val="05FE5FE6"/>
@@ -5470,7 +6210,7 @@
       </w:rPr>
     </w:lvl>
   </w:abstractNum>
-  <w:abstractNum w:abstractNumId="9">
+  <w:abstractNum w:abstractNumId="11">
     <w:nsid w:val="5F5D3329"/>
     <w:multiLevelType w:val="hybridMultilevel"/>
     <w:tmpl w:val="357A1AD6"/>
@@ -5583,7 +6323,7 @@
       </w:rPr>
     </w:lvl>
   </w:abstractNum>
-  <w:abstractNum w:abstractNumId="10">
+  <w:abstractNum w:abstractNumId="12">
     <w:nsid w:val="62454465"/>
     <w:multiLevelType w:val="hybridMultilevel"/>
     <w:tmpl w:val="451CB2F8"/>
@@ -5696,7 +6436,7 @@
       </w:rPr>
     </w:lvl>
   </w:abstractNum>
-  <w:abstractNum w:abstractNumId="11">
+  <w:abstractNum w:abstractNumId="13">
     <w:nsid w:val="7AF96B97"/>
     <w:multiLevelType w:val="hybridMultilevel"/>
     <w:tmpl w:val="3800E794"/>
@@ -5785,7 +6525,7 @@
       </w:pPr>
     </w:lvl>
   </w:abstractNum>
-  <w:abstractNum w:abstractNumId="12">
+  <w:abstractNum w:abstractNumId="14">
     <w:nsid w:val="7B454D42"/>
     <w:multiLevelType w:val="hybridMultilevel"/>
     <w:tmpl w:val="652CA85E"/>
@@ -5874,7 +6614,7 @@
       </w:pPr>
     </w:lvl>
   </w:abstractNum>
-  <w:abstractNum w:abstractNumId="13">
+  <w:abstractNum w:abstractNumId="15">
     <w:nsid w:val="7EC3467E"/>
     <w:multiLevelType w:val="hybridMultilevel"/>
     <w:tmpl w:val="19B0CB1A"/>
@@ -5988,52 +6728,58 @@
     </w:lvl>
   </w:abstractNum>
   <w:num w:numId="1">
-    <w:abstractNumId w:val="12"/>
+    <w:abstractNumId w:val="14"/>
   </w:num>
   <w:num w:numId="2">
-    <w:abstractNumId w:val="4"/>
+    <w:abstractNumId w:val="6"/>
   </w:num>
   <w:num w:numId="3">
+    <w:abstractNumId w:val="10"/>
+  </w:num>
+  <w:num w:numId="4">
+    <w:abstractNumId w:val="11"/>
+  </w:num>
+  <w:num w:numId="5">
+    <w:abstractNumId w:val="9"/>
+  </w:num>
+  <w:num w:numId="6">
+    <w:abstractNumId w:val="5"/>
+  </w:num>
+  <w:num w:numId="7">
+    <w:abstractNumId w:val="7"/>
+  </w:num>
+  <w:num w:numId="8">
+    <w:abstractNumId w:val="13"/>
+  </w:num>
+  <w:num w:numId="9">
     <w:abstractNumId w:val="8"/>
   </w:num>
-  <w:num w:numId="4">
-    <w:abstractNumId w:val="9"/>
-  </w:num>
-  <w:num w:numId="5">
-    <w:abstractNumId w:val="7"/>
-  </w:num>
-  <w:num w:numId="6">
-    <w:abstractNumId w:val="3"/>
-  </w:num>
-  <w:num w:numId="7">
-    <w:abstractNumId w:val="5"/>
-  </w:num>
-  <w:num w:numId="8">
-    <w:abstractNumId w:val="11"/>
-  </w:num>
-  <w:num w:numId="9">
-    <w:abstractNumId w:val="6"/>
-  </w:num>
   <w:num w:numId="10">
-    <w:abstractNumId w:val="13"/>
+    <w:abstractNumId w:val="15"/>
   </w:num>
   <w:num w:numId="11">
-    <w:abstractNumId w:val="10"/>
+    <w:abstractNumId w:val="12"/>
   </w:num>
   <w:num w:numId="12">
     <w:abstractNumId w:val="0"/>
   </w:num>
   <w:num w:numId="13">
+    <w:abstractNumId w:val="4"/>
+  </w:num>
+  <w:num w:numId="14">
     <w:abstractNumId w:val="2"/>
   </w:num>
-  <w:num w:numId="14">
+  <w:num w:numId="15">
     <w:abstractNumId w:val="1"/>
+  </w:num>
+  <w:num w:numId="16">
+    <w:abstractNumId w:val="3"/>
   </w:num>
 </w:numbering>
 </file>
 
 <file path=word/styles.xml><?xml version="1.0" encoding="utf-8"?>
-<w:styles xmlns:mc="http://schemas.openxmlformats.org/markup-compatibility/2006" xmlns:r="http://schemas.openxmlformats.org/officeDocument/2006/relationships" xmlns:w="http://schemas.openxmlformats.org/wordprocessingml/2006/main" xmlns:w14="http://schemas.microsoft.com/office/word/2010/wordml" xmlns:w15="http://schemas.microsoft.com/office/word/2012/wordml" mc:Ignorable="w14 w15">
+<w:styles xmlns:mc="http://schemas.openxmlformats.org/markup-compatibility/2006" xmlns:r="http://schemas.openxmlformats.org/officeDocument/2006/relationships" xmlns:w="http://schemas.openxmlformats.org/wordprocessingml/2006/main" xmlns:w14="http://schemas.microsoft.com/office/word/2010/wordml" mc:Ignorable="w14">
   <w:docDefaults>
     <w:rPrDefault>
       <w:rPr>
@@ -6049,378 +6795,144 @@
       </w:pPr>
     </w:pPrDefault>
   </w:docDefaults>
-  <w:latentStyles w:defLockedState="0" w:defUIPriority="99" w:defSemiHidden="0" w:defUnhideWhenUsed="0" w:defQFormat="0" w:count="371">
-    <w:lsdException w:name="Normal" w:uiPriority="0" w:qFormat="1"/>
-    <w:lsdException w:name="heading 1" w:uiPriority="9" w:qFormat="1"/>
-    <w:lsdException w:name="heading 2" w:semiHidden="1" w:uiPriority="9" w:unhideWhenUsed="1" w:qFormat="1"/>
-    <w:lsdException w:name="heading 3" w:semiHidden="1" w:uiPriority="9" w:unhideWhenUsed="1" w:qFormat="1"/>
-    <w:lsdException w:name="heading 4" w:semiHidden="1" w:uiPriority="9" w:unhideWhenUsed="1" w:qFormat="1"/>
-    <w:lsdException w:name="heading 5" w:semiHidden="1" w:uiPriority="9" w:unhideWhenUsed="1" w:qFormat="1"/>
-    <w:lsdException w:name="heading 6" w:semiHidden="1" w:uiPriority="9" w:unhideWhenUsed="1" w:qFormat="1"/>
-    <w:lsdException w:name="heading 7" w:semiHidden="1" w:uiPriority="9" w:unhideWhenUsed="1" w:qFormat="1"/>
-    <w:lsdException w:name="heading 8" w:semiHidden="1" w:uiPriority="9" w:unhideWhenUsed="1" w:qFormat="1"/>
-    <w:lsdException w:name="heading 9" w:semiHidden="1" w:uiPriority="9" w:unhideWhenUsed="1" w:qFormat="1"/>
-    <w:lsdException w:name="index 1" w:semiHidden="1" w:unhideWhenUsed="1"/>
-    <w:lsdException w:name="index 2" w:semiHidden="1" w:unhideWhenUsed="1"/>
-    <w:lsdException w:name="index 3" w:semiHidden="1" w:unhideWhenUsed="1"/>
-    <w:lsdException w:name="index 4" w:semiHidden="1" w:unhideWhenUsed="1"/>
-    <w:lsdException w:name="index 5" w:semiHidden="1" w:unhideWhenUsed="1"/>
-    <w:lsdException w:name="index 6" w:semiHidden="1" w:unhideWhenUsed="1"/>
-    <w:lsdException w:name="index 7" w:semiHidden="1" w:unhideWhenUsed="1"/>
-    <w:lsdException w:name="index 8" w:semiHidden="1" w:unhideWhenUsed="1"/>
-    <w:lsdException w:name="index 9" w:semiHidden="1" w:unhideWhenUsed="1"/>
-    <w:lsdException w:name="toc 1" w:semiHidden="1" w:uiPriority="39" w:unhideWhenUsed="1"/>
-    <w:lsdException w:name="toc 2" w:semiHidden="1" w:uiPriority="39" w:unhideWhenUsed="1"/>
-    <w:lsdException w:name="toc 3" w:semiHidden="1" w:uiPriority="39" w:unhideWhenUsed="1"/>
-    <w:lsdException w:name="toc 4" w:semiHidden="1" w:uiPriority="39" w:unhideWhenUsed="1"/>
-    <w:lsdException w:name="toc 5" w:semiHidden="1" w:uiPriority="39" w:unhideWhenUsed="1"/>
-    <w:lsdException w:name="toc 6" w:semiHidden="1" w:uiPriority="39" w:unhideWhenUsed="1"/>
-    <w:lsdException w:name="toc 7" w:semiHidden="1" w:uiPriority="39" w:unhideWhenUsed="1"/>
-    <w:lsdException w:name="toc 8" w:semiHidden="1" w:uiPriority="39" w:unhideWhenUsed="1"/>
-    <w:lsdException w:name="toc 9" w:semiHidden="1" w:uiPriority="39" w:unhideWhenUsed="1"/>
-    <w:lsdException w:name="Normal Indent" w:semiHidden="1" w:unhideWhenUsed="1"/>
-    <w:lsdException w:name="footnote text" w:semiHidden="1" w:unhideWhenUsed="1"/>
-    <w:lsdException w:name="annotation text" w:semiHidden="1" w:unhideWhenUsed="1"/>
-    <w:lsdException w:name="header" w:semiHidden="1" w:unhideWhenUsed="1"/>
-    <w:lsdException w:name="footer" w:semiHidden="1" w:unhideWhenUsed="1"/>
-    <w:lsdException w:name="index heading" w:semiHidden="1" w:unhideWhenUsed="1"/>
-    <w:lsdException w:name="caption" w:semiHidden="1" w:uiPriority="35" w:unhideWhenUsed="1" w:qFormat="1"/>
-    <w:lsdException w:name="table of figures" w:semiHidden="1" w:unhideWhenUsed="1"/>
-    <w:lsdException w:name="envelope address" w:semiHidden="1" w:unhideWhenUsed="1"/>
-    <w:lsdException w:name="envelope return" w:semiHidden="1" w:unhideWhenUsed="1"/>
-    <w:lsdException w:name="footnote reference" w:semiHidden="1" w:unhideWhenUsed="1"/>
-    <w:lsdException w:name="annotation reference" w:semiHidden="1" w:unhideWhenUsed="1"/>
-    <w:lsdException w:name="line number" w:semiHidden="1" w:unhideWhenUsed="1"/>
-    <w:lsdException w:name="page number" w:semiHidden="1" w:unhideWhenUsed="1"/>
-    <w:lsdException w:name="endnote reference" w:semiHidden="1" w:unhideWhenUsed="1"/>
-    <w:lsdException w:name="endnote text" w:semiHidden="1" w:unhideWhenUsed="1"/>
-    <w:lsdException w:name="table of authorities" w:semiHidden="1" w:unhideWhenUsed="1"/>
-    <w:lsdException w:name="macro" w:semiHidden="1" w:unhideWhenUsed="1"/>
-    <w:lsdException w:name="toa heading" w:semiHidden="1" w:unhideWhenUsed="1"/>
-    <w:lsdException w:name="List" w:semiHidden="1" w:unhideWhenUsed="1"/>
-    <w:lsdException w:name="List Bullet" w:semiHidden="1" w:unhideWhenUsed="1"/>
-    <w:lsdException w:name="List Number" w:semiHidden="1" w:unhideWhenUsed="1"/>
-    <w:lsdException w:name="List 2" w:semiHidden="1" w:unhideWhenUsed="1"/>
-    <w:lsdException w:name="List 3" w:semiHidden="1" w:unhideWhenUsed="1"/>
-    <w:lsdException w:name="List 4" w:semiHidden="1" w:unhideWhenUsed="1"/>
-    <w:lsdException w:name="List 5" w:semiHidden="1" w:unhideWhenUsed="1"/>
-    <w:lsdException w:name="List Bullet 2" w:semiHidden="1" w:unhideWhenUsed="1"/>
-    <w:lsdException w:name="List Bullet 3" w:semiHidden="1" w:unhideWhenUsed="1"/>
-    <w:lsdException w:name="List Bullet 4" w:semiHidden="1" w:unhideWhenUsed="1"/>
-    <w:lsdException w:name="List Bullet 5" w:semiHidden="1" w:unhideWhenUsed="1"/>
-    <w:lsdException w:name="List Number 2" w:semiHidden="1" w:unhideWhenUsed="1"/>
-    <w:lsdException w:name="List Number 3" w:semiHidden="1" w:unhideWhenUsed="1"/>
-    <w:lsdException w:name="List Number 4" w:semiHidden="1" w:unhideWhenUsed="1"/>
-    <w:lsdException w:name="List Number 5" w:semiHidden="1" w:unhideWhenUsed="1"/>
-    <w:lsdException w:name="Title" w:uiPriority="10" w:qFormat="1"/>
-    <w:lsdException w:name="Closing" w:semiHidden="1" w:unhideWhenUsed="1"/>
-    <w:lsdException w:name="Signature" w:semiHidden="1" w:unhideWhenUsed="1"/>
-    <w:lsdException w:name="Default Paragraph Font" w:semiHidden="1" w:uiPriority="1" w:unhideWhenUsed="1"/>
-    <w:lsdException w:name="Body Text" w:semiHidden="1" w:unhideWhenUsed="1"/>
-    <w:lsdException w:name="Body Text Indent" w:semiHidden="1" w:unhideWhenUsed="1"/>
-    <w:lsdException w:name="List Continue" w:semiHidden="1" w:unhideWhenUsed="1"/>
-    <w:lsdException w:name="List Continue 2" w:semiHidden="1" w:unhideWhenUsed="1"/>
-    <w:lsdException w:name="List Continue 3" w:semiHidden="1" w:unhideWhenUsed="1"/>
-    <w:lsdException w:name="List Continue 4" w:semiHidden="1" w:unhideWhenUsed="1"/>
-    <w:lsdException w:name="List Continue 5" w:semiHidden="1" w:unhideWhenUsed="1"/>
-    <w:lsdException w:name="Message Header" w:semiHidden="1" w:unhideWhenUsed="1"/>
-    <w:lsdException w:name="Subtitle" w:uiPriority="11" w:qFormat="1"/>
-    <w:lsdException w:name="Salutation" w:semiHidden="1" w:unhideWhenUsed="1"/>
-    <w:lsdException w:name="Date" w:semiHidden="1" w:unhideWhenUsed="1"/>
-    <w:lsdException w:name="Body Text First Indent" w:semiHidden="1" w:unhideWhenUsed="1"/>
-    <w:lsdException w:name="Body Text First Indent 2" w:semiHidden="1" w:unhideWhenUsed="1"/>
-    <w:lsdException w:name="Note Heading" w:semiHidden="1" w:unhideWhenUsed="1"/>
-    <w:lsdException w:name="Body Text 2" w:semiHidden="1" w:unhideWhenUsed="1"/>
-    <w:lsdException w:name="Body Text 3" w:semiHidden="1" w:unhideWhenUsed="1"/>
-    <w:lsdException w:name="Body Text Indent 2" w:semiHidden="1" w:unhideWhenUsed="1"/>
-    <w:lsdException w:name="Body Text Indent 3" w:semiHidden="1" w:unhideWhenUsed="1"/>
-    <w:lsdException w:name="Block Text" w:semiHidden="1" w:unhideWhenUsed="1"/>
-    <w:lsdException w:name="Hyperlink" w:semiHidden="1" w:unhideWhenUsed="1"/>
-    <w:lsdException w:name="FollowedHyperlink" w:semiHidden="1" w:unhideWhenUsed="1"/>
-    <w:lsdException w:name="Strong" w:uiPriority="22" w:qFormat="1"/>
-    <w:lsdException w:name="Emphasis" w:uiPriority="20" w:qFormat="1"/>
-    <w:lsdException w:name="Document Map" w:semiHidden="1" w:unhideWhenUsed="1"/>
-    <w:lsdException w:name="Plain Text" w:semiHidden="1" w:unhideWhenUsed="1"/>
-    <w:lsdException w:name="E-mail Signature" w:semiHidden="1" w:unhideWhenUsed="1"/>
-    <w:lsdException w:name="HTML Top of Form" w:semiHidden="1" w:unhideWhenUsed="1"/>
-    <w:lsdException w:name="HTML Bottom of Form" w:semiHidden="1" w:unhideWhenUsed="1"/>
-    <w:lsdException w:name="Normal (Web)" w:semiHidden="1" w:unhideWhenUsed="1"/>
-    <w:lsdException w:name="HTML Acronym" w:semiHidden="1" w:unhideWhenUsed="1"/>
-    <w:lsdException w:name="HTML Address" w:semiHidden="1" w:unhideWhenUsed="1"/>
-    <w:lsdException w:name="HTML Cite" w:semiHidden="1" w:unhideWhenUsed="1"/>
-    <w:lsdException w:name="HTML Code" w:semiHidden="1" w:unhideWhenUsed="1"/>
-    <w:lsdException w:name="HTML Definition" w:semiHidden="1" w:unhideWhenUsed="1"/>
-    <w:lsdException w:name="HTML Keyboard" w:semiHidden="1" w:unhideWhenUsed="1"/>
-    <w:lsdException w:name="HTML Preformatted" w:semiHidden="1" w:unhideWhenUsed="1"/>
-    <w:lsdException w:name="HTML Sample" w:semiHidden="1" w:unhideWhenUsed="1"/>
-    <w:lsdException w:name="HTML Typewriter" w:semiHidden="1" w:unhideWhenUsed="1"/>
-    <w:lsdException w:name="HTML Variable" w:semiHidden="1" w:unhideWhenUsed="1"/>
-    <w:lsdException w:name="Normal Table" w:semiHidden="1" w:unhideWhenUsed="1"/>
-    <w:lsdException w:name="annotation subject" w:semiHidden="1" w:unhideWhenUsed="1"/>
-    <w:lsdException w:name="No List" w:semiHidden="1" w:unhideWhenUsed="1"/>
-    <w:lsdException w:name="Outline List 1" w:semiHidden="1" w:unhideWhenUsed="1"/>
-    <w:lsdException w:name="Outline List 2" w:semiHidden="1" w:unhideWhenUsed="1"/>
-    <w:lsdException w:name="Outline List 3" w:semiHidden="1" w:unhideWhenUsed="1"/>
-    <w:lsdException w:name="Table Simple 1" w:semiHidden="1" w:unhideWhenUsed="1"/>
-    <w:lsdException w:name="Table Simple 2" w:semiHidden="1" w:unhideWhenUsed="1"/>
-    <w:lsdException w:name="Table Simple 3" w:semiHidden="1" w:unhideWhenUsed="1"/>
-    <w:lsdException w:name="Table Classic 1" w:semiHidden="1" w:unhideWhenUsed="1"/>
-    <w:lsdException w:name="Table Classic 2" w:semiHidden="1" w:unhideWhenUsed="1"/>
-    <w:lsdException w:name="Table Classic 3" w:semiHidden="1" w:unhideWhenUsed="1"/>
-    <w:lsdException w:name="Table Classic 4" w:semiHidden="1" w:unhideWhenUsed="1"/>
-    <w:lsdException w:name="Table Colorful 1" w:semiHidden="1" w:unhideWhenUsed="1"/>
-    <w:lsdException w:name="Table Colorful 2" w:semiHidden="1" w:unhideWhenUsed="1"/>
-    <w:lsdException w:name="Table Colorful 3" w:semiHidden="1" w:unhideWhenUsed="1"/>
-    <w:lsdException w:name="Table Columns 1" w:semiHidden="1" w:unhideWhenUsed="1"/>
-    <w:lsdException w:name="Table Columns 2" w:semiHidden="1" w:unhideWhenUsed="1"/>
-    <w:lsdException w:name="Table Columns 3" w:semiHidden="1" w:unhideWhenUsed="1"/>
-    <w:lsdException w:name="Table Columns 4" w:semiHidden="1" w:unhideWhenUsed="1"/>
-    <w:lsdException w:name="Table Columns 5" w:semiHidden="1" w:unhideWhenUsed="1"/>
-    <w:lsdException w:name="Table Grid 1" w:semiHidden="1" w:unhideWhenUsed="1"/>
-    <w:lsdException w:name="Table Grid 2" w:semiHidden="1" w:unhideWhenUsed="1"/>
-    <w:lsdException w:name="Table Grid 3" w:semiHidden="1" w:unhideWhenUsed="1"/>
-    <w:lsdException w:name="Table Grid 4" w:semiHidden="1" w:unhideWhenUsed="1"/>
-    <w:lsdException w:name="Table Grid 5" w:semiHidden="1" w:unhideWhenUsed="1"/>
-    <w:lsdException w:name="Table Grid 6" w:semiHidden="1" w:unhideWhenUsed="1"/>
-    <w:lsdException w:name="Table Grid 7" w:semiHidden="1" w:unhideWhenUsed="1"/>
-    <w:lsdException w:name="Table Grid 8" w:semiHidden="1" w:unhideWhenUsed="1"/>
-    <w:lsdException w:name="Table List 1" w:semiHidden="1" w:unhideWhenUsed="1"/>
-    <w:lsdException w:name="Table List 2" w:semiHidden="1" w:unhideWhenUsed="1"/>
-    <w:lsdException w:name="Table List 3" w:semiHidden="1" w:unhideWhenUsed="1"/>
-    <w:lsdException w:name="Table List 4" w:semiHidden="1" w:unhideWhenUsed="1"/>
-    <w:lsdException w:name="Table List 5" w:semiHidden="1" w:unhideWhenUsed="1"/>
-    <w:lsdException w:name="Table List 6" w:semiHidden="1" w:unhideWhenUsed="1"/>
-    <w:lsdException w:name="Table List 7" w:semiHidden="1" w:unhideWhenUsed="1"/>
-    <w:lsdException w:name="Table List 8" w:semiHidden="1" w:unhideWhenUsed="1"/>
-    <w:lsdException w:name="Table 3D effects 1" w:semiHidden="1" w:unhideWhenUsed="1"/>
-    <w:lsdException w:name="Table 3D effects 2" w:semiHidden="1" w:unhideWhenUsed="1"/>
-    <w:lsdException w:name="Table 3D effects 3" w:semiHidden="1" w:unhideWhenUsed="1"/>
-    <w:lsdException w:name="Table Contemporary" w:semiHidden="1" w:unhideWhenUsed="1"/>
-    <w:lsdException w:name="Table Elegant" w:semiHidden="1" w:unhideWhenUsed="1"/>
-    <w:lsdException w:name="Table Professional" w:semiHidden="1" w:unhideWhenUsed="1"/>
-    <w:lsdException w:name="Table Subtle 1" w:semiHidden="1" w:unhideWhenUsed="1"/>
-    <w:lsdException w:name="Table Subtle 2" w:semiHidden="1" w:unhideWhenUsed="1"/>
-    <w:lsdException w:name="Table Web 1" w:semiHidden="1" w:unhideWhenUsed="1"/>
-    <w:lsdException w:name="Table Web 2" w:semiHidden="1" w:unhideWhenUsed="1"/>
-    <w:lsdException w:name="Table Web 3" w:semiHidden="1" w:unhideWhenUsed="1"/>
-    <w:lsdException w:name="Balloon Text" w:semiHidden="1" w:unhideWhenUsed="1"/>
-    <w:lsdException w:name="Table Grid" w:uiPriority="0"/>
-    <w:lsdException w:name="Table Theme" w:semiHidden="1" w:unhideWhenUsed="1"/>
-    <w:lsdException w:name="Placeholder Text" w:semiHidden="1"/>
-    <w:lsdException w:name="No Spacing" w:uiPriority="1" w:qFormat="1"/>
-    <w:lsdException w:name="Light Shading" w:uiPriority="60"/>
-    <w:lsdException w:name="Light List" w:uiPriority="61"/>
-    <w:lsdException w:name="Light Grid" w:uiPriority="62"/>
-    <w:lsdException w:name="Medium Shading 1" w:uiPriority="63"/>
-    <w:lsdException w:name="Medium Shading 2" w:uiPriority="64"/>
-    <w:lsdException w:name="Medium List 1" w:uiPriority="65"/>
-    <w:lsdException w:name="Medium List 2" w:uiPriority="66"/>
-    <w:lsdException w:name="Medium Grid 1" w:uiPriority="67"/>
-    <w:lsdException w:name="Medium Grid 2" w:uiPriority="68"/>
-    <w:lsdException w:name="Medium Grid 3" w:uiPriority="69"/>
-    <w:lsdException w:name="Dark List" w:uiPriority="70"/>
-    <w:lsdException w:name="Colorful Shading" w:uiPriority="71"/>
-    <w:lsdException w:name="Colorful List" w:uiPriority="72"/>
-    <w:lsdException w:name="Colorful Grid" w:uiPriority="73"/>
-    <w:lsdException w:name="Light Shading Accent 1" w:uiPriority="60"/>
-    <w:lsdException w:name="Light List Accent 1" w:uiPriority="61"/>
-    <w:lsdException w:name="Light Grid Accent 1" w:uiPriority="62"/>
-    <w:lsdException w:name="Medium Shading 1 Accent 1" w:uiPriority="63"/>
-    <w:lsdException w:name="Medium Shading 2 Accent 1" w:uiPriority="64"/>
-    <w:lsdException w:name="Medium List 1 Accent 1" w:uiPriority="65"/>
-    <w:lsdException w:name="Revision" w:semiHidden="1"/>
-    <w:lsdException w:name="List Paragraph" w:uiPriority="34" w:qFormat="1"/>
-    <w:lsdException w:name="Quote" w:uiPriority="29" w:qFormat="1"/>
-    <w:lsdException w:name="Intense Quote" w:uiPriority="30" w:qFormat="1"/>
-    <w:lsdException w:name="Medium List 2 Accent 1" w:uiPriority="66"/>
-    <w:lsdException w:name="Medium Grid 1 Accent 1" w:uiPriority="67"/>
-    <w:lsdException w:name="Medium Grid 2 Accent 1" w:uiPriority="68"/>
-    <w:lsdException w:name="Medium Grid 3 Accent 1" w:uiPriority="69"/>
-    <w:lsdException w:name="Dark List Accent 1" w:uiPriority="70"/>
-    <w:lsdException w:name="Colorful Shading Accent 1" w:uiPriority="71"/>
-    <w:lsdException w:name="Colorful List Accent 1" w:uiPriority="72"/>
-    <w:lsdException w:name="Colorful Grid Accent 1" w:uiPriority="73"/>
-    <w:lsdException w:name="Light Shading Accent 2" w:uiPriority="60"/>
-    <w:lsdException w:name="Light List Accent 2" w:uiPriority="61"/>
-    <w:lsdException w:name="Light Grid Accent 2" w:uiPriority="62"/>
-    <w:lsdException w:name="Medium Shading 1 Accent 2" w:uiPriority="63"/>
-    <w:lsdException w:name="Medium Shading 2 Accent 2" w:uiPriority="64"/>
-    <w:lsdException w:name="Medium List 1 Accent 2" w:uiPriority="65"/>
-    <w:lsdException w:name="Medium List 2 Accent 2" w:uiPriority="66"/>
-    <w:lsdException w:name="Medium Grid 1 Accent 2" w:uiPriority="67"/>
-    <w:lsdException w:name="Medium Grid 2 Accent 2" w:uiPriority="68"/>
-    <w:lsdException w:name="Medium Grid 3 Accent 2" w:uiPriority="69"/>
-    <w:lsdException w:name="Dark List Accent 2" w:uiPriority="70"/>
-    <w:lsdException w:name="Colorful Shading Accent 2" w:uiPriority="71"/>
-    <w:lsdException w:name="Colorful List Accent 2" w:uiPriority="72"/>
-    <w:lsdException w:name="Colorful Grid Accent 2" w:uiPriority="73"/>
-    <w:lsdException w:name="Light Shading Accent 3" w:uiPriority="60"/>
-    <w:lsdException w:name="Light List Accent 3" w:uiPriority="61"/>
-    <w:lsdException w:name="Light Grid Accent 3" w:uiPriority="62"/>
-    <w:lsdException w:name="Medium Shading 1 Accent 3" w:uiPriority="63"/>
-    <w:lsdException w:name="Medium Shading 2 Accent 3" w:uiPriority="64"/>
-    <w:lsdException w:name="Medium List 1 Accent 3" w:uiPriority="65"/>
-    <w:lsdException w:name="Medium List 2 Accent 3" w:uiPriority="66"/>
-    <w:lsdException w:name="Medium Grid 1 Accent 3" w:uiPriority="67"/>
-    <w:lsdException w:name="Medium Grid 2 Accent 3" w:uiPriority="68"/>
-    <w:lsdException w:name="Medium Grid 3 Accent 3" w:uiPriority="69"/>
-    <w:lsdException w:name="Dark List Accent 3" w:uiPriority="70"/>
-    <w:lsdException w:name="Colorful Shading Accent 3" w:uiPriority="71"/>
-    <w:lsdException w:name="Colorful List Accent 3" w:uiPriority="72"/>
-    <w:lsdException w:name="Colorful Grid Accent 3" w:uiPriority="73"/>
-    <w:lsdException w:name="Light Shading Accent 4" w:uiPriority="60"/>
-    <w:lsdException w:name="Light List Accent 4" w:uiPriority="61"/>
-    <w:lsdException w:name="Light Grid Accent 4" w:uiPriority="62"/>
-    <w:lsdException w:name="Medium Shading 1 Accent 4" w:uiPriority="63"/>
-    <w:lsdException w:name="Medium Shading 2 Accent 4" w:uiPriority="64"/>
-    <w:lsdException w:name="Medium List 1 Accent 4" w:uiPriority="65"/>
-    <w:lsdException w:name="Medium List 2 Accent 4" w:uiPriority="66"/>
-    <w:lsdException w:name="Medium Grid 1 Accent 4" w:uiPriority="67"/>
-    <w:lsdException w:name="Medium Grid 2 Accent 4" w:uiPriority="68"/>
-    <w:lsdException w:name="Medium Grid 3 Accent 4" w:uiPriority="69"/>
-    <w:lsdException w:name="Dark List Accent 4" w:uiPriority="70"/>
-    <w:lsdException w:name="Colorful Shading Accent 4" w:uiPriority="71"/>
-    <w:lsdException w:name="Colorful List Accent 4" w:uiPriority="72"/>
-    <w:lsdException w:name="Colorful Grid Accent 4" w:uiPriority="73"/>
-    <w:lsdException w:name="Light Shading Accent 5" w:uiPriority="60"/>
-    <w:lsdException w:name="Light List Accent 5" w:uiPriority="61"/>
-    <w:lsdException w:name="Light Grid Accent 5" w:uiPriority="62"/>
-    <w:lsdException w:name="Medium Shading 1 Accent 5" w:uiPriority="63"/>
-    <w:lsdException w:name="Medium Shading 2 Accent 5" w:uiPriority="64"/>
-    <w:lsdException w:name="Medium List 1 Accent 5" w:uiPriority="65"/>
-    <w:lsdException w:name="Medium List 2 Accent 5" w:uiPriority="66"/>
-    <w:lsdException w:name="Medium Grid 1 Accent 5" w:uiPriority="67"/>
-    <w:lsdException w:name="Medium Grid 2 Accent 5" w:uiPriority="68"/>
-    <w:lsdException w:name="Medium Grid 3 Accent 5" w:uiPriority="69"/>
-    <w:lsdException w:name="Dark List Accent 5" w:uiPriority="70"/>
-    <w:lsdException w:name="Colorful Shading Accent 5" w:uiPriority="71"/>
-    <w:lsdException w:name="Colorful List Accent 5" w:uiPriority="72"/>
-    <w:lsdException w:name="Colorful Grid Accent 5" w:uiPriority="73"/>
-    <w:lsdException w:name="Light Shading Accent 6" w:uiPriority="60"/>
-    <w:lsdException w:name="Light List Accent 6" w:uiPriority="61"/>
-    <w:lsdException w:name="Light Grid Accent 6" w:uiPriority="62"/>
-    <w:lsdException w:name="Medium Shading 1 Accent 6" w:uiPriority="63"/>
-    <w:lsdException w:name="Medium Shading 2 Accent 6" w:uiPriority="64"/>
-    <w:lsdException w:name="Medium List 1 Accent 6" w:uiPriority="65"/>
-    <w:lsdException w:name="Medium List 2 Accent 6" w:uiPriority="66"/>
-    <w:lsdException w:name="Medium Grid 1 Accent 6" w:uiPriority="67"/>
-    <w:lsdException w:name="Medium Grid 2 Accent 6" w:uiPriority="68"/>
-    <w:lsdException w:name="Medium Grid 3 Accent 6" w:uiPriority="69"/>
-    <w:lsdException w:name="Dark List Accent 6" w:uiPriority="70"/>
-    <w:lsdException w:name="Colorful Shading Accent 6" w:uiPriority="71"/>
-    <w:lsdException w:name="Colorful List Accent 6" w:uiPriority="72"/>
-    <w:lsdException w:name="Colorful Grid Accent 6" w:uiPriority="73"/>
-    <w:lsdException w:name="Subtle Emphasis" w:uiPriority="19" w:qFormat="1"/>
-    <w:lsdException w:name="Intense Emphasis" w:uiPriority="21" w:qFormat="1"/>
-    <w:lsdException w:name="Subtle Reference" w:uiPriority="31" w:qFormat="1"/>
-    <w:lsdException w:name="Intense Reference" w:uiPriority="32" w:qFormat="1"/>
-    <w:lsdException w:name="Book Title" w:uiPriority="33" w:qFormat="1"/>
-    <w:lsdException w:name="Bibliography" w:semiHidden="1" w:uiPriority="37" w:unhideWhenUsed="1"/>
-    <w:lsdException w:name="TOC Heading" w:semiHidden="1" w:uiPriority="39" w:unhideWhenUsed="1" w:qFormat="1"/>
-    <w:lsdException w:name="Plain Table 1" w:uiPriority="41"/>
-    <w:lsdException w:name="Plain Table 2" w:uiPriority="42"/>
-    <w:lsdException w:name="Plain Table 3" w:uiPriority="43"/>
-    <w:lsdException w:name="Plain Table 4" w:uiPriority="44"/>
-    <w:lsdException w:name="Plain Table 5" w:uiPriority="45"/>
-    <w:lsdException w:name="Grid Table Light" w:uiPriority="40"/>
-    <w:lsdException w:name="Grid Table 1 Light" w:uiPriority="46"/>
-    <w:lsdException w:name="Grid Table 2" w:uiPriority="47"/>
-    <w:lsdException w:name="Grid Table 3" w:uiPriority="48"/>
-    <w:lsdException w:name="Grid Table 4" w:uiPriority="49"/>
-    <w:lsdException w:name="Grid Table 5 Dark" w:uiPriority="50"/>
-    <w:lsdException w:name="Grid Table 6 Colorful" w:uiPriority="51"/>
-    <w:lsdException w:name="Grid Table 7 Colorful" w:uiPriority="52"/>
-    <w:lsdException w:name="Grid Table 1 Light Accent 1" w:uiPriority="46"/>
-    <w:lsdException w:name="Grid Table 2 Accent 1" w:uiPriority="47"/>
-    <w:lsdException w:name="Grid Table 3 Accent 1" w:uiPriority="48"/>
-    <w:lsdException w:name="Grid Table 4 Accent 1" w:uiPriority="49"/>
-    <w:lsdException w:name="Grid Table 5 Dark Accent 1" w:uiPriority="50"/>
-    <w:lsdException w:name="Grid Table 6 Colorful Accent 1" w:uiPriority="51"/>
-    <w:lsdException w:name="Grid Table 7 Colorful Accent 1" w:uiPriority="52"/>
-    <w:lsdException w:name="Grid Table 1 Light Accent 2" w:uiPriority="46"/>
-    <w:lsdException w:name="Grid Table 2 Accent 2" w:uiPriority="47"/>
-    <w:lsdException w:name="Grid Table 3 Accent 2" w:uiPriority="48"/>
-    <w:lsdException w:name="Grid Table 4 Accent 2" w:uiPriority="49"/>
-    <w:lsdException w:name="Grid Table 5 Dark Accent 2" w:uiPriority="50"/>
-    <w:lsdException w:name="Grid Table 6 Colorful Accent 2" w:uiPriority="51"/>
-    <w:lsdException w:name="Grid Table 7 Colorful Accent 2" w:uiPriority="52"/>
-    <w:lsdException w:name="Grid Table 1 Light Accent 3" w:uiPriority="46"/>
-    <w:lsdException w:name="Grid Table 2 Accent 3" w:uiPriority="47"/>
-    <w:lsdException w:name="Grid Table 3 Accent 3" w:uiPriority="48"/>
-    <w:lsdException w:name="Grid Table 4 Accent 3" w:uiPriority="49"/>
-    <w:lsdException w:name="Grid Table 5 Dark Accent 3" w:uiPriority="50"/>
-    <w:lsdException w:name="Grid Table 6 Colorful Accent 3" w:uiPriority="51"/>
-    <w:lsdException w:name="Grid Table 7 Colorful Accent 3" w:uiPriority="52"/>
-    <w:lsdException w:name="Grid Table 1 Light Accent 4" w:uiPriority="46"/>
-    <w:lsdException w:name="Grid Table 2 Accent 4" w:uiPriority="47"/>
-    <w:lsdException w:name="Grid Table 3 Accent 4" w:uiPriority="48"/>
-    <w:lsdException w:name="Grid Table 4 Accent 4" w:uiPriority="49"/>
-    <w:lsdException w:name="Grid Table 5 Dark Accent 4" w:uiPriority="50"/>
-    <w:lsdException w:name="Grid Table 6 Colorful Accent 4" w:uiPriority="51"/>
-    <w:lsdException w:name="Grid Table 7 Colorful Accent 4" w:uiPriority="52"/>
-    <w:lsdException w:name="Grid Table 1 Light Accent 5" w:uiPriority="46"/>
-    <w:lsdException w:name="Grid Table 2 Accent 5" w:uiPriority="47"/>
-    <w:lsdException w:name="Grid Table 3 Accent 5" w:uiPriority="48"/>
-    <w:lsdException w:name="Grid Table 4 Accent 5" w:uiPriority="49"/>
-    <w:lsdException w:name="Grid Table 5 Dark Accent 5" w:uiPriority="50"/>
-    <w:lsdException w:name="Grid Table 6 Colorful Accent 5" w:uiPriority="51"/>
-    <w:lsdException w:name="Grid Table 7 Colorful Accent 5" w:uiPriority="52"/>
-    <w:lsdException w:name="Grid Table 1 Light Accent 6" w:uiPriority="46"/>
-    <w:lsdException w:name="Grid Table 2 Accent 6" w:uiPriority="47"/>
-    <w:lsdException w:name="Grid Table 3 Accent 6" w:uiPriority="48"/>
-    <w:lsdException w:name="Grid Table 4 Accent 6" w:uiPriority="49"/>
-    <w:lsdException w:name="Grid Table 5 Dark Accent 6" w:uiPriority="50"/>
-    <w:lsdException w:name="Grid Table 6 Colorful Accent 6" w:uiPriority="51"/>
-    <w:lsdException w:name="Grid Table 7 Colorful Accent 6" w:uiPriority="52"/>
-    <w:lsdException w:name="List Table 1 Light" w:uiPriority="46"/>
-    <w:lsdException w:name="List Table 2" w:uiPriority="47"/>
-    <w:lsdException w:name="List Table 3" w:uiPriority="48"/>
-    <w:lsdException w:name="List Table 4" w:uiPriority="49"/>
-    <w:lsdException w:name="List Table 5 Dark" w:uiPriority="50"/>
-    <w:lsdException w:name="List Table 6 Colorful" w:uiPriority="51"/>
-    <w:lsdException w:name="List Table 7 Colorful" w:uiPriority="52"/>
-    <w:lsdException w:name="List Table 1 Light Accent 1" w:uiPriority="46"/>
-    <w:lsdException w:name="List Table 2 Accent 1" w:uiPriority="47"/>
-    <w:lsdException w:name="List Table 3 Accent 1" w:uiPriority="48"/>
-    <w:lsdException w:name="List Table 4 Accent 1" w:uiPriority="49"/>
-    <w:lsdException w:name="List Table 5 Dark Accent 1" w:uiPriority="50"/>
-    <w:lsdException w:name="List Table 6 Colorful Accent 1" w:uiPriority="51"/>
-    <w:lsdException w:name="List Table 7 Colorful Accent 1" w:uiPriority="52"/>
-    <w:lsdException w:name="List Table 1 Light Accent 2" w:uiPriority="46"/>
-    <w:lsdException w:name="List Table 2 Accent 2" w:uiPriority="47"/>
-    <w:lsdException w:name="List Table 3 Accent 2" w:uiPriority="48"/>
-    <w:lsdException w:name="List Table 4 Accent 2" w:uiPriority="49"/>
-    <w:lsdException w:name="List Table 5 Dark Accent 2" w:uiPriority="50"/>
-    <w:lsdException w:name="List Table 6 Colorful Accent 2" w:uiPriority="51"/>
-    <w:lsdException w:name="List Table 7 Colorful Accent 2" w:uiPriority="52"/>
-    <w:lsdException w:name="List Table 1 Light Accent 3" w:uiPriority="46"/>
-    <w:lsdException w:name="List Table 2 Accent 3" w:uiPriority="47"/>
-    <w:lsdException w:name="List Table 3 Accent 3" w:uiPriority="48"/>
-    <w:lsdException w:name="List Table 4 Accent 3" w:uiPriority="49"/>
-    <w:lsdException w:name="List Table 5 Dark Accent 3" w:uiPriority="50"/>
-    <w:lsdException w:name="List Table 6 Colorful Accent 3" w:uiPriority="51"/>
-    <w:lsdException w:name="List Table 7 Colorful Accent 3" w:uiPriority="52"/>
-    <w:lsdException w:name="List Table 1 Light Accent 4" w:uiPriority="46"/>
-    <w:lsdException w:name="List Table 2 Accent 4" w:uiPriority="47"/>
-    <w:lsdException w:name="List Table 3 Accent 4" w:uiPriority="48"/>
-    <w:lsdException w:name="List Table 4 Accent 4" w:uiPriority="49"/>
-    <w:lsdException w:name="List Table 5 Dark Accent 4" w:uiPriority="50"/>
-    <w:lsdException w:name="List Table 6 Colorful Accent 4" w:uiPriority="51"/>
-    <w:lsdException w:name="List Table 7 Colorful Accent 4" w:uiPriority="52"/>
-    <w:lsdException w:name="List Table 1 Light Accent 5" w:uiPriority="46"/>
-    <w:lsdException w:name="List Table 2 Accent 5" w:uiPriority="47"/>
-    <w:lsdException w:name="List Table 3 Accent 5" w:uiPriority="48"/>
-    <w:lsdException w:name="List Table 4 Accent 5" w:uiPriority="49"/>
-    <w:lsdException w:name="List Table 5 Dark Accent 5" w:uiPriority="50"/>
-    <w:lsdException w:name="List Table 6 Colorful Accent 5" w:uiPriority="51"/>
-    <w:lsdException w:name="List Table 7 Colorful Accent 5" w:uiPriority="52"/>
-    <w:lsdException w:name="List Table 1 Light Accent 6" w:uiPriority="46"/>
-    <w:lsdException w:name="List Table 2 Accent 6" w:uiPriority="47"/>
-    <w:lsdException w:name="List Table 3 Accent 6" w:uiPriority="48"/>
-    <w:lsdException w:name="List Table 4 Accent 6" w:uiPriority="49"/>
-    <w:lsdException w:name="List Table 5 Dark Accent 6" w:uiPriority="50"/>
-    <w:lsdException w:name="List Table 6 Colorful Accent 6" w:uiPriority="51"/>
-    <w:lsdException w:name="List Table 7 Colorful Accent 6" w:uiPriority="52"/>
+  <w:latentStyles w:defLockedState="0" w:defUIPriority="99" w:defSemiHidden="1" w:defUnhideWhenUsed="1" w:defQFormat="0" w:count="267">
+    <w:lsdException w:name="Normal" w:semiHidden="0" w:uiPriority="0" w:unhideWhenUsed="0" w:qFormat="1"/>
+    <w:lsdException w:name="heading 1" w:semiHidden="0" w:uiPriority="9" w:unhideWhenUsed="0" w:qFormat="1"/>
+    <w:lsdException w:name="heading 2" w:uiPriority="9" w:qFormat="1"/>
+    <w:lsdException w:name="heading 3" w:uiPriority="9" w:qFormat="1"/>
+    <w:lsdException w:name="heading 4" w:uiPriority="9" w:qFormat="1"/>
+    <w:lsdException w:name="heading 5" w:uiPriority="9" w:qFormat="1"/>
+    <w:lsdException w:name="heading 6" w:uiPriority="9" w:qFormat="1"/>
+    <w:lsdException w:name="heading 7" w:uiPriority="9" w:qFormat="1"/>
+    <w:lsdException w:name="heading 8" w:uiPriority="9" w:qFormat="1"/>
+    <w:lsdException w:name="heading 9" w:uiPriority="9" w:qFormat="1"/>
+    <w:lsdException w:name="toc 1" w:uiPriority="39"/>
+    <w:lsdException w:name="toc 2" w:uiPriority="39"/>
+    <w:lsdException w:name="toc 3" w:uiPriority="39"/>
+    <w:lsdException w:name="toc 4" w:uiPriority="39"/>
+    <w:lsdException w:name="toc 5" w:uiPriority="39"/>
+    <w:lsdException w:name="toc 6" w:uiPriority="39"/>
+    <w:lsdException w:name="toc 7" w:uiPriority="39"/>
+    <w:lsdException w:name="toc 8" w:uiPriority="39"/>
+    <w:lsdException w:name="toc 9" w:uiPriority="39"/>
+    <w:lsdException w:name="caption" w:uiPriority="35" w:qFormat="1"/>
+    <w:lsdException w:name="Title" w:semiHidden="0" w:uiPriority="10" w:unhideWhenUsed="0" w:qFormat="1"/>
+    <w:lsdException w:name="Default Paragraph Font" w:uiPriority="1"/>
+    <w:lsdException w:name="Subtitle" w:semiHidden="0" w:uiPriority="11" w:unhideWhenUsed="0" w:qFormat="1"/>
+    <w:lsdException w:name="Strong" w:semiHidden="0" w:uiPriority="22" w:unhideWhenUsed="0" w:qFormat="1"/>
+    <w:lsdException w:name="Emphasis" w:semiHidden="0" w:uiPriority="20" w:unhideWhenUsed="0" w:qFormat="1"/>
+    <w:lsdException w:name="Table Grid" w:semiHidden="0" w:uiPriority="0" w:unhideWhenUsed="0"/>
+    <w:lsdException w:name="Placeholder Text" w:unhideWhenUsed="0"/>
+    <w:lsdException w:name="No Spacing" w:semiHidden="0" w:uiPriority="1" w:unhideWhenUsed="0" w:qFormat="1"/>
+    <w:lsdException w:name="Light Shading" w:semiHidden="0" w:uiPriority="60" w:unhideWhenUsed="0"/>
+    <w:lsdException w:name="Light List" w:semiHidden="0" w:uiPriority="61" w:unhideWhenUsed="0"/>
+    <w:lsdException w:name="Light Grid" w:semiHidden="0" w:uiPriority="62" w:unhideWhenUsed="0"/>
+    <w:lsdException w:name="Medium Shading 1" w:semiHidden="0" w:uiPriority="63" w:unhideWhenUsed="0"/>
+    <w:lsdException w:name="Medium Shading 2" w:semiHidden="0" w:uiPriority="64" w:unhideWhenUsed="0"/>
+    <w:lsdException w:name="Medium List 1" w:semiHidden="0" w:uiPriority="65" w:unhideWhenUsed="0"/>
+    <w:lsdException w:name="Medium List 2" w:semiHidden="0" w:uiPriority="66" w:unhideWhenUsed="0"/>
+    <w:lsdException w:name="Medium Grid 1" w:semiHidden="0" w:uiPriority="67" w:unhideWhenUsed="0"/>
+    <w:lsdException w:name="Medium Grid 2" w:semiHidden="0" w:uiPriority="68" w:unhideWhenUsed="0"/>
+    <w:lsdException w:name="Medium Grid 3" w:semiHidden="0" w:uiPriority="69" w:unhideWhenUsed="0"/>
+    <w:lsdException w:name="Dark List" w:semiHidden="0" w:uiPriority="70" w:unhideWhenUsed="0"/>
+    <w:lsdException w:name="Colorful Shading" w:semiHidden="0" w:uiPriority="71" w:unhideWhenUsed="0"/>
+    <w:lsdException w:name="Colorful List" w:semiHidden="0" w:uiPriority="72" w:unhideWhenUsed="0"/>
+    <w:lsdException w:name="Colorful Grid" w:semiHidden="0" w:uiPriority="73" w:unhideWhenUsed="0"/>
+    <w:lsdException w:name="Light Shading Accent 1" w:semiHidden="0" w:uiPriority="60" w:unhideWhenUsed="0"/>
+    <w:lsdException w:name="Light List Accent 1" w:semiHidden="0" w:uiPriority="61" w:unhideWhenUsed="0"/>
+    <w:lsdException w:name="Light Grid Accent 1" w:semiHidden="0" w:uiPriority="62" w:unhideWhenUsed="0"/>
+    <w:lsdException w:name="Medium Shading 1 Accent 1" w:semiHidden="0" w:uiPriority="63" w:unhideWhenUsed="0"/>
+    <w:lsdException w:name="Medium Shading 2 Accent 1" w:semiHidden="0" w:uiPriority="64" w:unhideWhenUsed="0"/>
+    <w:lsdException w:name="Medium List 1 Accent 1" w:semiHidden="0" w:uiPriority="65" w:unhideWhenUsed="0"/>
+    <w:lsdException w:name="Revision" w:unhideWhenUsed="0"/>
+    <w:lsdException w:name="List Paragraph" w:semiHidden="0" w:uiPriority="34" w:unhideWhenUsed="0" w:qFormat="1"/>
+    <w:lsdException w:name="Quote" w:semiHidden="0" w:uiPriority="29" w:unhideWhenUsed="0" w:qFormat="1"/>
+    <w:lsdException w:name="Intense Quote" w:semiHidden="0" w:uiPriority="30" w:unhideWhenUsed="0" w:qFormat="1"/>
+    <w:lsdException w:name="Medium List 2 Accent 1" w:semiHidden="0" w:uiPriority="66" w:unhideWhenUsed="0"/>
+    <w:lsdException w:name="Medium Grid 1 Accent 1" w:semiHidden="0" w:uiPriority="67" w:unhideWhenUsed="0"/>
+    <w:lsdException w:name="Medium Grid 2 Accent 1" w:semiHidden="0" w:uiPriority="68" w:unhideWhenUsed="0"/>
+    <w:lsdException w:name="Medium Grid 3 Accent 1" w:semiHidden="0" w:uiPriority="69" w:unhideWhenUsed="0"/>
+    <w:lsdException w:name="Dark List Accent 1" w:semiHidden="0" w:uiPriority="70" w:unhideWhenUsed="0"/>
+    <w:lsdException w:name="Colorful Shading Accent 1" w:semiHidden="0" w:uiPriority="71" w:unhideWhenUsed="0"/>
+    <w:lsdException w:name="Colorful List Accent 1" w:semiHidden="0" w:uiPriority="72" w:unhideWhenUsed="0"/>
+    <w:lsdException w:name="Colorful Grid Accent 1" w:semiHidden="0" w:uiPriority="73" w:unhideWhenUsed="0"/>
+    <w:lsdException w:name="Light Shading Accent 2" w:semiHidden="0" w:uiPriority="60" w:unhideWhenUsed="0"/>
+    <w:lsdException w:name="Light List Accent 2" w:semiHidden="0" w:uiPriority="61" w:unhideWhenUsed="0"/>
+    <w:lsdException w:name="Light Grid Accent 2" w:semiHidden="0" w:uiPriority="62" w:unhideWhenUsed="0"/>
+    <w:lsdException w:name="Medium Shading 1 Accent 2" w:semiHidden="0" w:uiPriority="63" w:unhideWhenUsed="0"/>
+    <w:lsdException w:name="Medium Shading 2 Accent 2" w:semiHidden="0" w:uiPriority="64" w:unhideWhenUsed="0"/>
+    <w:lsdException w:name="Medium List 1 Accent 2" w:semiHidden="0" w:uiPriority="65" w:unhideWhenUsed="0"/>
+    <w:lsdException w:name="Medium List 2 Accent 2" w:semiHidden="0" w:uiPriority="66" w:unhideWhenUsed="0"/>
+    <w:lsdException w:name="Medium Grid 1 Accent 2" w:semiHidden="0" w:uiPriority="67" w:unhideWhenUsed="0"/>
+    <w:lsdException w:name="Medium Grid 2 Accent 2" w:semiHidden="0" w:uiPriority="68" w:unhideWhenUsed="0"/>
+    <w:lsdException w:name="Medium Grid 3 Accent 2" w:semiHidden="0" w:uiPriority="69" w:unhideWhenUsed="0"/>
+    <w:lsdException w:name="Dark List Accent 2" w:semiHidden="0" w:uiPriority="70" w:unhideWhenUsed="0"/>
+    <w:lsdException w:name="Colorful Shading Accent 2" w:semiHidden="0" w:uiPriority="71" w:unhideWhenUsed="0"/>
+    <w:lsdException w:name="Colorful List Accent 2" w:semiHidden="0" w:uiPriority="72" w:unhideWhenUsed="0"/>
+    <w:lsdException w:name="Colorful Grid Accent 2" w:semiHidden="0" w:uiPriority="73" w:unhideWhenUsed="0"/>
+    <w:lsdException w:name="Light Shading Accent 3" w:semiHidden="0" w:uiPriority="60" w:unhideWhenUsed="0"/>
+    <w:lsdException w:name="Light List Accent 3" w:semiHidden="0" w:uiPriority="61" w:unhideWhenUsed="0"/>
+    <w:lsdException w:name="Light Grid Accent 3" w:semiHidden="0" w:uiPriority="62" w:unhideWhenUsed="0"/>
+    <w:lsdException w:name="Medium Shading 1 Accent 3" w:semiHidden="0" w:uiPriority="63" w:unhideWhenUsed="0"/>
+    <w:lsdException w:name="Medium Shading 2 Accent 3" w:semiHidden="0" w:uiPriority="64" w:unhideWhenUsed="0"/>
+    <w:lsdException w:name="Medium List 1 Accent 3" w:semiHidden="0" w:uiPriority="65" w:unhideWhenUsed="0"/>
+    <w:lsdException w:name="Medium List 2 Accent 3" w:semiHidden="0" w:uiPriority="66" w:unhideWhenUsed="0"/>
+    <w:lsdException w:name="Medium Grid 1 Accent 3" w:semiHidden="0" w:uiPriority="67" w:unhideWhenUsed="0"/>
+    <w:lsdException w:name="Medium Grid 2 Accent 3" w:semiHidden="0" w:uiPriority="68" w:unhideWhenUsed="0"/>
+    <w:lsdException w:name="Medium Grid 3 Accent 3" w:semiHidden="0" w:uiPriority="69" w:unhideWhenUsed="0"/>
+    <w:lsdException w:name="Dark List Accent 3" w:semiHidden="0" w:uiPriority="70" w:unhideWhenUsed="0"/>
+    <w:lsdException w:name="Colorful Shading Accent 3" w:semiHidden="0" w:uiPriority="71" w:unhideWhenUsed="0"/>
+    <w:lsdException w:name="Colorful List Accent 3" w:semiHidden="0" w:uiPriority="72" w:unhideWhenUsed="0"/>
+    <w:lsdException w:name="Colorful Grid Accent 3" w:semiHidden="0" w:uiPriority="73" w:unhideWhenUsed="0"/>
+    <w:lsdException w:name="Light Shading Accent 4" w:semiHidden="0" w:uiPriority="60" w:unhideWhenUsed="0"/>
+    <w:lsdException w:name="Light List Accent 4" w:semiHidden="0" w:uiPriority="61" w:unhideWhenUsed="0"/>
+    <w:lsdException w:name="Light Grid Accent 4" w:semiHidden="0" w:uiPriority="62" w:unhideWhenUsed="0"/>
+    <w:lsdException w:name="Medium Shading 1 Accent 4" w:semiHidden="0" w:uiPriority="63" w:unhideWhenUsed="0"/>
+    <w:lsdException w:name="Medium Shading 2 Accent 4" w:semiHidden="0" w:uiPriority="64" w:unhideWhenUsed="0"/>
+    <w:lsdException w:name="Medium List 1 Accent 4" w:semiHidden="0" w:uiPriority="65" w:unhideWhenUsed="0"/>
+    <w:lsdException w:name="Medium List 2 Accent 4" w:semiHidden="0" w:uiPriority="66" w:unhideWhenUsed="0"/>
+    <w:lsdException w:name="Medium Grid 1 Accent 4" w:semiHidden="0" w:uiPriority="67" w:unhideWhenUsed="0"/>
+    <w:lsdException w:name="Medium Grid 2 Accent 4" w:semiHidden="0" w:uiPriority="68" w:unhideWhenUsed="0"/>
+    <w:lsdException w:name="Medium Grid 3 Accent 4" w:semiHidden="0" w:uiPriority="69" w:unhideWhenUsed="0"/>
+    <w:lsdException w:name="Dark List Accent 4" w:semiHidden="0" w:uiPriority="70" w:unhideWhenUsed="0"/>
+    <w:lsdException w:name="Colorful Shading Accent 4" w:semiHidden="0" w:uiPriority="71" w:unhideWhenUsed="0"/>
+    <w:lsdException w:name="Colorful List Accent 4" w:semiHidden="0" w:uiPriority="72" w:unhideWhenUsed="0"/>
+    <w:lsdException w:name="Colorful Grid Accent 4" w:semiHidden="0" w:uiPriority="73" w:unhideWhenUsed="0"/>
+    <w:lsdException w:name="Light Shading Accent 5" w:semiHidden="0" w:uiPriority="60" w:unhideWhenUsed="0"/>
+    <w:lsdException w:name="Light List Accent 5" w:semiHidden="0" w:uiPriority="61" w:unhideWhenUsed="0"/>
+    <w:lsdException w:name="Light Grid Accent 5" w:semiHidden="0" w:uiPriority="62" w:unhideWhenUsed="0"/>
+    <w:lsdException w:name="Medium Shading 1 Accent 5" w:semiHidden="0" w:uiPriority="63" w:unhideWhenUsed="0"/>
+    <w:lsdException w:name="Medium Shading 2 Accent 5" w:semiHidden="0" w:uiPriority="64" w:unhideWhenUsed="0"/>
+    <w:lsdException w:name="Medium List 1 Accent 5" w:semiHidden="0" w:uiPriority="65" w:unhideWhenUsed="0"/>
+    <w:lsdException w:name="Medium List 2 Accent 5" w:semiHidden="0" w:uiPriority="66" w:unhideWhenUsed="0"/>
+    <w:lsdException w:name="Medium Grid 1 Accent 5" w:semiHidden="0" w:uiPriority="67" w:unhideWhenUsed="0"/>
+    <w:lsdException w:name="Medium Grid 2 Accent 5" w:semiHidden="0" w:uiPriority="68" w:unhideWhenUsed="0"/>
+    <w:lsdException w:name="Medium Grid 3 Accent 5" w:semiHidden="0" w:uiPriority="69" w:unhideWhenUsed="0"/>
+    <w:lsdException w:name="Dark List Accent 5" w:semiHidden="0" w:uiPriority="70" w:unhideWhenUsed="0"/>
+    <w:lsdException w:name="Colorful Shading Accent 5" w:semiHidden="0" w:uiPriority="71" w:unhideWhenUsed="0"/>
+    <w:lsdException w:name="Colorful List Accent 5" w:semiHidden="0" w:uiPriority="72" w:unhideWhenUsed="0"/>
+    <w:lsdException w:name="Colorful Grid Accent 5" w:semiHidden="0" w:uiPriority="73" w:unhideWhenUsed="0"/>
+    <w:lsdException w:name="Light Shading Accent 6" w:semiHidden="0" w:uiPriority="60" w:unhideWhenUsed="0"/>
+    <w:lsdException w:name="Light List Accent 6" w:semiHidden="0" w:uiPriority="61" w:unhideWhenUsed="0"/>
+    <w:lsdException w:name="Light Grid Accent 6" w:semiHidden="0" w:uiPriority="62" w:unhideWhenUsed="0"/>
+    <w:lsdException w:name="Medium Shading 1 Accent 6" w:semiHidden="0" w:uiPriority="63" w:unhideWhenUsed="0"/>
+    <w:lsdException w:name="Medium Shading 2 Accent 6" w:semiHidden="0" w:uiPriority="64" w:unhideWhenUsed="0"/>
+    <w:lsdException w:name="Medium List 1 Accent 6" w:semiHidden="0" w:uiPriority="65" w:unhideWhenUsed="0"/>
+    <w:lsdException w:name="Medium List 2 Accent 6" w:semiHidden="0" w:uiPriority="66" w:unhideWhenUsed="0"/>
+    <w:lsdException w:name="Medium Grid 1 Accent 6" w:semiHidden="0" w:uiPriority="67" w:unhideWhenUsed="0"/>
+    <w:lsdException w:name="Medium Grid 2 Accent 6" w:semiHidden="0" w:uiPriority="68" w:unhideWhenUsed="0"/>
+    <w:lsdException w:name="Medium Grid 3 Accent 6" w:semiHidden="0" w:uiPriority="69" w:unhideWhenUsed="0"/>
+    <w:lsdException w:name="Dark List Accent 6" w:semiHidden="0" w:uiPriority="70" w:unhideWhenUsed="0"/>
+    <w:lsdException w:name="Colorful Shading Accent 6" w:semiHidden="0" w:uiPriority="71" w:unhideWhenUsed="0"/>
+    <w:lsdException w:name="Colorful List Accent 6" w:semiHidden="0" w:uiPriority="72" w:unhideWhenUsed="0"/>
+    <w:lsdException w:name="Colorful Grid Accent 6" w:semiHidden="0" w:uiPriority="73" w:unhideWhenUsed="0"/>
+    <w:lsdException w:name="Subtle Emphasis" w:semiHidden="0" w:uiPriority="19" w:unhideWhenUsed="0" w:qFormat="1"/>
+    <w:lsdException w:name="Intense Emphasis" w:semiHidden="0" w:uiPriority="21" w:unhideWhenUsed="0" w:qFormat="1"/>
+    <w:lsdException w:name="Subtle Reference" w:semiHidden="0" w:uiPriority="31" w:unhideWhenUsed="0" w:qFormat="1"/>
+    <w:lsdException w:name="Intense Reference" w:semiHidden="0" w:uiPriority="32" w:unhideWhenUsed="0" w:qFormat="1"/>
+    <w:lsdException w:name="Book Title" w:semiHidden="0" w:uiPriority="33" w:unhideWhenUsed="0" w:qFormat="1"/>
+    <w:lsdException w:name="Bibliography" w:uiPriority="37"/>
+    <w:lsdException w:name="TOC Heading" w:uiPriority="39" w:qFormat="1"/>
   </w:latentStyles>
   <w:style w:type="paragraph" w:default="1" w:styleId="Normal">
     <w:name w:val="Normal"/>
@@ -6525,6 +7037,611 @@
         <w:right w:w="108" w:type="dxa"/>
       </w:tblCellMar>
     </w:tblPr>
+  </w:style>
+  <w:style w:type="paragraph" w:customStyle="1" w:styleId="Default">
+    <w:name w:val="Default"/>
+    <w:rsid w:val="00A07D6F"/>
+    <w:pPr>
+      <w:autoSpaceDE w:val="0"/>
+      <w:autoSpaceDN w:val="0"/>
+      <w:adjustRightInd w:val="0"/>
+      <w:spacing w:after="0" w:line="240" w:lineRule="auto"/>
+    </w:pPr>
+    <w:rPr>
+      <w:rFonts w:ascii="Times New Roman" w:hAnsi="Times New Roman" w:cs="Times New Roman"/>
+      <w:color w:val="000000"/>
+      <w:sz w:val="24"/>
+      <w:szCs w:val="24"/>
+    </w:rPr>
+  </w:style>
+  <w:style w:type="table" w:styleId="Sombreadomedio2-nfasis3">
+    <w:name w:val="Medium Shading 2 Accent 3"/>
+    <w:basedOn w:val="Tablanormal"/>
+    <w:uiPriority w:val="64"/>
+    <w:rsid w:val="0005620F"/>
+    <w:pPr>
+      <w:spacing w:after="0" w:line="240" w:lineRule="auto"/>
+    </w:pPr>
+    <w:rPr>
+      <w:rFonts w:ascii="Times New Roman" w:eastAsia="Batang" w:hAnsi="Times New Roman" w:cs="Times New Roman"/>
+      <w:sz w:val="20"/>
+      <w:szCs w:val="20"/>
+      <w:lang w:eastAsia="es-ES"/>
+    </w:rPr>
+    <w:tblPr>
+      <w:tblStyleRowBandSize w:val="1"/>
+      <w:tblStyleColBandSize w:val="1"/>
+      <w:tblInd w:w="0" w:type="dxa"/>
+      <w:tblBorders>
+        <w:top w:val="single" w:sz="18" w:space="0" w:color="auto"/>
+        <w:bottom w:val="single" w:sz="18" w:space="0" w:color="auto"/>
+      </w:tblBorders>
+      <w:tblCellMar>
+        <w:top w:w="0" w:type="dxa"/>
+        <w:left w:w="108" w:type="dxa"/>
+        <w:bottom w:w="0" w:type="dxa"/>
+        <w:right w:w="108" w:type="dxa"/>
+      </w:tblCellMar>
+    </w:tblPr>
+    <w:tblStylePr w:type="firstRow">
+      <w:pPr>
+        <w:spacing w:before="0" w:after="0" w:line="240" w:lineRule="auto"/>
+      </w:pPr>
+      <w:rPr>
+        <w:b/>
+        <w:bCs/>
+        <w:color w:val="FFFFFF" w:themeColor="background1"/>
+      </w:rPr>
+      <w:tblPr/>
+      <w:tcPr>
+        <w:tcBorders>
+          <w:top w:val="single" w:sz="18" w:space="0" w:color="auto"/>
+          <w:left w:val="nil"/>
+          <w:bottom w:val="single" w:sz="18" w:space="0" w:color="auto"/>
+          <w:right w:val="nil"/>
+          <w:insideH w:val="nil"/>
+          <w:insideV w:val="nil"/>
+        </w:tcBorders>
+        <w:shd w:val="clear" w:color="auto" w:fill="A5A5A5" w:themeFill="accent3"/>
+      </w:tcPr>
+    </w:tblStylePr>
+    <w:tblStylePr w:type="lastRow">
+      <w:pPr>
+        <w:spacing w:before="0" w:after="0" w:line="240" w:lineRule="auto"/>
+      </w:pPr>
+      <w:rPr>
+        <w:color w:val="auto"/>
+      </w:rPr>
+      <w:tblPr/>
+      <w:tcPr>
+        <w:tcBorders>
+          <w:top w:val="double" w:sz="6" w:space="0" w:color="auto"/>
+          <w:left w:val="nil"/>
+          <w:bottom w:val="single" w:sz="18" w:space="0" w:color="auto"/>
+          <w:right w:val="nil"/>
+          <w:insideH w:val="nil"/>
+          <w:insideV w:val="nil"/>
+        </w:tcBorders>
+        <w:shd w:val="clear" w:color="auto" w:fill="FFFFFF" w:themeFill="background1"/>
+      </w:tcPr>
+    </w:tblStylePr>
+    <w:tblStylePr w:type="firstCol">
+      <w:rPr>
+        <w:b/>
+        <w:bCs/>
+        <w:color w:val="FFFFFF" w:themeColor="background1"/>
+      </w:rPr>
+      <w:tblPr/>
+      <w:tcPr>
+        <w:tcBorders>
+          <w:top w:val="nil"/>
+          <w:left w:val="nil"/>
+          <w:bottom w:val="single" w:sz="18" w:space="0" w:color="auto"/>
+          <w:right w:val="nil"/>
+          <w:insideH w:val="nil"/>
+          <w:insideV w:val="nil"/>
+        </w:tcBorders>
+        <w:shd w:val="clear" w:color="auto" w:fill="A5A5A5" w:themeFill="accent3"/>
+      </w:tcPr>
+    </w:tblStylePr>
+    <w:tblStylePr w:type="lastCol">
+      <w:rPr>
+        <w:b/>
+        <w:bCs/>
+        <w:color w:val="FFFFFF" w:themeColor="background1"/>
+      </w:rPr>
+      <w:tblPr/>
+      <w:tcPr>
+        <w:tcBorders>
+          <w:left w:val="nil"/>
+          <w:right w:val="nil"/>
+          <w:insideH w:val="nil"/>
+          <w:insideV w:val="nil"/>
+        </w:tcBorders>
+        <w:shd w:val="clear" w:color="auto" w:fill="A5A5A5" w:themeFill="accent3"/>
+      </w:tcPr>
+    </w:tblStylePr>
+    <w:tblStylePr w:type="band1Vert">
+      <w:tblPr/>
+      <w:tcPr>
+        <w:tcBorders>
+          <w:left w:val="nil"/>
+          <w:right w:val="nil"/>
+          <w:insideH w:val="nil"/>
+          <w:insideV w:val="nil"/>
+        </w:tcBorders>
+        <w:shd w:val="clear" w:color="auto" w:fill="D8D8D8" w:themeFill="background1" w:themeFillShade="D8"/>
+      </w:tcPr>
+    </w:tblStylePr>
+    <w:tblStylePr w:type="band1Horz">
+      <w:tblPr/>
+      <w:tcPr>
+        <w:shd w:val="clear" w:color="auto" w:fill="D8D8D8" w:themeFill="background1" w:themeFillShade="D8"/>
+      </w:tcPr>
+    </w:tblStylePr>
+    <w:tblStylePr w:type="neCell">
+      <w:tblPr/>
+      <w:tcPr>
+        <w:tcBorders>
+          <w:top w:val="single" w:sz="18" w:space="0" w:color="auto"/>
+          <w:left w:val="nil"/>
+          <w:bottom w:val="single" w:sz="18" w:space="0" w:color="auto"/>
+          <w:right w:val="nil"/>
+          <w:insideH w:val="nil"/>
+          <w:insideV w:val="nil"/>
+        </w:tcBorders>
+      </w:tcPr>
+    </w:tblStylePr>
+    <w:tblStylePr w:type="nwCell">
+      <w:rPr>
+        <w:color w:val="FFFFFF" w:themeColor="background1"/>
+      </w:rPr>
+      <w:tblPr/>
+      <w:tcPr>
+        <w:tcBorders>
+          <w:top w:val="single" w:sz="18" w:space="0" w:color="auto"/>
+          <w:left w:val="nil"/>
+          <w:bottom w:val="single" w:sz="18" w:space="0" w:color="auto"/>
+          <w:right w:val="nil"/>
+          <w:insideH w:val="nil"/>
+          <w:insideV w:val="nil"/>
+        </w:tcBorders>
+      </w:tcPr>
+    </w:tblStylePr>
+  </w:style>
+</w:styles>
+</file>
+
+<file path=word/stylesWithEffects.xml><?xml version="1.0" encoding="utf-8"?>
+<w:styles xmlns:wpc="http://schemas.microsoft.com/office/word/2010/wordprocessingCanvas" xmlns:mc="http://schemas.openxmlformats.org/markup-compatibility/2006" xmlns:o="urn:schemas-microsoft-com:office:office" xmlns:r="http://schemas.openxmlformats.org/officeDocument/2006/relationships" xmlns:m="http://schemas.openxmlformats.org/officeDocument/2006/math" xmlns:v="urn:schemas-microsoft-com:vml" xmlns:wp14="http://schemas.microsoft.com/office/word/2010/wordprocessingDrawing" xmlns:wp="http://schemas.openxmlformats.org/drawingml/2006/wordprocessingDrawing" xmlns:w10="urn:schemas-microsoft-com:office:word" xmlns:w="http://schemas.openxmlformats.org/wordprocessingml/2006/main" xmlns:w14="http://schemas.microsoft.com/office/word/2010/wordml" xmlns:wpg="http://schemas.microsoft.com/office/word/2010/wordprocessingGroup" xmlns:wpi="http://schemas.microsoft.com/office/word/2010/wordprocessingInk" xmlns:wne="http://schemas.microsoft.com/office/word/2006/wordml" xmlns:wps="http://schemas.microsoft.com/office/word/2010/wordprocessingShape" mc:Ignorable="w14 wp14">
+  <w:docDefaults>
+    <w:rPrDefault>
+      <w:rPr>
+        <w:rFonts w:asciiTheme="minorHAnsi" w:eastAsiaTheme="minorHAnsi" w:hAnsiTheme="minorHAnsi" w:cstheme="minorBidi"/>
+        <w:sz w:val="22"/>
+        <w:szCs w:val="22"/>
+        <w:lang w:val="es-ES" w:eastAsia="en-US" w:bidi="ar-SA"/>
+      </w:rPr>
+    </w:rPrDefault>
+    <w:pPrDefault>
+      <w:pPr>
+        <w:spacing w:after="160" w:line="259" w:lineRule="auto"/>
+      </w:pPr>
+    </w:pPrDefault>
+  </w:docDefaults>
+  <w:latentStyles w:defLockedState="0" w:defUIPriority="99" w:defSemiHidden="1" w:defUnhideWhenUsed="1" w:defQFormat="0" w:count="267">
+    <w:lsdException w:name="Normal" w:semiHidden="0" w:uiPriority="0" w:unhideWhenUsed="0" w:qFormat="1"/>
+    <w:lsdException w:name="heading 1" w:semiHidden="0" w:uiPriority="9" w:unhideWhenUsed="0" w:qFormat="1"/>
+    <w:lsdException w:name="heading 2" w:uiPriority="9" w:qFormat="1"/>
+    <w:lsdException w:name="heading 3" w:uiPriority="9" w:qFormat="1"/>
+    <w:lsdException w:name="heading 4" w:uiPriority="9" w:qFormat="1"/>
+    <w:lsdException w:name="heading 5" w:uiPriority="9" w:qFormat="1"/>
+    <w:lsdException w:name="heading 6" w:uiPriority="9" w:qFormat="1"/>
+    <w:lsdException w:name="heading 7" w:uiPriority="9" w:qFormat="1"/>
+    <w:lsdException w:name="heading 8" w:uiPriority="9" w:qFormat="1"/>
+    <w:lsdException w:name="heading 9" w:uiPriority="9" w:qFormat="1"/>
+    <w:lsdException w:name="toc 1" w:uiPriority="39"/>
+    <w:lsdException w:name="toc 2" w:uiPriority="39"/>
+    <w:lsdException w:name="toc 3" w:uiPriority="39"/>
+    <w:lsdException w:name="toc 4" w:uiPriority="39"/>
+    <w:lsdException w:name="toc 5" w:uiPriority="39"/>
+    <w:lsdException w:name="toc 6" w:uiPriority="39"/>
+    <w:lsdException w:name="toc 7" w:uiPriority="39"/>
+    <w:lsdException w:name="toc 8" w:uiPriority="39"/>
+    <w:lsdException w:name="toc 9" w:uiPriority="39"/>
+    <w:lsdException w:name="caption" w:uiPriority="35" w:qFormat="1"/>
+    <w:lsdException w:name="Title" w:semiHidden="0" w:uiPriority="10" w:unhideWhenUsed="0" w:qFormat="1"/>
+    <w:lsdException w:name="Default Paragraph Font" w:uiPriority="1"/>
+    <w:lsdException w:name="Subtitle" w:semiHidden="0" w:uiPriority="11" w:unhideWhenUsed="0" w:qFormat="1"/>
+    <w:lsdException w:name="Strong" w:semiHidden="0" w:uiPriority="22" w:unhideWhenUsed="0" w:qFormat="1"/>
+    <w:lsdException w:name="Emphasis" w:semiHidden="0" w:uiPriority="20" w:unhideWhenUsed="0" w:qFormat="1"/>
+    <w:lsdException w:name="Table Grid" w:semiHidden="0" w:uiPriority="0" w:unhideWhenUsed="0"/>
+    <w:lsdException w:name="Placeholder Text" w:unhideWhenUsed="0"/>
+    <w:lsdException w:name="No Spacing" w:semiHidden="0" w:uiPriority="1" w:unhideWhenUsed="0" w:qFormat="1"/>
+    <w:lsdException w:name="Light Shading" w:semiHidden="0" w:uiPriority="60" w:unhideWhenUsed="0"/>
+    <w:lsdException w:name="Light List" w:semiHidden="0" w:uiPriority="61" w:unhideWhenUsed="0"/>
+    <w:lsdException w:name="Light Grid" w:semiHidden="0" w:uiPriority="62" w:unhideWhenUsed="0"/>
+    <w:lsdException w:name="Medium Shading 1" w:semiHidden="0" w:uiPriority="63" w:unhideWhenUsed="0"/>
+    <w:lsdException w:name="Medium Shading 2" w:semiHidden="0" w:uiPriority="64" w:unhideWhenUsed="0"/>
+    <w:lsdException w:name="Medium List 1" w:semiHidden="0" w:uiPriority="65" w:unhideWhenUsed="0"/>
+    <w:lsdException w:name="Medium List 2" w:semiHidden="0" w:uiPriority="66" w:unhideWhenUsed="0"/>
+    <w:lsdException w:name="Medium Grid 1" w:semiHidden="0" w:uiPriority="67" w:unhideWhenUsed="0"/>
+    <w:lsdException w:name="Medium Grid 2" w:semiHidden="0" w:uiPriority="68" w:unhideWhenUsed="0"/>
+    <w:lsdException w:name="Medium Grid 3" w:semiHidden="0" w:uiPriority="69" w:unhideWhenUsed="0"/>
+    <w:lsdException w:name="Dark List" w:semiHidden="0" w:uiPriority="70" w:unhideWhenUsed="0"/>
+    <w:lsdException w:name="Colorful Shading" w:semiHidden="0" w:uiPriority="71" w:unhideWhenUsed="0"/>
+    <w:lsdException w:name="Colorful List" w:semiHidden="0" w:uiPriority="72" w:unhideWhenUsed="0"/>
+    <w:lsdException w:name="Colorful Grid" w:semiHidden="0" w:uiPriority="73" w:unhideWhenUsed="0"/>
+    <w:lsdException w:name="Light Shading Accent 1" w:semiHidden="0" w:uiPriority="60" w:unhideWhenUsed="0"/>
+    <w:lsdException w:name="Light List Accent 1" w:semiHidden="0" w:uiPriority="61" w:unhideWhenUsed="0"/>
+    <w:lsdException w:name="Light Grid Accent 1" w:semiHidden="0" w:uiPriority="62" w:unhideWhenUsed="0"/>
+    <w:lsdException w:name="Medium Shading 1 Accent 1" w:semiHidden="0" w:uiPriority="63" w:unhideWhenUsed="0"/>
+    <w:lsdException w:name="Medium Shading 2 Accent 1" w:semiHidden="0" w:uiPriority="64" w:unhideWhenUsed="0"/>
+    <w:lsdException w:name="Medium List 1 Accent 1" w:semiHidden="0" w:uiPriority="65" w:unhideWhenUsed="0"/>
+    <w:lsdException w:name="Revision" w:unhideWhenUsed="0"/>
+    <w:lsdException w:name="List Paragraph" w:semiHidden="0" w:uiPriority="34" w:unhideWhenUsed="0" w:qFormat="1"/>
+    <w:lsdException w:name="Quote" w:semiHidden="0" w:uiPriority="29" w:unhideWhenUsed="0" w:qFormat="1"/>
+    <w:lsdException w:name="Intense Quote" w:semiHidden="0" w:uiPriority="30" w:unhideWhenUsed="0" w:qFormat="1"/>
+    <w:lsdException w:name="Medium List 2 Accent 1" w:semiHidden="0" w:uiPriority="66" w:unhideWhenUsed="0"/>
+    <w:lsdException w:name="Medium Grid 1 Accent 1" w:semiHidden="0" w:uiPriority="67" w:unhideWhenUsed="0"/>
+    <w:lsdException w:name="Medium Grid 2 Accent 1" w:semiHidden="0" w:uiPriority="68" w:unhideWhenUsed="0"/>
+    <w:lsdException w:name="Medium Grid 3 Accent 1" w:semiHidden="0" w:uiPriority="69" w:unhideWhenUsed="0"/>
+    <w:lsdException w:name="Dark List Accent 1" w:semiHidden="0" w:uiPriority="70" w:unhideWhenUsed="0"/>
+    <w:lsdException w:name="Colorful Shading Accent 1" w:semiHidden="0" w:uiPriority="71" w:unhideWhenUsed="0"/>
+    <w:lsdException w:name="Colorful List Accent 1" w:semiHidden="0" w:uiPriority="72" w:unhideWhenUsed="0"/>
+    <w:lsdException w:name="Colorful Grid Accent 1" w:semiHidden="0" w:uiPriority="73" w:unhideWhenUsed="0"/>
+    <w:lsdException w:name="Light Shading Accent 2" w:semiHidden="0" w:uiPriority="60" w:unhideWhenUsed="0"/>
+    <w:lsdException w:name="Light List Accent 2" w:semiHidden="0" w:uiPriority="61" w:unhideWhenUsed="0"/>
+    <w:lsdException w:name="Light Grid Accent 2" w:semiHidden="0" w:uiPriority="62" w:unhideWhenUsed="0"/>
+    <w:lsdException w:name="Medium Shading 1 Accent 2" w:semiHidden="0" w:uiPriority="63" w:unhideWhenUsed="0"/>
+    <w:lsdException w:name="Medium Shading 2 Accent 2" w:semiHidden="0" w:uiPriority="64" w:unhideWhenUsed="0"/>
+    <w:lsdException w:name="Medium List 1 Accent 2" w:semiHidden="0" w:uiPriority="65" w:unhideWhenUsed="0"/>
+    <w:lsdException w:name="Medium List 2 Accent 2" w:semiHidden="0" w:uiPriority="66" w:unhideWhenUsed="0"/>
+    <w:lsdException w:name="Medium Grid 1 Accent 2" w:semiHidden="0" w:uiPriority="67" w:unhideWhenUsed="0"/>
+    <w:lsdException w:name="Medium Grid 2 Accent 2" w:semiHidden="0" w:uiPriority="68" w:unhideWhenUsed="0"/>
+    <w:lsdException w:name="Medium Grid 3 Accent 2" w:semiHidden="0" w:uiPriority="69" w:unhideWhenUsed="0"/>
+    <w:lsdException w:name="Dark List Accent 2" w:semiHidden="0" w:uiPriority="70" w:unhideWhenUsed="0"/>
+    <w:lsdException w:name="Colorful Shading Accent 2" w:semiHidden="0" w:uiPriority="71" w:unhideWhenUsed="0"/>
+    <w:lsdException w:name="Colorful List Accent 2" w:semiHidden="0" w:uiPriority="72" w:unhideWhenUsed="0"/>
+    <w:lsdException w:name="Colorful Grid Accent 2" w:semiHidden="0" w:uiPriority="73" w:unhideWhenUsed="0"/>
+    <w:lsdException w:name="Light Shading Accent 3" w:semiHidden="0" w:uiPriority="60" w:unhideWhenUsed="0"/>
+    <w:lsdException w:name="Light List Accent 3" w:semiHidden="0" w:uiPriority="61" w:unhideWhenUsed="0"/>
+    <w:lsdException w:name="Light Grid Accent 3" w:semiHidden="0" w:uiPriority="62" w:unhideWhenUsed="0"/>
+    <w:lsdException w:name="Medium Shading 1 Accent 3" w:semiHidden="0" w:uiPriority="63" w:unhideWhenUsed="0"/>
+    <w:lsdException w:name="Medium Shading 2 Accent 3" w:semiHidden="0" w:uiPriority="64" w:unhideWhenUsed="0"/>
+    <w:lsdException w:name="Medium List 1 Accent 3" w:semiHidden="0" w:uiPriority="65" w:unhideWhenUsed="0"/>
+    <w:lsdException w:name="Medium List 2 Accent 3" w:semiHidden="0" w:uiPriority="66" w:unhideWhenUsed="0"/>
+    <w:lsdException w:name="Medium Grid 1 Accent 3" w:semiHidden="0" w:uiPriority="67" w:unhideWhenUsed="0"/>
+    <w:lsdException w:name="Medium Grid 2 Accent 3" w:semiHidden="0" w:uiPriority="68" w:unhideWhenUsed="0"/>
+    <w:lsdException w:name="Medium Grid 3 Accent 3" w:semiHidden="0" w:uiPriority="69" w:unhideWhenUsed="0"/>
+    <w:lsdException w:name="Dark List Accent 3" w:semiHidden="0" w:uiPriority="70" w:unhideWhenUsed="0"/>
+    <w:lsdException w:name="Colorful Shading Accent 3" w:semiHidden="0" w:uiPriority="71" w:unhideWhenUsed="0"/>
+    <w:lsdException w:name="Colorful List Accent 3" w:semiHidden="0" w:uiPriority="72" w:unhideWhenUsed="0"/>
+    <w:lsdException w:name="Colorful Grid Accent 3" w:semiHidden="0" w:uiPriority="73" w:unhideWhenUsed="0"/>
+    <w:lsdException w:name="Light Shading Accent 4" w:semiHidden="0" w:uiPriority="60" w:unhideWhenUsed="0"/>
+    <w:lsdException w:name="Light List Accent 4" w:semiHidden="0" w:uiPriority="61" w:unhideWhenUsed="0"/>
+    <w:lsdException w:name="Light Grid Accent 4" w:semiHidden="0" w:uiPriority="62" w:unhideWhenUsed="0"/>
+    <w:lsdException w:name="Medium Shading 1 Accent 4" w:semiHidden="0" w:uiPriority="63" w:unhideWhenUsed="0"/>
+    <w:lsdException w:name="Medium Shading 2 Accent 4" w:semiHidden="0" w:uiPriority="64" w:unhideWhenUsed="0"/>
+    <w:lsdException w:name="Medium List 1 Accent 4" w:semiHidden="0" w:uiPriority="65" w:unhideWhenUsed="0"/>
+    <w:lsdException w:name="Medium List 2 Accent 4" w:semiHidden="0" w:uiPriority="66" w:unhideWhenUsed="0"/>
+    <w:lsdException w:name="Medium Grid 1 Accent 4" w:semiHidden="0" w:uiPriority="67" w:unhideWhenUsed="0"/>
+    <w:lsdException w:name="Medium Grid 2 Accent 4" w:semiHidden="0" w:uiPriority="68" w:unhideWhenUsed="0"/>
+    <w:lsdException w:name="Medium Grid 3 Accent 4" w:semiHidden="0" w:uiPriority="69" w:unhideWhenUsed="0"/>
+    <w:lsdException w:name="Dark List Accent 4" w:semiHidden="0" w:uiPriority="70" w:unhideWhenUsed="0"/>
+    <w:lsdException w:name="Colorful Shading Accent 4" w:semiHidden="0" w:uiPriority="71" w:unhideWhenUsed="0"/>
+    <w:lsdException w:name="Colorful List Accent 4" w:semiHidden="0" w:uiPriority="72" w:unhideWhenUsed="0"/>
+    <w:lsdException w:name="Colorful Grid Accent 4" w:semiHidden="0" w:uiPriority="73" w:unhideWhenUsed="0"/>
+    <w:lsdException w:name="Light Shading Accent 5" w:semiHidden="0" w:uiPriority="60" w:unhideWhenUsed="0"/>
+    <w:lsdException w:name="Light List Accent 5" w:semiHidden="0" w:uiPriority="61" w:unhideWhenUsed="0"/>
+    <w:lsdException w:name="Light Grid Accent 5" w:semiHidden="0" w:uiPriority="62" w:unhideWhenUsed="0"/>
+    <w:lsdException w:name="Medium Shading 1 Accent 5" w:semiHidden="0" w:uiPriority="63" w:unhideWhenUsed="0"/>
+    <w:lsdException w:name="Medium Shading 2 Accent 5" w:semiHidden="0" w:uiPriority="64" w:unhideWhenUsed="0"/>
+    <w:lsdException w:name="Medium List 1 Accent 5" w:semiHidden="0" w:uiPriority="65" w:unhideWhenUsed="0"/>
+    <w:lsdException w:name="Medium List 2 Accent 5" w:semiHidden="0" w:uiPriority="66" w:unhideWhenUsed="0"/>
+    <w:lsdException w:name="Medium Grid 1 Accent 5" w:semiHidden="0" w:uiPriority="67" w:unhideWhenUsed="0"/>
+    <w:lsdException w:name="Medium Grid 2 Accent 5" w:semiHidden="0" w:uiPriority="68" w:unhideWhenUsed="0"/>
+    <w:lsdException w:name="Medium Grid 3 Accent 5" w:semiHidden="0" w:uiPriority="69" w:unhideWhenUsed="0"/>
+    <w:lsdException w:name="Dark List Accent 5" w:semiHidden="0" w:uiPriority="70" w:unhideWhenUsed="0"/>
+    <w:lsdException w:name="Colorful Shading Accent 5" w:semiHidden="0" w:uiPriority="71" w:unhideWhenUsed="0"/>
+    <w:lsdException w:name="Colorful List Accent 5" w:semiHidden="0" w:uiPriority="72" w:unhideWhenUsed="0"/>
+    <w:lsdException w:name="Colorful Grid Accent 5" w:semiHidden="0" w:uiPriority="73" w:unhideWhenUsed="0"/>
+    <w:lsdException w:name="Light Shading Accent 6" w:semiHidden="0" w:uiPriority="60" w:unhideWhenUsed="0"/>
+    <w:lsdException w:name="Light List Accent 6" w:semiHidden="0" w:uiPriority="61" w:unhideWhenUsed="0"/>
+    <w:lsdException w:name="Light Grid Accent 6" w:semiHidden="0" w:uiPriority="62" w:unhideWhenUsed="0"/>
+    <w:lsdException w:name="Medium Shading 1 Accent 6" w:semiHidden="0" w:uiPriority="63" w:unhideWhenUsed="0"/>
+    <w:lsdException w:name="Medium Shading 2 Accent 6" w:semiHidden="0" w:uiPriority="64" w:unhideWhenUsed="0"/>
+    <w:lsdException w:name="Medium List 1 Accent 6" w:semiHidden="0" w:uiPriority="65" w:unhideWhenUsed="0"/>
+    <w:lsdException w:name="Medium List 2 Accent 6" w:semiHidden="0" w:uiPriority="66" w:unhideWhenUsed="0"/>
+    <w:lsdException w:name="Medium Grid 1 Accent 6" w:semiHidden="0" w:uiPriority="67" w:unhideWhenUsed="0"/>
+    <w:lsdException w:name="Medium Grid 2 Accent 6" w:semiHidden="0" w:uiPriority="68" w:unhideWhenUsed="0"/>
+    <w:lsdException w:name="Medium Grid 3 Accent 6" w:semiHidden="0" w:uiPriority="69" w:unhideWhenUsed="0"/>
+    <w:lsdException w:name="Dark List Accent 6" w:semiHidden="0" w:uiPriority="70" w:unhideWhenUsed="0"/>
+    <w:lsdException w:name="Colorful Shading Accent 6" w:semiHidden="0" w:uiPriority="71" w:unhideWhenUsed="0"/>
+    <w:lsdException w:name="Colorful List Accent 6" w:semiHidden="0" w:uiPriority="72" w:unhideWhenUsed="0"/>
+    <w:lsdException w:name="Colorful Grid Accent 6" w:semiHidden="0" w:uiPriority="73" w:unhideWhenUsed="0"/>
+    <w:lsdException w:name="Subtle Emphasis" w:semiHidden="0" w:uiPriority="19" w:unhideWhenUsed="0" w:qFormat="1"/>
+    <w:lsdException w:name="Intense Emphasis" w:semiHidden="0" w:uiPriority="21" w:unhideWhenUsed="0" w:qFormat="1"/>
+    <w:lsdException w:name="Subtle Reference" w:semiHidden="0" w:uiPriority="31" w:unhideWhenUsed="0" w:qFormat="1"/>
+    <w:lsdException w:name="Intense Reference" w:semiHidden="0" w:uiPriority="32" w:unhideWhenUsed="0" w:qFormat="1"/>
+    <w:lsdException w:name="Book Title" w:semiHidden="0" w:uiPriority="33" w:unhideWhenUsed="0" w:qFormat="1"/>
+    <w:lsdException w:name="Bibliography" w:uiPriority="37"/>
+    <w:lsdException w:name="TOC Heading" w:uiPriority="39" w:qFormat="1"/>
+  </w:latentStyles>
+  <w:style w:type="paragraph" w:default="1" w:styleId="Normal">
+    <w:name w:val="Normal"/>
+    <w:qFormat/>
+    <w:rsid w:val="00C63FAA"/>
+  </w:style>
+  <w:style w:type="character" w:default="1" w:styleId="Fuentedeprrafopredeter">
+    <w:name w:val="Default Paragraph Font"/>
+    <w:uiPriority w:val="1"/>
+    <w:semiHidden/>
+    <w:unhideWhenUsed/>
+  </w:style>
+  <w:style w:type="table" w:default="1" w:styleId="Tablanormal">
+    <w:name w:val="Normal Table"/>
+    <w:uiPriority w:val="99"/>
+    <w:semiHidden/>
+    <w:unhideWhenUsed/>
+    <w:tblPr>
+      <w:tblInd w:w="0" w:type="dxa"/>
+      <w:tblCellMar>
+        <w:top w:w="0" w:type="dxa"/>
+        <w:left w:w="108" w:type="dxa"/>
+        <w:bottom w:w="0" w:type="dxa"/>
+        <w:right w:w="108" w:type="dxa"/>
+      </w:tblCellMar>
+    </w:tblPr>
+  </w:style>
+  <w:style w:type="numbering" w:default="1" w:styleId="Sinlista">
+    <w:name w:val="No List"/>
+    <w:uiPriority w:val="99"/>
+    <w:semiHidden/>
+    <w:unhideWhenUsed/>
+  </w:style>
+  <w:style w:type="paragraph" w:styleId="Prrafodelista">
+    <w:name w:val="List Paragraph"/>
+    <w:basedOn w:val="Normal"/>
+    <w:uiPriority w:val="34"/>
+    <w:qFormat/>
+    <w:rsid w:val="00EE3A3A"/>
+    <w:pPr>
+      <w:ind w:left="720"/>
+      <w:contextualSpacing/>
+    </w:pPr>
+  </w:style>
+  <w:style w:type="paragraph" w:styleId="Textodeglobo">
+    <w:name w:val="Balloon Text"/>
+    <w:basedOn w:val="Normal"/>
+    <w:link w:val="TextodegloboCar"/>
+    <w:uiPriority w:val="99"/>
+    <w:semiHidden/>
+    <w:unhideWhenUsed/>
+    <w:rsid w:val="005542FA"/>
+    <w:pPr>
+      <w:spacing w:after="0" w:line="240" w:lineRule="auto"/>
+    </w:pPr>
+    <w:rPr>
+      <w:rFonts w:ascii="Tahoma" w:hAnsi="Tahoma" w:cs="Tahoma"/>
+      <w:sz w:val="16"/>
+      <w:szCs w:val="16"/>
+    </w:rPr>
+  </w:style>
+  <w:style w:type="character" w:customStyle="1" w:styleId="TextodegloboCar">
+    <w:name w:val="Texto de globo Car"/>
+    <w:basedOn w:val="Fuentedeprrafopredeter"/>
+    <w:link w:val="Textodeglobo"/>
+    <w:uiPriority w:val="99"/>
+    <w:semiHidden/>
+    <w:rsid w:val="005542FA"/>
+    <w:rPr>
+      <w:rFonts w:ascii="Tahoma" w:hAnsi="Tahoma" w:cs="Tahoma"/>
+      <w:sz w:val="16"/>
+      <w:szCs w:val="16"/>
+    </w:rPr>
+  </w:style>
+  <w:style w:type="table" w:styleId="Tablaconcuadrcula">
+    <w:name w:val="Table Grid"/>
+    <w:basedOn w:val="Tablanormal"/>
+    <w:rsid w:val="00B13F05"/>
+    <w:pPr>
+      <w:spacing w:after="0" w:line="240" w:lineRule="auto"/>
+    </w:pPr>
+    <w:rPr>
+      <w:rFonts w:ascii="New York" w:eastAsia="Times New Roman" w:hAnsi="New York" w:cs="Times New Roman"/>
+      <w:sz w:val="20"/>
+      <w:szCs w:val="20"/>
+      <w:lang w:eastAsia="es-ES"/>
+    </w:rPr>
+    <w:tblPr>
+      <w:tblInd w:w="0" w:type="dxa"/>
+      <w:tblBorders>
+        <w:top w:val="single" w:sz="4" w:space="0" w:color="000000" w:themeColor="text1"/>
+        <w:left w:val="single" w:sz="4" w:space="0" w:color="000000" w:themeColor="text1"/>
+        <w:bottom w:val="single" w:sz="4" w:space="0" w:color="000000" w:themeColor="text1"/>
+        <w:right w:val="single" w:sz="4" w:space="0" w:color="000000" w:themeColor="text1"/>
+        <w:insideH w:val="single" w:sz="4" w:space="0" w:color="000000" w:themeColor="text1"/>
+        <w:insideV w:val="single" w:sz="4" w:space="0" w:color="000000" w:themeColor="text1"/>
+      </w:tblBorders>
+      <w:tblCellMar>
+        <w:top w:w="0" w:type="dxa"/>
+        <w:left w:w="108" w:type="dxa"/>
+        <w:bottom w:w="0" w:type="dxa"/>
+        <w:right w:w="108" w:type="dxa"/>
+      </w:tblCellMar>
+    </w:tblPr>
+  </w:style>
+  <w:style w:type="paragraph" w:customStyle="1" w:styleId="Default">
+    <w:name w:val="Default"/>
+    <w:rsid w:val="00A07D6F"/>
+    <w:pPr>
+      <w:autoSpaceDE w:val="0"/>
+      <w:autoSpaceDN w:val="0"/>
+      <w:adjustRightInd w:val="0"/>
+      <w:spacing w:after="0" w:line="240" w:lineRule="auto"/>
+    </w:pPr>
+    <w:rPr>
+      <w:rFonts w:ascii="Times New Roman" w:hAnsi="Times New Roman" w:cs="Times New Roman"/>
+      <w:color w:val="000000"/>
+      <w:sz w:val="24"/>
+      <w:szCs w:val="24"/>
+    </w:rPr>
+  </w:style>
+  <w:style w:type="table" w:styleId="Sombreadomedio2-nfasis3">
+    <w:name w:val="Medium Shading 2 Accent 3"/>
+    <w:basedOn w:val="Tablanormal"/>
+    <w:uiPriority w:val="64"/>
+    <w:rsid w:val="0005620F"/>
+    <w:pPr>
+      <w:spacing w:after="0" w:line="240" w:lineRule="auto"/>
+    </w:pPr>
+    <w:rPr>
+      <w:rFonts w:ascii="Times New Roman" w:eastAsia="Batang" w:hAnsi="Times New Roman" w:cs="Times New Roman"/>
+      <w:sz w:val="20"/>
+      <w:szCs w:val="20"/>
+      <w:lang w:eastAsia="es-ES"/>
+    </w:rPr>
+    <w:tblPr>
+      <w:tblStyleRowBandSize w:val="1"/>
+      <w:tblStyleColBandSize w:val="1"/>
+      <w:tblInd w:w="0" w:type="dxa"/>
+      <w:tblBorders>
+        <w:top w:val="single" w:sz="18" w:space="0" w:color="auto"/>
+        <w:bottom w:val="single" w:sz="18" w:space="0" w:color="auto"/>
+      </w:tblBorders>
+      <w:tblCellMar>
+        <w:top w:w="0" w:type="dxa"/>
+        <w:left w:w="108" w:type="dxa"/>
+        <w:bottom w:w="0" w:type="dxa"/>
+        <w:right w:w="108" w:type="dxa"/>
+      </w:tblCellMar>
+    </w:tblPr>
+    <w:tblStylePr w:type="firstRow">
+      <w:pPr>
+        <w:spacing w:before="0" w:after="0" w:line="240" w:lineRule="auto"/>
+      </w:pPr>
+      <w:rPr>
+        <w:b/>
+        <w:bCs/>
+        <w:color w:val="FFFFFF" w:themeColor="background1"/>
+      </w:rPr>
+      <w:tblPr/>
+      <w:tcPr>
+        <w:tcBorders>
+          <w:top w:val="single" w:sz="18" w:space="0" w:color="auto"/>
+          <w:left w:val="nil"/>
+          <w:bottom w:val="single" w:sz="18" w:space="0" w:color="auto"/>
+          <w:right w:val="nil"/>
+          <w:insideH w:val="nil"/>
+          <w:insideV w:val="nil"/>
+        </w:tcBorders>
+        <w:shd w:val="clear" w:color="auto" w:fill="A5A5A5" w:themeFill="accent3"/>
+      </w:tcPr>
+    </w:tblStylePr>
+    <w:tblStylePr w:type="lastRow">
+      <w:pPr>
+        <w:spacing w:before="0" w:after="0" w:line="240" w:lineRule="auto"/>
+      </w:pPr>
+      <w:rPr>
+        <w:color w:val="auto"/>
+      </w:rPr>
+      <w:tblPr/>
+      <w:tcPr>
+        <w:tcBorders>
+          <w:top w:val="double" w:sz="6" w:space="0" w:color="auto"/>
+          <w:left w:val="nil"/>
+          <w:bottom w:val="single" w:sz="18" w:space="0" w:color="auto"/>
+          <w:right w:val="nil"/>
+          <w:insideH w:val="nil"/>
+          <w:insideV w:val="nil"/>
+        </w:tcBorders>
+        <w:shd w:val="clear" w:color="auto" w:fill="FFFFFF" w:themeFill="background1"/>
+      </w:tcPr>
+    </w:tblStylePr>
+    <w:tblStylePr w:type="firstCol">
+      <w:rPr>
+        <w:b/>
+        <w:bCs/>
+        <w:color w:val="FFFFFF" w:themeColor="background1"/>
+      </w:rPr>
+      <w:tblPr/>
+      <w:tcPr>
+        <w:tcBorders>
+          <w:top w:val="nil"/>
+          <w:left w:val="nil"/>
+          <w:bottom w:val="single" w:sz="18" w:space="0" w:color="auto"/>
+          <w:right w:val="nil"/>
+          <w:insideH w:val="nil"/>
+          <w:insideV w:val="nil"/>
+        </w:tcBorders>
+        <w:shd w:val="clear" w:color="auto" w:fill="A5A5A5" w:themeFill="accent3"/>
+      </w:tcPr>
+    </w:tblStylePr>
+    <w:tblStylePr w:type="lastCol">
+      <w:rPr>
+        <w:b/>
+        <w:bCs/>
+        <w:color w:val="FFFFFF" w:themeColor="background1"/>
+      </w:rPr>
+      <w:tblPr/>
+      <w:tcPr>
+        <w:tcBorders>
+          <w:left w:val="nil"/>
+          <w:right w:val="nil"/>
+          <w:insideH w:val="nil"/>
+          <w:insideV w:val="nil"/>
+        </w:tcBorders>
+        <w:shd w:val="clear" w:color="auto" w:fill="A5A5A5" w:themeFill="accent3"/>
+      </w:tcPr>
+    </w:tblStylePr>
+    <w:tblStylePr w:type="band1Vert">
+      <w:tblPr/>
+      <w:tcPr>
+        <w:tcBorders>
+          <w:left w:val="nil"/>
+          <w:right w:val="nil"/>
+          <w:insideH w:val="nil"/>
+          <w:insideV w:val="nil"/>
+        </w:tcBorders>
+        <w:shd w:val="clear" w:color="auto" w:fill="D8D8D8" w:themeFill="background1" w:themeFillShade="D8"/>
+      </w:tcPr>
+    </w:tblStylePr>
+    <w:tblStylePr w:type="band1Horz">
+      <w:tblPr/>
+      <w:tcPr>
+        <w:shd w:val="clear" w:color="auto" w:fill="D8D8D8" w:themeFill="background1" w:themeFillShade="D8"/>
+      </w:tcPr>
+    </w:tblStylePr>
+    <w:tblStylePr w:type="neCell">
+      <w:tblPr/>
+      <w:tcPr>
+        <w:tcBorders>
+          <w:top w:val="single" w:sz="18" w:space="0" w:color="auto"/>
+          <w:left w:val="nil"/>
+          <w:bottom w:val="single" w:sz="18" w:space="0" w:color="auto"/>
+          <w:right w:val="nil"/>
+          <w:insideH w:val="nil"/>
+          <w:insideV w:val="nil"/>
+        </w:tcBorders>
+      </w:tcPr>
+    </w:tblStylePr>
+    <w:tblStylePr w:type="nwCell">
+      <w:rPr>
+        <w:color w:val="FFFFFF" w:themeColor="background1"/>
+      </w:rPr>
+      <w:tblPr/>
+      <w:tcPr>
+        <w:tcBorders>
+          <w:top w:val="single" w:sz="18" w:space="0" w:color="auto"/>
+          <w:left w:val="nil"/>
+          <w:bottom w:val="single" w:sz="18" w:space="0" w:color="auto"/>
+          <w:right w:val="nil"/>
+          <w:insideH w:val="nil"/>
+          <w:insideV w:val="nil"/>
+        </w:tcBorders>
+      </w:tcPr>
+    </w:tblStylePr>
   </w:style>
 </w:styles>
 </file>
@@ -6784,7 +7901,7 @@
   <a:extraClrSchemeLst/>
   <a:extLst>
     <a:ext uri="{05A4C25C-085E-4340-85A3-A5531E510DB2}">
-      <thm15:themeFamily xmlns:thm15="http://schemas.microsoft.com/office/thememl/2012/main" name="Office Theme" id="{62F939B6-93AF-4DB8-9C6B-D6C7DFDC589F}" vid="{4A3C46E8-61CC-4603-A589-7422A47A8E4A}"/>
+      <thm15:themeFamily xmlns:thm15="http://schemas.microsoft.com/office/thememl/2012/main" xmlns="" name="Office Theme" id="{62F939B6-93AF-4DB8-9C6B-D6C7DFDC589F}" vid="{4A3C46E8-61CC-4603-A589-7422A47A8E4A}"/>
     </a:ext>
   </a:extLst>
 </a:theme>
@@ -6795,7 +7912,7 @@
 </file>
 
 <file path=customXml/itemProps1.xml><?xml version="1.0" encoding="utf-8"?>
-<ds:datastoreItem xmlns:ds="http://schemas.openxmlformats.org/officeDocument/2006/customXml" ds:itemID="{32952930-F6E8-4ECB-AC39-3972CAE74E41}">
+<ds:datastoreItem xmlns:ds="http://schemas.openxmlformats.org/officeDocument/2006/customXml" ds:itemID="{D51D7C3E-F947-479F-AD2D-07F11D3D5AC2}">
   <ds:schemaRefs>
     <ds:schemaRef ds:uri="http://schemas.openxmlformats.org/officeDocument/2006/bibliography"/>
   </ds:schemaRefs>

</xml_diff>

<commit_message>
Presentación(Forfavor terminen;corrigan si es necesario)
</commit_message>
<xml_diff>
--- a/Formulario de Requerimientos.docx
+++ b/Formulario de Requerimientos.docx
@@ -185,12 +185,7 @@
         <w:jc w:val="both"/>
       </w:pPr>
       <w:r>
-        <w:t>La meta a alcanzar es mejora</w:t>
-      </w:r>
-      <w:bookmarkStart w:id="0" w:name="_GoBack"/>
-      <w:bookmarkEnd w:id="0"/>
-      <w:r>
-        <w:t xml:space="preserve">r el servicio de </w:t>
+        <w:t xml:space="preserve">La meta a alcanzar es mejorar el servicio de </w:t>
       </w:r>
       <w:proofErr w:type="spellStart"/>
       <w:r>
@@ -5013,31 +5008,117 @@
       </w:r>
     </w:p>
     <w:p>
-      <w:r>
-        <w:t xml:space="preserve">Después de realizar el análisis se </w:t>
-      </w:r>
-      <w:r>
-        <w:t>concluye</w:t>
-      </w:r>
-      <w:r>
-        <w:t xml:space="preserve"> que</w:t>
-      </w:r>
-      <w:r>
-        <w:t xml:space="preserve"> es viable</w:t>
-      </w:r>
-      <w:r>
-        <w:t xml:space="preserve"> el </w:t>
-      </w:r>
-      <w:r>
-        <w:t>desarrollo e implementación del Sistema  “</w:t>
+      <w:pPr>
+        <w:pStyle w:val="Prrafodelista"/>
+        <w:numPr>
+          <w:ilvl w:val="0"/>
+          <w:numId w:val="21"/>
+        </w:numPr>
+      </w:pPr>
+      <w:r>
+        <w:rPr>
+          <w:b/>
+          <w:bCs/>
+        </w:rPr>
+        <w:t>Técnica</w:t>
+      </w:r>
+    </w:p>
+    <w:p>
+      <w:pPr>
+        <w:ind w:left="360"/>
+      </w:pPr>
+      <w:r>
+        <w:t>Con el conocimiento obtenido y existe gran cantidad de recursos y guías para el desarrollo de Sistema.</w:t>
+      </w:r>
+    </w:p>
+    <w:p>
+      <w:pPr>
+        <w:pStyle w:val="Prrafodelista"/>
+        <w:numPr>
+          <w:ilvl w:val="0"/>
+          <w:numId w:val="21"/>
+        </w:numPr>
+      </w:pPr>
+      <w:r>
+        <w:rPr>
+          <w:b/>
+          <w:bCs/>
+        </w:rPr>
+        <w:t>Económicamente</w:t>
+      </w:r>
+    </w:p>
+    <w:p>
+      <w:pPr>
+        <w:ind w:left="360"/>
+      </w:pPr>
+      <w:r>
+        <w:t xml:space="preserve"> No representa un costo muy elevado.</w:t>
+      </w:r>
+    </w:p>
+    <w:p>
+      <w:pPr>
+        <w:pStyle w:val="Prrafodelista"/>
+        <w:numPr>
+          <w:ilvl w:val="0"/>
+          <w:numId w:val="21"/>
+        </w:numPr>
+      </w:pPr>
+      <w:r>
+        <w:rPr>
+          <w:b/>
+          <w:bCs/>
+        </w:rPr>
+        <w:t>Operativamente</w:t>
+      </w:r>
+    </w:p>
+    <w:p>
+      <w:pPr>
+        <w:ind w:left="360"/>
+      </w:pPr>
+      <w:r>
+        <w:t xml:space="preserve">Es factible el sistema que vamos a desarrollar porque tiene como propósito mejorar el servicio de </w:t>
       </w:r>
       <w:proofErr w:type="spellStart"/>
       <w:r>
+        <w:t>delivery</w:t>
+      </w:r>
+      <w:proofErr w:type="spellEnd"/>
+      <w:r>
+        <w:t xml:space="preserve"> y aumentar las ventas.</w:t>
+      </w:r>
+      <w:bookmarkStart w:id="0" w:name="_GoBack"/>
+      <w:bookmarkEnd w:id="0"/>
+    </w:p>
+    <w:p>
+      <w:r>
+        <w:tab/>
+        <w:t xml:space="preserve">Después de realizar el análisis se concluye que es viable el </w:t>
+      </w:r>
+      <w:r>
+        <w:t>d</w:t>
+      </w:r>
+      <w:r>
+        <w:t>esarrollo</w:t>
+      </w:r>
+      <w:r>
+        <w:t xml:space="preserve"> e implementación </w:t>
+      </w:r>
+      <w:r>
+        <w:t>del Sistema  “</w:t>
+      </w:r>
+      <w:proofErr w:type="spellStart"/>
+      <w:r>
         <w:t>DeliverYApp</w:t>
       </w:r>
       <w:proofErr w:type="spellEnd"/>
       <w:r>
-        <w:t>.</w:t>
+        <w:t xml:space="preserve"> </w:t>
+      </w:r>
+      <w:r>
+        <w:t xml:space="preserve"> </w:t>
+      </w:r>
+      <w:r>
+        <w:t xml:space="preserve">ya que se dispone de los recursos necesarios para llevarla a cabo. </w:t>
       </w:r>
     </w:p>
     <w:p>
@@ -5198,6 +5279,119 @@
     </w:lvl>
   </w:abstractNum>
   <w:abstractNum w:abstractNumId="1">
+    <w:nsid w:val="09023124"/>
+    <w:multiLevelType w:val="hybridMultilevel"/>
+    <w:tmpl w:val="028627BA"/>
+    <w:lvl w:ilvl="0" w:tplc="0C0A0001">
+      <w:start w:val="1"/>
+      <w:numFmt w:val="bullet"/>
+      <w:lvlText w:val=""/>
+      <w:lvlJc w:val="left"/>
+      <w:pPr>
+        <w:ind w:left="720" w:hanging="360"/>
+      </w:pPr>
+      <w:rPr>
+        <w:rFonts w:ascii="Symbol" w:hAnsi="Symbol" w:hint="default"/>
+      </w:rPr>
+    </w:lvl>
+    <w:lvl w:ilvl="1" w:tplc="0C0A0003" w:tentative="1">
+      <w:start w:val="1"/>
+      <w:numFmt w:val="bullet"/>
+      <w:lvlText w:val="o"/>
+      <w:lvlJc w:val="left"/>
+      <w:pPr>
+        <w:ind w:left="1440" w:hanging="360"/>
+      </w:pPr>
+      <w:rPr>
+        <w:rFonts w:ascii="Courier New" w:hAnsi="Courier New" w:cs="Courier New" w:hint="default"/>
+      </w:rPr>
+    </w:lvl>
+    <w:lvl w:ilvl="2" w:tplc="0C0A0005" w:tentative="1">
+      <w:start w:val="1"/>
+      <w:numFmt w:val="bullet"/>
+      <w:lvlText w:val=""/>
+      <w:lvlJc w:val="left"/>
+      <w:pPr>
+        <w:ind w:left="2160" w:hanging="360"/>
+      </w:pPr>
+      <w:rPr>
+        <w:rFonts w:ascii="Wingdings" w:hAnsi="Wingdings" w:hint="default"/>
+      </w:rPr>
+    </w:lvl>
+    <w:lvl w:ilvl="3" w:tplc="0C0A0001" w:tentative="1">
+      <w:start w:val="1"/>
+      <w:numFmt w:val="bullet"/>
+      <w:lvlText w:val=""/>
+      <w:lvlJc w:val="left"/>
+      <w:pPr>
+        <w:ind w:left="2880" w:hanging="360"/>
+      </w:pPr>
+      <w:rPr>
+        <w:rFonts w:ascii="Symbol" w:hAnsi="Symbol" w:hint="default"/>
+      </w:rPr>
+    </w:lvl>
+    <w:lvl w:ilvl="4" w:tplc="0C0A0003" w:tentative="1">
+      <w:start w:val="1"/>
+      <w:numFmt w:val="bullet"/>
+      <w:lvlText w:val="o"/>
+      <w:lvlJc w:val="left"/>
+      <w:pPr>
+        <w:ind w:left="3600" w:hanging="360"/>
+      </w:pPr>
+      <w:rPr>
+        <w:rFonts w:ascii="Courier New" w:hAnsi="Courier New" w:cs="Courier New" w:hint="default"/>
+      </w:rPr>
+    </w:lvl>
+    <w:lvl w:ilvl="5" w:tplc="0C0A0005" w:tentative="1">
+      <w:start w:val="1"/>
+      <w:numFmt w:val="bullet"/>
+      <w:lvlText w:val=""/>
+      <w:lvlJc w:val="left"/>
+      <w:pPr>
+        <w:ind w:left="4320" w:hanging="360"/>
+      </w:pPr>
+      <w:rPr>
+        <w:rFonts w:ascii="Wingdings" w:hAnsi="Wingdings" w:hint="default"/>
+      </w:rPr>
+    </w:lvl>
+    <w:lvl w:ilvl="6" w:tplc="0C0A0001" w:tentative="1">
+      <w:start w:val="1"/>
+      <w:numFmt w:val="bullet"/>
+      <w:lvlText w:val=""/>
+      <w:lvlJc w:val="left"/>
+      <w:pPr>
+        <w:ind w:left="5040" w:hanging="360"/>
+      </w:pPr>
+      <w:rPr>
+        <w:rFonts w:ascii="Symbol" w:hAnsi="Symbol" w:hint="default"/>
+      </w:rPr>
+    </w:lvl>
+    <w:lvl w:ilvl="7" w:tplc="0C0A0003" w:tentative="1">
+      <w:start w:val="1"/>
+      <w:numFmt w:val="bullet"/>
+      <w:lvlText w:val="o"/>
+      <w:lvlJc w:val="left"/>
+      <w:pPr>
+        <w:ind w:left="5760" w:hanging="360"/>
+      </w:pPr>
+      <w:rPr>
+        <w:rFonts w:ascii="Courier New" w:hAnsi="Courier New" w:cs="Courier New" w:hint="default"/>
+      </w:rPr>
+    </w:lvl>
+    <w:lvl w:ilvl="8" w:tplc="0C0A0005" w:tentative="1">
+      <w:start w:val="1"/>
+      <w:numFmt w:val="bullet"/>
+      <w:lvlText w:val=""/>
+      <w:lvlJc w:val="left"/>
+      <w:pPr>
+        <w:ind w:left="6480" w:hanging="360"/>
+      </w:pPr>
+      <w:rPr>
+        <w:rFonts w:ascii="Wingdings" w:hAnsi="Wingdings" w:hint="default"/>
+      </w:rPr>
+    </w:lvl>
+  </w:abstractNum>
+  <w:abstractNum w:abstractNumId="2">
     <w:nsid w:val="0CB06B08"/>
     <w:multiLevelType w:val="hybridMultilevel"/>
     <w:tmpl w:val="E854971E"/>
@@ -5286,7 +5480,7 @@
       </w:pPr>
     </w:lvl>
   </w:abstractNum>
-  <w:abstractNum w:abstractNumId="2">
+  <w:abstractNum w:abstractNumId="3">
     <w:nsid w:val="178C7FBD"/>
     <w:multiLevelType w:val="hybridMultilevel"/>
     <w:tmpl w:val="30B4D740"/>
@@ -5375,7 +5569,7 @@
       </w:pPr>
     </w:lvl>
   </w:abstractNum>
-  <w:abstractNum w:abstractNumId="3">
+  <w:abstractNum w:abstractNumId="4">
     <w:nsid w:val="1A1B45F2"/>
     <w:multiLevelType w:val="hybridMultilevel"/>
     <w:tmpl w:val="994EAD04"/>
@@ -5464,7 +5658,7 @@
       </w:pPr>
     </w:lvl>
   </w:abstractNum>
-  <w:abstractNum w:abstractNumId="4">
+  <w:abstractNum w:abstractNumId="5">
     <w:nsid w:val="320D6105"/>
     <w:multiLevelType w:val="multilevel"/>
     <w:tmpl w:val="B75A9F3C"/>
@@ -5590,7 +5784,287 @@
       </w:rPr>
     </w:lvl>
   </w:abstractNum>
-  <w:abstractNum w:abstractNumId="5">
+  <w:abstractNum w:abstractNumId="6">
+    <w:nsid w:val="38747CE1"/>
+    <w:multiLevelType w:val="hybridMultilevel"/>
+    <w:tmpl w:val="0B422C7C"/>
+    <w:lvl w:ilvl="0" w:tplc="FF2C08FE">
+      <w:start w:val="1"/>
+      <w:numFmt w:val="bullet"/>
+      <w:lvlText w:val="•"/>
+      <w:lvlJc w:val="left"/>
+      <w:pPr>
+        <w:tabs>
+          <w:tab w:val="num" w:pos="720"/>
+        </w:tabs>
+        <w:ind w:left="720" w:hanging="360"/>
+      </w:pPr>
+      <w:rPr>
+        <w:rFonts w:ascii="Times New Roman" w:hAnsi="Times New Roman" w:hint="default"/>
+      </w:rPr>
+    </w:lvl>
+    <w:lvl w:ilvl="1" w:tplc="64B4C79C" w:tentative="1">
+      <w:start w:val="1"/>
+      <w:numFmt w:val="bullet"/>
+      <w:lvlText w:val="•"/>
+      <w:lvlJc w:val="left"/>
+      <w:pPr>
+        <w:tabs>
+          <w:tab w:val="num" w:pos="1440"/>
+        </w:tabs>
+        <w:ind w:left="1440" w:hanging="360"/>
+      </w:pPr>
+      <w:rPr>
+        <w:rFonts w:ascii="Times New Roman" w:hAnsi="Times New Roman" w:hint="default"/>
+      </w:rPr>
+    </w:lvl>
+    <w:lvl w:ilvl="2" w:tplc="68B8B738" w:tentative="1">
+      <w:start w:val="1"/>
+      <w:numFmt w:val="bullet"/>
+      <w:lvlText w:val="•"/>
+      <w:lvlJc w:val="left"/>
+      <w:pPr>
+        <w:tabs>
+          <w:tab w:val="num" w:pos="2160"/>
+        </w:tabs>
+        <w:ind w:left="2160" w:hanging="360"/>
+      </w:pPr>
+      <w:rPr>
+        <w:rFonts w:ascii="Times New Roman" w:hAnsi="Times New Roman" w:hint="default"/>
+      </w:rPr>
+    </w:lvl>
+    <w:lvl w:ilvl="3" w:tplc="92DA260A" w:tentative="1">
+      <w:start w:val="1"/>
+      <w:numFmt w:val="bullet"/>
+      <w:lvlText w:val="•"/>
+      <w:lvlJc w:val="left"/>
+      <w:pPr>
+        <w:tabs>
+          <w:tab w:val="num" w:pos="2880"/>
+        </w:tabs>
+        <w:ind w:left="2880" w:hanging="360"/>
+      </w:pPr>
+      <w:rPr>
+        <w:rFonts w:ascii="Times New Roman" w:hAnsi="Times New Roman" w:hint="default"/>
+      </w:rPr>
+    </w:lvl>
+    <w:lvl w:ilvl="4" w:tplc="9FB22082" w:tentative="1">
+      <w:start w:val="1"/>
+      <w:numFmt w:val="bullet"/>
+      <w:lvlText w:val="•"/>
+      <w:lvlJc w:val="left"/>
+      <w:pPr>
+        <w:tabs>
+          <w:tab w:val="num" w:pos="3600"/>
+        </w:tabs>
+        <w:ind w:left="3600" w:hanging="360"/>
+      </w:pPr>
+      <w:rPr>
+        <w:rFonts w:ascii="Times New Roman" w:hAnsi="Times New Roman" w:hint="default"/>
+      </w:rPr>
+    </w:lvl>
+    <w:lvl w:ilvl="5" w:tplc="9F26EE02" w:tentative="1">
+      <w:start w:val="1"/>
+      <w:numFmt w:val="bullet"/>
+      <w:lvlText w:val="•"/>
+      <w:lvlJc w:val="left"/>
+      <w:pPr>
+        <w:tabs>
+          <w:tab w:val="num" w:pos="4320"/>
+        </w:tabs>
+        <w:ind w:left="4320" w:hanging="360"/>
+      </w:pPr>
+      <w:rPr>
+        <w:rFonts w:ascii="Times New Roman" w:hAnsi="Times New Roman" w:hint="default"/>
+      </w:rPr>
+    </w:lvl>
+    <w:lvl w:ilvl="6" w:tplc="7C508884" w:tentative="1">
+      <w:start w:val="1"/>
+      <w:numFmt w:val="bullet"/>
+      <w:lvlText w:val="•"/>
+      <w:lvlJc w:val="left"/>
+      <w:pPr>
+        <w:tabs>
+          <w:tab w:val="num" w:pos="5040"/>
+        </w:tabs>
+        <w:ind w:left="5040" w:hanging="360"/>
+      </w:pPr>
+      <w:rPr>
+        <w:rFonts w:ascii="Times New Roman" w:hAnsi="Times New Roman" w:hint="default"/>
+      </w:rPr>
+    </w:lvl>
+    <w:lvl w:ilvl="7" w:tplc="D632CFDC" w:tentative="1">
+      <w:start w:val="1"/>
+      <w:numFmt w:val="bullet"/>
+      <w:lvlText w:val="•"/>
+      <w:lvlJc w:val="left"/>
+      <w:pPr>
+        <w:tabs>
+          <w:tab w:val="num" w:pos="5760"/>
+        </w:tabs>
+        <w:ind w:left="5760" w:hanging="360"/>
+      </w:pPr>
+      <w:rPr>
+        <w:rFonts w:ascii="Times New Roman" w:hAnsi="Times New Roman" w:hint="default"/>
+      </w:rPr>
+    </w:lvl>
+    <w:lvl w:ilvl="8" w:tplc="E318B9E6" w:tentative="1">
+      <w:start w:val="1"/>
+      <w:numFmt w:val="bullet"/>
+      <w:lvlText w:val="•"/>
+      <w:lvlJc w:val="left"/>
+      <w:pPr>
+        <w:tabs>
+          <w:tab w:val="num" w:pos="6480"/>
+        </w:tabs>
+        <w:ind w:left="6480" w:hanging="360"/>
+      </w:pPr>
+      <w:rPr>
+        <w:rFonts w:ascii="Times New Roman" w:hAnsi="Times New Roman" w:hint="default"/>
+      </w:rPr>
+    </w:lvl>
+  </w:abstractNum>
+  <w:abstractNum w:abstractNumId="7">
+    <w:nsid w:val="3A2B32E7"/>
+    <w:multiLevelType w:val="hybridMultilevel"/>
+    <w:tmpl w:val="2DC8D252"/>
+    <w:lvl w:ilvl="0" w:tplc="5094C514">
+      <w:start w:val="1"/>
+      <w:numFmt w:val="bullet"/>
+      <w:lvlText w:val="•"/>
+      <w:lvlJc w:val="left"/>
+      <w:pPr>
+        <w:tabs>
+          <w:tab w:val="num" w:pos="720"/>
+        </w:tabs>
+        <w:ind w:left="720" w:hanging="360"/>
+      </w:pPr>
+      <w:rPr>
+        <w:rFonts w:ascii="Times New Roman" w:hAnsi="Times New Roman" w:hint="default"/>
+      </w:rPr>
+    </w:lvl>
+    <w:lvl w:ilvl="1" w:tplc="1CCC4678" w:tentative="1">
+      <w:start w:val="1"/>
+      <w:numFmt w:val="bullet"/>
+      <w:lvlText w:val="•"/>
+      <w:lvlJc w:val="left"/>
+      <w:pPr>
+        <w:tabs>
+          <w:tab w:val="num" w:pos="1440"/>
+        </w:tabs>
+        <w:ind w:left="1440" w:hanging="360"/>
+      </w:pPr>
+      <w:rPr>
+        <w:rFonts w:ascii="Times New Roman" w:hAnsi="Times New Roman" w:hint="default"/>
+      </w:rPr>
+    </w:lvl>
+    <w:lvl w:ilvl="2" w:tplc="B8B8E788" w:tentative="1">
+      <w:start w:val="1"/>
+      <w:numFmt w:val="bullet"/>
+      <w:lvlText w:val="•"/>
+      <w:lvlJc w:val="left"/>
+      <w:pPr>
+        <w:tabs>
+          <w:tab w:val="num" w:pos="2160"/>
+        </w:tabs>
+        <w:ind w:left="2160" w:hanging="360"/>
+      </w:pPr>
+      <w:rPr>
+        <w:rFonts w:ascii="Times New Roman" w:hAnsi="Times New Roman" w:hint="default"/>
+      </w:rPr>
+    </w:lvl>
+    <w:lvl w:ilvl="3" w:tplc="02003CFA" w:tentative="1">
+      <w:start w:val="1"/>
+      <w:numFmt w:val="bullet"/>
+      <w:lvlText w:val="•"/>
+      <w:lvlJc w:val="left"/>
+      <w:pPr>
+        <w:tabs>
+          <w:tab w:val="num" w:pos="2880"/>
+        </w:tabs>
+        <w:ind w:left="2880" w:hanging="360"/>
+      </w:pPr>
+      <w:rPr>
+        <w:rFonts w:ascii="Times New Roman" w:hAnsi="Times New Roman" w:hint="default"/>
+      </w:rPr>
+    </w:lvl>
+    <w:lvl w:ilvl="4" w:tplc="CE8C5EA0" w:tentative="1">
+      <w:start w:val="1"/>
+      <w:numFmt w:val="bullet"/>
+      <w:lvlText w:val="•"/>
+      <w:lvlJc w:val="left"/>
+      <w:pPr>
+        <w:tabs>
+          <w:tab w:val="num" w:pos="3600"/>
+        </w:tabs>
+        <w:ind w:left="3600" w:hanging="360"/>
+      </w:pPr>
+      <w:rPr>
+        <w:rFonts w:ascii="Times New Roman" w:hAnsi="Times New Roman" w:hint="default"/>
+      </w:rPr>
+    </w:lvl>
+    <w:lvl w:ilvl="5" w:tplc="883E548E" w:tentative="1">
+      <w:start w:val="1"/>
+      <w:numFmt w:val="bullet"/>
+      <w:lvlText w:val="•"/>
+      <w:lvlJc w:val="left"/>
+      <w:pPr>
+        <w:tabs>
+          <w:tab w:val="num" w:pos="4320"/>
+        </w:tabs>
+        <w:ind w:left="4320" w:hanging="360"/>
+      </w:pPr>
+      <w:rPr>
+        <w:rFonts w:ascii="Times New Roman" w:hAnsi="Times New Roman" w:hint="default"/>
+      </w:rPr>
+    </w:lvl>
+    <w:lvl w:ilvl="6" w:tplc="271EFE56" w:tentative="1">
+      <w:start w:val="1"/>
+      <w:numFmt w:val="bullet"/>
+      <w:lvlText w:val="•"/>
+      <w:lvlJc w:val="left"/>
+      <w:pPr>
+        <w:tabs>
+          <w:tab w:val="num" w:pos="5040"/>
+        </w:tabs>
+        <w:ind w:left="5040" w:hanging="360"/>
+      </w:pPr>
+      <w:rPr>
+        <w:rFonts w:ascii="Times New Roman" w:hAnsi="Times New Roman" w:hint="default"/>
+      </w:rPr>
+    </w:lvl>
+    <w:lvl w:ilvl="7" w:tplc="D72892F8" w:tentative="1">
+      <w:start w:val="1"/>
+      <w:numFmt w:val="bullet"/>
+      <w:lvlText w:val="•"/>
+      <w:lvlJc w:val="left"/>
+      <w:pPr>
+        <w:tabs>
+          <w:tab w:val="num" w:pos="5760"/>
+        </w:tabs>
+        <w:ind w:left="5760" w:hanging="360"/>
+      </w:pPr>
+      <w:rPr>
+        <w:rFonts w:ascii="Times New Roman" w:hAnsi="Times New Roman" w:hint="default"/>
+      </w:rPr>
+    </w:lvl>
+    <w:lvl w:ilvl="8" w:tplc="AC20DFA2" w:tentative="1">
+      <w:start w:val="1"/>
+      <w:numFmt w:val="bullet"/>
+      <w:lvlText w:val="•"/>
+      <w:lvlJc w:val="left"/>
+      <w:pPr>
+        <w:tabs>
+          <w:tab w:val="num" w:pos="6480"/>
+        </w:tabs>
+        <w:ind w:left="6480" w:hanging="360"/>
+      </w:pPr>
+      <w:rPr>
+        <w:rFonts w:ascii="Times New Roman" w:hAnsi="Times New Roman" w:hint="default"/>
+      </w:rPr>
+    </w:lvl>
+  </w:abstractNum>
+  <w:abstractNum w:abstractNumId="8">
     <w:nsid w:val="3E3A05FA"/>
     <w:multiLevelType w:val="hybridMultilevel"/>
     <w:tmpl w:val="3A0ADDD0"/>
@@ -5679,7 +6153,7 @@
       </w:pPr>
     </w:lvl>
   </w:abstractNum>
-  <w:abstractNum w:abstractNumId="6">
+  <w:abstractNum w:abstractNumId="9">
     <w:nsid w:val="401359A4"/>
     <w:multiLevelType w:val="hybridMultilevel"/>
     <w:tmpl w:val="7C5898BC"/>
@@ -5769,7 +6243,7 @@
       </w:pPr>
     </w:lvl>
   </w:abstractNum>
-  <w:abstractNum w:abstractNumId="7">
+  <w:abstractNum w:abstractNumId="10">
     <w:nsid w:val="4D921A53"/>
     <w:multiLevelType w:val="hybridMultilevel"/>
     <w:tmpl w:val="A18C173C"/>
@@ -5858,7 +6332,7 @@
       </w:pPr>
     </w:lvl>
   </w:abstractNum>
-  <w:abstractNum w:abstractNumId="8">
+  <w:abstractNum w:abstractNumId="11">
     <w:nsid w:val="54DE7D55"/>
     <w:multiLevelType w:val="hybridMultilevel"/>
     <w:tmpl w:val="25221556"/>
@@ -5971,7 +6445,7 @@
       </w:rPr>
     </w:lvl>
   </w:abstractNum>
-  <w:abstractNum w:abstractNumId="9">
+  <w:abstractNum w:abstractNumId="12">
     <w:nsid w:val="55225098"/>
     <w:multiLevelType w:val="multilevel"/>
     <w:tmpl w:val="B75A9F3C"/>
@@ -6097,7 +6571,7 @@
       </w:rPr>
     </w:lvl>
   </w:abstractNum>
-  <w:abstractNum w:abstractNumId="10">
+  <w:abstractNum w:abstractNumId="13">
     <w:nsid w:val="583710FE"/>
     <w:multiLevelType w:val="hybridMultilevel"/>
     <w:tmpl w:val="05FE5FE6"/>
@@ -6210,7 +6684,120 @@
       </w:rPr>
     </w:lvl>
   </w:abstractNum>
-  <w:abstractNum w:abstractNumId="11">
+  <w:abstractNum w:abstractNumId="14">
+    <w:nsid w:val="5B1160B1"/>
+    <w:multiLevelType w:val="hybridMultilevel"/>
+    <w:tmpl w:val="3ECC984E"/>
+    <w:lvl w:ilvl="0" w:tplc="0C0A000B">
+      <w:start w:val="1"/>
+      <w:numFmt w:val="bullet"/>
+      <w:lvlText w:val=""/>
+      <w:lvlJc w:val="left"/>
+      <w:pPr>
+        <w:ind w:left="1080" w:hanging="360"/>
+      </w:pPr>
+      <w:rPr>
+        <w:rFonts w:ascii="Wingdings" w:hAnsi="Wingdings" w:hint="default"/>
+      </w:rPr>
+    </w:lvl>
+    <w:lvl w:ilvl="1" w:tplc="0C0A0003" w:tentative="1">
+      <w:start w:val="1"/>
+      <w:numFmt w:val="bullet"/>
+      <w:lvlText w:val="o"/>
+      <w:lvlJc w:val="left"/>
+      <w:pPr>
+        <w:ind w:left="1800" w:hanging="360"/>
+      </w:pPr>
+      <w:rPr>
+        <w:rFonts w:ascii="Courier New" w:hAnsi="Courier New" w:cs="Courier New" w:hint="default"/>
+      </w:rPr>
+    </w:lvl>
+    <w:lvl w:ilvl="2" w:tplc="0C0A0005" w:tentative="1">
+      <w:start w:val="1"/>
+      <w:numFmt w:val="bullet"/>
+      <w:lvlText w:val=""/>
+      <w:lvlJc w:val="left"/>
+      <w:pPr>
+        <w:ind w:left="2520" w:hanging="360"/>
+      </w:pPr>
+      <w:rPr>
+        <w:rFonts w:ascii="Wingdings" w:hAnsi="Wingdings" w:hint="default"/>
+      </w:rPr>
+    </w:lvl>
+    <w:lvl w:ilvl="3" w:tplc="0C0A0001" w:tentative="1">
+      <w:start w:val="1"/>
+      <w:numFmt w:val="bullet"/>
+      <w:lvlText w:val=""/>
+      <w:lvlJc w:val="left"/>
+      <w:pPr>
+        <w:ind w:left="3240" w:hanging="360"/>
+      </w:pPr>
+      <w:rPr>
+        <w:rFonts w:ascii="Symbol" w:hAnsi="Symbol" w:hint="default"/>
+      </w:rPr>
+    </w:lvl>
+    <w:lvl w:ilvl="4" w:tplc="0C0A0003" w:tentative="1">
+      <w:start w:val="1"/>
+      <w:numFmt w:val="bullet"/>
+      <w:lvlText w:val="o"/>
+      <w:lvlJc w:val="left"/>
+      <w:pPr>
+        <w:ind w:left="3960" w:hanging="360"/>
+      </w:pPr>
+      <w:rPr>
+        <w:rFonts w:ascii="Courier New" w:hAnsi="Courier New" w:cs="Courier New" w:hint="default"/>
+      </w:rPr>
+    </w:lvl>
+    <w:lvl w:ilvl="5" w:tplc="0C0A0005" w:tentative="1">
+      <w:start w:val="1"/>
+      <w:numFmt w:val="bullet"/>
+      <w:lvlText w:val=""/>
+      <w:lvlJc w:val="left"/>
+      <w:pPr>
+        <w:ind w:left="4680" w:hanging="360"/>
+      </w:pPr>
+      <w:rPr>
+        <w:rFonts w:ascii="Wingdings" w:hAnsi="Wingdings" w:hint="default"/>
+      </w:rPr>
+    </w:lvl>
+    <w:lvl w:ilvl="6" w:tplc="0C0A0001" w:tentative="1">
+      <w:start w:val="1"/>
+      <w:numFmt w:val="bullet"/>
+      <w:lvlText w:val=""/>
+      <w:lvlJc w:val="left"/>
+      <w:pPr>
+        <w:ind w:left="5400" w:hanging="360"/>
+      </w:pPr>
+      <w:rPr>
+        <w:rFonts w:ascii="Symbol" w:hAnsi="Symbol" w:hint="default"/>
+      </w:rPr>
+    </w:lvl>
+    <w:lvl w:ilvl="7" w:tplc="0C0A0003" w:tentative="1">
+      <w:start w:val="1"/>
+      <w:numFmt w:val="bullet"/>
+      <w:lvlText w:val="o"/>
+      <w:lvlJc w:val="left"/>
+      <w:pPr>
+        <w:ind w:left="6120" w:hanging="360"/>
+      </w:pPr>
+      <w:rPr>
+        <w:rFonts w:ascii="Courier New" w:hAnsi="Courier New" w:cs="Courier New" w:hint="default"/>
+      </w:rPr>
+    </w:lvl>
+    <w:lvl w:ilvl="8" w:tplc="0C0A0005" w:tentative="1">
+      <w:start w:val="1"/>
+      <w:numFmt w:val="bullet"/>
+      <w:lvlText w:val=""/>
+      <w:lvlJc w:val="left"/>
+      <w:pPr>
+        <w:ind w:left="6840" w:hanging="360"/>
+      </w:pPr>
+      <w:rPr>
+        <w:rFonts w:ascii="Wingdings" w:hAnsi="Wingdings" w:hint="default"/>
+      </w:rPr>
+    </w:lvl>
+  </w:abstractNum>
+  <w:abstractNum w:abstractNumId="15">
     <w:nsid w:val="5F5D3329"/>
     <w:multiLevelType w:val="hybridMultilevel"/>
     <w:tmpl w:val="357A1AD6"/>
@@ -6323,7 +6910,7 @@
       </w:rPr>
     </w:lvl>
   </w:abstractNum>
-  <w:abstractNum w:abstractNumId="12">
+  <w:abstractNum w:abstractNumId="16">
     <w:nsid w:val="62454465"/>
     <w:multiLevelType w:val="hybridMultilevel"/>
     <w:tmpl w:val="451CB2F8"/>
@@ -6436,7 +7023,147 @@
       </w:rPr>
     </w:lvl>
   </w:abstractNum>
-  <w:abstractNum w:abstractNumId="13">
+  <w:abstractNum w:abstractNumId="17">
+    <w:nsid w:val="758964E7"/>
+    <w:multiLevelType w:val="hybridMultilevel"/>
+    <w:tmpl w:val="9DD81762"/>
+    <w:lvl w:ilvl="0" w:tplc="60BEDF86">
+      <w:start w:val="1"/>
+      <w:numFmt w:val="bullet"/>
+      <w:lvlText w:val="•"/>
+      <w:lvlJc w:val="left"/>
+      <w:pPr>
+        <w:tabs>
+          <w:tab w:val="num" w:pos="720"/>
+        </w:tabs>
+        <w:ind w:left="720" w:hanging="360"/>
+      </w:pPr>
+      <w:rPr>
+        <w:rFonts w:ascii="Times New Roman" w:hAnsi="Times New Roman" w:hint="default"/>
+      </w:rPr>
+    </w:lvl>
+    <w:lvl w:ilvl="1" w:tplc="C0A64492" w:tentative="1">
+      <w:start w:val="1"/>
+      <w:numFmt w:val="bullet"/>
+      <w:lvlText w:val="•"/>
+      <w:lvlJc w:val="left"/>
+      <w:pPr>
+        <w:tabs>
+          <w:tab w:val="num" w:pos="1440"/>
+        </w:tabs>
+        <w:ind w:left="1440" w:hanging="360"/>
+      </w:pPr>
+      <w:rPr>
+        <w:rFonts w:ascii="Times New Roman" w:hAnsi="Times New Roman" w:hint="default"/>
+      </w:rPr>
+    </w:lvl>
+    <w:lvl w:ilvl="2" w:tplc="F74E1CE6" w:tentative="1">
+      <w:start w:val="1"/>
+      <w:numFmt w:val="bullet"/>
+      <w:lvlText w:val="•"/>
+      <w:lvlJc w:val="left"/>
+      <w:pPr>
+        <w:tabs>
+          <w:tab w:val="num" w:pos="2160"/>
+        </w:tabs>
+        <w:ind w:left="2160" w:hanging="360"/>
+      </w:pPr>
+      <w:rPr>
+        <w:rFonts w:ascii="Times New Roman" w:hAnsi="Times New Roman" w:hint="default"/>
+      </w:rPr>
+    </w:lvl>
+    <w:lvl w:ilvl="3" w:tplc="0C36D596" w:tentative="1">
+      <w:start w:val="1"/>
+      <w:numFmt w:val="bullet"/>
+      <w:lvlText w:val="•"/>
+      <w:lvlJc w:val="left"/>
+      <w:pPr>
+        <w:tabs>
+          <w:tab w:val="num" w:pos="2880"/>
+        </w:tabs>
+        <w:ind w:left="2880" w:hanging="360"/>
+      </w:pPr>
+      <w:rPr>
+        <w:rFonts w:ascii="Times New Roman" w:hAnsi="Times New Roman" w:hint="default"/>
+      </w:rPr>
+    </w:lvl>
+    <w:lvl w:ilvl="4" w:tplc="6E704FBC" w:tentative="1">
+      <w:start w:val="1"/>
+      <w:numFmt w:val="bullet"/>
+      <w:lvlText w:val="•"/>
+      <w:lvlJc w:val="left"/>
+      <w:pPr>
+        <w:tabs>
+          <w:tab w:val="num" w:pos="3600"/>
+        </w:tabs>
+        <w:ind w:left="3600" w:hanging="360"/>
+      </w:pPr>
+      <w:rPr>
+        <w:rFonts w:ascii="Times New Roman" w:hAnsi="Times New Roman" w:hint="default"/>
+      </w:rPr>
+    </w:lvl>
+    <w:lvl w:ilvl="5" w:tplc="68EE027E" w:tentative="1">
+      <w:start w:val="1"/>
+      <w:numFmt w:val="bullet"/>
+      <w:lvlText w:val="•"/>
+      <w:lvlJc w:val="left"/>
+      <w:pPr>
+        <w:tabs>
+          <w:tab w:val="num" w:pos="4320"/>
+        </w:tabs>
+        <w:ind w:left="4320" w:hanging="360"/>
+      </w:pPr>
+      <w:rPr>
+        <w:rFonts w:ascii="Times New Roman" w:hAnsi="Times New Roman" w:hint="default"/>
+      </w:rPr>
+    </w:lvl>
+    <w:lvl w:ilvl="6" w:tplc="01AA14F8" w:tentative="1">
+      <w:start w:val="1"/>
+      <w:numFmt w:val="bullet"/>
+      <w:lvlText w:val="•"/>
+      <w:lvlJc w:val="left"/>
+      <w:pPr>
+        <w:tabs>
+          <w:tab w:val="num" w:pos="5040"/>
+        </w:tabs>
+        <w:ind w:left="5040" w:hanging="360"/>
+      </w:pPr>
+      <w:rPr>
+        <w:rFonts w:ascii="Times New Roman" w:hAnsi="Times New Roman" w:hint="default"/>
+      </w:rPr>
+    </w:lvl>
+    <w:lvl w:ilvl="7" w:tplc="D57209DA" w:tentative="1">
+      <w:start w:val="1"/>
+      <w:numFmt w:val="bullet"/>
+      <w:lvlText w:val="•"/>
+      <w:lvlJc w:val="left"/>
+      <w:pPr>
+        <w:tabs>
+          <w:tab w:val="num" w:pos="5760"/>
+        </w:tabs>
+        <w:ind w:left="5760" w:hanging="360"/>
+      </w:pPr>
+      <w:rPr>
+        <w:rFonts w:ascii="Times New Roman" w:hAnsi="Times New Roman" w:hint="default"/>
+      </w:rPr>
+    </w:lvl>
+    <w:lvl w:ilvl="8" w:tplc="6E205D96" w:tentative="1">
+      <w:start w:val="1"/>
+      <w:numFmt w:val="bullet"/>
+      <w:lvlText w:val="•"/>
+      <w:lvlJc w:val="left"/>
+      <w:pPr>
+        <w:tabs>
+          <w:tab w:val="num" w:pos="6480"/>
+        </w:tabs>
+        <w:ind w:left="6480" w:hanging="360"/>
+      </w:pPr>
+      <w:rPr>
+        <w:rFonts w:ascii="Times New Roman" w:hAnsi="Times New Roman" w:hint="default"/>
+      </w:rPr>
+    </w:lvl>
+  </w:abstractNum>
+  <w:abstractNum w:abstractNumId="18">
     <w:nsid w:val="7AF96B97"/>
     <w:multiLevelType w:val="hybridMultilevel"/>
     <w:tmpl w:val="3800E794"/>
@@ -6525,7 +7252,7 @@
       </w:pPr>
     </w:lvl>
   </w:abstractNum>
-  <w:abstractNum w:abstractNumId="14">
+  <w:abstractNum w:abstractNumId="19">
     <w:nsid w:val="7B454D42"/>
     <w:multiLevelType w:val="hybridMultilevel"/>
     <w:tmpl w:val="652CA85E"/>
@@ -6614,7 +7341,7 @@
       </w:pPr>
     </w:lvl>
   </w:abstractNum>
-  <w:abstractNum w:abstractNumId="15">
+  <w:abstractNum w:abstractNumId="20">
     <w:nsid w:val="7EC3467E"/>
     <w:multiLevelType w:val="hybridMultilevel"/>
     <w:tmpl w:val="19B0CB1A"/>
@@ -6728,52 +7455,67 @@
     </w:lvl>
   </w:abstractNum>
   <w:num w:numId="1">
-    <w:abstractNumId w:val="14"/>
+    <w:abstractNumId w:val="19"/>
   </w:num>
   <w:num w:numId="2">
-    <w:abstractNumId w:val="6"/>
+    <w:abstractNumId w:val="9"/>
   </w:num>
   <w:num w:numId="3">
+    <w:abstractNumId w:val="13"/>
+  </w:num>
+  <w:num w:numId="4">
+    <w:abstractNumId w:val="15"/>
+  </w:num>
+  <w:num w:numId="5">
+    <w:abstractNumId w:val="12"/>
+  </w:num>
+  <w:num w:numId="6">
+    <w:abstractNumId w:val="8"/>
+  </w:num>
+  <w:num w:numId="7">
     <w:abstractNumId w:val="10"/>
   </w:num>
-  <w:num w:numId="4">
+  <w:num w:numId="8">
+    <w:abstractNumId w:val="18"/>
+  </w:num>
+  <w:num w:numId="9">
     <w:abstractNumId w:val="11"/>
   </w:num>
-  <w:num w:numId="5">
-    <w:abstractNumId w:val="9"/>
-  </w:num>
-  <w:num w:numId="6">
-    <w:abstractNumId w:val="5"/>
-  </w:num>
-  <w:num w:numId="7">
-    <w:abstractNumId w:val="7"/>
-  </w:num>
-  <w:num w:numId="8">
-    <w:abstractNumId w:val="13"/>
-  </w:num>
-  <w:num w:numId="9">
-    <w:abstractNumId w:val="8"/>
-  </w:num>
   <w:num w:numId="10">
-    <w:abstractNumId w:val="15"/>
+    <w:abstractNumId w:val="20"/>
   </w:num>
   <w:num w:numId="11">
-    <w:abstractNumId w:val="12"/>
+    <w:abstractNumId w:val="16"/>
   </w:num>
   <w:num w:numId="12">
     <w:abstractNumId w:val="0"/>
   </w:num>
   <w:num w:numId="13">
+    <w:abstractNumId w:val="5"/>
+  </w:num>
+  <w:num w:numId="14">
+    <w:abstractNumId w:val="3"/>
+  </w:num>
+  <w:num w:numId="15">
+    <w:abstractNumId w:val="2"/>
+  </w:num>
+  <w:num w:numId="16">
     <w:abstractNumId w:val="4"/>
   </w:num>
-  <w:num w:numId="14">
-    <w:abstractNumId w:val="2"/>
+  <w:num w:numId="17">
+    <w:abstractNumId w:val="6"/>
   </w:num>
-  <w:num w:numId="15">
+  <w:num w:numId="18">
+    <w:abstractNumId w:val="7"/>
+  </w:num>
+  <w:num w:numId="19">
+    <w:abstractNumId w:val="17"/>
+  </w:num>
+  <w:num w:numId="20">
     <w:abstractNumId w:val="1"/>
   </w:num>
-  <w:num w:numId="16">
-    <w:abstractNumId w:val="3"/>
+  <w:num w:numId="21">
+    <w:abstractNumId w:val="14"/>
   </w:num>
 </w:numbering>
 </file>
@@ -6942,7 +7684,6 @@
   <w:style w:type="character" w:default="1" w:styleId="Fuentedeprrafopredeter">
     <w:name w:val="Default Paragraph Font"/>
     <w:uiPriority w:val="1"/>
-    <w:semiHidden/>
     <w:unhideWhenUsed/>
   </w:style>
   <w:style w:type="table" w:default="1" w:styleId="Tablanormal">
@@ -7376,7 +8117,6 @@
   <w:style w:type="character" w:default="1" w:styleId="Fuentedeprrafopredeter">
     <w:name w:val="Default Paragraph Font"/>
     <w:uiPriority w:val="1"/>
-    <w:semiHidden/>
     <w:unhideWhenUsed/>
   </w:style>
   <w:style w:type="table" w:default="1" w:styleId="Tablanormal">
@@ -7901,7 +8641,7 @@
   <a:extraClrSchemeLst/>
   <a:extLst>
     <a:ext uri="{05A4C25C-085E-4340-85A3-A5531E510DB2}">
-      <thm15:themeFamily xmlns:thm15="http://schemas.microsoft.com/office/thememl/2012/main" xmlns="" name="Office Theme" id="{62F939B6-93AF-4DB8-9C6B-D6C7DFDC589F}" vid="{4A3C46E8-61CC-4603-A589-7422A47A8E4A}"/>
+      <thm15:themeFamily xmlns="" xmlns:thm15="http://schemas.microsoft.com/office/thememl/2012/main" name="Office Theme" id="{62F939B6-93AF-4DB8-9C6B-D6C7DFDC589F}" vid="{4A3C46E8-61CC-4603-A589-7422A47A8E4A}"/>
     </a:ext>
   </a:extLst>
 </a:theme>
@@ -7912,7 +8652,7 @@
 </file>
 
 <file path=customXml/itemProps1.xml><?xml version="1.0" encoding="utf-8"?>
-<ds:datastoreItem xmlns:ds="http://schemas.openxmlformats.org/officeDocument/2006/customXml" ds:itemID="{D51D7C3E-F947-479F-AD2D-07F11D3D5AC2}">
+<ds:datastoreItem xmlns:ds="http://schemas.openxmlformats.org/officeDocument/2006/customXml" ds:itemID="{A7BB4E70-4E30-4D7A-9C15-10BB71F9B901}">
   <ds:schemaRefs>
     <ds:schemaRef ds:uri="http://schemas.openxmlformats.org/officeDocument/2006/bibliography"/>
   </ds:schemaRefs>

</xml_diff>

<commit_message>
modificando diapositiva y requerimiento
</commit_message>
<xml_diff>
--- a/Formulario de Requerimientos.docx
+++ b/Formulario de Requerimientos.docx
@@ -114,15 +114,7 @@
         <w:jc w:val="both"/>
       </w:pPr>
       <w:r>
-        <w:t>Diseño, desarrollo e implementación del Sistema  “</w:t>
-      </w:r>
-      <w:proofErr w:type="spellStart"/>
-      <w:r>
-        <w:t>DeliverYApp</w:t>
-      </w:r>
-      <w:proofErr w:type="spellEnd"/>
-      <w:r>
-        <w:t xml:space="preserve">”. </w:t>
+        <w:t xml:space="preserve">Diseño, desarrollo e implementación del Sistema  “DeliverYApp”. </w:t>
       </w:r>
     </w:p>
     <w:p>
@@ -131,21 +123,8 @@
         <w:ind w:left="710"/>
         <w:jc w:val="both"/>
       </w:pPr>
-      <w:proofErr w:type="spellStart"/>
-      <w:r>
-        <w:t>DeliverYApp</w:t>
-      </w:r>
-      <w:proofErr w:type="spellEnd"/>
-      <w:r>
-        <w:t xml:space="preserve"> será un entorno web en el que se podrán registrar las empresas gastronómicas y así de esa forma poder ofrecer el servicio de </w:t>
-      </w:r>
-      <w:proofErr w:type="spellStart"/>
-      <w:r>
-        <w:t>delivery</w:t>
-      </w:r>
-      <w:proofErr w:type="spellEnd"/>
-      <w:r>
-        <w:t xml:space="preserve"> dicho sistema permitirá efectuar pedidos  del menú seleccionado por el cliente, una vez confirmado el pedido el usuario recibe las notificaciones de los pedidos y los procesa. </w:t>
+      <w:r>
+        <w:t xml:space="preserve">DeliverYApp será un entorno web en el que se podrán registrar las empresas gastronómicas y así de esa forma poder ofrecer el servicio de delivery dicho sistema permitirá efectuar pedidos  del menú seleccionado por el cliente, una vez confirmado el pedido el usuario recibe las notificaciones de los pedidos y los procesa. </w:t>
       </w:r>
     </w:p>
     <w:p>
@@ -185,15 +164,7 @@
         <w:jc w:val="both"/>
       </w:pPr>
       <w:r>
-        <w:t xml:space="preserve">La meta a alcanzar es mejorar el servicio de </w:t>
-      </w:r>
-      <w:proofErr w:type="spellStart"/>
-      <w:r>
-        <w:t>delivery</w:t>
-      </w:r>
-      <w:proofErr w:type="spellEnd"/>
-      <w:r>
-        <w:t xml:space="preserve"> y aumentar las ventas.</w:t>
+        <w:t>La meta a alcanzar es mejorar el servicio de delivery y aumentar las ventas.</w:t>
       </w:r>
     </w:p>
     <w:p>
@@ -670,39 +641,7 @@
           <w:sz w:val="24"/>
           <w:szCs w:val="24"/>
         </w:rPr>
-        <w:t>Protocolo de transferencia de hipertexto (</w:t>
-      </w:r>
-      <w:proofErr w:type="spellStart"/>
-      <w:r>
-        <w:rPr>
-          <w:sz w:val="24"/>
-          <w:szCs w:val="24"/>
-        </w:rPr>
-        <w:t>HiperText</w:t>
-      </w:r>
-      <w:proofErr w:type="spellEnd"/>
-      <w:r>
-        <w:rPr>
-          <w:sz w:val="24"/>
-          <w:szCs w:val="24"/>
-        </w:rPr>
-        <w:t xml:space="preserve"> Transfer </w:t>
-      </w:r>
-      <w:proofErr w:type="spellStart"/>
-      <w:r>
-        <w:rPr>
-          <w:sz w:val="24"/>
-          <w:szCs w:val="24"/>
-        </w:rPr>
-        <w:t>Protocol</w:t>
-      </w:r>
-      <w:proofErr w:type="spellEnd"/>
-      <w:r>
-        <w:rPr>
-          <w:sz w:val="24"/>
-          <w:szCs w:val="24"/>
-        </w:rPr>
-        <w:t xml:space="preserve">) es el protocolo usado en cada transacción. </w:t>
+        <w:t xml:space="preserve">Protocolo de transferencia de hipertexto (HiperText Transfer Protocol) es el protocolo usado en cada transacción. </w:t>
       </w:r>
     </w:p>
     <w:p>
@@ -809,23 +748,13 @@
           <w:szCs w:val="24"/>
         </w:rPr>
       </w:pPr>
-      <w:proofErr w:type="spellStart"/>
-      <w:r>
-        <w:rPr>
-          <w:b/>
-          <w:sz w:val="24"/>
-          <w:szCs w:val="24"/>
-        </w:rPr>
-        <w:t>MySQL</w:t>
-      </w:r>
-      <w:proofErr w:type="spellEnd"/>
-      <w:r>
-        <w:rPr>
-          <w:b/>
-          <w:sz w:val="24"/>
-          <w:szCs w:val="24"/>
-        </w:rPr>
-        <w:t xml:space="preserve">: </w:t>
+      <w:r>
+        <w:rPr>
+          <w:b/>
+          <w:sz w:val="24"/>
+          <w:szCs w:val="24"/>
+        </w:rPr>
+        <w:t xml:space="preserve">MySQL: </w:t>
       </w:r>
       <w:r>
         <w:rPr>
@@ -849,59 +778,13 @@
           <w:szCs w:val="24"/>
         </w:rPr>
       </w:pPr>
-      <w:proofErr w:type="spellStart"/>
-      <w:r>
-        <w:rPr>
-          <w:b/>
-          <w:sz w:val="24"/>
-          <w:szCs w:val="24"/>
-        </w:rPr>
-        <w:t>RoR</w:t>
-      </w:r>
-      <w:proofErr w:type="spellEnd"/>
-      <w:r>
-        <w:rPr>
-          <w:b/>
-          <w:sz w:val="24"/>
-          <w:szCs w:val="24"/>
-        </w:rPr>
-        <w:t xml:space="preserve"> (Ruby </w:t>
-      </w:r>
-      <w:proofErr w:type="spellStart"/>
-      <w:r>
-        <w:rPr>
-          <w:b/>
-          <w:sz w:val="24"/>
-          <w:szCs w:val="24"/>
-        </w:rPr>
-        <w:t>on</w:t>
-      </w:r>
-      <w:proofErr w:type="spellEnd"/>
-      <w:r>
-        <w:rPr>
-          <w:b/>
-          <w:sz w:val="24"/>
-          <w:szCs w:val="24"/>
-        </w:rPr>
-        <w:t xml:space="preserve"> </w:t>
-      </w:r>
-      <w:proofErr w:type="spellStart"/>
-      <w:r>
-        <w:rPr>
-          <w:b/>
-          <w:sz w:val="24"/>
-          <w:szCs w:val="24"/>
-        </w:rPr>
-        <w:t>Rails</w:t>
-      </w:r>
-      <w:proofErr w:type="spellEnd"/>
-      <w:r>
-        <w:rPr>
-          <w:b/>
-          <w:sz w:val="24"/>
-          <w:szCs w:val="24"/>
-        </w:rPr>
-        <w:t xml:space="preserve">): </w:t>
+      <w:r>
+        <w:rPr>
+          <w:b/>
+          <w:sz w:val="24"/>
+          <w:szCs w:val="24"/>
+        </w:rPr>
+        <w:t xml:space="preserve">RoR (Ruby on Rails): </w:t>
       </w:r>
       <w:r>
         <w:rPr>
@@ -961,25 +844,7 @@
           <w:sz w:val="24"/>
           <w:szCs w:val="24"/>
         </w:rPr>
-        <w:t xml:space="preserve">Dirección IP (Internet </w:t>
-      </w:r>
-      <w:proofErr w:type="spellStart"/>
-      <w:r>
-        <w:rPr>
-          <w:b/>
-          <w:sz w:val="24"/>
-          <w:szCs w:val="24"/>
-        </w:rPr>
-        <w:t>Protocol</w:t>
-      </w:r>
-      <w:proofErr w:type="spellEnd"/>
-      <w:r>
-        <w:rPr>
-          <w:b/>
-          <w:sz w:val="24"/>
-          <w:szCs w:val="24"/>
-        </w:rPr>
-        <w:t xml:space="preserve">): </w:t>
+        <w:t xml:space="preserve">Dirección IP (Internet Protocol): </w:t>
       </w:r>
       <w:r>
         <w:rPr>
@@ -1037,23 +902,7 @@
           <w:sz w:val="24"/>
           <w:szCs w:val="24"/>
         </w:rPr>
-        <w:t xml:space="preserve">Especificación de Requisitos según el estándar de IEEE 830 – IEEE </w:t>
-      </w:r>
-      <w:proofErr w:type="spellStart"/>
-      <w:r>
-        <w:rPr>
-          <w:sz w:val="24"/>
-          <w:szCs w:val="24"/>
-        </w:rPr>
-        <w:t>Std</w:t>
-      </w:r>
-      <w:proofErr w:type="spellEnd"/>
-      <w:r>
-        <w:rPr>
-          <w:sz w:val="24"/>
-          <w:szCs w:val="24"/>
-        </w:rPr>
-        <w:t xml:space="preserve">. 830-1998. </w:t>
+        <w:t xml:space="preserve">Especificación de Requisitos según el estándar de IEEE 830 – IEEE Std. 830-1998. </w:t>
       </w:r>
     </w:p>
     <w:p>
@@ -1170,15 +1019,7 @@
         <w:jc w:val="both"/>
       </w:pPr>
       <w:r>
-        <w:t xml:space="preserve">El sistema </w:t>
-      </w:r>
-      <w:proofErr w:type="spellStart"/>
-      <w:r>
-        <w:t>DeliverYApp</w:t>
-      </w:r>
-      <w:proofErr w:type="spellEnd"/>
-      <w:r>
-        <w:t xml:space="preserve"> será un producto diseñado para trabajar en entornos web, lo que permitirá su utilización de forma descentralizada, además trabajará</w:t>
+        <w:t>El sistema DeliverYApp será un producto diseñado para trabajar en entornos web, lo que permitirá su utilización de forma descentralizada, además trabajará</w:t>
       </w:r>
       <w:r>
         <w:t xml:space="preserve"> de manera independie</w:t>
@@ -1233,15 +1074,7 @@
         <w:jc w:val="both"/>
       </w:pPr>
       <w:r>
-        <w:t xml:space="preserve">El sistema </w:t>
-      </w:r>
-      <w:proofErr w:type="spellStart"/>
-      <w:r>
-        <w:t>DeliverYApp</w:t>
-      </w:r>
-      <w:proofErr w:type="spellEnd"/>
-      <w:r>
-        <w:t xml:space="preserve"> permitirá realizar las siguientes funciones:</w:t>
+        <w:t>El sistema DeliverYApp permitirá realizar las siguientes funciones:</w:t>
       </w:r>
     </w:p>
     <w:p>
@@ -1270,21 +1103,7 @@
         <w:rPr>
           <w:b/>
         </w:rPr>
-        <w:t xml:space="preserve"> (</w:t>
-      </w:r>
-      <w:proofErr w:type="spellStart"/>
-      <w:r>
-        <w:rPr>
-          <w:b/>
-        </w:rPr>
-        <w:t>Login</w:t>
-      </w:r>
-      <w:proofErr w:type="spellEnd"/>
-      <w:r>
-        <w:rPr>
-          <w:b/>
-        </w:rPr>
-        <w:t xml:space="preserve"> - Empresa):</w:t>
+        <w:t xml:space="preserve"> (Login - Empresa):</w:t>
       </w:r>
       <w:r>
         <w:t xml:space="preserve"> Se le proveerá de un usuario y contraseña para que pueda acceder  y tener control de los servicios que provee el sistema.</w:t>
@@ -1435,21 +1254,7 @@
         <w:rPr>
           <w:b/>
         </w:rPr>
-        <w:t xml:space="preserve"> (</w:t>
-      </w:r>
-      <w:proofErr w:type="spellStart"/>
-      <w:r>
-        <w:rPr>
-          <w:b/>
-        </w:rPr>
-        <w:t>Login</w:t>
-      </w:r>
-      <w:proofErr w:type="spellEnd"/>
-      <w:r>
-        <w:rPr>
-          <w:b/>
-        </w:rPr>
-        <w:t xml:space="preserve"> - cliente):</w:t>
+        <w:t xml:space="preserve"> (Login - cliente):</w:t>
       </w:r>
       <w:r>
         <w:t xml:space="preserve"> El cliente deberá registrarse antes de solicitar el pedido.</w:t>
@@ -1613,23 +1418,7 @@
         <w:t>Políticas de la empresa:</w:t>
       </w:r>
       <w:r>
-        <w:t xml:space="preserve"> La aplicación se desarrollara mediante software de licencia abierta por lo tanto no se deberá pagar por el uso del servidor web(apache), sistema de gestión de base de datos (</w:t>
-      </w:r>
-      <w:proofErr w:type="spellStart"/>
-      <w:r>
-        <w:t>MySQL</w:t>
-      </w:r>
-      <w:proofErr w:type="spellEnd"/>
-      <w:r>
-        <w:t xml:space="preserve">) y el lenguaje de programación </w:t>
-      </w:r>
-      <w:proofErr w:type="spellStart"/>
-      <w:r>
-        <w:t>RoR</w:t>
-      </w:r>
-      <w:proofErr w:type="spellEnd"/>
-      <w:r>
-        <w:t>, por lo tanto la utilización de estos programas se harán mediantes las políticas establecidas por este tipo de licenciamiento.</w:t>
+        <w:t xml:space="preserve"> La aplicación se desarrollara mediante software de licencia abierta por lo tanto no se deberá pagar por el uso del servidor web(apache), sistema de gestión de base de datos (MySQL) y el lenguaje de programación RoR, por lo tanto la utilización de estos programas se harán mediantes las políticas establecidas por este tipo de licenciamiento.</w:t>
       </w:r>
     </w:p>
     <w:p>
@@ -1648,31 +1437,7 @@
         <w:t>Limitaciones del hardware:</w:t>
       </w:r>
       <w:r>
-        <w:t xml:space="preserve"> para esta aplicación será necesaria un computador servidor en el cual se instalara el servidor web apache, </w:t>
-      </w:r>
-      <w:proofErr w:type="spellStart"/>
-      <w:r>
-        <w:t>MySQl</w:t>
-      </w:r>
-      <w:proofErr w:type="spellEnd"/>
-      <w:r>
-        <w:t xml:space="preserve">, </w:t>
-      </w:r>
-      <w:proofErr w:type="spellStart"/>
-      <w:r>
-        <w:t>RoR</w:t>
-      </w:r>
-      <w:proofErr w:type="spellEnd"/>
-      <w:r>
-        <w:t xml:space="preserve"> y la aplicación </w:t>
-      </w:r>
-      <w:proofErr w:type="spellStart"/>
-      <w:r>
-        <w:t>DeliverYApp</w:t>
-      </w:r>
-      <w:proofErr w:type="spellEnd"/>
-      <w:r>
-        <w:t>.</w:t>
+        <w:t xml:space="preserve"> para esta aplicación será necesaria un computador servidor en el cual se instalara el servidor web apache, MySQl, RoR y la aplicación DeliverYApp.</w:t>
       </w:r>
     </w:p>
     <w:p>
@@ -1691,23 +1456,7 @@
         <w:t>Interfaces con otras aplicaciones:</w:t>
       </w:r>
       <w:r>
-        <w:t xml:space="preserve"> Debido a que el sistema no interactúa con otro sistema y es autónomo no se desarrollaran interfaces con otras aplicaciones. Las conexiones necesarias para la utilización del servidor web, </w:t>
-      </w:r>
-      <w:proofErr w:type="spellStart"/>
-      <w:r>
-        <w:t>MySQL</w:t>
-      </w:r>
-      <w:proofErr w:type="spellEnd"/>
-      <w:r>
-        <w:t xml:space="preserve">, </w:t>
-      </w:r>
-      <w:proofErr w:type="spellStart"/>
-      <w:r>
-        <w:t>RoR</w:t>
-      </w:r>
-      <w:proofErr w:type="spellEnd"/>
-      <w:r>
-        <w:t xml:space="preserve"> y un DNS será por medio de la configuración de estos programas.</w:t>
+        <w:t xml:space="preserve"> Debido a que el sistema no interactúa con otro sistema y es autónomo no se desarrollaran interfaces con otras aplicaciones. Las conexiones necesarias para la utilización del servidor web, MySQL, RoR y un DNS será por medio de la configuración de estos programas.</w:t>
       </w:r>
     </w:p>
     <w:p>
@@ -2023,15 +1772,7 @@
         <w:jc w:val="both"/>
       </w:pPr>
       <w:r>
-        <w:t xml:space="preserve">El sistema </w:t>
-      </w:r>
-      <w:proofErr w:type="spellStart"/>
-      <w:r>
-        <w:t>DeliverYApp</w:t>
-      </w:r>
-      <w:proofErr w:type="spellEnd"/>
-      <w:r>
-        <w:t xml:space="preserve"> no tendrá interconexión con otros sistemas informáticos por lo tanto no es necesario la utilización de interfaces específicas para este punto.</w:t>
+        <w:t>El sistema DeliverYApp no tendrá interconexión con otros sistemas informáticos por lo tanto no es necesario la utilización de interfaces específicas para este punto.</w:t>
       </w:r>
     </w:p>
     <w:p>
@@ -2175,15 +1916,7 @@
         <w:t>(</w:t>
       </w:r>
       <w:r>
-        <w:t xml:space="preserve">Google </w:t>
-      </w:r>
-      <w:proofErr w:type="spellStart"/>
-      <w:r>
-        <w:t>Chrome</w:t>
-      </w:r>
-      <w:proofErr w:type="spellEnd"/>
-      <w:r>
-        <w:t>, Firefox, Internet Explorer</w:t>
+        <w:t>Google Chrome, Firefox, Internet Explorer</w:t>
       </w:r>
       <w:r>
         <w:t>)</w:t>
@@ -2497,18 +2230,8 @@
                 <w:sz w:val="24"/>
                 <w:szCs w:val="24"/>
               </w:rPr>
-              <w:t xml:space="preserve">Grupo </w:t>
+              <w:t>Grupo DeliverYapp</w:t>
             </w:r>
-            <w:proofErr w:type="spellStart"/>
-            <w:r>
-              <w:rPr>
-                <w:rFonts w:ascii="Times New Roman" w:hAnsi="Times New Roman"/>
-                <w:sz w:val="24"/>
-                <w:szCs w:val="24"/>
-              </w:rPr>
-              <w:t>DeliverYapp</w:t>
-            </w:r>
-            <w:proofErr w:type="spellEnd"/>
           </w:p>
         </w:tc>
       </w:tr>
@@ -2669,18 +2392,8 @@
                 <w:sz w:val="24"/>
                 <w:szCs w:val="24"/>
               </w:rPr>
-              <w:t xml:space="preserve">Proceso de Pedido de </w:t>
+              <w:t>Proceso de Pedido de Delivery</w:t>
             </w:r>
-            <w:proofErr w:type="spellStart"/>
-            <w:r>
-              <w:rPr>
-                <w:rFonts w:ascii="Times New Roman" w:hAnsi="Times New Roman"/>
-                <w:sz w:val="24"/>
-                <w:szCs w:val="24"/>
-              </w:rPr>
-              <w:t>Delivery</w:t>
-            </w:r>
-            <w:proofErr w:type="spellEnd"/>
           </w:p>
         </w:tc>
       </w:tr>
@@ -3169,17 +2882,7 @@
                 <w:sz w:val="24"/>
                 <w:szCs w:val="24"/>
               </w:rPr>
-              <w:t xml:space="preserve"> pedido de </w:t>
-            </w:r>
-            <w:proofErr w:type="spellStart"/>
-            <w:r>
-              <w:rPr>
-                <w:rFonts w:ascii="Times New Roman" w:hAnsi="Times New Roman"/>
-                <w:b/>
-                <w:sz w:val="24"/>
-                <w:szCs w:val="24"/>
-              </w:rPr>
-              <w:t>deliver</w:t>
+              <w:t xml:space="preserve"> pedido de deliver</w:t>
             </w:r>
             <w:r>
               <w:rPr>
@@ -3190,7 +2893,6 @@
               </w:rPr>
               <w:t>y</w:t>
             </w:r>
-            <w:proofErr w:type="spellEnd"/>
           </w:p>
           <w:p>
             <w:pPr>
@@ -3955,55 +3657,7 @@
           <w:rFonts w:ascii="Calibri" w:hAnsi="Calibri" w:cs="Calibri"/>
           <w:bCs/>
         </w:rPr>
-        <w:t xml:space="preserve">El cliente desde su navegador ingresa a la </w:t>
-      </w:r>
-      <w:proofErr w:type="spellStart"/>
-      <w:r>
-        <w:rPr>
-          <w:rFonts w:ascii="Calibri" w:hAnsi="Calibri" w:cs="Calibri"/>
-          <w:bCs/>
-        </w:rPr>
-        <w:t>aplicacion</w:t>
-      </w:r>
-      <w:proofErr w:type="spellEnd"/>
-      <w:r>
-        <w:rPr>
-          <w:rFonts w:ascii="Calibri" w:hAnsi="Calibri" w:cs="Calibri"/>
-          <w:bCs/>
-        </w:rPr>
-        <w:t xml:space="preserve"> “</w:t>
-      </w:r>
-      <w:proofErr w:type="spellStart"/>
-      <w:r>
-        <w:rPr>
-          <w:rFonts w:ascii="Calibri" w:hAnsi="Calibri" w:cs="Calibri"/>
-          <w:bCs/>
-        </w:rPr>
-        <w:t>DeliverYApp</w:t>
-      </w:r>
-      <w:proofErr w:type="spellEnd"/>
-      <w:r>
-        <w:rPr>
-          <w:rFonts w:ascii="Calibri" w:hAnsi="Calibri" w:cs="Calibri"/>
-          <w:bCs/>
-        </w:rPr>
-        <w:t>” primeramente se debe registrar (</w:t>
-      </w:r>
-      <w:proofErr w:type="spellStart"/>
-      <w:r>
-        <w:rPr>
-          <w:rFonts w:ascii="Calibri" w:hAnsi="Calibri" w:cs="Calibri"/>
-          <w:bCs/>
-        </w:rPr>
-        <w:t>Loguearse</w:t>
-      </w:r>
-      <w:proofErr w:type="spellEnd"/>
-      <w:r>
-        <w:rPr>
-          <w:rFonts w:ascii="Calibri" w:hAnsi="Calibri" w:cs="Calibri"/>
-          <w:bCs/>
-        </w:rPr>
-        <w:t xml:space="preserve">) con los datos requeridos por el sistema luego de eso podrá ver un mensaje de bienvenida y una lista de restaurantes en el cual tendrá la opción de elegir uno de ellos, una vez seleccionado  el restaurante se desplegará una interfaz con las opciones del menú donde el cliente por medio de imágenes con sus respectivas descripciones optara por su plato de preferencia. Una vez seleccionado el menú el cliente tiene como opción marcar si su pedido será a domicilio o si pasara a retirar. Realizado esto aparecerán los datos personales con la lista de pedido que ha hecho el cliente con sus respectivos precios y el monto total a abonar. Si el cliente está de acuerdo presiona el botón para confirmar su pedido y se le mostrara un mensaje de recepción y confirmación. </w:t>
+        <w:t xml:space="preserve">El cliente desde su navegador ingresa a la aplicacion “DeliverYApp” primeramente se debe registrar (Loguearse) con los datos requeridos por el sistema luego de eso podrá ver un mensaje de bienvenida y una lista de restaurantes en el cual tendrá la opción de elegir uno de ellos, una vez seleccionado  el restaurante se desplegará una interfaz con las opciones del menú donde el cliente por medio de imágenes con sus respectivas descripciones optara por su plato de preferencia. Una vez seleccionado el menú el cliente tiene como opción marcar si su pedido será a domicilio o si pasara a retirar. Realizado esto aparecerán los datos personales con la lista de pedido que ha hecho el cliente con sus respectivos precios y el monto total a abonar. Si el cliente está de acuerdo presiona el botón para confirmar su pedido y se le mostrara un mensaje de recepción y confirmación. </w:t>
       </w:r>
     </w:p>
     <w:p>
@@ -4084,18 +3738,8 @@
                 <w:sz w:val="24"/>
                 <w:szCs w:val="24"/>
               </w:rPr>
-              <w:t xml:space="preserve">Grupo </w:t>
+              <w:t>Grupo DeliverYApp</w:t>
             </w:r>
-            <w:proofErr w:type="spellStart"/>
-            <w:r>
-              <w:rPr>
-                <w:rFonts w:ascii="Times New Roman" w:hAnsi="Times New Roman"/>
-                <w:sz w:val="24"/>
-                <w:szCs w:val="24"/>
-              </w:rPr>
-              <w:t>DeliverYApp</w:t>
-            </w:r>
-            <w:proofErr w:type="spellEnd"/>
           </w:p>
         </w:tc>
       </w:tr>
@@ -4316,18 +3960,8 @@
                 <w:sz w:val="24"/>
                 <w:szCs w:val="24"/>
               </w:rPr>
-              <w:t xml:space="preserve">El Cliente debe de estar </w:t>
+              <w:t>El Cliente debe de estar logueado</w:t>
             </w:r>
-            <w:proofErr w:type="spellStart"/>
-            <w:r>
-              <w:rPr>
-                <w:rFonts w:ascii="Times New Roman" w:hAnsi="Times New Roman"/>
-                <w:sz w:val="24"/>
-                <w:szCs w:val="24"/>
-              </w:rPr>
-              <w:t>logueado</w:t>
-            </w:r>
-            <w:proofErr w:type="spellEnd"/>
           </w:p>
         </w:tc>
       </w:tr>
@@ -4398,41 +4032,13 @@
               <w:rPr>
                 <w:sz w:val="24"/>
               </w:rPr>
-              <w:t xml:space="preserve"> a la aplicación de </w:t>
-            </w:r>
-            <w:proofErr w:type="spellStart"/>
-            <w:r>
-              <w:rPr>
-                <w:sz w:val="24"/>
-              </w:rPr>
-              <w:t>DeliverYApp</w:t>
-            </w:r>
-            <w:proofErr w:type="spellEnd"/>
-            <w:r>
-              <w:rPr>
-                <w:sz w:val="24"/>
-              </w:rPr>
-              <w:t xml:space="preserve"> se </w:t>
+              <w:t xml:space="preserve"> a la aplicación de DeliverYApp se </w:t>
             </w:r>
             <w:r>
               <w:rPr>
                 <w:sz w:val="24"/>
               </w:rPr>
-              <w:t xml:space="preserve"> </w:t>
-            </w:r>
-            <w:proofErr w:type="spellStart"/>
-            <w:r>
-              <w:rPr>
-                <w:sz w:val="24"/>
-              </w:rPr>
-              <w:t>loguea</w:t>
-            </w:r>
-            <w:proofErr w:type="spellEnd"/>
-            <w:r>
-              <w:rPr>
-                <w:sz w:val="24"/>
-              </w:rPr>
-              <w:t xml:space="preserve">. </w:t>
+              <w:t xml:space="preserve"> loguea. </w:t>
             </w:r>
           </w:p>
           <w:p>
@@ -4636,21 +4242,7 @@
               <w:rPr>
                 <w:sz w:val="24"/>
               </w:rPr>
-              <w:t xml:space="preserve"> </w:t>
-            </w:r>
-            <w:proofErr w:type="spellStart"/>
-            <w:r>
-              <w:rPr>
-                <w:sz w:val="24"/>
-              </w:rPr>
-              <w:t>DeliveYApp</w:t>
-            </w:r>
-            <w:proofErr w:type="spellEnd"/>
-            <w:r>
-              <w:rPr>
-                <w:sz w:val="24"/>
-              </w:rPr>
-              <w:t xml:space="preserve">  Enviado “</w:t>
+              <w:t xml:space="preserve"> DeliveYApp  Enviado “</w:t>
             </w:r>
           </w:p>
           <w:p>
@@ -5026,9 +4618,34 @@
     <w:p>
       <w:pPr>
         <w:ind w:left="360"/>
-      </w:pPr>
-      <w:r>
-        <w:t>Con el conocimiento obtenido y existe gran cantidad de recursos y guías para el desarrollo de Sistema.</w:t>
+        <w:jc w:val="both"/>
+      </w:pPr>
+      <w:r>
+        <w:t xml:space="preserve">Se a evaluado la opción de escoger el lenguaje de programación de </w:t>
+      </w:r>
+      <w:r>
+        <w:t>Ruby on Rails (</w:t>
+      </w:r>
+      <w:r>
+        <w:t>RoR</w:t>
+      </w:r>
+      <w:r>
+        <w:t>)</w:t>
+      </w:r>
+      <w:r>
+        <w:t xml:space="preserve"> por el hecho de que la mayoría de los integrantes del grupo poseen un conocimiento básico</w:t>
+      </w:r>
+      <w:r>
+        <w:t>, dispuestos</w:t>
+      </w:r>
+      <w:r>
+        <w:t xml:space="preserve"> </w:t>
+      </w:r>
+      <w:r>
+        <w:t>en aprender e innovar y además porque ofrece una inmensa librerías (gemas) que nos facilitara muchas cosas en el momento de desarrollar el sistema</w:t>
+      </w:r>
+      <w:r>
+        <w:t xml:space="preserve">. </w:t>
       </w:r>
     </w:p>
     <w:p>
@@ -5076,22 +4693,38 @@
         <w:ind w:left="360"/>
       </w:pPr>
       <w:r>
-        <w:t xml:space="preserve">Es factible el sistema que vamos a desarrollar porque tiene como propósito mejorar el servicio de </w:t>
-      </w:r>
-      <w:proofErr w:type="spellStart"/>
-      <w:r>
-        <w:t>delivery</w:t>
-      </w:r>
-      <w:proofErr w:type="spellEnd"/>
-      <w:r>
-        <w:t xml:space="preserve"> y aumentar las ventas.</w:t>
+        <w:t>Cuenta con los recursos humanos necesarios y preparados para desarrollar dicho sistema.</w:t>
+      </w:r>
+    </w:p>
+    <w:p>
+      <w:pPr>
+        <w:ind w:left="360"/>
+      </w:pPr>
+      <w:r>
+        <w:t>De acuerdo al análisis re</w:t>
+      </w:r>
+      <w:r>
+        <w:t xml:space="preserve">alizado hemos comprobado que </w:t>
+      </w:r>
+      <w:r>
+        <w:t xml:space="preserve">el sistema </w:t>
+      </w:r>
+      <w:r>
+        <w:t xml:space="preserve"> de delivery </w:t>
       </w:r>
       <w:bookmarkStart w:id="0" w:name="_GoBack"/>
       <w:bookmarkEnd w:id="0"/>
+      <w:r>
+        <w:t>que vamos a desarrollar porque tiene como propósito mejorar el servicio de delivery y aumentar las ventas.</w:t>
+      </w:r>
     </w:p>
     <w:p>
       <w:r>
         <w:tab/>
+      </w:r>
+    </w:p>
+    <w:p>
+      <w:r>
         <w:t xml:space="preserve">Después de realizar el análisis se concluye que es viable el </w:t>
       </w:r>
       <w:r>
@@ -5104,15 +4737,7 @@
         <w:t xml:space="preserve"> e implementación </w:t>
       </w:r>
       <w:r>
-        <w:t>del Sistema  “</w:t>
-      </w:r>
-      <w:proofErr w:type="spellStart"/>
-      <w:r>
-        <w:t>DeliverYApp</w:t>
-      </w:r>
-      <w:proofErr w:type="spellEnd"/>
-      <w:r>
-        <w:t xml:space="preserve"> </w:t>
+        <w:t xml:space="preserve">del Sistema  “DeliverYApp </w:t>
       </w:r>
       <w:r>
         <w:t xml:space="preserve"> </w:t>
@@ -7684,6 +7309,7 @@
   <w:style w:type="character" w:default="1" w:styleId="Fuentedeprrafopredeter">
     <w:name w:val="Default Paragraph Font"/>
     <w:uiPriority w:val="1"/>
+    <w:semiHidden/>
     <w:unhideWhenUsed/>
   </w:style>
   <w:style w:type="table" w:default="1" w:styleId="Tablanormal">
@@ -7762,7 +7388,6 @@
       <w:lang w:eastAsia="es-ES"/>
     </w:rPr>
     <w:tblPr>
-      <w:tblInd w:w="0" w:type="dxa"/>
       <w:tblBorders>
         <w:top w:val="single" w:sz="4" w:space="0" w:color="000000" w:themeColor="text1"/>
         <w:left w:val="single" w:sz="4" w:space="0" w:color="000000" w:themeColor="text1"/>
@@ -7771,12 +7396,6 @@
         <w:insideH w:val="single" w:sz="4" w:space="0" w:color="000000" w:themeColor="text1"/>
         <w:insideV w:val="single" w:sz="4" w:space="0" w:color="000000" w:themeColor="text1"/>
       </w:tblBorders>
-      <w:tblCellMar>
-        <w:top w:w="0" w:type="dxa"/>
-        <w:left w:w="108" w:type="dxa"/>
-        <w:bottom w:w="0" w:type="dxa"/>
-        <w:right w:w="108" w:type="dxa"/>
-      </w:tblCellMar>
     </w:tblPr>
   </w:style>
   <w:style w:type="paragraph" w:customStyle="1" w:styleId="Default">
@@ -7812,17 +7431,10 @@
     <w:tblPr>
       <w:tblStyleRowBandSize w:val="1"/>
       <w:tblStyleColBandSize w:val="1"/>
-      <w:tblInd w:w="0" w:type="dxa"/>
       <w:tblBorders>
         <w:top w:val="single" w:sz="18" w:space="0" w:color="auto"/>
         <w:bottom w:val="single" w:sz="18" w:space="0" w:color="auto"/>
       </w:tblBorders>
-      <w:tblCellMar>
-        <w:top w:w="0" w:type="dxa"/>
-        <w:left w:w="108" w:type="dxa"/>
-        <w:bottom w:w="0" w:type="dxa"/>
-        <w:right w:w="108" w:type="dxa"/>
-      </w:tblCellMar>
     </w:tblPr>
     <w:tblStylePr w:type="firstRow">
       <w:pPr>
@@ -8117,6 +7729,7 @@
   <w:style w:type="character" w:default="1" w:styleId="Fuentedeprrafopredeter">
     <w:name w:val="Default Paragraph Font"/>
     <w:uiPriority w:val="1"/>
+    <w:semiHidden/>
     <w:unhideWhenUsed/>
   </w:style>
   <w:style w:type="table" w:default="1" w:styleId="Tablanormal">
@@ -8195,7 +7808,6 @@
       <w:lang w:eastAsia="es-ES"/>
     </w:rPr>
     <w:tblPr>
-      <w:tblInd w:w="0" w:type="dxa"/>
       <w:tblBorders>
         <w:top w:val="single" w:sz="4" w:space="0" w:color="000000" w:themeColor="text1"/>
         <w:left w:val="single" w:sz="4" w:space="0" w:color="000000" w:themeColor="text1"/>
@@ -8204,12 +7816,6 @@
         <w:insideH w:val="single" w:sz="4" w:space="0" w:color="000000" w:themeColor="text1"/>
         <w:insideV w:val="single" w:sz="4" w:space="0" w:color="000000" w:themeColor="text1"/>
       </w:tblBorders>
-      <w:tblCellMar>
-        <w:top w:w="0" w:type="dxa"/>
-        <w:left w:w="108" w:type="dxa"/>
-        <w:bottom w:w="0" w:type="dxa"/>
-        <w:right w:w="108" w:type="dxa"/>
-      </w:tblCellMar>
     </w:tblPr>
   </w:style>
   <w:style w:type="paragraph" w:customStyle="1" w:styleId="Default">
@@ -8245,17 +7851,10 @@
     <w:tblPr>
       <w:tblStyleRowBandSize w:val="1"/>
       <w:tblStyleColBandSize w:val="1"/>
-      <w:tblInd w:w="0" w:type="dxa"/>
       <w:tblBorders>
         <w:top w:val="single" w:sz="18" w:space="0" w:color="auto"/>
         <w:bottom w:val="single" w:sz="18" w:space="0" w:color="auto"/>
       </w:tblBorders>
-      <w:tblCellMar>
-        <w:top w:w="0" w:type="dxa"/>
-        <w:left w:w="108" w:type="dxa"/>
-        <w:bottom w:w="0" w:type="dxa"/>
-        <w:right w:w="108" w:type="dxa"/>
-      </w:tblCellMar>
     </w:tblPr>
     <w:tblStylePr w:type="firstRow">
       <w:pPr>
@@ -8641,7 +8240,7 @@
   <a:extraClrSchemeLst/>
   <a:extLst>
     <a:ext uri="{05A4C25C-085E-4340-85A3-A5531E510DB2}">
-      <thm15:themeFamily xmlns="" xmlns:thm15="http://schemas.microsoft.com/office/thememl/2012/main" name="Office Theme" id="{62F939B6-93AF-4DB8-9C6B-D6C7DFDC589F}" vid="{4A3C46E8-61CC-4603-A589-7422A47A8E4A}"/>
+      <thm15:themeFamily xmlns:thm15="http://schemas.microsoft.com/office/thememl/2012/main" xmlns="" name="Office Theme" id="{62F939B6-93AF-4DB8-9C6B-D6C7DFDC589F}" vid="{4A3C46E8-61CC-4603-A589-7422A47A8E4A}"/>
     </a:ext>
   </a:extLst>
 </a:theme>
@@ -8652,7 +8251,7 @@
 </file>
 
 <file path=customXml/itemProps1.xml><?xml version="1.0" encoding="utf-8"?>
-<ds:datastoreItem xmlns:ds="http://schemas.openxmlformats.org/officeDocument/2006/customXml" ds:itemID="{A7BB4E70-4E30-4D7A-9C15-10BB71F9B901}">
+<ds:datastoreItem xmlns:ds="http://schemas.openxmlformats.org/officeDocument/2006/customXml" ds:itemID="{6823DBF3-8B33-4714-956A-CC83B2B5D521}">
   <ds:schemaRefs>
     <ds:schemaRef ds:uri="http://schemas.openxmlformats.org/officeDocument/2006/bibliography"/>
   </ds:schemaRefs>

</xml_diff>

<commit_message>
especificacion de caso de uso
</commit_message>
<xml_diff>
--- a/Formulario de Requerimientos.docx
+++ b/Formulario de Requerimientos.docx
@@ -941,6 +941,7 @@
       <w:pPr>
         <w:pStyle w:val="Prrafodelista"/>
         <w:ind w:left="1070"/>
+        <w:jc w:val="both"/>
       </w:pPr>
       <w:r>
         <w:t xml:space="preserve">En este documento se encontrará las características del sistema, interfaces del sistema, interfaces del usuario, características de los usuarios, descripción de los requerimientos funcionales, no funcionales y del sistema. </w:t>
@@ -3084,7 +3085,523 @@
       <w:r>
         <w:t xml:space="preserve">  </w:t>
       </w:r>
-    </w:p>
+      <w:r>
+        <w:t xml:space="preserve">1.1 Registrarse </w:t>
+      </w:r>
+      <w:r>
+        <w:t>de parte del Usuario</w:t>
+      </w:r>
+    </w:p>
+    <w:tbl>
+      <w:tblPr>
+        <w:tblStyle w:val="Tablaconcuadrcula"/>
+        <w:tblW w:w="0" w:type="auto"/>
+        <w:jc w:val="center"/>
+        <w:tblLook w:val="04A0" w:firstRow="1" w:lastRow="0" w:firstColumn="1" w:lastColumn="0" w:noHBand="0" w:noVBand="1"/>
+      </w:tblPr>
+      <w:tblGrid>
+        <w:gridCol w:w="1951"/>
+        <w:gridCol w:w="6693"/>
+      </w:tblGrid>
+      <w:tr>
+        <w:trPr>
+          <w:jc w:val="center"/>
+        </w:trPr>
+        <w:tc>
+          <w:tcPr>
+            <w:tcW w:w="1951" w:type="dxa"/>
+          </w:tcPr>
+          <w:p>
+            <w:pPr>
+              <w:rPr>
+                <w:rFonts w:ascii="Times New Roman" w:hAnsi="Times New Roman"/>
+                <w:b/>
+                <w:sz w:val="24"/>
+                <w:szCs w:val="24"/>
+              </w:rPr>
+            </w:pPr>
+            <w:r>
+              <w:rPr>
+                <w:rFonts w:ascii="Times New Roman" w:hAnsi="Times New Roman"/>
+                <w:b/>
+                <w:sz w:val="24"/>
+                <w:szCs w:val="24"/>
+              </w:rPr>
+              <w:t xml:space="preserve">Nombre </w:t>
+            </w:r>
+          </w:p>
+        </w:tc>
+        <w:tc>
+          <w:tcPr>
+            <w:tcW w:w="6693" w:type="dxa"/>
+          </w:tcPr>
+          <w:p>
+            <w:pPr>
+              <w:rPr>
+                <w:rFonts w:ascii="Times New Roman" w:hAnsi="Times New Roman"/>
+                <w:sz w:val="24"/>
+                <w:szCs w:val="24"/>
+              </w:rPr>
+            </w:pPr>
+            <w:r>
+              <w:rPr>
+                <w:rFonts w:ascii="Times New Roman" w:hAnsi="Times New Roman"/>
+                <w:sz w:val="24"/>
+                <w:szCs w:val="24"/>
+              </w:rPr>
+              <w:t>Grupo DeliverYApp</w:t>
+            </w:r>
+          </w:p>
+        </w:tc>
+      </w:tr>
+      <w:tr>
+        <w:trPr>
+          <w:jc w:val="center"/>
+        </w:trPr>
+        <w:tc>
+          <w:tcPr>
+            <w:tcW w:w="1951" w:type="dxa"/>
+          </w:tcPr>
+          <w:p>
+            <w:pPr>
+              <w:rPr>
+                <w:rFonts w:ascii="Times New Roman" w:hAnsi="Times New Roman"/>
+                <w:b/>
+                <w:sz w:val="24"/>
+                <w:szCs w:val="24"/>
+              </w:rPr>
+            </w:pPr>
+            <w:r>
+              <w:rPr>
+                <w:rFonts w:ascii="Times New Roman" w:hAnsi="Times New Roman"/>
+                <w:b/>
+                <w:sz w:val="24"/>
+                <w:szCs w:val="24"/>
+              </w:rPr>
+              <w:t>Autores:</w:t>
+            </w:r>
+          </w:p>
+        </w:tc>
+        <w:tc>
+          <w:tcPr>
+            <w:tcW w:w="6693" w:type="dxa"/>
+          </w:tcPr>
+          <w:p>
+            <w:pPr>
+              <w:rPr>
+                <w:rFonts w:ascii="Times New Roman" w:hAnsi="Times New Roman"/>
+                <w:sz w:val="24"/>
+                <w:szCs w:val="24"/>
+              </w:rPr>
+            </w:pPr>
+            <w:r>
+              <w:rPr>
+                <w:rFonts w:ascii="Times New Roman" w:hAnsi="Times New Roman"/>
+                <w:sz w:val="24"/>
+                <w:szCs w:val="24"/>
+              </w:rPr>
+              <w:t>Cliente, Sistema Autor</w:t>
+            </w:r>
+          </w:p>
+        </w:tc>
+      </w:tr>
+      <w:tr>
+        <w:trPr>
+          <w:jc w:val="center"/>
+        </w:trPr>
+        <w:tc>
+          <w:tcPr>
+            <w:tcW w:w="1951" w:type="dxa"/>
+          </w:tcPr>
+          <w:p>
+            <w:pPr>
+              <w:rPr>
+                <w:rFonts w:ascii="Times New Roman" w:hAnsi="Times New Roman"/>
+                <w:b/>
+                <w:sz w:val="24"/>
+                <w:szCs w:val="24"/>
+              </w:rPr>
+            </w:pPr>
+            <w:r>
+              <w:rPr>
+                <w:rFonts w:ascii="Times New Roman" w:hAnsi="Times New Roman"/>
+                <w:b/>
+                <w:sz w:val="24"/>
+                <w:szCs w:val="24"/>
+              </w:rPr>
+              <w:t>Fecha</w:t>
+            </w:r>
+            <w:r>
+              <w:rPr>
+                <w:rFonts w:ascii="Times New Roman" w:hAnsi="Times New Roman"/>
+                <w:b/>
+                <w:sz w:val="24"/>
+                <w:szCs w:val="24"/>
+              </w:rPr>
+              <w:t>:</w:t>
+            </w:r>
+          </w:p>
+        </w:tc>
+        <w:tc>
+          <w:tcPr>
+            <w:tcW w:w="6693" w:type="dxa"/>
+          </w:tcPr>
+          <w:p>
+            <w:pPr>
+              <w:rPr>
+                <w:rFonts w:ascii="Times New Roman" w:hAnsi="Times New Roman"/>
+                <w:sz w:val="24"/>
+                <w:szCs w:val="24"/>
+              </w:rPr>
+            </w:pPr>
+            <w:r>
+              <w:rPr>
+                <w:rFonts w:ascii="Times New Roman" w:hAnsi="Times New Roman"/>
+                <w:sz w:val="24"/>
+                <w:szCs w:val="24"/>
+              </w:rPr>
+              <w:t>06-04-2016</w:t>
+            </w:r>
+          </w:p>
+        </w:tc>
+      </w:tr>
+      <w:tr>
+        <w:trPr>
+          <w:jc w:val="center"/>
+        </w:trPr>
+        <w:tc>
+          <w:tcPr>
+            <w:tcW w:w="1951" w:type="dxa"/>
+          </w:tcPr>
+          <w:p>
+            <w:pPr>
+              <w:rPr>
+                <w:rFonts w:ascii="Times New Roman" w:hAnsi="Times New Roman"/>
+                <w:b/>
+                <w:sz w:val="24"/>
+                <w:szCs w:val="24"/>
+              </w:rPr>
+            </w:pPr>
+            <w:r>
+              <w:rPr>
+                <w:rFonts w:ascii="Times New Roman" w:hAnsi="Times New Roman"/>
+                <w:b/>
+                <w:sz w:val="24"/>
+                <w:szCs w:val="24"/>
+              </w:rPr>
+              <w:t>Descripción</w:t>
+            </w:r>
+            <w:r>
+              <w:rPr>
+                <w:rFonts w:ascii="Times New Roman" w:hAnsi="Times New Roman"/>
+                <w:b/>
+                <w:sz w:val="24"/>
+                <w:szCs w:val="24"/>
+              </w:rPr>
+              <w:t>:</w:t>
+            </w:r>
+          </w:p>
+        </w:tc>
+        <w:tc>
+          <w:tcPr>
+            <w:tcW w:w="6693" w:type="dxa"/>
+          </w:tcPr>
+          <w:p>
+            <w:pPr>
+              <w:rPr>
+                <w:rFonts w:ascii="Times New Roman" w:hAnsi="Times New Roman"/>
+                <w:sz w:val="24"/>
+                <w:szCs w:val="24"/>
+              </w:rPr>
+            </w:pPr>
+            <w:r>
+              <w:rPr>
+                <w:rFonts w:ascii="Times New Roman" w:hAnsi="Times New Roman"/>
+                <w:sz w:val="24"/>
+                <w:szCs w:val="24"/>
+              </w:rPr>
+              <w:t xml:space="preserve">Registrarse en el sistema </w:t>
+            </w:r>
+          </w:p>
+        </w:tc>
+      </w:tr>
+      <w:tr>
+        <w:trPr>
+          <w:jc w:val="center"/>
+        </w:trPr>
+        <w:tc>
+          <w:tcPr>
+            <w:tcW w:w="1951" w:type="dxa"/>
+          </w:tcPr>
+          <w:p>
+            <w:pPr>
+              <w:rPr>
+                <w:rFonts w:ascii="Times New Roman" w:hAnsi="Times New Roman"/>
+                <w:b/>
+                <w:sz w:val="24"/>
+                <w:szCs w:val="24"/>
+              </w:rPr>
+            </w:pPr>
+            <w:r>
+              <w:rPr>
+                <w:rFonts w:ascii="Times New Roman" w:hAnsi="Times New Roman"/>
+                <w:b/>
+                <w:sz w:val="24"/>
+                <w:szCs w:val="24"/>
+              </w:rPr>
+              <w:t>Precondiciones</w:t>
+            </w:r>
+          </w:p>
+        </w:tc>
+        <w:tc>
+          <w:tcPr>
+            <w:tcW w:w="6693" w:type="dxa"/>
+          </w:tcPr>
+          <w:p>
+            <w:pPr>
+              <w:rPr>
+                <w:rFonts w:ascii="Times New Roman" w:hAnsi="Times New Roman"/>
+                <w:sz w:val="24"/>
+                <w:szCs w:val="24"/>
+              </w:rPr>
+            </w:pPr>
+            <w:r>
+              <w:rPr>
+                <w:rFonts w:ascii="Times New Roman" w:hAnsi="Times New Roman"/>
+                <w:sz w:val="24"/>
+                <w:szCs w:val="24"/>
+              </w:rPr>
+              <w:t xml:space="preserve">El cliente debe contar con internet. </w:t>
+            </w:r>
+          </w:p>
+        </w:tc>
+      </w:tr>
+      <w:tr>
+        <w:trPr>
+          <w:jc w:val="center"/>
+        </w:trPr>
+        <w:tc>
+          <w:tcPr>
+            <w:tcW w:w="8644" w:type="dxa"/>
+            <w:gridSpan w:val="2"/>
+          </w:tcPr>
+          <w:p>
+            <w:pPr>
+              <w:jc w:val="center"/>
+              <w:rPr>
+                <w:rFonts w:ascii="Times New Roman" w:hAnsi="Times New Roman"/>
+                <w:b/>
+                <w:sz w:val="24"/>
+                <w:szCs w:val="24"/>
+              </w:rPr>
+            </w:pPr>
+            <w:r>
+              <w:rPr>
+                <w:rFonts w:ascii="Times New Roman" w:hAnsi="Times New Roman"/>
+                <w:b/>
+                <w:sz w:val="24"/>
+                <w:szCs w:val="24"/>
+              </w:rPr>
+              <w:t>Flujo normal</w:t>
+            </w:r>
+          </w:p>
+        </w:tc>
+      </w:tr>
+      <w:tr>
+        <w:trPr>
+          <w:jc w:val="center"/>
+        </w:trPr>
+        <w:tc>
+          <w:tcPr>
+            <w:tcW w:w="8644" w:type="dxa"/>
+            <w:gridSpan w:val="2"/>
+          </w:tcPr>
+          <w:p>
+            <w:pPr>
+              <w:pStyle w:val="Prrafodelista"/>
+              <w:numPr>
+                <w:ilvl w:val="0"/>
+                <w:numId w:val="22"/>
+              </w:numPr>
+              <w:rPr>
+                <w:sz w:val="24"/>
+              </w:rPr>
+            </w:pPr>
+            <w:r>
+              <w:rPr>
+                <w:sz w:val="24"/>
+              </w:rPr>
+              <w:t>Una vez adquirido el sistema se le provee al usuario el rol de Administrador del sistema.</w:t>
+            </w:r>
+          </w:p>
+          <w:p>
+            <w:pPr>
+              <w:pStyle w:val="Prrafodelista"/>
+              <w:numPr>
+                <w:ilvl w:val="0"/>
+                <w:numId w:val="22"/>
+              </w:numPr>
+              <w:rPr>
+                <w:sz w:val="24"/>
+              </w:rPr>
+            </w:pPr>
+            <w:r>
+              <w:rPr>
+                <w:sz w:val="24"/>
+              </w:rPr>
+              <w:t>Este tendrá acceso a las funciones de Crear, Editar, Eliminar, Guardar</w:t>
+            </w:r>
+          </w:p>
+          <w:p>
+            <w:pPr>
+              <w:pStyle w:val="Prrafodelista"/>
+              <w:numPr>
+                <w:ilvl w:val="0"/>
+                <w:numId w:val="22"/>
+              </w:numPr>
+              <w:rPr>
+                <w:sz w:val="24"/>
+              </w:rPr>
+            </w:pPr>
+            <w:r>
+              <w:rPr>
+                <w:sz w:val="24"/>
+              </w:rPr>
+              <w:t>Creará roles para sus empleados de acuerdo a sus funciones.</w:t>
+            </w:r>
+          </w:p>
+          <w:p>
+            <w:pPr>
+              <w:pStyle w:val="Prrafodelista"/>
+              <w:numPr>
+                <w:ilvl w:val="0"/>
+                <w:numId w:val="22"/>
+              </w:numPr>
+              <w:rPr>
+                <w:rFonts w:ascii="Times New Roman" w:hAnsi="Times New Roman"/>
+                <w:sz w:val="24"/>
+                <w:szCs w:val="24"/>
+              </w:rPr>
+            </w:pPr>
+          </w:p>
+        </w:tc>
+      </w:tr>
+      <w:tr>
+        <w:trPr>
+          <w:jc w:val="center"/>
+        </w:trPr>
+        <w:tc>
+          <w:tcPr>
+            <w:tcW w:w="8644" w:type="dxa"/>
+            <w:gridSpan w:val="2"/>
+          </w:tcPr>
+          <w:p>
+            <w:pPr>
+              <w:pStyle w:val="Prrafodelista"/>
+              <w:jc w:val="center"/>
+              <w:rPr>
+                <w:rFonts w:ascii="Times New Roman" w:hAnsi="Times New Roman"/>
+                <w:b/>
+                <w:sz w:val="24"/>
+                <w:szCs w:val="24"/>
+              </w:rPr>
+            </w:pPr>
+            <w:r>
+              <w:rPr>
+                <w:rFonts w:ascii="Times New Roman" w:hAnsi="Times New Roman"/>
+                <w:b/>
+                <w:sz w:val="24"/>
+                <w:szCs w:val="24"/>
+              </w:rPr>
+              <w:t>Flujo</w:t>
+            </w:r>
+            <w:r>
+              <w:rPr>
+                <w:rFonts w:ascii="Times New Roman" w:hAnsi="Times New Roman"/>
+                <w:b/>
+                <w:sz w:val="24"/>
+                <w:szCs w:val="24"/>
+              </w:rPr>
+              <w:t xml:space="preserve"> alternativo </w:t>
+            </w:r>
+          </w:p>
+        </w:tc>
+      </w:tr>
+      <w:tr>
+        <w:trPr>
+          <w:jc w:val="center"/>
+        </w:trPr>
+        <w:tc>
+          <w:tcPr>
+            <w:tcW w:w="8644" w:type="dxa"/>
+            <w:gridSpan w:val="2"/>
+          </w:tcPr>
+          <w:p>
+            <w:pPr>
+              <w:rPr>
+                <w:sz w:val="24"/>
+              </w:rPr>
+            </w:pPr>
+            <w:r>
+              <w:rPr>
+                <w:sz w:val="24"/>
+              </w:rPr>
+              <w:t>En caso de no contar con el rol de Administrador deberá solicitarlo.</w:t>
+            </w:r>
+          </w:p>
+          <w:p>
+            <w:pPr>
+              <w:pStyle w:val="Prrafodelista"/>
+              <w:rPr>
+                <w:rFonts w:ascii="Times New Roman" w:hAnsi="Times New Roman"/>
+                <w:sz w:val="24"/>
+                <w:szCs w:val="24"/>
+              </w:rPr>
+            </w:pPr>
+          </w:p>
+        </w:tc>
+      </w:tr>
+      <w:tr>
+        <w:trPr>
+          <w:trHeight w:val="853"/>
+          <w:jc w:val="center"/>
+        </w:trPr>
+        <w:tc>
+          <w:tcPr>
+            <w:tcW w:w="8644" w:type="dxa"/>
+            <w:gridSpan w:val="2"/>
+          </w:tcPr>
+          <w:p>
+            <w:pPr>
+              <w:rPr>
+                <w:rFonts w:ascii="Times New Roman" w:hAnsi="Times New Roman"/>
+                <w:b/>
+                <w:sz w:val="24"/>
+                <w:szCs w:val="24"/>
+              </w:rPr>
+            </w:pPr>
+            <w:r>
+              <w:rPr>
+                <w:rFonts w:ascii="Times New Roman" w:hAnsi="Times New Roman"/>
+                <w:b/>
+                <w:sz w:val="24"/>
+                <w:szCs w:val="24"/>
+              </w:rPr>
+              <w:t xml:space="preserve">Precondiciones: Podrá acceder a la interfaz del sistema. </w:t>
+            </w:r>
+            <w:r>
+              <w:rPr>
+                <w:rFonts w:ascii="Times New Roman" w:hAnsi="Times New Roman"/>
+                <w:b/>
+                <w:sz w:val="24"/>
+                <w:szCs w:val="24"/>
+              </w:rPr>
+              <w:t xml:space="preserve"> </w:t>
+            </w:r>
+          </w:p>
+        </w:tc>
+      </w:tr>
+    </w:tbl>
     <w:p/>
     <w:p/>
     <w:p/>
@@ -3095,6 +3612,1157 @@
     <w:p/>
     <w:p/>
     <w:p/>
+    <w:p>
+      <w:r>
+        <w:lastRenderedPageBreak/>
+        <w:t xml:space="preserve">1.2 </w:t>
+      </w:r>
+      <w:r>
+        <w:t>Administrador de Roles</w:t>
+      </w:r>
+    </w:p>
+    <w:tbl>
+      <w:tblPr>
+        <w:tblStyle w:val="Tablaconcuadrcula"/>
+        <w:tblW w:w="0" w:type="auto"/>
+        <w:jc w:val="center"/>
+        <w:tblLook w:val="04A0" w:firstRow="1" w:lastRow="0" w:firstColumn="1" w:lastColumn="0" w:noHBand="0" w:noVBand="1"/>
+      </w:tblPr>
+      <w:tblGrid>
+        <w:gridCol w:w="1951"/>
+        <w:gridCol w:w="6693"/>
+      </w:tblGrid>
+      <w:tr>
+        <w:trPr>
+          <w:jc w:val="center"/>
+        </w:trPr>
+        <w:tc>
+          <w:tcPr>
+            <w:tcW w:w="1951" w:type="dxa"/>
+          </w:tcPr>
+          <w:p>
+            <w:pPr>
+              <w:rPr>
+                <w:rFonts w:ascii="Times New Roman" w:hAnsi="Times New Roman"/>
+                <w:b/>
+                <w:sz w:val="24"/>
+                <w:szCs w:val="24"/>
+              </w:rPr>
+            </w:pPr>
+            <w:r>
+              <w:rPr>
+                <w:rFonts w:ascii="Times New Roman" w:hAnsi="Times New Roman"/>
+                <w:b/>
+                <w:sz w:val="24"/>
+                <w:szCs w:val="24"/>
+              </w:rPr>
+              <w:t xml:space="preserve">Nombre </w:t>
+            </w:r>
+          </w:p>
+        </w:tc>
+        <w:tc>
+          <w:tcPr>
+            <w:tcW w:w="6693" w:type="dxa"/>
+          </w:tcPr>
+          <w:p>
+            <w:pPr>
+              <w:rPr>
+                <w:rFonts w:ascii="Times New Roman" w:hAnsi="Times New Roman"/>
+                <w:sz w:val="24"/>
+                <w:szCs w:val="24"/>
+              </w:rPr>
+            </w:pPr>
+            <w:r>
+              <w:rPr>
+                <w:rFonts w:ascii="Times New Roman" w:hAnsi="Times New Roman"/>
+                <w:sz w:val="24"/>
+                <w:szCs w:val="24"/>
+              </w:rPr>
+              <w:t>Grupo DeliverYApp</w:t>
+            </w:r>
+          </w:p>
+        </w:tc>
+      </w:tr>
+      <w:tr>
+        <w:trPr>
+          <w:jc w:val="center"/>
+        </w:trPr>
+        <w:tc>
+          <w:tcPr>
+            <w:tcW w:w="1951" w:type="dxa"/>
+          </w:tcPr>
+          <w:p>
+            <w:pPr>
+              <w:rPr>
+                <w:rFonts w:ascii="Times New Roman" w:hAnsi="Times New Roman"/>
+                <w:b/>
+                <w:sz w:val="24"/>
+                <w:szCs w:val="24"/>
+              </w:rPr>
+            </w:pPr>
+            <w:r>
+              <w:rPr>
+                <w:rFonts w:ascii="Times New Roman" w:hAnsi="Times New Roman"/>
+                <w:b/>
+                <w:sz w:val="24"/>
+                <w:szCs w:val="24"/>
+              </w:rPr>
+              <w:t>Autores:</w:t>
+            </w:r>
+          </w:p>
+        </w:tc>
+        <w:tc>
+          <w:tcPr>
+            <w:tcW w:w="6693" w:type="dxa"/>
+          </w:tcPr>
+          <w:p>
+            <w:pPr>
+              <w:rPr>
+                <w:rFonts w:ascii="Times New Roman" w:hAnsi="Times New Roman"/>
+                <w:sz w:val="24"/>
+                <w:szCs w:val="24"/>
+              </w:rPr>
+            </w:pPr>
+            <w:r>
+              <w:rPr>
+                <w:rFonts w:ascii="Times New Roman" w:hAnsi="Times New Roman"/>
+                <w:sz w:val="24"/>
+                <w:szCs w:val="24"/>
+              </w:rPr>
+              <w:t>Cliente, Sistema Autor</w:t>
+            </w:r>
+          </w:p>
+        </w:tc>
+      </w:tr>
+      <w:tr>
+        <w:trPr>
+          <w:jc w:val="center"/>
+        </w:trPr>
+        <w:tc>
+          <w:tcPr>
+            <w:tcW w:w="1951" w:type="dxa"/>
+          </w:tcPr>
+          <w:p>
+            <w:pPr>
+              <w:rPr>
+                <w:rFonts w:ascii="Times New Roman" w:hAnsi="Times New Roman"/>
+                <w:b/>
+                <w:sz w:val="24"/>
+                <w:szCs w:val="24"/>
+              </w:rPr>
+            </w:pPr>
+            <w:r>
+              <w:rPr>
+                <w:rFonts w:ascii="Times New Roman" w:hAnsi="Times New Roman"/>
+                <w:b/>
+                <w:sz w:val="24"/>
+                <w:szCs w:val="24"/>
+              </w:rPr>
+              <w:t>Fecha</w:t>
+            </w:r>
+            <w:r>
+              <w:rPr>
+                <w:rFonts w:ascii="Times New Roman" w:hAnsi="Times New Roman"/>
+                <w:b/>
+                <w:sz w:val="24"/>
+                <w:szCs w:val="24"/>
+              </w:rPr>
+              <w:t>:</w:t>
+            </w:r>
+          </w:p>
+        </w:tc>
+        <w:tc>
+          <w:tcPr>
+            <w:tcW w:w="6693" w:type="dxa"/>
+          </w:tcPr>
+          <w:p>
+            <w:pPr>
+              <w:rPr>
+                <w:rFonts w:ascii="Times New Roman" w:hAnsi="Times New Roman"/>
+                <w:sz w:val="24"/>
+                <w:szCs w:val="24"/>
+              </w:rPr>
+            </w:pPr>
+            <w:r>
+              <w:rPr>
+                <w:rFonts w:ascii="Times New Roman" w:hAnsi="Times New Roman"/>
+                <w:sz w:val="24"/>
+                <w:szCs w:val="24"/>
+              </w:rPr>
+              <w:t>06-04-2016</w:t>
+            </w:r>
+          </w:p>
+        </w:tc>
+      </w:tr>
+      <w:tr>
+        <w:trPr>
+          <w:jc w:val="center"/>
+        </w:trPr>
+        <w:tc>
+          <w:tcPr>
+            <w:tcW w:w="1951" w:type="dxa"/>
+          </w:tcPr>
+          <w:p>
+            <w:pPr>
+              <w:rPr>
+                <w:rFonts w:ascii="Times New Roman" w:hAnsi="Times New Roman"/>
+                <w:b/>
+                <w:sz w:val="24"/>
+                <w:szCs w:val="24"/>
+              </w:rPr>
+            </w:pPr>
+            <w:r>
+              <w:rPr>
+                <w:rFonts w:ascii="Times New Roman" w:hAnsi="Times New Roman"/>
+                <w:b/>
+                <w:sz w:val="24"/>
+                <w:szCs w:val="24"/>
+              </w:rPr>
+              <w:t>Descripción</w:t>
+            </w:r>
+            <w:r>
+              <w:rPr>
+                <w:rFonts w:ascii="Times New Roman" w:hAnsi="Times New Roman"/>
+                <w:b/>
+                <w:sz w:val="24"/>
+                <w:szCs w:val="24"/>
+              </w:rPr>
+              <w:t>:</w:t>
+            </w:r>
+          </w:p>
+        </w:tc>
+        <w:tc>
+          <w:tcPr>
+            <w:tcW w:w="6693" w:type="dxa"/>
+          </w:tcPr>
+          <w:p>
+            <w:pPr>
+              <w:rPr>
+                <w:rFonts w:ascii="Times New Roman" w:hAnsi="Times New Roman"/>
+                <w:sz w:val="24"/>
+                <w:szCs w:val="24"/>
+              </w:rPr>
+            </w:pPr>
+            <w:r>
+              <w:rPr>
+                <w:rFonts w:ascii="Times New Roman" w:hAnsi="Times New Roman"/>
+                <w:sz w:val="24"/>
+                <w:szCs w:val="24"/>
+              </w:rPr>
+              <w:t>Asignar Roles</w:t>
+            </w:r>
+          </w:p>
+        </w:tc>
+      </w:tr>
+      <w:tr>
+        <w:trPr>
+          <w:jc w:val="center"/>
+        </w:trPr>
+        <w:tc>
+          <w:tcPr>
+            <w:tcW w:w="1951" w:type="dxa"/>
+          </w:tcPr>
+          <w:p>
+            <w:pPr>
+              <w:rPr>
+                <w:rFonts w:ascii="Times New Roman" w:hAnsi="Times New Roman"/>
+                <w:b/>
+                <w:sz w:val="24"/>
+                <w:szCs w:val="24"/>
+              </w:rPr>
+            </w:pPr>
+            <w:r>
+              <w:rPr>
+                <w:rFonts w:ascii="Times New Roman" w:hAnsi="Times New Roman"/>
+                <w:b/>
+                <w:sz w:val="24"/>
+                <w:szCs w:val="24"/>
+              </w:rPr>
+              <w:t>Precondiciones</w:t>
+            </w:r>
+          </w:p>
+        </w:tc>
+        <w:tc>
+          <w:tcPr>
+            <w:tcW w:w="6693" w:type="dxa"/>
+          </w:tcPr>
+          <w:p>
+            <w:pPr>
+              <w:rPr>
+                <w:rFonts w:ascii="Times New Roman" w:hAnsi="Times New Roman"/>
+                <w:sz w:val="24"/>
+                <w:szCs w:val="24"/>
+              </w:rPr>
+            </w:pPr>
+            <w:r>
+              <w:rPr>
+                <w:rFonts w:ascii="Times New Roman" w:hAnsi="Times New Roman"/>
+                <w:sz w:val="24"/>
+                <w:szCs w:val="24"/>
+              </w:rPr>
+              <w:t>Contar con el Rol de Administrador del sistema</w:t>
+            </w:r>
+          </w:p>
+        </w:tc>
+      </w:tr>
+      <w:tr>
+        <w:trPr>
+          <w:jc w:val="center"/>
+        </w:trPr>
+        <w:tc>
+          <w:tcPr>
+            <w:tcW w:w="8644" w:type="dxa"/>
+            <w:gridSpan w:val="2"/>
+          </w:tcPr>
+          <w:p>
+            <w:pPr>
+              <w:jc w:val="center"/>
+              <w:rPr>
+                <w:rFonts w:ascii="Times New Roman" w:hAnsi="Times New Roman"/>
+                <w:b/>
+                <w:sz w:val="24"/>
+                <w:szCs w:val="24"/>
+              </w:rPr>
+            </w:pPr>
+            <w:r>
+              <w:rPr>
+                <w:rFonts w:ascii="Times New Roman" w:hAnsi="Times New Roman"/>
+                <w:b/>
+                <w:sz w:val="24"/>
+                <w:szCs w:val="24"/>
+              </w:rPr>
+              <w:t>Flujo normal</w:t>
+            </w:r>
+          </w:p>
+        </w:tc>
+      </w:tr>
+      <w:tr>
+        <w:trPr>
+          <w:jc w:val="center"/>
+        </w:trPr>
+        <w:tc>
+          <w:tcPr>
+            <w:tcW w:w="8644" w:type="dxa"/>
+            <w:gridSpan w:val="2"/>
+          </w:tcPr>
+          <w:p>
+            <w:pPr>
+              <w:pStyle w:val="Prrafodelista"/>
+              <w:numPr>
+                <w:ilvl w:val="0"/>
+                <w:numId w:val="23"/>
+              </w:numPr>
+              <w:rPr>
+                <w:rFonts w:ascii="Times New Roman" w:hAnsi="Times New Roman"/>
+                <w:sz w:val="24"/>
+                <w:szCs w:val="24"/>
+              </w:rPr>
+            </w:pPr>
+            <w:r>
+              <w:rPr>
+                <w:rFonts w:ascii="Times New Roman" w:hAnsi="Times New Roman"/>
+                <w:sz w:val="24"/>
+                <w:szCs w:val="24"/>
+              </w:rPr>
+              <w:t>Primeramente el administrador deberá Registrar a sus empleados con los datos solicitados en el formulario</w:t>
+            </w:r>
+            <w:r>
+              <w:rPr>
+                <w:rFonts w:ascii="Times New Roman" w:hAnsi="Times New Roman"/>
+                <w:sz w:val="24"/>
+                <w:szCs w:val="24"/>
+              </w:rPr>
+              <w:t>.</w:t>
+            </w:r>
+          </w:p>
+          <w:p>
+            <w:pPr>
+              <w:pStyle w:val="Prrafodelista"/>
+              <w:numPr>
+                <w:ilvl w:val="0"/>
+                <w:numId w:val="23"/>
+              </w:numPr>
+              <w:rPr>
+                <w:rFonts w:ascii="Times New Roman" w:hAnsi="Times New Roman"/>
+                <w:sz w:val="24"/>
+                <w:szCs w:val="24"/>
+              </w:rPr>
+            </w:pPr>
+            <w:r>
+              <w:rPr>
+                <w:rFonts w:ascii="Times New Roman" w:hAnsi="Times New Roman"/>
+                <w:sz w:val="24"/>
+                <w:szCs w:val="24"/>
+              </w:rPr>
+              <w:t xml:space="preserve">El administrador </w:t>
+            </w:r>
+            <w:r>
+              <w:rPr>
+                <w:rFonts w:ascii="Times New Roman" w:hAnsi="Times New Roman"/>
+                <w:sz w:val="24"/>
+                <w:szCs w:val="24"/>
+              </w:rPr>
+              <w:t>ingresa al módulo Asignar Roles</w:t>
+            </w:r>
+          </w:p>
+          <w:p>
+            <w:pPr>
+              <w:pStyle w:val="Prrafodelista"/>
+              <w:numPr>
+                <w:ilvl w:val="0"/>
+                <w:numId w:val="23"/>
+              </w:numPr>
+              <w:rPr>
+                <w:rFonts w:ascii="Times New Roman" w:hAnsi="Times New Roman"/>
+                <w:sz w:val="24"/>
+                <w:szCs w:val="24"/>
+              </w:rPr>
+            </w:pPr>
+            <w:r>
+              <w:rPr>
+                <w:rFonts w:ascii="Times New Roman" w:hAnsi="Times New Roman"/>
+                <w:sz w:val="24"/>
+                <w:szCs w:val="24"/>
+              </w:rPr>
+              <w:t>Se muestra la interfaz con un formulario con los datos a rellenar Usuario, cargo y contraseña.</w:t>
+            </w:r>
+          </w:p>
+          <w:p>
+            <w:pPr>
+              <w:pStyle w:val="Prrafodelista"/>
+              <w:numPr>
+                <w:ilvl w:val="0"/>
+                <w:numId w:val="23"/>
+              </w:numPr>
+              <w:rPr>
+                <w:rFonts w:ascii="Times New Roman" w:hAnsi="Times New Roman"/>
+                <w:sz w:val="24"/>
+                <w:szCs w:val="24"/>
+              </w:rPr>
+            </w:pPr>
+            <w:r>
+              <w:rPr>
+                <w:rFonts w:ascii="Times New Roman" w:hAnsi="Times New Roman"/>
+                <w:sz w:val="24"/>
+                <w:szCs w:val="24"/>
+              </w:rPr>
+              <w:t>Luego guarda y registra.</w:t>
+            </w:r>
+          </w:p>
+        </w:tc>
+      </w:tr>
+      <w:tr>
+        <w:trPr>
+          <w:jc w:val="center"/>
+        </w:trPr>
+        <w:tc>
+          <w:tcPr>
+            <w:tcW w:w="8644" w:type="dxa"/>
+            <w:gridSpan w:val="2"/>
+          </w:tcPr>
+          <w:p>
+            <w:pPr>
+              <w:pStyle w:val="Prrafodelista"/>
+              <w:jc w:val="center"/>
+              <w:rPr>
+                <w:rFonts w:ascii="Times New Roman" w:hAnsi="Times New Roman"/>
+                <w:b/>
+                <w:sz w:val="24"/>
+                <w:szCs w:val="24"/>
+              </w:rPr>
+            </w:pPr>
+            <w:r>
+              <w:rPr>
+                <w:rFonts w:ascii="Times New Roman" w:hAnsi="Times New Roman"/>
+                <w:b/>
+                <w:sz w:val="24"/>
+                <w:szCs w:val="24"/>
+              </w:rPr>
+              <w:t>Flujo</w:t>
+            </w:r>
+            <w:r>
+              <w:rPr>
+                <w:rFonts w:ascii="Times New Roman" w:hAnsi="Times New Roman"/>
+                <w:b/>
+                <w:sz w:val="24"/>
+                <w:szCs w:val="24"/>
+              </w:rPr>
+              <w:t xml:space="preserve"> alternativo </w:t>
+            </w:r>
+          </w:p>
+        </w:tc>
+      </w:tr>
+      <w:tr>
+        <w:trPr>
+          <w:jc w:val="center"/>
+        </w:trPr>
+        <w:tc>
+          <w:tcPr>
+            <w:tcW w:w="8644" w:type="dxa"/>
+            <w:gridSpan w:val="2"/>
+          </w:tcPr>
+          <w:p>
+            <w:pPr>
+              <w:rPr>
+                <w:sz w:val="24"/>
+              </w:rPr>
+            </w:pPr>
+            <w:r>
+              <w:rPr>
+                <w:sz w:val="24"/>
+              </w:rPr>
+              <w:t xml:space="preserve"> </w:t>
+            </w:r>
+            <w:r>
+              <w:rPr>
+                <w:sz w:val="24"/>
+              </w:rPr>
+              <w:t>Deberá estar registrado como empleado</w:t>
+            </w:r>
+          </w:p>
+          <w:p>
+            <w:pPr>
+              <w:pStyle w:val="Prrafodelista"/>
+              <w:rPr>
+                <w:rFonts w:ascii="Times New Roman" w:hAnsi="Times New Roman"/>
+                <w:sz w:val="24"/>
+                <w:szCs w:val="24"/>
+              </w:rPr>
+            </w:pPr>
+          </w:p>
+        </w:tc>
+      </w:tr>
+      <w:tr>
+        <w:trPr>
+          <w:trHeight w:val="853"/>
+          <w:jc w:val="center"/>
+        </w:trPr>
+        <w:tc>
+          <w:tcPr>
+            <w:tcW w:w="8644" w:type="dxa"/>
+            <w:gridSpan w:val="2"/>
+          </w:tcPr>
+          <w:p>
+            <w:pPr>
+              <w:rPr>
+                <w:rFonts w:ascii="Times New Roman" w:hAnsi="Times New Roman"/>
+                <w:b/>
+                <w:sz w:val="24"/>
+                <w:szCs w:val="24"/>
+              </w:rPr>
+            </w:pPr>
+            <w:r>
+              <w:rPr>
+                <w:rFonts w:ascii="Times New Roman" w:hAnsi="Times New Roman"/>
+                <w:b/>
+                <w:sz w:val="24"/>
+                <w:szCs w:val="24"/>
+              </w:rPr>
+              <w:t xml:space="preserve">Precondiciones: </w:t>
+            </w:r>
+            <w:r>
+              <w:rPr>
+                <w:rFonts w:ascii="Times New Roman" w:hAnsi="Times New Roman"/>
+                <w:b/>
+                <w:sz w:val="24"/>
+                <w:szCs w:val="24"/>
+              </w:rPr>
+              <w:t>Guardara al cliente con el rol asignado.</w:t>
+            </w:r>
+          </w:p>
+        </w:tc>
+      </w:tr>
+    </w:tbl>
+    <w:p/>
+    <w:p>
+      <w:r>
+        <w:t xml:space="preserve">1.3 </w:t>
+      </w:r>
+    </w:p>
+    <w:tbl>
+      <w:tblPr>
+        <w:tblStyle w:val="Tablaconcuadrcula"/>
+        <w:tblW w:w="0" w:type="auto"/>
+        <w:jc w:val="center"/>
+        <w:tblLook w:val="04A0" w:firstRow="1" w:lastRow="0" w:firstColumn="1" w:lastColumn="0" w:noHBand="0" w:noVBand="1"/>
+      </w:tblPr>
+      <w:tblGrid>
+        <w:gridCol w:w="1951"/>
+        <w:gridCol w:w="6693"/>
+      </w:tblGrid>
+      <w:tr>
+        <w:trPr>
+          <w:jc w:val="center"/>
+        </w:trPr>
+        <w:tc>
+          <w:tcPr>
+            <w:tcW w:w="1951" w:type="dxa"/>
+          </w:tcPr>
+          <w:p>
+            <w:pPr>
+              <w:rPr>
+                <w:rFonts w:ascii="Times New Roman" w:hAnsi="Times New Roman"/>
+                <w:b/>
+                <w:sz w:val="24"/>
+                <w:szCs w:val="24"/>
+              </w:rPr>
+            </w:pPr>
+            <w:r>
+              <w:rPr>
+                <w:rFonts w:ascii="Times New Roman" w:hAnsi="Times New Roman"/>
+                <w:b/>
+                <w:sz w:val="24"/>
+                <w:szCs w:val="24"/>
+              </w:rPr>
+              <w:t xml:space="preserve">Nombre </w:t>
+            </w:r>
+          </w:p>
+        </w:tc>
+        <w:tc>
+          <w:tcPr>
+            <w:tcW w:w="6693" w:type="dxa"/>
+          </w:tcPr>
+          <w:p>
+            <w:pPr>
+              <w:rPr>
+                <w:rFonts w:ascii="Times New Roman" w:hAnsi="Times New Roman"/>
+                <w:sz w:val="24"/>
+                <w:szCs w:val="24"/>
+              </w:rPr>
+            </w:pPr>
+            <w:r>
+              <w:rPr>
+                <w:rFonts w:ascii="Times New Roman" w:hAnsi="Times New Roman"/>
+                <w:sz w:val="24"/>
+                <w:szCs w:val="24"/>
+              </w:rPr>
+              <w:t>Grupo DeliverYApp</w:t>
+            </w:r>
+          </w:p>
+        </w:tc>
+      </w:tr>
+      <w:tr>
+        <w:trPr>
+          <w:jc w:val="center"/>
+        </w:trPr>
+        <w:tc>
+          <w:tcPr>
+            <w:tcW w:w="1951" w:type="dxa"/>
+          </w:tcPr>
+          <w:p>
+            <w:pPr>
+              <w:rPr>
+                <w:rFonts w:ascii="Times New Roman" w:hAnsi="Times New Roman"/>
+                <w:b/>
+                <w:sz w:val="24"/>
+                <w:szCs w:val="24"/>
+              </w:rPr>
+            </w:pPr>
+            <w:r>
+              <w:rPr>
+                <w:rFonts w:ascii="Times New Roman" w:hAnsi="Times New Roman"/>
+                <w:b/>
+                <w:sz w:val="24"/>
+                <w:szCs w:val="24"/>
+              </w:rPr>
+              <w:t>Autores:</w:t>
+            </w:r>
+          </w:p>
+        </w:tc>
+        <w:tc>
+          <w:tcPr>
+            <w:tcW w:w="6693" w:type="dxa"/>
+          </w:tcPr>
+          <w:p>
+            <w:pPr>
+              <w:rPr>
+                <w:rFonts w:ascii="Times New Roman" w:hAnsi="Times New Roman"/>
+                <w:sz w:val="24"/>
+                <w:szCs w:val="24"/>
+              </w:rPr>
+            </w:pPr>
+            <w:r>
+              <w:rPr>
+                <w:rFonts w:ascii="Times New Roman" w:hAnsi="Times New Roman"/>
+                <w:sz w:val="24"/>
+                <w:szCs w:val="24"/>
+              </w:rPr>
+              <w:t>Cliente, Sistema Autor</w:t>
+            </w:r>
+          </w:p>
+        </w:tc>
+      </w:tr>
+      <w:tr>
+        <w:trPr>
+          <w:jc w:val="center"/>
+        </w:trPr>
+        <w:tc>
+          <w:tcPr>
+            <w:tcW w:w="1951" w:type="dxa"/>
+          </w:tcPr>
+          <w:p>
+            <w:pPr>
+              <w:rPr>
+                <w:rFonts w:ascii="Times New Roman" w:hAnsi="Times New Roman"/>
+                <w:b/>
+                <w:sz w:val="24"/>
+                <w:szCs w:val="24"/>
+              </w:rPr>
+            </w:pPr>
+            <w:r>
+              <w:rPr>
+                <w:rFonts w:ascii="Times New Roman" w:hAnsi="Times New Roman"/>
+                <w:b/>
+                <w:sz w:val="24"/>
+                <w:szCs w:val="24"/>
+              </w:rPr>
+              <w:t>Fecha</w:t>
+            </w:r>
+            <w:r>
+              <w:rPr>
+                <w:rFonts w:ascii="Times New Roman" w:hAnsi="Times New Roman"/>
+                <w:b/>
+                <w:sz w:val="24"/>
+                <w:szCs w:val="24"/>
+              </w:rPr>
+              <w:t>:</w:t>
+            </w:r>
+          </w:p>
+        </w:tc>
+        <w:tc>
+          <w:tcPr>
+            <w:tcW w:w="6693" w:type="dxa"/>
+          </w:tcPr>
+          <w:p>
+            <w:pPr>
+              <w:rPr>
+                <w:rFonts w:ascii="Times New Roman" w:hAnsi="Times New Roman"/>
+                <w:sz w:val="24"/>
+                <w:szCs w:val="24"/>
+              </w:rPr>
+            </w:pPr>
+            <w:r>
+              <w:rPr>
+                <w:rFonts w:ascii="Times New Roman" w:hAnsi="Times New Roman"/>
+                <w:sz w:val="24"/>
+                <w:szCs w:val="24"/>
+              </w:rPr>
+              <w:t>06-04-2016</w:t>
+            </w:r>
+          </w:p>
+        </w:tc>
+      </w:tr>
+      <w:tr>
+        <w:trPr>
+          <w:jc w:val="center"/>
+        </w:trPr>
+        <w:tc>
+          <w:tcPr>
+            <w:tcW w:w="1951" w:type="dxa"/>
+          </w:tcPr>
+          <w:p>
+            <w:pPr>
+              <w:rPr>
+                <w:rFonts w:ascii="Times New Roman" w:hAnsi="Times New Roman"/>
+                <w:b/>
+                <w:sz w:val="24"/>
+                <w:szCs w:val="24"/>
+              </w:rPr>
+            </w:pPr>
+            <w:r>
+              <w:rPr>
+                <w:rFonts w:ascii="Times New Roman" w:hAnsi="Times New Roman"/>
+                <w:b/>
+                <w:sz w:val="24"/>
+                <w:szCs w:val="24"/>
+              </w:rPr>
+              <w:t>Descripción</w:t>
+            </w:r>
+            <w:r>
+              <w:rPr>
+                <w:rFonts w:ascii="Times New Roman" w:hAnsi="Times New Roman"/>
+                <w:b/>
+                <w:sz w:val="24"/>
+                <w:szCs w:val="24"/>
+              </w:rPr>
+              <w:t>:</w:t>
+            </w:r>
+          </w:p>
+        </w:tc>
+        <w:tc>
+          <w:tcPr>
+            <w:tcW w:w="6693" w:type="dxa"/>
+          </w:tcPr>
+          <w:p>
+            <w:pPr>
+              <w:rPr>
+                <w:rFonts w:ascii="Times New Roman" w:hAnsi="Times New Roman"/>
+                <w:sz w:val="24"/>
+                <w:szCs w:val="24"/>
+              </w:rPr>
+            </w:pPr>
+            <w:r>
+              <w:rPr>
+                <w:rFonts w:ascii="Times New Roman" w:hAnsi="Times New Roman"/>
+                <w:sz w:val="24"/>
+                <w:szCs w:val="24"/>
+              </w:rPr>
+              <w:t>Registrar los menú</w:t>
+            </w:r>
+          </w:p>
+        </w:tc>
+      </w:tr>
+      <w:tr>
+        <w:trPr>
+          <w:jc w:val="center"/>
+        </w:trPr>
+        <w:tc>
+          <w:tcPr>
+            <w:tcW w:w="1951" w:type="dxa"/>
+          </w:tcPr>
+          <w:p>
+            <w:pPr>
+              <w:rPr>
+                <w:rFonts w:ascii="Times New Roman" w:hAnsi="Times New Roman"/>
+                <w:b/>
+                <w:sz w:val="24"/>
+                <w:szCs w:val="24"/>
+              </w:rPr>
+            </w:pPr>
+            <w:r>
+              <w:rPr>
+                <w:rFonts w:ascii="Times New Roman" w:hAnsi="Times New Roman"/>
+                <w:b/>
+                <w:sz w:val="24"/>
+                <w:szCs w:val="24"/>
+              </w:rPr>
+              <w:t>Precondiciones</w:t>
+            </w:r>
+          </w:p>
+        </w:tc>
+        <w:tc>
+          <w:tcPr>
+            <w:tcW w:w="6693" w:type="dxa"/>
+          </w:tcPr>
+          <w:p>
+            <w:pPr>
+              <w:rPr>
+                <w:rFonts w:ascii="Times New Roman" w:hAnsi="Times New Roman"/>
+                <w:sz w:val="24"/>
+                <w:szCs w:val="24"/>
+              </w:rPr>
+            </w:pPr>
+            <w:r>
+              <w:rPr>
+                <w:rFonts w:ascii="Times New Roman" w:hAnsi="Times New Roman"/>
+                <w:sz w:val="24"/>
+                <w:szCs w:val="24"/>
+              </w:rPr>
+              <w:t>Tener un rol</w:t>
+            </w:r>
+          </w:p>
+        </w:tc>
+      </w:tr>
+      <w:tr>
+        <w:trPr>
+          <w:jc w:val="center"/>
+        </w:trPr>
+        <w:tc>
+          <w:tcPr>
+            <w:tcW w:w="8644" w:type="dxa"/>
+            <w:gridSpan w:val="2"/>
+          </w:tcPr>
+          <w:p>
+            <w:pPr>
+              <w:jc w:val="center"/>
+              <w:rPr>
+                <w:rFonts w:ascii="Times New Roman" w:hAnsi="Times New Roman"/>
+                <w:b/>
+                <w:sz w:val="24"/>
+                <w:szCs w:val="24"/>
+              </w:rPr>
+            </w:pPr>
+            <w:r>
+              <w:rPr>
+                <w:rFonts w:ascii="Times New Roman" w:hAnsi="Times New Roman"/>
+                <w:b/>
+                <w:sz w:val="24"/>
+                <w:szCs w:val="24"/>
+              </w:rPr>
+              <w:t>Flujo normal</w:t>
+            </w:r>
+          </w:p>
+        </w:tc>
+      </w:tr>
+      <w:tr>
+        <w:trPr>
+          <w:jc w:val="center"/>
+        </w:trPr>
+        <w:tc>
+          <w:tcPr>
+            <w:tcW w:w="8644" w:type="dxa"/>
+            <w:gridSpan w:val="2"/>
+          </w:tcPr>
+          <w:p>
+            <w:pPr>
+              <w:pStyle w:val="Prrafodelista"/>
+              <w:numPr>
+                <w:ilvl w:val="0"/>
+                <w:numId w:val="24"/>
+              </w:numPr>
+              <w:rPr>
+                <w:sz w:val="24"/>
+              </w:rPr>
+            </w:pPr>
+            <w:r>
+              <w:rPr>
+                <w:rFonts w:ascii="Times New Roman" w:hAnsi="Times New Roman"/>
+                <w:sz w:val="24"/>
+                <w:szCs w:val="24"/>
+              </w:rPr>
+              <w:t xml:space="preserve">El usuario asignado deberá </w:t>
+            </w:r>
+            <w:r>
+              <w:rPr>
+                <w:rFonts w:ascii="Times New Roman" w:hAnsi="Times New Roman"/>
+                <w:sz w:val="24"/>
+                <w:szCs w:val="24"/>
+              </w:rPr>
+              <w:t>ingresar con su usuario y contraseña</w:t>
+            </w:r>
+          </w:p>
+          <w:p>
+            <w:pPr>
+              <w:pStyle w:val="Prrafodelista"/>
+              <w:numPr>
+                <w:ilvl w:val="0"/>
+                <w:numId w:val="24"/>
+              </w:numPr>
+              <w:rPr>
+                <w:sz w:val="24"/>
+              </w:rPr>
+            </w:pPr>
+            <w:r>
+              <w:rPr>
+                <w:rFonts w:ascii="Times New Roman" w:hAnsi="Times New Roman"/>
+                <w:sz w:val="24"/>
+                <w:szCs w:val="24"/>
+              </w:rPr>
+              <w:t xml:space="preserve">Se habilita el menú </w:t>
+            </w:r>
+          </w:p>
+          <w:p>
+            <w:pPr>
+              <w:pStyle w:val="Prrafodelista"/>
+              <w:numPr>
+                <w:ilvl w:val="0"/>
+                <w:numId w:val="24"/>
+              </w:numPr>
+              <w:rPr>
+                <w:sz w:val="24"/>
+              </w:rPr>
+            </w:pPr>
+            <w:r>
+              <w:rPr>
+                <w:sz w:val="24"/>
+              </w:rPr>
+              <w:t>Ingresa al módulo registrar menú</w:t>
+            </w:r>
+          </w:p>
+          <w:p>
+            <w:pPr>
+              <w:pStyle w:val="Prrafodelista"/>
+              <w:numPr>
+                <w:ilvl w:val="0"/>
+                <w:numId w:val="24"/>
+              </w:numPr>
+              <w:rPr>
+                <w:sz w:val="24"/>
+              </w:rPr>
+            </w:pPr>
+            <w:r>
+              <w:rPr>
+                <w:sz w:val="24"/>
+              </w:rPr>
+              <w:t xml:space="preserve">Se muestra </w:t>
+            </w:r>
+            <w:r>
+              <w:rPr>
+                <w:sz w:val="24"/>
+              </w:rPr>
+              <w:t>el formulario con los campos a rellenar.</w:t>
+            </w:r>
+          </w:p>
+          <w:p>
+            <w:pPr>
+              <w:pStyle w:val="Prrafodelista"/>
+              <w:numPr>
+                <w:ilvl w:val="0"/>
+                <w:numId w:val="24"/>
+              </w:numPr>
+              <w:rPr>
+                <w:sz w:val="24"/>
+              </w:rPr>
+            </w:pPr>
+            <w:r>
+              <w:rPr>
+                <w:sz w:val="24"/>
+              </w:rPr>
+              <w:t>Una vez rellenado el formulario tiene la opción de agregar más.</w:t>
+            </w:r>
+          </w:p>
+          <w:p>
+            <w:pPr>
+              <w:pStyle w:val="Prrafodelista"/>
+              <w:numPr>
+                <w:ilvl w:val="0"/>
+                <w:numId w:val="24"/>
+              </w:numPr>
+              <w:rPr>
+                <w:sz w:val="24"/>
+              </w:rPr>
+            </w:pPr>
+            <w:r>
+              <w:rPr>
+                <w:sz w:val="24"/>
+              </w:rPr>
+              <w:t>En caso de que no tenga que agregar más tiene la opción de guardar.</w:t>
+            </w:r>
+          </w:p>
+          <w:p>
+            <w:pPr>
+              <w:pStyle w:val="Prrafodelista"/>
+              <w:numPr>
+                <w:ilvl w:val="0"/>
+                <w:numId w:val="24"/>
+              </w:numPr>
+              <w:rPr>
+                <w:sz w:val="24"/>
+              </w:rPr>
+            </w:pPr>
+            <w:r>
+              <w:rPr>
+                <w:sz w:val="24"/>
+              </w:rPr>
+              <w:t>Si por algún motivo relleno mal tiene la opción de eliminar o cancelar.</w:t>
+            </w:r>
+          </w:p>
+          <w:p>
+            <w:pPr>
+              <w:pStyle w:val="Prrafodelista"/>
+              <w:numPr>
+                <w:ilvl w:val="0"/>
+                <w:numId w:val="24"/>
+              </w:numPr>
+              <w:rPr>
+                <w:sz w:val="24"/>
+              </w:rPr>
+            </w:pPr>
+          </w:p>
+        </w:tc>
+      </w:tr>
+      <w:tr>
+        <w:trPr>
+          <w:jc w:val="center"/>
+        </w:trPr>
+        <w:tc>
+          <w:tcPr>
+            <w:tcW w:w="8644" w:type="dxa"/>
+            <w:gridSpan w:val="2"/>
+          </w:tcPr>
+          <w:p>
+            <w:pPr>
+              <w:jc w:val="center"/>
+              <w:rPr>
+                <w:rFonts w:ascii="Times New Roman" w:hAnsi="Times New Roman"/>
+                <w:b/>
+                <w:sz w:val="24"/>
+                <w:szCs w:val="24"/>
+              </w:rPr>
+            </w:pPr>
+            <w:r>
+              <w:rPr>
+                <w:rFonts w:ascii="Times New Roman" w:hAnsi="Times New Roman"/>
+                <w:b/>
+                <w:sz w:val="24"/>
+                <w:szCs w:val="24"/>
+              </w:rPr>
+              <w:t>Flujo alternativo</w:t>
+            </w:r>
+          </w:p>
+        </w:tc>
+      </w:tr>
+      <w:tr>
+        <w:trPr>
+          <w:jc w:val="center"/>
+        </w:trPr>
+        <w:tc>
+          <w:tcPr>
+            <w:tcW w:w="8644" w:type="dxa"/>
+            <w:gridSpan w:val="2"/>
+          </w:tcPr>
+          <w:p>
+            <w:pPr>
+              <w:rPr>
+                <w:rFonts w:ascii="Times New Roman" w:hAnsi="Times New Roman"/>
+                <w:sz w:val="24"/>
+                <w:szCs w:val="24"/>
+              </w:rPr>
+            </w:pPr>
+            <w:r>
+              <w:rPr>
+                <w:rFonts w:ascii="Times New Roman" w:hAnsi="Times New Roman"/>
+                <w:sz w:val="24"/>
+                <w:szCs w:val="24"/>
+              </w:rPr>
+              <w:t>Si se cancela vuelve al paso 4</w:t>
+            </w:r>
+          </w:p>
+        </w:tc>
+      </w:tr>
+      <w:tr>
+        <w:trPr>
+          <w:trHeight w:val="853"/>
+          <w:jc w:val="center"/>
+        </w:trPr>
+        <w:tc>
+          <w:tcPr>
+            <w:tcW w:w="8644" w:type="dxa"/>
+            <w:gridSpan w:val="2"/>
+          </w:tcPr>
+          <w:p>
+            <w:pPr>
+              <w:rPr>
+                <w:rFonts w:ascii="Times New Roman" w:hAnsi="Times New Roman"/>
+                <w:b/>
+                <w:sz w:val="24"/>
+                <w:szCs w:val="24"/>
+              </w:rPr>
+            </w:pPr>
+            <w:r>
+              <w:rPr>
+                <w:rFonts w:ascii="Times New Roman" w:hAnsi="Times New Roman"/>
+                <w:b/>
+                <w:sz w:val="24"/>
+                <w:szCs w:val="24"/>
+              </w:rPr>
+              <w:t xml:space="preserve">Precondiciones: </w:t>
+            </w:r>
+            <w:r>
+              <w:rPr>
+                <w:rFonts w:ascii="Times New Roman" w:hAnsi="Times New Roman"/>
+                <w:b/>
+                <w:sz w:val="24"/>
+                <w:szCs w:val="24"/>
+              </w:rPr>
+              <w:t>creación del menu</w:t>
+            </w:r>
+            <w:bookmarkStart w:id="0" w:name="_GoBack"/>
+            <w:bookmarkEnd w:id="0"/>
+          </w:p>
+        </w:tc>
+      </w:tr>
+    </w:tbl>
     <w:p/>
     <w:p/>
     <w:p/>
@@ -3104,7 +4772,6 @@
     <w:p/>
     <w:p/>
     <w:p/>
-    <w:p/>
     <w:p>
       <w:pPr>
         <w:jc w:val="center"/>
@@ -3124,7 +4791,6 @@
           <w:szCs w:val="28"/>
           <w:u w:val="single"/>
         </w:rPr>
-        <w:lastRenderedPageBreak/>
         <w:t>Modelado de</w:t>
       </w:r>
       <w:r>
@@ -3137,8 +4803,6 @@
         </w:rPr>
         <w:t xml:space="preserve"> Requerimiento del</w:t>
       </w:r>
-      <w:bookmarkStart w:id="0" w:name="_GoBack"/>
-      <w:bookmarkEnd w:id="0"/>
       <w:r>
         <w:rPr>
           <w:b/>
@@ -3876,6 +5540,7 @@
                 <w:sz w:val="24"/>
                 <w:szCs w:val="24"/>
               </w:rPr>
+              <w:lastRenderedPageBreak/>
               <w:t xml:space="preserve">Precondiciones: </w:t>
             </w:r>
             <w:r>
@@ -3997,7 +5662,6 @@
           <w:b/>
           <w:sz w:val="36"/>
         </w:rPr>
-        <w:lastRenderedPageBreak/>
         <w:t>Grafico</w:t>
       </w:r>
     </w:p>
@@ -4624,7 +6288,6 @@
           <w:sz w:val="28"/>
           <w:szCs w:val="23"/>
         </w:rPr>
-        <w:lastRenderedPageBreak/>
         <w:t xml:space="preserve">Estudio de </w:t>
       </w:r>
       <w:r>
@@ -5352,6 +7015,95 @@
     </w:lvl>
   </w:abstractNum>
   <w:abstractNum w:abstractNumId="5">
+    <w:nsid w:val="2F603833"/>
+    <w:multiLevelType w:val="hybridMultilevel"/>
+    <w:tmpl w:val="04185F0E"/>
+    <w:lvl w:ilvl="0" w:tplc="33188A9C">
+      <w:start w:val="1"/>
+      <w:numFmt w:val="decimal"/>
+      <w:lvlText w:val="%1-"/>
+      <w:lvlJc w:val="left"/>
+      <w:pPr>
+        <w:ind w:left="720" w:hanging="360"/>
+      </w:pPr>
+      <w:rPr>
+        <w:rFonts w:hint="default"/>
+      </w:rPr>
+    </w:lvl>
+    <w:lvl w:ilvl="1" w:tplc="0C0A0019" w:tentative="1">
+      <w:start w:val="1"/>
+      <w:numFmt w:val="lowerLetter"/>
+      <w:lvlText w:val="%2."/>
+      <w:lvlJc w:val="left"/>
+      <w:pPr>
+        <w:ind w:left="1440" w:hanging="360"/>
+      </w:pPr>
+    </w:lvl>
+    <w:lvl w:ilvl="2" w:tplc="0C0A001B" w:tentative="1">
+      <w:start w:val="1"/>
+      <w:numFmt w:val="lowerRoman"/>
+      <w:lvlText w:val="%3."/>
+      <w:lvlJc w:val="right"/>
+      <w:pPr>
+        <w:ind w:left="2160" w:hanging="180"/>
+      </w:pPr>
+    </w:lvl>
+    <w:lvl w:ilvl="3" w:tplc="0C0A000F" w:tentative="1">
+      <w:start w:val="1"/>
+      <w:numFmt w:val="decimal"/>
+      <w:lvlText w:val="%4."/>
+      <w:lvlJc w:val="left"/>
+      <w:pPr>
+        <w:ind w:left="2880" w:hanging="360"/>
+      </w:pPr>
+    </w:lvl>
+    <w:lvl w:ilvl="4" w:tplc="0C0A0019" w:tentative="1">
+      <w:start w:val="1"/>
+      <w:numFmt w:val="lowerLetter"/>
+      <w:lvlText w:val="%5."/>
+      <w:lvlJc w:val="left"/>
+      <w:pPr>
+        <w:ind w:left="3600" w:hanging="360"/>
+      </w:pPr>
+    </w:lvl>
+    <w:lvl w:ilvl="5" w:tplc="0C0A001B" w:tentative="1">
+      <w:start w:val="1"/>
+      <w:numFmt w:val="lowerRoman"/>
+      <w:lvlText w:val="%6."/>
+      <w:lvlJc w:val="right"/>
+      <w:pPr>
+        <w:ind w:left="4320" w:hanging="180"/>
+      </w:pPr>
+    </w:lvl>
+    <w:lvl w:ilvl="6" w:tplc="0C0A000F" w:tentative="1">
+      <w:start w:val="1"/>
+      <w:numFmt w:val="decimal"/>
+      <w:lvlText w:val="%7."/>
+      <w:lvlJc w:val="left"/>
+      <w:pPr>
+        <w:ind w:left="5040" w:hanging="360"/>
+      </w:pPr>
+    </w:lvl>
+    <w:lvl w:ilvl="7" w:tplc="0C0A0019" w:tentative="1">
+      <w:start w:val="1"/>
+      <w:numFmt w:val="lowerLetter"/>
+      <w:lvlText w:val="%8."/>
+      <w:lvlJc w:val="left"/>
+      <w:pPr>
+        <w:ind w:left="5760" w:hanging="360"/>
+      </w:pPr>
+    </w:lvl>
+    <w:lvl w:ilvl="8" w:tplc="0C0A001B" w:tentative="1">
+      <w:start w:val="1"/>
+      <w:numFmt w:val="lowerRoman"/>
+      <w:lvlText w:val="%9."/>
+      <w:lvlJc w:val="right"/>
+      <w:pPr>
+        <w:ind w:left="6480" w:hanging="180"/>
+      </w:pPr>
+    </w:lvl>
+  </w:abstractNum>
+  <w:abstractNum w:abstractNumId="6">
     <w:nsid w:val="320D6105"/>
     <w:multiLevelType w:val="multilevel"/>
     <w:tmpl w:val="B75A9F3C"/>
@@ -5477,7 +7229,7 @@
       </w:rPr>
     </w:lvl>
   </w:abstractNum>
-  <w:abstractNum w:abstractNumId="6">
+  <w:abstractNum w:abstractNumId="7">
     <w:nsid w:val="38747CE1"/>
     <w:multiLevelType w:val="hybridMultilevel"/>
     <w:tmpl w:val="0B422C7C"/>
@@ -5617,7 +7369,7 @@
       </w:rPr>
     </w:lvl>
   </w:abstractNum>
-  <w:abstractNum w:abstractNumId="7">
+  <w:abstractNum w:abstractNumId="8">
     <w:nsid w:val="3A2B32E7"/>
     <w:multiLevelType w:val="hybridMultilevel"/>
     <w:tmpl w:val="2DC8D252"/>
@@ -5757,7 +7509,7 @@
       </w:rPr>
     </w:lvl>
   </w:abstractNum>
-  <w:abstractNum w:abstractNumId="8">
+  <w:abstractNum w:abstractNumId="9">
     <w:nsid w:val="3E3A05FA"/>
     <w:multiLevelType w:val="hybridMultilevel"/>
     <w:tmpl w:val="3A0ADDD0"/>
@@ -5846,7 +7598,7 @@
       </w:pPr>
     </w:lvl>
   </w:abstractNum>
-  <w:abstractNum w:abstractNumId="9">
+  <w:abstractNum w:abstractNumId="10">
     <w:nsid w:val="401359A4"/>
     <w:multiLevelType w:val="hybridMultilevel"/>
     <w:tmpl w:val="7C5898BC"/>
@@ -5936,7 +7688,7 @@
       </w:pPr>
     </w:lvl>
   </w:abstractNum>
-  <w:abstractNum w:abstractNumId="10">
+  <w:abstractNum w:abstractNumId="11">
     <w:nsid w:val="4D921A53"/>
     <w:multiLevelType w:val="hybridMultilevel"/>
     <w:tmpl w:val="A18C173C"/>
@@ -6025,7 +7777,96 @@
       </w:pPr>
     </w:lvl>
   </w:abstractNum>
-  <w:abstractNum w:abstractNumId="11">
+  <w:abstractNum w:abstractNumId="12">
+    <w:nsid w:val="533859F5"/>
+    <w:multiLevelType w:val="hybridMultilevel"/>
+    <w:tmpl w:val="04185F0E"/>
+    <w:lvl w:ilvl="0" w:tplc="33188A9C">
+      <w:start w:val="1"/>
+      <w:numFmt w:val="decimal"/>
+      <w:lvlText w:val="%1-"/>
+      <w:lvlJc w:val="left"/>
+      <w:pPr>
+        <w:ind w:left="720" w:hanging="360"/>
+      </w:pPr>
+      <w:rPr>
+        <w:rFonts w:hint="default"/>
+      </w:rPr>
+    </w:lvl>
+    <w:lvl w:ilvl="1" w:tplc="0C0A0019" w:tentative="1">
+      <w:start w:val="1"/>
+      <w:numFmt w:val="lowerLetter"/>
+      <w:lvlText w:val="%2."/>
+      <w:lvlJc w:val="left"/>
+      <w:pPr>
+        <w:ind w:left="1440" w:hanging="360"/>
+      </w:pPr>
+    </w:lvl>
+    <w:lvl w:ilvl="2" w:tplc="0C0A001B" w:tentative="1">
+      <w:start w:val="1"/>
+      <w:numFmt w:val="lowerRoman"/>
+      <w:lvlText w:val="%3."/>
+      <w:lvlJc w:val="right"/>
+      <w:pPr>
+        <w:ind w:left="2160" w:hanging="180"/>
+      </w:pPr>
+    </w:lvl>
+    <w:lvl w:ilvl="3" w:tplc="0C0A000F" w:tentative="1">
+      <w:start w:val="1"/>
+      <w:numFmt w:val="decimal"/>
+      <w:lvlText w:val="%4."/>
+      <w:lvlJc w:val="left"/>
+      <w:pPr>
+        <w:ind w:left="2880" w:hanging="360"/>
+      </w:pPr>
+    </w:lvl>
+    <w:lvl w:ilvl="4" w:tplc="0C0A0019" w:tentative="1">
+      <w:start w:val="1"/>
+      <w:numFmt w:val="lowerLetter"/>
+      <w:lvlText w:val="%5."/>
+      <w:lvlJc w:val="left"/>
+      <w:pPr>
+        <w:ind w:left="3600" w:hanging="360"/>
+      </w:pPr>
+    </w:lvl>
+    <w:lvl w:ilvl="5" w:tplc="0C0A001B" w:tentative="1">
+      <w:start w:val="1"/>
+      <w:numFmt w:val="lowerRoman"/>
+      <w:lvlText w:val="%6."/>
+      <w:lvlJc w:val="right"/>
+      <w:pPr>
+        <w:ind w:left="4320" w:hanging="180"/>
+      </w:pPr>
+    </w:lvl>
+    <w:lvl w:ilvl="6" w:tplc="0C0A000F" w:tentative="1">
+      <w:start w:val="1"/>
+      <w:numFmt w:val="decimal"/>
+      <w:lvlText w:val="%7."/>
+      <w:lvlJc w:val="left"/>
+      <w:pPr>
+        <w:ind w:left="5040" w:hanging="360"/>
+      </w:pPr>
+    </w:lvl>
+    <w:lvl w:ilvl="7" w:tplc="0C0A0019" w:tentative="1">
+      <w:start w:val="1"/>
+      <w:numFmt w:val="lowerLetter"/>
+      <w:lvlText w:val="%8."/>
+      <w:lvlJc w:val="left"/>
+      <w:pPr>
+        <w:ind w:left="5760" w:hanging="360"/>
+      </w:pPr>
+    </w:lvl>
+    <w:lvl w:ilvl="8" w:tplc="0C0A001B" w:tentative="1">
+      <w:start w:val="1"/>
+      <w:numFmt w:val="lowerRoman"/>
+      <w:lvlText w:val="%9."/>
+      <w:lvlJc w:val="right"/>
+      <w:pPr>
+        <w:ind w:left="6480" w:hanging="180"/>
+      </w:pPr>
+    </w:lvl>
+  </w:abstractNum>
+  <w:abstractNum w:abstractNumId="13">
     <w:nsid w:val="54DE7D55"/>
     <w:multiLevelType w:val="hybridMultilevel"/>
     <w:tmpl w:val="25221556"/>
@@ -6138,7 +7979,7 @@
       </w:rPr>
     </w:lvl>
   </w:abstractNum>
-  <w:abstractNum w:abstractNumId="12">
+  <w:abstractNum w:abstractNumId="14">
     <w:nsid w:val="55225098"/>
     <w:multiLevelType w:val="multilevel"/>
     <w:tmpl w:val="B75A9F3C"/>
@@ -6264,7 +8105,7 @@
       </w:rPr>
     </w:lvl>
   </w:abstractNum>
-  <w:abstractNum w:abstractNumId="13">
+  <w:abstractNum w:abstractNumId="15">
     <w:nsid w:val="583710FE"/>
     <w:multiLevelType w:val="hybridMultilevel"/>
     <w:tmpl w:val="05FE5FE6"/>
@@ -6377,7 +8218,7 @@
       </w:rPr>
     </w:lvl>
   </w:abstractNum>
-  <w:abstractNum w:abstractNumId="14">
+  <w:abstractNum w:abstractNumId="16">
     <w:nsid w:val="5B1160B1"/>
     <w:multiLevelType w:val="hybridMultilevel"/>
     <w:tmpl w:val="3ECC984E"/>
@@ -6490,7 +8331,7 @@
       </w:rPr>
     </w:lvl>
   </w:abstractNum>
-  <w:abstractNum w:abstractNumId="15">
+  <w:abstractNum w:abstractNumId="17">
     <w:nsid w:val="5F5D3329"/>
     <w:multiLevelType w:val="hybridMultilevel"/>
     <w:tmpl w:val="357A1AD6"/>
@@ -6603,7 +8444,7 @@
       </w:rPr>
     </w:lvl>
   </w:abstractNum>
-  <w:abstractNum w:abstractNumId="16">
+  <w:abstractNum w:abstractNumId="18">
     <w:nsid w:val="62454465"/>
     <w:multiLevelType w:val="hybridMultilevel"/>
     <w:tmpl w:val="451CB2F8"/>
@@ -6716,7 +8557,96 @@
       </w:rPr>
     </w:lvl>
   </w:abstractNum>
-  <w:abstractNum w:abstractNumId="17">
+  <w:abstractNum w:abstractNumId="19">
+    <w:nsid w:val="69B229FC"/>
+    <w:multiLevelType w:val="hybridMultilevel"/>
+    <w:tmpl w:val="04185F0E"/>
+    <w:lvl w:ilvl="0" w:tplc="33188A9C">
+      <w:start w:val="1"/>
+      <w:numFmt w:val="decimal"/>
+      <w:lvlText w:val="%1-"/>
+      <w:lvlJc w:val="left"/>
+      <w:pPr>
+        <w:ind w:left="720" w:hanging="360"/>
+      </w:pPr>
+      <w:rPr>
+        <w:rFonts w:hint="default"/>
+      </w:rPr>
+    </w:lvl>
+    <w:lvl w:ilvl="1" w:tplc="0C0A0019" w:tentative="1">
+      <w:start w:val="1"/>
+      <w:numFmt w:val="lowerLetter"/>
+      <w:lvlText w:val="%2."/>
+      <w:lvlJc w:val="left"/>
+      <w:pPr>
+        <w:ind w:left="1440" w:hanging="360"/>
+      </w:pPr>
+    </w:lvl>
+    <w:lvl w:ilvl="2" w:tplc="0C0A001B" w:tentative="1">
+      <w:start w:val="1"/>
+      <w:numFmt w:val="lowerRoman"/>
+      <w:lvlText w:val="%3."/>
+      <w:lvlJc w:val="right"/>
+      <w:pPr>
+        <w:ind w:left="2160" w:hanging="180"/>
+      </w:pPr>
+    </w:lvl>
+    <w:lvl w:ilvl="3" w:tplc="0C0A000F" w:tentative="1">
+      <w:start w:val="1"/>
+      <w:numFmt w:val="decimal"/>
+      <w:lvlText w:val="%4."/>
+      <w:lvlJc w:val="left"/>
+      <w:pPr>
+        <w:ind w:left="2880" w:hanging="360"/>
+      </w:pPr>
+    </w:lvl>
+    <w:lvl w:ilvl="4" w:tplc="0C0A0019" w:tentative="1">
+      <w:start w:val="1"/>
+      <w:numFmt w:val="lowerLetter"/>
+      <w:lvlText w:val="%5."/>
+      <w:lvlJc w:val="left"/>
+      <w:pPr>
+        <w:ind w:left="3600" w:hanging="360"/>
+      </w:pPr>
+    </w:lvl>
+    <w:lvl w:ilvl="5" w:tplc="0C0A001B" w:tentative="1">
+      <w:start w:val="1"/>
+      <w:numFmt w:val="lowerRoman"/>
+      <w:lvlText w:val="%6."/>
+      <w:lvlJc w:val="right"/>
+      <w:pPr>
+        <w:ind w:left="4320" w:hanging="180"/>
+      </w:pPr>
+    </w:lvl>
+    <w:lvl w:ilvl="6" w:tplc="0C0A000F" w:tentative="1">
+      <w:start w:val="1"/>
+      <w:numFmt w:val="decimal"/>
+      <w:lvlText w:val="%7."/>
+      <w:lvlJc w:val="left"/>
+      <w:pPr>
+        <w:ind w:left="5040" w:hanging="360"/>
+      </w:pPr>
+    </w:lvl>
+    <w:lvl w:ilvl="7" w:tplc="0C0A0019" w:tentative="1">
+      <w:start w:val="1"/>
+      <w:numFmt w:val="lowerLetter"/>
+      <w:lvlText w:val="%8."/>
+      <w:lvlJc w:val="left"/>
+      <w:pPr>
+        <w:ind w:left="5760" w:hanging="360"/>
+      </w:pPr>
+    </w:lvl>
+    <w:lvl w:ilvl="8" w:tplc="0C0A001B" w:tentative="1">
+      <w:start w:val="1"/>
+      <w:numFmt w:val="lowerRoman"/>
+      <w:lvlText w:val="%9."/>
+      <w:lvlJc w:val="right"/>
+      <w:pPr>
+        <w:ind w:left="6480" w:hanging="180"/>
+      </w:pPr>
+    </w:lvl>
+  </w:abstractNum>
+  <w:abstractNum w:abstractNumId="20">
     <w:nsid w:val="758964E7"/>
     <w:multiLevelType w:val="hybridMultilevel"/>
     <w:tmpl w:val="9DD81762"/>
@@ -6856,7 +8786,7 @@
       </w:rPr>
     </w:lvl>
   </w:abstractNum>
-  <w:abstractNum w:abstractNumId="18">
+  <w:abstractNum w:abstractNumId="21">
     <w:nsid w:val="7AF96B97"/>
     <w:multiLevelType w:val="hybridMultilevel"/>
     <w:tmpl w:val="3800E794"/>
@@ -6945,7 +8875,7 @@
       </w:pPr>
     </w:lvl>
   </w:abstractNum>
-  <w:abstractNum w:abstractNumId="19">
+  <w:abstractNum w:abstractNumId="22">
     <w:nsid w:val="7B454D42"/>
     <w:multiLevelType w:val="hybridMultilevel"/>
     <w:tmpl w:val="652CA85E"/>
@@ -7034,7 +8964,7 @@
       </w:pPr>
     </w:lvl>
   </w:abstractNum>
-  <w:abstractNum w:abstractNumId="20">
+  <w:abstractNum w:abstractNumId="23">
     <w:nsid w:val="7EC3467E"/>
     <w:multiLevelType w:val="hybridMultilevel"/>
     <w:tmpl w:val="19B0CB1A"/>
@@ -7148,43 +9078,43 @@
     </w:lvl>
   </w:abstractNum>
   <w:num w:numId="1">
-    <w:abstractNumId w:val="19"/>
+    <w:abstractNumId w:val="22"/>
   </w:num>
   <w:num w:numId="2">
+    <w:abstractNumId w:val="10"/>
+  </w:num>
+  <w:num w:numId="3">
+    <w:abstractNumId w:val="15"/>
+  </w:num>
+  <w:num w:numId="4">
+    <w:abstractNumId w:val="17"/>
+  </w:num>
+  <w:num w:numId="5">
+    <w:abstractNumId w:val="14"/>
+  </w:num>
+  <w:num w:numId="6">
     <w:abstractNumId w:val="9"/>
   </w:num>
-  <w:num w:numId="3">
+  <w:num w:numId="7">
+    <w:abstractNumId w:val="11"/>
+  </w:num>
+  <w:num w:numId="8">
+    <w:abstractNumId w:val="21"/>
+  </w:num>
+  <w:num w:numId="9">
     <w:abstractNumId w:val="13"/>
   </w:num>
-  <w:num w:numId="4">
-    <w:abstractNumId w:val="15"/>
-  </w:num>
-  <w:num w:numId="5">
-    <w:abstractNumId w:val="12"/>
-  </w:num>
-  <w:num w:numId="6">
-    <w:abstractNumId w:val="8"/>
-  </w:num>
-  <w:num w:numId="7">
-    <w:abstractNumId w:val="10"/>
-  </w:num>
-  <w:num w:numId="8">
-    <w:abstractNumId w:val="18"/>
-  </w:num>
-  <w:num w:numId="9">
-    <w:abstractNumId w:val="11"/>
-  </w:num>
   <w:num w:numId="10">
-    <w:abstractNumId w:val="20"/>
+    <w:abstractNumId w:val="23"/>
   </w:num>
   <w:num w:numId="11">
-    <w:abstractNumId w:val="16"/>
+    <w:abstractNumId w:val="18"/>
   </w:num>
   <w:num w:numId="12">
     <w:abstractNumId w:val="0"/>
   </w:num>
   <w:num w:numId="13">
-    <w:abstractNumId w:val="5"/>
+    <w:abstractNumId w:val="6"/>
   </w:num>
   <w:num w:numId="14">
     <w:abstractNumId w:val="3"/>
@@ -7196,19 +9126,28 @@
     <w:abstractNumId w:val="4"/>
   </w:num>
   <w:num w:numId="17">
-    <w:abstractNumId w:val="6"/>
+    <w:abstractNumId w:val="7"/>
   </w:num>
   <w:num w:numId="18">
-    <w:abstractNumId w:val="7"/>
+    <w:abstractNumId w:val="8"/>
   </w:num>
   <w:num w:numId="19">
-    <w:abstractNumId w:val="17"/>
+    <w:abstractNumId w:val="20"/>
   </w:num>
   <w:num w:numId="20">
     <w:abstractNumId w:val="1"/>
   </w:num>
   <w:num w:numId="21">
-    <w:abstractNumId w:val="14"/>
+    <w:abstractNumId w:val="16"/>
+  </w:num>
+  <w:num w:numId="22">
+    <w:abstractNumId w:val="5"/>
+  </w:num>
+  <w:num w:numId="23">
+    <w:abstractNumId w:val="19"/>
+  </w:num>
+  <w:num w:numId="24">
+    <w:abstractNumId w:val="12"/>
   </w:num>
 </w:numbering>
 </file>
@@ -8308,7 +10247,7 @@
   <a:extraClrSchemeLst/>
   <a:extLst>
     <a:ext uri="{05A4C25C-085E-4340-85A3-A5531E510DB2}">
-      <thm15:themeFamily xmlns:thm15="http://schemas.microsoft.com/office/thememl/2012/main" xmlns="" name="Office Theme" id="{62F939B6-93AF-4DB8-9C6B-D6C7DFDC589F}" vid="{4A3C46E8-61CC-4603-A589-7422A47A8E4A}"/>
+      <thm15:themeFamily xmlns="" xmlns:thm15="http://schemas.microsoft.com/office/thememl/2012/main" name="Office Theme" id="{62F939B6-93AF-4DB8-9C6B-D6C7DFDC589F}" vid="{4A3C46E8-61CC-4603-A589-7422A47A8E4A}"/>
     </a:ext>
   </a:extLst>
 </a:theme>
@@ -8319,7 +10258,7 @@
 </file>
 
 <file path=customXml/itemProps1.xml><?xml version="1.0" encoding="utf-8"?>
-<ds:datastoreItem xmlns:ds="http://schemas.openxmlformats.org/officeDocument/2006/customXml" ds:itemID="{9033DADD-AE9B-4D2F-9C6E-7254B0D6A481}">
+<ds:datastoreItem xmlns:ds="http://schemas.openxmlformats.org/officeDocument/2006/customXml" ds:itemID="{9DE3D41E-9D48-40EB-9984-AF5DD4C1A294}">
   <ds:schemaRefs>
     <ds:schemaRef ds:uri="http://schemas.openxmlformats.org/officeDocument/2006/bibliography"/>
   </ds:schemaRefs>

</xml_diff>

<commit_message>
Editando formulario y cronograma
</commit_message>
<xml_diff>
--- a/Formulario de Requerimientos.docx
+++ b/Formulario de Requerimientos.docx
@@ -1037,7 +1037,22 @@
           <w:sz w:val="24"/>
           <w:szCs w:val="24"/>
         </w:rPr>
-        <w:t xml:space="preserve">Especificación de Requisitos según el estándar de IEEE 830 – IEEE </w:t>
+        <w:t xml:space="preserve">Especificación de </w:t>
+      </w:r>
+      <w:r>
+        <w:rPr>
+          <w:sz w:val="24"/>
+          <w:szCs w:val="24"/>
+          <w:u w:val="single"/>
+        </w:rPr>
+        <w:t>Requisitos</w:t>
+      </w:r>
+      <w:r>
+        <w:rPr>
+          <w:sz w:val="24"/>
+          <w:szCs w:val="24"/>
+        </w:rPr>
+        <w:t xml:space="preserve"> según el estándar de IEEE 830 – IEEE </w:t>
       </w:r>
       <w:proofErr w:type="spellStart"/>
       <w:r>
@@ -2176,7 +2191,15 @@
         <w:t>(</w:t>
       </w:r>
       <w:r>
-        <w:t>Google Chrome, Firefox, Internet Explorer</w:t>
+        <w:t xml:space="preserve">Google </w:t>
+      </w:r>
+      <w:proofErr w:type="spellStart"/>
+      <w:r>
+        <w:t>Chrome</w:t>
+      </w:r>
+      <w:proofErr w:type="spellEnd"/>
+      <w:r>
+        <w:t>, Firefox, Internet Explorer</w:t>
       </w:r>
       <w:r>
         <w:t>)</w:t>
@@ -3414,7 +3437,7 @@
           <w:lang w:eastAsia="es-ES"/>
         </w:rPr>
         <w:drawing>
-          <wp:inline distT="0" distB="0" distL="0" distR="0" wp14:anchorId="6254D490" wp14:editId="6B6B8EB3">
+          <wp:inline distT="0" distB="0" distL="0" distR="0" wp14:anchorId="1E3424B1" wp14:editId="517054BE">
             <wp:extent cx="5400040" cy="2255307"/>
             <wp:effectExtent l="0" t="0" r="0" b="0"/>
             <wp:docPr id="6" name="Imagen 6"/>
@@ -3452,13 +3475,7 @@
     </w:p>
     <w:p>
       <w:r>
-        <w:t xml:space="preserve">  </w:t>
-      </w:r>
-      <w:r>
-        <w:t xml:space="preserve">1.1 Registrarse </w:t>
-      </w:r>
-      <w:r>
-        <w:t>de parte del Usuario</w:t>
+        <w:t xml:space="preserve">  1.1 Registrarse de parte del Usuario</w:t>
       </w:r>
     </w:p>
     <w:tbl>
@@ -3966,21 +3983,18 @@
                 <w:sz w:val="24"/>
                 <w:szCs w:val="24"/>
               </w:rPr>
-              <w:t xml:space="preserve">Precondiciones: Podrá acceder a la interfaz del sistema. </w:t>
-            </w:r>
-            <w:r>
-              <w:rPr>
-                <w:rFonts w:ascii="Times New Roman" w:hAnsi="Times New Roman"/>
-                <w:b/>
-                <w:sz w:val="24"/>
-                <w:szCs w:val="24"/>
-              </w:rPr>
-              <w:t xml:space="preserve"> </w:t>
+              <w:t xml:space="preserve">Precondiciones: Podrá acceder a la interfaz del sistema.  </w:t>
             </w:r>
           </w:p>
         </w:tc>
       </w:tr>
     </w:tbl>
+    <w:p/>
+    <w:p/>
+    <w:p>
+      <w:bookmarkStart w:id="0" w:name="_GoBack"/>
+      <w:bookmarkEnd w:id="0"/>
+    </w:p>
     <w:p/>
     <w:p/>
     <w:p/>
@@ -3988,16 +4002,10 @@
     <w:p/>
     <w:p/>
     <w:p/>
-    <w:p/>
-    <w:p/>
-    <w:p/>
     <w:p>
       <w:r>
         <w:lastRenderedPageBreak/>
-        <w:t xml:space="preserve">1.2 </w:t>
-      </w:r>
-      <w:r>
-        <w:t>Administrador de Roles</w:t>
+        <w:t>1.2 Administrador de Roles</w:t>
       </w:r>
     </w:p>
     <w:tbl>
@@ -4353,15 +4361,7 @@
                 <w:sz w:val="24"/>
                 <w:szCs w:val="24"/>
               </w:rPr>
-              <w:t>Primeramente el administrador deberá Registrar a sus empleados con los datos solicitados en el formulario</w:t>
-            </w:r>
-            <w:r>
-              <w:rPr>
-                <w:rFonts w:ascii="Times New Roman" w:hAnsi="Times New Roman"/>
-                <w:sz w:val="24"/>
-                <w:szCs w:val="24"/>
-              </w:rPr>
-              <w:t>.</w:t>
+              <w:t>Primeramente el administrador deberá Registrar a sus empleados con los datos solicitados en el formulario.</w:t>
             </w:r>
           </w:p>
           <w:p>
@@ -4383,15 +4383,7 @@
                 <w:sz w:val="24"/>
                 <w:szCs w:val="24"/>
               </w:rPr>
-              <w:t xml:space="preserve">El administrador </w:t>
-            </w:r>
-            <w:r>
-              <w:rPr>
-                <w:rFonts w:ascii="Times New Roman" w:hAnsi="Times New Roman"/>
-                <w:sz w:val="24"/>
-                <w:szCs w:val="24"/>
-              </w:rPr>
-              <w:t>ingresa al módulo Asignar Roles</w:t>
+              <w:t>El administrador ingresa al módulo Asignar Roles</w:t>
             </w:r>
           </w:p>
           <w:p>
@@ -4500,13 +4492,7 @@
               <w:rPr>
                 <w:sz w:val="24"/>
               </w:rPr>
-              <w:t xml:space="preserve"> </w:t>
-            </w:r>
-            <w:r>
-              <w:rPr>
-                <w:sz w:val="24"/>
-              </w:rPr>
-              <w:t>Deberá estar registrado como empleado</w:t>
+              <w:t xml:space="preserve"> Deberá estar registrado como empleado</w:t>
             </w:r>
           </w:p>
           <w:p>
@@ -4919,15 +4905,7 @@
                 <w:sz w:val="24"/>
                 <w:szCs w:val="24"/>
               </w:rPr>
-              <w:t xml:space="preserve">El usuario asignado deberá </w:t>
-            </w:r>
-            <w:r>
-              <w:rPr>
-                <w:rFonts w:ascii="Times New Roman" w:hAnsi="Times New Roman"/>
-                <w:sz w:val="24"/>
-                <w:szCs w:val="24"/>
-              </w:rPr>
-              <w:t>ingresar con su usuario y contraseña</w:t>
+              <w:t>El usuario asignado deberá ingresar con su usuario y contraseña</w:t>
             </w:r>
           </w:p>
           <w:p>
@@ -4983,13 +4961,7 @@
               <w:rPr>
                 <w:sz w:val="24"/>
               </w:rPr>
-              <w:t xml:space="preserve">Se muestra </w:t>
-            </w:r>
-            <w:r>
-              <w:rPr>
-                <w:sz w:val="24"/>
-              </w:rPr>
-              <w:t>el formulario con los campos a rellenar.</w:t>
+              <w:t>Se muestra el formulario con los campos a rellenar.</w:t>
             </w:r>
           </w:p>
           <w:p>
@@ -5154,16 +5126,7 @@
                 <w:sz w:val="24"/>
                 <w:szCs w:val="24"/>
               </w:rPr>
-              <w:t xml:space="preserve">creación del </w:t>
-            </w:r>
-            <w:r>
-              <w:rPr>
-                <w:rFonts w:ascii="Times New Roman" w:hAnsi="Times New Roman"/>
-                <w:b/>
-                <w:sz w:val="24"/>
-                <w:szCs w:val="24"/>
-              </w:rPr>
-              <w:t>menú</w:t>
+              <w:t>creación del menú</w:t>
             </w:r>
           </w:p>
         </w:tc>
@@ -6108,7 +6071,7 @@
         <mc:AlternateContent>
           <mc:Choice Requires="wps">
             <w:drawing>
-              <wp:anchor distT="0" distB="0" distL="114300" distR="114300" simplePos="0" relativeHeight="251659264" behindDoc="1" locked="0" layoutInCell="1" allowOverlap="1" wp14:anchorId="30F66306" wp14:editId="7741A8EE">
+              <wp:anchor distT="0" distB="0" distL="114300" distR="114300" simplePos="0" relativeHeight="251659264" behindDoc="1" locked="0" layoutInCell="1" allowOverlap="1" wp14:anchorId="26835D7D" wp14:editId="18A6551C">
                 <wp:simplePos x="0" y="0"/>
                 <wp:positionH relativeFrom="column">
                   <wp:posOffset>619125</wp:posOffset>
@@ -6207,7 +6170,7 @@
         <mc:AlternateContent>
           <mc:Choice Requires="wps">
             <w:drawing>
-              <wp:anchor distT="0" distB="0" distL="114300" distR="114300" simplePos="0" relativeHeight="251660288" behindDoc="1" locked="0" layoutInCell="1" allowOverlap="1" wp14:anchorId="2CFAA4CE" wp14:editId="26912D82">
+              <wp:anchor distT="0" distB="0" distL="114300" distR="114300" simplePos="0" relativeHeight="251660288" behindDoc="1" locked="0" layoutInCell="1" allowOverlap="1" wp14:anchorId="401BDEB3" wp14:editId="083B5677">
                 <wp:simplePos x="0" y="0"/>
                 <wp:positionH relativeFrom="column">
                   <wp:posOffset>3215640</wp:posOffset>
@@ -6311,7 +6274,7 @@
         <mc:AlternateContent>
           <mc:Choice Requires="wps">
             <w:drawing>
-              <wp:anchor distT="0" distB="0" distL="114300" distR="114300" simplePos="0" relativeHeight="251662336" behindDoc="0" locked="0" layoutInCell="1" allowOverlap="1" wp14:anchorId="2A8B9052" wp14:editId="472C6731">
+              <wp:anchor distT="0" distB="0" distL="114300" distR="114300" simplePos="0" relativeHeight="251662336" behindDoc="0" locked="0" layoutInCell="1" allowOverlap="1" wp14:anchorId="6770DA1C" wp14:editId="6F6C5DEE">
                 <wp:simplePos x="0" y="0"/>
                 <wp:positionH relativeFrom="column">
                   <wp:posOffset>196574</wp:posOffset>
@@ -6381,7 +6344,7 @@
         <mc:AlternateContent>
           <mc:Choice Requires="wps">
             <w:drawing>
-              <wp:anchor distT="0" distB="0" distL="114300" distR="114300" simplePos="0" relativeHeight="251663360" behindDoc="0" locked="0" layoutInCell="1" allowOverlap="1" wp14:anchorId="0D7F8EA2" wp14:editId="718F896E">
+              <wp:anchor distT="0" distB="0" distL="114300" distR="114300" simplePos="0" relativeHeight="251663360" behindDoc="0" locked="0" layoutInCell="1" allowOverlap="1" wp14:anchorId="2B5C53AC" wp14:editId="1002A9A8">
                 <wp:simplePos x="0" y="0"/>
                 <wp:positionH relativeFrom="column">
                   <wp:posOffset>4291965</wp:posOffset>
@@ -6451,7 +6414,7 @@
           <w:lang w:eastAsia="es-ES"/>
         </w:rPr>
         <w:drawing>
-          <wp:anchor distT="0" distB="0" distL="114300" distR="114300" simplePos="0" relativeHeight="251664384" behindDoc="1" locked="0" layoutInCell="1" allowOverlap="1" wp14:anchorId="2A984416" wp14:editId="2E78D50A">
+          <wp:anchor distT="0" distB="0" distL="114300" distR="114300" simplePos="0" relativeHeight="251664384" behindDoc="1" locked="0" layoutInCell="1" allowOverlap="1" wp14:anchorId="51334009" wp14:editId="362C8757">
             <wp:simplePos x="0" y="0"/>
             <wp:positionH relativeFrom="column">
               <wp:posOffset>-740781</wp:posOffset>
@@ -6512,7 +6475,7 @@
           <w:lang w:eastAsia="es-ES"/>
         </w:rPr>
         <w:drawing>
-          <wp:anchor distT="0" distB="0" distL="114300" distR="114300" simplePos="0" relativeHeight="251661312" behindDoc="1" locked="0" layoutInCell="1" allowOverlap="1" wp14:anchorId="6C919A53" wp14:editId="28DA5D1D">
+          <wp:anchor distT="0" distB="0" distL="114300" distR="114300" simplePos="0" relativeHeight="251661312" behindDoc="1" locked="0" layoutInCell="1" allowOverlap="1" wp14:anchorId="6550E7EC" wp14:editId="6BDE4856">
             <wp:simplePos x="0" y="0"/>
             <wp:positionH relativeFrom="column">
               <wp:posOffset>5063490</wp:posOffset>
@@ -6940,8 +6903,6 @@
                 <w:szCs w:val="24"/>
               </w:rPr>
             </w:pPr>
-            <w:bookmarkStart w:id="0" w:name="_GoBack"/>
-            <w:bookmarkEnd w:id="0"/>
           </w:p>
         </w:tc>
       </w:tr>
@@ -7067,96 +7028,6 @@
         </w:rPr>
       </w:pPr>
     </w:p>
-    <w:p>
-      <w:pPr>
-        <w:rPr>
-          <w:rFonts w:ascii="Calibri" w:hAnsi="Calibri" w:cs="Calibri"/>
-          <w:b/>
-          <w:bCs/>
-        </w:rPr>
-      </w:pPr>
-    </w:p>
-    <w:p>
-      <w:pPr>
-        <w:rPr>
-          <w:rFonts w:ascii="Calibri" w:hAnsi="Calibri" w:cs="Calibri"/>
-          <w:b/>
-          <w:bCs/>
-        </w:rPr>
-      </w:pPr>
-    </w:p>
-    <w:p>
-      <w:pPr>
-        <w:rPr>
-          <w:rFonts w:ascii="Calibri" w:hAnsi="Calibri" w:cs="Calibri"/>
-          <w:b/>
-          <w:bCs/>
-        </w:rPr>
-      </w:pPr>
-    </w:p>
-    <w:p>
-      <w:pPr>
-        <w:rPr>
-          <w:rFonts w:ascii="Calibri" w:hAnsi="Calibri" w:cs="Calibri"/>
-          <w:b/>
-          <w:bCs/>
-        </w:rPr>
-      </w:pPr>
-    </w:p>
-    <w:p>
-      <w:pPr>
-        <w:rPr>
-          <w:rFonts w:ascii="Calibri" w:hAnsi="Calibri" w:cs="Calibri"/>
-          <w:b/>
-          <w:bCs/>
-        </w:rPr>
-      </w:pPr>
-    </w:p>
-    <w:p>
-      <w:pPr>
-        <w:rPr>
-          <w:rFonts w:ascii="Calibri" w:hAnsi="Calibri" w:cs="Calibri"/>
-          <w:b/>
-          <w:bCs/>
-        </w:rPr>
-      </w:pPr>
-    </w:p>
-    <w:p>
-      <w:pPr>
-        <w:rPr>
-          <w:rFonts w:ascii="Calibri" w:hAnsi="Calibri" w:cs="Calibri"/>
-          <w:b/>
-          <w:bCs/>
-        </w:rPr>
-      </w:pPr>
-    </w:p>
-    <w:p>
-      <w:pPr>
-        <w:rPr>
-          <w:rFonts w:ascii="Calibri" w:hAnsi="Calibri" w:cs="Calibri"/>
-          <w:b/>
-          <w:bCs/>
-        </w:rPr>
-      </w:pPr>
-    </w:p>
-    <w:p>
-      <w:pPr>
-        <w:rPr>
-          <w:rFonts w:ascii="Calibri" w:hAnsi="Calibri" w:cs="Calibri"/>
-          <w:b/>
-          <w:bCs/>
-        </w:rPr>
-      </w:pPr>
-    </w:p>
-    <w:p>
-      <w:pPr>
-        <w:rPr>
-          <w:rFonts w:ascii="Calibri" w:hAnsi="Calibri" w:cs="Calibri"/>
-          <w:b/>
-          <w:bCs/>
-        </w:rPr>
-      </w:pPr>
-    </w:p>
     <w:p/>
     <w:p>
       <w:pPr>
@@ -7174,16 +7045,8 @@
           <w:sz w:val="28"/>
           <w:szCs w:val="23"/>
         </w:rPr>
-        <w:t xml:space="preserve">Estudio de </w:t>
-      </w:r>
-      <w:r>
-        <w:rPr>
-          <w:b/>
-          <w:bCs/>
-          <w:sz w:val="28"/>
-          <w:szCs w:val="23"/>
-        </w:rPr>
-        <w:t>Viabilidad</w:t>
+        <w:lastRenderedPageBreak/>
+        <w:t>Estudio de Viabilidad</w:t>
       </w:r>
     </w:p>
     <w:p>
@@ -7208,16 +7071,7 @@
         <w:jc w:val="both"/>
       </w:pPr>
       <w:r>
-        <w:t xml:space="preserve">Se </w:t>
-      </w:r>
-      <w:r>
-        <w:t>h</w:t>
-      </w:r>
-      <w:r>
-        <w:t xml:space="preserve">a evaluado la opción de escoger el lenguaje de programación de </w:t>
-      </w:r>
-      <w:r>
-        <w:t xml:space="preserve">Ruby </w:t>
+        <w:t xml:space="preserve">Se ha evaluado la opción de escoger el lenguaje de programación de Ruby </w:t>
       </w:r>
       <w:proofErr w:type="spellStart"/>
       <w:r>
@@ -7241,22 +7095,7 @@
       </w:r>
       <w:proofErr w:type="spellEnd"/>
       <w:r>
-        <w:t>)</w:t>
-      </w:r>
-      <w:r>
-        <w:t xml:space="preserve"> por el hecho de que la mayoría de los integrantes del grupo poseen un conocimiento básico</w:t>
-      </w:r>
-      <w:r>
-        <w:t>, dispuestos</w:t>
-      </w:r>
-      <w:r>
-        <w:t xml:space="preserve"> </w:t>
-      </w:r>
-      <w:r>
-        <w:t>en aprender e innovar y además porque ofrece una inmensa librerías (gemas) que nos facilitara muchas cosas en el momento de desarrollar el sistema</w:t>
-      </w:r>
-      <w:r>
-        <w:t xml:space="preserve">. </w:t>
+        <w:t xml:space="preserve">) por el hecho de que la mayoría de los integrantes del grupo poseen un conocimiento básico, dispuestos en aprender e innovar y además porque ofrece una inmensa librerías (gemas) que nos facilitara muchas cosas en el momento de desarrollar el sistema. </w:t>
       </w:r>
     </w:p>
     <w:p>
@@ -7305,22 +7144,7 @@
         <w:jc w:val="both"/>
       </w:pPr>
       <w:r>
-        <w:t>Cuenta con los recursos humanos</w:t>
-      </w:r>
-      <w:r>
-        <w:t xml:space="preserve"> preparados</w:t>
-      </w:r>
-      <w:r>
-        <w:t xml:space="preserve"> </w:t>
-      </w:r>
-      <w:r>
-        <w:t xml:space="preserve">y la infraestructura </w:t>
-      </w:r>
-      <w:r>
-        <w:t xml:space="preserve">necesarias </w:t>
-      </w:r>
-      <w:r>
-        <w:t>para desarrollar dicho sistema.</w:t>
+        <w:t>Cuenta con los recursos humanos preparados y la infraestructura necesarias para desarrollar dicho sistema.</w:t>
       </w:r>
     </w:p>
     <w:p>
@@ -7329,19 +7153,13 @@
         <w:jc w:val="both"/>
       </w:pPr>
       <w:r>
-        <w:t>De acuerdo al análisis re</w:t>
-      </w:r>
-      <w:r>
-        <w:t xml:space="preserve">alizado hemos comprobado que </w:t>
+        <w:t xml:space="preserve">De acuerdo al análisis realizado hemos comprobado que </w:t>
       </w:r>
       <w:r>
         <w:t xml:space="preserve">el sistema </w:t>
       </w:r>
       <w:r>
-        <w:t xml:space="preserve">de </w:t>
-      </w:r>
-      <w:r>
-        <w:t>“</w:t>
+        <w:t>de “</w:t>
       </w:r>
       <w:proofErr w:type="spellStart"/>
       <w:r>
@@ -7349,110 +7167,1297 @@
       </w:r>
       <w:proofErr w:type="spellEnd"/>
       <w:r>
-        <w:t>”</w:t>
-      </w:r>
+        <w:t xml:space="preserve">”  a </w:t>
+      </w:r>
+      <w:r>
+        <w:t xml:space="preserve">desarrollar </w:t>
+      </w:r>
+      <w:r>
+        <w:t xml:space="preserve">es viable por el hecho de que les facilita a los usuarios realizar sus pedidos de forma más rápida e intuitiva. </w:t>
+      </w:r>
+    </w:p>
+    <w:p/>
+    <w:p>
+      <w:r>
+        <w:t xml:space="preserve">Después de realizar el análisis se concluye que es viable el </w:t>
+      </w:r>
+      <w:r>
+        <w:t>d</w:t>
+      </w:r>
+      <w:r>
+        <w:t>esarrollo</w:t>
+      </w:r>
+      <w:r>
+        <w:t xml:space="preserve"> e implementación </w:t>
+      </w:r>
+      <w:r>
+        <w:t>del Sistema  “</w:t>
+      </w:r>
+      <w:proofErr w:type="spellStart"/>
+      <w:r>
+        <w:t>DeliverYApp</w:t>
+      </w:r>
+      <w:proofErr w:type="spellEnd"/>
       <w:r>
         <w:t xml:space="preserve"> </w:t>
       </w:r>
       <w:r>
-        <w:t xml:space="preserve"> a </w:t>
-      </w:r>
-      <w:r>
-        <w:t xml:space="preserve">desarrollar </w:t>
-      </w:r>
-      <w:r>
-        <w:t xml:space="preserve">es </w:t>
-      </w:r>
-      <w:r>
-        <w:t>viable</w:t>
-      </w:r>
-      <w:r>
-        <w:t xml:space="preserve"> por el hecho</w:t>
-      </w:r>
-      <w:r>
-        <w:t xml:space="preserve"> de</w:t>
-      </w:r>
-      <w:r>
-        <w:t xml:space="preserve"> que les facilita a los usuarios realizar sus pedidos de forma más rápida</w:t>
-      </w:r>
-      <w:r>
-        <w:t xml:space="preserve"> e intuitiva</w:t>
-      </w:r>
-      <w:r>
+        <w:t xml:space="preserve"> </w:t>
+      </w:r>
+      <w:r>
+        <w:t xml:space="preserve">ya que se dispone de los recursos necesarios para llevarla a cabo. </w:t>
+      </w:r>
+    </w:p>
+    <w:p/>
+    <w:p/>
+    <w:p/>
+    <w:p/>
+    <w:p/>
+    <w:p/>
+    <w:p/>
+    <w:p/>
+    <w:p/>
+    <w:p/>
+    <w:p/>
+    <w:p/>
+    <w:p/>
+    <w:p/>
+    <w:p/>
+    <w:p/>
+    <w:p/>
+    <w:p>
+      <w:pPr>
+        <w:jc w:val="center"/>
+        <w:rPr>
+          <w:rFonts w:ascii="Times New Roman" w:hAnsi="Times New Roman" w:cs="Times New Roman"/>
+          <w:b/>
+          <w:sz w:val="28"/>
+        </w:rPr>
+      </w:pPr>
+      <w:r>
+        <w:rPr>
+          <w:rFonts w:ascii="Times New Roman" w:hAnsi="Times New Roman" w:cs="Times New Roman"/>
+          <w:b/>
+          <w:sz w:val="28"/>
+        </w:rPr>
+        <w:lastRenderedPageBreak/>
+        <w:t>Calendarización</w:t>
+      </w:r>
+    </w:p>
+    <w:p>
+      <w:pPr>
+        <w:jc w:val="center"/>
+        <w:rPr>
+          <w:b/>
+          <w:sz w:val="28"/>
+        </w:rPr>
+      </w:pPr>
+      <w:r>
+        <w:rPr>
+          <w:noProof/>
+          <w:lang w:eastAsia="es-ES"/>
+        </w:rPr>
+        <w:drawing>
+          <wp:anchor distT="0" distB="0" distL="114300" distR="114300" simplePos="0" relativeHeight="251665408" behindDoc="0" locked="0" layoutInCell="1" allowOverlap="1" wp14:anchorId="133B60F7" wp14:editId="6803A61D">
+            <wp:simplePos x="0" y="0"/>
+            <wp:positionH relativeFrom="margin">
+              <wp:posOffset>-308610</wp:posOffset>
+            </wp:positionH>
+            <wp:positionV relativeFrom="margin">
+              <wp:posOffset>750570</wp:posOffset>
+            </wp:positionV>
+            <wp:extent cx="6145530" cy="3455035"/>
+            <wp:effectExtent l="0" t="0" r="7620" b="0"/>
+            <wp:wrapSquare wrapText="bothSides"/>
+            <wp:docPr id="8" name="Imagen 8"/>
+            <wp:cNvGraphicFramePr>
+              <a:graphicFrameLocks xmlns:a="http://schemas.openxmlformats.org/drawingml/2006/main" noChangeAspect="1"/>
+            </wp:cNvGraphicFramePr>
+            <a:graphic xmlns:a="http://schemas.openxmlformats.org/drawingml/2006/main">
+              <a:graphicData uri="http://schemas.openxmlformats.org/drawingml/2006/picture">
+                <pic:pic xmlns:pic="http://schemas.openxmlformats.org/drawingml/2006/picture">
+                  <pic:nvPicPr>
+                    <pic:cNvPr id="0" name=""/>
+                    <pic:cNvPicPr/>
+                  </pic:nvPicPr>
+                  <pic:blipFill>
+                    <a:blip r:embed="rId10">
+                      <a:extLst>
+                        <a:ext uri="{28A0092B-C50C-407E-A947-70E740481C1C}">
+                          <a14:useLocalDpi xmlns:a14="http://schemas.microsoft.com/office/drawing/2010/main" val="0"/>
+                        </a:ext>
+                      </a:extLst>
+                    </a:blip>
+                    <a:stretch>
+                      <a:fillRect/>
+                    </a:stretch>
+                  </pic:blipFill>
+                  <pic:spPr>
+                    <a:xfrm>
+                      <a:off x="0" y="0"/>
+                      <a:ext cx="6145530" cy="3455035"/>
+                    </a:xfrm>
+                    <a:prstGeom prst="rect">
+                      <a:avLst/>
+                    </a:prstGeom>
+                  </pic:spPr>
+                </pic:pic>
+              </a:graphicData>
+            </a:graphic>
+          </wp:anchor>
+        </w:drawing>
+      </w:r>
+    </w:p>
+    <w:p>
+      <w:pPr>
+        <w:jc w:val="center"/>
+        <w:rPr>
+          <w:b/>
+          <w:sz w:val="28"/>
+        </w:rPr>
+      </w:pPr>
+      <w:r>
+        <w:rPr>
+          <w:noProof/>
+          <w:lang w:eastAsia="es-ES"/>
+        </w:rPr>
+        <w:drawing>
+          <wp:anchor distT="0" distB="0" distL="114300" distR="114300" simplePos="0" relativeHeight="251666432" behindDoc="0" locked="0" layoutInCell="1" allowOverlap="1" wp14:anchorId="6F08A430" wp14:editId="398FB6BB">
+            <wp:simplePos x="0" y="0"/>
+            <wp:positionH relativeFrom="margin">
+              <wp:posOffset>-410210</wp:posOffset>
+            </wp:positionH>
+            <wp:positionV relativeFrom="margin">
+              <wp:posOffset>4406265</wp:posOffset>
+            </wp:positionV>
+            <wp:extent cx="6259195" cy="3519170"/>
+            <wp:effectExtent l="0" t="0" r="8255" b="5080"/>
+            <wp:wrapSquare wrapText="bothSides"/>
+            <wp:docPr id="9" name="Imagen 9"/>
+            <wp:cNvGraphicFramePr>
+              <a:graphicFrameLocks xmlns:a="http://schemas.openxmlformats.org/drawingml/2006/main" noChangeAspect="1"/>
+            </wp:cNvGraphicFramePr>
+            <a:graphic xmlns:a="http://schemas.openxmlformats.org/drawingml/2006/main">
+              <a:graphicData uri="http://schemas.openxmlformats.org/drawingml/2006/picture">
+                <pic:pic xmlns:pic="http://schemas.openxmlformats.org/drawingml/2006/picture">
+                  <pic:nvPicPr>
+                    <pic:cNvPr id="0" name=""/>
+                    <pic:cNvPicPr/>
+                  </pic:nvPicPr>
+                  <pic:blipFill>
+                    <a:blip r:embed="rId11">
+                      <a:extLst>
+                        <a:ext uri="{28A0092B-C50C-407E-A947-70E740481C1C}">
+                          <a14:useLocalDpi xmlns:a14="http://schemas.microsoft.com/office/drawing/2010/main" val="0"/>
+                        </a:ext>
+                      </a:extLst>
+                    </a:blip>
+                    <a:stretch>
+                      <a:fillRect/>
+                    </a:stretch>
+                  </pic:blipFill>
+                  <pic:spPr>
+                    <a:xfrm>
+                      <a:off x="0" y="0"/>
+                      <a:ext cx="6259195" cy="3519170"/>
+                    </a:xfrm>
+                    <a:prstGeom prst="rect">
+                      <a:avLst/>
+                    </a:prstGeom>
+                  </pic:spPr>
+                </pic:pic>
+              </a:graphicData>
+            </a:graphic>
+          </wp:anchor>
+        </w:drawing>
+      </w:r>
+    </w:p>
+    <w:p>
+      <w:pPr>
+        <w:jc w:val="center"/>
+        <w:rPr>
+          <w:b/>
+          <w:sz w:val="28"/>
+        </w:rPr>
+      </w:pPr>
+    </w:p>
+    <w:p>
+      <w:pPr>
+        <w:jc w:val="center"/>
+        <w:rPr>
+          <w:b/>
+          <w:sz w:val="28"/>
+        </w:rPr>
+      </w:pPr>
+    </w:p>
+    <w:p>
+      <w:pPr>
+        <w:pStyle w:val="NormalWeb"/>
+        <w:jc w:val="center"/>
+        <w:rPr>
+          <w:rFonts w:eastAsiaTheme="minorHAnsi"/>
+          <w:b/>
+          <w:color w:val="333333"/>
+          <w:sz w:val="28"/>
+          <w:szCs w:val="22"/>
+          <w:lang w:eastAsia="en-US"/>
+        </w:rPr>
+      </w:pPr>
+      <w:r>
+        <w:rPr>
+          <w:rFonts w:eastAsiaTheme="minorHAnsi"/>
+          <w:b/>
+          <w:color w:val="333333"/>
+          <w:sz w:val="28"/>
+          <w:szCs w:val="22"/>
+          <w:lang w:eastAsia="en-US"/>
+        </w:rPr>
+        <w:lastRenderedPageBreak/>
+        <w:t>COCOMO2</w:t>
+      </w:r>
+    </w:p>
+    <w:p>
+      <w:pPr>
+        <w:pStyle w:val="NormalWeb"/>
+        <w:jc w:val="both"/>
+        <w:rPr>
+          <w:rFonts w:ascii="Arial" w:eastAsiaTheme="minorHAnsi" w:hAnsi="Arial" w:cs="Arial"/>
+          <w:sz w:val="22"/>
+          <w:szCs w:val="22"/>
+          <w:lang w:eastAsia="en-US"/>
+        </w:rPr>
+      </w:pPr>
+      <w:r>
+        <w:rPr>
+          <w:rFonts w:ascii="Arial" w:eastAsiaTheme="minorHAnsi" w:hAnsi="Arial" w:cs="Arial"/>
+          <w:sz w:val="22"/>
+          <w:szCs w:val="22"/>
+          <w:lang w:eastAsia="en-US"/>
+        </w:rPr>
+        <w:t xml:space="preserve">El Modelo Constructivo de Costos (COCOMO, por su acrónimo del inglés </w:t>
+      </w:r>
+      <w:proofErr w:type="spellStart"/>
+      <w:r>
+        <w:rPr>
+          <w:rFonts w:ascii="Arial" w:eastAsiaTheme="minorHAnsi" w:hAnsi="Arial" w:cs="Arial"/>
+          <w:sz w:val="22"/>
+          <w:szCs w:val="22"/>
+          <w:lang w:eastAsia="en-US"/>
+        </w:rPr>
+        <w:t>COnstructive</w:t>
+      </w:r>
+      <w:proofErr w:type="spellEnd"/>
+      <w:r>
+        <w:rPr>
+          <w:rFonts w:ascii="Arial" w:eastAsiaTheme="minorHAnsi" w:hAnsi="Arial" w:cs="Arial"/>
+          <w:sz w:val="22"/>
+          <w:szCs w:val="22"/>
+          <w:lang w:eastAsia="en-US"/>
+        </w:rPr>
+        <w:t xml:space="preserve"> </w:t>
+      </w:r>
+      <w:proofErr w:type="spellStart"/>
+      <w:r>
+        <w:rPr>
+          <w:rFonts w:ascii="Arial" w:eastAsiaTheme="minorHAnsi" w:hAnsi="Arial" w:cs="Arial"/>
+          <w:sz w:val="22"/>
+          <w:szCs w:val="22"/>
+          <w:lang w:eastAsia="en-US"/>
+        </w:rPr>
+        <w:t>COst</w:t>
+      </w:r>
+      <w:proofErr w:type="spellEnd"/>
+      <w:r>
+        <w:rPr>
+          <w:rFonts w:ascii="Arial" w:eastAsiaTheme="minorHAnsi" w:hAnsi="Arial" w:cs="Arial"/>
+          <w:sz w:val="22"/>
+          <w:szCs w:val="22"/>
+          <w:lang w:eastAsia="en-US"/>
+        </w:rPr>
+        <w:t xml:space="preserve"> </w:t>
+      </w:r>
+      <w:proofErr w:type="spellStart"/>
+      <w:r>
+        <w:rPr>
+          <w:rFonts w:ascii="Arial" w:eastAsiaTheme="minorHAnsi" w:hAnsi="Arial" w:cs="Arial"/>
+          <w:sz w:val="22"/>
+          <w:szCs w:val="22"/>
+          <w:lang w:eastAsia="en-US"/>
+        </w:rPr>
+        <w:t>MOdel</w:t>
+      </w:r>
+      <w:proofErr w:type="spellEnd"/>
+      <w:r>
+        <w:rPr>
+          <w:rFonts w:ascii="Arial" w:eastAsiaTheme="minorHAnsi" w:hAnsi="Arial" w:cs="Arial"/>
+          <w:sz w:val="22"/>
+          <w:szCs w:val="22"/>
+          <w:lang w:eastAsia="en-US"/>
+        </w:rPr>
+        <w:t>)</w:t>
+      </w:r>
+    </w:p>
+    <w:p>
+      <w:pPr>
+        <w:pStyle w:val="NormalWeb"/>
+        <w:jc w:val="both"/>
+        <w:rPr>
+          <w:rFonts w:ascii="Arial" w:eastAsiaTheme="minorHAnsi" w:hAnsi="Arial" w:cs="Arial"/>
+          <w:sz w:val="22"/>
+          <w:szCs w:val="22"/>
+          <w:lang w:eastAsia="en-US"/>
+        </w:rPr>
+      </w:pPr>
+      <w:r>
+        <w:rPr>
+          <w:rFonts w:ascii="Arial" w:eastAsiaTheme="minorHAnsi" w:hAnsi="Arial" w:cs="Arial"/>
+          <w:sz w:val="22"/>
+          <w:szCs w:val="22"/>
+          <w:lang w:eastAsia="en-US"/>
+        </w:rPr>
+        <w:t xml:space="preserve">COCOMO ll es un modelo (algoritmo) que permite estimar el coste, esfuerzo y tiempo </w:t>
+      </w:r>
+      <w:r>
+        <w:rPr>
+          <w:rFonts w:ascii="Arial" w:eastAsiaTheme="minorHAnsi" w:hAnsi="Arial" w:cs="Arial"/>
+          <w:sz w:val="22"/>
+          <w:szCs w:val="22"/>
+          <w:lang w:eastAsia="en-US"/>
+        </w:rPr>
+        <w:br/>
+        <w:t>cuando se planifica una nueva actividad de desarrollo software.</w:t>
+      </w:r>
+    </w:p>
+    <w:p>
+      <w:pPr>
+        <w:pStyle w:val="NormalWeb"/>
+        <w:jc w:val="both"/>
+        <w:rPr>
+          <w:rFonts w:ascii="Arial" w:eastAsiaTheme="minorHAnsi" w:hAnsi="Arial" w:cs="Arial"/>
+          <w:sz w:val="22"/>
+          <w:szCs w:val="22"/>
+          <w:lang w:eastAsia="en-US"/>
+        </w:rPr>
+      </w:pPr>
+      <w:r>
+        <w:rPr>
+          <w:rFonts w:ascii="Arial" w:eastAsiaTheme="minorHAnsi" w:hAnsi="Arial" w:cs="Arial"/>
+          <w:sz w:val="22"/>
+          <w:szCs w:val="22"/>
+          <w:lang w:eastAsia="en-US"/>
+        </w:rPr>
+        <w:t xml:space="preserve">El </w:t>
+      </w:r>
+      <w:proofErr w:type="spellStart"/>
+      <w:r>
+        <w:rPr>
+          <w:rFonts w:ascii="Arial" w:eastAsiaTheme="minorHAnsi" w:hAnsi="Arial" w:cs="Arial"/>
+          <w:sz w:val="22"/>
+          <w:szCs w:val="22"/>
+          <w:lang w:eastAsia="en-US"/>
+        </w:rPr>
+        <w:t>CocoMo</w:t>
+      </w:r>
+      <w:proofErr w:type="spellEnd"/>
+      <w:r>
+        <w:rPr>
+          <w:rFonts w:ascii="Arial" w:eastAsiaTheme="minorHAnsi" w:hAnsi="Arial" w:cs="Arial"/>
+          <w:sz w:val="22"/>
+          <w:szCs w:val="22"/>
+          <w:lang w:eastAsia="en-US"/>
+        </w:rPr>
+        <w:t xml:space="preserve"> surgió para medir y calcular el coste y el tiempo de un determinado </w:t>
+      </w:r>
+      <w:r>
+        <w:rPr>
+          <w:rFonts w:ascii="Arial" w:eastAsiaTheme="minorHAnsi" w:hAnsi="Arial" w:cs="Arial"/>
+          <w:sz w:val="22"/>
+          <w:szCs w:val="22"/>
+          <w:lang w:eastAsia="en-US"/>
+        </w:rPr>
+        <w:br/>
+        <w:t>proyecto basándose fundamentalmente en las líneas de código y algunas constantes.</w:t>
+      </w:r>
+    </w:p>
+    <w:p>
+      <w:pPr>
+        <w:jc w:val="both"/>
+        <w:rPr>
+          <w:rFonts w:ascii="Arial" w:hAnsi="Arial" w:cs="Arial"/>
+        </w:rPr>
+      </w:pPr>
+      <w:r>
+        <w:rPr>
+          <w:rFonts w:ascii="Arial" w:hAnsi="Arial" w:cs="Arial"/>
+        </w:rPr>
+        <w:t>Surge como una alternativa para incluir componentes de incerteza en las estimaciones, conforme al nivel de información disponible. Este es un modelo paramétrico que establece ecuaciones matemáticas para describir las relaciones entre el tamaño del software - factor primario de costo usualmente representado en términos de puntos de función - y otros factores secundarios que buscan capturar particularidades de producto, proceso, personas y plataforma.</w:t>
+      </w:r>
+    </w:p>
+    <w:p>
+      <w:pPr>
+        <w:jc w:val="both"/>
+        <w:rPr>
+          <w:rFonts w:ascii="Arial" w:hAnsi="Arial" w:cs="Arial"/>
+        </w:rPr>
+      </w:pPr>
+      <w:r>
+        <w:rPr>
+          <w:rFonts w:ascii="Arial" w:hAnsi="Arial" w:cs="Arial"/>
+        </w:rPr>
+        <w:t xml:space="preserve">EI primer modelo </w:t>
+      </w:r>
+      <w:proofErr w:type="spellStart"/>
+      <w:r>
+        <w:rPr>
+          <w:rFonts w:ascii="Arial" w:hAnsi="Arial" w:cs="Arial"/>
+        </w:rPr>
+        <w:t>CocoMo</w:t>
+      </w:r>
+      <w:proofErr w:type="spellEnd"/>
+      <w:r>
+        <w:rPr>
+          <w:rFonts w:ascii="Arial" w:hAnsi="Arial" w:cs="Arial"/>
+        </w:rPr>
+        <w:t xml:space="preserve"> se publicó en 1981 por Barry </w:t>
+      </w:r>
+      <w:proofErr w:type="spellStart"/>
+      <w:r>
+        <w:rPr>
+          <w:rFonts w:ascii="Arial" w:hAnsi="Arial" w:cs="Arial"/>
+        </w:rPr>
+        <w:t>Boehm</w:t>
+      </w:r>
+      <w:proofErr w:type="spellEnd"/>
+      <w:r>
+        <w:rPr>
+          <w:rFonts w:ascii="Arial" w:hAnsi="Arial" w:cs="Arial"/>
+        </w:rPr>
+        <w:t xml:space="preserve">. En los 15 años siguientes las técnicas de desarrollo de software cambiaron drásticamente. </w:t>
+      </w:r>
+      <w:r>
+        <w:rPr>
+          <w:rFonts w:ascii="Arial" w:hAnsi="Arial" w:cs="Arial"/>
+        </w:rPr>
+        <w:br/>
+        <w:t xml:space="preserve">A raíz de esto surgió el </w:t>
+      </w:r>
+      <w:proofErr w:type="spellStart"/>
+      <w:r>
+        <w:rPr>
+          <w:rFonts w:ascii="Arial" w:hAnsi="Arial" w:cs="Arial"/>
+        </w:rPr>
+        <w:t>CocoMo</w:t>
+      </w:r>
+      <w:proofErr w:type="spellEnd"/>
+      <w:r>
+        <w:rPr>
+          <w:rFonts w:ascii="Arial" w:hAnsi="Arial" w:cs="Arial"/>
+        </w:rPr>
+        <w:t xml:space="preserve"> II, publicado por primera vez en 1997.</w:t>
+      </w:r>
+    </w:p>
+    <w:p>
+      <w:pPr>
+        <w:pStyle w:val="NormalWeb"/>
+        <w:jc w:val="center"/>
+        <w:rPr>
+          <w:rFonts w:asciiTheme="minorHAnsi" w:hAnsiTheme="minorHAnsi" w:cstheme="minorBidi"/>
+          <w:b/>
+          <w:color w:val="000000" w:themeColor="text1"/>
+          <w:sz w:val="40"/>
+          <w:szCs w:val="40"/>
+          <w14:shadow w14:blurRad="12700" w14:dist="38100" w14:dir="2700000" w14:sx="100000" w14:sy="100000" w14:kx="0" w14:ky="0" w14:algn="tl">
+            <w14:schemeClr w14:val="bg1">
+              <w14:lumMod w14:val="50000"/>
+            </w14:schemeClr>
+          </w14:shadow>
+          <w14:textOutline w14:w="9525" w14:cap="flat" w14:cmpd="sng" w14:algn="ctr">
+            <w14:solidFill>
+              <w14:schemeClr w14:val="bg1"/>
+            </w14:solidFill>
+            <w14:prstDash w14:val="solid"/>
+            <w14:round/>
+          </w14:textOutline>
+        </w:rPr>
+      </w:pPr>
+      <w:r>
+        <w:rPr>
+          <w:rFonts w:eastAsiaTheme="minorHAnsi"/>
+          <w:b/>
+          <w:color w:val="333333"/>
+          <w:sz w:val="28"/>
+          <w:szCs w:val="22"/>
+          <w:lang w:eastAsia="en-US"/>
+        </w:rPr>
+        <w:t>Características</w:t>
+      </w:r>
+    </w:p>
+    <w:p>
+      <w:pPr>
+        <w:numPr>
+          <w:ilvl w:val="0"/>
+          <w:numId w:val="27"/>
+        </w:numPr>
+        <w:spacing w:before="100" w:beforeAutospacing="1" w:after="100" w:afterAutospacing="1" w:line="360" w:lineRule="auto"/>
+        <w:jc w:val="both"/>
+        <w:rPr>
+          <w:rFonts w:ascii="Arial" w:hAnsi="Arial" w:cs="Arial"/>
+        </w:rPr>
+      </w:pPr>
+      <w:r>
+        <w:rPr>
+          <w:rFonts w:ascii="Arial" w:hAnsi="Arial" w:cs="Arial"/>
+        </w:rPr>
+        <w:t xml:space="preserve">Es una herramienta basada en las líneas de código la cual la hace muy poderosa para la estimación de costos y no como otros que solamente miden el esfuerzo en base al tamaño.  </w:t>
+      </w:r>
+    </w:p>
+    <w:p>
+      <w:pPr>
+        <w:pStyle w:val="Prrafodelista"/>
+        <w:numPr>
+          <w:ilvl w:val="0"/>
+          <w:numId w:val="27"/>
+        </w:numPr>
+        <w:spacing w:before="100" w:beforeAutospacing="1" w:after="100" w:afterAutospacing="1" w:line="360" w:lineRule="auto"/>
+        <w:jc w:val="both"/>
+        <w:rPr>
+          <w:rFonts w:ascii="Arial" w:hAnsi="Arial" w:cs="Arial"/>
+        </w:rPr>
+      </w:pPr>
+      <w:r>
+        <w:rPr>
+          <w:rFonts w:ascii="Arial" w:hAnsi="Arial" w:cs="Arial"/>
+        </w:rPr>
+        <w:t xml:space="preserve">Representa el más extenso modelo empírico para la estimación de </w:t>
+      </w:r>
+      <w:hyperlink r:id="rId12" w:tooltip="Software" w:history="1">
+        <w:r>
+          <w:rPr>
+            <w:rStyle w:val="Hipervnculo"/>
+            <w:rFonts w:ascii="Arial" w:hAnsi="Arial" w:cs="Arial"/>
+            <w:color w:val="auto"/>
+            <w:u w:val="none"/>
+          </w:rPr>
+          <w:t>software</w:t>
+        </w:r>
+      </w:hyperlink>
+      <w:r>
+        <w:rPr>
+          <w:rFonts w:ascii="Arial" w:hAnsi="Arial" w:cs="Arial"/>
+        </w:rPr>
         <w:t xml:space="preserve">. </w:t>
       </w:r>
     </w:p>
-    <w:p/>
-    <w:p>
-      <w:r>
-        <w:t xml:space="preserve">Después de realizar el análisis se concluye que es viable el </w:t>
-      </w:r>
-      <w:r>
-        <w:t>d</w:t>
-      </w:r>
-      <w:r>
-        <w:t>esarrollo</w:t>
-      </w:r>
-      <w:r>
-        <w:t xml:space="preserve"> e implementación </w:t>
-      </w:r>
-      <w:r>
-        <w:t>del Sistema  “</w:t>
+    <w:p>
+      <w:pPr>
+        <w:numPr>
+          <w:ilvl w:val="0"/>
+          <w:numId w:val="27"/>
+        </w:numPr>
+        <w:spacing w:before="100" w:beforeAutospacing="1" w:after="100" w:afterAutospacing="1" w:line="240" w:lineRule="auto"/>
+        <w:jc w:val="both"/>
+        <w:rPr>
+          <w:rFonts w:ascii="Arial" w:hAnsi="Arial" w:cs="Arial"/>
+        </w:rPr>
+      </w:pPr>
+      <w:r>
+        <w:rPr>
+          <w:rFonts w:ascii="Arial" w:hAnsi="Arial" w:cs="Arial"/>
+        </w:rPr>
+        <w:t xml:space="preserve">Existen herramientas automáticas que estiman costos basados en COCOMO como ser: Costar, COCOMO 81. </w:t>
+      </w:r>
+    </w:p>
+    <w:p>
+      <w:pPr>
+        <w:pStyle w:val="NormalWeb"/>
+        <w:jc w:val="center"/>
+        <w:rPr>
+          <w:rFonts w:eastAsiaTheme="minorHAnsi"/>
+          <w:b/>
+          <w:color w:val="333333"/>
+          <w:sz w:val="28"/>
+          <w:szCs w:val="22"/>
+          <w:lang w:eastAsia="en-US"/>
+        </w:rPr>
+      </w:pPr>
+      <w:r>
+        <w:rPr>
+          <w:rFonts w:eastAsiaTheme="minorHAnsi"/>
+          <w:b/>
+          <w:color w:val="333333"/>
+          <w:sz w:val="28"/>
+          <w:szCs w:val="22"/>
+          <w:lang w:eastAsia="en-US"/>
+        </w:rPr>
+        <w:t>Objetivos para la construcción de COCOMO II</w:t>
+      </w:r>
+    </w:p>
+    <w:p>
+      <w:pPr>
+        <w:numPr>
+          <w:ilvl w:val="0"/>
+          <w:numId w:val="27"/>
+        </w:numPr>
+        <w:spacing w:before="100" w:beforeAutospacing="1" w:after="100" w:afterAutospacing="1" w:line="360" w:lineRule="auto"/>
+        <w:jc w:val="both"/>
+        <w:rPr>
+          <w:rFonts w:ascii="Arial" w:hAnsi="Arial" w:cs="Arial"/>
+        </w:rPr>
+      </w:pPr>
+      <w:r>
+        <w:rPr>
+          <w:rFonts w:ascii="Arial" w:hAnsi="Arial" w:cs="Arial"/>
+        </w:rPr>
+        <w:t xml:space="preserve">Desarrollar un modelo de estimación de costo y cronograma de proyectos de </w:t>
+      </w:r>
+      <w:hyperlink r:id="rId13" w:tooltip="Software" w:history="1">
+        <w:r>
+          <w:rPr>
+            <w:rStyle w:val="Hipervnculo"/>
+            <w:rFonts w:ascii="Arial" w:hAnsi="Arial" w:cs="Arial"/>
+            <w:color w:val="auto"/>
+            <w:u w:val="none"/>
+          </w:rPr>
+          <w:t>software</w:t>
+        </w:r>
+      </w:hyperlink>
+      <w:r>
+        <w:rPr>
+          <w:rFonts w:ascii="Arial" w:hAnsi="Arial" w:cs="Arial"/>
+        </w:rPr>
+        <w:t xml:space="preserve"> que se adaptara tanto a las prácticas de desarrollo de la década del 90 como a las futuras. </w:t>
+      </w:r>
+    </w:p>
+    <w:p>
+      <w:pPr>
+        <w:numPr>
+          <w:ilvl w:val="0"/>
+          <w:numId w:val="27"/>
+        </w:numPr>
+        <w:spacing w:before="100" w:beforeAutospacing="1" w:after="100" w:afterAutospacing="1" w:line="360" w:lineRule="auto"/>
+        <w:jc w:val="both"/>
+        <w:rPr>
+          <w:rFonts w:ascii="Arial" w:hAnsi="Arial" w:cs="Arial"/>
+        </w:rPr>
+      </w:pPr>
+      <w:r>
+        <w:rPr>
+          <w:rFonts w:ascii="Arial" w:hAnsi="Arial" w:cs="Arial"/>
+        </w:rPr>
+        <w:t xml:space="preserve">Construir una </w:t>
+      </w:r>
+      <w:hyperlink r:id="rId14" w:tooltip="Base de datos" w:history="1">
+        <w:r>
+          <w:rPr>
+            <w:rStyle w:val="Hipervnculo"/>
+            <w:rFonts w:ascii="Arial" w:hAnsi="Arial" w:cs="Arial"/>
+            <w:color w:val="auto"/>
+            <w:u w:val="none"/>
+          </w:rPr>
+          <w:t>base de datos</w:t>
+        </w:r>
+      </w:hyperlink>
+      <w:r>
+        <w:rPr>
+          <w:rFonts w:ascii="Arial" w:hAnsi="Arial" w:cs="Arial"/>
+        </w:rPr>
+        <w:t xml:space="preserve"> de proyectos de software que permitiera la calibración continua del modelo, y así incrementar la precisión en la estimación. </w:t>
+      </w:r>
+    </w:p>
+    <w:p>
+      <w:pPr>
+        <w:numPr>
+          <w:ilvl w:val="0"/>
+          <w:numId w:val="27"/>
+        </w:numPr>
+        <w:spacing w:before="100" w:beforeAutospacing="1" w:after="100" w:afterAutospacing="1" w:line="360" w:lineRule="auto"/>
+        <w:jc w:val="both"/>
+        <w:rPr>
+          <w:rFonts w:ascii="Arial" w:hAnsi="Arial" w:cs="Arial"/>
+        </w:rPr>
+      </w:pPr>
+      <w:r>
+        <w:rPr>
+          <w:rFonts w:ascii="Arial" w:hAnsi="Arial" w:cs="Arial"/>
+        </w:rPr>
+        <w:t xml:space="preserve">Implementar una herramienta de </w:t>
+      </w:r>
+      <w:hyperlink r:id="rId15" w:tooltip="Software" w:history="1">
+        <w:r>
+          <w:rPr>
+            <w:rStyle w:val="Hipervnculo"/>
+            <w:rFonts w:ascii="Arial" w:hAnsi="Arial" w:cs="Arial"/>
+            <w:color w:val="auto"/>
+            <w:u w:val="none"/>
+          </w:rPr>
+          <w:t>software</w:t>
+        </w:r>
+      </w:hyperlink>
+      <w:r>
+        <w:rPr>
+          <w:rFonts w:ascii="Arial" w:hAnsi="Arial" w:cs="Arial"/>
+        </w:rPr>
+        <w:t xml:space="preserve"> que soportara el modelo. </w:t>
+      </w:r>
+    </w:p>
+    <w:p>
+      <w:pPr>
+        <w:numPr>
+          <w:ilvl w:val="0"/>
+          <w:numId w:val="27"/>
+        </w:numPr>
+        <w:spacing w:before="100" w:beforeAutospacing="1" w:after="100" w:afterAutospacing="1" w:line="360" w:lineRule="auto"/>
+        <w:jc w:val="both"/>
+        <w:rPr>
+          <w:rFonts w:ascii="Arial" w:hAnsi="Arial" w:cs="Arial"/>
+        </w:rPr>
+      </w:pPr>
+      <w:r>
+        <w:rPr>
+          <w:rFonts w:ascii="Arial" w:hAnsi="Arial" w:cs="Arial"/>
+        </w:rPr>
+        <w:t xml:space="preserve">Proveer un marco analítico cuantitativo y un conjunto de herramientas y técnicas que evaluaran el impacto de las mejoras tecnológicas de software sobre los costos y tiempos en las diferentes etapas del ciclo de vida de desarrollo. </w:t>
+      </w:r>
+    </w:p>
+    <w:p>
+      <w:pPr>
+        <w:pStyle w:val="NormalWeb"/>
+        <w:jc w:val="center"/>
+        <w:rPr>
+          <w:rFonts w:asciiTheme="minorHAnsi" w:hAnsiTheme="minorHAnsi" w:cstheme="minorBidi"/>
+          <w:b/>
+          <w:color w:val="000000" w:themeColor="text1"/>
+          <w:sz w:val="40"/>
+          <w:szCs w:val="40"/>
+          <w14:shadow w14:blurRad="12700" w14:dist="38100" w14:dir="2700000" w14:sx="100000" w14:sy="100000" w14:kx="0" w14:ky="0" w14:algn="tl">
+            <w14:schemeClr w14:val="bg1">
+              <w14:lumMod w14:val="50000"/>
+            </w14:schemeClr>
+          </w14:shadow>
+          <w14:textOutline w14:w="9525" w14:cap="flat" w14:cmpd="sng" w14:algn="ctr">
+            <w14:solidFill>
+              <w14:schemeClr w14:val="bg1"/>
+            </w14:solidFill>
+            <w14:prstDash w14:val="solid"/>
+            <w14:round/>
+          </w14:textOutline>
+        </w:rPr>
+      </w:pPr>
+      <w:r>
+        <w:rPr>
+          <w:rFonts w:eastAsiaTheme="minorHAnsi"/>
+          <w:b/>
+          <w:color w:val="333333"/>
+          <w:sz w:val="28"/>
+          <w:szCs w:val="22"/>
+          <w:lang w:eastAsia="en-US"/>
+        </w:rPr>
+        <w:t>Formula</w:t>
+      </w:r>
+      <w:r>
+        <w:rPr>
+          <w:b/>
+          <w:color w:val="000000" w:themeColor="text1"/>
+          <w:sz w:val="40"/>
+          <w:szCs w:val="40"/>
+          <w14:shadow w14:blurRad="12700" w14:dist="38100" w14:dir="2700000" w14:sx="100000" w14:sy="100000" w14:kx="0" w14:ky="0" w14:algn="tl">
+            <w14:schemeClr w14:val="bg1">
+              <w14:lumMod w14:val="50000"/>
+            </w14:schemeClr>
+          </w14:shadow>
+          <w14:textOutline w14:w="9525" w14:cap="flat" w14:cmpd="sng" w14:algn="ctr">
+            <w14:solidFill>
+              <w14:schemeClr w14:val="bg1"/>
+            </w14:solidFill>
+            <w14:prstDash w14:val="solid"/>
+            <w14:round/>
+          </w14:textOutline>
+        </w:rPr>
+        <w:t xml:space="preserve"> </w:t>
+      </w:r>
+    </w:p>
+    <w:p>
+      <w:pPr>
+        <w:pStyle w:val="NormalWeb"/>
+        <w:spacing w:before="0" w:beforeAutospacing="0" w:after="0" w:afterAutospacing="0"/>
+        <w:jc w:val="both"/>
+        <w:rPr>
+          <w:rFonts w:ascii="Arial" w:eastAsiaTheme="minorHAnsi" w:hAnsi="Arial" w:cs="Arial"/>
+          <w:sz w:val="22"/>
+          <w:szCs w:val="22"/>
+          <w:lang w:eastAsia="en-US"/>
+        </w:rPr>
+      </w:pPr>
+      <w:r>
+        <w:lastRenderedPageBreak/>
+        <w:br/>
+      </w:r>
+      <w:r>
+        <w:rPr>
+          <w:rFonts w:ascii="Arial" w:eastAsiaTheme="minorHAnsi" w:hAnsi="Arial" w:cs="Arial"/>
+          <w:sz w:val="22"/>
+          <w:szCs w:val="22"/>
+          <w:lang w:eastAsia="en-US"/>
+        </w:rPr>
+        <w:t>E=</w:t>
+      </w:r>
+      <w:proofErr w:type="gramStart"/>
+      <w:r>
+        <w:rPr>
+          <w:rFonts w:ascii="Arial" w:eastAsiaTheme="minorHAnsi" w:hAnsi="Arial" w:cs="Arial"/>
+          <w:sz w:val="22"/>
+          <w:szCs w:val="22"/>
+          <w:lang w:eastAsia="en-US"/>
+        </w:rPr>
+        <w:t>a(</w:t>
+      </w:r>
+      <w:proofErr w:type="gramEnd"/>
+      <w:r>
+        <w:rPr>
+          <w:rFonts w:ascii="Arial" w:eastAsiaTheme="minorHAnsi" w:hAnsi="Arial" w:cs="Arial"/>
+          <w:sz w:val="22"/>
+          <w:szCs w:val="22"/>
+          <w:lang w:eastAsia="en-US"/>
+        </w:rPr>
+        <w:t>KI)° · m(X) donde:</w:t>
+      </w:r>
+    </w:p>
+    <w:p>
+      <w:pPr>
+        <w:pStyle w:val="NormalWeb"/>
+        <w:spacing w:before="0" w:beforeAutospacing="0" w:after="0" w:afterAutospacing="0"/>
+        <w:jc w:val="both"/>
+        <w:rPr>
+          <w:rFonts w:ascii="Arial" w:eastAsiaTheme="minorHAnsi" w:hAnsi="Arial" w:cs="Arial"/>
+          <w:sz w:val="22"/>
+          <w:szCs w:val="22"/>
+          <w:lang w:eastAsia="en-US"/>
+        </w:rPr>
+      </w:pPr>
+      <w:r>
+        <w:rPr>
+          <w:rFonts w:ascii="Arial" w:eastAsiaTheme="minorHAnsi" w:hAnsi="Arial" w:cs="Arial"/>
+          <w:sz w:val="22"/>
+          <w:szCs w:val="22"/>
+          <w:lang w:eastAsia="en-US"/>
+        </w:rPr>
+        <w:t xml:space="preserve">"E" es Salario/mes (Media). </w:t>
+      </w:r>
+    </w:p>
+    <w:p>
+      <w:pPr>
+        <w:pStyle w:val="NormalWeb"/>
+        <w:spacing w:before="0" w:beforeAutospacing="0" w:after="0" w:afterAutospacing="0"/>
+        <w:jc w:val="both"/>
+        <w:rPr>
+          <w:rFonts w:ascii="Arial" w:eastAsiaTheme="minorHAnsi" w:hAnsi="Arial" w:cs="Arial"/>
+          <w:sz w:val="22"/>
+          <w:szCs w:val="22"/>
+          <w:lang w:eastAsia="en-US"/>
+        </w:rPr>
+      </w:pPr>
+      <w:r>
+        <w:rPr>
+          <w:rFonts w:ascii="Arial" w:eastAsiaTheme="minorHAnsi" w:hAnsi="Arial" w:cs="Arial"/>
+          <w:sz w:val="22"/>
+          <w:szCs w:val="22"/>
+          <w:lang w:eastAsia="en-US"/>
+        </w:rPr>
+        <w:t xml:space="preserve">"a" y "b" son constantes según el modo (Orgánico, </w:t>
       </w:r>
       <w:proofErr w:type="spellStart"/>
       <w:r>
-        <w:t>DeliverYApp</w:t>
+        <w:rPr>
+          <w:rFonts w:ascii="Arial" w:eastAsiaTheme="minorHAnsi" w:hAnsi="Arial" w:cs="Arial"/>
+          <w:sz w:val="22"/>
+          <w:szCs w:val="22"/>
+          <w:lang w:eastAsia="en-US"/>
+        </w:rPr>
+        <w:t>Semilibre</w:t>
       </w:r>
       <w:proofErr w:type="spellEnd"/>
       <w:r>
-        <w:t xml:space="preserve"> </w:t>
-      </w:r>
-      <w:r>
-        <w:t xml:space="preserve"> </w:t>
-      </w:r>
-      <w:r>
-        <w:t xml:space="preserve">ya que se dispone de los recursos necesarios para llevarla a cabo. </w:t>
-      </w:r>
-    </w:p>
-    <w:p>
-      <w:pPr>
+        <w:rPr>
+          <w:rFonts w:ascii="Arial" w:eastAsiaTheme="minorHAnsi" w:hAnsi="Arial" w:cs="Arial"/>
+          <w:sz w:val="22"/>
+          <w:szCs w:val="22"/>
+          <w:lang w:eastAsia="en-US"/>
+        </w:rPr>
+        <w:t xml:space="preserve"> o Rígido). </w:t>
+      </w:r>
+    </w:p>
+    <w:p>
+      <w:pPr>
+        <w:pStyle w:val="NormalWeb"/>
+        <w:spacing w:before="0" w:beforeAutospacing="0" w:after="0" w:afterAutospacing="0"/>
+        <w:jc w:val="both"/>
+        <w:rPr>
+          <w:rFonts w:ascii="Arial" w:eastAsiaTheme="minorHAnsi" w:hAnsi="Arial" w:cs="Arial"/>
+          <w:sz w:val="22"/>
+          <w:szCs w:val="22"/>
+          <w:lang w:eastAsia="en-US"/>
+        </w:rPr>
+      </w:pPr>
+      <w:r>
+        <w:rPr>
+          <w:rFonts w:ascii="Arial" w:eastAsiaTheme="minorHAnsi" w:hAnsi="Arial" w:cs="Arial"/>
+          <w:sz w:val="22"/>
+          <w:szCs w:val="22"/>
+          <w:lang w:eastAsia="en-US"/>
+        </w:rPr>
+        <w:t xml:space="preserve">"KI" es la cantidad de líneas de código (En miles). </w:t>
+      </w:r>
+    </w:p>
+    <w:p>
+      <w:pPr>
+        <w:pStyle w:val="NormalWeb"/>
+        <w:spacing w:before="0" w:beforeAutospacing="0" w:after="0" w:afterAutospacing="0"/>
+        <w:jc w:val="both"/>
+        <w:rPr>
+          <w:rFonts w:ascii="Arial" w:eastAsiaTheme="minorHAnsi" w:hAnsi="Arial" w:cs="Arial"/>
+          <w:sz w:val="22"/>
+          <w:szCs w:val="22"/>
+          <w:lang w:eastAsia="en-US"/>
+        </w:rPr>
+      </w:pPr>
+      <w:r>
+        <w:rPr>
+          <w:rFonts w:ascii="Arial" w:eastAsiaTheme="minorHAnsi" w:hAnsi="Arial" w:cs="Arial"/>
+          <w:sz w:val="22"/>
+          <w:szCs w:val="22"/>
+          <w:lang w:eastAsia="en-US"/>
+        </w:rPr>
+        <w:t>"m(X)" es el multiplicador que depende de 15 atributos constantes.</w:t>
+      </w:r>
+    </w:p>
+    <w:p>
+      <w:pPr>
+        <w:pStyle w:val="NormalWeb"/>
         <w:jc w:val="center"/>
         <w:rPr>
+          <w:rFonts w:eastAsiaTheme="minorHAnsi"/>
           <w:b/>
           <w:sz w:val="28"/>
-        </w:rPr>
-      </w:pPr>
-      <w:r>
-        <w:rPr>
+          <w:szCs w:val="22"/>
+          <w:lang w:eastAsia="en-US"/>
+        </w:rPr>
+      </w:pPr>
+      <w:r>
+        <w:rPr>
+          <w:rFonts w:eastAsiaTheme="minorHAnsi"/>
           <w:b/>
           <w:sz w:val="28"/>
-        </w:rPr>
-        <w:t>Calendarización</w:t>
-      </w:r>
-    </w:p>
-    <w:p>
-      <w:pPr>
+          <w:szCs w:val="22"/>
+          <w:lang w:eastAsia="en-US"/>
+        </w:rPr>
+        <w:t>Modelos de COCOMO II</w:t>
+      </w:r>
+    </w:p>
+    <w:p>
+      <w:pPr>
+        <w:spacing w:before="100" w:beforeAutospacing="1" w:after="100" w:afterAutospacing="1" w:line="240" w:lineRule="auto"/>
+        <w:jc w:val="both"/>
+        <w:rPr>
+          <w:rFonts w:ascii="Arial" w:hAnsi="Arial" w:cs="Arial"/>
+        </w:rPr>
+      </w:pPr>
+      <w:r>
+        <w:rPr>
+          <w:rFonts w:ascii="Arial" w:hAnsi="Arial" w:cs="Arial"/>
+        </w:rPr>
+        <w:t xml:space="preserve">Los tres modelos de COCOMO II se adaptan tanto a las necesidades de los diferentes sectores, como al tipo y cantidad de información disponible en cada etapa del ciclo de vida de desarrollo, lo que se conoce por granularidad de la información. Estos tres modelos son: </w:t>
+      </w:r>
+    </w:p>
+    <w:p>
+      <w:pPr>
+        <w:numPr>
+          <w:ilvl w:val="0"/>
+          <w:numId w:val="28"/>
+        </w:numPr>
+        <w:spacing w:before="100" w:beforeAutospacing="1" w:after="100" w:afterAutospacing="1" w:line="360" w:lineRule="auto"/>
+        <w:jc w:val="both"/>
+        <w:rPr>
+          <w:rFonts w:ascii="Arial" w:hAnsi="Arial" w:cs="Arial"/>
+        </w:rPr>
+      </w:pPr>
+      <w:r>
+        <w:rPr>
+          <w:rFonts w:ascii="Arial" w:hAnsi="Arial" w:cs="Arial"/>
+        </w:rPr>
+        <w:t xml:space="preserve">Modelo de composición de aplicación. Utilizado durante las primeras etapas de la </w:t>
+      </w:r>
+      <w:hyperlink r:id="rId16" w:tooltip="Ingeniería de software" w:history="1">
+        <w:r>
+          <w:rPr>
+            <w:rStyle w:val="Hipervnculo"/>
+            <w:rFonts w:ascii="Arial" w:hAnsi="Arial" w:cs="Arial"/>
+            <w:color w:val="auto"/>
+            <w:u w:val="none"/>
+          </w:rPr>
+          <w:t>Ingeniería del software</w:t>
+        </w:r>
+      </w:hyperlink>
+      <w:r>
+        <w:rPr>
+          <w:rFonts w:ascii="Arial" w:hAnsi="Arial" w:cs="Arial"/>
+        </w:rPr>
+        <w:t xml:space="preserve">, donde el </w:t>
+      </w:r>
+      <w:proofErr w:type="spellStart"/>
+      <w:r>
+        <w:rPr>
+          <w:rFonts w:ascii="Arial" w:hAnsi="Arial" w:cs="Arial"/>
+        </w:rPr>
+        <w:t>prototipado</w:t>
+      </w:r>
+      <w:proofErr w:type="spellEnd"/>
+      <w:r>
+        <w:rPr>
+          <w:rFonts w:ascii="Arial" w:hAnsi="Arial" w:cs="Arial"/>
+        </w:rPr>
+        <w:t xml:space="preserve"> de las interfaces de usuario, la interacción del sistema y del software, la evaluación del rendimiento, y la evaluación de la madurez de la tecnología son de suma importancia. </w:t>
+      </w:r>
+    </w:p>
+    <w:p>
+      <w:pPr>
+        <w:numPr>
+          <w:ilvl w:val="0"/>
+          <w:numId w:val="28"/>
+        </w:numPr>
+        <w:spacing w:before="100" w:beforeAutospacing="1" w:after="100" w:afterAutospacing="1" w:line="360" w:lineRule="auto"/>
+        <w:jc w:val="both"/>
+        <w:rPr>
+          <w:rFonts w:ascii="Arial" w:hAnsi="Arial" w:cs="Arial"/>
+        </w:rPr>
+      </w:pPr>
+      <w:r>
+        <w:rPr>
+          <w:rFonts w:ascii="Arial" w:hAnsi="Arial" w:cs="Arial"/>
+        </w:rPr>
+        <w:t xml:space="preserve">Modelo de fase de diseño previo. Utilizado una vez que se han estabilizado los requisitos y que se ha establecido la arquitectura básica del software. </w:t>
+      </w:r>
+    </w:p>
+    <w:p>
+      <w:pPr>
+        <w:numPr>
+          <w:ilvl w:val="0"/>
+          <w:numId w:val="28"/>
+        </w:numPr>
+        <w:spacing w:before="100" w:beforeAutospacing="1" w:after="100" w:afterAutospacing="1" w:line="360" w:lineRule="auto"/>
+        <w:jc w:val="both"/>
+        <w:rPr>
+          <w:rFonts w:ascii="Arial" w:hAnsi="Arial" w:cs="Arial"/>
+        </w:rPr>
+      </w:pPr>
+      <w:r>
+        <w:rPr>
+          <w:rFonts w:ascii="Arial" w:hAnsi="Arial" w:cs="Arial"/>
+        </w:rPr>
+        <w:t xml:space="preserve">Modelo de fase posterior a la arquitectura. Utilizado durante la construcción del software. </w:t>
+      </w:r>
+    </w:p>
+    <w:p>
+      <w:pPr>
+        <w:pStyle w:val="NormalWeb"/>
         <w:jc w:val="center"/>
         <w:rPr>
+          <w:rFonts w:asciiTheme="minorHAnsi" w:hAnsiTheme="minorHAnsi" w:cstheme="minorBidi"/>
+          <w:b/>
+          <w:sz w:val="40"/>
+          <w:szCs w:val="40"/>
+          <w14:shadow w14:blurRad="12700" w14:dist="38100" w14:dir="2700000" w14:sx="100000" w14:sy="100000" w14:kx="0" w14:ky="0" w14:algn="tl">
+            <w14:schemeClr w14:val="bg1">
+              <w14:lumMod w14:val="50000"/>
+            </w14:schemeClr>
+          </w14:shadow>
+          <w14:textOutline w14:w="9525" w14:cap="flat" w14:cmpd="sng" w14:algn="ctr">
+            <w14:solidFill>
+              <w14:schemeClr w14:val="bg1"/>
+            </w14:solidFill>
+            <w14:prstDash w14:val="solid"/>
+            <w14:round/>
+          </w14:textOutline>
+        </w:rPr>
+      </w:pPr>
+      <w:r>
+        <w:rPr>
+          <w:rFonts w:eastAsiaTheme="minorHAnsi"/>
           <w:b/>
           <w:sz w:val="28"/>
+          <w:szCs w:val="22"/>
+          <w:lang w:eastAsia="en-US"/>
+        </w:rPr>
+        <w:t>Ventajas</w:t>
+      </w:r>
+    </w:p>
+    <w:p>
+      <w:pPr>
+        <w:pStyle w:val="Prrafodelista"/>
+        <w:numPr>
+          <w:ilvl w:val="0"/>
+          <w:numId w:val="29"/>
+        </w:numPr>
+        <w:spacing w:before="100" w:beforeAutospacing="1" w:after="100" w:afterAutospacing="1" w:line="360" w:lineRule="auto"/>
+        <w:jc w:val="both"/>
+        <w:rPr>
+          <w:rFonts w:ascii="Arial" w:hAnsi="Arial" w:cs="Arial"/>
+        </w:rPr>
+      </w:pPr>
+      <w:r>
+        <w:rPr>
+          <w:rFonts w:ascii="Arial" w:hAnsi="Arial" w:cs="Arial"/>
+        </w:rPr>
+        <w:t>Es fácil de realizar y de interpretar.</w:t>
+      </w:r>
+    </w:p>
+    <w:p>
+      <w:pPr>
+        <w:pStyle w:val="Prrafodelista"/>
+        <w:numPr>
+          <w:ilvl w:val="0"/>
+          <w:numId w:val="30"/>
+        </w:numPr>
+        <w:spacing w:before="100" w:beforeAutospacing="1" w:after="100" w:afterAutospacing="1" w:line="360" w:lineRule="auto"/>
+        <w:jc w:val="both"/>
+        <w:rPr>
+          <w:rFonts w:ascii="Arial" w:hAnsi="Arial" w:cs="Arial"/>
+        </w:rPr>
+      </w:pPr>
+      <w:r>
+        <w:rPr>
+          <w:rFonts w:ascii="Arial" w:hAnsi="Arial" w:cs="Arial"/>
+        </w:rPr>
+        <w:t xml:space="preserve"> Tiene pocas variables.</w:t>
+      </w:r>
+    </w:p>
+    <w:p>
+      <w:pPr>
+        <w:pStyle w:val="Prrafodelista"/>
+        <w:numPr>
+          <w:ilvl w:val="0"/>
+          <w:numId w:val="30"/>
+        </w:numPr>
+        <w:spacing w:before="100" w:beforeAutospacing="1" w:after="100" w:afterAutospacing="1" w:line="360" w:lineRule="auto"/>
+        <w:jc w:val="both"/>
+        <w:rPr>
+          <w:rFonts w:ascii="Arial" w:hAnsi="Arial" w:cs="Arial"/>
+        </w:rPr>
+      </w:pPr>
+      <w:r>
+        <w:rPr>
+          <w:rFonts w:ascii="Arial" w:hAnsi="Arial" w:cs="Arial"/>
+        </w:rPr>
+        <w:t xml:space="preserve"> Se acerca a la realidad en la mayoría de los casos. </w:t>
+      </w:r>
+    </w:p>
+    <w:p>
+      <w:pPr>
+        <w:pStyle w:val="NormalWeb"/>
+        <w:jc w:val="center"/>
+        <w:rPr>
+          <w:rFonts w:eastAsiaTheme="minorHAnsi"/>
+          <w:b/>
+          <w:sz w:val="28"/>
+          <w:szCs w:val="22"/>
+          <w:lang w:eastAsia="en-US"/>
+        </w:rPr>
+      </w:pPr>
+      <w:r>
+        <w:rPr>
+          <w:rFonts w:eastAsiaTheme="minorHAnsi"/>
+          <w:b/>
+          <w:sz w:val="28"/>
+          <w:szCs w:val="22"/>
+          <w:lang w:eastAsia="en-US"/>
+        </w:rPr>
+        <w:t>Desventajas</w:t>
+      </w:r>
+    </w:p>
+    <w:p>
+      <w:pPr>
+        <w:pStyle w:val="Prrafodelista"/>
+        <w:numPr>
+          <w:ilvl w:val="0"/>
+          <w:numId w:val="29"/>
+        </w:numPr>
+        <w:spacing w:before="100" w:beforeAutospacing="1" w:after="100" w:afterAutospacing="1" w:line="360" w:lineRule="auto"/>
+        <w:jc w:val="both"/>
+        <w:rPr>
+          <w:rFonts w:ascii="Arial" w:hAnsi="Arial" w:cs="Arial"/>
+        </w:rPr>
+      </w:pPr>
+      <w:r>
+        <w:rPr>
+          <w:rFonts w:ascii="Arial" w:hAnsi="Arial" w:cs="Arial"/>
+        </w:rPr>
+        <w:t xml:space="preserve">No saca resultados fiables en proyectos demasiado pequeños. </w:t>
+      </w:r>
+    </w:p>
+    <w:p>
+      <w:pPr>
+        <w:pStyle w:val="Prrafodelista"/>
+        <w:numPr>
+          <w:ilvl w:val="0"/>
+          <w:numId w:val="29"/>
+        </w:numPr>
+        <w:spacing w:before="100" w:beforeAutospacing="1" w:after="100" w:afterAutospacing="1" w:line="360" w:lineRule="auto"/>
+        <w:jc w:val="both"/>
+        <w:rPr>
+          <w:rFonts w:ascii="Arial" w:hAnsi="Arial" w:cs="Arial"/>
+        </w:rPr>
+      </w:pPr>
+      <w:r>
+        <w:rPr>
+          <w:rFonts w:ascii="Arial" w:hAnsi="Arial" w:cs="Arial"/>
+        </w:rPr>
+        <w:t>La elección de las variables es muy subjetiva y depende de la persona que realiza el estudio.</w:t>
+      </w:r>
+    </w:p>
+    <w:p>
+      <w:pPr>
+        <w:pStyle w:val="NormalWeb"/>
+        <w:jc w:val="center"/>
+        <w:rPr>
+          <w:rFonts w:eastAsiaTheme="minorHAnsi"/>
+          <w:b/>
+          <w:sz w:val="28"/>
+          <w:szCs w:val="22"/>
+          <w:lang w:eastAsia="en-US"/>
+        </w:rPr>
+      </w:pPr>
+      <w:r>
+        <w:rPr>
+          <w:rFonts w:eastAsiaTheme="minorHAnsi"/>
+          <w:b/>
+          <w:sz w:val="28"/>
+          <w:szCs w:val="22"/>
+          <w:lang w:eastAsia="en-US"/>
+        </w:rPr>
+        <w:t>Conclusión</w:t>
+      </w:r>
+    </w:p>
+    <w:p>
+      <w:pPr>
+        <w:pStyle w:val="Prrafodelista"/>
+        <w:spacing w:before="100" w:beforeAutospacing="1" w:after="100" w:afterAutospacing="1" w:line="360" w:lineRule="auto"/>
+        <w:jc w:val="both"/>
+        <w:rPr>
+          <w:rFonts w:ascii="Arial" w:hAnsi="Arial" w:cs="Arial"/>
         </w:rPr>
       </w:pPr>
       <w:proofErr w:type="spellStart"/>
       <w:r>
         <w:rPr>
-          <w:b/>
-          <w:sz w:val="28"/>
+          <w:rFonts w:ascii="Arial" w:hAnsi="Arial" w:cs="Arial"/>
         </w:rPr>
         <w:t>Cocomo</w:t>
       </w:r>
       <w:proofErr w:type="spellEnd"/>
       <w:r>
         <w:rPr>
-          <w:b/>
-          <w:sz w:val="28"/>
-        </w:rPr>
-        <w:t xml:space="preserve"> (Estimación de Costos)</w:t>
+          <w:rFonts w:ascii="Arial" w:hAnsi="Arial" w:cs="Arial"/>
+        </w:rPr>
+        <w:t xml:space="preserve"> 2 es una buena opción para proyectos medianos/grandes aunque para su realización es necesario conocer cuál va a ser el equipo de desarrolladores, el equipo Informático, el entorno etc.</w:t>
       </w:r>
     </w:p>
     <w:p/>
@@ -7938,6 +8943,304 @@
     </w:lvl>
   </w:abstractNum>
   <w:abstractNum w:abstractNumId="5">
+    <w:nsid w:val="1B88562B"/>
+    <w:multiLevelType w:val="multilevel"/>
+    <w:tmpl w:val="6E9A8A2E"/>
+    <w:lvl w:ilvl="0">
+      <w:start w:val="1"/>
+      <w:numFmt w:val="bullet"/>
+      <w:lvlText w:val=""/>
+      <w:lvlJc w:val="left"/>
+      <w:pPr>
+        <w:tabs>
+          <w:tab w:val="num" w:pos="720"/>
+        </w:tabs>
+        <w:ind w:left="720" w:hanging="360"/>
+      </w:pPr>
+      <w:rPr>
+        <w:rFonts w:ascii="Symbol" w:hAnsi="Symbol" w:hint="default"/>
+        <w:sz w:val="20"/>
+      </w:rPr>
+    </w:lvl>
+    <w:lvl w:ilvl="1">
+      <w:start w:val="1"/>
+      <w:numFmt w:val="bullet"/>
+      <w:lvlText w:val="o"/>
+      <w:lvlJc w:val="left"/>
+      <w:pPr>
+        <w:tabs>
+          <w:tab w:val="num" w:pos="1440"/>
+        </w:tabs>
+        <w:ind w:left="1440" w:hanging="360"/>
+      </w:pPr>
+      <w:rPr>
+        <w:rFonts w:ascii="Courier New" w:hAnsi="Courier New" w:cs="Times New Roman" w:hint="default"/>
+        <w:sz w:val="20"/>
+      </w:rPr>
+    </w:lvl>
+    <w:lvl w:ilvl="2">
+      <w:start w:val="1"/>
+      <w:numFmt w:val="bullet"/>
+      <w:lvlText w:val=""/>
+      <w:lvlJc w:val="left"/>
+      <w:pPr>
+        <w:tabs>
+          <w:tab w:val="num" w:pos="2160"/>
+        </w:tabs>
+        <w:ind w:left="2160" w:hanging="360"/>
+      </w:pPr>
+      <w:rPr>
+        <w:rFonts w:ascii="Wingdings" w:hAnsi="Wingdings" w:hint="default"/>
+        <w:sz w:val="20"/>
+      </w:rPr>
+    </w:lvl>
+    <w:lvl w:ilvl="3">
+      <w:start w:val="1"/>
+      <w:numFmt w:val="bullet"/>
+      <w:lvlText w:val=""/>
+      <w:lvlJc w:val="left"/>
+      <w:pPr>
+        <w:tabs>
+          <w:tab w:val="num" w:pos="2880"/>
+        </w:tabs>
+        <w:ind w:left="2880" w:hanging="360"/>
+      </w:pPr>
+      <w:rPr>
+        <w:rFonts w:ascii="Wingdings" w:hAnsi="Wingdings" w:hint="default"/>
+        <w:sz w:val="20"/>
+      </w:rPr>
+    </w:lvl>
+    <w:lvl w:ilvl="4">
+      <w:start w:val="1"/>
+      <w:numFmt w:val="bullet"/>
+      <w:lvlText w:val=""/>
+      <w:lvlJc w:val="left"/>
+      <w:pPr>
+        <w:tabs>
+          <w:tab w:val="num" w:pos="3600"/>
+        </w:tabs>
+        <w:ind w:left="3600" w:hanging="360"/>
+      </w:pPr>
+      <w:rPr>
+        <w:rFonts w:ascii="Wingdings" w:hAnsi="Wingdings" w:hint="default"/>
+        <w:sz w:val="20"/>
+      </w:rPr>
+    </w:lvl>
+    <w:lvl w:ilvl="5">
+      <w:start w:val="1"/>
+      <w:numFmt w:val="bullet"/>
+      <w:lvlText w:val=""/>
+      <w:lvlJc w:val="left"/>
+      <w:pPr>
+        <w:tabs>
+          <w:tab w:val="num" w:pos="4320"/>
+        </w:tabs>
+        <w:ind w:left="4320" w:hanging="360"/>
+      </w:pPr>
+      <w:rPr>
+        <w:rFonts w:ascii="Wingdings" w:hAnsi="Wingdings" w:hint="default"/>
+        <w:sz w:val="20"/>
+      </w:rPr>
+    </w:lvl>
+    <w:lvl w:ilvl="6">
+      <w:start w:val="1"/>
+      <w:numFmt w:val="bullet"/>
+      <w:lvlText w:val=""/>
+      <w:lvlJc w:val="left"/>
+      <w:pPr>
+        <w:tabs>
+          <w:tab w:val="num" w:pos="5040"/>
+        </w:tabs>
+        <w:ind w:left="5040" w:hanging="360"/>
+      </w:pPr>
+      <w:rPr>
+        <w:rFonts w:ascii="Wingdings" w:hAnsi="Wingdings" w:hint="default"/>
+        <w:sz w:val="20"/>
+      </w:rPr>
+    </w:lvl>
+    <w:lvl w:ilvl="7">
+      <w:start w:val="1"/>
+      <w:numFmt w:val="bullet"/>
+      <w:lvlText w:val=""/>
+      <w:lvlJc w:val="left"/>
+      <w:pPr>
+        <w:tabs>
+          <w:tab w:val="num" w:pos="5760"/>
+        </w:tabs>
+        <w:ind w:left="5760" w:hanging="360"/>
+      </w:pPr>
+      <w:rPr>
+        <w:rFonts w:ascii="Wingdings" w:hAnsi="Wingdings" w:hint="default"/>
+        <w:sz w:val="20"/>
+      </w:rPr>
+    </w:lvl>
+    <w:lvl w:ilvl="8">
+      <w:start w:val="1"/>
+      <w:numFmt w:val="bullet"/>
+      <w:lvlText w:val=""/>
+      <w:lvlJc w:val="left"/>
+      <w:pPr>
+        <w:tabs>
+          <w:tab w:val="num" w:pos="6480"/>
+        </w:tabs>
+        <w:ind w:left="6480" w:hanging="360"/>
+      </w:pPr>
+      <w:rPr>
+        <w:rFonts w:ascii="Wingdings" w:hAnsi="Wingdings" w:hint="default"/>
+        <w:sz w:val="20"/>
+      </w:rPr>
+    </w:lvl>
+  </w:abstractNum>
+  <w:abstractNum w:abstractNumId="6">
+    <w:nsid w:val="2A357C24"/>
+    <w:multiLevelType w:val="multilevel"/>
+    <w:tmpl w:val="6E9A8A2E"/>
+    <w:lvl w:ilvl="0">
+      <w:start w:val="1"/>
+      <w:numFmt w:val="bullet"/>
+      <w:lvlText w:val=""/>
+      <w:lvlJc w:val="left"/>
+      <w:pPr>
+        <w:tabs>
+          <w:tab w:val="num" w:pos="720"/>
+        </w:tabs>
+        <w:ind w:left="720" w:hanging="360"/>
+      </w:pPr>
+      <w:rPr>
+        <w:rFonts w:ascii="Symbol" w:hAnsi="Symbol" w:hint="default"/>
+        <w:sz w:val="20"/>
+      </w:rPr>
+    </w:lvl>
+    <w:lvl w:ilvl="1">
+      <w:start w:val="1"/>
+      <w:numFmt w:val="bullet"/>
+      <w:lvlText w:val="o"/>
+      <w:lvlJc w:val="left"/>
+      <w:pPr>
+        <w:tabs>
+          <w:tab w:val="num" w:pos="1440"/>
+        </w:tabs>
+        <w:ind w:left="1440" w:hanging="360"/>
+      </w:pPr>
+      <w:rPr>
+        <w:rFonts w:ascii="Courier New" w:hAnsi="Courier New" w:cs="Times New Roman" w:hint="default"/>
+        <w:sz w:val="20"/>
+      </w:rPr>
+    </w:lvl>
+    <w:lvl w:ilvl="2">
+      <w:start w:val="1"/>
+      <w:numFmt w:val="bullet"/>
+      <w:lvlText w:val=""/>
+      <w:lvlJc w:val="left"/>
+      <w:pPr>
+        <w:tabs>
+          <w:tab w:val="num" w:pos="2160"/>
+        </w:tabs>
+        <w:ind w:left="2160" w:hanging="360"/>
+      </w:pPr>
+      <w:rPr>
+        <w:rFonts w:ascii="Wingdings" w:hAnsi="Wingdings" w:hint="default"/>
+        <w:sz w:val="20"/>
+      </w:rPr>
+    </w:lvl>
+    <w:lvl w:ilvl="3">
+      <w:start w:val="1"/>
+      <w:numFmt w:val="bullet"/>
+      <w:lvlText w:val=""/>
+      <w:lvlJc w:val="left"/>
+      <w:pPr>
+        <w:tabs>
+          <w:tab w:val="num" w:pos="2880"/>
+        </w:tabs>
+        <w:ind w:left="2880" w:hanging="360"/>
+      </w:pPr>
+      <w:rPr>
+        <w:rFonts w:ascii="Wingdings" w:hAnsi="Wingdings" w:hint="default"/>
+        <w:sz w:val="20"/>
+      </w:rPr>
+    </w:lvl>
+    <w:lvl w:ilvl="4">
+      <w:start w:val="1"/>
+      <w:numFmt w:val="bullet"/>
+      <w:lvlText w:val=""/>
+      <w:lvlJc w:val="left"/>
+      <w:pPr>
+        <w:tabs>
+          <w:tab w:val="num" w:pos="3600"/>
+        </w:tabs>
+        <w:ind w:left="3600" w:hanging="360"/>
+      </w:pPr>
+      <w:rPr>
+        <w:rFonts w:ascii="Wingdings" w:hAnsi="Wingdings" w:hint="default"/>
+        <w:sz w:val="20"/>
+      </w:rPr>
+    </w:lvl>
+    <w:lvl w:ilvl="5">
+      <w:start w:val="1"/>
+      <w:numFmt w:val="bullet"/>
+      <w:lvlText w:val=""/>
+      <w:lvlJc w:val="left"/>
+      <w:pPr>
+        <w:tabs>
+          <w:tab w:val="num" w:pos="4320"/>
+        </w:tabs>
+        <w:ind w:left="4320" w:hanging="360"/>
+      </w:pPr>
+      <w:rPr>
+        <w:rFonts w:ascii="Wingdings" w:hAnsi="Wingdings" w:hint="default"/>
+        <w:sz w:val="20"/>
+      </w:rPr>
+    </w:lvl>
+    <w:lvl w:ilvl="6">
+      <w:start w:val="1"/>
+      <w:numFmt w:val="bullet"/>
+      <w:lvlText w:val=""/>
+      <w:lvlJc w:val="left"/>
+      <w:pPr>
+        <w:tabs>
+          <w:tab w:val="num" w:pos="5040"/>
+        </w:tabs>
+        <w:ind w:left="5040" w:hanging="360"/>
+      </w:pPr>
+      <w:rPr>
+        <w:rFonts w:ascii="Wingdings" w:hAnsi="Wingdings" w:hint="default"/>
+        <w:sz w:val="20"/>
+      </w:rPr>
+    </w:lvl>
+    <w:lvl w:ilvl="7">
+      <w:start w:val="1"/>
+      <w:numFmt w:val="bullet"/>
+      <w:lvlText w:val=""/>
+      <w:lvlJc w:val="left"/>
+      <w:pPr>
+        <w:tabs>
+          <w:tab w:val="num" w:pos="5760"/>
+        </w:tabs>
+        <w:ind w:left="5760" w:hanging="360"/>
+      </w:pPr>
+      <w:rPr>
+        <w:rFonts w:ascii="Wingdings" w:hAnsi="Wingdings" w:hint="default"/>
+        <w:sz w:val="20"/>
+      </w:rPr>
+    </w:lvl>
+    <w:lvl w:ilvl="8">
+      <w:start w:val="1"/>
+      <w:numFmt w:val="bullet"/>
+      <w:lvlText w:val=""/>
+      <w:lvlJc w:val="left"/>
+      <w:pPr>
+        <w:tabs>
+          <w:tab w:val="num" w:pos="6480"/>
+        </w:tabs>
+        <w:ind w:left="6480" w:hanging="360"/>
+      </w:pPr>
+      <w:rPr>
+        <w:rFonts w:ascii="Wingdings" w:hAnsi="Wingdings" w:hint="default"/>
+        <w:sz w:val="20"/>
+      </w:rPr>
+    </w:lvl>
+  </w:abstractNum>
+  <w:abstractNum w:abstractNumId="7">
     <w:nsid w:val="2F603833"/>
     <w:multiLevelType w:val="hybridMultilevel"/>
     <w:tmpl w:val="04185F0E"/>
@@ -8026,7 +9329,7 @@
       </w:pPr>
     </w:lvl>
   </w:abstractNum>
-  <w:abstractNum w:abstractNumId="6">
+  <w:abstractNum w:abstractNumId="8">
     <w:nsid w:val="320D6105"/>
     <w:multiLevelType w:val="multilevel"/>
     <w:tmpl w:val="B75A9F3C"/>
@@ -8152,7 +9455,7 @@
       </w:rPr>
     </w:lvl>
   </w:abstractNum>
-  <w:abstractNum w:abstractNumId="7">
+  <w:abstractNum w:abstractNumId="9">
     <w:nsid w:val="38747CE1"/>
     <w:multiLevelType w:val="hybridMultilevel"/>
     <w:tmpl w:val="0B422C7C"/>
@@ -8292,7 +9595,7 @@
       </w:rPr>
     </w:lvl>
   </w:abstractNum>
-  <w:abstractNum w:abstractNumId="8">
+  <w:abstractNum w:abstractNumId="10">
     <w:nsid w:val="3A2B32E7"/>
     <w:multiLevelType w:val="hybridMultilevel"/>
     <w:tmpl w:val="2DC8D252"/>
@@ -8432,7 +9735,7 @@
       </w:rPr>
     </w:lvl>
   </w:abstractNum>
-  <w:abstractNum w:abstractNumId="9">
+  <w:abstractNum w:abstractNumId="11">
     <w:nsid w:val="3E3A05FA"/>
     <w:multiLevelType w:val="hybridMultilevel"/>
     <w:tmpl w:val="3A0ADDD0"/>
@@ -8521,7 +9824,7 @@
       </w:pPr>
     </w:lvl>
   </w:abstractNum>
-  <w:abstractNum w:abstractNumId="10">
+  <w:abstractNum w:abstractNumId="12">
     <w:nsid w:val="401359A4"/>
     <w:multiLevelType w:val="hybridMultilevel"/>
     <w:tmpl w:val="7C5898BC"/>
@@ -8611,7 +9914,7 @@
       </w:pPr>
     </w:lvl>
   </w:abstractNum>
-  <w:abstractNum w:abstractNumId="11">
+  <w:abstractNum w:abstractNumId="13">
     <w:nsid w:val="4D1617D6"/>
     <w:multiLevelType w:val="hybridMultilevel"/>
     <w:tmpl w:val="30B4D740"/>
@@ -8700,7 +10003,7 @@
       </w:pPr>
     </w:lvl>
   </w:abstractNum>
-  <w:abstractNum w:abstractNumId="12">
+  <w:abstractNum w:abstractNumId="14">
     <w:nsid w:val="4D921A53"/>
     <w:multiLevelType w:val="hybridMultilevel"/>
     <w:tmpl w:val="A18C173C"/>
@@ -8789,7 +10092,7 @@
       </w:pPr>
     </w:lvl>
   </w:abstractNum>
-  <w:abstractNum w:abstractNumId="13">
+  <w:abstractNum w:abstractNumId="15">
     <w:nsid w:val="533859F5"/>
     <w:multiLevelType w:val="hybridMultilevel"/>
     <w:tmpl w:val="04185F0E"/>
@@ -8878,7 +10181,7 @@
       </w:pPr>
     </w:lvl>
   </w:abstractNum>
-  <w:abstractNum w:abstractNumId="14">
+  <w:abstractNum w:abstractNumId="16">
     <w:nsid w:val="54DE7D55"/>
     <w:multiLevelType w:val="hybridMultilevel"/>
     <w:tmpl w:val="25221556"/>
@@ -8991,7 +10294,7 @@
       </w:rPr>
     </w:lvl>
   </w:abstractNum>
-  <w:abstractNum w:abstractNumId="15">
+  <w:abstractNum w:abstractNumId="17">
     <w:nsid w:val="55225098"/>
     <w:multiLevelType w:val="multilevel"/>
     <w:tmpl w:val="B75A9F3C"/>
@@ -9117,7 +10420,7 @@
       </w:rPr>
     </w:lvl>
   </w:abstractNum>
-  <w:abstractNum w:abstractNumId="16">
+  <w:abstractNum w:abstractNumId="18">
     <w:nsid w:val="583710FE"/>
     <w:multiLevelType w:val="hybridMultilevel"/>
     <w:tmpl w:val="05FE5FE6"/>
@@ -9230,7 +10533,7 @@
       </w:rPr>
     </w:lvl>
   </w:abstractNum>
-  <w:abstractNum w:abstractNumId="17">
+  <w:abstractNum w:abstractNumId="19">
     <w:nsid w:val="5B1160B1"/>
     <w:multiLevelType w:val="hybridMultilevel"/>
     <w:tmpl w:val="3ECC984E"/>
@@ -9343,7 +10646,7 @@
       </w:rPr>
     </w:lvl>
   </w:abstractNum>
-  <w:abstractNum w:abstractNumId="18">
+  <w:abstractNum w:abstractNumId="20">
     <w:nsid w:val="5F5D3329"/>
     <w:multiLevelType w:val="hybridMultilevel"/>
     <w:tmpl w:val="357A1AD6"/>
@@ -9456,7 +10759,7 @@
       </w:rPr>
     </w:lvl>
   </w:abstractNum>
-  <w:abstractNum w:abstractNumId="19">
+  <w:abstractNum w:abstractNumId="21">
     <w:nsid w:val="62454465"/>
     <w:multiLevelType w:val="hybridMultilevel"/>
     <w:tmpl w:val="451CB2F8"/>
@@ -9569,7 +10872,7 @@
       </w:rPr>
     </w:lvl>
   </w:abstractNum>
-  <w:abstractNum w:abstractNumId="20">
+  <w:abstractNum w:abstractNumId="22">
     <w:nsid w:val="69B229FC"/>
     <w:multiLevelType w:val="hybridMultilevel"/>
     <w:tmpl w:val="04185F0E"/>
@@ -9658,7 +10961,156 @@
       </w:pPr>
     </w:lvl>
   </w:abstractNum>
-  <w:abstractNum w:abstractNumId="21">
+  <w:abstractNum w:abstractNumId="23">
+    <w:nsid w:val="73B41E38"/>
+    <w:multiLevelType w:val="multilevel"/>
+    <w:tmpl w:val="2958826A"/>
+    <w:lvl w:ilvl="0">
+      <w:start w:val="1"/>
+      <w:numFmt w:val="bullet"/>
+      <w:lvlText w:val=""/>
+      <w:lvlJc w:val="left"/>
+      <w:pPr>
+        <w:tabs>
+          <w:tab w:val="num" w:pos="720"/>
+        </w:tabs>
+        <w:ind w:left="720" w:hanging="360"/>
+      </w:pPr>
+      <w:rPr>
+        <w:rFonts w:ascii="Symbol" w:hAnsi="Symbol" w:hint="default"/>
+        <w:sz w:val="20"/>
+      </w:rPr>
+    </w:lvl>
+    <w:lvl w:ilvl="1">
+      <w:start w:val="1"/>
+      <w:numFmt w:val="bullet"/>
+      <w:lvlText w:val="o"/>
+      <w:lvlJc w:val="left"/>
+      <w:pPr>
+        <w:tabs>
+          <w:tab w:val="num" w:pos="1440"/>
+        </w:tabs>
+        <w:ind w:left="1440" w:hanging="360"/>
+      </w:pPr>
+      <w:rPr>
+        <w:rFonts w:ascii="Courier New" w:hAnsi="Courier New" w:cs="Times New Roman" w:hint="default"/>
+        <w:sz w:val="20"/>
+      </w:rPr>
+    </w:lvl>
+    <w:lvl w:ilvl="2">
+      <w:start w:val="1"/>
+      <w:numFmt w:val="bullet"/>
+      <w:lvlText w:val=""/>
+      <w:lvlJc w:val="left"/>
+      <w:pPr>
+        <w:tabs>
+          <w:tab w:val="num" w:pos="2160"/>
+        </w:tabs>
+        <w:ind w:left="2160" w:hanging="360"/>
+      </w:pPr>
+      <w:rPr>
+        <w:rFonts w:ascii="Wingdings" w:hAnsi="Wingdings" w:hint="default"/>
+        <w:sz w:val="20"/>
+      </w:rPr>
+    </w:lvl>
+    <w:lvl w:ilvl="3">
+      <w:start w:val="1"/>
+      <w:numFmt w:val="bullet"/>
+      <w:lvlText w:val=""/>
+      <w:lvlJc w:val="left"/>
+      <w:pPr>
+        <w:tabs>
+          <w:tab w:val="num" w:pos="2880"/>
+        </w:tabs>
+        <w:ind w:left="2880" w:hanging="360"/>
+      </w:pPr>
+      <w:rPr>
+        <w:rFonts w:ascii="Wingdings" w:hAnsi="Wingdings" w:hint="default"/>
+        <w:sz w:val="20"/>
+      </w:rPr>
+    </w:lvl>
+    <w:lvl w:ilvl="4">
+      <w:start w:val="1"/>
+      <w:numFmt w:val="bullet"/>
+      <w:lvlText w:val=""/>
+      <w:lvlJc w:val="left"/>
+      <w:pPr>
+        <w:tabs>
+          <w:tab w:val="num" w:pos="3600"/>
+        </w:tabs>
+        <w:ind w:left="3600" w:hanging="360"/>
+      </w:pPr>
+      <w:rPr>
+        <w:rFonts w:ascii="Wingdings" w:hAnsi="Wingdings" w:hint="default"/>
+        <w:sz w:val="20"/>
+      </w:rPr>
+    </w:lvl>
+    <w:lvl w:ilvl="5">
+      <w:start w:val="1"/>
+      <w:numFmt w:val="bullet"/>
+      <w:lvlText w:val=""/>
+      <w:lvlJc w:val="left"/>
+      <w:pPr>
+        <w:tabs>
+          <w:tab w:val="num" w:pos="4320"/>
+        </w:tabs>
+        <w:ind w:left="4320" w:hanging="360"/>
+      </w:pPr>
+      <w:rPr>
+        <w:rFonts w:ascii="Wingdings" w:hAnsi="Wingdings" w:hint="default"/>
+        <w:sz w:val="20"/>
+      </w:rPr>
+    </w:lvl>
+    <w:lvl w:ilvl="6">
+      <w:start w:val="1"/>
+      <w:numFmt w:val="bullet"/>
+      <w:lvlText w:val=""/>
+      <w:lvlJc w:val="left"/>
+      <w:pPr>
+        <w:tabs>
+          <w:tab w:val="num" w:pos="5040"/>
+        </w:tabs>
+        <w:ind w:left="5040" w:hanging="360"/>
+      </w:pPr>
+      <w:rPr>
+        <w:rFonts w:ascii="Wingdings" w:hAnsi="Wingdings" w:hint="default"/>
+        <w:sz w:val="20"/>
+      </w:rPr>
+    </w:lvl>
+    <w:lvl w:ilvl="7">
+      <w:start w:val="1"/>
+      <w:numFmt w:val="bullet"/>
+      <w:lvlText w:val=""/>
+      <w:lvlJc w:val="left"/>
+      <w:pPr>
+        <w:tabs>
+          <w:tab w:val="num" w:pos="5760"/>
+        </w:tabs>
+        <w:ind w:left="5760" w:hanging="360"/>
+      </w:pPr>
+      <w:rPr>
+        <w:rFonts w:ascii="Wingdings" w:hAnsi="Wingdings" w:hint="default"/>
+        <w:sz w:val="20"/>
+      </w:rPr>
+    </w:lvl>
+    <w:lvl w:ilvl="8">
+      <w:start w:val="1"/>
+      <w:numFmt w:val="bullet"/>
+      <w:lvlText w:val=""/>
+      <w:lvlJc w:val="left"/>
+      <w:pPr>
+        <w:tabs>
+          <w:tab w:val="num" w:pos="6480"/>
+        </w:tabs>
+        <w:ind w:left="6480" w:hanging="360"/>
+      </w:pPr>
+      <w:rPr>
+        <w:rFonts w:ascii="Wingdings" w:hAnsi="Wingdings" w:hint="default"/>
+        <w:sz w:val="20"/>
+      </w:rPr>
+    </w:lvl>
+  </w:abstractNum>
+  <w:abstractNum w:abstractNumId="24">
     <w:nsid w:val="758964E7"/>
     <w:multiLevelType w:val="hybridMultilevel"/>
     <w:tmpl w:val="9DD81762"/>
@@ -9798,7 +11250,7 @@
       </w:rPr>
     </w:lvl>
   </w:abstractNum>
-  <w:abstractNum w:abstractNumId="22">
+  <w:abstractNum w:abstractNumId="25">
     <w:nsid w:val="79CC4D51"/>
     <w:multiLevelType w:val="hybridMultilevel"/>
     <w:tmpl w:val="04185F0E"/>
@@ -9887,7 +11339,7 @@
       </w:pPr>
     </w:lvl>
   </w:abstractNum>
-  <w:abstractNum w:abstractNumId="23">
+  <w:abstractNum w:abstractNumId="26">
     <w:nsid w:val="7AF96B97"/>
     <w:multiLevelType w:val="hybridMultilevel"/>
     <w:tmpl w:val="3800E794"/>
@@ -9976,7 +11428,7 @@
       </w:pPr>
     </w:lvl>
   </w:abstractNum>
-  <w:abstractNum w:abstractNumId="24">
+  <w:abstractNum w:abstractNumId="27">
     <w:nsid w:val="7B454D42"/>
     <w:multiLevelType w:val="hybridMultilevel"/>
     <w:tmpl w:val="652CA85E"/>
@@ -10065,7 +11517,156 @@
       </w:pPr>
     </w:lvl>
   </w:abstractNum>
-  <w:abstractNum w:abstractNumId="25">
+  <w:abstractNum w:abstractNumId="28">
+    <w:nsid w:val="7DB6798D"/>
+    <w:multiLevelType w:val="multilevel"/>
+    <w:tmpl w:val="6E9A8A2E"/>
+    <w:lvl w:ilvl="0">
+      <w:start w:val="1"/>
+      <w:numFmt w:val="bullet"/>
+      <w:lvlText w:val=""/>
+      <w:lvlJc w:val="left"/>
+      <w:pPr>
+        <w:tabs>
+          <w:tab w:val="num" w:pos="720"/>
+        </w:tabs>
+        <w:ind w:left="720" w:hanging="360"/>
+      </w:pPr>
+      <w:rPr>
+        <w:rFonts w:ascii="Symbol" w:hAnsi="Symbol" w:hint="default"/>
+        <w:sz w:val="20"/>
+      </w:rPr>
+    </w:lvl>
+    <w:lvl w:ilvl="1">
+      <w:start w:val="1"/>
+      <w:numFmt w:val="bullet"/>
+      <w:lvlText w:val="o"/>
+      <w:lvlJc w:val="left"/>
+      <w:pPr>
+        <w:tabs>
+          <w:tab w:val="num" w:pos="1440"/>
+        </w:tabs>
+        <w:ind w:left="1440" w:hanging="360"/>
+      </w:pPr>
+      <w:rPr>
+        <w:rFonts w:ascii="Courier New" w:hAnsi="Courier New" w:cs="Times New Roman" w:hint="default"/>
+        <w:sz w:val="20"/>
+      </w:rPr>
+    </w:lvl>
+    <w:lvl w:ilvl="2">
+      <w:start w:val="1"/>
+      <w:numFmt w:val="bullet"/>
+      <w:lvlText w:val=""/>
+      <w:lvlJc w:val="left"/>
+      <w:pPr>
+        <w:tabs>
+          <w:tab w:val="num" w:pos="2160"/>
+        </w:tabs>
+        <w:ind w:left="2160" w:hanging="360"/>
+      </w:pPr>
+      <w:rPr>
+        <w:rFonts w:ascii="Wingdings" w:hAnsi="Wingdings" w:hint="default"/>
+        <w:sz w:val="20"/>
+      </w:rPr>
+    </w:lvl>
+    <w:lvl w:ilvl="3">
+      <w:start w:val="1"/>
+      <w:numFmt w:val="bullet"/>
+      <w:lvlText w:val=""/>
+      <w:lvlJc w:val="left"/>
+      <w:pPr>
+        <w:tabs>
+          <w:tab w:val="num" w:pos="2880"/>
+        </w:tabs>
+        <w:ind w:left="2880" w:hanging="360"/>
+      </w:pPr>
+      <w:rPr>
+        <w:rFonts w:ascii="Wingdings" w:hAnsi="Wingdings" w:hint="default"/>
+        <w:sz w:val="20"/>
+      </w:rPr>
+    </w:lvl>
+    <w:lvl w:ilvl="4">
+      <w:start w:val="1"/>
+      <w:numFmt w:val="bullet"/>
+      <w:lvlText w:val=""/>
+      <w:lvlJc w:val="left"/>
+      <w:pPr>
+        <w:tabs>
+          <w:tab w:val="num" w:pos="3600"/>
+        </w:tabs>
+        <w:ind w:left="3600" w:hanging="360"/>
+      </w:pPr>
+      <w:rPr>
+        <w:rFonts w:ascii="Wingdings" w:hAnsi="Wingdings" w:hint="default"/>
+        <w:sz w:val="20"/>
+      </w:rPr>
+    </w:lvl>
+    <w:lvl w:ilvl="5">
+      <w:start w:val="1"/>
+      <w:numFmt w:val="bullet"/>
+      <w:lvlText w:val=""/>
+      <w:lvlJc w:val="left"/>
+      <w:pPr>
+        <w:tabs>
+          <w:tab w:val="num" w:pos="4320"/>
+        </w:tabs>
+        <w:ind w:left="4320" w:hanging="360"/>
+      </w:pPr>
+      <w:rPr>
+        <w:rFonts w:ascii="Wingdings" w:hAnsi="Wingdings" w:hint="default"/>
+        <w:sz w:val="20"/>
+      </w:rPr>
+    </w:lvl>
+    <w:lvl w:ilvl="6">
+      <w:start w:val="1"/>
+      <w:numFmt w:val="bullet"/>
+      <w:lvlText w:val=""/>
+      <w:lvlJc w:val="left"/>
+      <w:pPr>
+        <w:tabs>
+          <w:tab w:val="num" w:pos="5040"/>
+        </w:tabs>
+        <w:ind w:left="5040" w:hanging="360"/>
+      </w:pPr>
+      <w:rPr>
+        <w:rFonts w:ascii="Wingdings" w:hAnsi="Wingdings" w:hint="default"/>
+        <w:sz w:val="20"/>
+      </w:rPr>
+    </w:lvl>
+    <w:lvl w:ilvl="7">
+      <w:start w:val="1"/>
+      <w:numFmt w:val="bullet"/>
+      <w:lvlText w:val=""/>
+      <w:lvlJc w:val="left"/>
+      <w:pPr>
+        <w:tabs>
+          <w:tab w:val="num" w:pos="5760"/>
+        </w:tabs>
+        <w:ind w:left="5760" w:hanging="360"/>
+      </w:pPr>
+      <w:rPr>
+        <w:rFonts w:ascii="Wingdings" w:hAnsi="Wingdings" w:hint="default"/>
+        <w:sz w:val="20"/>
+      </w:rPr>
+    </w:lvl>
+    <w:lvl w:ilvl="8">
+      <w:start w:val="1"/>
+      <w:numFmt w:val="bullet"/>
+      <w:lvlText w:val=""/>
+      <w:lvlJc w:val="left"/>
+      <w:pPr>
+        <w:tabs>
+          <w:tab w:val="num" w:pos="6480"/>
+        </w:tabs>
+        <w:ind w:left="6480" w:hanging="360"/>
+      </w:pPr>
+      <w:rPr>
+        <w:rFonts w:ascii="Wingdings" w:hAnsi="Wingdings" w:hint="default"/>
+        <w:sz w:val="20"/>
+      </w:rPr>
+    </w:lvl>
+  </w:abstractNum>
+  <w:abstractNum w:abstractNumId="29">
     <w:nsid w:val="7EC3467E"/>
     <w:multiLevelType w:val="hybridMultilevel"/>
     <w:tmpl w:val="19B0CB1A"/>
@@ -10179,43 +11780,43 @@
     </w:lvl>
   </w:abstractNum>
   <w:num w:numId="1">
-    <w:abstractNumId w:val="24"/>
+    <w:abstractNumId w:val="27"/>
   </w:num>
   <w:num w:numId="2">
-    <w:abstractNumId w:val="10"/>
+    <w:abstractNumId w:val="12"/>
   </w:num>
   <w:num w:numId="3">
+    <w:abstractNumId w:val="18"/>
+  </w:num>
+  <w:num w:numId="4">
+    <w:abstractNumId w:val="20"/>
+  </w:num>
+  <w:num w:numId="5">
+    <w:abstractNumId w:val="17"/>
+  </w:num>
+  <w:num w:numId="6">
+    <w:abstractNumId w:val="11"/>
+  </w:num>
+  <w:num w:numId="7">
+    <w:abstractNumId w:val="14"/>
+  </w:num>
+  <w:num w:numId="8">
+    <w:abstractNumId w:val="26"/>
+  </w:num>
+  <w:num w:numId="9">
     <w:abstractNumId w:val="16"/>
   </w:num>
-  <w:num w:numId="4">
-    <w:abstractNumId w:val="18"/>
-  </w:num>
-  <w:num w:numId="5">
-    <w:abstractNumId w:val="15"/>
-  </w:num>
-  <w:num w:numId="6">
-    <w:abstractNumId w:val="9"/>
-  </w:num>
-  <w:num w:numId="7">
-    <w:abstractNumId w:val="12"/>
-  </w:num>
-  <w:num w:numId="8">
-    <w:abstractNumId w:val="23"/>
-  </w:num>
-  <w:num w:numId="9">
-    <w:abstractNumId w:val="14"/>
-  </w:num>
   <w:num w:numId="10">
-    <w:abstractNumId w:val="25"/>
+    <w:abstractNumId w:val="29"/>
   </w:num>
   <w:num w:numId="11">
-    <w:abstractNumId w:val="19"/>
+    <w:abstractNumId w:val="21"/>
   </w:num>
   <w:num w:numId="12">
     <w:abstractNumId w:val="0"/>
   </w:num>
   <w:num w:numId="13">
-    <w:abstractNumId w:val="6"/>
+    <w:abstractNumId w:val="8"/>
   </w:num>
   <w:num w:numId="14">
     <w:abstractNumId w:val="3"/>
@@ -10227,34 +11828,46 @@
     <w:abstractNumId w:val="4"/>
   </w:num>
   <w:num w:numId="17">
-    <w:abstractNumId w:val="7"/>
+    <w:abstractNumId w:val="9"/>
   </w:num>
   <w:num w:numId="18">
-    <w:abstractNumId w:val="8"/>
+    <w:abstractNumId w:val="10"/>
   </w:num>
   <w:num w:numId="19">
-    <w:abstractNumId w:val="21"/>
+    <w:abstractNumId w:val="24"/>
   </w:num>
   <w:num w:numId="20">
     <w:abstractNumId w:val="1"/>
   </w:num>
   <w:num w:numId="21">
-    <w:abstractNumId w:val="17"/>
+    <w:abstractNumId w:val="19"/>
   </w:num>
   <w:num w:numId="22">
-    <w:abstractNumId w:val="5"/>
+    <w:abstractNumId w:val="7"/>
   </w:num>
   <w:num w:numId="23">
-    <w:abstractNumId w:val="20"/>
+    <w:abstractNumId w:val="22"/>
   </w:num>
   <w:num w:numId="24">
+    <w:abstractNumId w:val="15"/>
+  </w:num>
+  <w:num w:numId="25">
+    <w:abstractNumId w:val="25"/>
+  </w:num>
+  <w:num w:numId="26">
     <w:abstractNumId w:val="13"/>
   </w:num>
-  <w:num w:numId="25">
-    <w:abstractNumId w:val="22"/>
+  <w:num w:numId="27">
+    <w:abstractNumId w:val="23"/>
   </w:num>
-  <w:num w:numId="26">
-    <w:abstractNumId w:val="11"/>
+  <w:num w:numId="28">
+    <w:abstractNumId w:val="6"/>
+  </w:num>
+  <w:num w:numId="29">
+    <w:abstractNumId w:val="28"/>
+  </w:num>
+  <w:num w:numId="30">
+    <w:abstractNumId w:val="5"/>
   </w:num>
 </w:numbering>
 </file>
@@ -10502,6 +12115,7 @@
       <w:lang w:eastAsia="es-ES"/>
     </w:rPr>
     <w:tblPr>
+      <w:tblInd w:w="0" w:type="dxa"/>
       <w:tblBorders>
         <w:top w:val="single" w:sz="4" w:space="0" w:color="000000" w:themeColor="text1"/>
         <w:left w:val="single" w:sz="4" w:space="0" w:color="000000" w:themeColor="text1"/>
@@ -10510,6 +12124,12 @@
         <w:insideH w:val="single" w:sz="4" w:space="0" w:color="000000" w:themeColor="text1"/>
         <w:insideV w:val="single" w:sz="4" w:space="0" w:color="000000" w:themeColor="text1"/>
       </w:tblBorders>
+      <w:tblCellMar>
+        <w:top w:w="0" w:type="dxa"/>
+        <w:left w:w="108" w:type="dxa"/>
+        <w:bottom w:w="0" w:type="dxa"/>
+        <w:right w:w="108" w:type="dxa"/>
+      </w:tblCellMar>
     </w:tblPr>
   </w:style>
   <w:style w:type="paragraph" w:customStyle="1" w:styleId="Default">
@@ -10545,10 +12165,17 @@
     <w:tblPr>
       <w:tblStyleRowBandSize w:val="1"/>
       <w:tblStyleColBandSize w:val="1"/>
+      <w:tblInd w:w="0" w:type="dxa"/>
       <w:tblBorders>
         <w:top w:val="single" w:sz="18" w:space="0" w:color="auto"/>
         <w:bottom w:val="single" w:sz="18" w:space="0" w:color="auto"/>
       </w:tblBorders>
+      <w:tblCellMar>
+        <w:top w:w="0" w:type="dxa"/>
+        <w:left w:w="108" w:type="dxa"/>
+        <w:bottom w:w="0" w:type="dxa"/>
+        <w:right w:w="108" w:type="dxa"/>
+      </w:tblCellMar>
     </w:tblPr>
     <w:tblStylePr w:type="firstRow">
       <w:pPr>
@@ -10675,6 +12302,34 @@
         </w:tcBorders>
       </w:tcPr>
     </w:tblStylePr>
+  </w:style>
+  <w:style w:type="character" w:styleId="Hipervnculo">
+    <w:name w:val="Hyperlink"/>
+    <w:basedOn w:val="Fuentedeprrafopredeter"/>
+    <w:uiPriority w:val="99"/>
+    <w:semiHidden/>
+    <w:unhideWhenUsed/>
+    <w:rsid w:val="002461C2"/>
+    <w:rPr>
+      <w:color w:val="0563C1" w:themeColor="hyperlink"/>
+      <w:u w:val="single"/>
+    </w:rPr>
+  </w:style>
+  <w:style w:type="paragraph" w:styleId="NormalWeb">
+    <w:name w:val="Normal (Web)"/>
+    <w:basedOn w:val="Normal"/>
+    <w:uiPriority w:val="99"/>
+    <w:unhideWhenUsed/>
+    <w:rsid w:val="002461C2"/>
+    <w:pPr>
+      <w:spacing w:before="100" w:beforeAutospacing="1" w:after="100" w:afterAutospacing="1" w:line="240" w:lineRule="auto"/>
+    </w:pPr>
+    <w:rPr>
+      <w:rFonts w:ascii="Times New Roman" w:eastAsia="Times New Roman" w:hAnsi="Times New Roman" w:cs="Times New Roman"/>
+      <w:sz w:val="24"/>
+      <w:szCs w:val="24"/>
+      <w:lang w:eastAsia="es-ES"/>
+    </w:rPr>
   </w:style>
 </w:styles>
 </file>
@@ -10922,6 +12577,7 @@
       <w:lang w:eastAsia="es-ES"/>
     </w:rPr>
     <w:tblPr>
+      <w:tblInd w:w="0" w:type="dxa"/>
       <w:tblBorders>
         <w:top w:val="single" w:sz="4" w:space="0" w:color="000000" w:themeColor="text1"/>
         <w:left w:val="single" w:sz="4" w:space="0" w:color="000000" w:themeColor="text1"/>
@@ -10930,6 +12586,12 @@
         <w:insideH w:val="single" w:sz="4" w:space="0" w:color="000000" w:themeColor="text1"/>
         <w:insideV w:val="single" w:sz="4" w:space="0" w:color="000000" w:themeColor="text1"/>
       </w:tblBorders>
+      <w:tblCellMar>
+        <w:top w:w="0" w:type="dxa"/>
+        <w:left w:w="108" w:type="dxa"/>
+        <w:bottom w:w="0" w:type="dxa"/>
+        <w:right w:w="108" w:type="dxa"/>
+      </w:tblCellMar>
     </w:tblPr>
   </w:style>
   <w:style w:type="paragraph" w:customStyle="1" w:styleId="Default">
@@ -10965,10 +12627,17 @@
     <w:tblPr>
       <w:tblStyleRowBandSize w:val="1"/>
       <w:tblStyleColBandSize w:val="1"/>
+      <w:tblInd w:w="0" w:type="dxa"/>
       <w:tblBorders>
         <w:top w:val="single" w:sz="18" w:space="0" w:color="auto"/>
         <w:bottom w:val="single" w:sz="18" w:space="0" w:color="auto"/>
       </w:tblBorders>
+      <w:tblCellMar>
+        <w:top w:w="0" w:type="dxa"/>
+        <w:left w:w="108" w:type="dxa"/>
+        <w:bottom w:w="0" w:type="dxa"/>
+        <w:right w:w="108" w:type="dxa"/>
+      </w:tblCellMar>
     </w:tblPr>
     <w:tblStylePr w:type="firstRow">
       <w:pPr>
@@ -11095,6 +12764,34 @@
         </w:tcBorders>
       </w:tcPr>
     </w:tblStylePr>
+  </w:style>
+  <w:style w:type="character" w:styleId="Hipervnculo">
+    <w:name w:val="Hyperlink"/>
+    <w:basedOn w:val="Fuentedeprrafopredeter"/>
+    <w:uiPriority w:val="99"/>
+    <w:semiHidden/>
+    <w:unhideWhenUsed/>
+    <w:rsid w:val="002461C2"/>
+    <w:rPr>
+      <w:color w:val="0563C1" w:themeColor="hyperlink"/>
+      <w:u w:val="single"/>
+    </w:rPr>
+  </w:style>
+  <w:style w:type="paragraph" w:styleId="NormalWeb">
+    <w:name w:val="Normal (Web)"/>
+    <w:basedOn w:val="Normal"/>
+    <w:uiPriority w:val="99"/>
+    <w:unhideWhenUsed/>
+    <w:rsid w:val="002461C2"/>
+    <w:pPr>
+      <w:spacing w:before="100" w:beforeAutospacing="1" w:after="100" w:afterAutospacing="1" w:line="240" w:lineRule="auto"/>
+    </w:pPr>
+    <w:rPr>
+      <w:rFonts w:ascii="Times New Roman" w:eastAsia="Times New Roman" w:hAnsi="Times New Roman" w:cs="Times New Roman"/>
+      <w:sz w:val="24"/>
+      <w:szCs w:val="24"/>
+      <w:lang w:eastAsia="es-ES"/>
+    </w:rPr>
   </w:style>
 </w:styles>
 </file>
@@ -11365,7 +13062,7 @@
 </file>
 
 <file path=customXml/itemProps1.xml><?xml version="1.0" encoding="utf-8"?>
-<ds:datastoreItem xmlns:ds="http://schemas.openxmlformats.org/officeDocument/2006/customXml" ds:itemID="{B3B5890E-D515-4CEB-83F5-20F6AFFDAF3D}">
+<ds:datastoreItem xmlns:ds="http://schemas.openxmlformats.org/officeDocument/2006/customXml" ds:itemID="{34FEB625-5536-4354-98DA-D902A4E5AF1E}">
   <ds:schemaRefs>
     <ds:schemaRef ds:uri="http://schemas.openxmlformats.org/officeDocument/2006/bibliography"/>
   </ds:schemaRefs>

</xml_diff>